<commit_message>
Sporo. Dodanie grafik Bonusów, Broni, Przeciwników i gracza. Dodanie pliku Enemies.cpp (w nim jest zawarta wczesna forma gry). dodanie pliku Rysowanie_Poziomu.cpp (W pszyszłości będzie z niego wywoływana funkcja rysująca poziom(jak odkryje, jak to zrobic)). Dodano plik loader.cpp oraz loader.hpp (będą ładować wszystkie bitmapy których potem nie trzeba będzie inicjalizować za każdym razem od początku w każdym pliku(też będzie zrobione, kiedy odkryje jak to zrobić)). Zmodyfikowanie specyfikacji(Poprawienie literówki na specjalną prośbę, oraz drobne zmiany w harmonogramie).
</commit_message>
<xml_diff>
--- a/Specyfikacja Gry Plane Shooter.docx
+++ b/Specyfikacja Gry Plane Shooter.docx
@@ -2368,7 +2368,21 @@
           <w:sz w:val="24"/>
           <w:szCs w:val="24"/>
         </w:rPr>
-        <w:t xml:space="preserve"> otwierania zamkniętych drzwi. Kółko nad ikonka </w:t>
+        <w:t xml:space="preserve"> otwierania zamkniętych drzwi. Kółko nad ikonk</w:t>
+      </w:r>
+      <w:r>
+        <w:rPr>
+          <w:sz w:val="24"/>
+          <w:szCs w:val="24"/>
+        </w:rPr>
+        <w:t>ą</w:t>
+      </w:r>
+      <w:r>
+        <w:rPr>
+          <w:sz w:val="24"/>
+          <w:szCs w:val="24"/>
+        </w:rPr>
+        <w:t xml:space="preserve"> </w:t>
       </w:r>
       <w:r>
         <w:rPr>
@@ -6696,35 +6710,12 @@
         </w:rPr>
         <w:t xml:space="preserve"> paru podstawowych sektorów, sektora startowego oraz sektora wyjściowego. Przygotowanie edytora sektorów.</w:t>
       </w:r>
-      <w:bookmarkStart w:id="0" w:name="_GoBack"/>
-      <w:bookmarkEnd w:id="0"/>
       <w:r>
         <w:rPr>
           <w:sz w:val="24"/>
           <w:szCs w:val="24"/>
         </w:rPr>
         <w:t xml:space="preserve"> </w:t>
-      </w:r>
-      <w:r>
-        <w:rPr>
-          <w:sz w:val="24"/>
-          <w:szCs w:val="24"/>
-        </w:rPr>
-        <w:t xml:space="preserve">Przygotowanie generatora poziomu </w:t>
-      </w:r>
-      <w:r>
-        <w:rPr>
-          <w:sz w:val="24"/>
-          <w:szCs w:val="24"/>
-        </w:rPr>
-        <w:t>oraz parę broni i przedmiotów pasywnych/aktywnych.</w:t>
-      </w:r>
-      <w:r>
-        <w:rPr>
-          <w:sz w:val="24"/>
-          <w:szCs w:val="24"/>
-        </w:rPr>
-        <w:t xml:space="preserve"> Przygotowanie jednej klasy postaci. Przygotowanie podstawowego hubu.</w:t>
       </w:r>
     </w:p>
     <w:p>
@@ -6769,23 +6760,22 @@
           <w:sz w:val="24"/>
           <w:szCs w:val="24"/>
         </w:rPr>
-        <w:t>Stworzenie paru podstawowych rodzajów przeciwników, dodanie umiejętności uniku dla postaci gracza.</w:t>
-      </w:r>
-      <w:r>
-        <w:rPr>
-          <w:sz w:val="24"/>
-          <w:szCs w:val="24"/>
-        </w:rPr>
-        <w:t xml:space="preserve"> Dodanie pierwszego Biomu.</w:t>
-      </w:r>
-    </w:p>
-    <w:p>
-      <w:pPr>
-        <w:pStyle w:val="Akapitzlist"/>
-        <w:numPr>
-          <w:ilvl w:val="0"/>
-          <w:numId w:val="17"/>
-        </w:numPr>
+        <w:t xml:space="preserve">Przygotowanie </w:t>
+      </w:r>
+      <w:bookmarkStart w:id="0" w:name="_GoBack"/>
+      <w:bookmarkEnd w:id="0"/>
+      <w:r>
+        <w:rPr>
+          <w:sz w:val="24"/>
+          <w:szCs w:val="24"/>
+        </w:rPr>
+        <w:t>parę broni i przedmiotów pasywnych/aktywnych. Przygotowanie jednej klasy postaci. Przygotowanie podstawowego hubu.</w:t>
+      </w:r>
+    </w:p>
+    <w:p>
+      <w:pPr>
+        <w:pStyle w:val="Akapitzlist"/>
+        <w:ind w:left="1777"/>
         <w:rPr>
           <w:b/>
           <w:sz w:val="24"/>
@@ -6821,7 +6811,42 @@
           <w:sz w:val="24"/>
           <w:szCs w:val="24"/>
         </w:rPr>
+        <w:t>Przygotowanie generatora poziomu</w:t>
+      </w:r>
+      <w:r>
+        <w:rPr>
+          <w:sz w:val="24"/>
+          <w:szCs w:val="24"/>
+        </w:rPr>
+        <w:t>.</w:t>
+      </w:r>
+      <w:r>
+        <w:rPr>
+          <w:sz w:val="24"/>
+          <w:szCs w:val="24"/>
+        </w:rPr>
+        <w:t xml:space="preserve"> </w:t>
+      </w:r>
+      <w:r>
+        <w:rPr>
+          <w:sz w:val="24"/>
+          <w:szCs w:val="24"/>
+        </w:rPr>
         <w:t>Stworzenie więcej klas postaci. Przygotowanie większej ilości broni oraz paru podstawowych bonusów.</w:t>
+      </w:r>
+      <w:r>
+        <w:rPr>
+          <w:sz w:val="24"/>
+          <w:szCs w:val="24"/>
+        </w:rPr>
+        <w:t xml:space="preserve"> </w:t>
+      </w:r>
+      <w:r>
+        <w:rPr>
+          <w:sz w:val="24"/>
+          <w:szCs w:val="24"/>
+        </w:rPr>
+        <w:t>Stworzenie paru podstawowych rodzajów przeciwników, dodanie umiejętności uniku dla postaci gracza. Dodanie pierwszego Biomu.</w:t>
       </w:r>
     </w:p>
     <w:p>
@@ -10376,7 +10401,7 @@
 </file>
 
 <file path=customXml/itemProps1.xml><?xml version="1.0" encoding="utf-8"?>
-<ds:datastoreItem xmlns:ds="http://schemas.openxmlformats.org/officeDocument/2006/customXml" ds:itemID="{A0CA1109-55B1-40BE-8C59-64AEF1E28DD6}">
+<ds:datastoreItem xmlns:ds="http://schemas.openxmlformats.org/officeDocument/2006/customXml" ds:itemID="{B0D3635E-00EB-45F2-97AF-495853CBD69C}">
   <ds:schemaRefs>
     <ds:schemaRef ds:uri="http://schemas.openxmlformats.org/officeDocument/2006/bibliography"/>
   </ds:schemaRefs>

</xml_diff>

<commit_message>
poprawki w Specyfikacji (Harmonogram)
</commit_message>
<xml_diff>
--- a/Specyfikacja Gry Plane Shooter.docx
+++ b/Specyfikacja Gry Plane Shooter.docx
@@ -6760,7 +6760,14 @@
           <w:sz w:val="24"/>
           <w:szCs w:val="24"/>
         </w:rPr>
-        <w:t xml:space="preserve">Przygotowanie </w:t>
+        <w:t>Przygotowanie parę broni i przedmiotów pasywnych/aktywnych. Przygotowanie jednej klasy postaci. Przygotowanie podstawowego hubu</w:t>
+      </w:r>
+      <w:r>
+        <w:rPr>
+          <w:sz w:val="24"/>
+          <w:szCs w:val="24"/>
+        </w:rPr>
+        <w:t>.</w:t>
       </w:r>
       <w:bookmarkStart w:id="0" w:name="_GoBack"/>
       <w:bookmarkEnd w:id="0"/>
@@ -6769,7 +6776,21 @@
           <w:sz w:val="24"/>
           <w:szCs w:val="24"/>
         </w:rPr>
-        <w:t>parę broni i przedmiotów pasywnych/aktywnych. Przygotowanie jednej klasy postaci. Przygotowanie podstawowego hubu.</w:t>
+        <w:t xml:space="preserve"> </w:t>
+      </w:r>
+      <w:r>
+        <w:rPr>
+          <w:sz w:val="24"/>
+          <w:szCs w:val="24"/>
+        </w:rPr>
+        <w:t>Stworzenie paru podstawowych rodzajów przeciwników</w:t>
+      </w:r>
+      <w:r>
+        <w:rPr>
+          <w:sz w:val="24"/>
+          <w:szCs w:val="24"/>
+        </w:rPr>
+        <w:t>.</w:t>
       </w:r>
     </w:p>
     <w:p>
@@ -6839,14 +6860,14 @@
           <w:sz w:val="24"/>
           <w:szCs w:val="24"/>
         </w:rPr>
-        <w:t xml:space="preserve"> </w:t>
-      </w:r>
-      <w:r>
-        <w:rPr>
-          <w:sz w:val="24"/>
-          <w:szCs w:val="24"/>
-        </w:rPr>
-        <w:t>Stworzenie paru podstawowych rodzajów przeciwników, dodanie umiejętności uniku dla postaci gracza. Dodanie pierwszego Biomu.</w:t>
+        <w:t xml:space="preserve"> D</w:t>
+      </w:r>
+      <w:r>
+        <w:rPr>
+          <w:sz w:val="24"/>
+          <w:szCs w:val="24"/>
+        </w:rPr>
+        <w:t>odanie umiejętności uniku dla postaci gracza. Dodanie pierwszego Biomu.</w:t>
       </w:r>
     </w:p>
     <w:p>
@@ -10401,7 +10422,7 @@
 </file>
 
 <file path=customXml/itemProps1.xml><?xml version="1.0" encoding="utf-8"?>
-<ds:datastoreItem xmlns:ds="http://schemas.openxmlformats.org/officeDocument/2006/customXml" ds:itemID="{B0D3635E-00EB-45F2-97AF-495853CBD69C}">
+<ds:datastoreItem xmlns:ds="http://schemas.openxmlformats.org/officeDocument/2006/customXml" ds:itemID="{A8995652-88A5-4EEC-9715-B7C1589E3FCC}">
   <ds:schemaRefs>
     <ds:schemaRef ds:uri="http://schemas.openxmlformats.org/officeDocument/2006/bibliography"/>
   </ds:schemaRefs>

</xml_diff>

<commit_message>
wprowadzenie nowych broni do pliku enemies.cpp modyfikacja harmonogramu w specyfikacji
</commit_message>
<xml_diff>
--- a/Specyfikacja Gry Plane Shooter.docx
+++ b/Specyfikacja Gry Plane Shooter.docx
@@ -1,6 +1,6 @@
 
 <file path=word/document.xml><?xml version="1.0" encoding="utf-8"?>
-<w:document xmlns:wpc="http://schemas.microsoft.com/office/word/2010/wordprocessingCanvas" xmlns:cx="http://schemas.microsoft.com/office/drawing/2014/chartex" xmlns:cx1="http://schemas.microsoft.com/office/drawing/2015/9/8/chartex" xmlns:cx2="http://schemas.microsoft.com/office/drawing/2015/10/21/chartex" xmlns:cx3="http://schemas.microsoft.com/office/drawing/2016/5/9/chartex" xmlns:cx4="http://schemas.microsoft.com/office/drawing/2016/5/10/chartex" xmlns:cx5="http://schemas.microsoft.com/office/drawing/2016/5/11/chartex" xmlns:cx6="http://schemas.microsoft.com/office/drawing/2016/5/12/chartex" xmlns:cx7="http://schemas.microsoft.com/office/drawing/2016/5/13/chartex" xmlns:cx8="http://schemas.microsoft.com/office/drawing/2016/5/14/chartex" xmlns:mc="http://schemas.openxmlformats.org/markup-compatibility/2006" xmlns:aink="http://schemas.microsoft.com/office/drawing/2016/ink" xmlns:am3d="http://schemas.microsoft.com/office/drawing/2017/model3d" xmlns:o="urn:schemas-microsoft-com:office:office" xmlns:r="http://schemas.openxmlformats.org/officeDocument/2006/relationships" xmlns:m="http://schemas.openxmlformats.org/officeDocument/2006/math" xmlns:v="urn:schemas-microsoft-com:vml" xmlns:wp14="http://schemas.microsoft.com/office/word/2010/wordprocessingDrawing" xmlns:wp="http://schemas.openxmlformats.org/drawingml/2006/wordprocessingDrawing" xmlns:w10="urn:schemas-microsoft-com:office:word" xmlns:w="http://schemas.openxmlformats.org/wordprocessingml/2006/main" xmlns:w14="http://schemas.microsoft.com/office/word/2010/wordml" xmlns:w15="http://schemas.microsoft.com/office/word/2012/wordml" xmlns:w16cid="http://schemas.microsoft.com/office/word/2016/wordml/cid" xmlns:w16se="http://schemas.microsoft.com/office/word/2015/wordml/symex" xmlns:wpg="http://schemas.microsoft.com/office/word/2010/wordprocessingGroup" xmlns:wpi="http://schemas.microsoft.com/office/word/2010/wordprocessingInk" xmlns:wne="http://schemas.microsoft.com/office/word/2006/wordml" xmlns:wps="http://schemas.microsoft.com/office/word/2010/wordprocessingShape" mc:Ignorable="w14 w15 w16se w16cid wp14">
+<w:document xmlns:ve="http://schemas.openxmlformats.org/markup-compatibility/2006" xmlns:o="urn:schemas-microsoft-com:office:office" xmlns:r="http://schemas.openxmlformats.org/officeDocument/2006/relationships" xmlns:m="http://schemas.openxmlformats.org/officeDocument/2006/math" xmlns:v="urn:schemas-microsoft-com:vml" xmlns:wp="http://schemas.openxmlformats.org/drawingml/2006/wordprocessingDrawing" xmlns:w10="urn:schemas-microsoft-com:office:word" xmlns:w="http://schemas.openxmlformats.org/wordprocessingml/2006/main" xmlns:wne="http://schemas.microsoft.com/office/word/2006/wordml">
   <w:body>
     <w:sdt>
       <w:sdtPr>
@@ -21,110 +21,27 @@
             <w:rPr>
               <w:noProof/>
             </w:rPr>
-            <mc:AlternateContent>
-              <mc:Choice Requires="wps">
-                <w:drawing>
-                  <wp:anchor distT="0" distB="0" distL="114300" distR="114300" simplePos="0" relativeHeight="251659264" behindDoc="1" locked="0" layoutInCell="1" allowOverlap="1" wp14:anchorId="3FDC00FC" wp14:editId="7A11E8D2">
-                    <wp:simplePos x="0" y="0"/>
-                    <wp:positionH relativeFrom="page">
-                      <wp:align>center</wp:align>
-                    </wp:positionH>
-                    <mc:AlternateContent>
-                      <mc:Choice Requires="wp14">
-                        <wp:positionV relativeFrom="page">
-                          <wp14:pctPosVOffset>51000</wp14:pctPosVOffset>
-                        </wp:positionV>
-                      </mc:Choice>
-                      <mc:Fallback>
-                        <wp:positionV relativeFrom="page">
-                          <wp:posOffset>5452745</wp:posOffset>
-                        </wp:positionV>
-                      </mc:Fallback>
-                    </mc:AlternateContent>
-                    <wp:extent cx="7034530" cy="3255264"/>
-                    <wp:effectExtent l="0" t="0" r="6985" b="0"/>
-                    <wp:wrapNone/>
-                    <wp:docPr id="1" name="Text Box 1" descr="Cover page content layout"/>
-                    <wp:cNvGraphicFramePr/>
-                    <a:graphic xmlns:a="http://schemas.openxmlformats.org/drawingml/2006/main">
-                      <a:graphicData uri="http://schemas.microsoft.com/office/word/2010/wordprocessingShape">
-                        <wps:wsp>
-                          <wps:cNvSpPr txBox="1"/>
-                          <wps:spPr>
-                            <a:xfrm>
-                              <a:off x="0" y="0"/>
-                              <a:ext cx="7034530" cy="3255264"/>
-                            </a:xfrm>
-                            <a:prstGeom prst="rect">
-                              <a:avLst/>
-                            </a:prstGeom>
-                            <a:noFill/>
-                            <a:ln w="6350">
-                              <a:noFill/>
-                            </a:ln>
-                            <a:effectLst/>
-                          </wps:spPr>
-                          <wps:style>
-                            <a:lnRef idx="0">
-                              <a:schemeClr val="accent1"/>
-                            </a:lnRef>
-                            <a:fillRef idx="0">
-                              <a:schemeClr val="accent1"/>
-                            </a:fillRef>
-                            <a:effectRef idx="0">
-                              <a:schemeClr val="accent1"/>
-                            </a:effectRef>
-                            <a:fontRef idx="minor">
-                              <a:schemeClr val="dk1"/>
-                            </a:fontRef>
-                          </wps:style>
-                          <wps:txbx>
-                            <w:txbxContent>
-                              <w:p/>
-                            </w:txbxContent>
-                          </wps:txbx>
-                          <wps:bodyPr rot="0" spcFirstLastPara="0" vertOverflow="overflow" horzOverflow="overflow" vert="horz" wrap="square" lIns="0" tIns="0" rIns="0" bIns="0" numCol="1" spcCol="0" rtlCol="0" fromWordArt="0" anchor="t" anchorCtr="0" forceAA="0" compatLnSpc="1">
-                            <a:prstTxWarp prst="textNoShape">
-                              <a:avLst/>
-                            </a:prstTxWarp>
-                            <a:spAutoFit/>
-                          </wps:bodyPr>
-                        </wps:wsp>
-                      </a:graphicData>
-                    </a:graphic>
-                    <wp14:sizeRelH relativeFrom="page">
-                      <wp14:pctWidth>90600</wp14:pctWidth>
-                    </wp14:sizeRelH>
-                    <wp14:sizeRelV relativeFrom="margin">
-                      <wp14:pctHeight>0</wp14:pctHeight>
-                    </wp14:sizeRelV>
-                  </wp:anchor>
-                </w:drawing>
-              </mc:Choice>
-              <mc:Fallback>
-                <w:pict>
-                  <v:shapetype w14:anchorId="3FDC00FC" id="_x0000_t202" coordsize="21600,21600" o:spt="202" path="m,l,21600r21600,l21600,xe">
-                    <v:stroke joinstyle="miter"/>
-                    <v:path gradientshapeok="t" o:connecttype="rect"/>
-                  </v:shapetype>
-                  <v:shape id="Text Box 1" o:spid="_x0000_s1026" type="#_x0000_t202" alt="Cover page content layout" style="position:absolute;margin-left:0;margin-top:0;width:553.9pt;height:256.3pt;z-index:-251657216;visibility:visible;mso-wrap-style:square;mso-width-percent:906;mso-height-percent:0;mso-top-percent:510;mso-wrap-distance-left:9pt;mso-wrap-distance-top:0;mso-wrap-distance-right:9pt;mso-wrap-distance-bottom:0;mso-position-horizontal:center;mso-position-horizontal-relative:page;mso-position-vertical-relative:page;mso-width-percent:906;mso-height-percent:0;mso-top-percent:510;mso-width-relative:page;mso-height-relative:margin;v-text-anchor:top" o:gfxdata="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" filled="f" stroked="f" strokeweight=".5pt">
-                    <v:textbox style="mso-fit-shape-to-text:t" inset="0,0,0,0">
-                      <w:txbxContent>
-                        <w:p/>
-                      </w:txbxContent>
-                    </v:textbox>
-                    <w10:wrap anchorx="page" anchory="page"/>
-                  </v:shape>
-                </w:pict>
-              </mc:Fallback>
-            </mc:AlternateContent>
+            <w:pict>
+              <v:shapetype id="_x0000_t202" coordsize="21600,21600" o:spt="202" path="m,l,21600r21600,l21600,xe">
+                <v:stroke joinstyle="miter"/>
+                <v:path gradientshapeok="t" o:connecttype="rect"/>
+              </v:shapetype>
+              <v:shape id="Text Box 1" o:spid="_x0000_s1026" type="#_x0000_t202" alt="Cover page content layout" style="position:absolute;margin-left:0;margin-top:0;width:553.9pt;height:256.3pt;z-index:-251658752;visibility:visible;mso-width-percent:906;mso-top-percent:510;mso-position-horizontal:center;mso-position-horizontal-relative:page;mso-position-vertical-relative:page;mso-width-percent:906;mso-top-percent:510;mso-height-relative:margin" o:gfxdata="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" filled="f" stroked="f" strokeweight=".5pt">
+                <v:textbox style="mso-fit-shape-to-text:t" inset="0,0,0,0">
+                  <w:txbxContent>
+                    <w:p/>
+                  </w:txbxContent>
+                </v:textbox>
+                <w10:wrap anchorx="page" anchory="page"/>
+              </v:shape>
+            </w:pict>
           </w:r>
         </w:p>
       </w:sdtContent>
     </w:sdt>
     <w:p>
       <w:pPr>
-        <w:pStyle w:val="Tytu"/>
+        <w:pStyle w:val="Title"/>
         <w:spacing w:before="4560"/>
         <w:jc w:val="center"/>
         <w:rPr>
@@ -140,7 +57,7 @@
     </w:p>
     <w:p>
       <w:pPr>
-        <w:pStyle w:val="Tytu"/>
+        <w:pStyle w:val="Title"/>
         <w:jc w:val="center"/>
         <w:rPr>
           <w:b/>
@@ -215,11 +132,10 @@
           <w:docPartUnique/>
         </w:docPartObj>
       </w:sdtPr>
-      <w:sdtEndPr/>
       <w:sdtContent>
         <w:p>
           <w:pPr>
-            <w:pStyle w:val="Nagwekspisutreci"/>
+            <w:pStyle w:val="TOCHeading"/>
             <w:jc w:val="center"/>
             <w:rPr>
               <w:b/>
@@ -234,7 +150,7 @@
         </w:p>
         <w:p>
           <w:pPr>
-            <w:pStyle w:val="Spistreci1"/>
+            <w:pStyle w:val="TOC1"/>
           </w:pPr>
           <w:r>
             <w:t>Wprowadzenie</w:t>
@@ -248,7 +164,7 @@
         </w:p>
         <w:p>
           <w:pPr>
-            <w:pStyle w:val="Spistreci2"/>
+            <w:pStyle w:val="TOC2"/>
             <w:numPr>
               <w:ilvl w:val="1"/>
               <w:numId w:val="5"/>
@@ -266,7 +182,7 @@
         </w:p>
         <w:p>
           <w:pPr>
-            <w:pStyle w:val="Spistreci2"/>
+            <w:pStyle w:val="TOC2"/>
             <w:numPr>
               <w:ilvl w:val="1"/>
               <w:numId w:val="5"/>
@@ -284,7 +200,7 @@
         </w:p>
         <w:p>
           <w:pPr>
-            <w:pStyle w:val="Spistreci2"/>
+            <w:pStyle w:val="TOC2"/>
             <w:numPr>
               <w:ilvl w:val="1"/>
               <w:numId w:val="5"/>
@@ -302,7 +218,7 @@
         </w:p>
         <w:p>
           <w:pPr>
-            <w:pStyle w:val="Spistreci2"/>
+            <w:pStyle w:val="TOC2"/>
             <w:numPr>
               <w:ilvl w:val="1"/>
               <w:numId w:val="5"/>
@@ -320,7 +236,7 @@
         </w:p>
         <w:p>
           <w:pPr>
-            <w:pStyle w:val="Spistreci1"/>
+            <w:pStyle w:val="TOC1"/>
           </w:pPr>
           <w:r>
             <w:t>Ogólny opis</w:t>
@@ -334,7 +250,7 @@
         </w:p>
         <w:p>
           <w:pPr>
-            <w:pStyle w:val="Akapitzlist"/>
+            <w:pStyle w:val="ListParagraph"/>
             <w:numPr>
               <w:ilvl w:val="0"/>
               <w:numId w:val="2"/>
@@ -350,7 +266,7 @@
         </w:p>
         <w:p>
           <w:pPr>
-            <w:pStyle w:val="Akapitzlist"/>
+            <w:pStyle w:val="ListParagraph"/>
             <w:numPr>
               <w:ilvl w:val="0"/>
               <w:numId w:val="6"/>
@@ -366,7 +282,7 @@
         </w:p>
         <w:p>
           <w:pPr>
-            <w:pStyle w:val="Akapitzlist"/>
+            <w:pStyle w:val="ListParagraph"/>
             <w:numPr>
               <w:ilvl w:val="0"/>
               <w:numId w:val="6"/>
@@ -382,7 +298,7 @@
         </w:p>
         <w:p>
           <w:pPr>
-            <w:pStyle w:val="Akapitzlist"/>
+            <w:pStyle w:val="ListParagraph"/>
             <w:numPr>
               <w:ilvl w:val="0"/>
               <w:numId w:val="7"/>
@@ -398,7 +314,7 @@
         </w:p>
         <w:p>
           <w:pPr>
-            <w:pStyle w:val="Akapitzlist"/>
+            <w:pStyle w:val="ListParagraph"/>
             <w:numPr>
               <w:ilvl w:val="0"/>
               <w:numId w:val="7"/>
@@ -414,7 +330,7 @@
         </w:p>
         <w:p>
           <w:pPr>
-            <w:pStyle w:val="Spistreci2"/>
+            <w:pStyle w:val="TOC2"/>
           </w:pPr>
           <w:r>
             <w:t>Przydatność projektowanego</w:t>
@@ -431,7 +347,7 @@
         </w:p>
         <w:p>
           <w:pPr>
-            <w:pStyle w:val="Spistreci2"/>
+            <w:pStyle w:val="TOC2"/>
           </w:pPr>
           <w:r>
             <w:t xml:space="preserve">Możliwości </w:t>
@@ -448,7 +364,7 @@
         </w:p>
         <w:p>
           <w:pPr>
-            <w:pStyle w:val="Spistreci2"/>
+            <w:pStyle w:val="TOC2"/>
           </w:pPr>
           <w:r>
             <w:t>Charakterystyka użytkowników</w:t>
@@ -462,7 +378,7 @@
         </w:p>
         <w:p>
           <w:pPr>
-            <w:pStyle w:val="Spistreci2"/>
+            <w:pStyle w:val="TOC2"/>
           </w:pPr>
           <w:r>
             <w:t>Ograniczenia</w:t>
@@ -476,7 +392,7 @@
         </w:p>
         <w:p>
           <w:pPr>
-            <w:pStyle w:val="Spistreci2"/>
+            <w:pStyle w:val="TOC2"/>
           </w:pPr>
           <w:r>
             <w:t>Założenia I zależności</w:t>
@@ -490,7 +406,7 @@
         </w:p>
         <w:p>
           <w:pPr>
-            <w:pStyle w:val="Spistreci1"/>
+            <w:pStyle w:val="TOC1"/>
           </w:pPr>
           <w:r>
             <w:t>Specyfikacja wymagań</w:t>
@@ -504,7 +420,7 @@
         </w:p>
         <w:p>
           <w:pPr>
-            <w:pStyle w:val="Akapitzlist"/>
+            <w:pStyle w:val="ListParagraph"/>
             <w:numPr>
               <w:ilvl w:val="0"/>
               <w:numId w:val="7"/>
@@ -520,7 +436,7 @@
         </w:p>
         <w:p>
           <w:pPr>
-            <w:pStyle w:val="Akapitzlist"/>
+            <w:pStyle w:val="ListParagraph"/>
             <w:numPr>
               <w:ilvl w:val="0"/>
               <w:numId w:val="7"/>
@@ -536,7 +452,7 @@
         </w:p>
         <w:p>
           <w:pPr>
-            <w:pStyle w:val="Akapitzlist"/>
+            <w:pStyle w:val="ListParagraph"/>
             <w:numPr>
               <w:ilvl w:val="0"/>
               <w:numId w:val="8"/>
@@ -552,7 +468,7 @@
         </w:p>
         <w:p>
           <w:pPr>
-            <w:pStyle w:val="Akapitzlist"/>
+            <w:pStyle w:val="ListParagraph"/>
             <w:numPr>
               <w:ilvl w:val="0"/>
               <w:numId w:val="8"/>
@@ -568,7 +484,7 @@
         </w:p>
         <w:p>
           <w:pPr>
-            <w:pStyle w:val="Akapitzlist"/>
+            <w:pStyle w:val="ListParagraph"/>
             <w:numPr>
               <w:ilvl w:val="0"/>
               <w:numId w:val="8"/>
@@ -584,7 +500,7 @@
         </w:p>
         <w:p>
           <w:pPr>
-            <w:pStyle w:val="Spistreci2"/>
+            <w:pStyle w:val="TOC2"/>
             <w:numPr>
               <w:ilvl w:val="1"/>
               <w:numId w:val="8"/>
@@ -602,7 +518,7 @@
         </w:p>
         <w:p>
           <w:pPr>
-            <w:pStyle w:val="Akapitzlist"/>
+            <w:pStyle w:val="ListParagraph"/>
             <w:numPr>
               <w:ilvl w:val="0"/>
               <w:numId w:val="3"/>
@@ -618,7 +534,7 @@
         </w:p>
         <w:p>
           <w:pPr>
-            <w:pStyle w:val="Akapitzlist"/>
+            <w:pStyle w:val="ListParagraph"/>
             <w:numPr>
               <w:ilvl w:val="0"/>
               <w:numId w:val="3"/>
@@ -634,7 +550,7 @@
         </w:p>
         <w:p>
           <w:pPr>
-            <w:pStyle w:val="Akapitzlist"/>
+            <w:pStyle w:val="ListParagraph"/>
             <w:numPr>
               <w:ilvl w:val="0"/>
               <w:numId w:val="3"/>
@@ -650,7 +566,7 @@
         </w:p>
         <w:p>
           <w:pPr>
-            <w:pStyle w:val="Akapitzlist"/>
+            <w:pStyle w:val="ListParagraph"/>
             <w:numPr>
               <w:ilvl w:val="1"/>
               <w:numId w:val="3"/>
@@ -666,7 +582,7 @@
         </w:p>
         <w:p>
           <w:pPr>
-            <w:pStyle w:val="Spistreci2"/>
+            <w:pStyle w:val="TOC2"/>
             <w:numPr>
               <w:ilvl w:val="2"/>
               <w:numId w:val="3"/>
@@ -684,7 +600,7 @@
         </w:p>
         <w:p>
           <w:pPr>
-            <w:pStyle w:val="Spistreci2"/>
+            <w:pStyle w:val="TOC2"/>
             <w:numPr>
               <w:ilvl w:val="2"/>
               <w:numId w:val="3"/>
@@ -702,7 +618,7 @@
         </w:p>
         <w:p>
           <w:pPr>
-            <w:pStyle w:val="Spistreci2"/>
+            <w:pStyle w:val="TOC2"/>
             <w:numPr>
               <w:ilvl w:val="2"/>
               <w:numId w:val="3"/>
@@ -720,7 +636,7 @@
         </w:p>
         <w:p>
           <w:pPr>
-            <w:pStyle w:val="Spistreci2"/>
+            <w:pStyle w:val="TOC2"/>
             <w:numPr>
               <w:ilvl w:val="2"/>
               <w:numId w:val="3"/>
@@ -738,7 +654,7 @@
         </w:p>
         <w:p>
           <w:pPr>
-            <w:pStyle w:val="Spistreci2"/>
+            <w:pStyle w:val="TOC2"/>
             <w:numPr>
               <w:ilvl w:val="1"/>
               <w:numId w:val="3"/>
@@ -756,7 +672,7 @@
         </w:p>
         <w:p>
           <w:pPr>
-            <w:pStyle w:val="Spistreci2"/>
+            <w:pStyle w:val="TOC2"/>
             <w:numPr>
               <w:ilvl w:val="2"/>
               <w:numId w:val="3"/>
@@ -774,7 +690,7 @@
         </w:p>
         <w:p>
           <w:pPr>
-            <w:pStyle w:val="Spistreci2"/>
+            <w:pStyle w:val="TOC2"/>
             <w:numPr>
               <w:ilvl w:val="2"/>
               <w:numId w:val="3"/>
@@ -792,7 +708,7 @@
         </w:p>
         <w:p>
           <w:pPr>
-            <w:pStyle w:val="Spistreci2"/>
+            <w:pStyle w:val="TOC2"/>
             <w:numPr>
               <w:ilvl w:val="2"/>
               <w:numId w:val="3"/>
@@ -810,7 +726,7 @@
         </w:p>
         <w:p>
           <w:pPr>
-            <w:pStyle w:val="Spistreci1"/>
+            <w:pStyle w:val="TOC1"/>
           </w:pPr>
           <w:r>
             <w:t>Dodatki</w:t>
@@ -827,7 +743,7 @@
         </w:p>
         <w:p>
           <w:pPr>
-            <w:pStyle w:val="Akapitzlist"/>
+            <w:pStyle w:val="ListParagraph"/>
             <w:numPr>
               <w:ilvl w:val="0"/>
               <w:numId w:val="4"/>
@@ -843,7 +759,7 @@
         </w:p>
         <w:p>
           <w:pPr>
-            <w:pStyle w:val="Akapitzlist"/>
+            <w:pStyle w:val="ListParagraph"/>
             <w:numPr>
               <w:ilvl w:val="0"/>
               <w:numId w:val="4"/>
@@ -859,7 +775,7 @@
         </w:p>
         <w:p>
           <w:pPr>
-            <w:pStyle w:val="Akapitzlist"/>
+            <w:pStyle w:val="ListParagraph"/>
             <w:numPr>
               <w:ilvl w:val="0"/>
               <w:numId w:val="4"/>
@@ -875,7 +791,7 @@
         </w:p>
         <w:p>
           <w:pPr>
-            <w:pStyle w:val="Akapitzlist"/>
+            <w:pStyle w:val="ListParagraph"/>
             <w:numPr>
               <w:ilvl w:val="0"/>
               <w:numId w:val="4"/>
@@ -891,7 +807,7 @@
         </w:p>
         <w:p>
           <w:pPr>
-            <w:pStyle w:val="Akapitzlist"/>
+            <w:pStyle w:val="ListParagraph"/>
             <w:numPr>
               <w:ilvl w:val="0"/>
               <w:numId w:val="9"/>
@@ -907,7 +823,7 @@
         </w:p>
         <w:p>
           <w:pPr>
-            <w:pStyle w:val="Akapitzlist"/>
+            <w:pStyle w:val="ListParagraph"/>
             <w:numPr>
               <w:ilvl w:val="0"/>
               <w:numId w:val="9"/>
@@ -923,7 +839,7 @@
         </w:p>
         <w:p>
           <w:pPr>
-            <w:pStyle w:val="Akapitzlist"/>
+            <w:pStyle w:val="ListParagraph"/>
             <w:numPr>
               <w:ilvl w:val="0"/>
               <w:numId w:val="9"/>
@@ -939,7 +855,7 @@
         </w:p>
         <w:p>
           <w:pPr>
-            <w:pStyle w:val="Akapitzlist"/>
+            <w:pStyle w:val="ListParagraph"/>
             <w:numPr>
               <w:ilvl w:val="0"/>
               <w:numId w:val="9"/>
@@ -955,7 +871,7 @@
         </w:p>
         <w:p>
           <w:pPr>
-            <w:pStyle w:val="Spistreci2"/>
+            <w:pStyle w:val="TOC2"/>
             <w:numPr>
               <w:ilvl w:val="1"/>
               <w:numId w:val="9"/>
@@ -987,7 +903,7 @@
     </w:p>
     <w:p>
       <w:pPr>
-        <w:pStyle w:val="Akapitzlist"/>
+        <w:pStyle w:val="ListParagraph"/>
         <w:numPr>
           <w:ilvl w:val="0"/>
           <w:numId w:val="10"/>
@@ -1019,7 +935,7 @@
     </w:p>
     <w:p>
       <w:pPr>
-        <w:pStyle w:val="Akapitzlist"/>
+        <w:pStyle w:val="ListParagraph"/>
         <w:numPr>
           <w:ilvl w:val="1"/>
           <w:numId w:val="10"/>
@@ -1172,7 +1088,7 @@
     </w:p>
     <w:p>
       <w:pPr>
-        <w:pStyle w:val="Akapitzlist"/>
+        <w:pStyle w:val="ListParagraph"/>
         <w:numPr>
           <w:ilvl w:val="1"/>
           <w:numId w:val="10"/>
@@ -1276,7 +1192,7 @@
     </w:p>
     <w:p>
       <w:pPr>
-        <w:pStyle w:val="Akapitzlist"/>
+        <w:pStyle w:val="ListParagraph"/>
         <w:numPr>
           <w:ilvl w:val="1"/>
           <w:numId w:val="10"/>
@@ -1300,7 +1216,7 @@
     </w:p>
     <w:p>
       <w:pPr>
-        <w:pStyle w:val="Akapitzlist"/>
+        <w:pStyle w:val="ListParagraph"/>
         <w:numPr>
           <w:ilvl w:val="0"/>
           <w:numId w:val="11"/>
@@ -1412,7 +1328,7 @@
     </w:p>
     <w:p>
       <w:pPr>
-        <w:pStyle w:val="Akapitzlist"/>
+        <w:pStyle w:val="ListParagraph"/>
         <w:numPr>
           <w:ilvl w:val="0"/>
           <w:numId w:val="11"/>
@@ -1531,9 +1447,10 @@
           <w:noProof/>
           <w:sz w:val="24"/>
           <w:szCs w:val="24"/>
+          <w:lang w:eastAsia="pl-PL"/>
         </w:rPr>
         <w:drawing>
-          <wp:inline distT="0" distB="0" distL="0" distR="0" wp14:anchorId="4C61ACEC" wp14:editId="198604C1">
+          <wp:inline distT="0" distB="0" distL="0" distR="0">
             <wp:extent cx="405130" cy="405130"/>
             <wp:effectExtent l="0" t="0" r="0" b="0"/>
             <wp:docPr id="4" name="Obraz 4" descr="C:\Users\KRAKEN504C\Documents\Plane Shooter\Arena(Z).png"/>
@@ -1550,10 +1467,10 @@
                     </pic:cNvPicPr>
                   </pic:nvPicPr>
                   <pic:blipFill>
-                    <a:blip r:embed="rId8">
+                    <a:blip r:embed="rId8" cstate="print">
                       <a:extLst>
                         <a:ext uri="{28A0092B-C50C-407E-A947-70E740481C1C}">
-                          <a14:useLocalDpi xmlns:a14="http://schemas.microsoft.com/office/drawing/2010/main" val="0"/>
+                          <a14:useLocalDpi xmlns:a14="http://schemas.microsoft.com/office/drawing/2010/main" xmlns:wps="http://schemas.microsoft.com/office/word/2010/wordprocessingShape" xmlns:wpi="http://schemas.microsoft.com/office/word/2010/wordprocessingInk" xmlns:wpg="http://schemas.microsoft.com/office/word/2010/wordprocessingGroup" xmlns:w16se="http://schemas.microsoft.com/office/word/2015/wordml/symex" xmlns:w16cid="http://schemas.microsoft.com/office/word/2016/wordml/cid" xmlns:w15="http://schemas.microsoft.com/office/word/2012/wordml" xmlns:w14="http://schemas.microsoft.com/office/word/2010/wordml" xmlns:w="http://schemas.openxmlformats.org/wordprocessingml/2006/main" xmlns:w10="urn:schemas-microsoft-com:office:word" xmlns:wp14="http://schemas.microsoft.com/office/word/2010/wordprocessingDrawing" xmlns:v="urn:schemas-microsoft-com:vml" xmlns:o="urn:schemas-microsoft-com:office:office" xmlns:am3d="http://schemas.microsoft.com/office/drawing/2017/model3d" xmlns:aink="http://schemas.microsoft.com/office/drawing/2016/ink" xmlns:mc="http://schemas.openxmlformats.org/markup-compatibility/2006" xmlns:cx8="http://schemas.microsoft.com/office/drawing/2016/5/14/chartex" xmlns:cx7="http://schemas.microsoft.com/office/drawing/2016/5/13/chartex" xmlns:cx6="http://schemas.microsoft.com/office/drawing/2016/5/12/chartex" xmlns:cx5="http://schemas.microsoft.com/office/drawing/2016/5/11/chartex" xmlns:cx4="http://schemas.microsoft.com/office/drawing/2016/5/10/chartex" xmlns:cx3="http://schemas.microsoft.com/office/drawing/2016/5/9/chartex" xmlns:cx2="http://schemas.microsoft.com/office/drawing/2015/10/21/chartex" xmlns:cx1="http://schemas.microsoft.com/office/drawing/2015/9/8/chartex" xmlns:cx="http://schemas.microsoft.com/office/drawing/2014/chartex" xmlns:wpc="http://schemas.microsoft.com/office/word/2010/wordprocessingCanvas" xmlns="" val="0"/>
                         </a:ext>
                       </a:extLst>
                     </a:blip>
@@ -1591,7 +1508,7 @@
     </w:p>
     <w:p>
       <w:pPr>
-        <w:pStyle w:val="Akapitzlist"/>
+        <w:pStyle w:val="ListParagraph"/>
         <w:numPr>
           <w:ilvl w:val="0"/>
           <w:numId w:val="11"/>
@@ -1647,9 +1564,10 @@
           <w:noProof/>
           <w:sz w:val="24"/>
           <w:szCs w:val="24"/>
+          <w:lang w:eastAsia="pl-PL"/>
         </w:rPr>
         <w:drawing>
-          <wp:inline distT="0" distB="0" distL="0" distR="0" wp14:anchorId="5461EA68" wp14:editId="1B3AC579">
+          <wp:inline distT="0" distB="0" distL="0" distR="0">
             <wp:extent cx="457200" cy="457200"/>
             <wp:effectExtent l="0" t="0" r="0" b="0"/>
             <wp:docPr id="5" name="Obraz 5" descr="C:\Users\KRAKEN504C\Documents\Plane Shooter\Dekoracja(Z).png"/>
@@ -1666,10 +1584,10 @@
                     </pic:cNvPicPr>
                   </pic:nvPicPr>
                   <pic:blipFill>
-                    <a:blip r:embed="rId9">
+                    <a:blip r:embed="rId9" cstate="print">
                       <a:extLst>
                         <a:ext uri="{28A0092B-C50C-407E-A947-70E740481C1C}">
-                          <a14:useLocalDpi xmlns:a14="http://schemas.microsoft.com/office/drawing/2010/main" val="0"/>
+                          <a14:useLocalDpi xmlns:a14="http://schemas.microsoft.com/office/drawing/2010/main" xmlns:wps="http://schemas.microsoft.com/office/word/2010/wordprocessingShape" xmlns:wpi="http://schemas.microsoft.com/office/word/2010/wordprocessingInk" xmlns:wpg="http://schemas.microsoft.com/office/word/2010/wordprocessingGroup" xmlns:w16se="http://schemas.microsoft.com/office/word/2015/wordml/symex" xmlns:w16cid="http://schemas.microsoft.com/office/word/2016/wordml/cid" xmlns:w15="http://schemas.microsoft.com/office/word/2012/wordml" xmlns:w14="http://schemas.microsoft.com/office/word/2010/wordml" xmlns:w="http://schemas.openxmlformats.org/wordprocessingml/2006/main" xmlns:w10="urn:schemas-microsoft-com:office:word" xmlns:wp14="http://schemas.microsoft.com/office/word/2010/wordprocessingDrawing" xmlns:v="urn:schemas-microsoft-com:vml" xmlns:o="urn:schemas-microsoft-com:office:office" xmlns:am3d="http://schemas.microsoft.com/office/drawing/2017/model3d" xmlns:aink="http://schemas.microsoft.com/office/drawing/2016/ink" xmlns:mc="http://schemas.openxmlformats.org/markup-compatibility/2006" xmlns:cx8="http://schemas.microsoft.com/office/drawing/2016/5/14/chartex" xmlns:cx7="http://schemas.microsoft.com/office/drawing/2016/5/13/chartex" xmlns:cx6="http://schemas.microsoft.com/office/drawing/2016/5/12/chartex" xmlns:cx5="http://schemas.microsoft.com/office/drawing/2016/5/11/chartex" xmlns:cx4="http://schemas.microsoft.com/office/drawing/2016/5/10/chartex" xmlns:cx3="http://schemas.microsoft.com/office/drawing/2016/5/9/chartex" xmlns:cx2="http://schemas.microsoft.com/office/drawing/2015/10/21/chartex" xmlns:cx1="http://schemas.microsoft.com/office/drawing/2015/9/8/chartex" xmlns:cx="http://schemas.microsoft.com/office/drawing/2014/chartex" xmlns:wpc="http://schemas.microsoft.com/office/word/2010/wordprocessingCanvas" xmlns="" val="0"/>
                         </a:ext>
                       </a:extLst>
                     </a:blip>
@@ -1700,7 +1618,7 @@
     </w:p>
     <w:p>
       <w:pPr>
-        <w:pStyle w:val="Akapitzlist"/>
+        <w:pStyle w:val="ListParagraph"/>
         <w:numPr>
           <w:ilvl w:val="0"/>
           <w:numId w:val="11"/>
@@ -1800,9 +1718,10 @@
           <w:noProof/>
           <w:sz w:val="24"/>
           <w:szCs w:val="24"/>
+          <w:lang w:eastAsia="pl-PL"/>
         </w:rPr>
         <w:drawing>
-          <wp:inline distT="0" distB="0" distL="0" distR="0" wp14:anchorId="5CD8EA64" wp14:editId="2FEF9039">
+          <wp:inline distT="0" distB="0" distL="0" distR="0">
             <wp:extent cx="405130" cy="405130"/>
             <wp:effectExtent l="0" t="0" r="0" b="0"/>
             <wp:docPr id="6" name="Obraz 6" descr="C:\Users\KRAKEN504C\Documents\Plane Shooter\Broń(Z).png"/>
@@ -1819,10 +1738,10 @@
                     </pic:cNvPicPr>
                   </pic:nvPicPr>
                   <pic:blipFill>
-                    <a:blip r:embed="rId10">
+                    <a:blip r:embed="rId10" cstate="print">
                       <a:extLst>
                         <a:ext uri="{28A0092B-C50C-407E-A947-70E740481C1C}">
-                          <a14:useLocalDpi xmlns:a14="http://schemas.microsoft.com/office/drawing/2010/main" val="0"/>
+                          <a14:useLocalDpi xmlns:a14="http://schemas.microsoft.com/office/drawing/2010/main" xmlns:wps="http://schemas.microsoft.com/office/word/2010/wordprocessingShape" xmlns:wpi="http://schemas.microsoft.com/office/word/2010/wordprocessingInk" xmlns:wpg="http://schemas.microsoft.com/office/word/2010/wordprocessingGroup" xmlns:w16se="http://schemas.microsoft.com/office/word/2015/wordml/symex" xmlns:w16cid="http://schemas.microsoft.com/office/word/2016/wordml/cid" xmlns:w15="http://schemas.microsoft.com/office/word/2012/wordml" xmlns:w14="http://schemas.microsoft.com/office/word/2010/wordml" xmlns:w="http://schemas.openxmlformats.org/wordprocessingml/2006/main" xmlns:w10="urn:schemas-microsoft-com:office:word" xmlns:wp14="http://schemas.microsoft.com/office/word/2010/wordprocessingDrawing" xmlns:v="urn:schemas-microsoft-com:vml" xmlns:o="urn:schemas-microsoft-com:office:office" xmlns:am3d="http://schemas.microsoft.com/office/drawing/2017/model3d" xmlns:aink="http://schemas.microsoft.com/office/drawing/2016/ink" xmlns:mc="http://schemas.openxmlformats.org/markup-compatibility/2006" xmlns:cx8="http://schemas.microsoft.com/office/drawing/2016/5/14/chartex" xmlns:cx7="http://schemas.microsoft.com/office/drawing/2016/5/13/chartex" xmlns:cx6="http://schemas.microsoft.com/office/drawing/2016/5/12/chartex" xmlns:cx5="http://schemas.microsoft.com/office/drawing/2016/5/11/chartex" xmlns:cx4="http://schemas.microsoft.com/office/drawing/2016/5/10/chartex" xmlns:cx3="http://schemas.microsoft.com/office/drawing/2016/5/9/chartex" xmlns:cx2="http://schemas.microsoft.com/office/drawing/2015/10/21/chartex" xmlns:cx1="http://schemas.microsoft.com/office/drawing/2015/9/8/chartex" xmlns:cx="http://schemas.microsoft.com/office/drawing/2014/chartex" xmlns:wpc="http://schemas.microsoft.com/office/word/2010/wordprocessingCanvas" xmlns="" val="0"/>
                         </a:ext>
                       </a:extLst>
                     </a:blip>
@@ -1853,7 +1772,7 @@
     </w:p>
     <w:p>
       <w:pPr>
-        <w:pStyle w:val="Akapitzlist"/>
+        <w:pStyle w:val="ListParagraph"/>
         <w:numPr>
           <w:ilvl w:val="0"/>
           <w:numId w:val="11"/>
@@ -1919,7 +1838,7 @@
     </w:p>
     <w:p>
       <w:pPr>
-        <w:pStyle w:val="Akapitzlist"/>
+        <w:pStyle w:val="ListParagraph"/>
         <w:numPr>
           <w:ilvl w:val="0"/>
           <w:numId w:val="11"/>
@@ -1964,7 +1883,7 @@
     </w:p>
     <w:p>
       <w:pPr>
-        <w:pStyle w:val="Akapitzlist"/>
+        <w:pStyle w:val="ListParagraph"/>
         <w:numPr>
           <w:ilvl w:val="0"/>
           <w:numId w:val="11"/>
@@ -2023,7 +1942,7 @@
     </w:p>
     <w:p>
       <w:pPr>
-        <w:pStyle w:val="Akapitzlist"/>
+        <w:pStyle w:val="ListParagraph"/>
         <w:numPr>
           <w:ilvl w:val="0"/>
           <w:numId w:val="11"/>
@@ -2087,9 +2006,10 @@
           <w:noProof/>
           <w:sz w:val="24"/>
           <w:szCs w:val="24"/>
+          <w:lang w:eastAsia="pl-PL"/>
         </w:rPr>
         <w:drawing>
-          <wp:inline distT="0" distB="0" distL="0" distR="0" wp14:anchorId="534EB612" wp14:editId="21D61CA8">
+          <wp:inline distT="0" distB="0" distL="0" distR="0">
             <wp:extent cx="405130" cy="405130"/>
             <wp:effectExtent l="0" t="0" r="0" b="0"/>
             <wp:docPr id="7" name="Obraz 7" descr="C:\Users\KRAKEN504C\Documents\Plane Shooter\Bonus(Z).png"/>
@@ -2106,10 +2026,10 @@
                     </pic:cNvPicPr>
                   </pic:nvPicPr>
                   <pic:blipFill>
-                    <a:blip r:embed="rId11">
+                    <a:blip r:embed="rId11" cstate="print">
                       <a:extLst>
                         <a:ext uri="{28A0092B-C50C-407E-A947-70E740481C1C}">
-                          <a14:useLocalDpi xmlns:a14="http://schemas.microsoft.com/office/drawing/2010/main" val="0"/>
+                          <a14:useLocalDpi xmlns:a14="http://schemas.microsoft.com/office/drawing/2010/main" xmlns:wps="http://schemas.microsoft.com/office/word/2010/wordprocessingShape" xmlns:wpi="http://schemas.microsoft.com/office/word/2010/wordprocessingInk" xmlns:wpg="http://schemas.microsoft.com/office/word/2010/wordprocessingGroup" xmlns:w16se="http://schemas.microsoft.com/office/word/2015/wordml/symex" xmlns:w16cid="http://schemas.microsoft.com/office/word/2016/wordml/cid" xmlns:w15="http://schemas.microsoft.com/office/word/2012/wordml" xmlns:w14="http://schemas.microsoft.com/office/word/2010/wordml" xmlns:w="http://schemas.openxmlformats.org/wordprocessingml/2006/main" xmlns:w10="urn:schemas-microsoft-com:office:word" xmlns:wp14="http://schemas.microsoft.com/office/word/2010/wordprocessingDrawing" xmlns:v="urn:schemas-microsoft-com:vml" xmlns:o="urn:schemas-microsoft-com:office:office" xmlns:am3d="http://schemas.microsoft.com/office/drawing/2017/model3d" xmlns:aink="http://schemas.microsoft.com/office/drawing/2016/ink" xmlns:mc="http://schemas.openxmlformats.org/markup-compatibility/2006" xmlns:cx8="http://schemas.microsoft.com/office/drawing/2016/5/14/chartex" xmlns:cx7="http://schemas.microsoft.com/office/drawing/2016/5/13/chartex" xmlns:cx6="http://schemas.microsoft.com/office/drawing/2016/5/12/chartex" xmlns:cx5="http://schemas.microsoft.com/office/drawing/2016/5/11/chartex" xmlns:cx4="http://schemas.microsoft.com/office/drawing/2016/5/10/chartex" xmlns:cx3="http://schemas.microsoft.com/office/drawing/2016/5/9/chartex" xmlns:cx2="http://schemas.microsoft.com/office/drawing/2015/10/21/chartex" xmlns:cx1="http://schemas.microsoft.com/office/drawing/2015/9/8/chartex" xmlns:cx="http://schemas.microsoft.com/office/drawing/2014/chartex" xmlns:wpc="http://schemas.microsoft.com/office/word/2010/wordprocessingCanvas" xmlns="" val="0"/>
                         </a:ext>
                       </a:extLst>
                     </a:blip>
@@ -2140,7 +2060,7 @@
     </w:p>
     <w:p>
       <w:pPr>
-        <w:pStyle w:val="Akapitzlist"/>
+        <w:pStyle w:val="ListParagraph"/>
         <w:numPr>
           <w:ilvl w:val="0"/>
           <w:numId w:val="11"/>
@@ -2267,9 +2187,10 @@
           <w:noProof/>
           <w:sz w:val="24"/>
           <w:szCs w:val="24"/>
+          <w:lang w:eastAsia="pl-PL"/>
         </w:rPr>
         <w:drawing>
-          <wp:inline distT="0" distB="0" distL="0" distR="0" wp14:anchorId="790C4418" wp14:editId="681E1558">
+          <wp:inline distT="0" distB="0" distL="0" distR="0">
             <wp:extent cx="405130" cy="405130"/>
             <wp:effectExtent l="0" t="0" r="0" b="0"/>
             <wp:docPr id="8" name="Obraz 8" descr="C:\Users\KRAKEN504C\Documents\Plane Shooter\Gracz(Z).png"/>
@@ -2286,10 +2207,10 @@
                     </pic:cNvPicPr>
                   </pic:nvPicPr>
                   <pic:blipFill>
-                    <a:blip r:embed="rId12">
+                    <a:blip r:embed="rId12" cstate="print">
                       <a:extLst>
                         <a:ext uri="{28A0092B-C50C-407E-A947-70E740481C1C}">
-                          <a14:useLocalDpi xmlns:a14="http://schemas.microsoft.com/office/drawing/2010/main" val="0"/>
+                          <a14:useLocalDpi xmlns:a14="http://schemas.microsoft.com/office/drawing/2010/main" xmlns:wps="http://schemas.microsoft.com/office/word/2010/wordprocessingShape" xmlns:wpi="http://schemas.microsoft.com/office/word/2010/wordprocessingInk" xmlns:wpg="http://schemas.microsoft.com/office/word/2010/wordprocessingGroup" xmlns:w16se="http://schemas.microsoft.com/office/word/2015/wordml/symex" xmlns:w16cid="http://schemas.microsoft.com/office/word/2016/wordml/cid" xmlns:w15="http://schemas.microsoft.com/office/word/2012/wordml" xmlns:w14="http://schemas.microsoft.com/office/word/2010/wordml" xmlns:w="http://schemas.openxmlformats.org/wordprocessingml/2006/main" xmlns:w10="urn:schemas-microsoft-com:office:word" xmlns:wp14="http://schemas.microsoft.com/office/word/2010/wordprocessingDrawing" xmlns:v="urn:schemas-microsoft-com:vml" xmlns:o="urn:schemas-microsoft-com:office:office" xmlns:am3d="http://schemas.microsoft.com/office/drawing/2017/model3d" xmlns:aink="http://schemas.microsoft.com/office/drawing/2016/ink" xmlns:mc="http://schemas.openxmlformats.org/markup-compatibility/2006" xmlns:cx8="http://schemas.microsoft.com/office/drawing/2016/5/14/chartex" xmlns:cx7="http://schemas.microsoft.com/office/drawing/2016/5/13/chartex" xmlns:cx6="http://schemas.microsoft.com/office/drawing/2016/5/12/chartex" xmlns:cx5="http://schemas.microsoft.com/office/drawing/2016/5/11/chartex" xmlns:cx4="http://schemas.microsoft.com/office/drawing/2016/5/10/chartex" xmlns:cx3="http://schemas.microsoft.com/office/drawing/2016/5/9/chartex" xmlns:cx2="http://schemas.microsoft.com/office/drawing/2015/10/21/chartex" xmlns:cx1="http://schemas.microsoft.com/office/drawing/2015/9/8/chartex" xmlns:cx="http://schemas.microsoft.com/office/drawing/2014/chartex" xmlns:wpc="http://schemas.microsoft.com/office/word/2010/wordprocessingCanvas" xmlns="" val="0"/>
                         </a:ext>
                       </a:extLst>
                     </a:blip>
@@ -2320,7 +2241,7 @@
     </w:p>
     <w:p>
       <w:pPr>
-        <w:pStyle w:val="Akapitzlist"/>
+        <w:pStyle w:val="ListParagraph"/>
         <w:numPr>
           <w:ilvl w:val="0"/>
           <w:numId w:val="11"/>
@@ -2424,9 +2345,10 @@
           <w:noProof/>
           <w:sz w:val="24"/>
           <w:szCs w:val="24"/>
+          <w:lang w:eastAsia="pl-PL"/>
         </w:rPr>
         <w:drawing>
-          <wp:inline distT="0" distB="0" distL="0" distR="0" wp14:anchorId="64FB318E" wp14:editId="3F17824B">
+          <wp:inline distT="0" distB="0" distL="0" distR="0">
             <wp:extent cx="405130" cy="405130"/>
             <wp:effectExtent l="0" t="0" r="0" b="0"/>
             <wp:docPr id="9" name="Obraz 9" descr="C:\Users\KRAKEN504C\Documents\Plane Shooter\Klucz(Z).png"/>
@@ -2443,10 +2365,10 @@
                     </pic:cNvPicPr>
                   </pic:nvPicPr>
                   <pic:blipFill>
-                    <a:blip r:embed="rId13">
+                    <a:blip r:embed="rId13" cstate="print">
                       <a:extLst>
                         <a:ext uri="{28A0092B-C50C-407E-A947-70E740481C1C}">
-                          <a14:useLocalDpi xmlns:a14="http://schemas.microsoft.com/office/drawing/2010/main" val="0"/>
+                          <a14:useLocalDpi xmlns:a14="http://schemas.microsoft.com/office/drawing/2010/main" xmlns:wps="http://schemas.microsoft.com/office/word/2010/wordprocessingShape" xmlns:wpi="http://schemas.microsoft.com/office/word/2010/wordprocessingInk" xmlns:wpg="http://schemas.microsoft.com/office/word/2010/wordprocessingGroup" xmlns:w16se="http://schemas.microsoft.com/office/word/2015/wordml/symex" xmlns:w16cid="http://schemas.microsoft.com/office/word/2016/wordml/cid" xmlns:w15="http://schemas.microsoft.com/office/word/2012/wordml" xmlns:w14="http://schemas.microsoft.com/office/word/2010/wordml" xmlns:w="http://schemas.openxmlformats.org/wordprocessingml/2006/main" xmlns:w10="urn:schemas-microsoft-com:office:word" xmlns:wp14="http://schemas.microsoft.com/office/word/2010/wordprocessingDrawing" xmlns:v="urn:schemas-microsoft-com:vml" xmlns:o="urn:schemas-microsoft-com:office:office" xmlns:am3d="http://schemas.microsoft.com/office/drawing/2017/model3d" xmlns:aink="http://schemas.microsoft.com/office/drawing/2016/ink" xmlns:mc="http://schemas.openxmlformats.org/markup-compatibility/2006" xmlns:cx8="http://schemas.microsoft.com/office/drawing/2016/5/14/chartex" xmlns:cx7="http://schemas.microsoft.com/office/drawing/2016/5/13/chartex" xmlns:cx6="http://schemas.microsoft.com/office/drawing/2016/5/12/chartex" xmlns:cx5="http://schemas.microsoft.com/office/drawing/2016/5/11/chartex" xmlns:cx4="http://schemas.microsoft.com/office/drawing/2016/5/10/chartex" xmlns:cx3="http://schemas.microsoft.com/office/drawing/2016/5/9/chartex" xmlns:cx2="http://schemas.microsoft.com/office/drawing/2015/10/21/chartex" xmlns:cx1="http://schemas.microsoft.com/office/drawing/2015/9/8/chartex" xmlns:cx="http://schemas.microsoft.com/office/drawing/2014/chartex" xmlns:wpc="http://schemas.microsoft.com/office/word/2010/wordprocessingCanvas" xmlns="" val="0"/>
                         </a:ext>
                       </a:extLst>
                     </a:blip>
@@ -2477,7 +2399,7 @@
     </w:p>
     <w:p>
       <w:pPr>
-        <w:pStyle w:val="Akapitzlist"/>
+        <w:pStyle w:val="ListParagraph"/>
         <w:numPr>
           <w:ilvl w:val="0"/>
           <w:numId w:val="11"/>
@@ -2540,9 +2462,10 @@
           <w:noProof/>
           <w:sz w:val="24"/>
           <w:szCs w:val="24"/>
+          <w:lang w:eastAsia="pl-PL"/>
         </w:rPr>
         <w:drawing>
-          <wp:inline distT="0" distB="0" distL="0" distR="0" wp14:anchorId="7361981F" wp14:editId="5DD4F994">
+          <wp:inline distT="0" distB="0" distL="0" distR="0">
             <wp:extent cx="457200" cy="457200"/>
             <wp:effectExtent l="0" t="0" r="0" b="0"/>
             <wp:docPr id="10" name="Obraz 10" descr="C:\Users\KRAKEN504C\Documents\Plane Shooter\Spawner(Z).png"/>
@@ -2559,10 +2482,10 @@
                     </pic:cNvPicPr>
                   </pic:nvPicPr>
                   <pic:blipFill>
-                    <a:blip r:embed="rId14">
+                    <a:blip r:embed="rId14" cstate="print">
                       <a:extLst>
                         <a:ext uri="{28A0092B-C50C-407E-A947-70E740481C1C}">
-                          <a14:useLocalDpi xmlns:a14="http://schemas.microsoft.com/office/drawing/2010/main" val="0"/>
+                          <a14:useLocalDpi xmlns:a14="http://schemas.microsoft.com/office/drawing/2010/main" xmlns:wps="http://schemas.microsoft.com/office/word/2010/wordprocessingShape" xmlns:wpi="http://schemas.microsoft.com/office/word/2010/wordprocessingInk" xmlns:wpg="http://schemas.microsoft.com/office/word/2010/wordprocessingGroup" xmlns:w16se="http://schemas.microsoft.com/office/word/2015/wordml/symex" xmlns:w16cid="http://schemas.microsoft.com/office/word/2016/wordml/cid" xmlns:w15="http://schemas.microsoft.com/office/word/2012/wordml" xmlns:w14="http://schemas.microsoft.com/office/word/2010/wordml" xmlns:w="http://schemas.openxmlformats.org/wordprocessingml/2006/main" xmlns:w10="urn:schemas-microsoft-com:office:word" xmlns:wp14="http://schemas.microsoft.com/office/word/2010/wordprocessingDrawing" xmlns:v="urn:schemas-microsoft-com:vml" xmlns:o="urn:schemas-microsoft-com:office:office" xmlns:am3d="http://schemas.microsoft.com/office/drawing/2017/model3d" xmlns:aink="http://schemas.microsoft.com/office/drawing/2016/ink" xmlns:mc="http://schemas.openxmlformats.org/markup-compatibility/2006" xmlns:cx8="http://schemas.microsoft.com/office/drawing/2016/5/14/chartex" xmlns:cx7="http://schemas.microsoft.com/office/drawing/2016/5/13/chartex" xmlns:cx6="http://schemas.microsoft.com/office/drawing/2016/5/12/chartex" xmlns:cx5="http://schemas.microsoft.com/office/drawing/2016/5/11/chartex" xmlns:cx4="http://schemas.microsoft.com/office/drawing/2016/5/10/chartex" xmlns:cx3="http://schemas.microsoft.com/office/drawing/2016/5/9/chartex" xmlns:cx2="http://schemas.microsoft.com/office/drawing/2015/10/21/chartex" xmlns:cx1="http://schemas.microsoft.com/office/drawing/2015/9/8/chartex" xmlns:cx="http://schemas.microsoft.com/office/drawing/2014/chartex" xmlns:wpc="http://schemas.microsoft.com/office/word/2010/wordprocessingCanvas" xmlns="" val="0"/>
                         </a:ext>
                       </a:extLst>
                     </a:blip>
@@ -2593,7 +2516,7 @@
     </w:p>
     <w:p>
       <w:pPr>
-        <w:pStyle w:val="Akapitzlist"/>
+        <w:pStyle w:val="ListParagraph"/>
         <w:numPr>
           <w:ilvl w:val="0"/>
           <w:numId w:val="11"/>
@@ -2657,9 +2580,10 @@
           <w:noProof/>
           <w:sz w:val="24"/>
           <w:szCs w:val="24"/>
+          <w:lang w:eastAsia="pl-PL"/>
         </w:rPr>
         <w:drawing>
-          <wp:inline distT="0" distB="0" distL="0" distR="0" wp14:anchorId="04242EFF" wp14:editId="7B2CF9BD">
+          <wp:inline distT="0" distB="0" distL="0" distR="0">
             <wp:extent cx="405130" cy="405130"/>
             <wp:effectExtent l="0" t="0" r="0" b="0"/>
             <wp:docPr id="11" name="Obraz 11" descr="C:\Users\KRAKEN504C\Documents\Plane Shooter\Zamek(Z1).png"/>
@@ -2676,10 +2600,10 @@
                     </pic:cNvPicPr>
                   </pic:nvPicPr>
                   <pic:blipFill>
-                    <a:blip r:embed="rId15">
+                    <a:blip r:embed="rId15" cstate="print">
                       <a:extLst>
                         <a:ext uri="{28A0092B-C50C-407E-A947-70E740481C1C}">
-                          <a14:useLocalDpi xmlns:a14="http://schemas.microsoft.com/office/drawing/2010/main" val="0"/>
+                          <a14:useLocalDpi xmlns:a14="http://schemas.microsoft.com/office/drawing/2010/main" xmlns:wps="http://schemas.microsoft.com/office/word/2010/wordprocessingShape" xmlns:wpi="http://schemas.microsoft.com/office/word/2010/wordprocessingInk" xmlns:wpg="http://schemas.microsoft.com/office/word/2010/wordprocessingGroup" xmlns:w16se="http://schemas.microsoft.com/office/word/2015/wordml/symex" xmlns:w16cid="http://schemas.microsoft.com/office/word/2016/wordml/cid" xmlns:w15="http://schemas.microsoft.com/office/word/2012/wordml" xmlns:w14="http://schemas.microsoft.com/office/word/2010/wordml" xmlns:w="http://schemas.openxmlformats.org/wordprocessingml/2006/main" xmlns:w10="urn:schemas-microsoft-com:office:word" xmlns:wp14="http://schemas.microsoft.com/office/word/2010/wordprocessingDrawing" xmlns:v="urn:schemas-microsoft-com:vml" xmlns:o="urn:schemas-microsoft-com:office:office" xmlns:am3d="http://schemas.microsoft.com/office/drawing/2017/model3d" xmlns:aink="http://schemas.microsoft.com/office/drawing/2016/ink" xmlns:mc="http://schemas.openxmlformats.org/markup-compatibility/2006" xmlns:cx8="http://schemas.microsoft.com/office/drawing/2016/5/14/chartex" xmlns:cx7="http://schemas.microsoft.com/office/drawing/2016/5/13/chartex" xmlns:cx6="http://schemas.microsoft.com/office/drawing/2016/5/12/chartex" xmlns:cx5="http://schemas.microsoft.com/office/drawing/2016/5/11/chartex" xmlns:cx4="http://schemas.microsoft.com/office/drawing/2016/5/10/chartex" xmlns:cx3="http://schemas.microsoft.com/office/drawing/2016/5/9/chartex" xmlns:cx2="http://schemas.microsoft.com/office/drawing/2015/10/21/chartex" xmlns:cx1="http://schemas.microsoft.com/office/drawing/2015/9/8/chartex" xmlns:cx="http://schemas.microsoft.com/office/drawing/2014/chartex" xmlns:wpc="http://schemas.microsoft.com/office/word/2010/wordprocessingCanvas" xmlns="" val="0"/>
                         </a:ext>
                       </a:extLst>
                     </a:blip>
@@ -2712,9 +2636,10 @@
           <w:noProof/>
           <w:sz w:val="24"/>
           <w:szCs w:val="24"/>
+          <w:lang w:eastAsia="pl-PL"/>
         </w:rPr>
         <w:drawing>
-          <wp:inline distT="0" distB="0" distL="0" distR="0" wp14:anchorId="25CDC871" wp14:editId="63079D84">
+          <wp:inline distT="0" distB="0" distL="0" distR="0">
             <wp:extent cx="405130" cy="405130"/>
             <wp:effectExtent l="0" t="0" r="0" b="0"/>
             <wp:docPr id="12" name="Obraz 12" descr="C:\Users\KRAKEN504C\Documents\Plane Shooter\Zamek(Z2).png"/>
@@ -2731,10 +2656,10 @@
                     </pic:cNvPicPr>
                   </pic:nvPicPr>
                   <pic:blipFill>
-                    <a:blip r:embed="rId16">
+                    <a:blip r:embed="rId16" cstate="print">
                       <a:extLst>
                         <a:ext uri="{28A0092B-C50C-407E-A947-70E740481C1C}">
-                          <a14:useLocalDpi xmlns:a14="http://schemas.microsoft.com/office/drawing/2010/main" val="0"/>
+                          <a14:useLocalDpi xmlns:a14="http://schemas.microsoft.com/office/drawing/2010/main" xmlns:wps="http://schemas.microsoft.com/office/word/2010/wordprocessingShape" xmlns:wpi="http://schemas.microsoft.com/office/word/2010/wordprocessingInk" xmlns:wpg="http://schemas.microsoft.com/office/word/2010/wordprocessingGroup" xmlns:w16se="http://schemas.microsoft.com/office/word/2015/wordml/symex" xmlns:w16cid="http://schemas.microsoft.com/office/word/2016/wordml/cid" xmlns:w15="http://schemas.microsoft.com/office/word/2012/wordml" xmlns:w14="http://schemas.microsoft.com/office/word/2010/wordml" xmlns:w="http://schemas.openxmlformats.org/wordprocessingml/2006/main" xmlns:w10="urn:schemas-microsoft-com:office:word" xmlns:wp14="http://schemas.microsoft.com/office/word/2010/wordprocessingDrawing" xmlns:v="urn:schemas-microsoft-com:vml" xmlns:o="urn:schemas-microsoft-com:office:office" xmlns:am3d="http://schemas.microsoft.com/office/drawing/2017/model3d" xmlns:aink="http://schemas.microsoft.com/office/drawing/2016/ink" xmlns:mc="http://schemas.openxmlformats.org/markup-compatibility/2006" xmlns:cx8="http://schemas.microsoft.com/office/drawing/2016/5/14/chartex" xmlns:cx7="http://schemas.microsoft.com/office/drawing/2016/5/13/chartex" xmlns:cx6="http://schemas.microsoft.com/office/drawing/2016/5/12/chartex" xmlns:cx5="http://schemas.microsoft.com/office/drawing/2016/5/11/chartex" xmlns:cx4="http://schemas.microsoft.com/office/drawing/2016/5/10/chartex" xmlns:cx3="http://schemas.microsoft.com/office/drawing/2016/5/9/chartex" xmlns:cx2="http://schemas.microsoft.com/office/drawing/2015/10/21/chartex" xmlns:cx1="http://schemas.microsoft.com/office/drawing/2015/9/8/chartex" xmlns:cx="http://schemas.microsoft.com/office/drawing/2014/chartex" xmlns:wpc="http://schemas.microsoft.com/office/word/2010/wordprocessingCanvas" xmlns="" val="0"/>
                         </a:ext>
                       </a:extLst>
                     </a:blip>
@@ -2767,9 +2692,10 @@
           <w:noProof/>
           <w:sz w:val="24"/>
           <w:szCs w:val="24"/>
+          <w:lang w:eastAsia="pl-PL"/>
         </w:rPr>
         <w:drawing>
-          <wp:inline distT="0" distB="0" distL="0" distR="0" wp14:anchorId="22A2FAC7" wp14:editId="3FE2964A">
+          <wp:inline distT="0" distB="0" distL="0" distR="0">
             <wp:extent cx="405130" cy="405130"/>
             <wp:effectExtent l="0" t="0" r="0" b="0"/>
             <wp:docPr id="27" name="Obraz 27" descr="C:\Users\KRAKEN504C\Documents\Plane Shooter\Zamknięte_Drzwi(Z).png"/>
@@ -2786,10 +2712,10 @@
                     </pic:cNvPicPr>
                   </pic:nvPicPr>
                   <pic:blipFill>
-                    <a:blip r:embed="rId17">
+                    <a:blip r:embed="rId17" cstate="print">
                       <a:extLst>
                         <a:ext uri="{28A0092B-C50C-407E-A947-70E740481C1C}">
-                          <a14:useLocalDpi xmlns:a14="http://schemas.microsoft.com/office/drawing/2010/main" val="0"/>
+                          <a14:useLocalDpi xmlns:a14="http://schemas.microsoft.com/office/drawing/2010/main" xmlns:wps="http://schemas.microsoft.com/office/word/2010/wordprocessingShape" xmlns:wpi="http://schemas.microsoft.com/office/word/2010/wordprocessingInk" xmlns:wpg="http://schemas.microsoft.com/office/word/2010/wordprocessingGroup" xmlns:w16se="http://schemas.microsoft.com/office/word/2015/wordml/symex" xmlns:w16cid="http://schemas.microsoft.com/office/word/2016/wordml/cid" xmlns:w15="http://schemas.microsoft.com/office/word/2012/wordml" xmlns:w14="http://schemas.microsoft.com/office/word/2010/wordml" xmlns:w="http://schemas.openxmlformats.org/wordprocessingml/2006/main" xmlns:w10="urn:schemas-microsoft-com:office:word" xmlns:wp14="http://schemas.microsoft.com/office/word/2010/wordprocessingDrawing" xmlns:v="urn:schemas-microsoft-com:vml" xmlns:o="urn:schemas-microsoft-com:office:office" xmlns:am3d="http://schemas.microsoft.com/office/drawing/2017/model3d" xmlns:aink="http://schemas.microsoft.com/office/drawing/2016/ink" xmlns:mc="http://schemas.openxmlformats.org/markup-compatibility/2006" xmlns:cx8="http://schemas.microsoft.com/office/drawing/2016/5/14/chartex" xmlns:cx7="http://schemas.microsoft.com/office/drawing/2016/5/13/chartex" xmlns:cx6="http://schemas.microsoft.com/office/drawing/2016/5/12/chartex" xmlns:cx5="http://schemas.microsoft.com/office/drawing/2016/5/11/chartex" xmlns:cx4="http://schemas.microsoft.com/office/drawing/2016/5/10/chartex" xmlns:cx3="http://schemas.microsoft.com/office/drawing/2016/5/9/chartex" xmlns:cx2="http://schemas.microsoft.com/office/drawing/2015/10/21/chartex" xmlns:cx1="http://schemas.microsoft.com/office/drawing/2015/9/8/chartex" xmlns:cx="http://schemas.microsoft.com/office/drawing/2014/chartex" xmlns:wpc="http://schemas.microsoft.com/office/word/2010/wordprocessingCanvas" xmlns="" val="0"/>
                         </a:ext>
                       </a:extLst>
                     </a:blip>
@@ -2820,7 +2746,7 @@
     </w:p>
     <w:p>
       <w:pPr>
-        <w:pStyle w:val="Akapitzlist"/>
+        <w:pStyle w:val="ListParagraph"/>
         <w:numPr>
           <w:ilvl w:val="0"/>
           <w:numId w:val="11"/>
@@ -2896,9 +2822,10 @@
           <w:noProof/>
           <w:sz w:val="24"/>
           <w:szCs w:val="24"/>
+          <w:lang w:eastAsia="pl-PL"/>
         </w:rPr>
         <w:drawing>
-          <wp:inline distT="0" distB="0" distL="0" distR="0" wp14:anchorId="68FF26A5" wp14:editId="26B9FB59">
+          <wp:inline distT="0" distB="0" distL="0" distR="0">
             <wp:extent cx="405130" cy="405130"/>
             <wp:effectExtent l="0" t="0" r="0" b="0"/>
             <wp:docPr id="14" name="Obraz 14" descr="C:\Users\KRAKEN504C\Documents\Plane Shooter\Start(Z).png"/>
@@ -2915,10 +2842,10 @@
                     </pic:cNvPicPr>
                   </pic:nvPicPr>
                   <pic:blipFill>
-                    <a:blip r:embed="rId18">
+                    <a:blip r:embed="rId18" cstate="print">
                       <a:extLst>
                         <a:ext uri="{28A0092B-C50C-407E-A947-70E740481C1C}">
-                          <a14:useLocalDpi xmlns:a14="http://schemas.microsoft.com/office/drawing/2010/main" val="0"/>
+                          <a14:useLocalDpi xmlns:a14="http://schemas.microsoft.com/office/drawing/2010/main" xmlns:wps="http://schemas.microsoft.com/office/word/2010/wordprocessingShape" xmlns:wpi="http://schemas.microsoft.com/office/word/2010/wordprocessingInk" xmlns:wpg="http://schemas.microsoft.com/office/word/2010/wordprocessingGroup" xmlns:w16se="http://schemas.microsoft.com/office/word/2015/wordml/symex" xmlns:w16cid="http://schemas.microsoft.com/office/word/2016/wordml/cid" xmlns:w15="http://schemas.microsoft.com/office/word/2012/wordml" xmlns:w14="http://schemas.microsoft.com/office/word/2010/wordml" xmlns:w="http://schemas.openxmlformats.org/wordprocessingml/2006/main" xmlns:w10="urn:schemas-microsoft-com:office:word" xmlns:wp14="http://schemas.microsoft.com/office/word/2010/wordprocessingDrawing" xmlns:v="urn:schemas-microsoft-com:vml" xmlns:o="urn:schemas-microsoft-com:office:office" xmlns:am3d="http://schemas.microsoft.com/office/drawing/2017/model3d" xmlns:aink="http://schemas.microsoft.com/office/drawing/2016/ink" xmlns:mc="http://schemas.openxmlformats.org/markup-compatibility/2006" xmlns:cx8="http://schemas.microsoft.com/office/drawing/2016/5/14/chartex" xmlns:cx7="http://schemas.microsoft.com/office/drawing/2016/5/13/chartex" xmlns:cx6="http://schemas.microsoft.com/office/drawing/2016/5/12/chartex" xmlns:cx5="http://schemas.microsoft.com/office/drawing/2016/5/11/chartex" xmlns:cx4="http://schemas.microsoft.com/office/drawing/2016/5/10/chartex" xmlns:cx3="http://schemas.microsoft.com/office/drawing/2016/5/9/chartex" xmlns:cx2="http://schemas.microsoft.com/office/drawing/2015/10/21/chartex" xmlns:cx1="http://schemas.microsoft.com/office/drawing/2015/9/8/chartex" xmlns:cx="http://schemas.microsoft.com/office/drawing/2014/chartex" xmlns:wpc="http://schemas.microsoft.com/office/word/2010/wordprocessingCanvas" xmlns="" val="0"/>
                         </a:ext>
                       </a:extLst>
                     </a:blip>
@@ -2949,7 +2876,7 @@
     </w:p>
     <w:p>
       <w:pPr>
-        <w:pStyle w:val="Akapitzlist"/>
+        <w:pStyle w:val="ListParagraph"/>
         <w:numPr>
           <w:ilvl w:val="0"/>
           <w:numId w:val="11"/>
@@ -3005,9 +2932,10 @@
           <w:noProof/>
           <w:sz w:val="24"/>
           <w:szCs w:val="24"/>
+          <w:lang w:eastAsia="pl-PL"/>
         </w:rPr>
         <w:drawing>
-          <wp:inline distT="0" distB="0" distL="0" distR="0" wp14:anchorId="2EF81759" wp14:editId="2F9A044E">
+          <wp:inline distT="0" distB="0" distL="0" distR="0">
             <wp:extent cx="405130" cy="405130"/>
             <wp:effectExtent l="0" t="0" r="0" b="0"/>
             <wp:docPr id="15" name="Obraz 15" descr="C:\Users\KRAKEN504C\Documents\Plane Shooter\Wyjście(Z).png"/>
@@ -3024,10 +2952,10 @@
                     </pic:cNvPicPr>
                   </pic:nvPicPr>
                   <pic:blipFill>
-                    <a:blip r:embed="rId19">
+                    <a:blip r:embed="rId19" cstate="print">
                       <a:extLst>
                         <a:ext uri="{28A0092B-C50C-407E-A947-70E740481C1C}">
-                          <a14:useLocalDpi xmlns:a14="http://schemas.microsoft.com/office/drawing/2010/main" val="0"/>
+                          <a14:useLocalDpi xmlns:a14="http://schemas.microsoft.com/office/drawing/2010/main" xmlns:wps="http://schemas.microsoft.com/office/word/2010/wordprocessingShape" xmlns:wpi="http://schemas.microsoft.com/office/word/2010/wordprocessingInk" xmlns:wpg="http://schemas.microsoft.com/office/word/2010/wordprocessingGroup" xmlns:w16se="http://schemas.microsoft.com/office/word/2015/wordml/symex" xmlns:w16cid="http://schemas.microsoft.com/office/word/2016/wordml/cid" xmlns:w15="http://schemas.microsoft.com/office/word/2012/wordml" xmlns:w14="http://schemas.microsoft.com/office/word/2010/wordml" xmlns:w="http://schemas.openxmlformats.org/wordprocessingml/2006/main" xmlns:w10="urn:schemas-microsoft-com:office:word" xmlns:wp14="http://schemas.microsoft.com/office/word/2010/wordprocessingDrawing" xmlns:v="urn:schemas-microsoft-com:vml" xmlns:o="urn:schemas-microsoft-com:office:office" xmlns:am3d="http://schemas.microsoft.com/office/drawing/2017/model3d" xmlns:aink="http://schemas.microsoft.com/office/drawing/2016/ink" xmlns:mc="http://schemas.openxmlformats.org/markup-compatibility/2006" xmlns:cx8="http://schemas.microsoft.com/office/drawing/2016/5/14/chartex" xmlns:cx7="http://schemas.microsoft.com/office/drawing/2016/5/13/chartex" xmlns:cx6="http://schemas.microsoft.com/office/drawing/2016/5/12/chartex" xmlns:cx5="http://schemas.microsoft.com/office/drawing/2016/5/11/chartex" xmlns:cx4="http://schemas.microsoft.com/office/drawing/2016/5/10/chartex" xmlns:cx3="http://schemas.microsoft.com/office/drawing/2016/5/9/chartex" xmlns:cx2="http://schemas.microsoft.com/office/drawing/2015/10/21/chartex" xmlns:cx1="http://schemas.microsoft.com/office/drawing/2015/9/8/chartex" xmlns:cx="http://schemas.microsoft.com/office/drawing/2014/chartex" xmlns:wpc="http://schemas.microsoft.com/office/word/2010/wordprocessingCanvas" xmlns="" val="0"/>
                         </a:ext>
                       </a:extLst>
                     </a:blip>
@@ -3058,7 +2986,7 @@
     </w:p>
     <w:p>
       <w:pPr>
-        <w:pStyle w:val="Akapitzlist"/>
+        <w:pStyle w:val="ListParagraph"/>
         <w:numPr>
           <w:ilvl w:val="0"/>
           <w:numId w:val="11"/>
@@ -3141,9 +3069,10 @@
           <w:noProof/>
           <w:sz w:val="24"/>
           <w:szCs w:val="24"/>
+          <w:lang w:eastAsia="pl-PL"/>
         </w:rPr>
         <w:drawing>
-          <wp:inline distT="0" distB="0" distL="0" distR="0" wp14:anchorId="1F3D4B7F" wp14:editId="16F4FD4B">
+          <wp:inline distT="0" distB="0" distL="0" distR="0">
             <wp:extent cx="405130" cy="405130"/>
             <wp:effectExtent l="0" t="0" r="0" b="0"/>
             <wp:docPr id="16" name="Obraz 16" descr="C:\Users\KRAKEN504C\Documents\Plane Shooter\Niedostępna_Strefa(Z).png"/>
@@ -3160,10 +3089,10 @@
                     </pic:cNvPicPr>
                   </pic:nvPicPr>
                   <pic:blipFill>
-                    <a:blip r:embed="rId20">
+                    <a:blip r:embed="rId20" cstate="print">
                       <a:extLst>
                         <a:ext uri="{28A0092B-C50C-407E-A947-70E740481C1C}">
-                          <a14:useLocalDpi xmlns:a14="http://schemas.microsoft.com/office/drawing/2010/main" val="0"/>
+                          <a14:useLocalDpi xmlns:a14="http://schemas.microsoft.com/office/drawing/2010/main" xmlns:wps="http://schemas.microsoft.com/office/word/2010/wordprocessingShape" xmlns:wpi="http://schemas.microsoft.com/office/word/2010/wordprocessingInk" xmlns:wpg="http://schemas.microsoft.com/office/word/2010/wordprocessingGroup" xmlns:w16se="http://schemas.microsoft.com/office/word/2015/wordml/symex" xmlns:w16cid="http://schemas.microsoft.com/office/word/2016/wordml/cid" xmlns:w15="http://schemas.microsoft.com/office/word/2012/wordml" xmlns:w14="http://schemas.microsoft.com/office/word/2010/wordml" xmlns:w="http://schemas.openxmlformats.org/wordprocessingml/2006/main" xmlns:w10="urn:schemas-microsoft-com:office:word" xmlns:wp14="http://schemas.microsoft.com/office/word/2010/wordprocessingDrawing" xmlns:v="urn:schemas-microsoft-com:vml" xmlns:o="urn:schemas-microsoft-com:office:office" xmlns:am3d="http://schemas.microsoft.com/office/drawing/2017/model3d" xmlns:aink="http://schemas.microsoft.com/office/drawing/2016/ink" xmlns:mc="http://schemas.openxmlformats.org/markup-compatibility/2006" xmlns:cx8="http://schemas.microsoft.com/office/drawing/2016/5/14/chartex" xmlns:cx7="http://schemas.microsoft.com/office/drawing/2016/5/13/chartex" xmlns:cx6="http://schemas.microsoft.com/office/drawing/2016/5/12/chartex" xmlns:cx5="http://schemas.microsoft.com/office/drawing/2016/5/11/chartex" xmlns:cx4="http://schemas.microsoft.com/office/drawing/2016/5/10/chartex" xmlns:cx3="http://schemas.microsoft.com/office/drawing/2016/5/9/chartex" xmlns:cx2="http://schemas.microsoft.com/office/drawing/2015/10/21/chartex" xmlns:cx1="http://schemas.microsoft.com/office/drawing/2015/9/8/chartex" xmlns:cx="http://schemas.microsoft.com/office/drawing/2014/chartex" xmlns:wpc="http://schemas.microsoft.com/office/word/2010/wordprocessingCanvas" xmlns="" val="0"/>
                         </a:ext>
                       </a:extLst>
                     </a:blip>
@@ -3194,7 +3123,7 @@
     </w:p>
     <w:p>
       <w:pPr>
-        <w:pStyle w:val="Akapitzlist"/>
+        <w:pStyle w:val="ListParagraph"/>
         <w:numPr>
           <w:ilvl w:val="0"/>
           <w:numId w:val="11"/>
@@ -3246,7 +3175,7 @@
     </w:p>
     <w:p>
       <w:pPr>
-        <w:pStyle w:val="Akapitzlist"/>
+        <w:pStyle w:val="ListParagraph"/>
         <w:numPr>
           <w:ilvl w:val="0"/>
           <w:numId w:val="11"/>
@@ -3277,7 +3206,7 @@
     </w:p>
     <w:p>
       <w:pPr>
-        <w:pStyle w:val="Akapitzlist"/>
+        <w:pStyle w:val="ListParagraph"/>
         <w:numPr>
           <w:ilvl w:val="0"/>
           <w:numId w:val="11"/>
@@ -3336,7 +3265,7 @@
     </w:p>
     <w:p>
       <w:pPr>
-        <w:pStyle w:val="Akapitzlist"/>
+        <w:pStyle w:val="ListParagraph"/>
         <w:numPr>
           <w:ilvl w:val="0"/>
           <w:numId w:val="11"/>
@@ -3438,7 +3367,7 @@
     </w:p>
     <w:p>
       <w:pPr>
-        <w:pStyle w:val="Akapitzlist"/>
+        <w:pStyle w:val="ListParagraph"/>
         <w:numPr>
           <w:ilvl w:val="0"/>
           <w:numId w:val="11"/>
@@ -3476,7 +3405,7 @@
     </w:p>
     <w:p>
       <w:pPr>
-        <w:pStyle w:val="Akapitzlist"/>
+        <w:pStyle w:val="ListParagraph"/>
         <w:numPr>
           <w:ilvl w:val="0"/>
           <w:numId w:val="11"/>
@@ -3563,7 +3492,7 @@
     </w:p>
     <w:p>
       <w:pPr>
-        <w:pStyle w:val="Akapitzlist"/>
+        <w:pStyle w:val="ListParagraph"/>
         <w:numPr>
           <w:ilvl w:val="0"/>
           <w:numId w:val="11"/>
@@ -3622,7 +3551,7 @@
     </w:p>
     <w:p>
       <w:pPr>
-        <w:pStyle w:val="Akapitzlist"/>
+        <w:pStyle w:val="ListParagraph"/>
         <w:numPr>
           <w:ilvl w:val="0"/>
           <w:numId w:val="11"/>
@@ -3683,9 +3612,10 @@
           <w:noProof/>
           <w:sz w:val="24"/>
           <w:szCs w:val="24"/>
+          <w:lang w:eastAsia="pl-PL"/>
         </w:rPr>
         <w:drawing>
-          <wp:inline distT="0" distB="0" distL="0" distR="0" wp14:anchorId="0EB40370" wp14:editId="2B5B79B8">
+          <wp:inline distT="0" distB="0" distL="0" distR="0">
             <wp:extent cx="405130" cy="405130"/>
             <wp:effectExtent l="0" t="0" r="0" b="0"/>
             <wp:docPr id="21" name="Obraz 21" descr="C:\Users\KRAKEN504C\Documents\Plane Shooter\Arena_Bossa(Z).png"/>
@@ -3702,10 +3632,10 @@
                     </pic:cNvPicPr>
                   </pic:nvPicPr>
                   <pic:blipFill>
-                    <a:blip r:embed="rId21">
+                    <a:blip r:embed="rId21" cstate="print">
                       <a:extLst>
                         <a:ext uri="{28A0092B-C50C-407E-A947-70E740481C1C}">
-                          <a14:useLocalDpi xmlns:a14="http://schemas.microsoft.com/office/drawing/2010/main" val="0"/>
+                          <a14:useLocalDpi xmlns:a14="http://schemas.microsoft.com/office/drawing/2010/main" xmlns:wps="http://schemas.microsoft.com/office/word/2010/wordprocessingShape" xmlns:wpi="http://schemas.microsoft.com/office/word/2010/wordprocessingInk" xmlns:wpg="http://schemas.microsoft.com/office/word/2010/wordprocessingGroup" xmlns:w16se="http://schemas.microsoft.com/office/word/2015/wordml/symex" xmlns:w16cid="http://schemas.microsoft.com/office/word/2016/wordml/cid" xmlns:w15="http://schemas.microsoft.com/office/word/2012/wordml" xmlns:w14="http://schemas.microsoft.com/office/word/2010/wordml" xmlns:w="http://schemas.openxmlformats.org/wordprocessingml/2006/main" xmlns:w10="urn:schemas-microsoft-com:office:word" xmlns:wp14="http://schemas.microsoft.com/office/word/2010/wordprocessingDrawing" xmlns:v="urn:schemas-microsoft-com:vml" xmlns:o="urn:schemas-microsoft-com:office:office" xmlns:am3d="http://schemas.microsoft.com/office/drawing/2017/model3d" xmlns:aink="http://schemas.microsoft.com/office/drawing/2016/ink" xmlns:mc="http://schemas.openxmlformats.org/markup-compatibility/2006" xmlns:cx8="http://schemas.microsoft.com/office/drawing/2016/5/14/chartex" xmlns:cx7="http://schemas.microsoft.com/office/drawing/2016/5/13/chartex" xmlns:cx6="http://schemas.microsoft.com/office/drawing/2016/5/12/chartex" xmlns:cx5="http://schemas.microsoft.com/office/drawing/2016/5/11/chartex" xmlns:cx4="http://schemas.microsoft.com/office/drawing/2016/5/10/chartex" xmlns:cx3="http://schemas.microsoft.com/office/drawing/2016/5/9/chartex" xmlns:cx2="http://schemas.microsoft.com/office/drawing/2015/10/21/chartex" xmlns:cx1="http://schemas.microsoft.com/office/drawing/2015/9/8/chartex" xmlns:cx="http://schemas.microsoft.com/office/drawing/2014/chartex" xmlns:wpc="http://schemas.microsoft.com/office/word/2010/wordprocessingCanvas" xmlns="" val="0"/>
                         </a:ext>
                       </a:extLst>
                     </a:blip>
@@ -3736,7 +3666,7 @@
     </w:p>
     <w:p>
       <w:pPr>
-        <w:pStyle w:val="Akapitzlist"/>
+        <w:pStyle w:val="ListParagraph"/>
         <w:numPr>
           <w:ilvl w:val="0"/>
           <w:numId w:val="11"/>
@@ -3860,9 +3790,10 @@
           <w:noProof/>
           <w:sz w:val="24"/>
           <w:szCs w:val="24"/>
+          <w:lang w:eastAsia="pl-PL"/>
         </w:rPr>
         <w:drawing>
-          <wp:inline distT="0" distB="0" distL="0" distR="0" wp14:anchorId="0885EC6E" wp14:editId="422D3887">
+          <wp:inline distT="0" distB="0" distL="0" distR="0">
             <wp:extent cx="405130" cy="405130"/>
             <wp:effectExtent l="0" t="0" r="0" b="0"/>
             <wp:docPr id="22" name="Obraz 22" descr="C:\Users\KRAKEN504C\Documents\Plane Shooter\Sektor_Startowy(Z).png"/>
@@ -3879,10 +3810,10 @@
                     </pic:cNvPicPr>
                   </pic:nvPicPr>
                   <pic:blipFill>
-                    <a:blip r:embed="rId22">
+                    <a:blip r:embed="rId22" cstate="print">
                       <a:extLst>
                         <a:ext uri="{28A0092B-C50C-407E-A947-70E740481C1C}">
-                          <a14:useLocalDpi xmlns:a14="http://schemas.microsoft.com/office/drawing/2010/main" val="0"/>
+                          <a14:useLocalDpi xmlns:a14="http://schemas.microsoft.com/office/drawing/2010/main" xmlns:wps="http://schemas.microsoft.com/office/word/2010/wordprocessingShape" xmlns:wpi="http://schemas.microsoft.com/office/word/2010/wordprocessingInk" xmlns:wpg="http://schemas.microsoft.com/office/word/2010/wordprocessingGroup" xmlns:w16se="http://schemas.microsoft.com/office/word/2015/wordml/symex" xmlns:w16cid="http://schemas.microsoft.com/office/word/2016/wordml/cid" xmlns:w15="http://schemas.microsoft.com/office/word/2012/wordml" xmlns:w14="http://schemas.microsoft.com/office/word/2010/wordml" xmlns:w="http://schemas.openxmlformats.org/wordprocessingml/2006/main" xmlns:w10="urn:schemas-microsoft-com:office:word" xmlns:wp14="http://schemas.microsoft.com/office/word/2010/wordprocessingDrawing" xmlns:v="urn:schemas-microsoft-com:vml" xmlns:o="urn:schemas-microsoft-com:office:office" xmlns:am3d="http://schemas.microsoft.com/office/drawing/2017/model3d" xmlns:aink="http://schemas.microsoft.com/office/drawing/2016/ink" xmlns:mc="http://schemas.openxmlformats.org/markup-compatibility/2006" xmlns:cx8="http://schemas.microsoft.com/office/drawing/2016/5/14/chartex" xmlns:cx7="http://schemas.microsoft.com/office/drawing/2016/5/13/chartex" xmlns:cx6="http://schemas.microsoft.com/office/drawing/2016/5/12/chartex" xmlns:cx5="http://schemas.microsoft.com/office/drawing/2016/5/11/chartex" xmlns:cx4="http://schemas.microsoft.com/office/drawing/2016/5/10/chartex" xmlns:cx3="http://schemas.microsoft.com/office/drawing/2016/5/9/chartex" xmlns:cx2="http://schemas.microsoft.com/office/drawing/2015/10/21/chartex" xmlns:cx1="http://schemas.microsoft.com/office/drawing/2015/9/8/chartex" xmlns:cx="http://schemas.microsoft.com/office/drawing/2014/chartex" xmlns:wpc="http://schemas.microsoft.com/office/word/2010/wordprocessingCanvas" xmlns="" val="0"/>
                         </a:ext>
                       </a:extLst>
                     </a:blip>
@@ -3913,7 +3844,7 @@
     </w:p>
     <w:p>
       <w:pPr>
-        <w:pStyle w:val="Akapitzlist"/>
+        <w:pStyle w:val="ListParagraph"/>
         <w:numPr>
           <w:ilvl w:val="0"/>
           <w:numId w:val="11"/>
@@ -3974,9 +3905,10 @@
           <w:noProof/>
           <w:sz w:val="24"/>
           <w:szCs w:val="24"/>
+          <w:lang w:eastAsia="pl-PL"/>
         </w:rPr>
         <w:drawing>
-          <wp:inline distT="0" distB="0" distL="0" distR="0" wp14:anchorId="6361F0A6" wp14:editId="0E1C9FCC">
+          <wp:inline distT="0" distB="0" distL="0" distR="0">
             <wp:extent cx="405130" cy="405130"/>
             <wp:effectExtent l="0" t="0" r="0" b="0"/>
             <wp:docPr id="23" name="Obraz 23" descr="C:\Users\KRAKEN504C\Documents\Plane Shooter\Sektor_Wyjściowy(Z).png"/>
@@ -3993,10 +3925,10 @@
                     </pic:cNvPicPr>
                   </pic:nvPicPr>
                   <pic:blipFill>
-                    <a:blip r:embed="rId23">
+                    <a:blip r:embed="rId23" cstate="print">
                       <a:extLst>
                         <a:ext uri="{28A0092B-C50C-407E-A947-70E740481C1C}">
-                          <a14:useLocalDpi xmlns:a14="http://schemas.microsoft.com/office/drawing/2010/main" val="0"/>
+                          <a14:useLocalDpi xmlns:a14="http://schemas.microsoft.com/office/drawing/2010/main" xmlns:wps="http://schemas.microsoft.com/office/word/2010/wordprocessingShape" xmlns:wpi="http://schemas.microsoft.com/office/word/2010/wordprocessingInk" xmlns:wpg="http://schemas.microsoft.com/office/word/2010/wordprocessingGroup" xmlns:w16se="http://schemas.microsoft.com/office/word/2015/wordml/symex" xmlns:w16cid="http://schemas.microsoft.com/office/word/2016/wordml/cid" xmlns:w15="http://schemas.microsoft.com/office/word/2012/wordml" xmlns:w14="http://schemas.microsoft.com/office/word/2010/wordml" xmlns:w="http://schemas.openxmlformats.org/wordprocessingml/2006/main" xmlns:w10="urn:schemas-microsoft-com:office:word" xmlns:wp14="http://schemas.microsoft.com/office/word/2010/wordprocessingDrawing" xmlns:v="urn:schemas-microsoft-com:vml" xmlns:o="urn:schemas-microsoft-com:office:office" xmlns:am3d="http://schemas.microsoft.com/office/drawing/2017/model3d" xmlns:aink="http://schemas.microsoft.com/office/drawing/2016/ink" xmlns:mc="http://schemas.openxmlformats.org/markup-compatibility/2006" xmlns:cx8="http://schemas.microsoft.com/office/drawing/2016/5/14/chartex" xmlns:cx7="http://schemas.microsoft.com/office/drawing/2016/5/13/chartex" xmlns:cx6="http://schemas.microsoft.com/office/drawing/2016/5/12/chartex" xmlns:cx5="http://schemas.microsoft.com/office/drawing/2016/5/11/chartex" xmlns:cx4="http://schemas.microsoft.com/office/drawing/2016/5/10/chartex" xmlns:cx3="http://schemas.microsoft.com/office/drawing/2016/5/9/chartex" xmlns:cx2="http://schemas.microsoft.com/office/drawing/2015/10/21/chartex" xmlns:cx1="http://schemas.microsoft.com/office/drawing/2015/9/8/chartex" xmlns:cx="http://schemas.microsoft.com/office/drawing/2014/chartex" xmlns:wpc="http://schemas.microsoft.com/office/word/2010/wordprocessingCanvas" xmlns="" val="0"/>
                         </a:ext>
                       </a:extLst>
                     </a:blip>
@@ -4027,7 +3959,7 @@
     </w:p>
     <w:p>
       <w:pPr>
-        <w:pStyle w:val="Akapitzlist"/>
+        <w:pStyle w:val="ListParagraph"/>
         <w:numPr>
           <w:ilvl w:val="0"/>
           <w:numId w:val="11"/>
@@ -4102,9 +4034,10 @@
           <w:noProof/>
           <w:sz w:val="24"/>
           <w:szCs w:val="24"/>
+          <w:lang w:eastAsia="pl-PL"/>
         </w:rPr>
         <w:drawing>
-          <wp:inline distT="0" distB="0" distL="0" distR="0" wp14:anchorId="25122598" wp14:editId="6CCAE112">
+          <wp:inline distT="0" distB="0" distL="0" distR="0">
             <wp:extent cx="405130" cy="405130"/>
             <wp:effectExtent l="0" t="0" r="0" b="0"/>
             <wp:docPr id="24" name="Obraz 24" descr="C:\Users\KRAKEN504C\Documents\Plane Shooter\Sklep(Z).png"/>
@@ -4121,10 +4054,10 @@
                     </pic:cNvPicPr>
                   </pic:nvPicPr>
                   <pic:blipFill>
-                    <a:blip r:embed="rId24">
+                    <a:blip r:embed="rId24" cstate="print">
                       <a:extLst>
                         <a:ext uri="{28A0092B-C50C-407E-A947-70E740481C1C}">
-                          <a14:useLocalDpi xmlns:a14="http://schemas.microsoft.com/office/drawing/2010/main" val="0"/>
+                          <a14:useLocalDpi xmlns:a14="http://schemas.microsoft.com/office/drawing/2010/main" xmlns:wps="http://schemas.microsoft.com/office/word/2010/wordprocessingShape" xmlns:wpi="http://schemas.microsoft.com/office/word/2010/wordprocessingInk" xmlns:wpg="http://schemas.microsoft.com/office/word/2010/wordprocessingGroup" xmlns:w16se="http://schemas.microsoft.com/office/word/2015/wordml/symex" xmlns:w16cid="http://schemas.microsoft.com/office/word/2016/wordml/cid" xmlns:w15="http://schemas.microsoft.com/office/word/2012/wordml" xmlns:w14="http://schemas.microsoft.com/office/word/2010/wordml" xmlns:w="http://schemas.openxmlformats.org/wordprocessingml/2006/main" xmlns:w10="urn:schemas-microsoft-com:office:word" xmlns:wp14="http://schemas.microsoft.com/office/word/2010/wordprocessingDrawing" xmlns:v="urn:schemas-microsoft-com:vml" xmlns:o="urn:schemas-microsoft-com:office:office" xmlns:am3d="http://schemas.microsoft.com/office/drawing/2017/model3d" xmlns:aink="http://schemas.microsoft.com/office/drawing/2016/ink" xmlns:mc="http://schemas.openxmlformats.org/markup-compatibility/2006" xmlns:cx8="http://schemas.microsoft.com/office/drawing/2016/5/14/chartex" xmlns:cx7="http://schemas.microsoft.com/office/drawing/2016/5/13/chartex" xmlns:cx6="http://schemas.microsoft.com/office/drawing/2016/5/12/chartex" xmlns:cx5="http://schemas.microsoft.com/office/drawing/2016/5/11/chartex" xmlns:cx4="http://schemas.microsoft.com/office/drawing/2016/5/10/chartex" xmlns:cx3="http://schemas.microsoft.com/office/drawing/2016/5/9/chartex" xmlns:cx2="http://schemas.microsoft.com/office/drawing/2015/10/21/chartex" xmlns:cx1="http://schemas.microsoft.com/office/drawing/2015/9/8/chartex" xmlns:cx="http://schemas.microsoft.com/office/drawing/2014/chartex" xmlns:wpc="http://schemas.microsoft.com/office/word/2010/wordprocessingCanvas" xmlns="" val="0"/>
                         </a:ext>
                       </a:extLst>
                     </a:blip>
@@ -4155,7 +4088,7 @@
     </w:p>
     <w:p>
       <w:pPr>
-        <w:pStyle w:val="Akapitzlist"/>
+        <w:pStyle w:val="ListParagraph"/>
         <w:numPr>
           <w:ilvl w:val="0"/>
           <w:numId w:val="11"/>
@@ -4231,9 +4164,10 @@
           <w:noProof/>
           <w:sz w:val="24"/>
           <w:szCs w:val="24"/>
+          <w:lang w:eastAsia="pl-PL"/>
         </w:rPr>
         <w:drawing>
-          <wp:inline distT="0" distB="0" distL="0" distR="0" wp14:anchorId="43D4138D" wp14:editId="4C789823">
+          <wp:inline distT="0" distB="0" distL="0" distR="0">
             <wp:extent cx="405130" cy="405130"/>
             <wp:effectExtent l="0" t="0" r="0" b="0"/>
             <wp:docPr id="25" name="Obraz 25" descr="C:\Users\KRAKEN504C\Documents\Plane Shooter\Sekretny_Sektor(Z).png"/>
@@ -4250,10 +4184,10 @@
                     </pic:cNvPicPr>
                   </pic:nvPicPr>
                   <pic:blipFill>
-                    <a:blip r:embed="rId25">
+                    <a:blip r:embed="rId25" cstate="print">
                       <a:extLst>
                         <a:ext uri="{28A0092B-C50C-407E-A947-70E740481C1C}">
-                          <a14:useLocalDpi xmlns:a14="http://schemas.microsoft.com/office/drawing/2010/main" val="0"/>
+                          <a14:useLocalDpi xmlns:a14="http://schemas.microsoft.com/office/drawing/2010/main" xmlns:wps="http://schemas.microsoft.com/office/word/2010/wordprocessingShape" xmlns:wpi="http://schemas.microsoft.com/office/word/2010/wordprocessingInk" xmlns:wpg="http://schemas.microsoft.com/office/word/2010/wordprocessingGroup" xmlns:w16se="http://schemas.microsoft.com/office/word/2015/wordml/symex" xmlns:w16cid="http://schemas.microsoft.com/office/word/2016/wordml/cid" xmlns:w15="http://schemas.microsoft.com/office/word/2012/wordml" xmlns:w14="http://schemas.microsoft.com/office/word/2010/wordml" xmlns:w="http://schemas.openxmlformats.org/wordprocessingml/2006/main" xmlns:w10="urn:schemas-microsoft-com:office:word" xmlns:wp14="http://schemas.microsoft.com/office/word/2010/wordprocessingDrawing" xmlns:v="urn:schemas-microsoft-com:vml" xmlns:o="urn:schemas-microsoft-com:office:office" xmlns:am3d="http://schemas.microsoft.com/office/drawing/2017/model3d" xmlns:aink="http://schemas.microsoft.com/office/drawing/2016/ink" xmlns:mc="http://schemas.openxmlformats.org/markup-compatibility/2006" xmlns:cx8="http://schemas.microsoft.com/office/drawing/2016/5/14/chartex" xmlns:cx7="http://schemas.microsoft.com/office/drawing/2016/5/13/chartex" xmlns:cx6="http://schemas.microsoft.com/office/drawing/2016/5/12/chartex" xmlns:cx5="http://schemas.microsoft.com/office/drawing/2016/5/11/chartex" xmlns:cx4="http://schemas.microsoft.com/office/drawing/2016/5/10/chartex" xmlns:cx3="http://schemas.microsoft.com/office/drawing/2016/5/9/chartex" xmlns:cx2="http://schemas.microsoft.com/office/drawing/2015/10/21/chartex" xmlns:cx1="http://schemas.microsoft.com/office/drawing/2015/9/8/chartex" xmlns:cx="http://schemas.microsoft.com/office/drawing/2014/chartex" xmlns:wpc="http://schemas.microsoft.com/office/word/2010/wordprocessingCanvas" xmlns="" val="0"/>
                         </a:ext>
                       </a:extLst>
                     </a:blip>
@@ -4284,7 +4218,7 @@
     </w:p>
     <w:p>
       <w:pPr>
-        <w:pStyle w:val="Akapitzlist"/>
+        <w:pStyle w:val="ListParagraph"/>
         <w:numPr>
           <w:ilvl w:val="0"/>
           <w:numId w:val="11"/>
@@ -4338,9 +4272,10 @@
           <w:noProof/>
           <w:sz w:val="24"/>
           <w:szCs w:val="24"/>
+          <w:lang w:eastAsia="pl-PL"/>
         </w:rPr>
         <w:drawing>
-          <wp:inline distT="0" distB="0" distL="0" distR="0" wp14:anchorId="232713D8" wp14:editId="2DAA1956">
+          <wp:inline distT="0" distB="0" distL="0" distR="0">
             <wp:extent cx="405130" cy="405130"/>
             <wp:effectExtent l="0" t="0" r="0" b="0"/>
             <wp:docPr id="26" name="Obraz 26" descr="C:\Users\KRAKEN504C\Documents\Plane Shooter\Iluzoryczna_Ściana(Z).png"/>
@@ -4357,10 +4292,10 @@
                     </pic:cNvPicPr>
                   </pic:nvPicPr>
                   <pic:blipFill>
-                    <a:blip r:embed="rId26">
+                    <a:blip r:embed="rId26" cstate="print">
                       <a:extLst>
                         <a:ext uri="{28A0092B-C50C-407E-A947-70E740481C1C}">
-                          <a14:useLocalDpi xmlns:a14="http://schemas.microsoft.com/office/drawing/2010/main" val="0"/>
+                          <a14:useLocalDpi xmlns:a14="http://schemas.microsoft.com/office/drawing/2010/main" xmlns:wps="http://schemas.microsoft.com/office/word/2010/wordprocessingShape" xmlns:wpi="http://schemas.microsoft.com/office/word/2010/wordprocessingInk" xmlns:wpg="http://schemas.microsoft.com/office/word/2010/wordprocessingGroup" xmlns:w16se="http://schemas.microsoft.com/office/word/2015/wordml/symex" xmlns:w16cid="http://schemas.microsoft.com/office/word/2016/wordml/cid" xmlns:w15="http://schemas.microsoft.com/office/word/2012/wordml" xmlns:w14="http://schemas.microsoft.com/office/word/2010/wordml" xmlns:w="http://schemas.openxmlformats.org/wordprocessingml/2006/main" xmlns:w10="urn:schemas-microsoft-com:office:word" xmlns:wp14="http://schemas.microsoft.com/office/word/2010/wordprocessingDrawing" xmlns:v="urn:schemas-microsoft-com:vml" xmlns:o="urn:schemas-microsoft-com:office:office" xmlns:am3d="http://schemas.microsoft.com/office/drawing/2017/model3d" xmlns:aink="http://schemas.microsoft.com/office/drawing/2016/ink" xmlns:mc="http://schemas.openxmlformats.org/markup-compatibility/2006" xmlns:cx8="http://schemas.microsoft.com/office/drawing/2016/5/14/chartex" xmlns:cx7="http://schemas.microsoft.com/office/drawing/2016/5/13/chartex" xmlns:cx6="http://schemas.microsoft.com/office/drawing/2016/5/12/chartex" xmlns:cx5="http://schemas.microsoft.com/office/drawing/2016/5/11/chartex" xmlns:cx4="http://schemas.microsoft.com/office/drawing/2016/5/10/chartex" xmlns:cx3="http://schemas.microsoft.com/office/drawing/2016/5/9/chartex" xmlns:cx2="http://schemas.microsoft.com/office/drawing/2015/10/21/chartex" xmlns:cx1="http://schemas.microsoft.com/office/drawing/2015/9/8/chartex" xmlns:cx="http://schemas.microsoft.com/office/drawing/2014/chartex" xmlns:wpc="http://schemas.microsoft.com/office/word/2010/wordprocessingCanvas" xmlns="" val="0"/>
                         </a:ext>
                       </a:extLst>
                     </a:blip>
@@ -4391,7 +4326,7 @@
     </w:p>
     <w:p>
       <w:pPr>
-        <w:pStyle w:val="Akapitzlist"/>
+        <w:pStyle w:val="ListParagraph"/>
         <w:numPr>
           <w:ilvl w:val="1"/>
           <w:numId w:val="10"/>
@@ -4445,7 +4380,7 @@
     </w:p>
     <w:p>
       <w:pPr>
-        <w:pStyle w:val="Akapitzlist"/>
+        <w:pStyle w:val="ListParagraph"/>
         <w:numPr>
           <w:ilvl w:val="0"/>
           <w:numId w:val="10"/>
@@ -4468,7 +4403,7 @@
     </w:p>
     <w:p>
       <w:pPr>
-        <w:pStyle w:val="Akapitzlist"/>
+        <w:pStyle w:val="ListParagraph"/>
         <w:numPr>
           <w:ilvl w:val="1"/>
           <w:numId w:val="10"/>
@@ -4562,7 +4497,7 @@
     </w:p>
     <w:p>
       <w:pPr>
-        <w:pStyle w:val="Akapitzlist"/>
+        <w:pStyle w:val="ListParagraph"/>
         <w:numPr>
           <w:ilvl w:val="1"/>
           <w:numId w:val="10"/>
@@ -4684,7 +4619,7 @@
     </w:p>
     <w:p>
       <w:pPr>
-        <w:pStyle w:val="Akapitzlist"/>
+        <w:pStyle w:val="ListParagraph"/>
         <w:numPr>
           <w:ilvl w:val="1"/>
           <w:numId w:val="10"/>
@@ -4792,7 +4727,7 @@
     </w:p>
     <w:p>
       <w:pPr>
-        <w:pStyle w:val="Akapitzlist"/>
+        <w:pStyle w:val="ListParagraph"/>
         <w:numPr>
           <w:ilvl w:val="1"/>
           <w:numId w:val="10"/>
@@ -4879,7 +4814,7 @@
     </w:p>
     <w:p>
       <w:pPr>
-        <w:pStyle w:val="Akapitzlist"/>
+        <w:pStyle w:val="ListParagraph"/>
         <w:numPr>
           <w:ilvl w:val="1"/>
           <w:numId w:val="10"/>
@@ -4927,7 +4862,7 @@
     </w:p>
     <w:p>
       <w:pPr>
-        <w:pStyle w:val="Akapitzlist"/>
+        <w:pStyle w:val="ListParagraph"/>
         <w:numPr>
           <w:ilvl w:val="0"/>
           <w:numId w:val="12"/>
@@ -4948,7 +4883,7 @@
     </w:p>
     <w:p>
       <w:pPr>
-        <w:pStyle w:val="Akapitzlist"/>
+        <w:pStyle w:val="ListParagraph"/>
         <w:numPr>
           <w:ilvl w:val="0"/>
           <w:numId w:val="12"/>
@@ -4969,7 +4904,7 @@
     </w:p>
     <w:p>
       <w:pPr>
-        <w:pStyle w:val="Akapitzlist"/>
+        <w:pStyle w:val="ListParagraph"/>
         <w:numPr>
           <w:ilvl w:val="0"/>
           <w:numId w:val="12"/>
@@ -5007,7 +4942,7 @@
     </w:p>
     <w:p>
       <w:pPr>
-        <w:pStyle w:val="Akapitzlist"/>
+        <w:pStyle w:val="ListParagraph"/>
         <w:numPr>
           <w:ilvl w:val="0"/>
           <w:numId w:val="13"/>
@@ -5028,7 +4963,7 @@
     </w:p>
     <w:p>
       <w:pPr>
-        <w:pStyle w:val="Akapitzlist"/>
+        <w:pStyle w:val="ListParagraph"/>
         <w:numPr>
           <w:ilvl w:val="0"/>
           <w:numId w:val="13"/>
@@ -5063,7 +4998,7 @@
     </w:p>
     <w:p>
       <w:pPr>
-        <w:pStyle w:val="Akapitzlist"/>
+        <w:pStyle w:val="ListParagraph"/>
         <w:numPr>
           <w:ilvl w:val="0"/>
           <w:numId w:val="10"/>
@@ -5086,7 +5021,7 @@
     </w:p>
     <w:p>
       <w:pPr>
-        <w:pStyle w:val="Akapitzlist"/>
+        <w:pStyle w:val="ListParagraph"/>
         <w:numPr>
           <w:ilvl w:val="1"/>
           <w:numId w:val="10"/>
@@ -5109,7 +5044,7 @@
     </w:p>
     <w:p>
       <w:pPr>
-        <w:pStyle w:val="Akapitzlist"/>
+        <w:pStyle w:val="ListParagraph"/>
         <w:numPr>
           <w:ilvl w:val="2"/>
           <w:numId w:val="10"/>
@@ -5131,7 +5066,7 @@
     </w:p>
     <w:p>
       <w:pPr>
-        <w:pStyle w:val="Akapitzlist"/>
+        <w:pStyle w:val="ListParagraph"/>
         <w:ind w:left="1224"/>
         <w:rPr>
           <w:sz w:val="24"/>
@@ -5148,7 +5083,7 @@
     </w:p>
     <w:p>
       <w:pPr>
-        <w:pStyle w:val="Akapitzlist"/>
+        <w:pStyle w:val="ListParagraph"/>
         <w:numPr>
           <w:ilvl w:val="0"/>
           <w:numId w:val="14"/>
@@ -5168,7 +5103,7 @@
     </w:p>
     <w:p>
       <w:pPr>
-        <w:pStyle w:val="Akapitzlist"/>
+        <w:pStyle w:val="ListParagraph"/>
         <w:numPr>
           <w:ilvl w:val="0"/>
           <w:numId w:val="14"/>
@@ -5211,7 +5146,7 @@
     </w:p>
     <w:p>
       <w:pPr>
-        <w:pStyle w:val="Akapitzlist"/>
+        <w:pStyle w:val="ListParagraph"/>
         <w:numPr>
           <w:ilvl w:val="0"/>
           <w:numId w:val="14"/>
@@ -5231,7 +5166,7 @@
     </w:p>
     <w:p>
       <w:pPr>
-        <w:pStyle w:val="Akapitzlist"/>
+        <w:pStyle w:val="ListParagraph"/>
         <w:numPr>
           <w:ilvl w:val="2"/>
           <w:numId w:val="10"/>
@@ -5252,7 +5187,7 @@
     </w:p>
     <w:p>
       <w:pPr>
-        <w:pStyle w:val="Akapitzlist"/>
+        <w:pStyle w:val="ListParagraph"/>
         <w:numPr>
           <w:ilvl w:val="0"/>
           <w:numId w:val="14"/>
@@ -5272,7 +5207,7 @@
     </w:p>
     <w:p>
       <w:pPr>
-        <w:pStyle w:val="Akapitzlist"/>
+        <w:pStyle w:val="ListParagraph"/>
         <w:numPr>
           <w:ilvl w:val="0"/>
           <w:numId w:val="14"/>
@@ -5292,7 +5227,7 @@
     </w:p>
     <w:p>
       <w:pPr>
-        <w:pStyle w:val="Akapitzlist"/>
+        <w:pStyle w:val="ListParagraph"/>
         <w:numPr>
           <w:ilvl w:val="0"/>
           <w:numId w:val="14"/>
@@ -5312,7 +5247,7 @@
     </w:p>
     <w:p>
       <w:pPr>
-        <w:pStyle w:val="Akapitzlist"/>
+        <w:pStyle w:val="ListParagraph"/>
         <w:numPr>
           <w:ilvl w:val="2"/>
           <w:numId w:val="10"/>
@@ -5333,7 +5268,7 @@
     </w:p>
     <w:p>
       <w:pPr>
-        <w:pStyle w:val="Akapitzlist"/>
+        <w:pStyle w:val="ListParagraph"/>
         <w:numPr>
           <w:ilvl w:val="0"/>
           <w:numId w:val="15"/>
@@ -5360,7 +5295,7 @@
     </w:p>
     <w:p>
       <w:pPr>
-        <w:pStyle w:val="Akapitzlist"/>
+        <w:pStyle w:val="ListParagraph"/>
         <w:numPr>
           <w:ilvl w:val="2"/>
           <w:numId w:val="10"/>
@@ -5390,7 +5325,7 @@
     </w:p>
     <w:p>
       <w:pPr>
-        <w:pStyle w:val="Akapitzlist"/>
+        <w:pStyle w:val="ListParagraph"/>
         <w:ind w:left="1416"/>
         <w:rPr>
           <w:sz w:val="24"/>
@@ -5407,7 +5342,7 @@
     </w:p>
     <w:p>
       <w:pPr>
-        <w:pStyle w:val="Akapitzlist"/>
+        <w:pStyle w:val="ListParagraph"/>
         <w:ind w:left="360"/>
         <w:rPr>
           <w:sz w:val="24"/>
@@ -5417,7 +5352,7 @@
     </w:p>
     <w:p>
       <w:pPr>
-        <w:pStyle w:val="Akapitzlist"/>
+        <w:pStyle w:val="ListParagraph"/>
         <w:ind w:left="360"/>
         <w:rPr>
           <w:sz w:val="24"/>
@@ -5427,7 +5362,7 @@
     </w:p>
     <w:p>
       <w:pPr>
-        <w:pStyle w:val="Akapitzlist"/>
+        <w:pStyle w:val="ListParagraph"/>
         <w:numPr>
           <w:ilvl w:val="1"/>
           <w:numId w:val="10"/>
@@ -5451,7 +5386,7 @@
     </w:p>
     <w:p>
       <w:pPr>
-        <w:pStyle w:val="Akapitzlist"/>
+        <w:pStyle w:val="ListParagraph"/>
         <w:numPr>
           <w:ilvl w:val="2"/>
           <w:numId w:val="10"/>
@@ -5474,7 +5409,7 @@
     </w:p>
     <w:p>
       <w:pPr>
-        <w:pStyle w:val="Akapitzlist"/>
+        <w:pStyle w:val="ListParagraph"/>
         <w:numPr>
           <w:ilvl w:val="0"/>
           <w:numId w:val="16"/>
@@ -5531,7 +5466,7 @@
     </w:p>
     <w:p>
       <w:pPr>
-        <w:pStyle w:val="Akapitzlist"/>
+        <w:pStyle w:val="ListParagraph"/>
         <w:keepNext/>
         <w:numPr>
           <w:ilvl w:val="0"/>
@@ -5541,9 +5476,10 @@
       <w:r>
         <w:rPr>
           <w:noProof/>
+          <w:lang w:eastAsia="pl-PL"/>
         </w:rPr>
         <w:drawing>
-          <wp:inline distT="0" distB="0" distL="0" distR="0" wp14:anchorId="52C95B6A" wp14:editId="03B83748">
+          <wp:inline distT="0" distB="0" distL="0" distR="0">
             <wp:extent cx="4718649" cy="3538986"/>
             <wp:effectExtent l="0" t="0" r="6350" b="4445"/>
             <wp:docPr id="17" name="Obraz 17"/>
@@ -5560,10 +5496,10 @@
                     </pic:cNvPicPr>
                   </pic:nvPicPr>
                   <pic:blipFill>
-                    <a:blip r:embed="rId27">
+                    <a:blip r:embed="rId27" cstate="print">
                       <a:extLst>
                         <a:ext uri="{28A0092B-C50C-407E-A947-70E740481C1C}">
-                          <a14:useLocalDpi xmlns:a14="http://schemas.microsoft.com/office/drawing/2010/main" val="0"/>
+                          <a14:useLocalDpi xmlns:a14="http://schemas.microsoft.com/office/drawing/2010/main" xmlns:wps="http://schemas.microsoft.com/office/word/2010/wordprocessingShape" xmlns:wpi="http://schemas.microsoft.com/office/word/2010/wordprocessingInk" xmlns:wpg="http://schemas.microsoft.com/office/word/2010/wordprocessingGroup" xmlns:w16se="http://schemas.microsoft.com/office/word/2015/wordml/symex" xmlns:w16cid="http://schemas.microsoft.com/office/word/2016/wordml/cid" xmlns:w15="http://schemas.microsoft.com/office/word/2012/wordml" xmlns:w14="http://schemas.microsoft.com/office/word/2010/wordml" xmlns:w="http://schemas.openxmlformats.org/wordprocessingml/2006/main" xmlns:w10="urn:schemas-microsoft-com:office:word" xmlns:wp14="http://schemas.microsoft.com/office/word/2010/wordprocessingDrawing" xmlns:v="urn:schemas-microsoft-com:vml" xmlns:o="urn:schemas-microsoft-com:office:office" xmlns:am3d="http://schemas.microsoft.com/office/drawing/2017/model3d" xmlns:aink="http://schemas.microsoft.com/office/drawing/2016/ink" xmlns:mc="http://schemas.openxmlformats.org/markup-compatibility/2006" xmlns:cx8="http://schemas.microsoft.com/office/drawing/2016/5/14/chartex" xmlns:cx7="http://schemas.microsoft.com/office/drawing/2016/5/13/chartex" xmlns:cx6="http://schemas.microsoft.com/office/drawing/2016/5/12/chartex" xmlns:cx5="http://schemas.microsoft.com/office/drawing/2016/5/11/chartex" xmlns:cx4="http://schemas.microsoft.com/office/drawing/2016/5/10/chartex" xmlns:cx3="http://schemas.microsoft.com/office/drawing/2016/5/9/chartex" xmlns:cx2="http://schemas.microsoft.com/office/drawing/2015/10/21/chartex" xmlns:cx1="http://schemas.microsoft.com/office/drawing/2015/9/8/chartex" xmlns:cx="http://schemas.microsoft.com/office/drawing/2014/chartex" xmlns:wpc="http://schemas.microsoft.com/office/word/2010/wordprocessingCanvas" xmlns="" val="0"/>
                         </a:ext>
                       </a:extLst>
                     </a:blip>
@@ -5593,7 +5529,7 @@
     </w:p>
     <w:p>
       <w:pPr>
-        <w:pStyle w:val="Legenda"/>
+        <w:pStyle w:val="Caption"/>
         <w:jc w:val="center"/>
       </w:pPr>
       <w:r>
@@ -5608,7 +5544,7 @@
     </w:p>
     <w:p>
       <w:pPr>
-        <w:pStyle w:val="Akapitzlist"/>
+        <w:pStyle w:val="ListParagraph"/>
         <w:numPr>
           <w:ilvl w:val="0"/>
           <w:numId w:val="16"/>
@@ -5621,7 +5557,7 @@
     </w:p>
     <w:p>
       <w:pPr>
-        <w:pStyle w:val="Akapitzlist"/>
+        <w:pStyle w:val="ListParagraph"/>
         <w:numPr>
           <w:ilvl w:val="0"/>
           <w:numId w:val="16"/>
@@ -5633,7 +5569,7 @@
     </w:p>
     <w:p>
       <w:pPr>
-        <w:pStyle w:val="Akapitzlist"/>
+        <w:pStyle w:val="ListParagraph"/>
         <w:keepNext/>
         <w:numPr>
           <w:ilvl w:val="0"/>
@@ -5646,7 +5582,7 @@
     </w:p>
     <w:p>
       <w:pPr>
-        <w:pStyle w:val="Akapitzlist"/>
+        <w:pStyle w:val="ListParagraph"/>
         <w:keepNext/>
         <w:numPr>
           <w:ilvl w:val="0"/>
@@ -5662,9 +5598,10 @@
       <w:r>
         <w:rPr>
           <w:noProof/>
+          <w:lang w:eastAsia="pl-PL"/>
         </w:rPr>
         <w:drawing>
-          <wp:inline distT="0" distB="0" distL="0" distR="0" wp14:anchorId="488C9D64" wp14:editId="02F7ECF1">
+          <wp:inline distT="0" distB="0" distL="0" distR="0">
             <wp:extent cx="5175849" cy="3131185"/>
             <wp:effectExtent l="0" t="0" r="6350" b="0"/>
             <wp:docPr id="20" name="Obraz 20" descr="C:\Users\KRAKEN504C\Downloads\Untitled Diagram.png"/>
@@ -5681,10 +5618,10 @@
                     </pic:cNvPicPr>
                   </pic:nvPicPr>
                   <pic:blipFill>
-                    <a:blip r:embed="rId28">
+                    <a:blip r:embed="rId28" cstate="print">
                       <a:extLst>
                         <a:ext uri="{28A0092B-C50C-407E-A947-70E740481C1C}">
-                          <a14:useLocalDpi xmlns:a14="http://schemas.microsoft.com/office/drawing/2010/main" val="0"/>
+                          <a14:useLocalDpi xmlns:a14="http://schemas.microsoft.com/office/drawing/2010/main" xmlns:wps="http://schemas.microsoft.com/office/word/2010/wordprocessingShape" xmlns:wpi="http://schemas.microsoft.com/office/word/2010/wordprocessingInk" xmlns:wpg="http://schemas.microsoft.com/office/word/2010/wordprocessingGroup" xmlns:w16se="http://schemas.microsoft.com/office/word/2015/wordml/symex" xmlns:w16cid="http://schemas.microsoft.com/office/word/2016/wordml/cid" xmlns:w15="http://schemas.microsoft.com/office/word/2012/wordml" xmlns:w14="http://schemas.microsoft.com/office/word/2010/wordml" xmlns:w="http://schemas.openxmlformats.org/wordprocessingml/2006/main" xmlns:w10="urn:schemas-microsoft-com:office:word" xmlns:wp14="http://schemas.microsoft.com/office/word/2010/wordprocessingDrawing" xmlns:v="urn:schemas-microsoft-com:vml" xmlns:o="urn:schemas-microsoft-com:office:office" xmlns:am3d="http://schemas.microsoft.com/office/drawing/2017/model3d" xmlns:aink="http://schemas.microsoft.com/office/drawing/2016/ink" xmlns:mc="http://schemas.openxmlformats.org/markup-compatibility/2006" xmlns:cx8="http://schemas.microsoft.com/office/drawing/2016/5/14/chartex" xmlns:cx7="http://schemas.microsoft.com/office/drawing/2016/5/13/chartex" xmlns:cx6="http://schemas.microsoft.com/office/drawing/2016/5/12/chartex" xmlns:cx5="http://schemas.microsoft.com/office/drawing/2016/5/11/chartex" xmlns:cx4="http://schemas.microsoft.com/office/drawing/2016/5/10/chartex" xmlns:cx3="http://schemas.microsoft.com/office/drawing/2016/5/9/chartex" xmlns:cx2="http://schemas.microsoft.com/office/drawing/2015/10/21/chartex" xmlns:cx1="http://schemas.microsoft.com/office/drawing/2015/9/8/chartex" xmlns:cx="http://schemas.microsoft.com/office/drawing/2014/chartex" xmlns:wpc="http://schemas.microsoft.com/office/word/2010/wordprocessingCanvas" xmlns="" val="0"/>
                         </a:ext>
                       </a:extLst>
                     </a:blip>
@@ -5715,7 +5652,7 @@
     </w:p>
     <w:p>
       <w:pPr>
-        <w:pStyle w:val="Legenda"/>
+        <w:pStyle w:val="Caption"/>
         <w:jc w:val="center"/>
       </w:pPr>
       <w:r>
@@ -5724,7 +5661,7 @@
     </w:p>
     <w:p>
       <w:pPr>
-        <w:pStyle w:val="Akapitzlist"/>
+        <w:pStyle w:val="ListParagraph"/>
         <w:keepNext/>
         <w:numPr>
           <w:ilvl w:val="0"/>
@@ -5738,9 +5675,10 @@
       <w:r>
         <w:rPr>
           <w:noProof/>
+          <w:lang w:eastAsia="pl-PL"/>
         </w:rPr>
         <w:drawing>
-          <wp:inline distT="0" distB="0" distL="0" distR="0" wp14:anchorId="49523C8A" wp14:editId="7E301A18">
+          <wp:inline distT="0" distB="0" distL="0" distR="0">
             <wp:extent cx="5662053" cy="4244196"/>
             <wp:effectExtent l="0" t="0" r="0" b="4445"/>
             <wp:docPr id="29" name="Obraz 29" descr="C:\Users\KRAKEN504C\Documents\Plane Shooter\Poziom(P).png"/>
@@ -5757,10 +5695,10 @@
                     </pic:cNvPicPr>
                   </pic:nvPicPr>
                   <pic:blipFill>
-                    <a:blip r:embed="rId29">
+                    <a:blip r:embed="rId29" cstate="print">
                       <a:extLst>
                         <a:ext uri="{28A0092B-C50C-407E-A947-70E740481C1C}">
-                          <a14:useLocalDpi xmlns:a14="http://schemas.microsoft.com/office/drawing/2010/main" val="0"/>
+                          <a14:useLocalDpi xmlns:a14="http://schemas.microsoft.com/office/drawing/2010/main" xmlns:wps="http://schemas.microsoft.com/office/word/2010/wordprocessingShape" xmlns:wpi="http://schemas.microsoft.com/office/word/2010/wordprocessingInk" xmlns:wpg="http://schemas.microsoft.com/office/word/2010/wordprocessingGroup" xmlns:w16se="http://schemas.microsoft.com/office/word/2015/wordml/symex" xmlns:w16cid="http://schemas.microsoft.com/office/word/2016/wordml/cid" xmlns:w15="http://schemas.microsoft.com/office/word/2012/wordml" xmlns:w14="http://schemas.microsoft.com/office/word/2010/wordml" xmlns:w="http://schemas.openxmlformats.org/wordprocessingml/2006/main" xmlns:w10="urn:schemas-microsoft-com:office:word" xmlns:wp14="http://schemas.microsoft.com/office/word/2010/wordprocessingDrawing" xmlns:v="urn:schemas-microsoft-com:vml" xmlns:o="urn:schemas-microsoft-com:office:office" xmlns:am3d="http://schemas.microsoft.com/office/drawing/2017/model3d" xmlns:aink="http://schemas.microsoft.com/office/drawing/2016/ink" xmlns:mc="http://schemas.openxmlformats.org/markup-compatibility/2006" xmlns:cx8="http://schemas.microsoft.com/office/drawing/2016/5/14/chartex" xmlns:cx7="http://schemas.microsoft.com/office/drawing/2016/5/13/chartex" xmlns:cx6="http://schemas.microsoft.com/office/drawing/2016/5/12/chartex" xmlns:cx5="http://schemas.microsoft.com/office/drawing/2016/5/11/chartex" xmlns:cx4="http://schemas.microsoft.com/office/drawing/2016/5/10/chartex" xmlns:cx3="http://schemas.microsoft.com/office/drawing/2016/5/9/chartex" xmlns:cx2="http://schemas.microsoft.com/office/drawing/2015/10/21/chartex" xmlns:cx1="http://schemas.microsoft.com/office/drawing/2015/9/8/chartex" xmlns:cx="http://schemas.microsoft.com/office/drawing/2014/chartex" xmlns:wpc="http://schemas.microsoft.com/office/word/2010/wordprocessingCanvas" xmlns="" val="0"/>
                         </a:ext>
                       </a:extLst>
                     </a:blip>
@@ -5791,7 +5729,7 @@
     </w:p>
     <w:p>
       <w:pPr>
-        <w:pStyle w:val="Legenda"/>
+        <w:pStyle w:val="Caption"/>
         <w:jc w:val="center"/>
       </w:pPr>
       <w:r>
@@ -5803,7 +5741,7 @@
     </w:p>
     <w:p>
       <w:pPr>
-        <w:pStyle w:val="Akapitzlist"/>
+        <w:pStyle w:val="ListParagraph"/>
         <w:numPr>
           <w:ilvl w:val="2"/>
           <w:numId w:val="10"/>
@@ -5825,7 +5763,7 @@
     </w:p>
     <w:p>
       <w:pPr>
-        <w:pStyle w:val="Akapitzlist"/>
+        <w:pStyle w:val="ListParagraph"/>
         <w:numPr>
           <w:ilvl w:val="3"/>
           <w:numId w:val="10"/>
@@ -5860,7 +5798,7 @@
     </w:p>
     <w:p>
       <w:pPr>
-        <w:pStyle w:val="Akapitzlist"/>
+        <w:pStyle w:val="ListParagraph"/>
         <w:numPr>
           <w:ilvl w:val="0"/>
           <w:numId w:val="17"/>
@@ -5894,7 +5832,7 @@
     </w:p>
     <w:p>
       <w:pPr>
-        <w:pStyle w:val="Akapitzlist"/>
+        <w:pStyle w:val="ListParagraph"/>
         <w:numPr>
           <w:ilvl w:val="0"/>
           <w:numId w:val="17"/>
@@ -5914,7 +5852,7 @@
     </w:p>
     <w:p>
       <w:pPr>
-        <w:pStyle w:val="Akapitzlist"/>
+        <w:pStyle w:val="ListParagraph"/>
         <w:numPr>
           <w:ilvl w:val="0"/>
           <w:numId w:val="17"/>
@@ -5934,7 +5872,7 @@
     </w:p>
     <w:p>
       <w:pPr>
-        <w:pStyle w:val="Akapitzlist"/>
+        <w:pStyle w:val="ListParagraph"/>
         <w:numPr>
           <w:ilvl w:val="0"/>
           <w:numId w:val="17"/>
@@ -5982,7 +5920,7 @@
     </w:p>
     <w:p>
       <w:pPr>
-        <w:pStyle w:val="Akapitzlist"/>
+        <w:pStyle w:val="ListParagraph"/>
         <w:numPr>
           <w:ilvl w:val="3"/>
           <w:numId w:val="10"/>
@@ -6002,7 +5940,7 @@
     </w:p>
     <w:p>
       <w:pPr>
-        <w:pStyle w:val="Akapitzlist"/>
+        <w:pStyle w:val="ListParagraph"/>
         <w:numPr>
           <w:ilvl w:val="0"/>
           <w:numId w:val="17"/>
@@ -6022,7 +5960,7 @@
     </w:p>
     <w:p>
       <w:pPr>
-        <w:pStyle w:val="Akapitzlist"/>
+        <w:pStyle w:val="ListParagraph"/>
         <w:numPr>
           <w:ilvl w:val="0"/>
           <w:numId w:val="17"/>
@@ -6056,7 +5994,7 @@
     </w:p>
     <w:p>
       <w:pPr>
-        <w:pStyle w:val="Akapitzlist"/>
+        <w:pStyle w:val="ListParagraph"/>
         <w:numPr>
           <w:ilvl w:val="0"/>
           <w:numId w:val="17"/>
@@ -6076,7 +6014,7 @@
     </w:p>
     <w:p>
       <w:pPr>
-        <w:pStyle w:val="Akapitzlist"/>
+        <w:pStyle w:val="ListParagraph"/>
         <w:numPr>
           <w:ilvl w:val="0"/>
           <w:numId w:val="17"/>
@@ -6110,7 +6048,7 @@
     </w:p>
     <w:p>
       <w:pPr>
-        <w:pStyle w:val="Akapitzlist"/>
+        <w:pStyle w:val="ListParagraph"/>
         <w:numPr>
           <w:ilvl w:val="0"/>
           <w:numId w:val="17"/>
@@ -6179,7 +6117,7 @@
     </w:p>
     <w:p>
       <w:pPr>
-        <w:pStyle w:val="Akapitzlist"/>
+        <w:pStyle w:val="ListParagraph"/>
         <w:numPr>
           <w:ilvl w:val="0"/>
           <w:numId w:val="17"/>
@@ -6214,7 +6152,7 @@
     </w:p>
     <w:p>
       <w:pPr>
-        <w:pStyle w:val="Akapitzlist"/>
+        <w:pStyle w:val="ListParagraph"/>
         <w:numPr>
           <w:ilvl w:val="0"/>
           <w:numId w:val="17"/>
@@ -6234,7 +6172,7 @@
     </w:p>
     <w:p>
       <w:pPr>
-        <w:pStyle w:val="Akapitzlist"/>
+        <w:pStyle w:val="ListParagraph"/>
         <w:numPr>
           <w:ilvl w:val="3"/>
           <w:numId w:val="10"/>
@@ -6254,7 +6192,7 @@
     </w:p>
     <w:p>
       <w:pPr>
-        <w:pStyle w:val="Akapitzlist"/>
+        <w:pStyle w:val="ListParagraph"/>
         <w:numPr>
           <w:ilvl w:val="0"/>
           <w:numId w:val="17"/>
@@ -6288,7 +6226,7 @@
     </w:p>
     <w:p>
       <w:pPr>
-        <w:pStyle w:val="Akapitzlist"/>
+        <w:pStyle w:val="ListParagraph"/>
         <w:numPr>
           <w:ilvl w:val="0"/>
           <w:numId w:val="17"/>
@@ -6322,7 +6260,7 @@
     </w:p>
     <w:p>
       <w:pPr>
-        <w:pStyle w:val="Akapitzlist"/>
+        <w:pStyle w:val="ListParagraph"/>
         <w:numPr>
           <w:ilvl w:val="0"/>
           <w:numId w:val="17"/>
@@ -6342,7 +6280,7 @@
     </w:p>
     <w:p>
       <w:pPr>
-        <w:pStyle w:val="Akapitzlist"/>
+        <w:pStyle w:val="ListParagraph"/>
         <w:numPr>
           <w:ilvl w:val="2"/>
           <w:numId w:val="10"/>
@@ -6364,7 +6302,7 @@
     </w:p>
     <w:p>
       <w:pPr>
-        <w:pStyle w:val="Akapitzlist"/>
+        <w:pStyle w:val="ListParagraph"/>
         <w:numPr>
           <w:ilvl w:val="0"/>
           <w:numId w:val="17"/>
@@ -6434,7 +6372,7 @@
     </w:p>
     <w:p>
       <w:pPr>
-        <w:pStyle w:val="Akapitzlist"/>
+        <w:pStyle w:val="ListParagraph"/>
         <w:numPr>
           <w:ilvl w:val="0"/>
           <w:numId w:val="17"/>
@@ -6462,7 +6400,7 @@
     </w:p>
     <w:p>
       <w:pPr>
-        <w:pStyle w:val="Akapitzlist"/>
+        <w:pStyle w:val="ListParagraph"/>
         <w:numPr>
           <w:ilvl w:val="0"/>
           <w:numId w:val="17"/>
@@ -6483,7 +6421,7 @@
     </w:p>
     <w:p>
       <w:pPr>
-        <w:pStyle w:val="Akapitzlist"/>
+        <w:pStyle w:val="ListParagraph"/>
         <w:numPr>
           <w:ilvl w:val="0"/>
           <w:numId w:val="17"/>
@@ -6518,7 +6456,7 @@
     </w:p>
     <w:p>
       <w:pPr>
-        <w:pStyle w:val="Akapitzlist"/>
+        <w:pStyle w:val="ListParagraph"/>
         <w:numPr>
           <w:ilvl w:val="0"/>
           <w:numId w:val="17"/>
@@ -6567,7 +6505,7 @@
     </w:p>
     <w:p>
       <w:pPr>
-        <w:pStyle w:val="Akapitzlist"/>
+        <w:pStyle w:val="ListParagraph"/>
         <w:numPr>
           <w:ilvl w:val="0"/>
           <w:numId w:val="10"/>
@@ -6590,7 +6528,7 @@
     </w:p>
     <w:p>
       <w:pPr>
-        <w:pStyle w:val="Akapitzlist"/>
+        <w:pStyle w:val="ListParagraph"/>
         <w:numPr>
           <w:ilvl w:val="1"/>
           <w:numId w:val="10"/>
@@ -6614,7 +6552,7 @@
     </w:p>
     <w:p>
       <w:pPr>
-        <w:pStyle w:val="Akapitzlist"/>
+        <w:pStyle w:val="ListParagraph"/>
         <w:numPr>
           <w:ilvl w:val="0"/>
           <w:numId w:val="17"/>
@@ -6660,7 +6598,7 @@
     </w:p>
     <w:p>
       <w:pPr>
-        <w:pStyle w:val="Akapitzlist"/>
+        <w:pStyle w:val="ListParagraph"/>
         <w:numPr>
           <w:ilvl w:val="0"/>
           <w:numId w:val="17"/>
@@ -6720,7 +6658,7 @@
     </w:p>
     <w:p>
       <w:pPr>
-        <w:pStyle w:val="Akapitzlist"/>
+        <w:pStyle w:val="ListParagraph"/>
         <w:numPr>
           <w:ilvl w:val="0"/>
           <w:numId w:val="17"/>
@@ -6795,7 +6733,7 @@
     </w:p>
     <w:p>
       <w:pPr>
-        <w:pStyle w:val="Akapitzlist"/>
+        <w:pStyle w:val="ListParagraph"/>
         <w:ind w:left="1777"/>
         <w:rPr>
           <w:b/>
@@ -6825,54 +6763,19 @@
           <w:sz w:val="24"/>
           <w:szCs w:val="24"/>
         </w:rPr>
+        <w:t>Przygotowanie większej ilości broni oraz paru podstawowych bonusów.</w:t>
+      </w:r>
+      <w:r>
+        <w:rPr>
+          <w:sz w:val="24"/>
+          <w:szCs w:val="24"/>
+        </w:rPr>
         <w:t xml:space="preserve"> </w:t>
       </w:r>
-      <w:r>
-        <w:rPr>
-          <w:sz w:val="24"/>
-          <w:szCs w:val="24"/>
-        </w:rPr>
-        <w:t>Przygotowanie generatora poziomu</w:t>
-      </w:r>
-      <w:r>
-        <w:rPr>
-          <w:sz w:val="24"/>
-          <w:szCs w:val="24"/>
-        </w:rPr>
-        <w:t>.</w:t>
-      </w:r>
-      <w:r>
-        <w:rPr>
-          <w:sz w:val="24"/>
-          <w:szCs w:val="24"/>
-        </w:rPr>
-        <w:t xml:space="preserve"> </w:t>
-      </w:r>
-      <w:r>
-        <w:rPr>
-          <w:sz w:val="24"/>
-          <w:szCs w:val="24"/>
-        </w:rPr>
-        <w:t>Stworzenie więcej klas postaci. Przygotowanie większej ilości broni oraz paru podstawowych bonusów.</w:t>
-      </w:r>
-      <w:r>
-        <w:rPr>
-          <w:sz w:val="24"/>
-          <w:szCs w:val="24"/>
-        </w:rPr>
-        <w:t xml:space="preserve"> D</w:t>
-      </w:r>
-      <w:r>
-        <w:rPr>
-          <w:sz w:val="24"/>
-          <w:szCs w:val="24"/>
-        </w:rPr>
-        <w:t>odanie umiejętności uniku dla postaci gracza. Dodanie pierwszego Biomu.</w:t>
-      </w:r>
-    </w:p>
-    <w:p>
-      <w:pPr>
-        <w:pStyle w:val="Akapitzlist"/>
+    </w:p>
+    <w:p>
+      <w:pPr>
+        <w:pStyle w:val="ListParagraph"/>
         <w:numPr>
           <w:ilvl w:val="0"/>
           <w:numId w:val="17"/>
@@ -6912,6 +6815,20 @@
           <w:sz w:val="24"/>
           <w:szCs w:val="24"/>
         </w:rPr>
+        <w:t xml:space="preserve">Dodanie umiejętności uniku dla postaci gracza. Dodanie pierwszego Biomu. </w:t>
+      </w:r>
+      <w:r>
+        <w:rPr>
+          <w:sz w:val="24"/>
+          <w:szCs w:val="24"/>
+        </w:rPr>
+        <w:t xml:space="preserve">Przygotowanie generatora poziomu. Stworzenie więcej klas postaci.  </w:t>
+      </w:r>
+      <w:r>
+        <w:rPr>
+          <w:sz w:val="24"/>
+          <w:szCs w:val="24"/>
+        </w:rPr>
         <w:t>G</w:t>
       </w:r>
       <w:r>
@@ -6959,7 +6876,7 @@
     </w:p>
     <w:p>
       <w:pPr>
-        <w:pStyle w:val="Akapitzlist"/>
+        <w:pStyle w:val="ListParagraph"/>
         <w:numPr>
           <w:ilvl w:val="0"/>
           <w:numId w:val="17"/>
@@ -7018,7 +6935,7 @@
     </w:p>
     <w:p>
       <w:pPr>
-        <w:pStyle w:val="Akapitzlist"/>
+        <w:pStyle w:val="ListParagraph"/>
         <w:numPr>
           <w:ilvl w:val="0"/>
           <w:numId w:val="17"/>
@@ -7063,7 +6980,7 @@
     </w:p>
     <w:p>
       <w:pPr>
-        <w:pStyle w:val="Akapitzlist"/>
+        <w:pStyle w:val="ListParagraph"/>
         <w:numPr>
           <w:ilvl w:val="0"/>
           <w:numId w:val="17"/>
@@ -7108,7 +7025,7 @@
     </w:p>
     <w:p>
       <w:pPr>
-        <w:pStyle w:val="Akapitzlist"/>
+        <w:pStyle w:val="ListParagraph"/>
         <w:numPr>
           <w:ilvl w:val="0"/>
           <w:numId w:val="17"/>
@@ -7153,7 +7070,7 @@
     </w:p>
     <w:p>
       <w:pPr>
-        <w:pStyle w:val="Akapitzlist"/>
+        <w:pStyle w:val="ListParagraph"/>
         <w:numPr>
           <w:ilvl w:val="0"/>
           <w:numId w:val="17"/>
@@ -7198,7 +7115,7 @@
     </w:p>
     <w:p>
       <w:pPr>
-        <w:pStyle w:val="Akapitzlist"/>
+        <w:pStyle w:val="ListParagraph"/>
         <w:numPr>
           <w:ilvl w:val="0"/>
           <w:numId w:val="17"/>
@@ -7239,7 +7156,7 @@
 </file>
 
 <file path=word/endnotes.xml><?xml version="1.0" encoding="utf-8"?>
-<w:endnotes xmlns:wpc="http://schemas.microsoft.com/office/word/2010/wordprocessingCanvas" xmlns:cx="http://schemas.microsoft.com/office/drawing/2014/chartex" xmlns:cx1="http://schemas.microsoft.com/office/drawing/2015/9/8/chartex" xmlns:cx2="http://schemas.microsoft.com/office/drawing/2015/10/21/chartex" xmlns:cx3="http://schemas.microsoft.com/office/drawing/2016/5/9/chartex" xmlns:cx4="http://schemas.microsoft.com/office/drawing/2016/5/10/chartex" xmlns:cx5="http://schemas.microsoft.com/office/drawing/2016/5/11/chartex" xmlns:cx6="http://schemas.microsoft.com/office/drawing/2016/5/12/chartex" xmlns:cx7="http://schemas.microsoft.com/office/drawing/2016/5/13/chartex" xmlns:cx8="http://schemas.microsoft.com/office/drawing/2016/5/14/chartex" xmlns:mc="http://schemas.openxmlformats.org/markup-compatibility/2006" xmlns:aink="http://schemas.microsoft.com/office/drawing/2016/ink" xmlns:am3d="http://schemas.microsoft.com/office/drawing/2017/model3d" xmlns:o="urn:schemas-microsoft-com:office:office" xmlns:r="http://schemas.openxmlformats.org/officeDocument/2006/relationships" xmlns:m="http://schemas.openxmlformats.org/officeDocument/2006/math" xmlns:v="urn:schemas-microsoft-com:vml" xmlns:wp14="http://schemas.microsoft.com/office/word/2010/wordprocessingDrawing" xmlns:wp="http://schemas.openxmlformats.org/drawingml/2006/wordprocessingDrawing" xmlns:w10="urn:schemas-microsoft-com:office:word" xmlns:w="http://schemas.openxmlformats.org/wordprocessingml/2006/main" xmlns:w14="http://schemas.microsoft.com/office/word/2010/wordml" xmlns:w15="http://schemas.microsoft.com/office/word/2012/wordml" xmlns:w16cid="http://schemas.microsoft.com/office/word/2016/wordml/cid" xmlns:w16se="http://schemas.microsoft.com/office/word/2015/wordml/symex" xmlns:wpg="http://schemas.microsoft.com/office/word/2010/wordprocessingGroup" xmlns:wpi="http://schemas.microsoft.com/office/word/2010/wordprocessingInk" xmlns:wne="http://schemas.microsoft.com/office/word/2006/wordml" xmlns:wps="http://schemas.microsoft.com/office/word/2010/wordprocessingShape" mc:Ignorable="w14 w15 w16se w16cid wp14">
+<w:endnotes xmlns:ve="http://schemas.openxmlformats.org/markup-compatibility/2006" xmlns:o="urn:schemas-microsoft-com:office:office" xmlns:r="http://schemas.openxmlformats.org/officeDocument/2006/relationships" xmlns:m="http://schemas.openxmlformats.org/officeDocument/2006/math" xmlns:v="urn:schemas-microsoft-com:vml" xmlns:wp="http://schemas.openxmlformats.org/drawingml/2006/wordprocessingDrawing" xmlns:w10="urn:schemas-microsoft-com:office:word" xmlns:w="http://schemas.openxmlformats.org/wordprocessingml/2006/main" xmlns:wne="http://schemas.microsoft.com/office/word/2006/wordml">
   <w:endnote w:type="separator" w:id="-1">
     <w:p>
       <w:pPr>
@@ -7264,7 +7181,7 @@
 </file>
 
 <file path=word/footer1.xml><?xml version="1.0" encoding="utf-8"?>
-<w:ftr xmlns:wpc="http://schemas.microsoft.com/office/word/2010/wordprocessingCanvas" xmlns:cx="http://schemas.microsoft.com/office/drawing/2014/chartex" xmlns:cx1="http://schemas.microsoft.com/office/drawing/2015/9/8/chartex" xmlns:cx2="http://schemas.microsoft.com/office/drawing/2015/10/21/chartex" xmlns:cx3="http://schemas.microsoft.com/office/drawing/2016/5/9/chartex" xmlns:cx4="http://schemas.microsoft.com/office/drawing/2016/5/10/chartex" xmlns:cx5="http://schemas.microsoft.com/office/drawing/2016/5/11/chartex" xmlns:cx6="http://schemas.microsoft.com/office/drawing/2016/5/12/chartex" xmlns:cx7="http://schemas.microsoft.com/office/drawing/2016/5/13/chartex" xmlns:cx8="http://schemas.microsoft.com/office/drawing/2016/5/14/chartex" xmlns:mc="http://schemas.openxmlformats.org/markup-compatibility/2006" xmlns:aink="http://schemas.microsoft.com/office/drawing/2016/ink" xmlns:am3d="http://schemas.microsoft.com/office/drawing/2017/model3d" xmlns:o="urn:schemas-microsoft-com:office:office" xmlns:r="http://schemas.openxmlformats.org/officeDocument/2006/relationships" xmlns:m="http://schemas.openxmlformats.org/officeDocument/2006/math" xmlns:v="urn:schemas-microsoft-com:vml" xmlns:wp14="http://schemas.microsoft.com/office/word/2010/wordprocessingDrawing" xmlns:wp="http://schemas.openxmlformats.org/drawingml/2006/wordprocessingDrawing" xmlns:w10="urn:schemas-microsoft-com:office:word" xmlns:w="http://schemas.openxmlformats.org/wordprocessingml/2006/main" xmlns:w14="http://schemas.microsoft.com/office/word/2010/wordml" xmlns:w15="http://schemas.microsoft.com/office/word/2012/wordml" xmlns:w16cid="http://schemas.microsoft.com/office/word/2016/wordml/cid" xmlns:w16se="http://schemas.microsoft.com/office/word/2015/wordml/symex" xmlns:wpg="http://schemas.microsoft.com/office/word/2010/wordprocessingGroup" xmlns:wpi="http://schemas.microsoft.com/office/word/2010/wordprocessingInk" xmlns:wne="http://schemas.microsoft.com/office/word/2006/wordml" xmlns:wps="http://schemas.microsoft.com/office/word/2010/wordprocessingShape" mc:Ignorable="w14 w15 w16se w16cid wp14">
+<w:ftr xmlns:ve="http://schemas.openxmlformats.org/markup-compatibility/2006" xmlns:o="urn:schemas-microsoft-com:office:office" xmlns:r="http://schemas.openxmlformats.org/officeDocument/2006/relationships" xmlns:m="http://schemas.openxmlformats.org/officeDocument/2006/math" xmlns:v="urn:schemas-microsoft-com:vml" xmlns:wp="http://schemas.openxmlformats.org/drawingml/2006/wordprocessingDrawing" xmlns:w10="urn:schemas-microsoft-com:office:word" xmlns:w="http://schemas.openxmlformats.org/wordprocessingml/2006/main" xmlns:wne="http://schemas.microsoft.com/office/word/2006/wordml">
   <w:sdt>
     <w:sdtPr>
       <w:id w:val="1368871023"/>
@@ -7273,242 +7190,82 @@
         <w:docPartUnique/>
       </w:docPartObj>
     </w:sdtPr>
-    <w:sdtEndPr/>
     <w:sdtContent>
       <w:p>
         <w:pPr>
-          <w:pStyle w:val="Stopka"/>
+          <w:pStyle w:val="Footer"/>
         </w:pPr>
         <w:r>
           <w:rPr>
             <w:noProof/>
           </w:rPr>
-          <mc:AlternateContent>
-            <mc:Choice Requires="wps">
-              <w:drawing>
-                <wp:anchor distT="0" distB="0" distL="114300" distR="114300" simplePos="0" relativeHeight="251660288" behindDoc="0" locked="0" layoutInCell="1" allowOverlap="1" wp14:anchorId="33BBC4C1" wp14:editId="0C595985">
-                  <wp:simplePos x="0" y="0"/>
-                  <wp:positionH relativeFrom="margin">
-                    <wp:align>center</wp:align>
-                  </wp:positionH>
-                  <wp:positionV relativeFrom="bottomMargin">
-                    <wp:align>center</wp:align>
-                  </wp:positionV>
-                  <wp:extent cx="551815" cy="238760"/>
-                  <wp:effectExtent l="19050" t="19050" r="19685" b="18415"/>
-                  <wp:wrapNone/>
-                  <wp:docPr id="3" name="Double Bracket 3"/>
-                  <wp:cNvGraphicFramePr>
-                    <a:graphicFrameLocks xmlns:a="http://schemas.openxmlformats.org/drawingml/2006/main"/>
-                  </wp:cNvGraphicFramePr>
-                  <a:graphic xmlns:a="http://schemas.openxmlformats.org/drawingml/2006/main">
-                    <a:graphicData uri="http://schemas.microsoft.com/office/word/2010/wordprocessingShape">
-                      <wps:wsp>
-                        <wps:cNvSpPr>
-                          <a:spLocks noChangeArrowheads="1"/>
-                        </wps:cNvSpPr>
-                        <wps:spPr bwMode="auto">
-                          <a:xfrm>
-                            <a:off x="0" y="0"/>
-                            <a:ext cx="551815" cy="238760"/>
-                          </a:xfrm>
-                          <a:prstGeom prst="bracketPair">
-                            <a:avLst>
-                              <a:gd name="adj" fmla="val 16667"/>
-                            </a:avLst>
-                          </a:prstGeom>
-                          <a:solidFill>
-                            <a:srgbClr val="FFFFFF"/>
-                          </a:solidFill>
-                          <a:ln w="28575">
-                            <a:solidFill>
-                              <a:srgbClr val="808080"/>
-                            </a:solidFill>
-                            <a:round/>
-                            <a:headEnd/>
-                            <a:tailEnd/>
-                          </a:ln>
-                        </wps:spPr>
-                        <wps:txbx>
-                          <w:txbxContent>
-                            <w:p>
-                              <w:pPr>
-                                <w:jc w:val="center"/>
-                              </w:pPr>
-                              <w:r>
-                                <w:fldChar w:fldCharType="begin"/>
-                              </w:r>
-                              <w:r>
-                                <w:instrText xml:space="preserve"> PAGE    \* MERGEFORMAT </w:instrText>
-                              </w:r>
-                              <w:r>
-                                <w:fldChar w:fldCharType="separate"/>
-                              </w:r>
-                              <w:r>
-                                <w:rPr>
-                                  <w:noProof/>
-                                </w:rPr>
-                                <w:t>10</w:t>
-                              </w:r>
-                              <w:r>
-                                <w:rPr>
-                                  <w:noProof/>
-                                </w:rPr>
-                                <w:fldChar w:fldCharType="end"/>
-                              </w:r>
-                            </w:p>
-                          </w:txbxContent>
-                        </wps:txbx>
-                        <wps:bodyPr rot="0" vert="horz" wrap="square" lIns="91440" tIns="0" rIns="91440" bIns="0" anchor="t" anchorCtr="0" upright="1">
-                          <a:noAutofit/>
-                        </wps:bodyPr>
-                      </wps:wsp>
-                    </a:graphicData>
-                  </a:graphic>
-                  <wp14:sizeRelH relativeFrom="margin">
-                    <wp14:pctWidth>10000</wp14:pctWidth>
-                  </wp14:sizeRelH>
-                  <wp14:sizeRelV relativeFrom="bottomMargin">
-                    <wp14:pctHeight>0</wp14:pctHeight>
-                  </wp14:sizeRelV>
-                </wp:anchor>
-              </w:drawing>
-            </mc:Choice>
-            <mc:Fallback>
-              <w:pict>
-                <v:shapetype w14:anchorId="33BBC4C1" id="_x0000_t185" coordsize="21600,21600" o:spt="185" adj="3600" path="m@0,nfqx0@0l0@2qy@0,21600em@1,nfqx21600@0l21600@2qy@1,21600em@0,nsqx0@0l0@2qy@0,21600l@1,21600qx21600@2l21600@0qy@1,xe" filled="f">
-                  <v:formulas>
-                    <v:f eqn="val #0"/>
-                    <v:f eqn="sum width 0 #0"/>
-                    <v:f eqn="sum height 0 #0"/>
-                    <v:f eqn="prod @0 2929 10000"/>
-                    <v:f eqn="sum width 0 @3"/>
-                    <v:f eqn="sum height 0 @3"/>
-                    <v:f eqn="val width"/>
-                    <v:f eqn="val height"/>
-                    <v:f eqn="prod width 1 2"/>
-                    <v:f eqn="prod height 1 2"/>
-                  </v:formulas>
-                  <v:path o:extrusionok="f" gradientshapeok="t" limo="10800,10800" o:connecttype="custom" o:connectlocs="@8,0;0,@9;@8,@7;@6,@9" textboxrect="@3,@3,@4,@5"/>
-                  <v:handles>
-                    <v:h position="#0,topLeft" switch="" xrange="0,10800"/>
-                  </v:handles>
-                </v:shapetype>
-                <v:shape id="Double Bracket 3" o:spid="_x0000_s1027" type="#_x0000_t185" style="position:absolute;margin-left:0;margin-top:0;width:43.45pt;height:18.8pt;z-index:251660288;visibility:visible;mso-wrap-style:square;mso-width-percent:100;mso-height-percent:0;mso-wrap-distance-left:9pt;mso-wrap-distance-top:0;mso-wrap-distance-right:9pt;mso-wrap-distance-bottom:0;mso-position-horizontal:center;mso-position-horizontal-relative:margin;mso-position-vertical:center;mso-position-vertical-relative:bottom-margin-area;mso-width-percent:100;mso-height-percent:0;mso-width-relative:margin;mso-height-relative:bottom-margin-area;v-text-anchor:top" o:gfxdata="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" filled="t" strokecolor="gray" strokeweight="2.25pt">
-                  <v:textbox inset=",0,,0">
-                    <w:txbxContent>
-                      <w:p>
-                        <w:pPr>
-                          <w:jc w:val="center"/>
-                        </w:pPr>
-                        <w:r>
-                          <w:fldChar w:fldCharType="begin"/>
-                        </w:r>
-                        <w:r>
-                          <w:instrText xml:space="preserve"> PAGE    \* MERGEFORMAT </w:instrText>
-                        </w:r>
-                        <w:r>
-                          <w:fldChar w:fldCharType="separate"/>
-                        </w:r>
-                        <w:r>
-                          <w:rPr>
-                            <w:noProof/>
-                          </w:rPr>
-                          <w:t>10</w:t>
-                        </w:r>
-                        <w:r>
-                          <w:rPr>
-                            <w:noProof/>
-                          </w:rPr>
-                          <w:fldChar w:fldCharType="end"/>
-                        </w:r>
-                      </w:p>
-                    </w:txbxContent>
-                  </v:textbox>
-                  <w10:wrap anchorx="margin" anchory="margin"/>
-                </v:shape>
-              </w:pict>
-            </mc:Fallback>
-          </mc:AlternateContent>
+          <w:pict>
+            <v:shapetype id="_x0000_t185" coordsize="21600,21600" o:spt="185" adj="3600" path="m@0,nfqx0@0l0@2qy@0,21600em@1,nfqx21600@0l21600@2qy@1,21600em@0,nsqx0@0l0@2qy@0,21600l@1,21600qx21600@2l21600@0qy@1,xe" filled="f">
+              <v:formulas>
+                <v:f eqn="val #0"/>
+                <v:f eqn="sum width 0 #0"/>
+                <v:f eqn="sum height 0 #0"/>
+                <v:f eqn="prod @0 2929 10000"/>
+                <v:f eqn="sum width 0 @3"/>
+                <v:f eqn="sum height 0 @3"/>
+                <v:f eqn="val width"/>
+                <v:f eqn="val height"/>
+                <v:f eqn="prod width 1 2"/>
+                <v:f eqn="prod height 1 2"/>
+              </v:formulas>
+              <v:path o:extrusionok="f" gradientshapeok="t" limo="10800,10800" o:connecttype="custom" o:connectlocs="@8,0;0,@9;@8,@7;@6,@9" textboxrect="@3,@3,@4,@5"/>
+              <v:handles>
+                <v:h position="#0,topLeft" switch="" xrange="0,10800"/>
+              </v:handles>
+            </v:shapetype>
+            <v:shape id="Double Bracket 3" o:spid="_x0000_s4098" type="#_x0000_t185" style="position:absolute;margin-left:0;margin-top:0;width:43.45pt;height:18.8pt;z-index:251660288;visibility:visible;mso-width-percent:100;mso-position-horizontal:center;mso-position-horizontal-relative:margin;mso-position-vertical:center;mso-position-vertical-relative:bottom-margin-area;mso-width-percent:100;mso-width-relative:margin;mso-height-relative:bottom-margin-area" o:gfxdata="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" filled="t" strokecolor="gray" strokeweight="2.25pt">
+              <v:textbox inset=",0,,0">
+                <w:txbxContent>
+                  <w:p>
+                    <w:pPr>
+                      <w:jc w:val="center"/>
+                    </w:pPr>
+                    <w:r>
+                      <w:fldChar w:fldCharType="begin"/>
+                    </w:r>
+                    <w:r>
+                      <w:instrText xml:space="preserve"> PAGE    \* MERGEFORMAT </w:instrText>
+                    </w:r>
+                    <w:r>
+                      <w:fldChar w:fldCharType="separate"/>
+                    </w:r>
+                    <w:r>
+                      <w:rPr>
+                        <w:noProof/>
+                      </w:rPr>
+                      <w:t>11</w:t>
+                    </w:r>
+                    <w:r>
+                      <w:rPr>
+                        <w:noProof/>
+                      </w:rPr>
+                      <w:fldChar w:fldCharType="end"/>
+                    </w:r>
+                  </w:p>
+                </w:txbxContent>
+              </v:textbox>
+              <w10:wrap anchorx="margin" anchory="margin"/>
+            </v:shape>
+          </w:pict>
         </w:r>
         <w:r>
           <w:rPr>
             <w:noProof/>
           </w:rPr>
-          <mc:AlternateContent>
-            <mc:Choice Requires="wps">
-              <w:drawing>
-                <wp:anchor distT="0" distB="0" distL="114300" distR="114300" simplePos="0" relativeHeight="251659264" behindDoc="0" locked="0" layoutInCell="1" allowOverlap="1" wp14:anchorId="4577DE9A" wp14:editId="1EDCBDB2">
-                  <wp:simplePos x="0" y="0"/>
-                  <wp:positionH relativeFrom="margin">
-                    <wp:align>center</wp:align>
-                  </wp:positionH>
-                  <wp:positionV relativeFrom="bottomMargin">
-                    <wp:align>center</wp:align>
-                  </wp:positionV>
-                  <wp:extent cx="5518150" cy="0"/>
-                  <wp:effectExtent l="9525" t="9525" r="6350" b="9525"/>
-                  <wp:wrapNone/>
-                  <wp:docPr id="2" name="Straight Arrow Connector 2"/>
-                  <wp:cNvGraphicFramePr>
-                    <a:graphicFrameLocks xmlns:a="http://schemas.openxmlformats.org/drawingml/2006/main"/>
-                  </wp:cNvGraphicFramePr>
-                  <a:graphic xmlns:a="http://schemas.openxmlformats.org/drawingml/2006/main">
-                    <a:graphicData uri="http://schemas.microsoft.com/office/word/2010/wordprocessingShape">
-                      <wps:wsp>
-                        <wps:cNvCnPr>
-                          <a:cxnSpLocks noChangeShapeType="1"/>
-                        </wps:cNvCnPr>
-                        <wps:spPr bwMode="auto">
-                          <a:xfrm>
-                            <a:off x="0" y="0"/>
-                            <a:ext cx="5518150" cy="0"/>
-                          </a:xfrm>
-                          <a:prstGeom prst="straightConnector1">
-                            <a:avLst/>
-                          </a:prstGeom>
-                          <a:noFill/>
-                          <a:ln w="12700">
-                            <a:solidFill>
-                              <a:srgbClr val="808080"/>
-                            </a:solidFill>
-                            <a:round/>
-                            <a:headEnd/>
-                            <a:tailEnd/>
-                          </a:ln>
-                          <a:extLst>
-                            <a:ext uri="{909E8E84-426E-40DD-AFC4-6F175D3DCCD1}">
-                              <a14:hiddenFill xmlns:a14="http://schemas.microsoft.com/office/drawing/2010/main">
-                                <a:noFill/>
-                              </a14:hiddenFill>
-                            </a:ext>
-                          </a:extLst>
-                        </wps:spPr>
-                        <wps:bodyPr/>
-                      </wps:wsp>
-                    </a:graphicData>
-                  </a:graphic>
-                  <wp14:sizeRelH relativeFrom="page">
-                    <wp14:pctWidth>0</wp14:pctWidth>
-                  </wp14:sizeRelH>
-                  <wp14:sizeRelV relativeFrom="bottomMargin">
-                    <wp14:pctHeight>0</wp14:pctHeight>
-                  </wp14:sizeRelV>
-                </wp:anchor>
-              </w:drawing>
-            </mc:Choice>
-            <mc:Fallback>
-              <w:pict>
-                <v:shapetype w14:anchorId="5874D75C" id="_x0000_t32" coordsize="21600,21600" o:spt="32" o:oned="t" path="m,l21600,21600e" filled="f">
-                  <v:path arrowok="t" fillok="f" o:connecttype="none"/>
-                  <o:lock v:ext="edit" shapetype="t"/>
-                </v:shapetype>
-                <v:shape id="Straight Arrow Connector 2" o:spid="_x0000_s1026" type="#_x0000_t32" style="position:absolute;margin-left:0;margin-top:0;width:434.5pt;height:0;z-index:251659264;visibility:visible;mso-wrap-style:square;mso-width-percent:0;mso-height-percent:0;mso-wrap-distance-left:9pt;mso-wrap-distance-top:0;mso-wrap-distance-right:9pt;mso-wrap-distance-bottom:0;mso-position-horizontal:center;mso-position-horizontal-relative:margin;mso-position-vertical:center;mso-position-vertical-relative:bottom-margin-area;mso-width-percent:0;mso-height-percent:0;mso-width-relative:page;mso-height-relative:bottom-margin-area" o:gfxdata="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" strokecolor="gray" strokeweight="1pt">
-                  <w10:wrap anchorx="margin" anchory="margin"/>
-                </v:shape>
-              </w:pict>
-            </mc:Fallback>
-          </mc:AlternateContent>
+          <w:pict>
+            <v:shapetype id="_x0000_t32" coordsize="21600,21600" o:spt="32" o:oned="t" path="m,l21600,21600e" filled="f">
+              <v:path arrowok="t" fillok="f" o:connecttype="none"/>
+              <o:lock v:ext="edit" shapetype="t"/>
+            </v:shapetype>
+            <v:shape id="Straight Arrow Connector 2" o:spid="_x0000_s4097" type="#_x0000_t32" style="position:absolute;margin-left:0;margin-top:0;width:434.5pt;height:0;z-index:251659264;visibility:visible;mso-position-horizontal:center;mso-position-horizontal-relative:margin;mso-position-vertical:center;mso-position-vertical-relative:bottom-margin-area;mso-height-relative:bottom-margin-area" o:gfxdata="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" strokecolor="gray" strokeweight="1pt">
+              <w10:wrap anchorx="margin" anchory="margin"/>
+            </v:shape>
+          </w:pict>
         </w:r>
       </w:p>
     </w:sdtContent>
@@ -7517,7 +7274,7 @@
 </file>
 
 <file path=word/footnotes.xml><?xml version="1.0" encoding="utf-8"?>
-<w:footnotes xmlns:wpc="http://schemas.microsoft.com/office/word/2010/wordprocessingCanvas" xmlns:cx="http://schemas.microsoft.com/office/drawing/2014/chartex" xmlns:cx1="http://schemas.microsoft.com/office/drawing/2015/9/8/chartex" xmlns:cx2="http://schemas.microsoft.com/office/drawing/2015/10/21/chartex" xmlns:cx3="http://schemas.microsoft.com/office/drawing/2016/5/9/chartex" xmlns:cx4="http://schemas.microsoft.com/office/drawing/2016/5/10/chartex" xmlns:cx5="http://schemas.microsoft.com/office/drawing/2016/5/11/chartex" xmlns:cx6="http://schemas.microsoft.com/office/drawing/2016/5/12/chartex" xmlns:cx7="http://schemas.microsoft.com/office/drawing/2016/5/13/chartex" xmlns:cx8="http://schemas.microsoft.com/office/drawing/2016/5/14/chartex" xmlns:mc="http://schemas.openxmlformats.org/markup-compatibility/2006" xmlns:aink="http://schemas.microsoft.com/office/drawing/2016/ink" xmlns:am3d="http://schemas.microsoft.com/office/drawing/2017/model3d" xmlns:o="urn:schemas-microsoft-com:office:office" xmlns:r="http://schemas.openxmlformats.org/officeDocument/2006/relationships" xmlns:m="http://schemas.openxmlformats.org/officeDocument/2006/math" xmlns:v="urn:schemas-microsoft-com:vml" xmlns:wp14="http://schemas.microsoft.com/office/word/2010/wordprocessingDrawing" xmlns:wp="http://schemas.openxmlformats.org/drawingml/2006/wordprocessingDrawing" xmlns:w10="urn:schemas-microsoft-com:office:word" xmlns:w="http://schemas.openxmlformats.org/wordprocessingml/2006/main" xmlns:w14="http://schemas.microsoft.com/office/word/2010/wordml" xmlns:w15="http://schemas.microsoft.com/office/word/2012/wordml" xmlns:w16cid="http://schemas.microsoft.com/office/word/2016/wordml/cid" xmlns:w16se="http://schemas.microsoft.com/office/word/2015/wordml/symex" xmlns:wpg="http://schemas.microsoft.com/office/word/2010/wordprocessingGroup" xmlns:wpi="http://schemas.microsoft.com/office/word/2010/wordprocessingInk" xmlns:wne="http://schemas.microsoft.com/office/word/2006/wordml" xmlns:wps="http://schemas.microsoft.com/office/word/2010/wordprocessingShape" mc:Ignorable="w14 w15 w16se w16cid wp14">
+<w:footnotes xmlns:ve="http://schemas.openxmlformats.org/markup-compatibility/2006" xmlns:o="urn:schemas-microsoft-com:office:office" xmlns:r="http://schemas.openxmlformats.org/officeDocument/2006/relationships" xmlns:m="http://schemas.openxmlformats.org/officeDocument/2006/math" xmlns:v="urn:schemas-microsoft-com:vml" xmlns:wp="http://schemas.openxmlformats.org/drawingml/2006/wordprocessingDrawing" xmlns:w10="urn:schemas-microsoft-com:office:word" xmlns:w="http://schemas.openxmlformats.org/wordprocessingml/2006/main" xmlns:wne="http://schemas.microsoft.com/office/word/2006/wordml">
   <w:footnote w:type="separator" w:id="-1">
     <w:p>
       <w:pPr>
@@ -7542,10 +7299,10 @@
 </file>
 
 <file path=word/header1.xml><?xml version="1.0" encoding="utf-8"?>
-<w:hdr xmlns:wpc="http://schemas.microsoft.com/office/word/2010/wordprocessingCanvas" xmlns:cx="http://schemas.microsoft.com/office/drawing/2014/chartex" xmlns:cx1="http://schemas.microsoft.com/office/drawing/2015/9/8/chartex" xmlns:cx2="http://schemas.microsoft.com/office/drawing/2015/10/21/chartex" xmlns:cx3="http://schemas.microsoft.com/office/drawing/2016/5/9/chartex" xmlns:cx4="http://schemas.microsoft.com/office/drawing/2016/5/10/chartex" xmlns:cx5="http://schemas.microsoft.com/office/drawing/2016/5/11/chartex" xmlns:cx6="http://schemas.microsoft.com/office/drawing/2016/5/12/chartex" xmlns:cx7="http://schemas.microsoft.com/office/drawing/2016/5/13/chartex" xmlns:cx8="http://schemas.microsoft.com/office/drawing/2016/5/14/chartex" xmlns:mc="http://schemas.openxmlformats.org/markup-compatibility/2006" xmlns:aink="http://schemas.microsoft.com/office/drawing/2016/ink" xmlns:am3d="http://schemas.microsoft.com/office/drawing/2017/model3d" xmlns:o="urn:schemas-microsoft-com:office:office" xmlns:r="http://schemas.openxmlformats.org/officeDocument/2006/relationships" xmlns:m="http://schemas.openxmlformats.org/officeDocument/2006/math" xmlns:v="urn:schemas-microsoft-com:vml" xmlns:wp14="http://schemas.microsoft.com/office/word/2010/wordprocessingDrawing" xmlns:wp="http://schemas.openxmlformats.org/drawingml/2006/wordprocessingDrawing" xmlns:w10="urn:schemas-microsoft-com:office:word" xmlns:w="http://schemas.openxmlformats.org/wordprocessingml/2006/main" xmlns:w14="http://schemas.microsoft.com/office/word/2010/wordml" xmlns:w15="http://schemas.microsoft.com/office/word/2012/wordml" xmlns:w16cid="http://schemas.microsoft.com/office/word/2016/wordml/cid" xmlns:w16se="http://schemas.microsoft.com/office/word/2015/wordml/symex" xmlns:wpg="http://schemas.microsoft.com/office/word/2010/wordprocessingGroup" xmlns:wpi="http://schemas.microsoft.com/office/word/2010/wordprocessingInk" xmlns:wne="http://schemas.microsoft.com/office/word/2006/wordml" xmlns:wps="http://schemas.microsoft.com/office/word/2010/wordprocessingShape" mc:Ignorable="w14 w15 w16se w16cid wp14">
+<w:hdr xmlns:ve="http://schemas.openxmlformats.org/markup-compatibility/2006" xmlns:o="urn:schemas-microsoft-com:office:office" xmlns:r="http://schemas.openxmlformats.org/officeDocument/2006/relationships" xmlns:m="http://schemas.openxmlformats.org/officeDocument/2006/math" xmlns:v="urn:schemas-microsoft-com:vml" xmlns:wp="http://schemas.openxmlformats.org/drawingml/2006/wordprocessingDrawing" xmlns:w10="urn:schemas-microsoft-com:office:word" xmlns:w="http://schemas.openxmlformats.org/wordprocessingml/2006/main" xmlns:wne="http://schemas.microsoft.com/office/word/2006/wordml">
   <w:p>
     <w:pPr>
-      <w:pStyle w:val="Nagwek"/>
+      <w:pStyle w:val="Header"/>
       <w:jc w:val="center"/>
     </w:pPr>
     <w:r>
@@ -7556,8 +7313,8 @@
 </file>
 
 <file path=word/numbering.xml><?xml version="1.0" encoding="utf-8"?>
-<w:numbering xmlns:wpc="http://schemas.microsoft.com/office/word/2010/wordprocessingCanvas" xmlns:cx="http://schemas.microsoft.com/office/drawing/2014/chartex" xmlns:cx1="http://schemas.microsoft.com/office/drawing/2015/9/8/chartex" xmlns:cx2="http://schemas.microsoft.com/office/drawing/2015/10/21/chartex" xmlns:cx3="http://schemas.microsoft.com/office/drawing/2016/5/9/chartex" xmlns:cx4="http://schemas.microsoft.com/office/drawing/2016/5/10/chartex" xmlns:cx5="http://schemas.microsoft.com/office/drawing/2016/5/11/chartex" xmlns:cx6="http://schemas.microsoft.com/office/drawing/2016/5/12/chartex" xmlns:cx7="http://schemas.microsoft.com/office/drawing/2016/5/13/chartex" xmlns:cx8="http://schemas.microsoft.com/office/drawing/2016/5/14/chartex" xmlns:mc="http://schemas.openxmlformats.org/markup-compatibility/2006" xmlns:aink="http://schemas.microsoft.com/office/drawing/2016/ink" xmlns:am3d="http://schemas.microsoft.com/office/drawing/2017/model3d" xmlns:o="urn:schemas-microsoft-com:office:office" xmlns:r="http://schemas.openxmlformats.org/officeDocument/2006/relationships" xmlns:m="http://schemas.openxmlformats.org/officeDocument/2006/math" xmlns:v="urn:schemas-microsoft-com:vml" xmlns:wp14="http://schemas.microsoft.com/office/word/2010/wordprocessingDrawing" xmlns:wp="http://schemas.openxmlformats.org/drawingml/2006/wordprocessingDrawing" xmlns:w10="urn:schemas-microsoft-com:office:word" xmlns:w="http://schemas.openxmlformats.org/wordprocessingml/2006/main" xmlns:w14="http://schemas.microsoft.com/office/word/2010/wordml" xmlns:w15="http://schemas.microsoft.com/office/word/2012/wordml" xmlns:w16cid="http://schemas.microsoft.com/office/word/2016/wordml/cid" xmlns:w16se="http://schemas.microsoft.com/office/word/2015/wordml/symex" xmlns:wpg="http://schemas.microsoft.com/office/word/2010/wordprocessingGroup" xmlns:wpi="http://schemas.microsoft.com/office/word/2010/wordprocessingInk" xmlns:wne="http://schemas.microsoft.com/office/word/2006/wordml" xmlns:wps="http://schemas.microsoft.com/office/word/2010/wordprocessingShape" mc:Ignorable="w14 w15 w16se w16cid wp14">
-  <w:abstractNum w:abstractNumId="0" w15:restartNumberingAfterBreak="0">
+<w:numbering xmlns:ve="http://schemas.openxmlformats.org/markup-compatibility/2006" xmlns:o="urn:schemas-microsoft-com:office:office" xmlns:r="http://schemas.openxmlformats.org/officeDocument/2006/relationships" xmlns:m="http://schemas.openxmlformats.org/officeDocument/2006/math" xmlns:v="urn:schemas-microsoft-com:vml" xmlns:wp="http://schemas.openxmlformats.org/drawingml/2006/wordprocessingDrawing" xmlns:w10="urn:schemas-microsoft-com:office:word" xmlns:w="http://schemas.openxmlformats.org/wordprocessingml/2006/main" xmlns:wne="http://schemas.microsoft.com/office/word/2006/wordml">
+  <w:abstractNum w:abstractNumId="0">
     <w:nsid w:val="0BAD0C81"/>
     <w:multiLevelType w:val="multilevel"/>
     <w:tmpl w:val="0415001F"/>
@@ -7643,7 +7400,7 @@
       </w:pPr>
     </w:lvl>
   </w:abstractNum>
-  <w:abstractNum w:abstractNumId="1" w15:restartNumberingAfterBreak="0">
+  <w:abstractNum w:abstractNumId="1">
     <w:nsid w:val="103A22EA"/>
     <w:multiLevelType w:val="hybridMultilevel"/>
     <w:tmpl w:val="569E4C28"/>
@@ -7758,7 +7515,7 @@
       </w:rPr>
     </w:lvl>
   </w:abstractNum>
-  <w:abstractNum w:abstractNumId="2" w15:restartNumberingAfterBreak="0">
+  <w:abstractNum w:abstractNumId="2">
     <w:nsid w:val="1A1C5612"/>
     <w:multiLevelType w:val="multilevel"/>
     <w:tmpl w:val="D6D8A91C"/>
@@ -7844,7 +7601,7 @@
       </w:pPr>
     </w:lvl>
   </w:abstractNum>
-  <w:abstractNum w:abstractNumId="3" w15:restartNumberingAfterBreak="0">
+  <w:abstractNum w:abstractNumId="3">
     <w:nsid w:val="1B9A29DC"/>
     <w:multiLevelType w:val="hybridMultilevel"/>
     <w:tmpl w:val="81E80310"/>
@@ -7959,7 +7716,7 @@
       </w:rPr>
     </w:lvl>
   </w:abstractNum>
-  <w:abstractNum w:abstractNumId="4" w15:restartNumberingAfterBreak="0">
+  <w:abstractNum w:abstractNumId="4">
     <w:nsid w:val="1D5E44D2"/>
     <w:multiLevelType w:val="multilevel"/>
     <w:tmpl w:val="1D083D7C"/>
@@ -8062,7 +7819,7 @@
       </w:pPr>
     </w:lvl>
   </w:abstractNum>
-  <w:abstractNum w:abstractNumId="5" w15:restartNumberingAfterBreak="0">
+  <w:abstractNum w:abstractNumId="5">
     <w:nsid w:val="212A7E5C"/>
     <w:multiLevelType w:val="hybridMultilevel"/>
     <w:tmpl w:val="8ADC7C42"/>
@@ -8177,7 +7934,7 @@
       </w:rPr>
     </w:lvl>
   </w:abstractNum>
-  <w:abstractNum w:abstractNumId="6" w15:restartNumberingAfterBreak="0">
+  <w:abstractNum w:abstractNumId="6">
     <w:nsid w:val="296D052F"/>
     <w:multiLevelType w:val="hybridMultilevel"/>
     <w:tmpl w:val="18164FEE"/>
@@ -8292,7 +8049,7 @@
       </w:rPr>
     </w:lvl>
   </w:abstractNum>
-  <w:abstractNum w:abstractNumId="7" w15:restartNumberingAfterBreak="0">
+  <w:abstractNum w:abstractNumId="7">
     <w:nsid w:val="345F706E"/>
     <w:multiLevelType w:val="multilevel"/>
     <w:tmpl w:val="0415001F"/>
@@ -8378,7 +8135,7 @@
       </w:pPr>
     </w:lvl>
   </w:abstractNum>
-  <w:abstractNum w:abstractNumId="8" w15:restartNumberingAfterBreak="0">
+  <w:abstractNum w:abstractNumId="8">
     <w:nsid w:val="3FD3542E"/>
     <w:multiLevelType w:val="multilevel"/>
     <w:tmpl w:val="9E26841E"/>
@@ -8491,7 +8248,7 @@
       </w:rPr>
     </w:lvl>
   </w:abstractNum>
-  <w:abstractNum w:abstractNumId="9" w15:restartNumberingAfterBreak="0">
+  <w:abstractNum w:abstractNumId="9">
     <w:nsid w:val="45546AEE"/>
     <w:multiLevelType w:val="multilevel"/>
     <w:tmpl w:val="0415001F"/>
@@ -8577,14 +8334,14 @@
       </w:pPr>
     </w:lvl>
   </w:abstractNum>
-  <w:abstractNum w:abstractNumId="10" w15:restartNumberingAfterBreak="0">
+  <w:abstractNum w:abstractNumId="10">
     <w:nsid w:val="48883CE1"/>
     <w:multiLevelType w:val="hybridMultilevel"/>
     <w:tmpl w:val="FC32C39C"/>
     <w:lvl w:ilvl="0" w:tplc="E38ADA44">
       <w:start w:val="1"/>
       <w:numFmt w:val="decimal"/>
-      <w:pStyle w:val="Spistreci1"/>
+      <w:pStyle w:val="TOC1"/>
       <w:lvlText w:val="%1."/>
       <w:lvlJc w:val="left"/>
       <w:pPr>
@@ -8668,7 +8425,7 @@
       </w:pPr>
     </w:lvl>
   </w:abstractNum>
-  <w:abstractNum w:abstractNumId="11" w15:restartNumberingAfterBreak="0">
+  <w:abstractNum w:abstractNumId="11">
     <w:nsid w:val="54EC1953"/>
     <w:multiLevelType w:val="hybridMultilevel"/>
     <w:tmpl w:val="ECBCA6E4"/>
@@ -8783,7 +8540,7 @@
       </w:rPr>
     </w:lvl>
   </w:abstractNum>
-  <w:abstractNum w:abstractNumId="12" w15:restartNumberingAfterBreak="0">
+  <w:abstractNum w:abstractNumId="12">
     <w:nsid w:val="560B20B7"/>
     <w:multiLevelType w:val="multilevel"/>
     <w:tmpl w:val="0415001F"/>
@@ -8869,7 +8626,7 @@
       </w:pPr>
     </w:lvl>
   </w:abstractNum>
-  <w:abstractNum w:abstractNumId="13" w15:restartNumberingAfterBreak="0">
+  <w:abstractNum w:abstractNumId="13">
     <w:nsid w:val="62452DCE"/>
     <w:multiLevelType w:val="hybridMultilevel"/>
     <w:tmpl w:val="81E80310"/>
@@ -8984,7 +8741,7 @@
       </w:rPr>
     </w:lvl>
   </w:abstractNum>
-  <w:abstractNum w:abstractNumId="14" w15:restartNumberingAfterBreak="0">
+  <w:abstractNum w:abstractNumId="14">
     <w:nsid w:val="654674D0"/>
     <w:multiLevelType w:val="multilevel"/>
     <w:tmpl w:val="7B4C7762"/>
@@ -9000,7 +8757,7 @@
     <w:lvl w:ilvl="1">
       <w:start w:val="1"/>
       <w:numFmt w:val="decimal"/>
-      <w:pStyle w:val="Spistreci2"/>
+      <w:pStyle w:val="TOC2"/>
       <w:lvlText w:val="%1.%2."/>
       <w:lvlJc w:val="left"/>
       <w:pPr>
@@ -9071,7 +8828,7 @@
       </w:pPr>
     </w:lvl>
   </w:abstractNum>
-  <w:abstractNum w:abstractNumId="15" w15:restartNumberingAfterBreak="0">
+  <w:abstractNum w:abstractNumId="15">
     <w:nsid w:val="722D0790"/>
     <w:multiLevelType w:val="multilevel"/>
     <w:tmpl w:val="C254B59A"/>
@@ -9157,7 +8914,7 @@
       </w:pPr>
     </w:lvl>
   </w:abstractNum>
-  <w:abstractNum w:abstractNumId="16" w15:restartNumberingAfterBreak="0">
+  <w:abstractNum w:abstractNumId="16">
     <w:nsid w:val="7C587F47"/>
     <w:multiLevelType w:val="hybridMultilevel"/>
     <w:tmpl w:val="3CA61CA2"/>
@@ -9328,7 +9085,7 @@
 </file>
 
 <file path=word/styles.xml><?xml version="1.0" encoding="utf-8"?>
-<w:styles xmlns:mc="http://schemas.openxmlformats.org/markup-compatibility/2006" xmlns:r="http://schemas.openxmlformats.org/officeDocument/2006/relationships" xmlns:w="http://schemas.openxmlformats.org/wordprocessingml/2006/main" xmlns:w14="http://schemas.microsoft.com/office/word/2010/wordml" xmlns:w15="http://schemas.microsoft.com/office/word/2012/wordml" xmlns:w16cid="http://schemas.microsoft.com/office/word/2016/wordml/cid" xmlns:w16se="http://schemas.microsoft.com/office/word/2015/wordml/symex" mc:Ignorable="w14 w15 w16se w16cid">
+<w:styles xmlns:r="http://schemas.openxmlformats.org/officeDocument/2006/relationships" xmlns:w="http://schemas.openxmlformats.org/wordprocessingml/2006/main">
   <w:docDefaults>
     <w:rPrDefault>
       <w:rPr>
@@ -9344,392 +9101,155 @@
       </w:pPr>
     </w:pPrDefault>
   </w:docDefaults>
-  <w:latentStyles w:defLockedState="0" w:defUIPriority="99" w:defSemiHidden="0" w:defUnhideWhenUsed="0" w:defQFormat="0" w:count="375">
-    <w:lsdException w:name="Normal" w:uiPriority="0" w:qFormat="1"/>
-    <w:lsdException w:name="heading 1" w:uiPriority="9" w:qFormat="1"/>
-    <w:lsdException w:name="heading 2" w:semiHidden="1" w:uiPriority="9" w:unhideWhenUsed="1" w:qFormat="1"/>
-    <w:lsdException w:name="heading 3" w:semiHidden="1" w:uiPriority="9" w:unhideWhenUsed="1" w:qFormat="1"/>
-    <w:lsdException w:name="heading 4" w:semiHidden="1" w:uiPriority="9" w:unhideWhenUsed="1" w:qFormat="1"/>
-    <w:lsdException w:name="heading 5" w:semiHidden="1" w:uiPriority="9" w:unhideWhenUsed="1" w:qFormat="1"/>
-    <w:lsdException w:name="heading 6" w:semiHidden="1" w:uiPriority="9" w:unhideWhenUsed="1" w:qFormat="1"/>
-    <w:lsdException w:name="heading 7" w:semiHidden="1" w:uiPriority="9" w:unhideWhenUsed="1" w:qFormat="1"/>
-    <w:lsdException w:name="heading 8" w:semiHidden="1" w:uiPriority="9" w:unhideWhenUsed="1" w:qFormat="1"/>
-    <w:lsdException w:name="heading 9" w:semiHidden="1" w:uiPriority="9" w:unhideWhenUsed="1" w:qFormat="1"/>
-    <w:lsdException w:name="index 1" w:semiHidden="1" w:unhideWhenUsed="1"/>
-    <w:lsdException w:name="index 2" w:semiHidden="1" w:unhideWhenUsed="1"/>
-    <w:lsdException w:name="index 3" w:semiHidden="1" w:unhideWhenUsed="1"/>
-    <w:lsdException w:name="index 4" w:semiHidden="1" w:unhideWhenUsed="1"/>
-    <w:lsdException w:name="index 5" w:semiHidden="1" w:unhideWhenUsed="1"/>
-    <w:lsdException w:name="index 6" w:semiHidden="1" w:unhideWhenUsed="1"/>
-    <w:lsdException w:name="index 7" w:semiHidden="1" w:unhideWhenUsed="1"/>
-    <w:lsdException w:name="index 8" w:semiHidden="1" w:unhideWhenUsed="1"/>
-    <w:lsdException w:name="index 9" w:semiHidden="1" w:unhideWhenUsed="1"/>
-    <w:lsdException w:name="toc 1" w:semiHidden="1" w:uiPriority="39" w:unhideWhenUsed="1"/>
-    <w:lsdException w:name="toc 2" w:semiHidden="1" w:uiPriority="39" w:unhideWhenUsed="1"/>
-    <w:lsdException w:name="toc 3" w:semiHidden="1" w:uiPriority="39" w:unhideWhenUsed="1"/>
-    <w:lsdException w:name="toc 4" w:semiHidden="1" w:uiPriority="39" w:unhideWhenUsed="1"/>
-    <w:lsdException w:name="toc 5" w:semiHidden="1" w:uiPriority="39" w:unhideWhenUsed="1"/>
-    <w:lsdException w:name="toc 6" w:semiHidden="1" w:uiPriority="39" w:unhideWhenUsed="1"/>
-    <w:lsdException w:name="toc 7" w:semiHidden="1" w:uiPriority="39" w:unhideWhenUsed="1"/>
-    <w:lsdException w:name="toc 8" w:semiHidden="1" w:uiPriority="39" w:unhideWhenUsed="1"/>
-    <w:lsdException w:name="toc 9" w:semiHidden="1" w:uiPriority="39" w:unhideWhenUsed="1"/>
-    <w:lsdException w:name="Normal Indent" w:semiHidden="1" w:unhideWhenUsed="1"/>
-    <w:lsdException w:name="footnote text" w:semiHidden="1" w:unhideWhenUsed="1"/>
-    <w:lsdException w:name="annotation text" w:semiHidden="1" w:unhideWhenUsed="1"/>
-    <w:lsdException w:name="header" w:semiHidden="1" w:unhideWhenUsed="1"/>
-    <w:lsdException w:name="footer" w:semiHidden="1" w:unhideWhenUsed="1"/>
-    <w:lsdException w:name="index heading" w:semiHidden="1" w:unhideWhenUsed="1"/>
-    <w:lsdException w:name="caption" w:semiHidden="1" w:uiPriority="35" w:unhideWhenUsed="1" w:qFormat="1"/>
-    <w:lsdException w:name="table of figures" w:semiHidden="1" w:unhideWhenUsed="1"/>
-    <w:lsdException w:name="envelope address" w:semiHidden="1" w:unhideWhenUsed="1"/>
-    <w:lsdException w:name="envelope return" w:semiHidden="1" w:unhideWhenUsed="1"/>
-    <w:lsdException w:name="footnote reference" w:semiHidden="1" w:unhideWhenUsed="1"/>
-    <w:lsdException w:name="annotation reference" w:semiHidden="1" w:unhideWhenUsed="1"/>
-    <w:lsdException w:name="line number" w:semiHidden="1" w:unhideWhenUsed="1"/>
-    <w:lsdException w:name="page number" w:semiHidden="1" w:unhideWhenUsed="1"/>
-    <w:lsdException w:name="endnote reference" w:semiHidden="1" w:unhideWhenUsed="1"/>
-    <w:lsdException w:name="endnote text" w:semiHidden="1" w:unhideWhenUsed="1"/>
-    <w:lsdException w:name="table of authorities" w:semiHidden="1" w:unhideWhenUsed="1"/>
-    <w:lsdException w:name="macro" w:semiHidden="1" w:unhideWhenUsed="1"/>
-    <w:lsdException w:name="toa heading" w:semiHidden="1" w:unhideWhenUsed="1"/>
-    <w:lsdException w:name="List" w:semiHidden="1" w:unhideWhenUsed="1"/>
-    <w:lsdException w:name="List Bullet" w:semiHidden="1" w:unhideWhenUsed="1"/>
-    <w:lsdException w:name="List Number" w:semiHidden="1" w:unhideWhenUsed="1"/>
-    <w:lsdException w:name="List 2" w:semiHidden="1" w:unhideWhenUsed="1"/>
-    <w:lsdException w:name="List 3" w:semiHidden="1" w:unhideWhenUsed="1"/>
-    <w:lsdException w:name="List 4" w:semiHidden="1" w:unhideWhenUsed="1"/>
-    <w:lsdException w:name="List 5" w:semiHidden="1" w:unhideWhenUsed="1"/>
-    <w:lsdException w:name="List Bullet 2" w:semiHidden="1" w:unhideWhenUsed="1"/>
-    <w:lsdException w:name="List Bullet 3" w:semiHidden="1" w:unhideWhenUsed="1"/>
-    <w:lsdException w:name="List Bullet 4" w:semiHidden="1" w:unhideWhenUsed="1"/>
-    <w:lsdException w:name="List Bullet 5" w:semiHidden="1" w:unhideWhenUsed="1"/>
-    <w:lsdException w:name="List Number 2" w:semiHidden="1" w:unhideWhenUsed="1"/>
-    <w:lsdException w:name="List Number 3" w:semiHidden="1" w:unhideWhenUsed="1"/>
-    <w:lsdException w:name="List Number 4" w:semiHidden="1" w:unhideWhenUsed="1"/>
-    <w:lsdException w:name="List Number 5" w:semiHidden="1" w:unhideWhenUsed="1"/>
-    <w:lsdException w:name="Title" w:uiPriority="10" w:qFormat="1"/>
-    <w:lsdException w:name="Closing" w:semiHidden="1" w:unhideWhenUsed="1"/>
-    <w:lsdException w:name="Signature" w:semiHidden="1" w:unhideWhenUsed="1"/>
-    <w:lsdException w:name="Default Paragraph Font" w:semiHidden="1" w:uiPriority="1" w:unhideWhenUsed="1"/>
-    <w:lsdException w:name="Body Text" w:semiHidden="1" w:unhideWhenUsed="1"/>
-    <w:lsdException w:name="Body Text Indent" w:semiHidden="1" w:unhideWhenUsed="1"/>
-    <w:lsdException w:name="List Continue" w:semiHidden="1" w:unhideWhenUsed="1"/>
-    <w:lsdException w:name="List Continue 2" w:semiHidden="1" w:unhideWhenUsed="1"/>
-    <w:lsdException w:name="List Continue 3" w:semiHidden="1" w:unhideWhenUsed="1"/>
-    <w:lsdException w:name="List Continue 4" w:semiHidden="1" w:unhideWhenUsed="1"/>
-    <w:lsdException w:name="List Continue 5" w:semiHidden="1" w:unhideWhenUsed="1"/>
-    <w:lsdException w:name="Message Header" w:semiHidden="1" w:unhideWhenUsed="1"/>
-    <w:lsdException w:name="Subtitle" w:uiPriority="11" w:qFormat="1"/>
-    <w:lsdException w:name="Salutation" w:semiHidden="1" w:unhideWhenUsed="1"/>
-    <w:lsdException w:name="Date" w:semiHidden="1" w:unhideWhenUsed="1"/>
-    <w:lsdException w:name="Body Text First Indent" w:semiHidden="1" w:unhideWhenUsed="1"/>
-    <w:lsdException w:name="Body Text First Indent 2" w:semiHidden="1" w:unhideWhenUsed="1"/>
-    <w:lsdException w:name="Note Heading" w:semiHidden="1" w:unhideWhenUsed="1"/>
-    <w:lsdException w:name="Body Text 2" w:semiHidden="1" w:unhideWhenUsed="1"/>
-    <w:lsdException w:name="Body Text 3" w:semiHidden="1" w:unhideWhenUsed="1"/>
-    <w:lsdException w:name="Body Text Indent 2" w:semiHidden="1" w:unhideWhenUsed="1"/>
-    <w:lsdException w:name="Body Text Indent 3" w:semiHidden="1" w:unhideWhenUsed="1"/>
-    <w:lsdException w:name="Block Text" w:semiHidden="1" w:unhideWhenUsed="1"/>
-    <w:lsdException w:name="Hyperlink" w:semiHidden="1" w:unhideWhenUsed="1"/>
-    <w:lsdException w:name="FollowedHyperlink" w:semiHidden="1" w:unhideWhenUsed="1"/>
-    <w:lsdException w:name="Strong" w:uiPriority="22" w:qFormat="1"/>
-    <w:lsdException w:name="Emphasis" w:uiPriority="20" w:qFormat="1"/>
-    <w:lsdException w:name="Document Map" w:semiHidden="1" w:unhideWhenUsed="1"/>
-    <w:lsdException w:name="Plain Text" w:semiHidden="1" w:unhideWhenUsed="1"/>
-    <w:lsdException w:name="E-mail Signature" w:semiHidden="1" w:unhideWhenUsed="1"/>
-    <w:lsdException w:name="HTML Top of Form" w:semiHidden="1" w:unhideWhenUsed="1"/>
-    <w:lsdException w:name="HTML Bottom of Form" w:semiHidden="1" w:unhideWhenUsed="1"/>
-    <w:lsdException w:name="Normal (Web)" w:semiHidden="1" w:unhideWhenUsed="1"/>
-    <w:lsdException w:name="HTML Acronym" w:semiHidden="1" w:unhideWhenUsed="1"/>
-    <w:lsdException w:name="HTML Address" w:semiHidden="1" w:unhideWhenUsed="1"/>
-    <w:lsdException w:name="HTML Cite" w:semiHidden="1" w:unhideWhenUsed="1"/>
-    <w:lsdException w:name="HTML Code" w:semiHidden="1" w:unhideWhenUsed="1"/>
-    <w:lsdException w:name="HTML Definition" w:semiHidden="1" w:unhideWhenUsed="1"/>
-    <w:lsdException w:name="HTML Keyboard" w:semiHidden="1" w:unhideWhenUsed="1"/>
-    <w:lsdException w:name="HTML Preformatted" w:semiHidden="1" w:unhideWhenUsed="1"/>
-    <w:lsdException w:name="HTML Sample" w:semiHidden="1" w:unhideWhenUsed="1"/>
-    <w:lsdException w:name="HTML Typewriter" w:semiHidden="1" w:unhideWhenUsed="1"/>
-    <w:lsdException w:name="HTML Variable" w:semiHidden="1" w:unhideWhenUsed="1"/>
-    <w:lsdException w:name="Normal Table" w:semiHidden="1" w:unhideWhenUsed="1"/>
-    <w:lsdException w:name="annotation subject" w:semiHidden="1" w:unhideWhenUsed="1"/>
-    <w:lsdException w:name="No List" w:semiHidden="1" w:unhideWhenUsed="1"/>
-    <w:lsdException w:name="Outline List 1" w:semiHidden="1" w:unhideWhenUsed="1"/>
-    <w:lsdException w:name="Outline List 2" w:semiHidden="1" w:unhideWhenUsed="1"/>
-    <w:lsdException w:name="Outline List 3" w:semiHidden="1" w:unhideWhenUsed="1"/>
-    <w:lsdException w:name="Table Simple 1" w:semiHidden="1" w:unhideWhenUsed="1"/>
-    <w:lsdException w:name="Table Simple 2" w:semiHidden="1" w:unhideWhenUsed="1"/>
-    <w:lsdException w:name="Table Simple 3" w:semiHidden="1" w:unhideWhenUsed="1"/>
-    <w:lsdException w:name="Table Classic 1" w:semiHidden="1" w:unhideWhenUsed="1"/>
-    <w:lsdException w:name="Table Classic 2" w:semiHidden="1" w:unhideWhenUsed="1"/>
-    <w:lsdException w:name="Table Classic 3" w:semiHidden="1" w:unhideWhenUsed="1"/>
-    <w:lsdException w:name="Table Classic 4" w:semiHidden="1" w:unhideWhenUsed="1"/>
-    <w:lsdException w:name="Table Colorful 1" w:semiHidden="1" w:unhideWhenUsed="1"/>
-    <w:lsdException w:name="Table Colorful 2" w:semiHidden="1" w:unhideWhenUsed="1"/>
-    <w:lsdException w:name="Table Colorful 3" w:semiHidden="1" w:unhideWhenUsed="1"/>
-    <w:lsdException w:name="Table Columns 1" w:semiHidden="1" w:unhideWhenUsed="1"/>
-    <w:lsdException w:name="Table Columns 2" w:semiHidden="1" w:unhideWhenUsed="1"/>
-    <w:lsdException w:name="Table Columns 3" w:semiHidden="1" w:unhideWhenUsed="1"/>
-    <w:lsdException w:name="Table Columns 4" w:semiHidden="1" w:unhideWhenUsed="1"/>
-    <w:lsdException w:name="Table Columns 5" w:semiHidden="1" w:unhideWhenUsed="1"/>
-    <w:lsdException w:name="Table Grid 1" w:semiHidden="1" w:unhideWhenUsed="1"/>
-    <w:lsdException w:name="Table Grid 2" w:semiHidden="1" w:unhideWhenUsed="1"/>
-    <w:lsdException w:name="Table Grid 3" w:semiHidden="1" w:unhideWhenUsed="1"/>
-    <w:lsdException w:name="Table Grid 4" w:semiHidden="1" w:unhideWhenUsed="1"/>
-    <w:lsdException w:name="Table Grid 5" w:semiHidden="1" w:unhideWhenUsed="1"/>
-    <w:lsdException w:name="Table Grid 6" w:semiHidden="1" w:unhideWhenUsed="1"/>
-    <w:lsdException w:name="Table Grid 7" w:semiHidden="1" w:unhideWhenUsed="1"/>
-    <w:lsdException w:name="Table Grid 8" w:semiHidden="1" w:unhideWhenUsed="1"/>
-    <w:lsdException w:name="Table List 1" w:semiHidden="1" w:unhideWhenUsed="1"/>
-    <w:lsdException w:name="Table List 2" w:semiHidden="1" w:unhideWhenUsed="1"/>
-    <w:lsdException w:name="Table List 3" w:semiHidden="1" w:unhideWhenUsed="1"/>
-    <w:lsdException w:name="Table List 4" w:semiHidden="1" w:unhideWhenUsed="1"/>
-    <w:lsdException w:name="Table List 5" w:semiHidden="1" w:unhideWhenUsed="1"/>
-    <w:lsdException w:name="Table List 6" w:semiHidden="1" w:unhideWhenUsed="1"/>
-    <w:lsdException w:name="Table List 7" w:semiHidden="1" w:unhideWhenUsed="1"/>
-    <w:lsdException w:name="Table List 8" w:semiHidden="1" w:unhideWhenUsed="1"/>
-    <w:lsdException w:name="Table 3D effects 1" w:semiHidden="1" w:unhideWhenUsed="1"/>
-    <w:lsdException w:name="Table 3D effects 2" w:semiHidden="1" w:unhideWhenUsed="1"/>
-    <w:lsdException w:name="Table 3D effects 3" w:semiHidden="1" w:unhideWhenUsed="1"/>
-    <w:lsdException w:name="Table Contemporary" w:semiHidden="1" w:unhideWhenUsed="1"/>
-    <w:lsdException w:name="Table Elegant" w:semiHidden="1" w:unhideWhenUsed="1"/>
-    <w:lsdException w:name="Table Professional" w:semiHidden="1" w:unhideWhenUsed="1"/>
-    <w:lsdException w:name="Table Subtle 1" w:semiHidden="1" w:unhideWhenUsed="1"/>
-    <w:lsdException w:name="Table Subtle 2" w:semiHidden="1" w:unhideWhenUsed="1"/>
-    <w:lsdException w:name="Table Web 1" w:semiHidden="1" w:unhideWhenUsed="1"/>
-    <w:lsdException w:name="Table Web 2" w:semiHidden="1" w:unhideWhenUsed="1"/>
-    <w:lsdException w:name="Table Web 3" w:semiHidden="1" w:unhideWhenUsed="1"/>
-    <w:lsdException w:name="Balloon Text" w:semiHidden="1" w:unhideWhenUsed="1"/>
-    <w:lsdException w:name="Table Grid" w:uiPriority="39"/>
-    <w:lsdException w:name="Table Theme" w:semiHidden="1" w:unhideWhenUsed="1"/>
-    <w:lsdException w:name="Placeholder Text" w:semiHidden="1"/>
-    <w:lsdException w:name="No Spacing" w:uiPriority="1" w:qFormat="1"/>
-    <w:lsdException w:name="Light Shading" w:uiPriority="60"/>
-    <w:lsdException w:name="Light List" w:uiPriority="61"/>
-    <w:lsdException w:name="Light Grid" w:uiPriority="62"/>
-    <w:lsdException w:name="Medium Shading 1" w:uiPriority="63"/>
-    <w:lsdException w:name="Medium Shading 2" w:uiPriority="64"/>
-    <w:lsdException w:name="Medium List 1" w:uiPriority="65"/>
-    <w:lsdException w:name="Medium List 2" w:uiPriority="66"/>
-    <w:lsdException w:name="Medium Grid 1" w:uiPriority="67"/>
-    <w:lsdException w:name="Medium Grid 2" w:uiPriority="68"/>
-    <w:lsdException w:name="Medium Grid 3" w:uiPriority="69"/>
-    <w:lsdException w:name="Dark List" w:uiPriority="70"/>
-    <w:lsdException w:name="Colorful Shading" w:uiPriority="71"/>
-    <w:lsdException w:name="Colorful List" w:uiPriority="72"/>
-    <w:lsdException w:name="Colorful Grid" w:uiPriority="73"/>
-    <w:lsdException w:name="Light Shading Accent 1" w:uiPriority="60"/>
-    <w:lsdException w:name="Light List Accent 1" w:uiPriority="61"/>
-    <w:lsdException w:name="Light Grid Accent 1" w:uiPriority="62"/>
-    <w:lsdException w:name="Medium Shading 1 Accent 1" w:uiPriority="63"/>
-    <w:lsdException w:name="Medium Shading 2 Accent 1" w:uiPriority="64"/>
-    <w:lsdException w:name="Medium List 1 Accent 1" w:uiPriority="65"/>
-    <w:lsdException w:name="Revision" w:semiHidden="1"/>
-    <w:lsdException w:name="List Paragraph" w:uiPriority="34" w:qFormat="1"/>
-    <w:lsdException w:name="Quote" w:uiPriority="29" w:qFormat="1"/>
-    <w:lsdException w:name="Intense Quote" w:uiPriority="30" w:qFormat="1"/>
-    <w:lsdException w:name="Medium List 2 Accent 1" w:uiPriority="66"/>
-    <w:lsdException w:name="Medium Grid 1 Accent 1" w:uiPriority="67"/>
-    <w:lsdException w:name="Medium Grid 2 Accent 1" w:uiPriority="68"/>
-    <w:lsdException w:name="Medium Grid 3 Accent 1" w:uiPriority="69"/>
-    <w:lsdException w:name="Dark List Accent 1" w:uiPriority="70"/>
-    <w:lsdException w:name="Colorful Shading Accent 1" w:uiPriority="71"/>
-    <w:lsdException w:name="Colorful List Accent 1" w:uiPriority="72"/>
-    <w:lsdException w:name="Colorful Grid Accent 1" w:uiPriority="73"/>
-    <w:lsdException w:name="Light Shading Accent 2" w:uiPriority="60"/>
-    <w:lsdException w:name="Light List Accent 2" w:uiPriority="61"/>
-    <w:lsdException w:name="Light Grid Accent 2" w:uiPriority="62"/>
-    <w:lsdException w:name="Medium Shading 1 Accent 2" w:uiPriority="63"/>
-    <w:lsdException w:name="Medium Shading 2 Accent 2" w:uiPriority="64"/>
-    <w:lsdException w:name="Medium List 1 Accent 2" w:uiPriority="65"/>
-    <w:lsdException w:name="Medium List 2 Accent 2" w:uiPriority="66"/>
-    <w:lsdException w:name="Medium Grid 1 Accent 2" w:uiPriority="67"/>
-    <w:lsdException w:name="Medium Grid 2 Accent 2" w:uiPriority="68"/>
-    <w:lsdException w:name="Medium Grid 3 Accent 2" w:uiPriority="69"/>
-    <w:lsdException w:name="Dark List Accent 2" w:uiPriority="70"/>
-    <w:lsdException w:name="Colorful Shading Accent 2" w:uiPriority="71"/>
-    <w:lsdException w:name="Colorful List Accent 2" w:uiPriority="72"/>
-    <w:lsdException w:name="Colorful Grid Accent 2" w:uiPriority="73"/>
-    <w:lsdException w:name="Light Shading Accent 3" w:uiPriority="60"/>
-    <w:lsdException w:name="Light List Accent 3" w:uiPriority="61"/>
-    <w:lsdException w:name="Light Grid Accent 3" w:uiPriority="62"/>
-    <w:lsdException w:name="Medium Shading 1 Accent 3" w:uiPriority="63"/>
-    <w:lsdException w:name="Medium Shading 2 Accent 3" w:uiPriority="64"/>
-    <w:lsdException w:name="Medium List 1 Accent 3" w:uiPriority="65"/>
-    <w:lsdException w:name="Medium List 2 Accent 3" w:uiPriority="66"/>
-    <w:lsdException w:name="Medium Grid 1 Accent 3" w:uiPriority="67"/>
-    <w:lsdException w:name="Medium Grid 2 Accent 3" w:uiPriority="68"/>
-    <w:lsdException w:name="Medium Grid 3 Accent 3" w:uiPriority="69"/>
-    <w:lsdException w:name="Dark List Accent 3" w:uiPriority="70"/>
-    <w:lsdException w:name="Colorful Shading Accent 3" w:uiPriority="71"/>
-    <w:lsdException w:name="Colorful List Accent 3" w:uiPriority="72"/>
-    <w:lsdException w:name="Colorful Grid Accent 3" w:uiPriority="73"/>
-    <w:lsdException w:name="Light Shading Accent 4" w:uiPriority="60"/>
-    <w:lsdException w:name="Light List Accent 4" w:uiPriority="61"/>
-    <w:lsdException w:name="Light Grid Accent 4" w:uiPriority="62"/>
-    <w:lsdException w:name="Medium Shading 1 Accent 4" w:uiPriority="63"/>
-    <w:lsdException w:name="Medium Shading 2 Accent 4" w:uiPriority="64"/>
-    <w:lsdException w:name="Medium List 1 Accent 4" w:uiPriority="65"/>
-    <w:lsdException w:name="Medium List 2 Accent 4" w:uiPriority="66"/>
-    <w:lsdException w:name="Medium Grid 1 Accent 4" w:uiPriority="67"/>
-    <w:lsdException w:name="Medium Grid 2 Accent 4" w:uiPriority="68"/>
-    <w:lsdException w:name="Medium Grid 3 Accent 4" w:uiPriority="69"/>
-    <w:lsdException w:name="Dark List Accent 4" w:uiPriority="70"/>
-    <w:lsdException w:name="Colorful Shading Accent 4" w:uiPriority="71"/>
-    <w:lsdException w:name="Colorful List Accent 4" w:uiPriority="72"/>
-    <w:lsdException w:name="Colorful Grid Accent 4" w:uiPriority="73"/>
-    <w:lsdException w:name="Light Shading Accent 5" w:uiPriority="60"/>
-    <w:lsdException w:name="Light List Accent 5" w:uiPriority="61"/>
-    <w:lsdException w:name="Light Grid Accent 5" w:uiPriority="62"/>
-    <w:lsdException w:name="Medium Shading 1 Accent 5" w:uiPriority="63"/>
-    <w:lsdException w:name="Medium Shading 2 Accent 5" w:uiPriority="64"/>
-    <w:lsdException w:name="Medium List 1 Accent 5" w:uiPriority="65"/>
-    <w:lsdException w:name="Medium List 2 Accent 5" w:uiPriority="66"/>
-    <w:lsdException w:name="Medium Grid 1 Accent 5" w:uiPriority="67"/>
-    <w:lsdException w:name="Medium Grid 2 Accent 5" w:uiPriority="68"/>
-    <w:lsdException w:name="Medium Grid 3 Accent 5" w:uiPriority="69"/>
-    <w:lsdException w:name="Dark List Accent 5" w:uiPriority="70"/>
-    <w:lsdException w:name="Colorful Shading Accent 5" w:uiPriority="71"/>
-    <w:lsdException w:name="Colorful List Accent 5" w:uiPriority="72"/>
-    <w:lsdException w:name="Colorful Grid Accent 5" w:uiPriority="73"/>
-    <w:lsdException w:name="Light Shading Accent 6" w:uiPriority="60"/>
-    <w:lsdException w:name="Light List Accent 6" w:uiPriority="61"/>
-    <w:lsdException w:name="Light Grid Accent 6" w:uiPriority="62"/>
-    <w:lsdException w:name="Medium Shading 1 Accent 6" w:uiPriority="63"/>
-    <w:lsdException w:name="Medium Shading 2 Accent 6" w:uiPriority="64"/>
-    <w:lsdException w:name="Medium List 1 Accent 6" w:uiPriority="65"/>
-    <w:lsdException w:name="Medium List 2 Accent 6" w:uiPriority="66"/>
-    <w:lsdException w:name="Medium Grid 1 Accent 6" w:uiPriority="67"/>
-    <w:lsdException w:name="Medium Grid 2 Accent 6" w:uiPriority="68"/>
-    <w:lsdException w:name="Medium Grid 3 Accent 6" w:uiPriority="69"/>
-    <w:lsdException w:name="Dark List Accent 6" w:uiPriority="70"/>
-    <w:lsdException w:name="Colorful Shading Accent 6" w:uiPriority="71"/>
-    <w:lsdException w:name="Colorful List Accent 6" w:uiPriority="72"/>
-    <w:lsdException w:name="Colorful Grid Accent 6" w:uiPriority="73"/>
-    <w:lsdException w:name="Subtle Emphasis" w:uiPriority="19" w:qFormat="1"/>
-    <w:lsdException w:name="Intense Emphasis" w:uiPriority="21" w:qFormat="1"/>
-    <w:lsdException w:name="Subtle Reference" w:uiPriority="31" w:qFormat="1"/>
-    <w:lsdException w:name="Intense Reference" w:uiPriority="32" w:qFormat="1"/>
-    <w:lsdException w:name="Book Title" w:uiPriority="33" w:qFormat="1"/>
-    <w:lsdException w:name="Bibliography" w:semiHidden="1" w:uiPriority="37" w:unhideWhenUsed="1"/>
-    <w:lsdException w:name="TOC Heading" w:semiHidden="1" w:uiPriority="39" w:unhideWhenUsed="1" w:qFormat="1"/>
-    <w:lsdException w:name="Plain Table 1" w:uiPriority="41"/>
-    <w:lsdException w:name="Plain Table 2" w:uiPriority="42"/>
-    <w:lsdException w:name="Plain Table 3" w:uiPriority="43"/>
-    <w:lsdException w:name="Plain Table 4" w:uiPriority="44"/>
-    <w:lsdException w:name="Plain Table 5" w:uiPriority="45"/>
-    <w:lsdException w:name="Grid Table Light" w:uiPriority="40"/>
-    <w:lsdException w:name="Grid Table 1 Light" w:uiPriority="46"/>
-    <w:lsdException w:name="Grid Table 2" w:uiPriority="47"/>
-    <w:lsdException w:name="Grid Table 3" w:uiPriority="48"/>
-    <w:lsdException w:name="Grid Table 4" w:uiPriority="49"/>
-    <w:lsdException w:name="Grid Table 5 Dark" w:uiPriority="50"/>
-    <w:lsdException w:name="Grid Table 6 Colorful" w:uiPriority="51"/>
-    <w:lsdException w:name="Grid Table 7 Colorful" w:uiPriority="52"/>
-    <w:lsdException w:name="Grid Table 1 Light Accent 1" w:uiPriority="46"/>
-    <w:lsdException w:name="Grid Table 2 Accent 1" w:uiPriority="47"/>
-    <w:lsdException w:name="Grid Table 3 Accent 1" w:uiPriority="48"/>
-    <w:lsdException w:name="Grid Table 4 Accent 1" w:uiPriority="49"/>
-    <w:lsdException w:name="Grid Table 5 Dark Accent 1" w:uiPriority="50"/>
-    <w:lsdException w:name="Grid Table 6 Colorful Accent 1" w:uiPriority="51"/>
-    <w:lsdException w:name="Grid Table 7 Colorful Accent 1" w:uiPriority="52"/>
-    <w:lsdException w:name="Grid Table 1 Light Accent 2" w:uiPriority="46"/>
-    <w:lsdException w:name="Grid Table 2 Accent 2" w:uiPriority="47"/>
-    <w:lsdException w:name="Grid Table 3 Accent 2" w:uiPriority="48"/>
-    <w:lsdException w:name="Grid Table 4 Accent 2" w:uiPriority="49"/>
-    <w:lsdException w:name="Grid Table 5 Dark Accent 2" w:uiPriority="50"/>
-    <w:lsdException w:name="Grid Table 6 Colorful Accent 2" w:uiPriority="51"/>
-    <w:lsdException w:name="Grid Table 7 Colorful Accent 2" w:uiPriority="52"/>
-    <w:lsdException w:name="Grid Table 1 Light Accent 3" w:uiPriority="46"/>
-    <w:lsdException w:name="Grid Table 2 Accent 3" w:uiPriority="47"/>
-    <w:lsdException w:name="Grid Table 3 Accent 3" w:uiPriority="48"/>
-    <w:lsdException w:name="Grid Table 4 Accent 3" w:uiPriority="49"/>
-    <w:lsdException w:name="Grid Table 5 Dark Accent 3" w:uiPriority="50"/>
-    <w:lsdException w:name="Grid Table 6 Colorful Accent 3" w:uiPriority="51"/>
-    <w:lsdException w:name="Grid Table 7 Colorful Accent 3" w:uiPriority="52"/>
-    <w:lsdException w:name="Grid Table 1 Light Accent 4" w:uiPriority="46"/>
-    <w:lsdException w:name="Grid Table 2 Accent 4" w:uiPriority="47"/>
-    <w:lsdException w:name="Grid Table 3 Accent 4" w:uiPriority="48"/>
-    <w:lsdException w:name="Grid Table 4 Accent 4" w:uiPriority="49"/>
-    <w:lsdException w:name="Grid Table 5 Dark Accent 4" w:uiPriority="50"/>
-    <w:lsdException w:name="Grid Table 6 Colorful Accent 4" w:uiPriority="51"/>
-    <w:lsdException w:name="Grid Table 7 Colorful Accent 4" w:uiPriority="52"/>
-    <w:lsdException w:name="Grid Table 1 Light Accent 5" w:uiPriority="46"/>
-    <w:lsdException w:name="Grid Table 2 Accent 5" w:uiPriority="47"/>
-    <w:lsdException w:name="Grid Table 3 Accent 5" w:uiPriority="48"/>
-    <w:lsdException w:name="Grid Table 4 Accent 5" w:uiPriority="49"/>
-    <w:lsdException w:name="Grid Table 5 Dark Accent 5" w:uiPriority="50"/>
-    <w:lsdException w:name="Grid Table 6 Colorful Accent 5" w:uiPriority="51"/>
-    <w:lsdException w:name="Grid Table 7 Colorful Accent 5" w:uiPriority="52"/>
-    <w:lsdException w:name="Grid Table 1 Light Accent 6" w:uiPriority="46"/>
-    <w:lsdException w:name="Grid Table 2 Accent 6" w:uiPriority="47"/>
-    <w:lsdException w:name="Grid Table 3 Accent 6" w:uiPriority="48"/>
-    <w:lsdException w:name="Grid Table 4 Accent 6" w:uiPriority="49"/>
-    <w:lsdException w:name="Grid Table 5 Dark Accent 6" w:uiPriority="50"/>
-    <w:lsdException w:name="Grid Table 6 Colorful Accent 6" w:uiPriority="51"/>
-    <w:lsdException w:name="Grid Table 7 Colorful Accent 6" w:uiPriority="52"/>
-    <w:lsdException w:name="List Table 1 Light" w:uiPriority="46"/>
-    <w:lsdException w:name="List Table 2" w:uiPriority="47"/>
-    <w:lsdException w:name="List Table 3" w:uiPriority="48"/>
-    <w:lsdException w:name="List Table 4" w:uiPriority="49"/>
-    <w:lsdException w:name="List Table 5 Dark" w:uiPriority="50"/>
-    <w:lsdException w:name="List Table 6 Colorful" w:uiPriority="51"/>
-    <w:lsdException w:name="List Table 7 Colorful" w:uiPriority="52"/>
-    <w:lsdException w:name="List Table 1 Light Accent 1" w:uiPriority="46"/>
-    <w:lsdException w:name="List Table 2 Accent 1" w:uiPriority="47"/>
-    <w:lsdException w:name="List Table 3 Accent 1" w:uiPriority="48"/>
-    <w:lsdException w:name="List Table 4 Accent 1" w:uiPriority="49"/>
-    <w:lsdException w:name="List Table 5 Dark Accent 1" w:uiPriority="50"/>
-    <w:lsdException w:name="List Table 6 Colorful Accent 1" w:uiPriority="51"/>
-    <w:lsdException w:name="List Table 7 Colorful Accent 1" w:uiPriority="52"/>
-    <w:lsdException w:name="List Table 1 Light Accent 2" w:uiPriority="46"/>
-    <w:lsdException w:name="List Table 2 Accent 2" w:uiPriority="47"/>
-    <w:lsdException w:name="List Table 3 Accent 2" w:uiPriority="48"/>
-    <w:lsdException w:name="List Table 4 Accent 2" w:uiPriority="49"/>
-    <w:lsdException w:name="List Table 5 Dark Accent 2" w:uiPriority="50"/>
-    <w:lsdException w:name="List Table 6 Colorful Accent 2" w:uiPriority="51"/>
-    <w:lsdException w:name="List Table 7 Colorful Accent 2" w:uiPriority="52"/>
-    <w:lsdException w:name="List Table 1 Light Accent 3" w:uiPriority="46"/>
-    <w:lsdException w:name="List Table 2 Accent 3" w:uiPriority="47"/>
-    <w:lsdException w:name="List Table 3 Accent 3" w:uiPriority="48"/>
-    <w:lsdException w:name="List Table 4 Accent 3" w:uiPriority="49"/>
-    <w:lsdException w:name="List Table 5 Dark Accent 3" w:uiPriority="50"/>
-    <w:lsdException w:name="List Table 6 Colorful Accent 3" w:uiPriority="51"/>
-    <w:lsdException w:name="List Table 7 Colorful Accent 3" w:uiPriority="52"/>
-    <w:lsdException w:name="List Table 1 Light Accent 4" w:uiPriority="46"/>
-    <w:lsdException w:name="List Table 2 Accent 4" w:uiPriority="47"/>
-    <w:lsdException w:name="List Table 3 Accent 4" w:uiPriority="48"/>
-    <w:lsdException w:name="List Table 4 Accent 4" w:uiPriority="49"/>
-    <w:lsdException w:name="List Table 5 Dark Accent 4" w:uiPriority="50"/>
-    <w:lsdException w:name="List Table 6 Colorful Accent 4" w:uiPriority="51"/>
-    <w:lsdException w:name="List Table 7 Colorful Accent 4" w:uiPriority="52"/>
-    <w:lsdException w:name="List Table 1 Light Accent 5" w:uiPriority="46"/>
-    <w:lsdException w:name="List Table 2 Accent 5" w:uiPriority="47"/>
-    <w:lsdException w:name="List Table 3 Accent 5" w:uiPriority="48"/>
-    <w:lsdException w:name="List Table 4 Accent 5" w:uiPriority="49"/>
-    <w:lsdException w:name="List Table 5 Dark Accent 5" w:uiPriority="50"/>
-    <w:lsdException w:name="List Table 6 Colorful Accent 5" w:uiPriority="51"/>
-    <w:lsdException w:name="List Table 7 Colorful Accent 5" w:uiPriority="52"/>
-    <w:lsdException w:name="List Table 1 Light Accent 6" w:uiPriority="46"/>
-    <w:lsdException w:name="List Table 2 Accent 6" w:uiPriority="47"/>
-    <w:lsdException w:name="List Table 3 Accent 6" w:uiPriority="48"/>
-    <w:lsdException w:name="List Table 4 Accent 6" w:uiPriority="49"/>
-    <w:lsdException w:name="List Table 5 Dark Accent 6" w:uiPriority="50"/>
-    <w:lsdException w:name="List Table 6 Colorful Accent 6" w:uiPriority="51"/>
-    <w:lsdException w:name="List Table 7 Colorful Accent 6" w:uiPriority="52"/>
-    <w:lsdException w:name="Mention" w:semiHidden="1" w:unhideWhenUsed="1"/>
-    <w:lsdException w:name="Smart Hyperlink" w:semiHidden="1" w:unhideWhenUsed="1"/>
-    <w:lsdException w:name="Hashtag" w:semiHidden="1" w:unhideWhenUsed="1"/>
-    <w:lsdException w:name="Unresolved Mention" w:semiHidden="1" w:unhideWhenUsed="1"/>
+  <w:latentStyles w:defLockedState="0" w:defUIPriority="99" w:defSemiHidden="1" w:defUnhideWhenUsed="1" w:defQFormat="0" w:count="267">
+    <w:lsdException w:name="Normal" w:semiHidden="0" w:uiPriority="0" w:unhideWhenUsed="0" w:qFormat="1"/>
+    <w:lsdException w:name="heading 1" w:semiHidden="0" w:uiPriority="9" w:unhideWhenUsed="0" w:qFormat="1"/>
+    <w:lsdException w:name="heading 2" w:uiPriority="9" w:qFormat="1"/>
+    <w:lsdException w:name="heading 3" w:uiPriority="9" w:qFormat="1"/>
+    <w:lsdException w:name="heading 4" w:uiPriority="9" w:qFormat="1"/>
+    <w:lsdException w:name="heading 5" w:uiPriority="9" w:qFormat="1"/>
+    <w:lsdException w:name="heading 6" w:uiPriority="9" w:qFormat="1"/>
+    <w:lsdException w:name="heading 7" w:uiPriority="9" w:qFormat="1"/>
+    <w:lsdException w:name="heading 8" w:uiPriority="9" w:qFormat="1"/>
+    <w:lsdException w:name="heading 9" w:uiPriority="9" w:qFormat="1"/>
+    <w:lsdException w:name="toc 1" w:uiPriority="39"/>
+    <w:lsdException w:name="toc 2" w:uiPriority="39"/>
+    <w:lsdException w:name="toc 3" w:uiPriority="39"/>
+    <w:lsdException w:name="toc 4" w:uiPriority="39"/>
+    <w:lsdException w:name="toc 5" w:uiPriority="39"/>
+    <w:lsdException w:name="toc 6" w:uiPriority="39"/>
+    <w:lsdException w:name="toc 7" w:uiPriority="39"/>
+    <w:lsdException w:name="toc 8" w:uiPriority="39"/>
+    <w:lsdException w:name="toc 9" w:uiPriority="39"/>
+    <w:lsdException w:name="caption" w:uiPriority="35" w:qFormat="1"/>
+    <w:lsdException w:name="Title" w:semiHidden="0" w:uiPriority="10" w:unhideWhenUsed="0" w:qFormat="1"/>
+    <w:lsdException w:name="Default Paragraph Font" w:uiPriority="1"/>
+    <w:lsdException w:name="Subtitle" w:semiHidden="0" w:uiPriority="11" w:unhideWhenUsed="0" w:qFormat="1"/>
+    <w:lsdException w:name="Strong" w:semiHidden="0" w:uiPriority="22" w:unhideWhenUsed="0" w:qFormat="1"/>
+    <w:lsdException w:name="Emphasis" w:semiHidden="0" w:uiPriority="20" w:unhideWhenUsed="0" w:qFormat="1"/>
+    <w:lsdException w:name="Table Grid" w:semiHidden="0" w:uiPriority="39" w:unhideWhenUsed="0"/>
+    <w:lsdException w:name="Placeholder Text" w:unhideWhenUsed="0"/>
+    <w:lsdException w:name="No Spacing" w:semiHidden="0" w:uiPriority="1" w:unhideWhenUsed="0" w:qFormat="1"/>
+    <w:lsdException w:name="Light Shading" w:semiHidden="0" w:uiPriority="60" w:unhideWhenUsed="0"/>
+    <w:lsdException w:name="Light List" w:semiHidden="0" w:uiPriority="61" w:unhideWhenUsed="0"/>
+    <w:lsdException w:name="Light Grid" w:semiHidden="0" w:uiPriority="62" w:unhideWhenUsed="0"/>
+    <w:lsdException w:name="Medium Shading 1" w:semiHidden="0" w:uiPriority="63" w:unhideWhenUsed="0"/>
+    <w:lsdException w:name="Medium Shading 2" w:semiHidden="0" w:uiPriority="64" w:unhideWhenUsed="0"/>
+    <w:lsdException w:name="Medium List 1" w:semiHidden="0" w:uiPriority="65" w:unhideWhenUsed="0"/>
+    <w:lsdException w:name="Medium List 2" w:semiHidden="0" w:uiPriority="66" w:unhideWhenUsed="0"/>
+    <w:lsdException w:name="Medium Grid 1" w:semiHidden="0" w:uiPriority="67" w:unhideWhenUsed="0"/>
+    <w:lsdException w:name="Medium Grid 2" w:semiHidden="0" w:uiPriority="68" w:unhideWhenUsed="0"/>
+    <w:lsdException w:name="Medium Grid 3" w:semiHidden="0" w:uiPriority="69" w:unhideWhenUsed="0"/>
+    <w:lsdException w:name="Dark List" w:semiHidden="0" w:uiPriority="70" w:unhideWhenUsed="0"/>
+    <w:lsdException w:name="Colorful Shading" w:semiHidden="0" w:uiPriority="71" w:unhideWhenUsed="0"/>
+    <w:lsdException w:name="Colorful List" w:semiHidden="0" w:uiPriority="72" w:unhideWhenUsed="0"/>
+    <w:lsdException w:name="Colorful Grid" w:semiHidden="0" w:uiPriority="73" w:unhideWhenUsed="0"/>
+    <w:lsdException w:name="Light Shading Accent 1" w:semiHidden="0" w:uiPriority="60" w:unhideWhenUsed="0"/>
+    <w:lsdException w:name="Light List Accent 1" w:semiHidden="0" w:uiPriority="61" w:unhideWhenUsed="0"/>
+    <w:lsdException w:name="Light Grid Accent 1" w:semiHidden="0" w:uiPriority="62" w:unhideWhenUsed="0"/>
+    <w:lsdException w:name="Medium Shading 1 Accent 1" w:semiHidden="0" w:uiPriority="63" w:unhideWhenUsed="0"/>
+    <w:lsdException w:name="Medium Shading 2 Accent 1" w:semiHidden="0" w:uiPriority="64" w:unhideWhenUsed="0"/>
+    <w:lsdException w:name="Medium List 1 Accent 1" w:semiHidden="0" w:uiPriority="65" w:unhideWhenUsed="0"/>
+    <w:lsdException w:name="Revision" w:unhideWhenUsed="0"/>
+    <w:lsdException w:name="List Paragraph" w:semiHidden="0" w:uiPriority="34" w:unhideWhenUsed="0" w:qFormat="1"/>
+    <w:lsdException w:name="Quote" w:semiHidden="0" w:uiPriority="29" w:unhideWhenUsed="0" w:qFormat="1"/>
+    <w:lsdException w:name="Intense Quote" w:semiHidden="0" w:uiPriority="30" w:unhideWhenUsed="0" w:qFormat="1"/>
+    <w:lsdException w:name="Medium List 2 Accent 1" w:semiHidden="0" w:uiPriority="66" w:unhideWhenUsed="0"/>
+    <w:lsdException w:name="Medium Grid 1 Accent 1" w:semiHidden="0" w:uiPriority="67" w:unhideWhenUsed="0"/>
+    <w:lsdException w:name="Medium Grid 2 Accent 1" w:semiHidden="0" w:uiPriority="68" w:unhideWhenUsed="0"/>
+    <w:lsdException w:name="Medium Grid 3 Accent 1" w:semiHidden="0" w:uiPriority="69" w:unhideWhenUsed="0"/>
+    <w:lsdException w:name="Dark List Accent 1" w:semiHidden="0" w:uiPriority="70" w:unhideWhenUsed="0"/>
+    <w:lsdException w:name="Colorful Shading Accent 1" w:semiHidden="0" w:uiPriority="71" w:unhideWhenUsed="0"/>
+    <w:lsdException w:name="Colorful List Accent 1" w:semiHidden="0" w:uiPriority="72" w:unhideWhenUsed="0"/>
+    <w:lsdException w:name="Colorful Grid Accent 1" w:semiHidden="0" w:uiPriority="73" w:unhideWhenUsed="0"/>
+    <w:lsdException w:name="Light Shading Accent 2" w:semiHidden="0" w:uiPriority="60" w:unhideWhenUsed="0"/>
+    <w:lsdException w:name="Light List Accent 2" w:semiHidden="0" w:uiPriority="61" w:unhideWhenUsed="0"/>
+    <w:lsdException w:name="Light Grid Accent 2" w:semiHidden="0" w:uiPriority="62" w:unhideWhenUsed="0"/>
+    <w:lsdException w:name="Medium Shading 1 Accent 2" w:semiHidden="0" w:uiPriority="63" w:unhideWhenUsed="0"/>
+    <w:lsdException w:name="Medium Shading 2 Accent 2" w:semiHidden="0" w:uiPriority="64" w:unhideWhenUsed="0"/>
+    <w:lsdException w:name="Medium List 1 Accent 2" w:semiHidden="0" w:uiPriority="65" w:unhideWhenUsed="0"/>
+    <w:lsdException w:name="Medium List 2 Accent 2" w:semiHidden="0" w:uiPriority="66" w:unhideWhenUsed="0"/>
+    <w:lsdException w:name="Medium Grid 1 Accent 2" w:semiHidden="0" w:uiPriority="67" w:unhideWhenUsed="0"/>
+    <w:lsdException w:name="Medium Grid 2 Accent 2" w:semiHidden="0" w:uiPriority="68" w:unhideWhenUsed="0"/>
+    <w:lsdException w:name="Medium Grid 3 Accent 2" w:semiHidden="0" w:uiPriority="69" w:unhideWhenUsed="0"/>
+    <w:lsdException w:name="Dark List Accent 2" w:semiHidden="0" w:uiPriority="70" w:unhideWhenUsed="0"/>
+    <w:lsdException w:name="Colorful Shading Accent 2" w:semiHidden="0" w:uiPriority="71" w:unhideWhenUsed="0"/>
+    <w:lsdException w:name="Colorful List Accent 2" w:semiHidden="0" w:uiPriority="72" w:unhideWhenUsed="0"/>
+    <w:lsdException w:name="Colorful Grid Accent 2" w:semiHidden="0" w:uiPriority="73" w:unhideWhenUsed="0"/>
+    <w:lsdException w:name="Light Shading Accent 3" w:semiHidden="0" w:uiPriority="60" w:unhideWhenUsed="0"/>
+    <w:lsdException w:name="Light List Accent 3" w:semiHidden="0" w:uiPriority="61" w:unhideWhenUsed="0"/>
+    <w:lsdException w:name="Light Grid Accent 3" w:semiHidden="0" w:uiPriority="62" w:unhideWhenUsed="0"/>
+    <w:lsdException w:name="Medium Shading 1 Accent 3" w:semiHidden="0" w:uiPriority="63" w:unhideWhenUsed="0"/>
+    <w:lsdException w:name="Medium Shading 2 Accent 3" w:semiHidden="0" w:uiPriority="64" w:unhideWhenUsed="0"/>
+    <w:lsdException w:name="Medium List 1 Accent 3" w:semiHidden="0" w:uiPriority="65" w:unhideWhenUsed="0"/>
+    <w:lsdException w:name="Medium List 2 Accent 3" w:semiHidden="0" w:uiPriority="66" w:unhideWhenUsed="0"/>
+    <w:lsdException w:name="Medium Grid 1 Accent 3" w:semiHidden="0" w:uiPriority="67" w:unhideWhenUsed="0"/>
+    <w:lsdException w:name="Medium Grid 2 Accent 3" w:semiHidden="0" w:uiPriority="68" w:unhideWhenUsed="0"/>
+    <w:lsdException w:name="Medium Grid 3 Accent 3" w:semiHidden="0" w:uiPriority="69" w:unhideWhenUsed="0"/>
+    <w:lsdException w:name="Dark List Accent 3" w:semiHidden="0" w:uiPriority="70" w:unhideWhenUsed="0"/>
+    <w:lsdException w:name="Colorful Shading Accent 3" w:semiHidden="0" w:uiPriority="71" w:unhideWhenUsed="0"/>
+    <w:lsdException w:name="Colorful List Accent 3" w:semiHidden="0" w:uiPriority="72" w:unhideWhenUsed="0"/>
+    <w:lsdException w:name="Colorful Grid Accent 3" w:semiHidden="0" w:uiPriority="73" w:unhideWhenUsed="0"/>
+    <w:lsdException w:name="Light Shading Accent 4" w:semiHidden="0" w:uiPriority="60" w:unhideWhenUsed="0"/>
+    <w:lsdException w:name="Light List Accent 4" w:semiHidden="0" w:uiPriority="61" w:unhideWhenUsed="0"/>
+    <w:lsdException w:name="Light Grid Accent 4" w:semiHidden="0" w:uiPriority="62" w:unhideWhenUsed="0"/>
+    <w:lsdException w:name="Medium Shading 1 Accent 4" w:semiHidden="0" w:uiPriority="63" w:unhideWhenUsed="0"/>
+    <w:lsdException w:name="Medium Shading 2 Accent 4" w:semiHidden="0" w:uiPriority="64" w:unhideWhenUsed="0"/>
+    <w:lsdException w:name="Medium List 1 Accent 4" w:semiHidden="0" w:uiPriority="65" w:unhideWhenUsed="0"/>
+    <w:lsdException w:name="Medium List 2 Accent 4" w:semiHidden="0" w:uiPriority="66" w:unhideWhenUsed="0"/>
+    <w:lsdException w:name="Medium Grid 1 Accent 4" w:semiHidden="0" w:uiPriority="67" w:unhideWhenUsed="0"/>
+    <w:lsdException w:name="Medium Grid 2 Accent 4" w:semiHidden="0" w:uiPriority="68" w:unhideWhenUsed="0"/>
+    <w:lsdException w:name="Medium Grid 3 Accent 4" w:semiHidden="0" w:uiPriority="69" w:unhideWhenUsed="0"/>
+    <w:lsdException w:name="Dark List Accent 4" w:semiHidden="0" w:uiPriority="70" w:unhideWhenUsed="0"/>
+    <w:lsdException w:name="Colorful Shading Accent 4" w:semiHidden="0" w:uiPriority="71" w:unhideWhenUsed="0"/>
+    <w:lsdException w:name="Colorful List Accent 4" w:semiHidden="0" w:uiPriority="72" w:unhideWhenUsed="0"/>
+    <w:lsdException w:name="Colorful Grid Accent 4" w:semiHidden="0" w:uiPriority="73" w:unhideWhenUsed="0"/>
+    <w:lsdException w:name="Light Shading Accent 5" w:semiHidden="0" w:uiPriority="60" w:unhideWhenUsed="0"/>
+    <w:lsdException w:name="Light List Accent 5" w:semiHidden="0" w:uiPriority="61" w:unhideWhenUsed="0"/>
+    <w:lsdException w:name="Light Grid Accent 5" w:semiHidden="0" w:uiPriority="62" w:unhideWhenUsed="0"/>
+    <w:lsdException w:name="Medium Shading 1 Accent 5" w:semiHidden="0" w:uiPriority="63" w:unhideWhenUsed="0"/>
+    <w:lsdException w:name="Medium Shading 2 Accent 5" w:semiHidden="0" w:uiPriority="64" w:unhideWhenUsed="0"/>
+    <w:lsdException w:name="Medium List 1 Accent 5" w:semiHidden="0" w:uiPriority="65" w:unhideWhenUsed="0"/>
+    <w:lsdException w:name="Medium List 2 Accent 5" w:semiHidden="0" w:uiPriority="66" w:unhideWhenUsed="0"/>
+    <w:lsdException w:name="Medium Grid 1 Accent 5" w:semiHidden="0" w:uiPriority="67" w:unhideWhenUsed="0"/>
+    <w:lsdException w:name="Medium Grid 2 Accent 5" w:semiHidden="0" w:uiPriority="68" w:unhideWhenUsed="0"/>
+    <w:lsdException w:name="Medium Grid 3 Accent 5" w:semiHidden="0" w:uiPriority="69" w:unhideWhenUsed="0"/>
+    <w:lsdException w:name="Dark List Accent 5" w:semiHidden="0" w:uiPriority="70" w:unhideWhenUsed="0"/>
+    <w:lsdException w:name="Colorful Shading Accent 5" w:semiHidden="0" w:uiPriority="71" w:unhideWhenUsed="0"/>
+    <w:lsdException w:name="Colorful List Accent 5" w:semiHidden="0" w:uiPriority="72" w:unhideWhenUsed="0"/>
+    <w:lsdException w:name="Colorful Grid Accent 5" w:semiHidden="0" w:uiPriority="73" w:unhideWhenUsed="0"/>
+    <w:lsdException w:name="Light Shading Accent 6" w:semiHidden="0" w:uiPriority="60" w:unhideWhenUsed="0"/>
+    <w:lsdException w:name="Light List Accent 6" w:semiHidden="0" w:uiPriority="61" w:unhideWhenUsed="0"/>
+    <w:lsdException w:name="Light Grid Accent 6" w:semiHidden="0" w:uiPriority="62" w:unhideWhenUsed="0"/>
+    <w:lsdException w:name="Medium Shading 1 Accent 6" w:semiHidden="0" w:uiPriority="63" w:unhideWhenUsed="0"/>
+    <w:lsdException w:name="Medium Shading 2 Accent 6" w:semiHidden="0" w:uiPriority="64" w:unhideWhenUsed="0"/>
+    <w:lsdException w:name="Medium List 1 Accent 6" w:semiHidden="0" w:uiPriority="65" w:unhideWhenUsed="0"/>
+    <w:lsdException w:name="Medium List 2 Accent 6" w:semiHidden="0" w:uiPriority="66" w:unhideWhenUsed="0"/>
+    <w:lsdException w:name="Medium Grid 1 Accent 6" w:semiHidden="0" w:uiPriority="67" w:unhideWhenUsed="0"/>
+    <w:lsdException w:name="Medium Grid 2 Accent 6" w:semiHidden="0" w:uiPriority="68" w:unhideWhenUsed="0"/>
+    <w:lsdException w:name="Medium Grid 3 Accent 6" w:semiHidden="0" w:uiPriority="69" w:unhideWhenUsed="0"/>
+    <w:lsdException w:name="Dark List Accent 6" w:semiHidden="0" w:uiPriority="70" w:unhideWhenUsed="0"/>
+    <w:lsdException w:name="Colorful Shading Accent 6" w:semiHidden="0" w:uiPriority="71" w:unhideWhenUsed="0"/>
+    <w:lsdException w:name="Colorful List Accent 6" w:semiHidden="0" w:uiPriority="72" w:unhideWhenUsed="0"/>
+    <w:lsdException w:name="Colorful Grid Accent 6" w:semiHidden="0" w:uiPriority="73" w:unhideWhenUsed="0"/>
+    <w:lsdException w:name="Subtle Emphasis" w:semiHidden="0" w:uiPriority="19" w:unhideWhenUsed="0" w:qFormat="1"/>
+    <w:lsdException w:name="Intense Emphasis" w:semiHidden="0" w:uiPriority="21" w:unhideWhenUsed="0" w:qFormat="1"/>
+    <w:lsdException w:name="Subtle Reference" w:semiHidden="0" w:uiPriority="31" w:unhideWhenUsed="0" w:qFormat="1"/>
+    <w:lsdException w:name="Intense Reference" w:semiHidden="0" w:uiPriority="32" w:unhideWhenUsed="0" w:qFormat="1"/>
+    <w:lsdException w:name="Book Title" w:semiHidden="0" w:uiPriority="33" w:unhideWhenUsed="0" w:qFormat="1"/>
+    <w:lsdException w:name="Bibliography" w:uiPriority="37"/>
+    <w:lsdException w:name="TOC Heading" w:uiPriority="39" w:qFormat="1"/>
   </w:latentStyles>
-  <w:style w:type="paragraph" w:default="1" w:styleId="Normalny">
+  <w:style w:type="paragraph" w:default="1" w:styleId="Normal">
     <w:name w:val="Normal"/>
     <w:qFormat/>
+    <w:rsid w:val="00FA4F60"/>
   </w:style>
-  <w:style w:type="paragraph" w:styleId="Nagwek1">
+  <w:style w:type="paragraph" w:styleId="Heading1">
     <w:name w:val="heading 1"/>
-    <w:basedOn w:val="Normalny"/>
-    <w:next w:val="Normalny"/>
-    <w:link w:val="Nagwek1Znak"/>
+    <w:basedOn w:val="Normal"/>
+    <w:next w:val="Normal"/>
+    <w:link w:val="Heading1Char"/>
     <w:uiPriority w:val="9"/>
     <w:qFormat/>
     <w:rsid w:val="00A71155"/>
@@ -9746,11 +9266,11 @@
       <w:szCs w:val="32"/>
     </w:rPr>
   </w:style>
-  <w:style w:type="paragraph" w:styleId="Nagwek2">
+  <w:style w:type="paragraph" w:styleId="Heading2">
     <w:name w:val="heading 2"/>
-    <w:basedOn w:val="Normalny"/>
-    <w:next w:val="Normalny"/>
-    <w:link w:val="Nagwek2Znak"/>
+    <w:basedOn w:val="Normal"/>
+    <w:next w:val="Normal"/>
+    <w:link w:val="Heading2Char"/>
     <w:uiPriority w:val="9"/>
     <w:semiHidden/>
     <w:unhideWhenUsed/>
@@ -9769,11 +9289,11 @@
       <w:szCs w:val="26"/>
     </w:rPr>
   </w:style>
-  <w:style w:type="paragraph" w:styleId="Nagwek3">
+  <w:style w:type="paragraph" w:styleId="Heading3">
     <w:name w:val="heading 3"/>
-    <w:basedOn w:val="Normalny"/>
-    <w:next w:val="Normalny"/>
-    <w:link w:val="Nagwek3Znak"/>
+    <w:basedOn w:val="Normal"/>
+    <w:next w:val="Normal"/>
+    <w:link w:val="Heading3Char"/>
     <w:uiPriority w:val="9"/>
     <w:semiHidden/>
     <w:unhideWhenUsed/>
@@ -9792,17 +9312,18 @@
       <w:szCs w:val="24"/>
     </w:rPr>
   </w:style>
-  <w:style w:type="character" w:default="1" w:styleId="Domylnaczcionkaakapitu">
+  <w:style w:type="character" w:default="1" w:styleId="DefaultParagraphFont">
     <w:name w:val="Default Paragraph Font"/>
     <w:uiPriority w:val="1"/>
     <w:semiHidden/>
     <w:unhideWhenUsed/>
   </w:style>
-  <w:style w:type="table" w:default="1" w:styleId="Standardowy">
+  <w:style w:type="table" w:default="1" w:styleId="TableNormal">
     <w:name w:val="Normal Table"/>
     <w:uiPriority w:val="99"/>
     <w:semiHidden/>
     <w:unhideWhenUsed/>
+    <w:qFormat/>
     <w:tblPr>
       <w:tblInd w:w="0" w:type="dxa"/>
       <w:tblCellMar>
@@ -9813,17 +9334,17 @@
       </w:tblCellMar>
     </w:tblPr>
   </w:style>
-  <w:style w:type="numbering" w:default="1" w:styleId="Bezlisty">
+  <w:style w:type="numbering" w:default="1" w:styleId="NoList">
     <w:name w:val="No List"/>
     <w:uiPriority w:val="99"/>
     <w:semiHidden/>
     <w:unhideWhenUsed/>
   </w:style>
-  <w:style w:type="paragraph" w:styleId="Tytu">
+  <w:style w:type="paragraph" w:styleId="Title">
     <w:name w:val="Title"/>
-    <w:basedOn w:val="Normalny"/>
-    <w:next w:val="Normalny"/>
-    <w:link w:val="TytuZnak"/>
+    <w:basedOn w:val="Normal"/>
+    <w:next w:val="Normal"/>
+    <w:link w:val="TitleChar"/>
     <w:uiPriority w:val="10"/>
     <w:qFormat/>
     <w:rsid w:val="0069664D"/>
@@ -9839,10 +9360,10 @@
       <w:szCs w:val="56"/>
     </w:rPr>
   </w:style>
-  <w:style w:type="character" w:customStyle="1" w:styleId="TytuZnak">
-    <w:name w:val="Tytuł Znak"/>
-    <w:basedOn w:val="Domylnaczcionkaakapitu"/>
-    <w:link w:val="Tytu"/>
+  <w:style w:type="character" w:customStyle="1" w:styleId="TitleChar">
+    <w:name w:val="Title Char"/>
+    <w:basedOn w:val="DefaultParagraphFont"/>
+    <w:link w:val="Title"/>
     <w:uiPriority w:val="10"/>
     <w:rsid w:val="0069664D"/>
     <w:rPr>
@@ -9853,9 +9374,9 @@
       <w:szCs w:val="56"/>
     </w:rPr>
   </w:style>
-  <w:style w:type="character" w:styleId="Tytuksiki">
+  <w:style w:type="character" w:styleId="BookTitle">
     <w:name w:val="Book Title"/>
-    <w:basedOn w:val="Domylnaczcionkaakapitu"/>
+    <w:basedOn w:val="DefaultParagraphFont"/>
     <w:uiPriority w:val="33"/>
     <w:qFormat/>
     <w:rsid w:val="0069664D"/>
@@ -9867,10 +9388,10 @@
       <w:spacing w:val="5"/>
     </w:rPr>
   </w:style>
-  <w:style w:type="paragraph" w:styleId="Nagwek">
+  <w:style w:type="paragraph" w:styleId="Header">
     <w:name w:val="header"/>
-    <w:basedOn w:val="Normalny"/>
-    <w:link w:val="NagwekZnak"/>
+    <w:basedOn w:val="Normal"/>
+    <w:link w:val="HeaderChar"/>
     <w:uiPriority w:val="99"/>
     <w:unhideWhenUsed/>
     <w:rsid w:val="00410572"/>
@@ -9882,17 +9403,17 @@
       <w:spacing w:after="0" w:line="240" w:lineRule="auto"/>
     </w:pPr>
   </w:style>
-  <w:style w:type="character" w:customStyle="1" w:styleId="NagwekZnak">
-    <w:name w:val="Nagłówek Znak"/>
-    <w:basedOn w:val="Domylnaczcionkaakapitu"/>
-    <w:link w:val="Nagwek"/>
+  <w:style w:type="character" w:customStyle="1" w:styleId="HeaderChar">
+    <w:name w:val="Header Char"/>
+    <w:basedOn w:val="DefaultParagraphFont"/>
+    <w:link w:val="Header"/>
     <w:uiPriority w:val="99"/>
     <w:rsid w:val="00410572"/>
   </w:style>
-  <w:style w:type="paragraph" w:styleId="Stopka">
+  <w:style w:type="paragraph" w:styleId="Footer">
     <w:name w:val="footer"/>
-    <w:basedOn w:val="Normalny"/>
-    <w:link w:val="StopkaZnak"/>
+    <w:basedOn w:val="Normal"/>
+    <w:link w:val="FooterChar"/>
     <w:uiPriority w:val="99"/>
     <w:unhideWhenUsed/>
     <w:rsid w:val="00410572"/>
@@ -9904,14 +9425,14 @@
       <w:spacing w:after="0" w:line="240" w:lineRule="auto"/>
     </w:pPr>
   </w:style>
-  <w:style w:type="character" w:customStyle="1" w:styleId="StopkaZnak">
-    <w:name w:val="Stopka Znak"/>
-    <w:basedOn w:val="Domylnaczcionkaakapitu"/>
-    <w:link w:val="Stopka"/>
+  <w:style w:type="character" w:customStyle="1" w:styleId="FooterChar">
+    <w:name w:val="Footer Char"/>
+    <w:basedOn w:val="DefaultParagraphFont"/>
+    <w:link w:val="Footer"/>
     <w:uiPriority w:val="99"/>
     <w:rsid w:val="00410572"/>
   </w:style>
-  <w:style w:type="paragraph" w:styleId="Bezodstpw">
+  <w:style w:type="paragraph" w:styleId="NoSpacing">
     <w:name w:val="No Spacing"/>
     <w:uiPriority w:val="1"/>
     <w:qFormat/>
@@ -9926,11 +9447,11 @@
       <w:lang w:val="en-US"/>
     </w:rPr>
   </w:style>
-  <w:style w:type="paragraph" w:styleId="Podtytu">
+  <w:style w:type="paragraph" w:styleId="Subtitle">
     <w:name w:val="Subtitle"/>
-    <w:basedOn w:val="Normalny"/>
-    <w:next w:val="Normalny"/>
-    <w:link w:val="PodtytuZnak"/>
+    <w:basedOn w:val="Normal"/>
+    <w:next w:val="Normal"/>
+    <w:link w:val="SubtitleChar"/>
     <w:uiPriority w:val="11"/>
     <w:qFormat/>
     <w:rsid w:val="00A71155"/>
@@ -9945,10 +9466,10 @@
       <w:spacing w:val="15"/>
     </w:rPr>
   </w:style>
-  <w:style w:type="character" w:customStyle="1" w:styleId="PodtytuZnak">
-    <w:name w:val="Podtytuł Znak"/>
-    <w:basedOn w:val="Domylnaczcionkaakapitu"/>
-    <w:link w:val="Podtytu"/>
+  <w:style w:type="character" w:customStyle="1" w:styleId="SubtitleChar">
+    <w:name w:val="Subtitle Char"/>
+    <w:basedOn w:val="DefaultParagraphFont"/>
+    <w:link w:val="Subtitle"/>
     <w:uiPriority w:val="11"/>
     <w:rsid w:val="00A71155"/>
     <w:rPr>
@@ -9957,10 +9478,10 @@
       <w:spacing w:val="15"/>
     </w:rPr>
   </w:style>
-  <w:style w:type="character" w:customStyle="1" w:styleId="Nagwek1Znak">
-    <w:name w:val="Nagłówek 1 Znak"/>
-    <w:basedOn w:val="Domylnaczcionkaakapitu"/>
-    <w:link w:val="Nagwek1"/>
+  <w:style w:type="character" w:customStyle="1" w:styleId="Heading1Char">
+    <w:name w:val="Heading 1 Char"/>
+    <w:basedOn w:val="DefaultParagraphFont"/>
+    <w:link w:val="Heading1"/>
     <w:uiPriority w:val="9"/>
     <w:rsid w:val="00A71155"/>
     <w:rPr>
@@ -9970,10 +9491,10 @@
       <w:szCs w:val="32"/>
     </w:rPr>
   </w:style>
-  <w:style w:type="paragraph" w:styleId="Nagwekspisutreci">
+  <w:style w:type="paragraph" w:styleId="TOCHeading">
     <w:name w:val="TOC Heading"/>
-    <w:basedOn w:val="Nagwek1"/>
-    <w:next w:val="Normalny"/>
+    <w:basedOn w:val="Heading1"/>
+    <w:next w:val="Normal"/>
     <w:uiPriority w:val="39"/>
     <w:unhideWhenUsed/>
     <w:qFormat/>
@@ -9985,10 +9506,10 @@
       <w:lang w:val="en-US"/>
     </w:rPr>
   </w:style>
-  <w:style w:type="paragraph" w:styleId="Spistreci2">
+  <w:style w:type="paragraph" w:styleId="TOC2">
     <w:name w:val="toc 2"/>
-    <w:basedOn w:val="Normalny"/>
-    <w:next w:val="Normalny"/>
+    <w:basedOn w:val="Normal"/>
+    <w:next w:val="Normal"/>
     <w:autoRedefine/>
     <w:uiPriority w:val="39"/>
     <w:unhideWhenUsed/>
@@ -10005,10 +9526,10 @@
       <w:lang w:val="en-US"/>
     </w:rPr>
   </w:style>
-  <w:style w:type="paragraph" w:styleId="Spistreci1">
+  <w:style w:type="paragraph" w:styleId="TOC1">
     <w:name w:val="toc 1"/>
-    <w:basedOn w:val="Normalny"/>
-    <w:next w:val="Normalny"/>
+    <w:basedOn w:val="Normal"/>
+    <w:next w:val="Normal"/>
     <w:autoRedefine/>
     <w:uiPriority w:val="39"/>
     <w:unhideWhenUsed/>
@@ -10025,10 +9546,10 @@
       <w:lang w:val="en-US"/>
     </w:rPr>
   </w:style>
-  <w:style w:type="paragraph" w:styleId="Spistreci3">
+  <w:style w:type="paragraph" w:styleId="TOC3">
     <w:name w:val="toc 3"/>
-    <w:basedOn w:val="Normalny"/>
-    <w:next w:val="Normalny"/>
+    <w:basedOn w:val="Normal"/>
+    <w:next w:val="Normal"/>
     <w:autoRedefine/>
     <w:uiPriority w:val="39"/>
     <w:unhideWhenUsed/>
@@ -10042,10 +9563,10 @@
       <w:lang w:val="en-US"/>
     </w:rPr>
   </w:style>
-  <w:style w:type="paragraph" w:styleId="Tekstdymka">
+  <w:style w:type="paragraph" w:styleId="BalloonText">
     <w:name w:val="Balloon Text"/>
-    <w:basedOn w:val="Normalny"/>
-    <w:link w:val="TekstdymkaZnak"/>
+    <w:basedOn w:val="Normal"/>
+    <w:link w:val="BalloonTextChar"/>
     <w:uiPriority w:val="99"/>
     <w:semiHidden/>
     <w:unhideWhenUsed/>
@@ -10059,10 +9580,10 @@
       <w:szCs w:val="18"/>
     </w:rPr>
   </w:style>
-  <w:style w:type="character" w:customStyle="1" w:styleId="TekstdymkaZnak">
-    <w:name w:val="Tekst dymka Znak"/>
-    <w:basedOn w:val="Domylnaczcionkaakapitu"/>
-    <w:link w:val="Tekstdymka"/>
+  <w:style w:type="character" w:customStyle="1" w:styleId="BalloonTextChar">
+    <w:name w:val="Balloon Text Char"/>
+    <w:basedOn w:val="DefaultParagraphFont"/>
+    <w:link w:val="BalloonText"/>
     <w:uiPriority w:val="99"/>
     <w:semiHidden/>
     <w:rsid w:val="00BD75BD"/>
@@ -10072,10 +9593,10 @@
       <w:szCs w:val="18"/>
     </w:rPr>
   </w:style>
-  <w:style w:type="character" w:customStyle="1" w:styleId="Nagwek2Znak">
-    <w:name w:val="Nagłówek 2 Znak"/>
-    <w:basedOn w:val="Domylnaczcionkaakapitu"/>
-    <w:link w:val="Nagwek2"/>
+  <w:style w:type="character" w:customStyle="1" w:styleId="Heading2Char">
+    <w:name w:val="Heading 2 Char"/>
+    <w:basedOn w:val="DefaultParagraphFont"/>
+    <w:link w:val="Heading2"/>
     <w:uiPriority w:val="9"/>
     <w:semiHidden/>
     <w:rsid w:val="00B36D6E"/>
@@ -10086,9 +9607,9 @@
       <w:szCs w:val="26"/>
     </w:rPr>
   </w:style>
-  <w:style w:type="paragraph" w:styleId="Akapitzlist">
+  <w:style w:type="paragraph" w:styleId="ListParagraph">
     <w:name w:val="List Paragraph"/>
-    <w:basedOn w:val="Normalny"/>
+    <w:basedOn w:val="Normal"/>
     <w:uiPriority w:val="34"/>
     <w:qFormat/>
     <w:rsid w:val="000E2225"/>
@@ -10097,10 +9618,10 @@
       <w:contextualSpacing/>
     </w:pPr>
   </w:style>
-  <w:style w:type="character" w:customStyle="1" w:styleId="Nagwek3Znak">
-    <w:name w:val="Nagłówek 3 Znak"/>
-    <w:basedOn w:val="Domylnaczcionkaakapitu"/>
-    <w:link w:val="Nagwek3"/>
+  <w:style w:type="character" w:customStyle="1" w:styleId="Heading3Char">
+    <w:name w:val="Heading 3 Char"/>
+    <w:basedOn w:val="DefaultParagraphFont"/>
+    <w:link w:val="Heading3"/>
     <w:uiPriority w:val="9"/>
     <w:semiHidden/>
     <w:rsid w:val="00605FAB"/>
@@ -10111,10 +9632,10 @@
       <w:szCs w:val="24"/>
     </w:rPr>
   </w:style>
-  <w:style w:type="paragraph" w:styleId="Legenda">
+  <w:style w:type="paragraph" w:styleId="Caption">
     <w:name w:val="caption"/>
-    <w:basedOn w:val="Normalny"/>
-    <w:next w:val="Normalny"/>
+    <w:basedOn w:val="Normal"/>
+    <w:next w:val="Normal"/>
     <w:uiPriority w:val="35"/>
     <w:unhideWhenUsed/>
     <w:qFormat/>
@@ -10130,9 +9651,9 @@
       <w:szCs w:val="18"/>
     </w:rPr>
   </w:style>
-  <w:style w:type="character" w:styleId="Hipercze">
+  <w:style w:type="character" w:styleId="Hyperlink">
     <w:name w:val="Hyperlink"/>
-    <w:basedOn w:val="Domylnaczcionkaakapitu"/>
+    <w:basedOn w:val="DefaultParagraphFont"/>
     <w:uiPriority w:val="99"/>
     <w:unhideWhenUsed/>
     <w:rsid w:val="00AC71D1"/>
@@ -10141,9 +9662,9 @@
       <w:u w:val="single"/>
     </w:rPr>
   </w:style>
-  <w:style w:type="character" w:styleId="Nierozpoznanawzmianka">
+  <w:style w:type="character" w:customStyle="1" w:styleId="UnresolvedMention">
     <w:name w:val="Unresolved Mention"/>
-    <w:basedOn w:val="Domylnaczcionkaakapitu"/>
+    <w:basedOn w:val="DefaultParagraphFont"/>
     <w:uiPriority w:val="99"/>
     <w:semiHidden/>
     <w:unhideWhenUsed/>
@@ -10199,7 +9720,7 @@
     </a:clrScheme>
     <a:fontScheme name="Office">
       <a:majorFont>
-        <a:latin typeface="Calibri Light" panose="020F0302020204030204"/>
+        <a:latin typeface="Calibri Light"/>
         <a:ea typeface=""/>
         <a:cs typeface=""/>
         <a:font script="Jpan" typeface="游ゴシック Light"/>
@@ -10234,7 +9755,7 @@
         <a:font script="Geor" typeface="Sylfaen"/>
       </a:majorFont>
       <a:minorFont>
-        <a:latin typeface="Calibri" panose="020F0502020204030204"/>
+        <a:latin typeface="Calibri"/>
         <a:ea typeface=""/>
         <a:cs typeface=""/>
         <a:font script="Jpan" typeface="游明朝"/>
@@ -10411,7 +9932,7 @@
   <a:extraClrSchemeLst/>
   <a:extLst>
     <a:ext uri="{05A4C25C-085E-4340-85A3-A5531E510DB2}">
-      <thm15:themeFamily xmlns:thm15="http://schemas.microsoft.com/office/thememl/2012/main" name="Office Theme" id="{62F939B6-93AF-4DB8-9C6B-D6C7DFDC589F}" vid="{4A3C46E8-61CC-4603-A589-7422A47A8E4A}"/>
+      <thm15:themeFamily xmlns:thm15="http://schemas.microsoft.com/office/thememl/2012/main" xmlns="" name="Office Theme" id="{62F939B6-93AF-4DB8-9C6B-D6C7DFDC589F}" vid="{4A3C46E8-61CC-4603-A589-7422A47A8E4A}"/>
     </a:ext>
   </a:extLst>
 </a:theme>
@@ -10422,7 +9943,7 @@
 </file>
 
 <file path=customXml/itemProps1.xml><?xml version="1.0" encoding="utf-8"?>
-<ds:datastoreItem xmlns:ds="http://schemas.openxmlformats.org/officeDocument/2006/customXml" ds:itemID="{A8995652-88A5-4EEC-9715-B7C1589E3FCC}">
+<ds:datastoreItem xmlns:ds="http://schemas.openxmlformats.org/officeDocument/2006/customXml" ds:itemID="{51A276AD-0274-485D-B505-7B3B9BE7C8E7}">
   <ds:schemaRefs>
     <ds:schemaRef ds:uri="http://schemas.openxmlformats.org/officeDocument/2006/bibliography"/>
   </ds:schemaRefs>

</xml_diff>

<commit_message>
Kamera Działa! I w edytorze czcionka wpisywanej nazwy jest teraz zielona1
</commit_message>
<xml_diff>
--- a/Specyfikacja Gry Plane Shooter.docx
+++ b/Specyfikacja Gry Plane Shooter.docx
@@ -1470,7 +1470,7 @@
                     <a:blip r:embed="rId8" cstate="print">
                       <a:extLst>
                         <a:ext uri="{28A0092B-C50C-407E-A947-70E740481C1C}">
-                          <a14:useLocalDpi xmlns:a14="http://schemas.microsoft.com/office/drawing/2010/main" xmlns:wps="http://schemas.microsoft.com/office/word/2010/wordprocessingShape" xmlns:wpi="http://schemas.microsoft.com/office/word/2010/wordprocessingInk" xmlns:wpg="http://schemas.microsoft.com/office/word/2010/wordprocessingGroup" xmlns:w16se="http://schemas.microsoft.com/office/word/2015/wordml/symex" xmlns:w16cid="http://schemas.microsoft.com/office/word/2016/wordml/cid" xmlns:w15="http://schemas.microsoft.com/office/word/2012/wordml" xmlns:w14="http://schemas.microsoft.com/office/word/2010/wordml" xmlns:w="http://schemas.openxmlformats.org/wordprocessingml/2006/main" xmlns:w10="urn:schemas-microsoft-com:office:word" xmlns:wp14="http://schemas.microsoft.com/office/word/2010/wordprocessingDrawing" xmlns:v="urn:schemas-microsoft-com:vml" xmlns:o="urn:schemas-microsoft-com:office:office" xmlns:am3d="http://schemas.microsoft.com/office/drawing/2017/model3d" xmlns:aink="http://schemas.microsoft.com/office/drawing/2016/ink" xmlns:mc="http://schemas.openxmlformats.org/markup-compatibility/2006" xmlns:cx8="http://schemas.microsoft.com/office/drawing/2016/5/14/chartex" xmlns:cx7="http://schemas.microsoft.com/office/drawing/2016/5/13/chartex" xmlns:cx6="http://schemas.microsoft.com/office/drawing/2016/5/12/chartex" xmlns:cx5="http://schemas.microsoft.com/office/drawing/2016/5/11/chartex" xmlns:cx4="http://schemas.microsoft.com/office/drawing/2016/5/10/chartex" xmlns:cx3="http://schemas.microsoft.com/office/drawing/2016/5/9/chartex" xmlns:cx2="http://schemas.microsoft.com/office/drawing/2015/10/21/chartex" xmlns:cx1="http://schemas.microsoft.com/office/drawing/2015/9/8/chartex" xmlns:cx="http://schemas.microsoft.com/office/drawing/2014/chartex" xmlns:wpc="http://schemas.microsoft.com/office/word/2010/wordprocessingCanvas" xmlns="" val="0"/>
+                          <a14:useLocalDpi xmlns="" xmlns:wpc="http://schemas.microsoft.com/office/word/2010/wordprocessingCanvas" xmlns:cx="http://schemas.microsoft.com/office/drawing/2014/chartex" xmlns:cx1="http://schemas.microsoft.com/office/drawing/2015/9/8/chartex" xmlns:cx2="http://schemas.microsoft.com/office/drawing/2015/10/21/chartex" xmlns:cx3="http://schemas.microsoft.com/office/drawing/2016/5/9/chartex" xmlns:cx4="http://schemas.microsoft.com/office/drawing/2016/5/10/chartex" xmlns:cx5="http://schemas.microsoft.com/office/drawing/2016/5/11/chartex" xmlns:cx6="http://schemas.microsoft.com/office/drawing/2016/5/12/chartex" xmlns:cx7="http://schemas.microsoft.com/office/drawing/2016/5/13/chartex" xmlns:cx8="http://schemas.microsoft.com/office/drawing/2016/5/14/chartex" xmlns:mc="http://schemas.openxmlformats.org/markup-compatibility/2006" xmlns:aink="http://schemas.microsoft.com/office/drawing/2016/ink" xmlns:am3d="http://schemas.microsoft.com/office/drawing/2017/model3d" xmlns:o="urn:schemas-microsoft-com:office:office" xmlns:v="urn:schemas-microsoft-com:vml" xmlns:wp14="http://schemas.microsoft.com/office/word/2010/wordprocessingDrawing" xmlns:w10="urn:schemas-microsoft-com:office:word" xmlns:w="http://schemas.openxmlformats.org/wordprocessingml/2006/main" xmlns:w14="http://schemas.microsoft.com/office/word/2010/wordml" xmlns:w15="http://schemas.microsoft.com/office/word/2012/wordml" xmlns:w16cid="http://schemas.microsoft.com/office/word/2016/wordml/cid" xmlns:w16se="http://schemas.microsoft.com/office/word/2015/wordml/symex" xmlns:wpg="http://schemas.microsoft.com/office/word/2010/wordprocessingGroup" xmlns:wpi="http://schemas.microsoft.com/office/word/2010/wordprocessingInk" xmlns:wps="http://schemas.microsoft.com/office/word/2010/wordprocessingShape" xmlns:a14="http://schemas.microsoft.com/office/drawing/2010/main" val="0"/>
                         </a:ext>
                       </a:extLst>
                     </a:blip>
@@ -1587,7 +1587,7 @@
                     <a:blip r:embed="rId9" cstate="print">
                       <a:extLst>
                         <a:ext uri="{28A0092B-C50C-407E-A947-70E740481C1C}">
-                          <a14:useLocalDpi xmlns:a14="http://schemas.microsoft.com/office/drawing/2010/main" xmlns:wps="http://schemas.microsoft.com/office/word/2010/wordprocessingShape" xmlns:wpi="http://schemas.microsoft.com/office/word/2010/wordprocessingInk" xmlns:wpg="http://schemas.microsoft.com/office/word/2010/wordprocessingGroup" xmlns:w16se="http://schemas.microsoft.com/office/word/2015/wordml/symex" xmlns:w16cid="http://schemas.microsoft.com/office/word/2016/wordml/cid" xmlns:w15="http://schemas.microsoft.com/office/word/2012/wordml" xmlns:w14="http://schemas.microsoft.com/office/word/2010/wordml" xmlns:w="http://schemas.openxmlformats.org/wordprocessingml/2006/main" xmlns:w10="urn:schemas-microsoft-com:office:word" xmlns:wp14="http://schemas.microsoft.com/office/word/2010/wordprocessingDrawing" xmlns:v="urn:schemas-microsoft-com:vml" xmlns:o="urn:schemas-microsoft-com:office:office" xmlns:am3d="http://schemas.microsoft.com/office/drawing/2017/model3d" xmlns:aink="http://schemas.microsoft.com/office/drawing/2016/ink" xmlns:mc="http://schemas.openxmlformats.org/markup-compatibility/2006" xmlns:cx8="http://schemas.microsoft.com/office/drawing/2016/5/14/chartex" xmlns:cx7="http://schemas.microsoft.com/office/drawing/2016/5/13/chartex" xmlns:cx6="http://schemas.microsoft.com/office/drawing/2016/5/12/chartex" xmlns:cx5="http://schemas.microsoft.com/office/drawing/2016/5/11/chartex" xmlns:cx4="http://schemas.microsoft.com/office/drawing/2016/5/10/chartex" xmlns:cx3="http://schemas.microsoft.com/office/drawing/2016/5/9/chartex" xmlns:cx2="http://schemas.microsoft.com/office/drawing/2015/10/21/chartex" xmlns:cx1="http://schemas.microsoft.com/office/drawing/2015/9/8/chartex" xmlns:cx="http://schemas.microsoft.com/office/drawing/2014/chartex" xmlns:wpc="http://schemas.microsoft.com/office/word/2010/wordprocessingCanvas" xmlns="" val="0"/>
+                          <a14:useLocalDpi xmlns="" xmlns:wpc="http://schemas.microsoft.com/office/word/2010/wordprocessingCanvas" xmlns:cx="http://schemas.microsoft.com/office/drawing/2014/chartex" xmlns:cx1="http://schemas.microsoft.com/office/drawing/2015/9/8/chartex" xmlns:cx2="http://schemas.microsoft.com/office/drawing/2015/10/21/chartex" xmlns:cx3="http://schemas.microsoft.com/office/drawing/2016/5/9/chartex" xmlns:cx4="http://schemas.microsoft.com/office/drawing/2016/5/10/chartex" xmlns:cx5="http://schemas.microsoft.com/office/drawing/2016/5/11/chartex" xmlns:cx6="http://schemas.microsoft.com/office/drawing/2016/5/12/chartex" xmlns:cx7="http://schemas.microsoft.com/office/drawing/2016/5/13/chartex" xmlns:cx8="http://schemas.microsoft.com/office/drawing/2016/5/14/chartex" xmlns:mc="http://schemas.openxmlformats.org/markup-compatibility/2006" xmlns:aink="http://schemas.microsoft.com/office/drawing/2016/ink" xmlns:am3d="http://schemas.microsoft.com/office/drawing/2017/model3d" xmlns:o="urn:schemas-microsoft-com:office:office" xmlns:v="urn:schemas-microsoft-com:vml" xmlns:wp14="http://schemas.microsoft.com/office/word/2010/wordprocessingDrawing" xmlns:w10="urn:schemas-microsoft-com:office:word" xmlns:w="http://schemas.openxmlformats.org/wordprocessingml/2006/main" xmlns:w14="http://schemas.microsoft.com/office/word/2010/wordml" xmlns:w15="http://schemas.microsoft.com/office/word/2012/wordml" xmlns:w16cid="http://schemas.microsoft.com/office/word/2016/wordml/cid" xmlns:w16se="http://schemas.microsoft.com/office/word/2015/wordml/symex" xmlns:wpg="http://schemas.microsoft.com/office/word/2010/wordprocessingGroup" xmlns:wpi="http://schemas.microsoft.com/office/word/2010/wordprocessingInk" xmlns:wps="http://schemas.microsoft.com/office/word/2010/wordprocessingShape" xmlns:a14="http://schemas.microsoft.com/office/drawing/2010/main" val="0"/>
                         </a:ext>
                       </a:extLst>
                     </a:blip>
@@ -1741,7 +1741,7 @@
                     <a:blip r:embed="rId10" cstate="print">
                       <a:extLst>
                         <a:ext uri="{28A0092B-C50C-407E-A947-70E740481C1C}">
-                          <a14:useLocalDpi xmlns:a14="http://schemas.microsoft.com/office/drawing/2010/main" xmlns:wps="http://schemas.microsoft.com/office/word/2010/wordprocessingShape" xmlns:wpi="http://schemas.microsoft.com/office/word/2010/wordprocessingInk" xmlns:wpg="http://schemas.microsoft.com/office/word/2010/wordprocessingGroup" xmlns:w16se="http://schemas.microsoft.com/office/word/2015/wordml/symex" xmlns:w16cid="http://schemas.microsoft.com/office/word/2016/wordml/cid" xmlns:w15="http://schemas.microsoft.com/office/word/2012/wordml" xmlns:w14="http://schemas.microsoft.com/office/word/2010/wordml" xmlns:w="http://schemas.openxmlformats.org/wordprocessingml/2006/main" xmlns:w10="urn:schemas-microsoft-com:office:word" xmlns:wp14="http://schemas.microsoft.com/office/word/2010/wordprocessingDrawing" xmlns:v="urn:schemas-microsoft-com:vml" xmlns:o="urn:schemas-microsoft-com:office:office" xmlns:am3d="http://schemas.microsoft.com/office/drawing/2017/model3d" xmlns:aink="http://schemas.microsoft.com/office/drawing/2016/ink" xmlns:mc="http://schemas.openxmlformats.org/markup-compatibility/2006" xmlns:cx8="http://schemas.microsoft.com/office/drawing/2016/5/14/chartex" xmlns:cx7="http://schemas.microsoft.com/office/drawing/2016/5/13/chartex" xmlns:cx6="http://schemas.microsoft.com/office/drawing/2016/5/12/chartex" xmlns:cx5="http://schemas.microsoft.com/office/drawing/2016/5/11/chartex" xmlns:cx4="http://schemas.microsoft.com/office/drawing/2016/5/10/chartex" xmlns:cx3="http://schemas.microsoft.com/office/drawing/2016/5/9/chartex" xmlns:cx2="http://schemas.microsoft.com/office/drawing/2015/10/21/chartex" xmlns:cx1="http://schemas.microsoft.com/office/drawing/2015/9/8/chartex" xmlns:cx="http://schemas.microsoft.com/office/drawing/2014/chartex" xmlns:wpc="http://schemas.microsoft.com/office/word/2010/wordprocessingCanvas" xmlns="" val="0"/>
+                          <a14:useLocalDpi xmlns="" xmlns:wpc="http://schemas.microsoft.com/office/word/2010/wordprocessingCanvas" xmlns:cx="http://schemas.microsoft.com/office/drawing/2014/chartex" xmlns:cx1="http://schemas.microsoft.com/office/drawing/2015/9/8/chartex" xmlns:cx2="http://schemas.microsoft.com/office/drawing/2015/10/21/chartex" xmlns:cx3="http://schemas.microsoft.com/office/drawing/2016/5/9/chartex" xmlns:cx4="http://schemas.microsoft.com/office/drawing/2016/5/10/chartex" xmlns:cx5="http://schemas.microsoft.com/office/drawing/2016/5/11/chartex" xmlns:cx6="http://schemas.microsoft.com/office/drawing/2016/5/12/chartex" xmlns:cx7="http://schemas.microsoft.com/office/drawing/2016/5/13/chartex" xmlns:cx8="http://schemas.microsoft.com/office/drawing/2016/5/14/chartex" xmlns:mc="http://schemas.openxmlformats.org/markup-compatibility/2006" xmlns:aink="http://schemas.microsoft.com/office/drawing/2016/ink" xmlns:am3d="http://schemas.microsoft.com/office/drawing/2017/model3d" xmlns:o="urn:schemas-microsoft-com:office:office" xmlns:v="urn:schemas-microsoft-com:vml" xmlns:wp14="http://schemas.microsoft.com/office/word/2010/wordprocessingDrawing" xmlns:w10="urn:schemas-microsoft-com:office:word" xmlns:w="http://schemas.openxmlformats.org/wordprocessingml/2006/main" xmlns:w14="http://schemas.microsoft.com/office/word/2010/wordml" xmlns:w15="http://schemas.microsoft.com/office/word/2012/wordml" xmlns:w16cid="http://schemas.microsoft.com/office/word/2016/wordml/cid" xmlns:w16se="http://schemas.microsoft.com/office/word/2015/wordml/symex" xmlns:wpg="http://schemas.microsoft.com/office/word/2010/wordprocessingGroup" xmlns:wpi="http://schemas.microsoft.com/office/word/2010/wordprocessingInk" xmlns:wps="http://schemas.microsoft.com/office/word/2010/wordprocessingShape" xmlns:a14="http://schemas.microsoft.com/office/drawing/2010/main" val="0"/>
                         </a:ext>
                       </a:extLst>
                     </a:blip>
@@ -2029,7 +2029,7 @@
                     <a:blip r:embed="rId11" cstate="print">
                       <a:extLst>
                         <a:ext uri="{28A0092B-C50C-407E-A947-70E740481C1C}">
-                          <a14:useLocalDpi xmlns:a14="http://schemas.microsoft.com/office/drawing/2010/main" xmlns:wps="http://schemas.microsoft.com/office/word/2010/wordprocessingShape" xmlns:wpi="http://schemas.microsoft.com/office/word/2010/wordprocessingInk" xmlns:wpg="http://schemas.microsoft.com/office/word/2010/wordprocessingGroup" xmlns:w16se="http://schemas.microsoft.com/office/word/2015/wordml/symex" xmlns:w16cid="http://schemas.microsoft.com/office/word/2016/wordml/cid" xmlns:w15="http://schemas.microsoft.com/office/word/2012/wordml" xmlns:w14="http://schemas.microsoft.com/office/word/2010/wordml" xmlns:w="http://schemas.openxmlformats.org/wordprocessingml/2006/main" xmlns:w10="urn:schemas-microsoft-com:office:word" xmlns:wp14="http://schemas.microsoft.com/office/word/2010/wordprocessingDrawing" xmlns:v="urn:schemas-microsoft-com:vml" xmlns:o="urn:schemas-microsoft-com:office:office" xmlns:am3d="http://schemas.microsoft.com/office/drawing/2017/model3d" xmlns:aink="http://schemas.microsoft.com/office/drawing/2016/ink" xmlns:mc="http://schemas.openxmlformats.org/markup-compatibility/2006" xmlns:cx8="http://schemas.microsoft.com/office/drawing/2016/5/14/chartex" xmlns:cx7="http://schemas.microsoft.com/office/drawing/2016/5/13/chartex" xmlns:cx6="http://schemas.microsoft.com/office/drawing/2016/5/12/chartex" xmlns:cx5="http://schemas.microsoft.com/office/drawing/2016/5/11/chartex" xmlns:cx4="http://schemas.microsoft.com/office/drawing/2016/5/10/chartex" xmlns:cx3="http://schemas.microsoft.com/office/drawing/2016/5/9/chartex" xmlns:cx2="http://schemas.microsoft.com/office/drawing/2015/10/21/chartex" xmlns:cx1="http://schemas.microsoft.com/office/drawing/2015/9/8/chartex" xmlns:cx="http://schemas.microsoft.com/office/drawing/2014/chartex" xmlns:wpc="http://schemas.microsoft.com/office/word/2010/wordprocessingCanvas" xmlns="" val="0"/>
+                          <a14:useLocalDpi xmlns="" xmlns:wpc="http://schemas.microsoft.com/office/word/2010/wordprocessingCanvas" xmlns:cx="http://schemas.microsoft.com/office/drawing/2014/chartex" xmlns:cx1="http://schemas.microsoft.com/office/drawing/2015/9/8/chartex" xmlns:cx2="http://schemas.microsoft.com/office/drawing/2015/10/21/chartex" xmlns:cx3="http://schemas.microsoft.com/office/drawing/2016/5/9/chartex" xmlns:cx4="http://schemas.microsoft.com/office/drawing/2016/5/10/chartex" xmlns:cx5="http://schemas.microsoft.com/office/drawing/2016/5/11/chartex" xmlns:cx6="http://schemas.microsoft.com/office/drawing/2016/5/12/chartex" xmlns:cx7="http://schemas.microsoft.com/office/drawing/2016/5/13/chartex" xmlns:cx8="http://schemas.microsoft.com/office/drawing/2016/5/14/chartex" xmlns:mc="http://schemas.openxmlformats.org/markup-compatibility/2006" xmlns:aink="http://schemas.microsoft.com/office/drawing/2016/ink" xmlns:am3d="http://schemas.microsoft.com/office/drawing/2017/model3d" xmlns:o="urn:schemas-microsoft-com:office:office" xmlns:v="urn:schemas-microsoft-com:vml" xmlns:wp14="http://schemas.microsoft.com/office/word/2010/wordprocessingDrawing" xmlns:w10="urn:schemas-microsoft-com:office:word" xmlns:w="http://schemas.openxmlformats.org/wordprocessingml/2006/main" xmlns:w14="http://schemas.microsoft.com/office/word/2010/wordml" xmlns:w15="http://schemas.microsoft.com/office/word/2012/wordml" xmlns:w16cid="http://schemas.microsoft.com/office/word/2016/wordml/cid" xmlns:w16se="http://schemas.microsoft.com/office/word/2015/wordml/symex" xmlns:wpg="http://schemas.microsoft.com/office/word/2010/wordprocessingGroup" xmlns:wpi="http://schemas.microsoft.com/office/word/2010/wordprocessingInk" xmlns:wps="http://schemas.microsoft.com/office/word/2010/wordprocessingShape" xmlns:a14="http://schemas.microsoft.com/office/drawing/2010/main" val="0"/>
                         </a:ext>
                       </a:extLst>
                     </a:blip>
@@ -2210,7 +2210,7 @@
                     <a:blip r:embed="rId12" cstate="print">
                       <a:extLst>
                         <a:ext uri="{28A0092B-C50C-407E-A947-70E740481C1C}">
-                          <a14:useLocalDpi xmlns:a14="http://schemas.microsoft.com/office/drawing/2010/main" xmlns:wps="http://schemas.microsoft.com/office/word/2010/wordprocessingShape" xmlns:wpi="http://schemas.microsoft.com/office/word/2010/wordprocessingInk" xmlns:wpg="http://schemas.microsoft.com/office/word/2010/wordprocessingGroup" xmlns:w16se="http://schemas.microsoft.com/office/word/2015/wordml/symex" xmlns:w16cid="http://schemas.microsoft.com/office/word/2016/wordml/cid" xmlns:w15="http://schemas.microsoft.com/office/word/2012/wordml" xmlns:w14="http://schemas.microsoft.com/office/word/2010/wordml" xmlns:w="http://schemas.openxmlformats.org/wordprocessingml/2006/main" xmlns:w10="urn:schemas-microsoft-com:office:word" xmlns:wp14="http://schemas.microsoft.com/office/word/2010/wordprocessingDrawing" xmlns:v="urn:schemas-microsoft-com:vml" xmlns:o="urn:schemas-microsoft-com:office:office" xmlns:am3d="http://schemas.microsoft.com/office/drawing/2017/model3d" xmlns:aink="http://schemas.microsoft.com/office/drawing/2016/ink" xmlns:mc="http://schemas.openxmlformats.org/markup-compatibility/2006" xmlns:cx8="http://schemas.microsoft.com/office/drawing/2016/5/14/chartex" xmlns:cx7="http://schemas.microsoft.com/office/drawing/2016/5/13/chartex" xmlns:cx6="http://schemas.microsoft.com/office/drawing/2016/5/12/chartex" xmlns:cx5="http://schemas.microsoft.com/office/drawing/2016/5/11/chartex" xmlns:cx4="http://schemas.microsoft.com/office/drawing/2016/5/10/chartex" xmlns:cx3="http://schemas.microsoft.com/office/drawing/2016/5/9/chartex" xmlns:cx2="http://schemas.microsoft.com/office/drawing/2015/10/21/chartex" xmlns:cx1="http://schemas.microsoft.com/office/drawing/2015/9/8/chartex" xmlns:cx="http://schemas.microsoft.com/office/drawing/2014/chartex" xmlns:wpc="http://schemas.microsoft.com/office/word/2010/wordprocessingCanvas" xmlns="" val="0"/>
+                          <a14:useLocalDpi xmlns="" xmlns:wpc="http://schemas.microsoft.com/office/word/2010/wordprocessingCanvas" xmlns:cx="http://schemas.microsoft.com/office/drawing/2014/chartex" xmlns:cx1="http://schemas.microsoft.com/office/drawing/2015/9/8/chartex" xmlns:cx2="http://schemas.microsoft.com/office/drawing/2015/10/21/chartex" xmlns:cx3="http://schemas.microsoft.com/office/drawing/2016/5/9/chartex" xmlns:cx4="http://schemas.microsoft.com/office/drawing/2016/5/10/chartex" xmlns:cx5="http://schemas.microsoft.com/office/drawing/2016/5/11/chartex" xmlns:cx6="http://schemas.microsoft.com/office/drawing/2016/5/12/chartex" xmlns:cx7="http://schemas.microsoft.com/office/drawing/2016/5/13/chartex" xmlns:cx8="http://schemas.microsoft.com/office/drawing/2016/5/14/chartex" xmlns:mc="http://schemas.openxmlformats.org/markup-compatibility/2006" xmlns:aink="http://schemas.microsoft.com/office/drawing/2016/ink" xmlns:am3d="http://schemas.microsoft.com/office/drawing/2017/model3d" xmlns:o="urn:schemas-microsoft-com:office:office" xmlns:v="urn:schemas-microsoft-com:vml" xmlns:wp14="http://schemas.microsoft.com/office/word/2010/wordprocessingDrawing" xmlns:w10="urn:schemas-microsoft-com:office:word" xmlns:w="http://schemas.openxmlformats.org/wordprocessingml/2006/main" xmlns:w14="http://schemas.microsoft.com/office/word/2010/wordml" xmlns:w15="http://schemas.microsoft.com/office/word/2012/wordml" xmlns:w16cid="http://schemas.microsoft.com/office/word/2016/wordml/cid" xmlns:w16se="http://schemas.microsoft.com/office/word/2015/wordml/symex" xmlns:wpg="http://schemas.microsoft.com/office/word/2010/wordprocessingGroup" xmlns:wpi="http://schemas.microsoft.com/office/word/2010/wordprocessingInk" xmlns:wps="http://schemas.microsoft.com/office/word/2010/wordprocessingShape" xmlns:a14="http://schemas.microsoft.com/office/drawing/2010/main" val="0"/>
                         </a:ext>
                       </a:extLst>
                     </a:blip>
@@ -2368,7 +2368,7 @@
                     <a:blip r:embed="rId13" cstate="print">
                       <a:extLst>
                         <a:ext uri="{28A0092B-C50C-407E-A947-70E740481C1C}">
-                          <a14:useLocalDpi xmlns:a14="http://schemas.microsoft.com/office/drawing/2010/main" xmlns:wps="http://schemas.microsoft.com/office/word/2010/wordprocessingShape" xmlns:wpi="http://schemas.microsoft.com/office/word/2010/wordprocessingInk" xmlns:wpg="http://schemas.microsoft.com/office/word/2010/wordprocessingGroup" xmlns:w16se="http://schemas.microsoft.com/office/word/2015/wordml/symex" xmlns:w16cid="http://schemas.microsoft.com/office/word/2016/wordml/cid" xmlns:w15="http://schemas.microsoft.com/office/word/2012/wordml" xmlns:w14="http://schemas.microsoft.com/office/word/2010/wordml" xmlns:w="http://schemas.openxmlformats.org/wordprocessingml/2006/main" xmlns:w10="urn:schemas-microsoft-com:office:word" xmlns:wp14="http://schemas.microsoft.com/office/word/2010/wordprocessingDrawing" xmlns:v="urn:schemas-microsoft-com:vml" xmlns:o="urn:schemas-microsoft-com:office:office" xmlns:am3d="http://schemas.microsoft.com/office/drawing/2017/model3d" xmlns:aink="http://schemas.microsoft.com/office/drawing/2016/ink" xmlns:mc="http://schemas.openxmlformats.org/markup-compatibility/2006" xmlns:cx8="http://schemas.microsoft.com/office/drawing/2016/5/14/chartex" xmlns:cx7="http://schemas.microsoft.com/office/drawing/2016/5/13/chartex" xmlns:cx6="http://schemas.microsoft.com/office/drawing/2016/5/12/chartex" xmlns:cx5="http://schemas.microsoft.com/office/drawing/2016/5/11/chartex" xmlns:cx4="http://schemas.microsoft.com/office/drawing/2016/5/10/chartex" xmlns:cx3="http://schemas.microsoft.com/office/drawing/2016/5/9/chartex" xmlns:cx2="http://schemas.microsoft.com/office/drawing/2015/10/21/chartex" xmlns:cx1="http://schemas.microsoft.com/office/drawing/2015/9/8/chartex" xmlns:cx="http://schemas.microsoft.com/office/drawing/2014/chartex" xmlns:wpc="http://schemas.microsoft.com/office/word/2010/wordprocessingCanvas" xmlns="" val="0"/>
+                          <a14:useLocalDpi xmlns="" xmlns:wpc="http://schemas.microsoft.com/office/word/2010/wordprocessingCanvas" xmlns:cx="http://schemas.microsoft.com/office/drawing/2014/chartex" xmlns:cx1="http://schemas.microsoft.com/office/drawing/2015/9/8/chartex" xmlns:cx2="http://schemas.microsoft.com/office/drawing/2015/10/21/chartex" xmlns:cx3="http://schemas.microsoft.com/office/drawing/2016/5/9/chartex" xmlns:cx4="http://schemas.microsoft.com/office/drawing/2016/5/10/chartex" xmlns:cx5="http://schemas.microsoft.com/office/drawing/2016/5/11/chartex" xmlns:cx6="http://schemas.microsoft.com/office/drawing/2016/5/12/chartex" xmlns:cx7="http://schemas.microsoft.com/office/drawing/2016/5/13/chartex" xmlns:cx8="http://schemas.microsoft.com/office/drawing/2016/5/14/chartex" xmlns:mc="http://schemas.openxmlformats.org/markup-compatibility/2006" xmlns:aink="http://schemas.microsoft.com/office/drawing/2016/ink" xmlns:am3d="http://schemas.microsoft.com/office/drawing/2017/model3d" xmlns:o="urn:schemas-microsoft-com:office:office" xmlns:v="urn:schemas-microsoft-com:vml" xmlns:wp14="http://schemas.microsoft.com/office/word/2010/wordprocessingDrawing" xmlns:w10="urn:schemas-microsoft-com:office:word" xmlns:w="http://schemas.openxmlformats.org/wordprocessingml/2006/main" xmlns:w14="http://schemas.microsoft.com/office/word/2010/wordml" xmlns:w15="http://schemas.microsoft.com/office/word/2012/wordml" xmlns:w16cid="http://schemas.microsoft.com/office/word/2016/wordml/cid" xmlns:w16se="http://schemas.microsoft.com/office/word/2015/wordml/symex" xmlns:wpg="http://schemas.microsoft.com/office/word/2010/wordprocessingGroup" xmlns:wpi="http://schemas.microsoft.com/office/word/2010/wordprocessingInk" xmlns:wps="http://schemas.microsoft.com/office/word/2010/wordprocessingShape" xmlns:a14="http://schemas.microsoft.com/office/drawing/2010/main" val="0"/>
                         </a:ext>
                       </a:extLst>
                     </a:blip>
@@ -2485,7 +2485,7 @@
                     <a:blip r:embed="rId14" cstate="print">
                       <a:extLst>
                         <a:ext uri="{28A0092B-C50C-407E-A947-70E740481C1C}">
-                          <a14:useLocalDpi xmlns:a14="http://schemas.microsoft.com/office/drawing/2010/main" xmlns:wps="http://schemas.microsoft.com/office/word/2010/wordprocessingShape" xmlns:wpi="http://schemas.microsoft.com/office/word/2010/wordprocessingInk" xmlns:wpg="http://schemas.microsoft.com/office/word/2010/wordprocessingGroup" xmlns:w16se="http://schemas.microsoft.com/office/word/2015/wordml/symex" xmlns:w16cid="http://schemas.microsoft.com/office/word/2016/wordml/cid" xmlns:w15="http://schemas.microsoft.com/office/word/2012/wordml" xmlns:w14="http://schemas.microsoft.com/office/word/2010/wordml" xmlns:w="http://schemas.openxmlformats.org/wordprocessingml/2006/main" xmlns:w10="urn:schemas-microsoft-com:office:word" xmlns:wp14="http://schemas.microsoft.com/office/word/2010/wordprocessingDrawing" xmlns:v="urn:schemas-microsoft-com:vml" xmlns:o="urn:schemas-microsoft-com:office:office" xmlns:am3d="http://schemas.microsoft.com/office/drawing/2017/model3d" xmlns:aink="http://schemas.microsoft.com/office/drawing/2016/ink" xmlns:mc="http://schemas.openxmlformats.org/markup-compatibility/2006" xmlns:cx8="http://schemas.microsoft.com/office/drawing/2016/5/14/chartex" xmlns:cx7="http://schemas.microsoft.com/office/drawing/2016/5/13/chartex" xmlns:cx6="http://schemas.microsoft.com/office/drawing/2016/5/12/chartex" xmlns:cx5="http://schemas.microsoft.com/office/drawing/2016/5/11/chartex" xmlns:cx4="http://schemas.microsoft.com/office/drawing/2016/5/10/chartex" xmlns:cx3="http://schemas.microsoft.com/office/drawing/2016/5/9/chartex" xmlns:cx2="http://schemas.microsoft.com/office/drawing/2015/10/21/chartex" xmlns:cx1="http://schemas.microsoft.com/office/drawing/2015/9/8/chartex" xmlns:cx="http://schemas.microsoft.com/office/drawing/2014/chartex" xmlns:wpc="http://schemas.microsoft.com/office/word/2010/wordprocessingCanvas" xmlns="" val="0"/>
+                          <a14:useLocalDpi xmlns="" xmlns:wpc="http://schemas.microsoft.com/office/word/2010/wordprocessingCanvas" xmlns:cx="http://schemas.microsoft.com/office/drawing/2014/chartex" xmlns:cx1="http://schemas.microsoft.com/office/drawing/2015/9/8/chartex" xmlns:cx2="http://schemas.microsoft.com/office/drawing/2015/10/21/chartex" xmlns:cx3="http://schemas.microsoft.com/office/drawing/2016/5/9/chartex" xmlns:cx4="http://schemas.microsoft.com/office/drawing/2016/5/10/chartex" xmlns:cx5="http://schemas.microsoft.com/office/drawing/2016/5/11/chartex" xmlns:cx6="http://schemas.microsoft.com/office/drawing/2016/5/12/chartex" xmlns:cx7="http://schemas.microsoft.com/office/drawing/2016/5/13/chartex" xmlns:cx8="http://schemas.microsoft.com/office/drawing/2016/5/14/chartex" xmlns:mc="http://schemas.openxmlformats.org/markup-compatibility/2006" xmlns:aink="http://schemas.microsoft.com/office/drawing/2016/ink" xmlns:am3d="http://schemas.microsoft.com/office/drawing/2017/model3d" xmlns:o="urn:schemas-microsoft-com:office:office" xmlns:v="urn:schemas-microsoft-com:vml" xmlns:wp14="http://schemas.microsoft.com/office/word/2010/wordprocessingDrawing" xmlns:w10="urn:schemas-microsoft-com:office:word" xmlns:w="http://schemas.openxmlformats.org/wordprocessingml/2006/main" xmlns:w14="http://schemas.microsoft.com/office/word/2010/wordml" xmlns:w15="http://schemas.microsoft.com/office/word/2012/wordml" xmlns:w16cid="http://schemas.microsoft.com/office/word/2016/wordml/cid" xmlns:w16se="http://schemas.microsoft.com/office/word/2015/wordml/symex" xmlns:wpg="http://schemas.microsoft.com/office/word/2010/wordprocessingGroup" xmlns:wpi="http://schemas.microsoft.com/office/word/2010/wordprocessingInk" xmlns:wps="http://schemas.microsoft.com/office/word/2010/wordprocessingShape" xmlns:a14="http://schemas.microsoft.com/office/drawing/2010/main" val="0"/>
                         </a:ext>
                       </a:extLst>
                     </a:blip>
@@ -2603,7 +2603,7 @@
                     <a:blip r:embed="rId15" cstate="print">
                       <a:extLst>
                         <a:ext uri="{28A0092B-C50C-407E-A947-70E740481C1C}">
-                          <a14:useLocalDpi xmlns:a14="http://schemas.microsoft.com/office/drawing/2010/main" xmlns:wps="http://schemas.microsoft.com/office/word/2010/wordprocessingShape" xmlns:wpi="http://schemas.microsoft.com/office/word/2010/wordprocessingInk" xmlns:wpg="http://schemas.microsoft.com/office/word/2010/wordprocessingGroup" xmlns:w16se="http://schemas.microsoft.com/office/word/2015/wordml/symex" xmlns:w16cid="http://schemas.microsoft.com/office/word/2016/wordml/cid" xmlns:w15="http://schemas.microsoft.com/office/word/2012/wordml" xmlns:w14="http://schemas.microsoft.com/office/word/2010/wordml" xmlns:w="http://schemas.openxmlformats.org/wordprocessingml/2006/main" xmlns:w10="urn:schemas-microsoft-com:office:word" xmlns:wp14="http://schemas.microsoft.com/office/word/2010/wordprocessingDrawing" xmlns:v="urn:schemas-microsoft-com:vml" xmlns:o="urn:schemas-microsoft-com:office:office" xmlns:am3d="http://schemas.microsoft.com/office/drawing/2017/model3d" xmlns:aink="http://schemas.microsoft.com/office/drawing/2016/ink" xmlns:mc="http://schemas.openxmlformats.org/markup-compatibility/2006" xmlns:cx8="http://schemas.microsoft.com/office/drawing/2016/5/14/chartex" xmlns:cx7="http://schemas.microsoft.com/office/drawing/2016/5/13/chartex" xmlns:cx6="http://schemas.microsoft.com/office/drawing/2016/5/12/chartex" xmlns:cx5="http://schemas.microsoft.com/office/drawing/2016/5/11/chartex" xmlns:cx4="http://schemas.microsoft.com/office/drawing/2016/5/10/chartex" xmlns:cx3="http://schemas.microsoft.com/office/drawing/2016/5/9/chartex" xmlns:cx2="http://schemas.microsoft.com/office/drawing/2015/10/21/chartex" xmlns:cx1="http://schemas.microsoft.com/office/drawing/2015/9/8/chartex" xmlns:cx="http://schemas.microsoft.com/office/drawing/2014/chartex" xmlns:wpc="http://schemas.microsoft.com/office/word/2010/wordprocessingCanvas" xmlns="" val="0"/>
+                          <a14:useLocalDpi xmlns="" xmlns:wpc="http://schemas.microsoft.com/office/word/2010/wordprocessingCanvas" xmlns:cx="http://schemas.microsoft.com/office/drawing/2014/chartex" xmlns:cx1="http://schemas.microsoft.com/office/drawing/2015/9/8/chartex" xmlns:cx2="http://schemas.microsoft.com/office/drawing/2015/10/21/chartex" xmlns:cx3="http://schemas.microsoft.com/office/drawing/2016/5/9/chartex" xmlns:cx4="http://schemas.microsoft.com/office/drawing/2016/5/10/chartex" xmlns:cx5="http://schemas.microsoft.com/office/drawing/2016/5/11/chartex" xmlns:cx6="http://schemas.microsoft.com/office/drawing/2016/5/12/chartex" xmlns:cx7="http://schemas.microsoft.com/office/drawing/2016/5/13/chartex" xmlns:cx8="http://schemas.microsoft.com/office/drawing/2016/5/14/chartex" xmlns:mc="http://schemas.openxmlformats.org/markup-compatibility/2006" xmlns:aink="http://schemas.microsoft.com/office/drawing/2016/ink" xmlns:am3d="http://schemas.microsoft.com/office/drawing/2017/model3d" xmlns:o="urn:schemas-microsoft-com:office:office" xmlns:v="urn:schemas-microsoft-com:vml" xmlns:wp14="http://schemas.microsoft.com/office/word/2010/wordprocessingDrawing" xmlns:w10="urn:schemas-microsoft-com:office:word" xmlns:w="http://schemas.openxmlformats.org/wordprocessingml/2006/main" xmlns:w14="http://schemas.microsoft.com/office/word/2010/wordml" xmlns:w15="http://schemas.microsoft.com/office/word/2012/wordml" xmlns:w16cid="http://schemas.microsoft.com/office/word/2016/wordml/cid" xmlns:w16se="http://schemas.microsoft.com/office/word/2015/wordml/symex" xmlns:wpg="http://schemas.microsoft.com/office/word/2010/wordprocessingGroup" xmlns:wpi="http://schemas.microsoft.com/office/word/2010/wordprocessingInk" xmlns:wps="http://schemas.microsoft.com/office/word/2010/wordprocessingShape" xmlns:a14="http://schemas.microsoft.com/office/drawing/2010/main" val="0"/>
                         </a:ext>
                       </a:extLst>
                     </a:blip>
@@ -2659,7 +2659,7 @@
                     <a:blip r:embed="rId16" cstate="print">
                       <a:extLst>
                         <a:ext uri="{28A0092B-C50C-407E-A947-70E740481C1C}">
-                          <a14:useLocalDpi xmlns:a14="http://schemas.microsoft.com/office/drawing/2010/main" xmlns:wps="http://schemas.microsoft.com/office/word/2010/wordprocessingShape" xmlns:wpi="http://schemas.microsoft.com/office/word/2010/wordprocessingInk" xmlns:wpg="http://schemas.microsoft.com/office/word/2010/wordprocessingGroup" xmlns:w16se="http://schemas.microsoft.com/office/word/2015/wordml/symex" xmlns:w16cid="http://schemas.microsoft.com/office/word/2016/wordml/cid" xmlns:w15="http://schemas.microsoft.com/office/word/2012/wordml" xmlns:w14="http://schemas.microsoft.com/office/word/2010/wordml" xmlns:w="http://schemas.openxmlformats.org/wordprocessingml/2006/main" xmlns:w10="urn:schemas-microsoft-com:office:word" xmlns:wp14="http://schemas.microsoft.com/office/word/2010/wordprocessingDrawing" xmlns:v="urn:schemas-microsoft-com:vml" xmlns:o="urn:schemas-microsoft-com:office:office" xmlns:am3d="http://schemas.microsoft.com/office/drawing/2017/model3d" xmlns:aink="http://schemas.microsoft.com/office/drawing/2016/ink" xmlns:mc="http://schemas.openxmlformats.org/markup-compatibility/2006" xmlns:cx8="http://schemas.microsoft.com/office/drawing/2016/5/14/chartex" xmlns:cx7="http://schemas.microsoft.com/office/drawing/2016/5/13/chartex" xmlns:cx6="http://schemas.microsoft.com/office/drawing/2016/5/12/chartex" xmlns:cx5="http://schemas.microsoft.com/office/drawing/2016/5/11/chartex" xmlns:cx4="http://schemas.microsoft.com/office/drawing/2016/5/10/chartex" xmlns:cx3="http://schemas.microsoft.com/office/drawing/2016/5/9/chartex" xmlns:cx2="http://schemas.microsoft.com/office/drawing/2015/10/21/chartex" xmlns:cx1="http://schemas.microsoft.com/office/drawing/2015/9/8/chartex" xmlns:cx="http://schemas.microsoft.com/office/drawing/2014/chartex" xmlns:wpc="http://schemas.microsoft.com/office/word/2010/wordprocessingCanvas" xmlns="" val="0"/>
+                          <a14:useLocalDpi xmlns="" xmlns:wpc="http://schemas.microsoft.com/office/word/2010/wordprocessingCanvas" xmlns:cx="http://schemas.microsoft.com/office/drawing/2014/chartex" xmlns:cx1="http://schemas.microsoft.com/office/drawing/2015/9/8/chartex" xmlns:cx2="http://schemas.microsoft.com/office/drawing/2015/10/21/chartex" xmlns:cx3="http://schemas.microsoft.com/office/drawing/2016/5/9/chartex" xmlns:cx4="http://schemas.microsoft.com/office/drawing/2016/5/10/chartex" xmlns:cx5="http://schemas.microsoft.com/office/drawing/2016/5/11/chartex" xmlns:cx6="http://schemas.microsoft.com/office/drawing/2016/5/12/chartex" xmlns:cx7="http://schemas.microsoft.com/office/drawing/2016/5/13/chartex" xmlns:cx8="http://schemas.microsoft.com/office/drawing/2016/5/14/chartex" xmlns:mc="http://schemas.openxmlformats.org/markup-compatibility/2006" xmlns:aink="http://schemas.microsoft.com/office/drawing/2016/ink" xmlns:am3d="http://schemas.microsoft.com/office/drawing/2017/model3d" xmlns:o="urn:schemas-microsoft-com:office:office" xmlns:v="urn:schemas-microsoft-com:vml" xmlns:wp14="http://schemas.microsoft.com/office/word/2010/wordprocessingDrawing" xmlns:w10="urn:schemas-microsoft-com:office:word" xmlns:w="http://schemas.openxmlformats.org/wordprocessingml/2006/main" xmlns:w14="http://schemas.microsoft.com/office/word/2010/wordml" xmlns:w15="http://schemas.microsoft.com/office/word/2012/wordml" xmlns:w16cid="http://schemas.microsoft.com/office/word/2016/wordml/cid" xmlns:w16se="http://schemas.microsoft.com/office/word/2015/wordml/symex" xmlns:wpg="http://schemas.microsoft.com/office/word/2010/wordprocessingGroup" xmlns:wpi="http://schemas.microsoft.com/office/word/2010/wordprocessingInk" xmlns:wps="http://schemas.microsoft.com/office/word/2010/wordprocessingShape" xmlns:a14="http://schemas.microsoft.com/office/drawing/2010/main" val="0"/>
                         </a:ext>
                       </a:extLst>
                     </a:blip>
@@ -2715,7 +2715,7 @@
                     <a:blip r:embed="rId17" cstate="print">
                       <a:extLst>
                         <a:ext uri="{28A0092B-C50C-407E-A947-70E740481C1C}">
-                          <a14:useLocalDpi xmlns:a14="http://schemas.microsoft.com/office/drawing/2010/main" xmlns:wps="http://schemas.microsoft.com/office/word/2010/wordprocessingShape" xmlns:wpi="http://schemas.microsoft.com/office/word/2010/wordprocessingInk" xmlns:wpg="http://schemas.microsoft.com/office/word/2010/wordprocessingGroup" xmlns:w16se="http://schemas.microsoft.com/office/word/2015/wordml/symex" xmlns:w16cid="http://schemas.microsoft.com/office/word/2016/wordml/cid" xmlns:w15="http://schemas.microsoft.com/office/word/2012/wordml" xmlns:w14="http://schemas.microsoft.com/office/word/2010/wordml" xmlns:w="http://schemas.openxmlformats.org/wordprocessingml/2006/main" xmlns:w10="urn:schemas-microsoft-com:office:word" xmlns:wp14="http://schemas.microsoft.com/office/word/2010/wordprocessingDrawing" xmlns:v="urn:schemas-microsoft-com:vml" xmlns:o="urn:schemas-microsoft-com:office:office" xmlns:am3d="http://schemas.microsoft.com/office/drawing/2017/model3d" xmlns:aink="http://schemas.microsoft.com/office/drawing/2016/ink" xmlns:mc="http://schemas.openxmlformats.org/markup-compatibility/2006" xmlns:cx8="http://schemas.microsoft.com/office/drawing/2016/5/14/chartex" xmlns:cx7="http://schemas.microsoft.com/office/drawing/2016/5/13/chartex" xmlns:cx6="http://schemas.microsoft.com/office/drawing/2016/5/12/chartex" xmlns:cx5="http://schemas.microsoft.com/office/drawing/2016/5/11/chartex" xmlns:cx4="http://schemas.microsoft.com/office/drawing/2016/5/10/chartex" xmlns:cx3="http://schemas.microsoft.com/office/drawing/2016/5/9/chartex" xmlns:cx2="http://schemas.microsoft.com/office/drawing/2015/10/21/chartex" xmlns:cx1="http://schemas.microsoft.com/office/drawing/2015/9/8/chartex" xmlns:cx="http://schemas.microsoft.com/office/drawing/2014/chartex" xmlns:wpc="http://schemas.microsoft.com/office/word/2010/wordprocessingCanvas" xmlns="" val="0"/>
+                          <a14:useLocalDpi xmlns="" xmlns:wpc="http://schemas.microsoft.com/office/word/2010/wordprocessingCanvas" xmlns:cx="http://schemas.microsoft.com/office/drawing/2014/chartex" xmlns:cx1="http://schemas.microsoft.com/office/drawing/2015/9/8/chartex" xmlns:cx2="http://schemas.microsoft.com/office/drawing/2015/10/21/chartex" xmlns:cx3="http://schemas.microsoft.com/office/drawing/2016/5/9/chartex" xmlns:cx4="http://schemas.microsoft.com/office/drawing/2016/5/10/chartex" xmlns:cx5="http://schemas.microsoft.com/office/drawing/2016/5/11/chartex" xmlns:cx6="http://schemas.microsoft.com/office/drawing/2016/5/12/chartex" xmlns:cx7="http://schemas.microsoft.com/office/drawing/2016/5/13/chartex" xmlns:cx8="http://schemas.microsoft.com/office/drawing/2016/5/14/chartex" xmlns:mc="http://schemas.openxmlformats.org/markup-compatibility/2006" xmlns:aink="http://schemas.microsoft.com/office/drawing/2016/ink" xmlns:am3d="http://schemas.microsoft.com/office/drawing/2017/model3d" xmlns:o="urn:schemas-microsoft-com:office:office" xmlns:v="urn:schemas-microsoft-com:vml" xmlns:wp14="http://schemas.microsoft.com/office/word/2010/wordprocessingDrawing" xmlns:w10="urn:schemas-microsoft-com:office:word" xmlns:w="http://schemas.openxmlformats.org/wordprocessingml/2006/main" xmlns:w14="http://schemas.microsoft.com/office/word/2010/wordml" xmlns:w15="http://schemas.microsoft.com/office/word/2012/wordml" xmlns:w16cid="http://schemas.microsoft.com/office/word/2016/wordml/cid" xmlns:w16se="http://schemas.microsoft.com/office/word/2015/wordml/symex" xmlns:wpg="http://schemas.microsoft.com/office/word/2010/wordprocessingGroup" xmlns:wpi="http://schemas.microsoft.com/office/word/2010/wordprocessingInk" xmlns:wps="http://schemas.microsoft.com/office/word/2010/wordprocessingShape" xmlns:a14="http://schemas.microsoft.com/office/drawing/2010/main" val="0"/>
                         </a:ext>
                       </a:extLst>
                     </a:blip>
@@ -2845,7 +2845,7 @@
                     <a:blip r:embed="rId18" cstate="print">
                       <a:extLst>
                         <a:ext uri="{28A0092B-C50C-407E-A947-70E740481C1C}">
-                          <a14:useLocalDpi xmlns:a14="http://schemas.microsoft.com/office/drawing/2010/main" xmlns:wps="http://schemas.microsoft.com/office/word/2010/wordprocessingShape" xmlns:wpi="http://schemas.microsoft.com/office/word/2010/wordprocessingInk" xmlns:wpg="http://schemas.microsoft.com/office/word/2010/wordprocessingGroup" xmlns:w16se="http://schemas.microsoft.com/office/word/2015/wordml/symex" xmlns:w16cid="http://schemas.microsoft.com/office/word/2016/wordml/cid" xmlns:w15="http://schemas.microsoft.com/office/word/2012/wordml" xmlns:w14="http://schemas.microsoft.com/office/word/2010/wordml" xmlns:w="http://schemas.openxmlformats.org/wordprocessingml/2006/main" xmlns:w10="urn:schemas-microsoft-com:office:word" xmlns:wp14="http://schemas.microsoft.com/office/word/2010/wordprocessingDrawing" xmlns:v="urn:schemas-microsoft-com:vml" xmlns:o="urn:schemas-microsoft-com:office:office" xmlns:am3d="http://schemas.microsoft.com/office/drawing/2017/model3d" xmlns:aink="http://schemas.microsoft.com/office/drawing/2016/ink" xmlns:mc="http://schemas.openxmlformats.org/markup-compatibility/2006" xmlns:cx8="http://schemas.microsoft.com/office/drawing/2016/5/14/chartex" xmlns:cx7="http://schemas.microsoft.com/office/drawing/2016/5/13/chartex" xmlns:cx6="http://schemas.microsoft.com/office/drawing/2016/5/12/chartex" xmlns:cx5="http://schemas.microsoft.com/office/drawing/2016/5/11/chartex" xmlns:cx4="http://schemas.microsoft.com/office/drawing/2016/5/10/chartex" xmlns:cx3="http://schemas.microsoft.com/office/drawing/2016/5/9/chartex" xmlns:cx2="http://schemas.microsoft.com/office/drawing/2015/10/21/chartex" xmlns:cx1="http://schemas.microsoft.com/office/drawing/2015/9/8/chartex" xmlns:cx="http://schemas.microsoft.com/office/drawing/2014/chartex" xmlns:wpc="http://schemas.microsoft.com/office/word/2010/wordprocessingCanvas" xmlns="" val="0"/>
+                          <a14:useLocalDpi xmlns="" xmlns:wpc="http://schemas.microsoft.com/office/word/2010/wordprocessingCanvas" xmlns:cx="http://schemas.microsoft.com/office/drawing/2014/chartex" xmlns:cx1="http://schemas.microsoft.com/office/drawing/2015/9/8/chartex" xmlns:cx2="http://schemas.microsoft.com/office/drawing/2015/10/21/chartex" xmlns:cx3="http://schemas.microsoft.com/office/drawing/2016/5/9/chartex" xmlns:cx4="http://schemas.microsoft.com/office/drawing/2016/5/10/chartex" xmlns:cx5="http://schemas.microsoft.com/office/drawing/2016/5/11/chartex" xmlns:cx6="http://schemas.microsoft.com/office/drawing/2016/5/12/chartex" xmlns:cx7="http://schemas.microsoft.com/office/drawing/2016/5/13/chartex" xmlns:cx8="http://schemas.microsoft.com/office/drawing/2016/5/14/chartex" xmlns:mc="http://schemas.openxmlformats.org/markup-compatibility/2006" xmlns:aink="http://schemas.microsoft.com/office/drawing/2016/ink" xmlns:am3d="http://schemas.microsoft.com/office/drawing/2017/model3d" xmlns:o="urn:schemas-microsoft-com:office:office" xmlns:v="urn:schemas-microsoft-com:vml" xmlns:wp14="http://schemas.microsoft.com/office/word/2010/wordprocessingDrawing" xmlns:w10="urn:schemas-microsoft-com:office:word" xmlns:w="http://schemas.openxmlformats.org/wordprocessingml/2006/main" xmlns:w14="http://schemas.microsoft.com/office/word/2010/wordml" xmlns:w15="http://schemas.microsoft.com/office/word/2012/wordml" xmlns:w16cid="http://schemas.microsoft.com/office/word/2016/wordml/cid" xmlns:w16se="http://schemas.microsoft.com/office/word/2015/wordml/symex" xmlns:wpg="http://schemas.microsoft.com/office/word/2010/wordprocessingGroup" xmlns:wpi="http://schemas.microsoft.com/office/word/2010/wordprocessingInk" xmlns:wps="http://schemas.microsoft.com/office/word/2010/wordprocessingShape" xmlns:a14="http://schemas.microsoft.com/office/drawing/2010/main" val="0"/>
                         </a:ext>
                       </a:extLst>
                     </a:blip>
@@ -2955,7 +2955,7 @@
                     <a:blip r:embed="rId19" cstate="print">
                       <a:extLst>
                         <a:ext uri="{28A0092B-C50C-407E-A947-70E740481C1C}">
-                          <a14:useLocalDpi xmlns:a14="http://schemas.microsoft.com/office/drawing/2010/main" xmlns:wps="http://schemas.microsoft.com/office/word/2010/wordprocessingShape" xmlns:wpi="http://schemas.microsoft.com/office/word/2010/wordprocessingInk" xmlns:wpg="http://schemas.microsoft.com/office/word/2010/wordprocessingGroup" xmlns:w16se="http://schemas.microsoft.com/office/word/2015/wordml/symex" xmlns:w16cid="http://schemas.microsoft.com/office/word/2016/wordml/cid" xmlns:w15="http://schemas.microsoft.com/office/word/2012/wordml" xmlns:w14="http://schemas.microsoft.com/office/word/2010/wordml" xmlns:w="http://schemas.openxmlformats.org/wordprocessingml/2006/main" xmlns:w10="urn:schemas-microsoft-com:office:word" xmlns:wp14="http://schemas.microsoft.com/office/word/2010/wordprocessingDrawing" xmlns:v="urn:schemas-microsoft-com:vml" xmlns:o="urn:schemas-microsoft-com:office:office" xmlns:am3d="http://schemas.microsoft.com/office/drawing/2017/model3d" xmlns:aink="http://schemas.microsoft.com/office/drawing/2016/ink" xmlns:mc="http://schemas.openxmlformats.org/markup-compatibility/2006" xmlns:cx8="http://schemas.microsoft.com/office/drawing/2016/5/14/chartex" xmlns:cx7="http://schemas.microsoft.com/office/drawing/2016/5/13/chartex" xmlns:cx6="http://schemas.microsoft.com/office/drawing/2016/5/12/chartex" xmlns:cx5="http://schemas.microsoft.com/office/drawing/2016/5/11/chartex" xmlns:cx4="http://schemas.microsoft.com/office/drawing/2016/5/10/chartex" xmlns:cx3="http://schemas.microsoft.com/office/drawing/2016/5/9/chartex" xmlns:cx2="http://schemas.microsoft.com/office/drawing/2015/10/21/chartex" xmlns:cx1="http://schemas.microsoft.com/office/drawing/2015/9/8/chartex" xmlns:cx="http://schemas.microsoft.com/office/drawing/2014/chartex" xmlns:wpc="http://schemas.microsoft.com/office/word/2010/wordprocessingCanvas" xmlns="" val="0"/>
+                          <a14:useLocalDpi xmlns="" xmlns:wpc="http://schemas.microsoft.com/office/word/2010/wordprocessingCanvas" xmlns:cx="http://schemas.microsoft.com/office/drawing/2014/chartex" xmlns:cx1="http://schemas.microsoft.com/office/drawing/2015/9/8/chartex" xmlns:cx2="http://schemas.microsoft.com/office/drawing/2015/10/21/chartex" xmlns:cx3="http://schemas.microsoft.com/office/drawing/2016/5/9/chartex" xmlns:cx4="http://schemas.microsoft.com/office/drawing/2016/5/10/chartex" xmlns:cx5="http://schemas.microsoft.com/office/drawing/2016/5/11/chartex" xmlns:cx6="http://schemas.microsoft.com/office/drawing/2016/5/12/chartex" xmlns:cx7="http://schemas.microsoft.com/office/drawing/2016/5/13/chartex" xmlns:cx8="http://schemas.microsoft.com/office/drawing/2016/5/14/chartex" xmlns:mc="http://schemas.openxmlformats.org/markup-compatibility/2006" xmlns:aink="http://schemas.microsoft.com/office/drawing/2016/ink" xmlns:am3d="http://schemas.microsoft.com/office/drawing/2017/model3d" xmlns:o="urn:schemas-microsoft-com:office:office" xmlns:v="urn:schemas-microsoft-com:vml" xmlns:wp14="http://schemas.microsoft.com/office/word/2010/wordprocessingDrawing" xmlns:w10="urn:schemas-microsoft-com:office:word" xmlns:w="http://schemas.openxmlformats.org/wordprocessingml/2006/main" xmlns:w14="http://schemas.microsoft.com/office/word/2010/wordml" xmlns:w15="http://schemas.microsoft.com/office/word/2012/wordml" xmlns:w16cid="http://schemas.microsoft.com/office/word/2016/wordml/cid" xmlns:w16se="http://schemas.microsoft.com/office/word/2015/wordml/symex" xmlns:wpg="http://schemas.microsoft.com/office/word/2010/wordprocessingGroup" xmlns:wpi="http://schemas.microsoft.com/office/word/2010/wordprocessingInk" xmlns:wps="http://schemas.microsoft.com/office/word/2010/wordprocessingShape" xmlns:a14="http://schemas.microsoft.com/office/drawing/2010/main" val="0"/>
                         </a:ext>
                       </a:extLst>
                     </a:blip>
@@ -3092,7 +3092,7 @@
                     <a:blip r:embed="rId20" cstate="print">
                       <a:extLst>
                         <a:ext uri="{28A0092B-C50C-407E-A947-70E740481C1C}">
-                          <a14:useLocalDpi xmlns:a14="http://schemas.microsoft.com/office/drawing/2010/main" xmlns:wps="http://schemas.microsoft.com/office/word/2010/wordprocessingShape" xmlns:wpi="http://schemas.microsoft.com/office/word/2010/wordprocessingInk" xmlns:wpg="http://schemas.microsoft.com/office/word/2010/wordprocessingGroup" xmlns:w16se="http://schemas.microsoft.com/office/word/2015/wordml/symex" xmlns:w16cid="http://schemas.microsoft.com/office/word/2016/wordml/cid" xmlns:w15="http://schemas.microsoft.com/office/word/2012/wordml" xmlns:w14="http://schemas.microsoft.com/office/word/2010/wordml" xmlns:w="http://schemas.openxmlformats.org/wordprocessingml/2006/main" xmlns:w10="urn:schemas-microsoft-com:office:word" xmlns:wp14="http://schemas.microsoft.com/office/word/2010/wordprocessingDrawing" xmlns:v="urn:schemas-microsoft-com:vml" xmlns:o="urn:schemas-microsoft-com:office:office" xmlns:am3d="http://schemas.microsoft.com/office/drawing/2017/model3d" xmlns:aink="http://schemas.microsoft.com/office/drawing/2016/ink" xmlns:mc="http://schemas.openxmlformats.org/markup-compatibility/2006" xmlns:cx8="http://schemas.microsoft.com/office/drawing/2016/5/14/chartex" xmlns:cx7="http://schemas.microsoft.com/office/drawing/2016/5/13/chartex" xmlns:cx6="http://schemas.microsoft.com/office/drawing/2016/5/12/chartex" xmlns:cx5="http://schemas.microsoft.com/office/drawing/2016/5/11/chartex" xmlns:cx4="http://schemas.microsoft.com/office/drawing/2016/5/10/chartex" xmlns:cx3="http://schemas.microsoft.com/office/drawing/2016/5/9/chartex" xmlns:cx2="http://schemas.microsoft.com/office/drawing/2015/10/21/chartex" xmlns:cx1="http://schemas.microsoft.com/office/drawing/2015/9/8/chartex" xmlns:cx="http://schemas.microsoft.com/office/drawing/2014/chartex" xmlns:wpc="http://schemas.microsoft.com/office/word/2010/wordprocessingCanvas" xmlns="" val="0"/>
+                          <a14:useLocalDpi xmlns="" xmlns:wpc="http://schemas.microsoft.com/office/word/2010/wordprocessingCanvas" xmlns:cx="http://schemas.microsoft.com/office/drawing/2014/chartex" xmlns:cx1="http://schemas.microsoft.com/office/drawing/2015/9/8/chartex" xmlns:cx2="http://schemas.microsoft.com/office/drawing/2015/10/21/chartex" xmlns:cx3="http://schemas.microsoft.com/office/drawing/2016/5/9/chartex" xmlns:cx4="http://schemas.microsoft.com/office/drawing/2016/5/10/chartex" xmlns:cx5="http://schemas.microsoft.com/office/drawing/2016/5/11/chartex" xmlns:cx6="http://schemas.microsoft.com/office/drawing/2016/5/12/chartex" xmlns:cx7="http://schemas.microsoft.com/office/drawing/2016/5/13/chartex" xmlns:cx8="http://schemas.microsoft.com/office/drawing/2016/5/14/chartex" xmlns:mc="http://schemas.openxmlformats.org/markup-compatibility/2006" xmlns:aink="http://schemas.microsoft.com/office/drawing/2016/ink" xmlns:am3d="http://schemas.microsoft.com/office/drawing/2017/model3d" xmlns:o="urn:schemas-microsoft-com:office:office" xmlns:v="urn:schemas-microsoft-com:vml" xmlns:wp14="http://schemas.microsoft.com/office/word/2010/wordprocessingDrawing" xmlns:w10="urn:schemas-microsoft-com:office:word" xmlns:w="http://schemas.openxmlformats.org/wordprocessingml/2006/main" xmlns:w14="http://schemas.microsoft.com/office/word/2010/wordml" xmlns:w15="http://schemas.microsoft.com/office/word/2012/wordml" xmlns:w16cid="http://schemas.microsoft.com/office/word/2016/wordml/cid" xmlns:w16se="http://schemas.microsoft.com/office/word/2015/wordml/symex" xmlns:wpg="http://schemas.microsoft.com/office/word/2010/wordprocessingGroup" xmlns:wpi="http://schemas.microsoft.com/office/word/2010/wordprocessingInk" xmlns:wps="http://schemas.microsoft.com/office/word/2010/wordprocessingShape" xmlns:a14="http://schemas.microsoft.com/office/drawing/2010/main" val="0"/>
                         </a:ext>
                       </a:extLst>
                     </a:blip>
@@ -3635,7 +3635,7 @@
                     <a:blip r:embed="rId21" cstate="print">
                       <a:extLst>
                         <a:ext uri="{28A0092B-C50C-407E-A947-70E740481C1C}">
-                          <a14:useLocalDpi xmlns:a14="http://schemas.microsoft.com/office/drawing/2010/main" xmlns:wps="http://schemas.microsoft.com/office/word/2010/wordprocessingShape" xmlns:wpi="http://schemas.microsoft.com/office/word/2010/wordprocessingInk" xmlns:wpg="http://schemas.microsoft.com/office/word/2010/wordprocessingGroup" xmlns:w16se="http://schemas.microsoft.com/office/word/2015/wordml/symex" xmlns:w16cid="http://schemas.microsoft.com/office/word/2016/wordml/cid" xmlns:w15="http://schemas.microsoft.com/office/word/2012/wordml" xmlns:w14="http://schemas.microsoft.com/office/word/2010/wordml" xmlns:w="http://schemas.openxmlformats.org/wordprocessingml/2006/main" xmlns:w10="urn:schemas-microsoft-com:office:word" xmlns:wp14="http://schemas.microsoft.com/office/word/2010/wordprocessingDrawing" xmlns:v="urn:schemas-microsoft-com:vml" xmlns:o="urn:schemas-microsoft-com:office:office" xmlns:am3d="http://schemas.microsoft.com/office/drawing/2017/model3d" xmlns:aink="http://schemas.microsoft.com/office/drawing/2016/ink" xmlns:mc="http://schemas.openxmlformats.org/markup-compatibility/2006" xmlns:cx8="http://schemas.microsoft.com/office/drawing/2016/5/14/chartex" xmlns:cx7="http://schemas.microsoft.com/office/drawing/2016/5/13/chartex" xmlns:cx6="http://schemas.microsoft.com/office/drawing/2016/5/12/chartex" xmlns:cx5="http://schemas.microsoft.com/office/drawing/2016/5/11/chartex" xmlns:cx4="http://schemas.microsoft.com/office/drawing/2016/5/10/chartex" xmlns:cx3="http://schemas.microsoft.com/office/drawing/2016/5/9/chartex" xmlns:cx2="http://schemas.microsoft.com/office/drawing/2015/10/21/chartex" xmlns:cx1="http://schemas.microsoft.com/office/drawing/2015/9/8/chartex" xmlns:cx="http://schemas.microsoft.com/office/drawing/2014/chartex" xmlns:wpc="http://schemas.microsoft.com/office/word/2010/wordprocessingCanvas" xmlns="" val="0"/>
+                          <a14:useLocalDpi xmlns="" xmlns:wpc="http://schemas.microsoft.com/office/word/2010/wordprocessingCanvas" xmlns:cx="http://schemas.microsoft.com/office/drawing/2014/chartex" xmlns:cx1="http://schemas.microsoft.com/office/drawing/2015/9/8/chartex" xmlns:cx2="http://schemas.microsoft.com/office/drawing/2015/10/21/chartex" xmlns:cx3="http://schemas.microsoft.com/office/drawing/2016/5/9/chartex" xmlns:cx4="http://schemas.microsoft.com/office/drawing/2016/5/10/chartex" xmlns:cx5="http://schemas.microsoft.com/office/drawing/2016/5/11/chartex" xmlns:cx6="http://schemas.microsoft.com/office/drawing/2016/5/12/chartex" xmlns:cx7="http://schemas.microsoft.com/office/drawing/2016/5/13/chartex" xmlns:cx8="http://schemas.microsoft.com/office/drawing/2016/5/14/chartex" xmlns:mc="http://schemas.openxmlformats.org/markup-compatibility/2006" xmlns:aink="http://schemas.microsoft.com/office/drawing/2016/ink" xmlns:am3d="http://schemas.microsoft.com/office/drawing/2017/model3d" xmlns:o="urn:schemas-microsoft-com:office:office" xmlns:v="urn:schemas-microsoft-com:vml" xmlns:wp14="http://schemas.microsoft.com/office/word/2010/wordprocessingDrawing" xmlns:w10="urn:schemas-microsoft-com:office:word" xmlns:w="http://schemas.openxmlformats.org/wordprocessingml/2006/main" xmlns:w14="http://schemas.microsoft.com/office/word/2010/wordml" xmlns:w15="http://schemas.microsoft.com/office/word/2012/wordml" xmlns:w16cid="http://schemas.microsoft.com/office/word/2016/wordml/cid" xmlns:w16se="http://schemas.microsoft.com/office/word/2015/wordml/symex" xmlns:wpg="http://schemas.microsoft.com/office/word/2010/wordprocessingGroup" xmlns:wpi="http://schemas.microsoft.com/office/word/2010/wordprocessingInk" xmlns:wps="http://schemas.microsoft.com/office/word/2010/wordprocessingShape" xmlns:a14="http://schemas.microsoft.com/office/drawing/2010/main" val="0"/>
                         </a:ext>
                       </a:extLst>
                     </a:blip>
@@ -3813,7 +3813,7 @@
                     <a:blip r:embed="rId22" cstate="print">
                       <a:extLst>
                         <a:ext uri="{28A0092B-C50C-407E-A947-70E740481C1C}">
-                          <a14:useLocalDpi xmlns:a14="http://schemas.microsoft.com/office/drawing/2010/main" xmlns:wps="http://schemas.microsoft.com/office/word/2010/wordprocessingShape" xmlns:wpi="http://schemas.microsoft.com/office/word/2010/wordprocessingInk" xmlns:wpg="http://schemas.microsoft.com/office/word/2010/wordprocessingGroup" xmlns:w16se="http://schemas.microsoft.com/office/word/2015/wordml/symex" xmlns:w16cid="http://schemas.microsoft.com/office/word/2016/wordml/cid" xmlns:w15="http://schemas.microsoft.com/office/word/2012/wordml" xmlns:w14="http://schemas.microsoft.com/office/word/2010/wordml" xmlns:w="http://schemas.openxmlformats.org/wordprocessingml/2006/main" xmlns:w10="urn:schemas-microsoft-com:office:word" xmlns:wp14="http://schemas.microsoft.com/office/word/2010/wordprocessingDrawing" xmlns:v="urn:schemas-microsoft-com:vml" xmlns:o="urn:schemas-microsoft-com:office:office" xmlns:am3d="http://schemas.microsoft.com/office/drawing/2017/model3d" xmlns:aink="http://schemas.microsoft.com/office/drawing/2016/ink" xmlns:mc="http://schemas.openxmlformats.org/markup-compatibility/2006" xmlns:cx8="http://schemas.microsoft.com/office/drawing/2016/5/14/chartex" xmlns:cx7="http://schemas.microsoft.com/office/drawing/2016/5/13/chartex" xmlns:cx6="http://schemas.microsoft.com/office/drawing/2016/5/12/chartex" xmlns:cx5="http://schemas.microsoft.com/office/drawing/2016/5/11/chartex" xmlns:cx4="http://schemas.microsoft.com/office/drawing/2016/5/10/chartex" xmlns:cx3="http://schemas.microsoft.com/office/drawing/2016/5/9/chartex" xmlns:cx2="http://schemas.microsoft.com/office/drawing/2015/10/21/chartex" xmlns:cx1="http://schemas.microsoft.com/office/drawing/2015/9/8/chartex" xmlns:cx="http://schemas.microsoft.com/office/drawing/2014/chartex" xmlns:wpc="http://schemas.microsoft.com/office/word/2010/wordprocessingCanvas" xmlns="" val="0"/>
+                          <a14:useLocalDpi xmlns="" xmlns:wpc="http://schemas.microsoft.com/office/word/2010/wordprocessingCanvas" xmlns:cx="http://schemas.microsoft.com/office/drawing/2014/chartex" xmlns:cx1="http://schemas.microsoft.com/office/drawing/2015/9/8/chartex" xmlns:cx2="http://schemas.microsoft.com/office/drawing/2015/10/21/chartex" xmlns:cx3="http://schemas.microsoft.com/office/drawing/2016/5/9/chartex" xmlns:cx4="http://schemas.microsoft.com/office/drawing/2016/5/10/chartex" xmlns:cx5="http://schemas.microsoft.com/office/drawing/2016/5/11/chartex" xmlns:cx6="http://schemas.microsoft.com/office/drawing/2016/5/12/chartex" xmlns:cx7="http://schemas.microsoft.com/office/drawing/2016/5/13/chartex" xmlns:cx8="http://schemas.microsoft.com/office/drawing/2016/5/14/chartex" xmlns:mc="http://schemas.openxmlformats.org/markup-compatibility/2006" xmlns:aink="http://schemas.microsoft.com/office/drawing/2016/ink" xmlns:am3d="http://schemas.microsoft.com/office/drawing/2017/model3d" xmlns:o="urn:schemas-microsoft-com:office:office" xmlns:v="urn:schemas-microsoft-com:vml" xmlns:wp14="http://schemas.microsoft.com/office/word/2010/wordprocessingDrawing" xmlns:w10="urn:schemas-microsoft-com:office:word" xmlns:w="http://schemas.openxmlformats.org/wordprocessingml/2006/main" xmlns:w14="http://schemas.microsoft.com/office/word/2010/wordml" xmlns:w15="http://schemas.microsoft.com/office/word/2012/wordml" xmlns:w16cid="http://schemas.microsoft.com/office/word/2016/wordml/cid" xmlns:w16se="http://schemas.microsoft.com/office/word/2015/wordml/symex" xmlns:wpg="http://schemas.microsoft.com/office/word/2010/wordprocessingGroup" xmlns:wpi="http://schemas.microsoft.com/office/word/2010/wordprocessingInk" xmlns:wps="http://schemas.microsoft.com/office/word/2010/wordprocessingShape" xmlns:a14="http://schemas.microsoft.com/office/drawing/2010/main" val="0"/>
                         </a:ext>
                       </a:extLst>
                     </a:blip>
@@ -3928,7 +3928,7 @@
                     <a:blip r:embed="rId23" cstate="print">
                       <a:extLst>
                         <a:ext uri="{28A0092B-C50C-407E-A947-70E740481C1C}">
-                          <a14:useLocalDpi xmlns:a14="http://schemas.microsoft.com/office/drawing/2010/main" xmlns:wps="http://schemas.microsoft.com/office/word/2010/wordprocessingShape" xmlns:wpi="http://schemas.microsoft.com/office/word/2010/wordprocessingInk" xmlns:wpg="http://schemas.microsoft.com/office/word/2010/wordprocessingGroup" xmlns:w16se="http://schemas.microsoft.com/office/word/2015/wordml/symex" xmlns:w16cid="http://schemas.microsoft.com/office/word/2016/wordml/cid" xmlns:w15="http://schemas.microsoft.com/office/word/2012/wordml" xmlns:w14="http://schemas.microsoft.com/office/word/2010/wordml" xmlns:w="http://schemas.openxmlformats.org/wordprocessingml/2006/main" xmlns:w10="urn:schemas-microsoft-com:office:word" xmlns:wp14="http://schemas.microsoft.com/office/word/2010/wordprocessingDrawing" xmlns:v="urn:schemas-microsoft-com:vml" xmlns:o="urn:schemas-microsoft-com:office:office" xmlns:am3d="http://schemas.microsoft.com/office/drawing/2017/model3d" xmlns:aink="http://schemas.microsoft.com/office/drawing/2016/ink" xmlns:mc="http://schemas.openxmlformats.org/markup-compatibility/2006" xmlns:cx8="http://schemas.microsoft.com/office/drawing/2016/5/14/chartex" xmlns:cx7="http://schemas.microsoft.com/office/drawing/2016/5/13/chartex" xmlns:cx6="http://schemas.microsoft.com/office/drawing/2016/5/12/chartex" xmlns:cx5="http://schemas.microsoft.com/office/drawing/2016/5/11/chartex" xmlns:cx4="http://schemas.microsoft.com/office/drawing/2016/5/10/chartex" xmlns:cx3="http://schemas.microsoft.com/office/drawing/2016/5/9/chartex" xmlns:cx2="http://schemas.microsoft.com/office/drawing/2015/10/21/chartex" xmlns:cx1="http://schemas.microsoft.com/office/drawing/2015/9/8/chartex" xmlns:cx="http://schemas.microsoft.com/office/drawing/2014/chartex" xmlns:wpc="http://schemas.microsoft.com/office/word/2010/wordprocessingCanvas" xmlns="" val="0"/>
+                          <a14:useLocalDpi xmlns="" xmlns:wpc="http://schemas.microsoft.com/office/word/2010/wordprocessingCanvas" xmlns:cx="http://schemas.microsoft.com/office/drawing/2014/chartex" xmlns:cx1="http://schemas.microsoft.com/office/drawing/2015/9/8/chartex" xmlns:cx2="http://schemas.microsoft.com/office/drawing/2015/10/21/chartex" xmlns:cx3="http://schemas.microsoft.com/office/drawing/2016/5/9/chartex" xmlns:cx4="http://schemas.microsoft.com/office/drawing/2016/5/10/chartex" xmlns:cx5="http://schemas.microsoft.com/office/drawing/2016/5/11/chartex" xmlns:cx6="http://schemas.microsoft.com/office/drawing/2016/5/12/chartex" xmlns:cx7="http://schemas.microsoft.com/office/drawing/2016/5/13/chartex" xmlns:cx8="http://schemas.microsoft.com/office/drawing/2016/5/14/chartex" xmlns:mc="http://schemas.openxmlformats.org/markup-compatibility/2006" xmlns:aink="http://schemas.microsoft.com/office/drawing/2016/ink" xmlns:am3d="http://schemas.microsoft.com/office/drawing/2017/model3d" xmlns:o="urn:schemas-microsoft-com:office:office" xmlns:v="urn:schemas-microsoft-com:vml" xmlns:wp14="http://schemas.microsoft.com/office/word/2010/wordprocessingDrawing" xmlns:w10="urn:schemas-microsoft-com:office:word" xmlns:w="http://schemas.openxmlformats.org/wordprocessingml/2006/main" xmlns:w14="http://schemas.microsoft.com/office/word/2010/wordml" xmlns:w15="http://schemas.microsoft.com/office/word/2012/wordml" xmlns:w16cid="http://schemas.microsoft.com/office/word/2016/wordml/cid" xmlns:w16se="http://schemas.microsoft.com/office/word/2015/wordml/symex" xmlns:wpg="http://schemas.microsoft.com/office/word/2010/wordprocessingGroup" xmlns:wpi="http://schemas.microsoft.com/office/word/2010/wordprocessingInk" xmlns:wps="http://schemas.microsoft.com/office/word/2010/wordprocessingShape" xmlns:a14="http://schemas.microsoft.com/office/drawing/2010/main" val="0"/>
                         </a:ext>
                       </a:extLst>
                     </a:blip>
@@ -4057,7 +4057,7 @@
                     <a:blip r:embed="rId24" cstate="print">
                       <a:extLst>
                         <a:ext uri="{28A0092B-C50C-407E-A947-70E740481C1C}">
-                          <a14:useLocalDpi xmlns:a14="http://schemas.microsoft.com/office/drawing/2010/main" xmlns:wps="http://schemas.microsoft.com/office/word/2010/wordprocessingShape" xmlns:wpi="http://schemas.microsoft.com/office/word/2010/wordprocessingInk" xmlns:wpg="http://schemas.microsoft.com/office/word/2010/wordprocessingGroup" xmlns:w16se="http://schemas.microsoft.com/office/word/2015/wordml/symex" xmlns:w16cid="http://schemas.microsoft.com/office/word/2016/wordml/cid" xmlns:w15="http://schemas.microsoft.com/office/word/2012/wordml" xmlns:w14="http://schemas.microsoft.com/office/word/2010/wordml" xmlns:w="http://schemas.openxmlformats.org/wordprocessingml/2006/main" xmlns:w10="urn:schemas-microsoft-com:office:word" xmlns:wp14="http://schemas.microsoft.com/office/word/2010/wordprocessingDrawing" xmlns:v="urn:schemas-microsoft-com:vml" xmlns:o="urn:schemas-microsoft-com:office:office" xmlns:am3d="http://schemas.microsoft.com/office/drawing/2017/model3d" xmlns:aink="http://schemas.microsoft.com/office/drawing/2016/ink" xmlns:mc="http://schemas.openxmlformats.org/markup-compatibility/2006" xmlns:cx8="http://schemas.microsoft.com/office/drawing/2016/5/14/chartex" xmlns:cx7="http://schemas.microsoft.com/office/drawing/2016/5/13/chartex" xmlns:cx6="http://schemas.microsoft.com/office/drawing/2016/5/12/chartex" xmlns:cx5="http://schemas.microsoft.com/office/drawing/2016/5/11/chartex" xmlns:cx4="http://schemas.microsoft.com/office/drawing/2016/5/10/chartex" xmlns:cx3="http://schemas.microsoft.com/office/drawing/2016/5/9/chartex" xmlns:cx2="http://schemas.microsoft.com/office/drawing/2015/10/21/chartex" xmlns:cx1="http://schemas.microsoft.com/office/drawing/2015/9/8/chartex" xmlns:cx="http://schemas.microsoft.com/office/drawing/2014/chartex" xmlns:wpc="http://schemas.microsoft.com/office/word/2010/wordprocessingCanvas" xmlns="" val="0"/>
+                          <a14:useLocalDpi xmlns="" xmlns:wpc="http://schemas.microsoft.com/office/word/2010/wordprocessingCanvas" xmlns:cx="http://schemas.microsoft.com/office/drawing/2014/chartex" xmlns:cx1="http://schemas.microsoft.com/office/drawing/2015/9/8/chartex" xmlns:cx2="http://schemas.microsoft.com/office/drawing/2015/10/21/chartex" xmlns:cx3="http://schemas.microsoft.com/office/drawing/2016/5/9/chartex" xmlns:cx4="http://schemas.microsoft.com/office/drawing/2016/5/10/chartex" xmlns:cx5="http://schemas.microsoft.com/office/drawing/2016/5/11/chartex" xmlns:cx6="http://schemas.microsoft.com/office/drawing/2016/5/12/chartex" xmlns:cx7="http://schemas.microsoft.com/office/drawing/2016/5/13/chartex" xmlns:cx8="http://schemas.microsoft.com/office/drawing/2016/5/14/chartex" xmlns:mc="http://schemas.openxmlformats.org/markup-compatibility/2006" xmlns:aink="http://schemas.microsoft.com/office/drawing/2016/ink" xmlns:am3d="http://schemas.microsoft.com/office/drawing/2017/model3d" xmlns:o="urn:schemas-microsoft-com:office:office" xmlns:v="urn:schemas-microsoft-com:vml" xmlns:wp14="http://schemas.microsoft.com/office/word/2010/wordprocessingDrawing" xmlns:w10="urn:schemas-microsoft-com:office:word" xmlns:w="http://schemas.openxmlformats.org/wordprocessingml/2006/main" xmlns:w14="http://schemas.microsoft.com/office/word/2010/wordml" xmlns:w15="http://schemas.microsoft.com/office/word/2012/wordml" xmlns:w16cid="http://schemas.microsoft.com/office/word/2016/wordml/cid" xmlns:w16se="http://schemas.microsoft.com/office/word/2015/wordml/symex" xmlns:wpg="http://schemas.microsoft.com/office/word/2010/wordprocessingGroup" xmlns:wpi="http://schemas.microsoft.com/office/word/2010/wordprocessingInk" xmlns:wps="http://schemas.microsoft.com/office/word/2010/wordprocessingShape" xmlns:a14="http://schemas.microsoft.com/office/drawing/2010/main" val="0"/>
                         </a:ext>
                       </a:extLst>
                     </a:blip>
@@ -4187,7 +4187,7 @@
                     <a:blip r:embed="rId25" cstate="print">
                       <a:extLst>
                         <a:ext uri="{28A0092B-C50C-407E-A947-70E740481C1C}">
-                          <a14:useLocalDpi xmlns:a14="http://schemas.microsoft.com/office/drawing/2010/main" xmlns:wps="http://schemas.microsoft.com/office/word/2010/wordprocessingShape" xmlns:wpi="http://schemas.microsoft.com/office/word/2010/wordprocessingInk" xmlns:wpg="http://schemas.microsoft.com/office/word/2010/wordprocessingGroup" xmlns:w16se="http://schemas.microsoft.com/office/word/2015/wordml/symex" xmlns:w16cid="http://schemas.microsoft.com/office/word/2016/wordml/cid" xmlns:w15="http://schemas.microsoft.com/office/word/2012/wordml" xmlns:w14="http://schemas.microsoft.com/office/word/2010/wordml" xmlns:w="http://schemas.openxmlformats.org/wordprocessingml/2006/main" xmlns:w10="urn:schemas-microsoft-com:office:word" xmlns:wp14="http://schemas.microsoft.com/office/word/2010/wordprocessingDrawing" xmlns:v="urn:schemas-microsoft-com:vml" xmlns:o="urn:schemas-microsoft-com:office:office" xmlns:am3d="http://schemas.microsoft.com/office/drawing/2017/model3d" xmlns:aink="http://schemas.microsoft.com/office/drawing/2016/ink" xmlns:mc="http://schemas.openxmlformats.org/markup-compatibility/2006" xmlns:cx8="http://schemas.microsoft.com/office/drawing/2016/5/14/chartex" xmlns:cx7="http://schemas.microsoft.com/office/drawing/2016/5/13/chartex" xmlns:cx6="http://schemas.microsoft.com/office/drawing/2016/5/12/chartex" xmlns:cx5="http://schemas.microsoft.com/office/drawing/2016/5/11/chartex" xmlns:cx4="http://schemas.microsoft.com/office/drawing/2016/5/10/chartex" xmlns:cx3="http://schemas.microsoft.com/office/drawing/2016/5/9/chartex" xmlns:cx2="http://schemas.microsoft.com/office/drawing/2015/10/21/chartex" xmlns:cx1="http://schemas.microsoft.com/office/drawing/2015/9/8/chartex" xmlns:cx="http://schemas.microsoft.com/office/drawing/2014/chartex" xmlns:wpc="http://schemas.microsoft.com/office/word/2010/wordprocessingCanvas" xmlns="" val="0"/>
+                          <a14:useLocalDpi xmlns="" xmlns:wpc="http://schemas.microsoft.com/office/word/2010/wordprocessingCanvas" xmlns:cx="http://schemas.microsoft.com/office/drawing/2014/chartex" xmlns:cx1="http://schemas.microsoft.com/office/drawing/2015/9/8/chartex" xmlns:cx2="http://schemas.microsoft.com/office/drawing/2015/10/21/chartex" xmlns:cx3="http://schemas.microsoft.com/office/drawing/2016/5/9/chartex" xmlns:cx4="http://schemas.microsoft.com/office/drawing/2016/5/10/chartex" xmlns:cx5="http://schemas.microsoft.com/office/drawing/2016/5/11/chartex" xmlns:cx6="http://schemas.microsoft.com/office/drawing/2016/5/12/chartex" xmlns:cx7="http://schemas.microsoft.com/office/drawing/2016/5/13/chartex" xmlns:cx8="http://schemas.microsoft.com/office/drawing/2016/5/14/chartex" xmlns:mc="http://schemas.openxmlformats.org/markup-compatibility/2006" xmlns:aink="http://schemas.microsoft.com/office/drawing/2016/ink" xmlns:am3d="http://schemas.microsoft.com/office/drawing/2017/model3d" xmlns:o="urn:schemas-microsoft-com:office:office" xmlns:v="urn:schemas-microsoft-com:vml" xmlns:wp14="http://schemas.microsoft.com/office/word/2010/wordprocessingDrawing" xmlns:w10="urn:schemas-microsoft-com:office:word" xmlns:w="http://schemas.openxmlformats.org/wordprocessingml/2006/main" xmlns:w14="http://schemas.microsoft.com/office/word/2010/wordml" xmlns:w15="http://schemas.microsoft.com/office/word/2012/wordml" xmlns:w16cid="http://schemas.microsoft.com/office/word/2016/wordml/cid" xmlns:w16se="http://schemas.microsoft.com/office/word/2015/wordml/symex" xmlns:wpg="http://schemas.microsoft.com/office/word/2010/wordprocessingGroup" xmlns:wpi="http://schemas.microsoft.com/office/word/2010/wordprocessingInk" xmlns:wps="http://schemas.microsoft.com/office/word/2010/wordprocessingShape" xmlns:a14="http://schemas.microsoft.com/office/drawing/2010/main" val="0"/>
                         </a:ext>
                       </a:extLst>
                     </a:blip>
@@ -4295,7 +4295,7 @@
                     <a:blip r:embed="rId26" cstate="print">
                       <a:extLst>
                         <a:ext uri="{28A0092B-C50C-407E-A947-70E740481C1C}">
-                          <a14:useLocalDpi xmlns:a14="http://schemas.microsoft.com/office/drawing/2010/main" xmlns:wps="http://schemas.microsoft.com/office/word/2010/wordprocessingShape" xmlns:wpi="http://schemas.microsoft.com/office/word/2010/wordprocessingInk" xmlns:wpg="http://schemas.microsoft.com/office/word/2010/wordprocessingGroup" xmlns:w16se="http://schemas.microsoft.com/office/word/2015/wordml/symex" xmlns:w16cid="http://schemas.microsoft.com/office/word/2016/wordml/cid" xmlns:w15="http://schemas.microsoft.com/office/word/2012/wordml" xmlns:w14="http://schemas.microsoft.com/office/word/2010/wordml" xmlns:w="http://schemas.openxmlformats.org/wordprocessingml/2006/main" xmlns:w10="urn:schemas-microsoft-com:office:word" xmlns:wp14="http://schemas.microsoft.com/office/word/2010/wordprocessingDrawing" xmlns:v="urn:schemas-microsoft-com:vml" xmlns:o="urn:schemas-microsoft-com:office:office" xmlns:am3d="http://schemas.microsoft.com/office/drawing/2017/model3d" xmlns:aink="http://schemas.microsoft.com/office/drawing/2016/ink" xmlns:mc="http://schemas.openxmlformats.org/markup-compatibility/2006" xmlns:cx8="http://schemas.microsoft.com/office/drawing/2016/5/14/chartex" xmlns:cx7="http://schemas.microsoft.com/office/drawing/2016/5/13/chartex" xmlns:cx6="http://schemas.microsoft.com/office/drawing/2016/5/12/chartex" xmlns:cx5="http://schemas.microsoft.com/office/drawing/2016/5/11/chartex" xmlns:cx4="http://schemas.microsoft.com/office/drawing/2016/5/10/chartex" xmlns:cx3="http://schemas.microsoft.com/office/drawing/2016/5/9/chartex" xmlns:cx2="http://schemas.microsoft.com/office/drawing/2015/10/21/chartex" xmlns:cx1="http://schemas.microsoft.com/office/drawing/2015/9/8/chartex" xmlns:cx="http://schemas.microsoft.com/office/drawing/2014/chartex" xmlns:wpc="http://schemas.microsoft.com/office/word/2010/wordprocessingCanvas" xmlns="" val="0"/>
+                          <a14:useLocalDpi xmlns="" xmlns:wpc="http://schemas.microsoft.com/office/word/2010/wordprocessingCanvas" xmlns:cx="http://schemas.microsoft.com/office/drawing/2014/chartex" xmlns:cx1="http://schemas.microsoft.com/office/drawing/2015/9/8/chartex" xmlns:cx2="http://schemas.microsoft.com/office/drawing/2015/10/21/chartex" xmlns:cx3="http://schemas.microsoft.com/office/drawing/2016/5/9/chartex" xmlns:cx4="http://schemas.microsoft.com/office/drawing/2016/5/10/chartex" xmlns:cx5="http://schemas.microsoft.com/office/drawing/2016/5/11/chartex" xmlns:cx6="http://schemas.microsoft.com/office/drawing/2016/5/12/chartex" xmlns:cx7="http://schemas.microsoft.com/office/drawing/2016/5/13/chartex" xmlns:cx8="http://schemas.microsoft.com/office/drawing/2016/5/14/chartex" xmlns:mc="http://schemas.openxmlformats.org/markup-compatibility/2006" xmlns:aink="http://schemas.microsoft.com/office/drawing/2016/ink" xmlns:am3d="http://schemas.microsoft.com/office/drawing/2017/model3d" xmlns:o="urn:schemas-microsoft-com:office:office" xmlns:v="urn:schemas-microsoft-com:vml" xmlns:wp14="http://schemas.microsoft.com/office/word/2010/wordprocessingDrawing" xmlns:w10="urn:schemas-microsoft-com:office:word" xmlns:w="http://schemas.openxmlformats.org/wordprocessingml/2006/main" xmlns:w14="http://schemas.microsoft.com/office/word/2010/wordml" xmlns:w15="http://schemas.microsoft.com/office/word/2012/wordml" xmlns:w16cid="http://schemas.microsoft.com/office/word/2016/wordml/cid" xmlns:w16se="http://schemas.microsoft.com/office/word/2015/wordml/symex" xmlns:wpg="http://schemas.microsoft.com/office/word/2010/wordprocessingGroup" xmlns:wpi="http://schemas.microsoft.com/office/word/2010/wordprocessingInk" xmlns:wps="http://schemas.microsoft.com/office/word/2010/wordprocessingShape" xmlns:a14="http://schemas.microsoft.com/office/drawing/2010/main" val="0"/>
                         </a:ext>
                       </a:extLst>
                     </a:blip>
@@ -5499,7 +5499,7 @@
                     <a:blip r:embed="rId27" cstate="print">
                       <a:extLst>
                         <a:ext uri="{28A0092B-C50C-407E-A947-70E740481C1C}">
-                          <a14:useLocalDpi xmlns:a14="http://schemas.microsoft.com/office/drawing/2010/main" xmlns:wps="http://schemas.microsoft.com/office/word/2010/wordprocessingShape" xmlns:wpi="http://schemas.microsoft.com/office/word/2010/wordprocessingInk" xmlns:wpg="http://schemas.microsoft.com/office/word/2010/wordprocessingGroup" xmlns:w16se="http://schemas.microsoft.com/office/word/2015/wordml/symex" xmlns:w16cid="http://schemas.microsoft.com/office/word/2016/wordml/cid" xmlns:w15="http://schemas.microsoft.com/office/word/2012/wordml" xmlns:w14="http://schemas.microsoft.com/office/word/2010/wordml" xmlns:w="http://schemas.openxmlformats.org/wordprocessingml/2006/main" xmlns:w10="urn:schemas-microsoft-com:office:word" xmlns:wp14="http://schemas.microsoft.com/office/word/2010/wordprocessingDrawing" xmlns:v="urn:schemas-microsoft-com:vml" xmlns:o="urn:schemas-microsoft-com:office:office" xmlns:am3d="http://schemas.microsoft.com/office/drawing/2017/model3d" xmlns:aink="http://schemas.microsoft.com/office/drawing/2016/ink" xmlns:mc="http://schemas.openxmlformats.org/markup-compatibility/2006" xmlns:cx8="http://schemas.microsoft.com/office/drawing/2016/5/14/chartex" xmlns:cx7="http://schemas.microsoft.com/office/drawing/2016/5/13/chartex" xmlns:cx6="http://schemas.microsoft.com/office/drawing/2016/5/12/chartex" xmlns:cx5="http://schemas.microsoft.com/office/drawing/2016/5/11/chartex" xmlns:cx4="http://schemas.microsoft.com/office/drawing/2016/5/10/chartex" xmlns:cx3="http://schemas.microsoft.com/office/drawing/2016/5/9/chartex" xmlns:cx2="http://schemas.microsoft.com/office/drawing/2015/10/21/chartex" xmlns:cx1="http://schemas.microsoft.com/office/drawing/2015/9/8/chartex" xmlns:cx="http://schemas.microsoft.com/office/drawing/2014/chartex" xmlns:wpc="http://schemas.microsoft.com/office/word/2010/wordprocessingCanvas" xmlns="" val="0"/>
+                          <a14:useLocalDpi xmlns="" xmlns:wpc="http://schemas.microsoft.com/office/word/2010/wordprocessingCanvas" xmlns:cx="http://schemas.microsoft.com/office/drawing/2014/chartex" xmlns:cx1="http://schemas.microsoft.com/office/drawing/2015/9/8/chartex" xmlns:cx2="http://schemas.microsoft.com/office/drawing/2015/10/21/chartex" xmlns:cx3="http://schemas.microsoft.com/office/drawing/2016/5/9/chartex" xmlns:cx4="http://schemas.microsoft.com/office/drawing/2016/5/10/chartex" xmlns:cx5="http://schemas.microsoft.com/office/drawing/2016/5/11/chartex" xmlns:cx6="http://schemas.microsoft.com/office/drawing/2016/5/12/chartex" xmlns:cx7="http://schemas.microsoft.com/office/drawing/2016/5/13/chartex" xmlns:cx8="http://schemas.microsoft.com/office/drawing/2016/5/14/chartex" xmlns:mc="http://schemas.openxmlformats.org/markup-compatibility/2006" xmlns:aink="http://schemas.microsoft.com/office/drawing/2016/ink" xmlns:am3d="http://schemas.microsoft.com/office/drawing/2017/model3d" xmlns:o="urn:schemas-microsoft-com:office:office" xmlns:v="urn:schemas-microsoft-com:vml" xmlns:wp14="http://schemas.microsoft.com/office/word/2010/wordprocessingDrawing" xmlns:w10="urn:schemas-microsoft-com:office:word" xmlns:w="http://schemas.openxmlformats.org/wordprocessingml/2006/main" xmlns:w14="http://schemas.microsoft.com/office/word/2010/wordml" xmlns:w15="http://schemas.microsoft.com/office/word/2012/wordml" xmlns:w16cid="http://schemas.microsoft.com/office/word/2016/wordml/cid" xmlns:w16se="http://schemas.microsoft.com/office/word/2015/wordml/symex" xmlns:wpg="http://schemas.microsoft.com/office/word/2010/wordprocessingGroup" xmlns:wpi="http://schemas.microsoft.com/office/word/2010/wordprocessingInk" xmlns:wps="http://schemas.microsoft.com/office/word/2010/wordprocessingShape" xmlns:a14="http://schemas.microsoft.com/office/drawing/2010/main" val="0"/>
                         </a:ext>
                       </a:extLst>
                     </a:blip>
@@ -5621,7 +5621,7 @@
                     <a:blip r:embed="rId28" cstate="print">
                       <a:extLst>
                         <a:ext uri="{28A0092B-C50C-407E-A947-70E740481C1C}">
-                          <a14:useLocalDpi xmlns:a14="http://schemas.microsoft.com/office/drawing/2010/main" xmlns:wps="http://schemas.microsoft.com/office/word/2010/wordprocessingShape" xmlns:wpi="http://schemas.microsoft.com/office/word/2010/wordprocessingInk" xmlns:wpg="http://schemas.microsoft.com/office/word/2010/wordprocessingGroup" xmlns:w16se="http://schemas.microsoft.com/office/word/2015/wordml/symex" xmlns:w16cid="http://schemas.microsoft.com/office/word/2016/wordml/cid" xmlns:w15="http://schemas.microsoft.com/office/word/2012/wordml" xmlns:w14="http://schemas.microsoft.com/office/word/2010/wordml" xmlns:w="http://schemas.openxmlformats.org/wordprocessingml/2006/main" xmlns:w10="urn:schemas-microsoft-com:office:word" xmlns:wp14="http://schemas.microsoft.com/office/word/2010/wordprocessingDrawing" xmlns:v="urn:schemas-microsoft-com:vml" xmlns:o="urn:schemas-microsoft-com:office:office" xmlns:am3d="http://schemas.microsoft.com/office/drawing/2017/model3d" xmlns:aink="http://schemas.microsoft.com/office/drawing/2016/ink" xmlns:mc="http://schemas.openxmlformats.org/markup-compatibility/2006" xmlns:cx8="http://schemas.microsoft.com/office/drawing/2016/5/14/chartex" xmlns:cx7="http://schemas.microsoft.com/office/drawing/2016/5/13/chartex" xmlns:cx6="http://schemas.microsoft.com/office/drawing/2016/5/12/chartex" xmlns:cx5="http://schemas.microsoft.com/office/drawing/2016/5/11/chartex" xmlns:cx4="http://schemas.microsoft.com/office/drawing/2016/5/10/chartex" xmlns:cx3="http://schemas.microsoft.com/office/drawing/2016/5/9/chartex" xmlns:cx2="http://schemas.microsoft.com/office/drawing/2015/10/21/chartex" xmlns:cx1="http://schemas.microsoft.com/office/drawing/2015/9/8/chartex" xmlns:cx="http://schemas.microsoft.com/office/drawing/2014/chartex" xmlns:wpc="http://schemas.microsoft.com/office/word/2010/wordprocessingCanvas" xmlns="" val="0"/>
+                          <a14:useLocalDpi xmlns="" xmlns:wpc="http://schemas.microsoft.com/office/word/2010/wordprocessingCanvas" xmlns:cx="http://schemas.microsoft.com/office/drawing/2014/chartex" xmlns:cx1="http://schemas.microsoft.com/office/drawing/2015/9/8/chartex" xmlns:cx2="http://schemas.microsoft.com/office/drawing/2015/10/21/chartex" xmlns:cx3="http://schemas.microsoft.com/office/drawing/2016/5/9/chartex" xmlns:cx4="http://schemas.microsoft.com/office/drawing/2016/5/10/chartex" xmlns:cx5="http://schemas.microsoft.com/office/drawing/2016/5/11/chartex" xmlns:cx6="http://schemas.microsoft.com/office/drawing/2016/5/12/chartex" xmlns:cx7="http://schemas.microsoft.com/office/drawing/2016/5/13/chartex" xmlns:cx8="http://schemas.microsoft.com/office/drawing/2016/5/14/chartex" xmlns:mc="http://schemas.openxmlformats.org/markup-compatibility/2006" xmlns:aink="http://schemas.microsoft.com/office/drawing/2016/ink" xmlns:am3d="http://schemas.microsoft.com/office/drawing/2017/model3d" xmlns:o="urn:schemas-microsoft-com:office:office" xmlns:v="urn:schemas-microsoft-com:vml" xmlns:wp14="http://schemas.microsoft.com/office/word/2010/wordprocessingDrawing" xmlns:w10="urn:schemas-microsoft-com:office:word" xmlns:w="http://schemas.openxmlformats.org/wordprocessingml/2006/main" xmlns:w14="http://schemas.microsoft.com/office/word/2010/wordml" xmlns:w15="http://schemas.microsoft.com/office/word/2012/wordml" xmlns:w16cid="http://schemas.microsoft.com/office/word/2016/wordml/cid" xmlns:w16se="http://schemas.microsoft.com/office/word/2015/wordml/symex" xmlns:wpg="http://schemas.microsoft.com/office/word/2010/wordprocessingGroup" xmlns:wpi="http://schemas.microsoft.com/office/word/2010/wordprocessingInk" xmlns:wps="http://schemas.microsoft.com/office/word/2010/wordprocessingShape" xmlns:a14="http://schemas.microsoft.com/office/drawing/2010/main" val="0"/>
                         </a:ext>
                       </a:extLst>
                     </a:blip>
@@ -5698,7 +5698,7 @@
                     <a:blip r:embed="rId29" cstate="print">
                       <a:extLst>
                         <a:ext uri="{28A0092B-C50C-407E-A947-70E740481C1C}">
-                          <a14:useLocalDpi xmlns:a14="http://schemas.microsoft.com/office/drawing/2010/main" xmlns:wps="http://schemas.microsoft.com/office/word/2010/wordprocessingShape" xmlns:wpi="http://schemas.microsoft.com/office/word/2010/wordprocessingInk" xmlns:wpg="http://schemas.microsoft.com/office/word/2010/wordprocessingGroup" xmlns:w16se="http://schemas.microsoft.com/office/word/2015/wordml/symex" xmlns:w16cid="http://schemas.microsoft.com/office/word/2016/wordml/cid" xmlns:w15="http://schemas.microsoft.com/office/word/2012/wordml" xmlns:w14="http://schemas.microsoft.com/office/word/2010/wordml" xmlns:w="http://schemas.openxmlformats.org/wordprocessingml/2006/main" xmlns:w10="urn:schemas-microsoft-com:office:word" xmlns:wp14="http://schemas.microsoft.com/office/word/2010/wordprocessingDrawing" xmlns:v="urn:schemas-microsoft-com:vml" xmlns:o="urn:schemas-microsoft-com:office:office" xmlns:am3d="http://schemas.microsoft.com/office/drawing/2017/model3d" xmlns:aink="http://schemas.microsoft.com/office/drawing/2016/ink" xmlns:mc="http://schemas.openxmlformats.org/markup-compatibility/2006" xmlns:cx8="http://schemas.microsoft.com/office/drawing/2016/5/14/chartex" xmlns:cx7="http://schemas.microsoft.com/office/drawing/2016/5/13/chartex" xmlns:cx6="http://schemas.microsoft.com/office/drawing/2016/5/12/chartex" xmlns:cx5="http://schemas.microsoft.com/office/drawing/2016/5/11/chartex" xmlns:cx4="http://schemas.microsoft.com/office/drawing/2016/5/10/chartex" xmlns:cx3="http://schemas.microsoft.com/office/drawing/2016/5/9/chartex" xmlns:cx2="http://schemas.microsoft.com/office/drawing/2015/10/21/chartex" xmlns:cx1="http://schemas.microsoft.com/office/drawing/2015/9/8/chartex" xmlns:cx="http://schemas.microsoft.com/office/drawing/2014/chartex" xmlns:wpc="http://schemas.microsoft.com/office/word/2010/wordprocessingCanvas" xmlns="" val="0"/>
+                          <a14:useLocalDpi xmlns="" xmlns:wpc="http://schemas.microsoft.com/office/word/2010/wordprocessingCanvas" xmlns:cx="http://schemas.microsoft.com/office/drawing/2014/chartex" xmlns:cx1="http://schemas.microsoft.com/office/drawing/2015/9/8/chartex" xmlns:cx2="http://schemas.microsoft.com/office/drawing/2015/10/21/chartex" xmlns:cx3="http://schemas.microsoft.com/office/drawing/2016/5/9/chartex" xmlns:cx4="http://schemas.microsoft.com/office/drawing/2016/5/10/chartex" xmlns:cx5="http://schemas.microsoft.com/office/drawing/2016/5/11/chartex" xmlns:cx6="http://schemas.microsoft.com/office/drawing/2016/5/12/chartex" xmlns:cx7="http://schemas.microsoft.com/office/drawing/2016/5/13/chartex" xmlns:cx8="http://schemas.microsoft.com/office/drawing/2016/5/14/chartex" xmlns:mc="http://schemas.openxmlformats.org/markup-compatibility/2006" xmlns:aink="http://schemas.microsoft.com/office/drawing/2016/ink" xmlns:am3d="http://schemas.microsoft.com/office/drawing/2017/model3d" xmlns:o="urn:schemas-microsoft-com:office:office" xmlns:v="urn:schemas-microsoft-com:vml" xmlns:wp14="http://schemas.microsoft.com/office/word/2010/wordprocessingDrawing" xmlns:w10="urn:schemas-microsoft-com:office:word" xmlns:w="http://schemas.openxmlformats.org/wordprocessingml/2006/main" xmlns:w14="http://schemas.microsoft.com/office/word/2010/wordml" xmlns:w15="http://schemas.microsoft.com/office/word/2012/wordml" xmlns:w16cid="http://schemas.microsoft.com/office/word/2016/wordml/cid" xmlns:w16se="http://schemas.microsoft.com/office/word/2015/wordml/symex" xmlns:wpg="http://schemas.microsoft.com/office/word/2010/wordprocessingGroup" xmlns:wpi="http://schemas.microsoft.com/office/word/2010/wordprocessingInk" xmlns:wps="http://schemas.microsoft.com/office/word/2010/wordprocessingShape" xmlns:a14="http://schemas.microsoft.com/office/drawing/2010/main" val="0"/>
                         </a:ext>
                       </a:extLst>
                     </a:blip>
@@ -6815,63 +6815,14 @@
           <w:sz w:val="24"/>
           <w:szCs w:val="24"/>
         </w:rPr>
-        <w:t xml:space="preserve">Dodanie umiejętności uniku dla postaci gracza. Dodanie pierwszego Biomu. </w:t>
-      </w:r>
-      <w:r>
-        <w:rPr>
-          <w:sz w:val="24"/>
-          <w:szCs w:val="24"/>
-        </w:rPr>
-        <w:t xml:space="preserve">Przygotowanie generatora poziomu. Stworzenie więcej klas postaci.  </w:t>
-      </w:r>
-      <w:r>
-        <w:rPr>
-          <w:sz w:val="24"/>
-          <w:szCs w:val="24"/>
-        </w:rPr>
-        <w:t>G</w:t>
-      </w:r>
-      <w:r>
-        <w:rPr>
-          <w:sz w:val="24"/>
-          <w:szCs w:val="24"/>
-        </w:rPr>
-        <w:t>raficzne udoskonalenie gry.</w:t>
-      </w:r>
-      <w:r>
-        <w:rPr>
-          <w:sz w:val="24"/>
-          <w:szCs w:val="24"/>
-        </w:rPr>
-        <w:t xml:space="preserve"> Dodanie podstawowego Bossa. Dodanie</w:t>
-      </w:r>
-      <w:r>
-        <w:rPr>
-          <w:sz w:val="24"/>
-          <w:szCs w:val="24"/>
-        </w:rPr>
-        <w:t xml:space="preserve"> kilku</w:t>
-      </w:r>
-      <w:r>
-        <w:rPr>
-          <w:sz w:val="24"/>
-          <w:szCs w:val="24"/>
-        </w:rPr>
-        <w:t xml:space="preserve"> mechanik </w:t>
-      </w:r>
-      <w:r>
-        <w:rPr>
-          <w:sz w:val="24"/>
-          <w:szCs w:val="24"/>
-        </w:rPr>
-        <w:t>rozgrywki</w:t>
-      </w:r>
-      <w:r>
-        <w:rPr>
-          <w:sz w:val="24"/>
-          <w:szCs w:val="24"/>
-        </w:rPr>
-        <w:t>.</w:t>
+        <w:t>Dodanie umiejętności uniku dla postaci gracza.</w:t>
+      </w:r>
+      <w:r>
+        <w:rPr>
+          <w:sz w:val="24"/>
+          <w:szCs w:val="24"/>
+        </w:rPr>
+        <w:t xml:space="preserve"> Dodanie możliwości zapisu i wczytu pojedyńczych sektorów w edytorze. Dodanie Kamery śledzącej ruchy postaci gracza.</w:t>
       </w:r>
     </w:p>
     <w:p>
@@ -6910,6 +6861,13 @@
           <w:szCs w:val="24"/>
         </w:rPr>
         <w:t xml:space="preserve"> </w:t>
+      </w:r>
+      <w:r>
+        <w:rPr>
+          <w:sz w:val="24"/>
+          <w:szCs w:val="24"/>
+        </w:rPr>
+        <w:t xml:space="preserve">Dodanie pierwszego Biomu. Przygotowanie generatora poziomu. Stworzenie więcej klas postaci.  Graficzne udoskonalenie gry. Dodanie podstawowego Bossa. Dodanie kilku mechanik rozgrywki. </w:t>
       </w:r>
       <w:r>
         <w:rPr>
@@ -9932,7 +9890,7 @@
   <a:extraClrSchemeLst/>
   <a:extLst>
     <a:ext uri="{05A4C25C-085E-4340-85A3-A5531E510DB2}">
-      <thm15:themeFamily xmlns:thm15="http://schemas.microsoft.com/office/thememl/2012/main" xmlns="" name="Office Theme" id="{62F939B6-93AF-4DB8-9C6B-D6C7DFDC589F}" vid="{4A3C46E8-61CC-4603-A589-7422A47A8E4A}"/>
+      <thm15:themeFamily xmlns="" xmlns:thm15="http://schemas.microsoft.com/office/thememl/2012/main" name="Office Theme" id="{62F939B6-93AF-4DB8-9C6B-D6C7DFDC589F}" vid="{4A3C46E8-61CC-4603-A589-7422A47A8E4A}"/>
     </a:ext>
   </a:extLst>
 </a:theme>
@@ -9943,7 +9901,7 @@
 </file>
 
 <file path=customXml/itemProps1.xml><?xml version="1.0" encoding="utf-8"?>
-<ds:datastoreItem xmlns:ds="http://schemas.openxmlformats.org/officeDocument/2006/customXml" ds:itemID="{51A276AD-0274-485D-B505-7B3B9BE7C8E7}">
+<ds:datastoreItem xmlns:ds="http://schemas.openxmlformats.org/officeDocument/2006/customXml" ds:itemID="{8EE34C99-293E-408C-9756-4C4951E257C6}">
   <ds:schemaRefs>
     <ds:schemaRef ds:uri="http://schemas.openxmlformats.org/officeDocument/2006/bibliography"/>
   </ds:schemaRefs>

</xml_diff>

<commit_message>
do Generator_poziomu.cpp dodano wyjscie dla pliku minimapa.txt. Dzięki niemu będzie możliwe narysowanie mini mapy aktualnie rozgrywanego poziomu. Dodano grafiki do mini mapy. Zmieniono specyfikacje
</commit_message>
<xml_diff>
--- a/Specyfikacja Gry Plane Shooter.docx
+++ b/Specyfikacja Gry Plane Shooter.docx
@@ -141,20 +141,38 @@
               <w:b/>
             </w:rPr>
           </w:pPr>
+          <w:proofErr w:type="spellStart"/>
           <w:r>
             <w:rPr>
               <w:b/>
             </w:rPr>
-            <w:t>Spis treści</w:t>
-          </w:r>
+            <w:t>Spis</w:t>
+          </w:r>
+          <w:proofErr w:type="spellEnd"/>
+          <w:r>
+            <w:rPr>
+              <w:b/>
+            </w:rPr>
+            <w:t xml:space="preserve"> </w:t>
+          </w:r>
+          <w:proofErr w:type="spellStart"/>
+          <w:r>
+            <w:rPr>
+              <w:b/>
+            </w:rPr>
+            <w:t>treści</w:t>
+          </w:r>
+          <w:proofErr w:type="spellEnd"/>
         </w:p>
         <w:p>
           <w:pPr>
             <w:pStyle w:val="TOC1"/>
           </w:pPr>
+          <w:proofErr w:type="spellStart"/>
           <w:r>
             <w:t>Wprowadzenie</w:t>
           </w:r>
+          <w:proofErr w:type="spellEnd"/>
           <w:r>
             <w:ptab w:relativeTo="margin" w:alignment="right" w:leader="dot"/>
           </w:r>
@@ -170,9 +188,11 @@
               <w:numId w:val="5"/>
             </w:numPr>
           </w:pPr>
+          <w:proofErr w:type="spellStart"/>
           <w:r>
             <w:t>Cel</w:t>
           </w:r>
+          <w:proofErr w:type="spellEnd"/>
           <w:r>
             <w:ptab w:relativeTo="margin" w:alignment="right" w:leader="dot"/>
           </w:r>
@@ -188,9 +208,19 @@
               <w:numId w:val="5"/>
             </w:numPr>
           </w:pPr>
-          <w:r>
-            <w:t>Zakres projektu</w:t>
-          </w:r>
+          <w:proofErr w:type="spellStart"/>
+          <w:r>
+            <w:t>Zakres</w:t>
+          </w:r>
+          <w:proofErr w:type="spellEnd"/>
+          <w:r>
+            <w:t xml:space="preserve"> </w:t>
+          </w:r>
+          <w:proofErr w:type="spellStart"/>
+          <w:r>
+            <w:t>projektu</w:t>
+          </w:r>
+          <w:proofErr w:type="spellEnd"/>
           <w:r>
             <w:ptab w:relativeTo="margin" w:alignment="right" w:leader="dot"/>
           </w:r>
@@ -206,9 +236,27 @@
               <w:numId w:val="5"/>
             </w:numPr>
           </w:pPr>
-          <w:r>
-            <w:t>Definicje, akronimy I skróty</w:t>
-          </w:r>
+          <w:proofErr w:type="spellStart"/>
+          <w:r>
+            <w:t>Definicje</w:t>
+          </w:r>
+          <w:proofErr w:type="spellEnd"/>
+          <w:r>
+            <w:t xml:space="preserve">, </w:t>
+          </w:r>
+          <w:proofErr w:type="spellStart"/>
+          <w:r>
+            <w:t>akronimy</w:t>
+          </w:r>
+          <w:proofErr w:type="spellEnd"/>
+          <w:r>
+            <w:t xml:space="preserve"> I </w:t>
+          </w:r>
+          <w:proofErr w:type="spellStart"/>
+          <w:r>
+            <w:t>skróty</w:t>
+          </w:r>
+          <w:proofErr w:type="spellEnd"/>
           <w:r>
             <w:ptab w:relativeTo="margin" w:alignment="right" w:leader="dot"/>
           </w:r>
@@ -224,9 +272,11 @@
               <w:numId w:val="5"/>
             </w:numPr>
           </w:pPr>
+          <w:proofErr w:type="spellStart"/>
           <w:r>
             <w:t>Odniesienia</w:t>
           </w:r>
+          <w:proofErr w:type="spellEnd"/>
           <w:r>
             <w:ptab w:relativeTo="margin" w:alignment="right" w:leader="dot"/>
           </w:r>
@@ -238,9 +288,19 @@
           <w:pPr>
             <w:pStyle w:val="TOC1"/>
           </w:pPr>
-          <w:r>
-            <w:t>Ogólny opis</w:t>
-          </w:r>
+          <w:proofErr w:type="spellStart"/>
+          <w:r>
+            <w:t>Ogólny</w:t>
+          </w:r>
+          <w:proofErr w:type="spellEnd"/>
+          <w:r>
+            <w:t xml:space="preserve"> </w:t>
+          </w:r>
+          <w:proofErr w:type="spellStart"/>
+          <w:r>
+            <w:t>opis</w:t>
+          </w:r>
+          <w:proofErr w:type="spellEnd"/>
           <w:r>
             <w:ptab w:relativeTo="margin" w:alignment="right" w:leader="dot"/>
           </w:r>
@@ -332,12 +392,27 @@
           <w:pPr>
             <w:pStyle w:val="TOC2"/>
           </w:pPr>
-          <w:r>
-            <w:t>Przydatność projektowanego</w:t>
-          </w:r>
-          <w:r>
-            <w:t xml:space="preserve"> produktu</w:t>
-          </w:r>
+          <w:proofErr w:type="spellStart"/>
+          <w:r>
+            <w:t>Przydatność</w:t>
+          </w:r>
+          <w:proofErr w:type="spellEnd"/>
+          <w:r>
+            <w:t xml:space="preserve"> </w:t>
+          </w:r>
+          <w:proofErr w:type="spellStart"/>
+          <w:r>
+            <w:t>projektowanego</w:t>
+          </w:r>
+          <w:proofErr w:type="spellEnd"/>
+          <w:r>
+            <w:t xml:space="preserve"> </w:t>
+          </w:r>
+          <w:proofErr w:type="spellStart"/>
+          <w:r>
+            <w:t>produktu</w:t>
+          </w:r>
+          <w:proofErr w:type="spellEnd"/>
           <w:r>
             <w:ptab w:relativeTo="margin" w:alignment="right" w:leader="dot"/>
           </w:r>
@@ -349,12 +424,19 @@
           <w:pPr>
             <w:pStyle w:val="TOC2"/>
           </w:pPr>
-          <w:r>
-            <w:t xml:space="preserve">Możliwości </w:t>
-          </w:r>
+          <w:proofErr w:type="spellStart"/>
+          <w:r>
+            <w:t>Możliwości</w:t>
+          </w:r>
+          <w:proofErr w:type="spellEnd"/>
+          <w:r>
+            <w:t xml:space="preserve"> </w:t>
+          </w:r>
+          <w:proofErr w:type="spellStart"/>
           <w:r>
             <w:t>produktu</w:t>
           </w:r>
+          <w:proofErr w:type="spellEnd"/>
           <w:r>
             <w:ptab w:relativeTo="margin" w:alignment="right" w:leader="dot"/>
           </w:r>
@@ -366,9 +448,19 @@
           <w:pPr>
             <w:pStyle w:val="TOC2"/>
           </w:pPr>
-          <w:r>
-            <w:t>Charakterystyka użytkowników</w:t>
-          </w:r>
+          <w:proofErr w:type="spellStart"/>
+          <w:r>
+            <w:t>Charakterystyka</w:t>
+          </w:r>
+          <w:proofErr w:type="spellEnd"/>
+          <w:r>
+            <w:t xml:space="preserve"> </w:t>
+          </w:r>
+          <w:proofErr w:type="spellStart"/>
+          <w:r>
+            <w:t>użytkowników</w:t>
+          </w:r>
+          <w:proofErr w:type="spellEnd"/>
           <w:r>
             <w:ptab w:relativeTo="margin" w:alignment="right" w:leader="dot"/>
           </w:r>
@@ -380,9 +472,11 @@
           <w:pPr>
             <w:pStyle w:val="TOC2"/>
           </w:pPr>
+          <w:proofErr w:type="spellStart"/>
           <w:r>
             <w:t>Ograniczenia</w:t>
           </w:r>
+          <w:proofErr w:type="spellEnd"/>
           <w:r>
             <w:ptab w:relativeTo="margin" w:alignment="right" w:leader="dot"/>
           </w:r>
@@ -394,9 +488,19 @@
           <w:pPr>
             <w:pStyle w:val="TOC2"/>
           </w:pPr>
-          <w:r>
-            <w:t>Założenia I zależności</w:t>
-          </w:r>
+          <w:proofErr w:type="spellStart"/>
+          <w:r>
+            <w:t>Założenia</w:t>
+          </w:r>
+          <w:proofErr w:type="spellEnd"/>
+          <w:r>
+            <w:t xml:space="preserve"> I </w:t>
+          </w:r>
+          <w:proofErr w:type="spellStart"/>
+          <w:r>
+            <w:t>zależności</w:t>
+          </w:r>
+          <w:proofErr w:type="spellEnd"/>
           <w:r>
             <w:ptab w:relativeTo="margin" w:alignment="right" w:leader="dot"/>
           </w:r>
@@ -408,9 +512,19 @@
           <w:pPr>
             <w:pStyle w:val="TOC1"/>
           </w:pPr>
-          <w:r>
-            <w:t>Specyfikacja wymagań</w:t>
-          </w:r>
+          <w:proofErr w:type="spellStart"/>
+          <w:r>
+            <w:t>Specyfikacja</w:t>
+          </w:r>
+          <w:proofErr w:type="spellEnd"/>
+          <w:r>
+            <w:t xml:space="preserve"> </w:t>
+          </w:r>
+          <w:proofErr w:type="spellStart"/>
+          <w:r>
+            <w:t>wymagań</w:t>
+          </w:r>
+          <w:proofErr w:type="spellEnd"/>
           <w:r>
             <w:ptab w:relativeTo="margin" w:alignment="right" w:leader="dot"/>
           </w:r>
@@ -506,9 +620,27 @@
               <w:numId w:val="8"/>
             </w:numPr>
           </w:pPr>
-          <w:r>
-            <w:t>Wymagania zewnętrznego interfejsu</w:t>
-          </w:r>
+          <w:proofErr w:type="spellStart"/>
+          <w:r>
+            <w:t>Wymagania</w:t>
+          </w:r>
+          <w:proofErr w:type="spellEnd"/>
+          <w:r>
+            <w:t xml:space="preserve"> </w:t>
+          </w:r>
+          <w:proofErr w:type="spellStart"/>
+          <w:r>
+            <w:t>zewnętrznego</w:t>
+          </w:r>
+          <w:proofErr w:type="spellEnd"/>
+          <w:r>
+            <w:t xml:space="preserve"> </w:t>
+          </w:r>
+          <w:proofErr w:type="spellStart"/>
+          <w:r>
+            <w:t>interfejsu</w:t>
+          </w:r>
+          <w:proofErr w:type="spellEnd"/>
           <w:r>
             <w:ptab w:relativeTo="margin" w:alignment="right" w:leader="dot"/>
           </w:r>
@@ -588,9 +720,19 @@
               <w:numId w:val="3"/>
             </w:numPr>
           </w:pPr>
-          <w:r>
-            <w:t>interfejs użytkownika</w:t>
-          </w:r>
+          <w:proofErr w:type="spellStart"/>
+          <w:r>
+            <w:t>interfejs</w:t>
+          </w:r>
+          <w:proofErr w:type="spellEnd"/>
+          <w:r>
+            <w:t xml:space="preserve"> </w:t>
+          </w:r>
+          <w:proofErr w:type="spellStart"/>
+          <w:r>
+            <w:t>użytkownika</w:t>
+          </w:r>
+          <w:proofErr w:type="spellEnd"/>
           <w:r>
             <w:ptab w:relativeTo="margin" w:alignment="right" w:leader="dot"/>
           </w:r>
@@ -606,9 +748,19 @@
               <w:numId w:val="3"/>
             </w:numPr>
           </w:pPr>
-          <w:r>
-            <w:t>Obsługiwany sprzęt</w:t>
-          </w:r>
+          <w:proofErr w:type="spellStart"/>
+          <w:r>
+            <w:t>Obsługiwany</w:t>
+          </w:r>
+          <w:proofErr w:type="spellEnd"/>
+          <w:r>
+            <w:t xml:space="preserve"> </w:t>
+          </w:r>
+          <w:proofErr w:type="spellStart"/>
+          <w:r>
+            <w:t>sprzęt</w:t>
+          </w:r>
+          <w:proofErr w:type="spellEnd"/>
           <w:r>
             <w:ptab w:relativeTo="margin" w:alignment="right" w:leader="dot"/>
           </w:r>
@@ -624,9 +776,27 @@
               <w:numId w:val="3"/>
             </w:numPr>
           </w:pPr>
-          <w:r>
-            <w:t>Wymagania dotyczące oprogramowania</w:t>
-          </w:r>
+          <w:proofErr w:type="spellStart"/>
+          <w:r>
+            <w:t>Wymagania</w:t>
+          </w:r>
+          <w:proofErr w:type="spellEnd"/>
+          <w:r>
+            <w:t xml:space="preserve"> </w:t>
+          </w:r>
+          <w:proofErr w:type="spellStart"/>
+          <w:r>
+            <w:t>dotyczące</w:t>
+          </w:r>
+          <w:proofErr w:type="spellEnd"/>
+          <w:r>
+            <w:t xml:space="preserve"> </w:t>
+          </w:r>
+          <w:proofErr w:type="spellStart"/>
+          <w:r>
+            <w:t>oprogramowania</w:t>
+          </w:r>
+          <w:proofErr w:type="spellEnd"/>
           <w:r>
             <w:ptab w:relativeTo="margin" w:alignment="right" w:leader="dot"/>
           </w:r>
@@ -642,9 +812,19 @@
               <w:numId w:val="3"/>
             </w:numPr>
           </w:pPr>
-          <w:r>
-            <w:t>Interfejs komumikacyjny</w:t>
-          </w:r>
+          <w:proofErr w:type="spellStart"/>
+          <w:r>
+            <w:t>Interfejs</w:t>
+          </w:r>
+          <w:proofErr w:type="spellEnd"/>
+          <w:r>
+            <w:t xml:space="preserve"> </w:t>
+          </w:r>
+          <w:proofErr w:type="spellStart"/>
+          <w:r>
+            <w:t>komumikacyjny</w:t>
+          </w:r>
+          <w:proofErr w:type="spellEnd"/>
           <w:r>
             <w:ptab w:relativeTo="margin" w:alignment="right" w:leader="dot"/>
           </w:r>
@@ -660,9 +840,19 @@
               <w:numId w:val="3"/>
             </w:numPr>
           </w:pPr>
-          <w:r>
-            <w:t>Wymagania funkcjonalne</w:t>
-          </w:r>
+          <w:proofErr w:type="spellStart"/>
+          <w:r>
+            <w:t>Wymagania</w:t>
+          </w:r>
+          <w:proofErr w:type="spellEnd"/>
+          <w:r>
+            <w:t xml:space="preserve"> </w:t>
+          </w:r>
+          <w:proofErr w:type="spellStart"/>
+          <w:r>
+            <w:t>funkcjonalne</w:t>
+          </w:r>
+          <w:proofErr w:type="spellEnd"/>
           <w:r>
             <w:ptab w:relativeTo="margin" w:alignment="right" w:leader="dot"/>
           </w:r>
@@ -679,8 +869,13 @@
             </w:numPr>
           </w:pPr>
           <w:r>
-            <w:t>Generator poziomu</w:t>
-          </w:r>
+            <w:t xml:space="preserve">Generator </w:t>
+          </w:r>
+          <w:proofErr w:type="spellStart"/>
+          <w:r>
+            <w:t>poziomu</w:t>
+          </w:r>
+          <w:proofErr w:type="spellEnd"/>
           <w:r>
             <w:ptab w:relativeTo="margin" w:alignment="right" w:leader="dot"/>
           </w:r>
@@ -696,9 +891,11 @@
               <w:numId w:val="3"/>
             </w:numPr>
           </w:pPr>
+          <w:proofErr w:type="spellStart"/>
           <w:r>
             <w:t>Rozgrywka</w:t>
           </w:r>
+          <w:proofErr w:type="spellEnd"/>
           <w:r>
             <w:ptab w:relativeTo="margin" w:alignment="right" w:leader="dot"/>
           </w:r>
@@ -714,9 +911,11 @@
               <w:numId w:val="3"/>
             </w:numPr>
           </w:pPr>
+          <w:proofErr w:type="spellStart"/>
           <w:r>
             <w:t>Inne</w:t>
           </w:r>
+          <w:proofErr w:type="spellEnd"/>
           <w:r>
             <w:ptab w:relativeTo="margin" w:alignment="right" w:leader="dot"/>
           </w:r>
@@ -728,9 +927,11 @@
           <w:pPr>
             <w:pStyle w:val="TOC1"/>
           </w:pPr>
+          <w:proofErr w:type="spellStart"/>
           <w:r>
             <w:t>Dodatki</w:t>
           </w:r>
+          <w:proofErr w:type="spellEnd"/>
           <w:r>
             <w:ptab w:relativeTo="margin" w:alignment="right" w:leader="dot"/>
           </w:r>
@@ -877,9 +1078,35 @@
               <w:numId w:val="9"/>
             </w:numPr>
           </w:pPr>
-          <w:r>
-            <w:t>Harmonogram prac nad projektem</w:t>
-          </w:r>
+          <w:proofErr w:type="spellStart"/>
+          <w:r>
+            <w:t>Harmonogram</w:t>
+          </w:r>
+          <w:proofErr w:type="spellEnd"/>
+          <w:r>
+            <w:t xml:space="preserve"> </w:t>
+          </w:r>
+          <w:proofErr w:type="spellStart"/>
+          <w:r>
+            <w:t>prac</w:t>
+          </w:r>
+          <w:proofErr w:type="spellEnd"/>
+          <w:r>
+            <w:t xml:space="preserve"> </w:t>
+          </w:r>
+          <w:proofErr w:type="spellStart"/>
+          <w:r>
+            <w:t>nad</w:t>
+          </w:r>
+          <w:proofErr w:type="spellEnd"/>
+          <w:r>
+            <w:t xml:space="preserve"> </w:t>
+          </w:r>
+          <w:proofErr w:type="spellStart"/>
+          <w:r>
+            <w:t>projektem</w:t>
+          </w:r>
+          <w:proofErr w:type="spellEnd"/>
           <w:r>
             <w:ptab w:relativeTo="margin" w:alignment="right" w:leader="dot"/>
           </w:r>
@@ -922,6 +1149,7 @@
         </w:rPr>
         <w:br w:type="page"/>
       </w:r>
+      <w:proofErr w:type="spellStart"/>
       <w:r>
         <w:rPr>
           <w:b/>
@@ -932,6 +1160,7 @@
         <w:lastRenderedPageBreak/>
         <w:t>Wprowadzenie</w:t>
       </w:r>
+      <w:proofErr w:type="spellEnd"/>
     </w:p>
     <w:p>
       <w:pPr>
@@ -948,6 +1177,7 @@
           <w:lang w:val="en-US"/>
         </w:rPr>
       </w:pPr>
+      <w:proofErr w:type="spellStart"/>
       <w:r>
         <w:rPr>
           <w:b/>
@@ -958,6 +1188,7 @@
         </w:rPr>
         <w:t>Cel</w:t>
       </w:r>
+      <w:proofErr w:type="spellEnd"/>
     </w:p>
     <w:p>
       <w:pPr>
@@ -1101,6 +1332,7 @@
           <w:lang w:val="en-US"/>
         </w:rPr>
       </w:pPr>
+      <w:proofErr w:type="spellStart"/>
       <w:r>
         <w:rPr>
           <w:b/>
@@ -1109,8 +1341,31 @@
           <w:u w:val="single"/>
           <w:lang w:val="en-US"/>
         </w:rPr>
-        <w:t>Zakres projektu</w:t>
-      </w:r>
+        <w:t>Zakres</w:t>
+      </w:r>
+      <w:proofErr w:type="spellEnd"/>
+      <w:r>
+        <w:rPr>
+          <w:b/>
+          <w:sz w:val="32"/>
+          <w:szCs w:val="32"/>
+          <w:u w:val="single"/>
+          <w:lang w:val="en-US"/>
+        </w:rPr>
+        <w:t xml:space="preserve"> </w:t>
+      </w:r>
+      <w:proofErr w:type="spellStart"/>
+      <w:r>
+        <w:rPr>
+          <w:b/>
+          <w:sz w:val="32"/>
+          <w:szCs w:val="32"/>
+          <w:u w:val="single"/>
+          <w:lang w:val="en-US"/>
+        </w:rPr>
+        <w:t>projektu</w:t>
+      </w:r>
+      <w:proofErr w:type="spellEnd"/>
     </w:p>
     <w:p>
       <w:pPr>
@@ -1470,7 +1725,7 @@
                     <a:blip r:embed="rId8" cstate="print">
                       <a:extLst>
                         <a:ext uri="{28A0092B-C50C-407E-A947-70E740481C1C}">
-                          <a14:useLocalDpi xmlns="" xmlns:wpc="http://schemas.microsoft.com/office/word/2010/wordprocessingCanvas" xmlns:cx="http://schemas.microsoft.com/office/drawing/2014/chartex" xmlns:cx1="http://schemas.microsoft.com/office/drawing/2015/9/8/chartex" xmlns:cx2="http://schemas.microsoft.com/office/drawing/2015/10/21/chartex" xmlns:cx3="http://schemas.microsoft.com/office/drawing/2016/5/9/chartex" xmlns:cx4="http://schemas.microsoft.com/office/drawing/2016/5/10/chartex" xmlns:cx5="http://schemas.microsoft.com/office/drawing/2016/5/11/chartex" xmlns:cx6="http://schemas.microsoft.com/office/drawing/2016/5/12/chartex" xmlns:cx7="http://schemas.microsoft.com/office/drawing/2016/5/13/chartex" xmlns:cx8="http://schemas.microsoft.com/office/drawing/2016/5/14/chartex" xmlns:mc="http://schemas.openxmlformats.org/markup-compatibility/2006" xmlns:aink="http://schemas.microsoft.com/office/drawing/2016/ink" xmlns:am3d="http://schemas.microsoft.com/office/drawing/2017/model3d" xmlns:o="urn:schemas-microsoft-com:office:office" xmlns:v="urn:schemas-microsoft-com:vml" xmlns:wp14="http://schemas.microsoft.com/office/word/2010/wordprocessingDrawing" xmlns:w10="urn:schemas-microsoft-com:office:word" xmlns:w="http://schemas.openxmlformats.org/wordprocessingml/2006/main" xmlns:w14="http://schemas.microsoft.com/office/word/2010/wordml" xmlns:w15="http://schemas.microsoft.com/office/word/2012/wordml" xmlns:w16cid="http://schemas.microsoft.com/office/word/2016/wordml/cid" xmlns:w16se="http://schemas.microsoft.com/office/word/2015/wordml/symex" xmlns:wpg="http://schemas.microsoft.com/office/word/2010/wordprocessingGroup" xmlns:wpi="http://schemas.microsoft.com/office/word/2010/wordprocessingInk" xmlns:wps="http://schemas.microsoft.com/office/word/2010/wordprocessingShape" xmlns:a14="http://schemas.microsoft.com/office/drawing/2010/main" val="0"/>
+                          <a14:useLocalDpi xmlns:a14="http://schemas.microsoft.com/office/drawing/2010/main" xmlns:wps="http://schemas.microsoft.com/office/word/2010/wordprocessingShape" xmlns:wpi="http://schemas.microsoft.com/office/word/2010/wordprocessingInk" xmlns:wpg="http://schemas.microsoft.com/office/word/2010/wordprocessingGroup" xmlns:w16se="http://schemas.microsoft.com/office/word/2015/wordml/symex" xmlns:w16cid="http://schemas.microsoft.com/office/word/2016/wordml/cid" xmlns:w15="http://schemas.microsoft.com/office/word/2012/wordml" xmlns:w14="http://schemas.microsoft.com/office/word/2010/wordml" xmlns:w="http://schemas.openxmlformats.org/wordprocessingml/2006/main" xmlns:w10="urn:schemas-microsoft-com:office:word" xmlns:wp14="http://schemas.microsoft.com/office/word/2010/wordprocessingDrawing" xmlns:v="urn:schemas-microsoft-com:vml" xmlns:o="urn:schemas-microsoft-com:office:office" xmlns:am3d="http://schemas.microsoft.com/office/drawing/2017/model3d" xmlns:aink="http://schemas.microsoft.com/office/drawing/2016/ink" xmlns:mc="http://schemas.openxmlformats.org/markup-compatibility/2006" xmlns:cx8="http://schemas.microsoft.com/office/drawing/2016/5/14/chartex" xmlns:cx7="http://schemas.microsoft.com/office/drawing/2016/5/13/chartex" xmlns:cx6="http://schemas.microsoft.com/office/drawing/2016/5/12/chartex" xmlns:cx5="http://schemas.microsoft.com/office/drawing/2016/5/11/chartex" xmlns:cx4="http://schemas.microsoft.com/office/drawing/2016/5/10/chartex" xmlns:cx3="http://schemas.microsoft.com/office/drawing/2016/5/9/chartex" xmlns:cx2="http://schemas.microsoft.com/office/drawing/2015/10/21/chartex" xmlns:cx1="http://schemas.microsoft.com/office/drawing/2015/9/8/chartex" xmlns:cx="http://schemas.microsoft.com/office/drawing/2014/chartex" xmlns:wpc="http://schemas.microsoft.com/office/word/2010/wordprocessingCanvas" xmlns="" val="0"/>
                         </a:ext>
                       </a:extLst>
                     </a:blip>
@@ -1587,7 +1842,7 @@
                     <a:blip r:embed="rId9" cstate="print">
                       <a:extLst>
                         <a:ext uri="{28A0092B-C50C-407E-A947-70E740481C1C}">
-                          <a14:useLocalDpi xmlns="" xmlns:wpc="http://schemas.microsoft.com/office/word/2010/wordprocessingCanvas" xmlns:cx="http://schemas.microsoft.com/office/drawing/2014/chartex" xmlns:cx1="http://schemas.microsoft.com/office/drawing/2015/9/8/chartex" xmlns:cx2="http://schemas.microsoft.com/office/drawing/2015/10/21/chartex" xmlns:cx3="http://schemas.microsoft.com/office/drawing/2016/5/9/chartex" xmlns:cx4="http://schemas.microsoft.com/office/drawing/2016/5/10/chartex" xmlns:cx5="http://schemas.microsoft.com/office/drawing/2016/5/11/chartex" xmlns:cx6="http://schemas.microsoft.com/office/drawing/2016/5/12/chartex" xmlns:cx7="http://schemas.microsoft.com/office/drawing/2016/5/13/chartex" xmlns:cx8="http://schemas.microsoft.com/office/drawing/2016/5/14/chartex" xmlns:mc="http://schemas.openxmlformats.org/markup-compatibility/2006" xmlns:aink="http://schemas.microsoft.com/office/drawing/2016/ink" xmlns:am3d="http://schemas.microsoft.com/office/drawing/2017/model3d" xmlns:o="urn:schemas-microsoft-com:office:office" xmlns:v="urn:schemas-microsoft-com:vml" xmlns:wp14="http://schemas.microsoft.com/office/word/2010/wordprocessingDrawing" xmlns:w10="urn:schemas-microsoft-com:office:word" xmlns:w="http://schemas.openxmlformats.org/wordprocessingml/2006/main" xmlns:w14="http://schemas.microsoft.com/office/word/2010/wordml" xmlns:w15="http://schemas.microsoft.com/office/word/2012/wordml" xmlns:w16cid="http://schemas.microsoft.com/office/word/2016/wordml/cid" xmlns:w16se="http://schemas.microsoft.com/office/word/2015/wordml/symex" xmlns:wpg="http://schemas.microsoft.com/office/word/2010/wordprocessingGroup" xmlns:wpi="http://schemas.microsoft.com/office/word/2010/wordprocessingInk" xmlns:wps="http://schemas.microsoft.com/office/word/2010/wordprocessingShape" xmlns:a14="http://schemas.microsoft.com/office/drawing/2010/main" val="0"/>
+                          <a14:useLocalDpi xmlns:a14="http://schemas.microsoft.com/office/drawing/2010/main" xmlns:wps="http://schemas.microsoft.com/office/word/2010/wordprocessingShape" xmlns:wpi="http://schemas.microsoft.com/office/word/2010/wordprocessingInk" xmlns:wpg="http://schemas.microsoft.com/office/word/2010/wordprocessingGroup" xmlns:w16se="http://schemas.microsoft.com/office/word/2015/wordml/symex" xmlns:w16cid="http://schemas.microsoft.com/office/word/2016/wordml/cid" xmlns:w15="http://schemas.microsoft.com/office/word/2012/wordml" xmlns:w14="http://schemas.microsoft.com/office/word/2010/wordml" xmlns:w="http://schemas.openxmlformats.org/wordprocessingml/2006/main" xmlns:w10="urn:schemas-microsoft-com:office:word" xmlns:wp14="http://schemas.microsoft.com/office/word/2010/wordprocessingDrawing" xmlns:v="urn:schemas-microsoft-com:vml" xmlns:o="urn:schemas-microsoft-com:office:office" xmlns:am3d="http://schemas.microsoft.com/office/drawing/2017/model3d" xmlns:aink="http://schemas.microsoft.com/office/drawing/2016/ink" xmlns:mc="http://schemas.openxmlformats.org/markup-compatibility/2006" xmlns:cx8="http://schemas.microsoft.com/office/drawing/2016/5/14/chartex" xmlns:cx7="http://schemas.microsoft.com/office/drawing/2016/5/13/chartex" xmlns:cx6="http://schemas.microsoft.com/office/drawing/2016/5/12/chartex" xmlns:cx5="http://schemas.microsoft.com/office/drawing/2016/5/11/chartex" xmlns:cx4="http://schemas.microsoft.com/office/drawing/2016/5/10/chartex" xmlns:cx3="http://schemas.microsoft.com/office/drawing/2016/5/9/chartex" xmlns:cx2="http://schemas.microsoft.com/office/drawing/2015/10/21/chartex" xmlns:cx1="http://schemas.microsoft.com/office/drawing/2015/9/8/chartex" xmlns:cx="http://schemas.microsoft.com/office/drawing/2014/chartex" xmlns:wpc="http://schemas.microsoft.com/office/word/2010/wordprocessingCanvas" xmlns="" val="0"/>
                         </a:ext>
                       </a:extLst>
                     </a:blip>
@@ -1741,7 +1996,7 @@
                     <a:blip r:embed="rId10" cstate="print">
                       <a:extLst>
                         <a:ext uri="{28A0092B-C50C-407E-A947-70E740481C1C}">
-                          <a14:useLocalDpi xmlns="" xmlns:wpc="http://schemas.microsoft.com/office/word/2010/wordprocessingCanvas" xmlns:cx="http://schemas.microsoft.com/office/drawing/2014/chartex" xmlns:cx1="http://schemas.microsoft.com/office/drawing/2015/9/8/chartex" xmlns:cx2="http://schemas.microsoft.com/office/drawing/2015/10/21/chartex" xmlns:cx3="http://schemas.microsoft.com/office/drawing/2016/5/9/chartex" xmlns:cx4="http://schemas.microsoft.com/office/drawing/2016/5/10/chartex" xmlns:cx5="http://schemas.microsoft.com/office/drawing/2016/5/11/chartex" xmlns:cx6="http://schemas.microsoft.com/office/drawing/2016/5/12/chartex" xmlns:cx7="http://schemas.microsoft.com/office/drawing/2016/5/13/chartex" xmlns:cx8="http://schemas.microsoft.com/office/drawing/2016/5/14/chartex" xmlns:mc="http://schemas.openxmlformats.org/markup-compatibility/2006" xmlns:aink="http://schemas.microsoft.com/office/drawing/2016/ink" xmlns:am3d="http://schemas.microsoft.com/office/drawing/2017/model3d" xmlns:o="urn:schemas-microsoft-com:office:office" xmlns:v="urn:schemas-microsoft-com:vml" xmlns:wp14="http://schemas.microsoft.com/office/word/2010/wordprocessingDrawing" xmlns:w10="urn:schemas-microsoft-com:office:word" xmlns:w="http://schemas.openxmlformats.org/wordprocessingml/2006/main" xmlns:w14="http://schemas.microsoft.com/office/word/2010/wordml" xmlns:w15="http://schemas.microsoft.com/office/word/2012/wordml" xmlns:w16cid="http://schemas.microsoft.com/office/word/2016/wordml/cid" xmlns:w16se="http://schemas.microsoft.com/office/word/2015/wordml/symex" xmlns:wpg="http://schemas.microsoft.com/office/word/2010/wordprocessingGroup" xmlns:wpi="http://schemas.microsoft.com/office/word/2010/wordprocessingInk" xmlns:wps="http://schemas.microsoft.com/office/word/2010/wordprocessingShape" xmlns:a14="http://schemas.microsoft.com/office/drawing/2010/main" val="0"/>
+                          <a14:useLocalDpi xmlns:a14="http://schemas.microsoft.com/office/drawing/2010/main" xmlns:wps="http://schemas.microsoft.com/office/word/2010/wordprocessingShape" xmlns:wpi="http://schemas.microsoft.com/office/word/2010/wordprocessingInk" xmlns:wpg="http://schemas.microsoft.com/office/word/2010/wordprocessingGroup" xmlns:w16se="http://schemas.microsoft.com/office/word/2015/wordml/symex" xmlns:w16cid="http://schemas.microsoft.com/office/word/2016/wordml/cid" xmlns:w15="http://schemas.microsoft.com/office/word/2012/wordml" xmlns:w14="http://schemas.microsoft.com/office/word/2010/wordml" xmlns:w="http://schemas.openxmlformats.org/wordprocessingml/2006/main" xmlns:w10="urn:schemas-microsoft-com:office:word" xmlns:wp14="http://schemas.microsoft.com/office/word/2010/wordprocessingDrawing" xmlns:v="urn:schemas-microsoft-com:vml" xmlns:o="urn:schemas-microsoft-com:office:office" xmlns:am3d="http://schemas.microsoft.com/office/drawing/2017/model3d" xmlns:aink="http://schemas.microsoft.com/office/drawing/2016/ink" xmlns:mc="http://schemas.openxmlformats.org/markup-compatibility/2006" xmlns:cx8="http://schemas.microsoft.com/office/drawing/2016/5/14/chartex" xmlns:cx7="http://schemas.microsoft.com/office/drawing/2016/5/13/chartex" xmlns:cx6="http://schemas.microsoft.com/office/drawing/2016/5/12/chartex" xmlns:cx5="http://schemas.microsoft.com/office/drawing/2016/5/11/chartex" xmlns:cx4="http://schemas.microsoft.com/office/drawing/2016/5/10/chartex" xmlns:cx3="http://schemas.microsoft.com/office/drawing/2016/5/9/chartex" xmlns:cx2="http://schemas.microsoft.com/office/drawing/2015/10/21/chartex" xmlns:cx1="http://schemas.microsoft.com/office/drawing/2015/9/8/chartex" xmlns:cx="http://schemas.microsoft.com/office/drawing/2014/chartex" xmlns:wpc="http://schemas.microsoft.com/office/word/2010/wordprocessingCanvas" xmlns="" val="0"/>
                         </a:ext>
                       </a:extLst>
                     </a:blip>
@@ -2029,7 +2284,7 @@
                     <a:blip r:embed="rId11" cstate="print">
                       <a:extLst>
                         <a:ext uri="{28A0092B-C50C-407E-A947-70E740481C1C}">
-                          <a14:useLocalDpi xmlns="" xmlns:wpc="http://schemas.microsoft.com/office/word/2010/wordprocessingCanvas" xmlns:cx="http://schemas.microsoft.com/office/drawing/2014/chartex" xmlns:cx1="http://schemas.microsoft.com/office/drawing/2015/9/8/chartex" xmlns:cx2="http://schemas.microsoft.com/office/drawing/2015/10/21/chartex" xmlns:cx3="http://schemas.microsoft.com/office/drawing/2016/5/9/chartex" xmlns:cx4="http://schemas.microsoft.com/office/drawing/2016/5/10/chartex" xmlns:cx5="http://schemas.microsoft.com/office/drawing/2016/5/11/chartex" xmlns:cx6="http://schemas.microsoft.com/office/drawing/2016/5/12/chartex" xmlns:cx7="http://schemas.microsoft.com/office/drawing/2016/5/13/chartex" xmlns:cx8="http://schemas.microsoft.com/office/drawing/2016/5/14/chartex" xmlns:mc="http://schemas.openxmlformats.org/markup-compatibility/2006" xmlns:aink="http://schemas.microsoft.com/office/drawing/2016/ink" xmlns:am3d="http://schemas.microsoft.com/office/drawing/2017/model3d" xmlns:o="urn:schemas-microsoft-com:office:office" xmlns:v="urn:schemas-microsoft-com:vml" xmlns:wp14="http://schemas.microsoft.com/office/word/2010/wordprocessingDrawing" xmlns:w10="urn:schemas-microsoft-com:office:word" xmlns:w="http://schemas.openxmlformats.org/wordprocessingml/2006/main" xmlns:w14="http://schemas.microsoft.com/office/word/2010/wordml" xmlns:w15="http://schemas.microsoft.com/office/word/2012/wordml" xmlns:w16cid="http://schemas.microsoft.com/office/word/2016/wordml/cid" xmlns:w16se="http://schemas.microsoft.com/office/word/2015/wordml/symex" xmlns:wpg="http://schemas.microsoft.com/office/word/2010/wordprocessingGroup" xmlns:wpi="http://schemas.microsoft.com/office/word/2010/wordprocessingInk" xmlns:wps="http://schemas.microsoft.com/office/word/2010/wordprocessingShape" xmlns:a14="http://schemas.microsoft.com/office/drawing/2010/main" val="0"/>
+                          <a14:useLocalDpi xmlns:a14="http://schemas.microsoft.com/office/drawing/2010/main" xmlns:wps="http://schemas.microsoft.com/office/word/2010/wordprocessingShape" xmlns:wpi="http://schemas.microsoft.com/office/word/2010/wordprocessingInk" xmlns:wpg="http://schemas.microsoft.com/office/word/2010/wordprocessingGroup" xmlns:w16se="http://schemas.microsoft.com/office/word/2015/wordml/symex" xmlns:w16cid="http://schemas.microsoft.com/office/word/2016/wordml/cid" xmlns:w15="http://schemas.microsoft.com/office/word/2012/wordml" xmlns:w14="http://schemas.microsoft.com/office/word/2010/wordml" xmlns:w="http://schemas.openxmlformats.org/wordprocessingml/2006/main" xmlns:w10="urn:schemas-microsoft-com:office:word" xmlns:wp14="http://schemas.microsoft.com/office/word/2010/wordprocessingDrawing" xmlns:v="urn:schemas-microsoft-com:vml" xmlns:o="urn:schemas-microsoft-com:office:office" xmlns:am3d="http://schemas.microsoft.com/office/drawing/2017/model3d" xmlns:aink="http://schemas.microsoft.com/office/drawing/2016/ink" xmlns:mc="http://schemas.openxmlformats.org/markup-compatibility/2006" xmlns:cx8="http://schemas.microsoft.com/office/drawing/2016/5/14/chartex" xmlns:cx7="http://schemas.microsoft.com/office/drawing/2016/5/13/chartex" xmlns:cx6="http://schemas.microsoft.com/office/drawing/2016/5/12/chartex" xmlns:cx5="http://schemas.microsoft.com/office/drawing/2016/5/11/chartex" xmlns:cx4="http://schemas.microsoft.com/office/drawing/2016/5/10/chartex" xmlns:cx3="http://schemas.microsoft.com/office/drawing/2016/5/9/chartex" xmlns:cx2="http://schemas.microsoft.com/office/drawing/2015/10/21/chartex" xmlns:cx1="http://schemas.microsoft.com/office/drawing/2015/9/8/chartex" xmlns:cx="http://schemas.microsoft.com/office/drawing/2014/chartex" xmlns:wpc="http://schemas.microsoft.com/office/word/2010/wordprocessingCanvas" xmlns="" val="0"/>
                         </a:ext>
                       </a:extLst>
                     </a:blip>
@@ -2210,7 +2465,7 @@
                     <a:blip r:embed="rId12" cstate="print">
                       <a:extLst>
                         <a:ext uri="{28A0092B-C50C-407E-A947-70E740481C1C}">
-                          <a14:useLocalDpi xmlns="" xmlns:wpc="http://schemas.microsoft.com/office/word/2010/wordprocessingCanvas" xmlns:cx="http://schemas.microsoft.com/office/drawing/2014/chartex" xmlns:cx1="http://schemas.microsoft.com/office/drawing/2015/9/8/chartex" xmlns:cx2="http://schemas.microsoft.com/office/drawing/2015/10/21/chartex" xmlns:cx3="http://schemas.microsoft.com/office/drawing/2016/5/9/chartex" xmlns:cx4="http://schemas.microsoft.com/office/drawing/2016/5/10/chartex" xmlns:cx5="http://schemas.microsoft.com/office/drawing/2016/5/11/chartex" xmlns:cx6="http://schemas.microsoft.com/office/drawing/2016/5/12/chartex" xmlns:cx7="http://schemas.microsoft.com/office/drawing/2016/5/13/chartex" xmlns:cx8="http://schemas.microsoft.com/office/drawing/2016/5/14/chartex" xmlns:mc="http://schemas.openxmlformats.org/markup-compatibility/2006" xmlns:aink="http://schemas.microsoft.com/office/drawing/2016/ink" xmlns:am3d="http://schemas.microsoft.com/office/drawing/2017/model3d" xmlns:o="urn:schemas-microsoft-com:office:office" xmlns:v="urn:schemas-microsoft-com:vml" xmlns:wp14="http://schemas.microsoft.com/office/word/2010/wordprocessingDrawing" xmlns:w10="urn:schemas-microsoft-com:office:word" xmlns:w="http://schemas.openxmlformats.org/wordprocessingml/2006/main" xmlns:w14="http://schemas.microsoft.com/office/word/2010/wordml" xmlns:w15="http://schemas.microsoft.com/office/word/2012/wordml" xmlns:w16cid="http://schemas.microsoft.com/office/word/2016/wordml/cid" xmlns:w16se="http://schemas.microsoft.com/office/word/2015/wordml/symex" xmlns:wpg="http://schemas.microsoft.com/office/word/2010/wordprocessingGroup" xmlns:wpi="http://schemas.microsoft.com/office/word/2010/wordprocessingInk" xmlns:wps="http://schemas.microsoft.com/office/word/2010/wordprocessingShape" xmlns:a14="http://schemas.microsoft.com/office/drawing/2010/main" val="0"/>
+                          <a14:useLocalDpi xmlns:a14="http://schemas.microsoft.com/office/drawing/2010/main" xmlns:wps="http://schemas.microsoft.com/office/word/2010/wordprocessingShape" xmlns:wpi="http://schemas.microsoft.com/office/word/2010/wordprocessingInk" xmlns:wpg="http://schemas.microsoft.com/office/word/2010/wordprocessingGroup" xmlns:w16se="http://schemas.microsoft.com/office/word/2015/wordml/symex" xmlns:w16cid="http://schemas.microsoft.com/office/word/2016/wordml/cid" xmlns:w15="http://schemas.microsoft.com/office/word/2012/wordml" xmlns:w14="http://schemas.microsoft.com/office/word/2010/wordml" xmlns:w="http://schemas.openxmlformats.org/wordprocessingml/2006/main" xmlns:w10="urn:schemas-microsoft-com:office:word" xmlns:wp14="http://schemas.microsoft.com/office/word/2010/wordprocessingDrawing" xmlns:v="urn:schemas-microsoft-com:vml" xmlns:o="urn:schemas-microsoft-com:office:office" xmlns:am3d="http://schemas.microsoft.com/office/drawing/2017/model3d" xmlns:aink="http://schemas.microsoft.com/office/drawing/2016/ink" xmlns:mc="http://schemas.openxmlformats.org/markup-compatibility/2006" xmlns:cx8="http://schemas.microsoft.com/office/drawing/2016/5/14/chartex" xmlns:cx7="http://schemas.microsoft.com/office/drawing/2016/5/13/chartex" xmlns:cx6="http://schemas.microsoft.com/office/drawing/2016/5/12/chartex" xmlns:cx5="http://schemas.microsoft.com/office/drawing/2016/5/11/chartex" xmlns:cx4="http://schemas.microsoft.com/office/drawing/2016/5/10/chartex" xmlns:cx3="http://schemas.microsoft.com/office/drawing/2016/5/9/chartex" xmlns:cx2="http://schemas.microsoft.com/office/drawing/2015/10/21/chartex" xmlns:cx1="http://schemas.microsoft.com/office/drawing/2015/9/8/chartex" xmlns:cx="http://schemas.microsoft.com/office/drawing/2014/chartex" xmlns:wpc="http://schemas.microsoft.com/office/word/2010/wordprocessingCanvas" xmlns="" val="0"/>
                         </a:ext>
                       </a:extLst>
                     </a:blip>
@@ -2368,7 +2623,7 @@
                     <a:blip r:embed="rId13" cstate="print">
                       <a:extLst>
                         <a:ext uri="{28A0092B-C50C-407E-A947-70E740481C1C}">
-                          <a14:useLocalDpi xmlns="" xmlns:wpc="http://schemas.microsoft.com/office/word/2010/wordprocessingCanvas" xmlns:cx="http://schemas.microsoft.com/office/drawing/2014/chartex" xmlns:cx1="http://schemas.microsoft.com/office/drawing/2015/9/8/chartex" xmlns:cx2="http://schemas.microsoft.com/office/drawing/2015/10/21/chartex" xmlns:cx3="http://schemas.microsoft.com/office/drawing/2016/5/9/chartex" xmlns:cx4="http://schemas.microsoft.com/office/drawing/2016/5/10/chartex" xmlns:cx5="http://schemas.microsoft.com/office/drawing/2016/5/11/chartex" xmlns:cx6="http://schemas.microsoft.com/office/drawing/2016/5/12/chartex" xmlns:cx7="http://schemas.microsoft.com/office/drawing/2016/5/13/chartex" xmlns:cx8="http://schemas.microsoft.com/office/drawing/2016/5/14/chartex" xmlns:mc="http://schemas.openxmlformats.org/markup-compatibility/2006" xmlns:aink="http://schemas.microsoft.com/office/drawing/2016/ink" xmlns:am3d="http://schemas.microsoft.com/office/drawing/2017/model3d" xmlns:o="urn:schemas-microsoft-com:office:office" xmlns:v="urn:schemas-microsoft-com:vml" xmlns:wp14="http://schemas.microsoft.com/office/word/2010/wordprocessingDrawing" xmlns:w10="urn:schemas-microsoft-com:office:word" xmlns:w="http://schemas.openxmlformats.org/wordprocessingml/2006/main" xmlns:w14="http://schemas.microsoft.com/office/word/2010/wordml" xmlns:w15="http://schemas.microsoft.com/office/word/2012/wordml" xmlns:w16cid="http://schemas.microsoft.com/office/word/2016/wordml/cid" xmlns:w16se="http://schemas.microsoft.com/office/word/2015/wordml/symex" xmlns:wpg="http://schemas.microsoft.com/office/word/2010/wordprocessingGroup" xmlns:wpi="http://schemas.microsoft.com/office/word/2010/wordprocessingInk" xmlns:wps="http://schemas.microsoft.com/office/word/2010/wordprocessingShape" xmlns:a14="http://schemas.microsoft.com/office/drawing/2010/main" val="0"/>
+                          <a14:useLocalDpi xmlns:a14="http://schemas.microsoft.com/office/drawing/2010/main" xmlns:wps="http://schemas.microsoft.com/office/word/2010/wordprocessingShape" xmlns:wpi="http://schemas.microsoft.com/office/word/2010/wordprocessingInk" xmlns:wpg="http://schemas.microsoft.com/office/word/2010/wordprocessingGroup" xmlns:w16se="http://schemas.microsoft.com/office/word/2015/wordml/symex" xmlns:w16cid="http://schemas.microsoft.com/office/word/2016/wordml/cid" xmlns:w15="http://schemas.microsoft.com/office/word/2012/wordml" xmlns:w14="http://schemas.microsoft.com/office/word/2010/wordml" xmlns:w="http://schemas.openxmlformats.org/wordprocessingml/2006/main" xmlns:w10="urn:schemas-microsoft-com:office:word" xmlns:wp14="http://schemas.microsoft.com/office/word/2010/wordprocessingDrawing" xmlns:v="urn:schemas-microsoft-com:vml" xmlns:o="urn:schemas-microsoft-com:office:office" xmlns:am3d="http://schemas.microsoft.com/office/drawing/2017/model3d" xmlns:aink="http://schemas.microsoft.com/office/drawing/2016/ink" xmlns:mc="http://schemas.openxmlformats.org/markup-compatibility/2006" xmlns:cx8="http://schemas.microsoft.com/office/drawing/2016/5/14/chartex" xmlns:cx7="http://schemas.microsoft.com/office/drawing/2016/5/13/chartex" xmlns:cx6="http://schemas.microsoft.com/office/drawing/2016/5/12/chartex" xmlns:cx5="http://schemas.microsoft.com/office/drawing/2016/5/11/chartex" xmlns:cx4="http://schemas.microsoft.com/office/drawing/2016/5/10/chartex" xmlns:cx3="http://schemas.microsoft.com/office/drawing/2016/5/9/chartex" xmlns:cx2="http://schemas.microsoft.com/office/drawing/2015/10/21/chartex" xmlns:cx1="http://schemas.microsoft.com/office/drawing/2015/9/8/chartex" xmlns:cx="http://schemas.microsoft.com/office/drawing/2014/chartex" xmlns:wpc="http://schemas.microsoft.com/office/word/2010/wordprocessingCanvas" xmlns="" val="0"/>
                         </a:ext>
                       </a:extLst>
                     </a:blip>
@@ -2485,7 +2740,7 @@
                     <a:blip r:embed="rId14" cstate="print">
                       <a:extLst>
                         <a:ext uri="{28A0092B-C50C-407E-A947-70E740481C1C}">
-                          <a14:useLocalDpi xmlns="" xmlns:wpc="http://schemas.microsoft.com/office/word/2010/wordprocessingCanvas" xmlns:cx="http://schemas.microsoft.com/office/drawing/2014/chartex" xmlns:cx1="http://schemas.microsoft.com/office/drawing/2015/9/8/chartex" xmlns:cx2="http://schemas.microsoft.com/office/drawing/2015/10/21/chartex" xmlns:cx3="http://schemas.microsoft.com/office/drawing/2016/5/9/chartex" xmlns:cx4="http://schemas.microsoft.com/office/drawing/2016/5/10/chartex" xmlns:cx5="http://schemas.microsoft.com/office/drawing/2016/5/11/chartex" xmlns:cx6="http://schemas.microsoft.com/office/drawing/2016/5/12/chartex" xmlns:cx7="http://schemas.microsoft.com/office/drawing/2016/5/13/chartex" xmlns:cx8="http://schemas.microsoft.com/office/drawing/2016/5/14/chartex" xmlns:mc="http://schemas.openxmlformats.org/markup-compatibility/2006" xmlns:aink="http://schemas.microsoft.com/office/drawing/2016/ink" xmlns:am3d="http://schemas.microsoft.com/office/drawing/2017/model3d" xmlns:o="urn:schemas-microsoft-com:office:office" xmlns:v="urn:schemas-microsoft-com:vml" xmlns:wp14="http://schemas.microsoft.com/office/word/2010/wordprocessingDrawing" xmlns:w10="urn:schemas-microsoft-com:office:word" xmlns:w="http://schemas.openxmlformats.org/wordprocessingml/2006/main" xmlns:w14="http://schemas.microsoft.com/office/word/2010/wordml" xmlns:w15="http://schemas.microsoft.com/office/word/2012/wordml" xmlns:w16cid="http://schemas.microsoft.com/office/word/2016/wordml/cid" xmlns:w16se="http://schemas.microsoft.com/office/word/2015/wordml/symex" xmlns:wpg="http://schemas.microsoft.com/office/word/2010/wordprocessingGroup" xmlns:wpi="http://schemas.microsoft.com/office/word/2010/wordprocessingInk" xmlns:wps="http://schemas.microsoft.com/office/word/2010/wordprocessingShape" xmlns:a14="http://schemas.microsoft.com/office/drawing/2010/main" val="0"/>
+                          <a14:useLocalDpi xmlns:a14="http://schemas.microsoft.com/office/drawing/2010/main" xmlns:wps="http://schemas.microsoft.com/office/word/2010/wordprocessingShape" xmlns:wpi="http://schemas.microsoft.com/office/word/2010/wordprocessingInk" xmlns:wpg="http://schemas.microsoft.com/office/word/2010/wordprocessingGroup" xmlns:w16se="http://schemas.microsoft.com/office/word/2015/wordml/symex" xmlns:w16cid="http://schemas.microsoft.com/office/word/2016/wordml/cid" xmlns:w15="http://schemas.microsoft.com/office/word/2012/wordml" xmlns:w14="http://schemas.microsoft.com/office/word/2010/wordml" xmlns:w="http://schemas.openxmlformats.org/wordprocessingml/2006/main" xmlns:w10="urn:schemas-microsoft-com:office:word" xmlns:wp14="http://schemas.microsoft.com/office/word/2010/wordprocessingDrawing" xmlns:v="urn:schemas-microsoft-com:vml" xmlns:o="urn:schemas-microsoft-com:office:office" xmlns:am3d="http://schemas.microsoft.com/office/drawing/2017/model3d" xmlns:aink="http://schemas.microsoft.com/office/drawing/2016/ink" xmlns:mc="http://schemas.openxmlformats.org/markup-compatibility/2006" xmlns:cx8="http://schemas.microsoft.com/office/drawing/2016/5/14/chartex" xmlns:cx7="http://schemas.microsoft.com/office/drawing/2016/5/13/chartex" xmlns:cx6="http://schemas.microsoft.com/office/drawing/2016/5/12/chartex" xmlns:cx5="http://schemas.microsoft.com/office/drawing/2016/5/11/chartex" xmlns:cx4="http://schemas.microsoft.com/office/drawing/2016/5/10/chartex" xmlns:cx3="http://schemas.microsoft.com/office/drawing/2016/5/9/chartex" xmlns:cx2="http://schemas.microsoft.com/office/drawing/2015/10/21/chartex" xmlns:cx1="http://schemas.microsoft.com/office/drawing/2015/9/8/chartex" xmlns:cx="http://schemas.microsoft.com/office/drawing/2014/chartex" xmlns:wpc="http://schemas.microsoft.com/office/word/2010/wordprocessingCanvas" xmlns="" val="0"/>
                         </a:ext>
                       </a:extLst>
                     </a:blip>
@@ -2603,7 +2858,7 @@
                     <a:blip r:embed="rId15" cstate="print">
                       <a:extLst>
                         <a:ext uri="{28A0092B-C50C-407E-A947-70E740481C1C}">
-                          <a14:useLocalDpi xmlns="" xmlns:wpc="http://schemas.microsoft.com/office/word/2010/wordprocessingCanvas" xmlns:cx="http://schemas.microsoft.com/office/drawing/2014/chartex" xmlns:cx1="http://schemas.microsoft.com/office/drawing/2015/9/8/chartex" xmlns:cx2="http://schemas.microsoft.com/office/drawing/2015/10/21/chartex" xmlns:cx3="http://schemas.microsoft.com/office/drawing/2016/5/9/chartex" xmlns:cx4="http://schemas.microsoft.com/office/drawing/2016/5/10/chartex" xmlns:cx5="http://schemas.microsoft.com/office/drawing/2016/5/11/chartex" xmlns:cx6="http://schemas.microsoft.com/office/drawing/2016/5/12/chartex" xmlns:cx7="http://schemas.microsoft.com/office/drawing/2016/5/13/chartex" xmlns:cx8="http://schemas.microsoft.com/office/drawing/2016/5/14/chartex" xmlns:mc="http://schemas.openxmlformats.org/markup-compatibility/2006" xmlns:aink="http://schemas.microsoft.com/office/drawing/2016/ink" xmlns:am3d="http://schemas.microsoft.com/office/drawing/2017/model3d" xmlns:o="urn:schemas-microsoft-com:office:office" xmlns:v="urn:schemas-microsoft-com:vml" xmlns:wp14="http://schemas.microsoft.com/office/word/2010/wordprocessingDrawing" xmlns:w10="urn:schemas-microsoft-com:office:word" xmlns:w="http://schemas.openxmlformats.org/wordprocessingml/2006/main" xmlns:w14="http://schemas.microsoft.com/office/word/2010/wordml" xmlns:w15="http://schemas.microsoft.com/office/word/2012/wordml" xmlns:w16cid="http://schemas.microsoft.com/office/word/2016/wordml/cid" xmlns:w16se="http://schemas.microsoft.com/office/word/2015/wordml/symex" xmlns:wpg="http://schemas.microsoft.com/office/word/2010/wordprocessingGroup" xmlns:wpi="http://schemas.microsoft.com/office/word/2010/wordprocessingInk" xmlns:wps="http://schemas.microsoft.com/office/word/2010/wordprocessingShape" xmlns:a14="http://schemas.microsoft.com/office/drawing/2010/main" val="0"/>
+                          <a14:useLocalDpi xmlns:a14="http://schemas.microsoft.com/office/drawing/2010/main" xmlns:wps="http://schemas.microsoft.com/office/word/2010/wordprocessingShape" xmlns:wpi="http://schemas.microsoft.com/office/word/2010/wordprocessingInk" xmlns:wpg="http://schemas.microsoft.com/office/word/2010/wordprocessingGroup" xmlns:w16se="http://schemas.microsoft.com/office/word/2015/wordml/symex" xmlns:w16cid="http://schemas.microsoft.com/office/word/2016/wordml/cid" xmlns:w15="http://schemas.microsoft.com/office/word/2012/wordml" xmlns:w14="http://schemas.microsoft.com/office/word/2010/wordml" xmlns:w="http://schemas.openxmlformats.org/wordprocessingml/2006/main" xmlns:w10="urn:schemas-microsoft-com:office:word" xmlns:wp14="http://schemas.microsoft.com/office/word/2010/wordprocessingDrawing" xmlns:v="urn:schemas-microsoft-com:vml" xmlns:o="urn:schemas-microsoft-com:office:office" xmlns:am3d="http://schemas.microsoft.com/office/drawing/2017/model3d" xmlns:aink="http://schemas.microsoft.com/office/drawing/2016/ink" xmlns:mc="http://schemas.openxmlformats.org/markup-compatibility/2006" xmlns:cx8="http://schemas.microsoft.com/office/drawing/2016/5/14/chartex" xmlns:cx7="http://schemas.microsoft.com/office/drawing/2016/5/13/chartex" xmlns:cx6="http://schemas.microsoft.com/office/drawing/2016/5/12/chartex" xmlns:cx5="http://schemas.microsoft.com/office/drawing/2016/5/11/chartex" xmlns:cx4="http://schemas.microsoft.com/office/drawing/2016/5/10/chartex" xmlns:cx3="http://schemas.microsoft.com/office/drawing/2016/5/9/chartex" xmlns:cx2="http://schemas.microsoft.com/office/drawing/2015/10/21/chartex" xmlns:cx1="http://schemas.microsoft.com/office/drawing/2015/9/8/chartex" xmlns:cx="http://schemas.microsoft.com/office/drawing/2014/chartex" xmlns:wpc="http://schemas.microsoft.com/office/word/2010/wordprocessingCanvas" xmlns="" val="0"/>
                         </a:ext>
                       </a:extLst>
                     </a:blip>
@@ -2659,7 +2914,7 @@
                     <a:blip r:embed="rId16" cstate="print">
                       <a:extLst>
                         <a:ext uri="{28A0092B-C50C-407E-A947-70E740481C1C}">
-                          <a14:useLocalDpi xmlns="" xmlns:wpc="http://schemas.microsoft.com/office/word/2010/wordprocessingCanvas" xmlns:cx="http://schemas.microsoft.com/office/drawing/2014/chartex" xmlns:cx1="http://schemas.microsoft.com/office/drawing/2015/9/8/chartex" xmlns:cx2="http://schemas.microsoft.com/office/drawing/2015/10/21/chartex" xmlns:cx3="http://schemas.microsoft.com/office/drawing/2016/5/9/chartex" xmlns:cx4="http://schemas.microsoft.com/office/drawing/2016/5/10/chartex" xmlns:cx5="http://schemas.microsoft.com/office/drawing/2016/5/11/chartex" xmlns:cx6="http://schemas.microsoft.com/office/drawing/2016/5/12/chartex" xmlns:cx7="http://schemas.microsoft.com/office/drawing/2016/5/13/chartex" xmlns:cx8="http://schemas.microsoft.com/office/drawing/2016/5/14/chartex" xmlns:mc="http://schemas.openxmlformats.org/markup-compatibility/2006" xmlns:aink="http://schemas.microsoft.com/office/drawing/2016/ink" xmlns:am3d="http://schemas.microsoft.com/office/drawing/2017/model3d" xmlns:o="urn:schemas-microsoft-com:office:office" xmlns:v="urn:schemas-microsoft-com:vml" xmlns:wp14="http://schemas.microsoft.com/office/word/2010/wordprocessingDrawing" xmlns:w10="urn:schemas-microsoft-com:office:word" xmlns:w="http://schemas.openxmlformats.org/wordprocessingml/2006/main" xmlns:w14="http://schemas.microsoft.com/office/word/2010/wordml" xmlns:w15="http://schemas.microsoft.com/office/word/2012/wordml" xmlns:w16cid="http://schemas.microsoft.com/office/word/2016/wordml/cid" xmlns:w16se="http://schemas.microsoft.com/office/word/2015/wordml/symex" xmlns:wpg="http://schemas.microsoft.com/office/word/2010/wordprocessingGroup" xmlns:wpi="http://schemas.microsoft.com/office/word/2010/wordprocessingInk" xmlns:wps="http://schemas.microsoft.com/office/word/2010/wordprocessingShape" xmlns:a14="http://schemas.microsoft.com/office/drawing/2010/main" val="0"/>
+                          <a14:useLocalDpi xmlns:a14="http://schemas.microsoft.com/office/drawing/2010/main" xmlns:wps="http://schemas.microsoft.com/office/word/2010/wordprocessingShape" xmlns:wpi="http://schemas.microsoft.com/office/word/2010/wordprocessingInk" xmlns:wpg="http://schemas.microsoft.com/office/word/2010/wordprocessingGroup" xmlns:w16se="http://schemas.microsoft.com/office/word/2015/wordml/symex" xmlns:w16cid="http://schemas.microsoft.com/office/word/2016/wordml/cid" xmlns:w15="http://schemas.microsoft.com/office/word/2012/wordml" xmlns:w14="http://schemas.microsoft.com/office/word/2010/wordml" xmlns:w="http://schemas.openxmlformats.org/wordprocessingml/2006/main" xmlns:w10="urn:schemas-microsoft-com:office:word" xmlns:wp14="http://schemas.microsoft.com/office/word/2010/wordprocessingDrawing" xmlns:v="urn:schemas-microsoft-com:vml" xmlns:o="urn:schemas-microsoft-com:office:office" xmlns:am3d="http://schemas.microsoft.com/office/drawing/2017/model3d" xmlns:aink="http://schemas.microsoft.com/office/drawing/2016/ink" xmlns:mc="http://schemas.openxmlformats.org/markup-compatibility/2006" xmlns:cx8="http://schemas.microsoft.com/office/drawing/2016/5/14/chartex" xmlns:cx7="http://schemas.microsoft.com/office/drawing/2016/5/13/chartex" xmlns:cx6="http://schemas.microsoft.com/office/drawing/2016/5/12/chartex" xmlns:cx5="http://schemas.microsoft.com/office/drawing/2016/5/11/chartex" xmlns:cx4="http://schemas.microsoft.com/office/drawing/2016/5/10/chartex" xmlns:cx3="http://schemas.microsoft.com/office/drawing/2016/5/9/chartex" xmlns:cx2="http://schemas.microsoft.com/office/drawing/2015/10/21/chartex" xmlns:cx1="http://schemas.microsoft.com/office/drawing/2015/9/8/chartex" xmlns:cx="http://schemas.microsoft.com/office/drawing/2014/chartex" xmlns:wpc="http://schemas.microsoft.com/office/word/2010/wordprocessingCanvas" xmlns="" val="0"/>
                         </a:ext>
                       </a:extLst>
                     </a:blip>
@@ -2715,7 +2970,7 @@
                     <a:blip r:embed="rId17" cstate="print">
                       <a:extLst>
                         <a:ext uri="{28A0092B-C50C-407E-A947-70E740481C1C}">
-                          <a14:useLocalDpi xmlns="" xmlns:wpc="http://schemas.microsoft.com/office/word/2010/wordprocessingCanvas" xmlns:cx="http://schemas.microsoft.com/office/drawing/2014/chartex" xmlns:cx1="http://schemas.microsoft.com/office/drawing/2015/9/8/chartex" xmlns:cx2="http://schemas.microsoft.com/office/drawing/2015/10/21/chartex" xmlns:cx3="http://schemas.microsoft.com/office/drawing/2016/5/9/chartex" xmlns:cx4="http://schemas.microsoft.com/office/drawing/2016/5/10/chartex" xmlns:cx5="http://schemas.microsoft.com/office/drawing/2016/5/11/chartex" xmlns:cx6="http://schemas.microsoft.com/office/drawing/2016/5/12/chartex" xmlns:cx7="http://schemas.microsoft.com/office/drawing/2016/5/13/chartex" xmlns:cx8="http://schemas.microsoft.com/office/drawing/2016/5/14/chartex" xmlns:mc="http://schemas.openxmlformats.org/markup-compatibility/2006" xmlns:aink="http://schemas.microsoft.com/office/drawing/2016/ink" xmlns:am3d="http://schemas.microsoft.com/office/drawing/2017/model3d" xmlns:o="urn:schemas-microsoft-com:office:office" xmlns:v="urn:schemas-microsoft-com:vml" xmlns:wp14="http://schemas.microsoft.com/office/word/2010/wordprocessingDrawing" xmlns:w10="urn:schemas-microsoft-com:office:word" xmlns:w="http://schemas.openxmlformats.org/wordprocessingml/2006/main" xmlns:w14="http://schemas.microsoft.com/office/word/2010/wordml" xmlns:w15="http://schemas.microsoft.com/office/word/2012/wordml" xmlns:w16cid="http://schemas.microsoft.com/office/word/2016/wordml/cid" xmlns:w16se="http://schemas.microsoft.com/office/word/2015/wordml/symex" xmlns:wpg="http://schemas.microsoft.com/office/word/2010/wordprocessingGroup" xmlns:wpi="http://schemas.microsoft.com/office/word/2010/wordprocessingInk" xmlns:wps="http://schemas.microsoft.com/office/word/2010/wordprocessingShape" xmlns:a14="http://schemas.microsoft.com/office/drawing/2010/main" val="0"/>
+                          <a14:useLocalDpi xmlns:a14="http://schemas.microsoft.com/office/drawing/2010/main" xmlns:wps="http://schemas.microsoft.com/office/word/2010/wordprocessingShape" xmlns:wpi="http://schemas.microsoft.com/office/word/2010/wordprocessingInk" xmlns:wpg="http://schemas.microsoft.com/office/word/2010/wordprocessingGroup" xmlns:w16se="http://schemas.microsoft.com/office/word/2015/wordml/symex" xmlns:w16cid="http://schemas.microsoft.com/office/word/2016/wordml/cid" xmlns:w15="http://schemas.microsoft.com/office/word/2012/wordml" xmlns:w14="http://schemas.microsoft.com/office/word/2010/wordml" xmlns:w="http://schemas.openxmlformats.org/wordprocessingml/2006/main" xmlns:w10="urn:schemas-microsoft-com:office:word" xmlns:wp14="http://schemas.microsoft.com/office/word/2010/wordprocessingDrawing" xmlns:v="urn:schemas-microsoft-com:vml" xmlns:o="urn:schemas-microsoft-com:office:office" xmlns:am3d="http://schemas.microsoft.com/office/drawing/2017/model3d" xmlns:aink="http://schemas.microsoft.com/office/drawing/2016/ink" xmlns:mc="http://schemas.openxmlformats.org/markup-compatibility/2006" xmlns:cx8="http://schemas.microsoft.com/office/drawing/2016/5/14/chartex" xmlns:cx7="http://schemas.microsoft.com/office/drawing/2016/5/13/chartex" xmlns:cx6="http://schemas.microsoft.com/office/drawing/2016/5/12/chartex" xmlns:cx5="http://schemas.microsoft.com/office/drawing/2016/5/11/chartex" xmlns:cx4="http://schemas.microsoft.com/office/drawing/2016/5/10/chartex" xmlns:cx3="http://schemas.microsoft.com/office/drawing/2016/5/9/chartex" xmlns:cx2="http://schemas.microsoft.com/office/drawing/2015/10/21/chartex" xmlns:cx1="http://schemas.microsoft.com/office/drawing/2015/9/8/chartex" xmlns:cx="http://schemas.microsoft.com/office/drawing/2014/chartex" xmlns:wpc="http://schemas.microsoft.com/office/word/2010/wordprocessingCanvas" xmlns="" val="0"/>
                         </a:ext>
                       </a:extLst>
                     </a:blip>
@@ -2845,7 +3100,7 @@
                     <a:blip r:embed="rId18" cstate="print">
                       <a:extLst>
                         <a:ext uri="{28A0092B-C50C-407E-A947-70E740481C1C}">
-                          <a14:useLocalDpi xmlns="" xmlns:wpc="http://schemas.microsoft.com/office/word/2010/wordprocessingCanvas" xmlns:cx="http://schemas.microsoft.com/office/drawing/2014/chartex" xmlns:cx1="http://schemas.microsoft.com/office/drawing/2015/9/8/chartex" xmlns:cx2="http://schemas.microsoft.com/office/drawing/2015/10/21/chartex" xmlns:cx3="http://schemas.microsoft.com/office/drawing/2016/5/9/chartex" xmlns:cx4="http://schemas.microsoft.com/office/drawing/2016/5/10/chartex" xmlns:cx5="http://schemas.microsoft.com/office/drawing/2016/5/11/chartex" xmlns:cx6="http://schemas.microsoft.com/office/drawing/2016/5/12/chartex" xmlns:cx7="http://schemas.microsoft.com/office/drawing/2016/5/13/chartex" xmlns:cx8="http://schemas.microsoft.com/office/drawing/2016/5/14/chartex" xmlns:mc="http://schemas.openxmlformats.org/markup-compatibility/2006" xmlns:aink="http://schemas.microsoft.com/office/drawing/2016/ink" xmlns:am3d="http://schemas.microsoft.com/office/drawing/2017/model3d" xmlns:o="urn:schemas-microsoft-com:office:office" xmlns:v="urn:schemas-microsoft-com:vml" xmlns:wp14="http://schemas.microsoft.com/office/word/2010/wordprocessingDrawing" xmlns:w10="urn:schemas-microsoft-com:office:word" xmlns:w="http://schemas.openxmlformats.org/wordprocessingml/2006/main" xmlns:w14="http://schemas.microsoft.com/office/word/2010/wordml" xmlns:w15="http://schemas.microsoft.com/office/word/2012/wordml" xmlns:w16cid="http://schemas.microsoft.com/office/word/2016/wordml/cid" xmlns:w16se="http://schemas.microsoft.com/office/word/2015/wordml/symex" xmlns:wpg="http://schemas.microsoft.com/office/word/2010/wordprocessingGroup" xmlns:wpi="http://schemas.microsoft.com/office/word/2010/wordprocessingInk" xmlns:wps="http://schemas.microsoft.com/office/word/2010/wordprocessingShape" xmlns:a14="http://schemas.microsoft.com/office/drawing/2010/main" val="0"/>
+                          <a14:useLocalDpi xmlns:a14="http://schemas.microsoft.com/office/drawing/2010/main" xmlns:wps="http://schemas.microsoft.com/office/word/2010/wordprocessingShape" xmlns:wpi="http://schemas.microsoft.com/office/word/2010/wordprocessingInk" xmlns:wpg="http://schemas.microsoft.com/office/word/2010/wordprocessingGroup" xmlns:w16se="http://schemas.microsoft.com/office/word/2015/wordml/symex" xmlns:w16cid="http://schemas.microsoft.com/office/word/2016/wordml/cid" xmlns:w15="http://schemas.microsoft.com/office/word/2012/wordml" xmlns:w14="http://schemas.microsoft.com/office/word/2010/wordml" xmlns:w="http://schemas.openxmlformats.org/wordprocessingml/2006/main" xmlns:w10="urn:schemas-microsoft-com:office:word" xmlns:wp14="http://schemas.microsoft.com/office/word/2010/wordprocessingDrawing" xmlns:v="urn:schemas-microsoft-com:vml" xmlns:o="urn:schemas-microsoft-com:office:office" xmlns:am3d="http://schemas.microsoft.com/office/drawing/2017/model3d" xmlns:aink="http://schemas.microsoft.com/office/drawing/2016/ink" xmlns:mc="http://schemas.openxmlformats.org/markup-compatibility/2006" xmlns:cx8="http://schemas.microsoft.com/office/drawing/2016/5/14/chartex" xmlns:cx7="http://schemas.microsoft.com/office/drawing/2016/5/13/chartex" xmlns:cx6="http://schemas.microsoft.com/office/drawing/2016/5/12/chartex" xmlns:cx5="http://schemas.microsoft.com/office/drawing/2016/5/11/chartex" xmlns:cx4="http://schemas.microsoft.com/office/drawing/2016/5/10/chartex" xmlns:cx3="http://schemas.microsoft.com/office/drawing/2016/5/9/chartex" xmlns:cx2="http://schemas.microsoft.com/office/drawing/2015/10/21/chartex" xmlns:cx1="http://schemas.microsoft.com/office/drawing/2015/9/8/chartex" xmlns:cx="http://schemas.microsoft.com/office/drawing/2014/chartex" xmlns:wpc="http://schemas.microsoft.com/office/word/2010/wordprocessingCanvas" xmlns="" val="0"/>
                         </a:ext>
                       </a:extLst>
                     </a:blip>
@@ -2955,7 +3210,7 @@
                     <a:blip r:embed="rId19" cstate="print">
                       <a:extLst>
                         <a:ext uri="{28A0092B-C50C-407E-A947-70E740481C1C}">
-                          <a14:useLocalDpi xmlns="" xmlns:wpc="http://schemas.microsoft.com/office/word/2010/wordprocessingCanvas" xmlns:cx="http://schemas.microsoft.com/office/drawing/2014/chartex" xmlns:cx1="http://schemas.microsoft.com/office/drawing/2015/9/8/chartex" xmlns:cx2="http://schemas.microsoft.com/office/drawing/2015/10/21/chartex" xmlns:cx3="http://schemas.microsoft.com/office/drawing/2016/5/9/chartex" xmlns:cx4="http://schemas.microsoft.com/office/drawing/2016/5/10/chartex" xmlns:cx5="http://schemas.microsoft.com/office/drawing/2016/5/11/chartex" xmlns:cx6="http://schemas.microsoft.com/office/drawing/2016/5/12/chartex" xmlns:cx7="http://schemas.microsoft.com/office/drawing/2016/5/13/chartex" xmlns:cx8="http://schemas.microsoft.com/office/drawing/2016/5/14/chartex" xmlns:mc="http://schemas.openxmlformats.org/markup-compatibility/2006" xmlns:aink="http://schemas.microsoft.com/office/drawing/2016/ink" xmlns:am3d="http://schemas.microsoft.com/office/drawing/2017/model3d" xmlns:o="urn:schemas-microsoft-com:office:office" xmlns:v="urn:schemas-microsoft-com:vml" xmlns:wp14="http://schemas.microsoft.com/office/word/2010/wordprocessingDrawing" xmlns:w10="urn:schemas-microsoft-com:office:word" xmlns:w="http://schemas.openxmlformats.org/wordprocessingml/2006/main" xmlns:w14="http://schemas.microsoft.com/office/word/2010/wordml" xmlns:w15="http://schemas.microsoft.com/office/word/2012/wordml" xmlns:w16cid="http://schemas.microsoft.com/office/word/2016/wordml/cid" xmlns:w16se="http://schemas.microsoft.com/office/word/2015/wordml/symex" xmlns:wpg="http://schemas.microsoft.com/office/word/2010/wordprocessingGroup" xmlns:wpi="http://schemas.microsoft.com/office/word/2010/wordprocessingInk" xmlns:wps="http://schemas.microsoft.com/office/word/2010/wordprocessingShape" xmlns:a14="http://schemas.microsoft.com/office/drawing/2010/main" val="0"/>
+                          <a14:useLocalDpi xmlns:a14="http://schemas.microsoft.com/office/drawing/2010/main" xmlns:wps="http://schemas.microsoft.com/office/word/2010/wordprocessingShape" xmlns:wpi="http://schemas.microsoft.com/office/word/2010/wordprocessingInk" xmlns:wpg="http://schemas.microsoft.com/office/word/2010/wordprocessingGroup" xmlns:w16se="http://schemas.microsoft.com/office/word/2015/wordml/symex" xmlns:w16cid="http://schemas.microsoft.com/office/word/2016/wordml/cid" xmlns:w15="http://schemas.microsoft.com/office/word/2012/wordml" xmlns:w14="http://schemas.microsoft.com/office/word/2010/wordml" xmlns:w="http://schemas.openxmlformats.org/wordprocessingml/2006/main" xmlns:w10="urn:schemas-microsoft-com:office:word" xmlns:wp14="http://schemas.microsoft.com/office/word/2010/wordprocessingDrawing" xmlns:v="urn:schemas-microsoft-com:vml" xmlns:o="urn:schemas-microsoft-com:office:office" xmlns:am3d="http://schemas.microsoft.com/office/drawing/2017/model3d" xmlns:aink="http://schemas.microsoft.com/office/drawing/2016/ink" xmlns:mc="http://schemas.openxmlformats.org/markup-compatibility/2006" xmlns:cx8="http://schemas.microsoft.com/office/drawing/2016/5/14/chartex" xmlns:cx7="http://schemas.microsoft.com/office/drawing/2016/5/13/chartex" xmlns:cx6="http://schemas.microsoft.com/office/drawing/2016/5/12/chartex" xmlns:cx5="http://schemas.microsoft.com/office/drawing/2016/5/11/chartex" xmlns:cx4="http://schemas.microsoft.com/office/drawing/2016/5/10/chartex" xmlns:cx3="http://schemas.microsoft.com/office/drawing/2016/5/9/chartex" xmlns:cx2="http://schemas.microsoft.com/office/drawing/2015/10/21/chartex" xmlns:cx1="http://schemas.microsoft.com/office/drawing/2015/9/8/chartex" xmlns:cx="http://schemas.microsoft.com/office/drawing/2014/chartex" xmlns:wpc="http://schemas.microsoft.com/office/word/2010/wordprocessingCanvas" xmlns="" val="0"/>
                         </a:ext>
                       </a:extLst>
                     </a:blip>
@@ -3092,7 +3347,7 @@
                     <a:blip r:embed="rId20" cstate="print">
                       <a:extLst>
                         <a:ext uri="{28A0092B-C50C-407E-A947-70E740481C1C}">
-                          <a14:useLocalDpi xmlns="" xmlns:wpc="http://schemas.microsoft.com/office/word/2010/wordprocessingCanvas" xmlns:cx="http://schemas.microsoft.com/office/drawing/2014/chartex" xmlns:cx1="http://schemas.microsoft.com/office/drawing/2015/9/8/chartex" xmlns:cx2="http://schemas.microsoft.com/office/drawing/2015/10/21/chartex" xmlns:cx3="http://schemas.microsoft.com/office/drawing/2016/5/9/chartex" xmlns:cx4="http://schemas.microsoft.com/office/drawing/2016/5/10/chartex" xmlns:cx5="http://schemas.microsoft.com/office/drawing/2016/5/11/chartex" xmlns:cx6="http://schemas.microsoft.com/office/drawing/2016/5/12/chartex" xmlns:cx7="http://schemas.microsoft.com/office/drawing/2016/5/13/chartex" xmlns:cx8="http://schemas.microsoft.com/office/drawing/2016/5/14/chartex" xmlns:mc="http://schemas.openxmlformats.org/markup-compatibility/2006" xmlns:aink="http://schemas.microsoft.com/office/drawing/2016/ink" xmlns:am3d="http://schemas.microsoft.com/office/drawing/2017/model3d" xmlns:o="urn:schemas-microsoft-com:office:office" xmlns:v="urn:schemas-microsoft-com:vml" xmlns:wp14="http://schemas.microsoft.com/office/word/2010/wordprocessingDrawing" xmlns:w10="urn:schemas-microsoft-com:office:word" xmlns:w="http://schemas.openxmlformats.org/wordprocessingml/2006/main" xmlns:w14="http://schemas.microsoft.com/office/word/2010/wordml" xmlns:w15="http://schemas.microsoft.com/office/word/2012/wordml" xmlns:w16cid="http://schemas.microsoft.com/office/word/2016/wordml/cid" xmlns:w16se="http://schemas.microsoft.com/office/word/2015/wordml/symex" xmlns:wpg="http://schemas.microsoft.com/office/word/2010/wordprocessingGroup" xmlns:wpi="http://schemas.microsoft.com/office/word/2010/wordprocessingInk" xmlns:wps="http://schemas.microsoft.com/office/word/2010/wordprocessingShape" xmlns:a14="http://schemas.microsoft.com/office/drawing/2010/main" val="0"/>
+                          <a14:useLocalDpi xmlns:a14="http://schemas.microsoft.com/office/drawing/2010/main" xmlns:wps="http://schemas.microsoft.com/office/word/2010/wordprocessingShape" xmlns:wpi="http://schemas.microsoft.com/office/word/2010/wordprocessingInk" xmlns:wpg="http://schemas.microsoft.com/office/word/2010/wordprocessingGroup" xmlns:w16se="http://schemas.microsoft.com/office/word/2015/wordml/symex" xmlns:w16cid="http://schemas.microsoft.com/office/word/2016/wordml/cid" xmlns:w15="http://schemas.microsoft.com/office/word/2012/wordml" xmlns:w14="http://schemas.microsoft.com/office/word/2010/wordml" xmlns:w="http://schemas.openxmlformats.org/wordprocessingml/2006/main" xmlns:w10="urn:schemas-microsoft-com:office:word" xmlns:wp14="http://schemas.microsoft.com/office/word/2010/wordprocessingDrawing" xmlns:v="urn:schemas-microsoft-com:vml" xmlns:o="urn:schemas-microsoft-com:office:office" xmlns:am3d="http://schemas.microsoft.com/office/drawing/2017/model3d" xmlns:aink="http://schemas.microsoft.com/office/drawing/2016/ink" xmlns:mc="http://schemas.openxmlformats.org/markup-compatibility/2006" xmlns:cx8="http://schemas.microsoft.com/office/drawing/2016/5/14/chartex" xmlns:cx7="http://schemas.microsoft.com/office/drawing/2016/5/13/chartex" xmlns:cx6="http://schemas.microsoft.com/office/drawing/2016/5/12/chartex" xmlns:cx5="http://schemas.microsoft.com/office/drawing/2016/5/11/chartex" xmlns:cx4="http://schemas.microsoft.com/office/drawing/2016/5/10/chartex" xmlns:cx3="http://schemas.microsoft.com/office/drawing/2016/5/9/chartex" xmlns:cx2="http://schemas.microsoft.com/office/drawing/2015/10/21/chartex" xmlns:cx1="http://schemas.microsoft.com/office/drawing/2015/9/8/chartex" xmlns:cx="http://schemas.microsoft.com/office/drawing/2014/chartex" xmlns:wpc="http://schemas.microsoft.com/office/word/2010/wordprocessingCanvas" xmlns="" val="0"/>
                         </a:ext>
                       </a:extLst>
                     </a:blip>
@@ -3635,7 +3890,7 @@
                     <a:blip r:embed="rId21" cstate="print">
                       <a:extLst>
                         <a:ext uri="{28A0092B-C50C-407E-A947-70E740481C1C}">
-                          <a14:useLocalDpi xmlns="" xmlns:wpc="http://schemas.microsoft.com/office/word/2010/wordprocessingCanvas" xmlns:cx="http://schemas.microsoft.com/office/drawing/2014/chartex" xmlns:cx1="http://schemas.microsoft.com/office/drawing/2015/9/8/chartex" xmlns:cx2="http://schemas.microsoft.com/office/drawing/2015/10/21/chartex" xmlns:cx3="http://schemas.microsoft.com/office/drawing/2016/5/9/chartex" xmlns:cx4="http://schemas.microsoft.com/office/drawing/2016/5/10/chartex" xmlns:cx5="http://schemas.microsoft.com/office/drawing/2016/5/11/chartex" xmlns:cx6="http://schemas.microsoft.com/office/drawing/2016/5/12/chartex" xmlns:cx7="http://schemas.microsoft.com/office/drawing/2016/5/13/chartex" xmlns:cx8="http://schemas.microsoft.com/office/drawing/2016/5/14/chartex" xmlns:mc="http://schemas.openxmlformats.org/markup-compatibility/2006" xmlns:aink="http://schemas.microsoft.com/office/drawing/2016/ink" xmlns:am3d="http://schemas.microsoft.com/office/drawing/2017/model3d" xmlns:o="urn:schemas-microsoft-com:office:office" xmlns:v="urn:schemas-microsoft-com:vml" xmlns:wp14="http://schemas.microsoft.com/office/word/2010/wordprocessingDrawing" xmlns:w10="urn:schemas-microsoft-com:office:word" xmlns:w="http://schemas.openxmlformats.org/wordprocessingml/2006/main" xmlns:w14="http://schemas.microsoft.com/office/word/2010/wordml" xmlns:w15="http://schemas.microsoft.com/office/word/2012/wordml" xmlns:w16cid="http://schemas.microsoft.com/office/word/2016/wordml/cid" xmlns:w16se="http://schemas.microsoft.com/office/word/2015/wordml/symex" xmlns:wpg="http://schemas.microsoft.com/office/word/2010/wordprocessingGroup" xmlns:wpi="http://schemas.microsoft.com/office/word/2010/wordprocessingInk" xmlns:wps="http://schemas.microsoft.com/office/word/2010/wordprocessingShape" xmlns:a14="http://schemas.microsoft.com/office/drawing/2010/main" val="0"/>
+                          <a14:useLocalDpi xmlns:a14="http://schemas.microsoft.com/office/drawing/2010/main" xmlns:wps="http://schemas.microsoft.com/office/word/2010/wordprocessingShape" xmlns:wpi="http://schemas.microsoft.com/office/word/2010/wordprocessingInk" xmlns:wpg="http://schemas.microsoft.com/office/word/2010/wordprocessingGroup" xmlns:w16se="http://schemas.microsoft.com/office/word/2015/wordml/symex" xmlns:w16cid="http://schemas.microsoft.com/office/word/2016/wordml/cid" xmlns:w15="http://schemas.microsoft.com/office/word/2012/wordml" xmlns:w14="http://schemas.microsoft.com/office/word/2010/wordml" xmlns:w="http://schemas.openxmlformats.org/wordprocessingml/2006/main" xmlns:w10="urn:schemas-microsoft-com:office:word" xmlns:wp14="http://schemas.microsoft.com/office/word/2010/wordprocessingDrawing" xmlns:v="urn:schemas-microsoft-com:vml" xmlns:o="urn:schemas-microsoft-com:office:office" xmlns:am3d="http://schemas.microsoft.com/office/drawing/2017/model3d" xmlns:aink="http://schemas.microsoft.com/office/drawing/2016/ink" xmlns:mc="http://schemas.openxmlformats.org/markup-compatibility/2006" xmlns:cx8="http://schemas.microsoft.com/office/drawing/2016/5/14/chartex" xmlns:cx7="http://schemas.microsoft.com/office/drawing/2016/5/13/chartex" xmlns:cx6="http://schemas.microsoft.com/office/drawing/2016/5/12/chartex" xmlns:cx5="http://schemas.microsoft.com/office/drawing/2016/5/11/chartex" xmlns:cx4="http://schemas.microsoft.com/office/drawing/2016/5/10/chartex" xmlns:cx3="http://schemas.microsoft.com/office/drawing/2016/5/9/chartex" xmlns:cx2="http://schemas.microsoft.com/office/drawing/2015/10/21/chartex" xmlns:cx1="http://schemas.microsoft.com/office/drawing/2015/9/8/chartex" xmlns:cx="http://schemas.microsoft.com/office/drawing/2014/chartex" xmlns:wpc="http://schemas.microsoft.com/office/word/2010/wordprocessingCanvas" xmlns="" val="0"/>
                         </a:ext>
                       </a:extLst>
                     </a:blip>
@@ -3813,7 +4068,7 @@
                     <a:blip r:embed="rId22" cstate="print">
                       <a:extLst>
                         <a:ext uri="{28A0092B-C50C-407E-A947-70E740481C1C}">
-                          <a14:useLocalDpi xmlns="" xmlns:wpc="http://schemas.microsoft.com/office/word/2010/wordprocessingCanvas" xmlns:cx="http://schemas.microsoft.com/office/drawing/2014/chartex" xmlns:cx1="http://schemas.microsoft.com/office/drawing/2015/9/8/chartex" xmlns:cx2="http://schemas.microsoft.com/office/drawing/2015/10/21/chartex" xmlns:cx3="http://schemas.microsoft.com/office/drawing/2016/5/9/chartex" xmlns:cx4="http://schemas.microsoft.com/office/drawing/2016/5/10/chartex" xmlns:cx5="http://schemas.microsoft.com/office/drawing/2016/5/11/chartex" xmlns:cx6="http://schemas.microsoft.com/office/drawing/2016/5/12/chartex" xmlns:cx7="http://schemas.microsoft.com/office/drawing/2016/5/13/chartex" xmlns:cx8="http://schemas.microsoft.com/office/drawing/2016/5/14/chartex" xmlns:mc="http://schemas.openxmlformats.org/markup-compatibility/2006" xmlns:aink="http://schemas.microsoft.com/office/drawing/2016/ink" xmlns:am3d="http://schemas.microsoft.com/office/drawing/2017/model3d" xmlns:o="urn:schemas-microsoft-com:office:office" xmlns:v="urn:schemas-microsoft-com:vml" xmlns:wp14="http://schemas.microsoft.com/office/word/2010/wordprocessingDrawing" xmlns:w10="urn:schemas-microsoft-com:office:word" xmlns:w="http://schemas.openxmlformats.org/wordprocessingml/2006/main" xmlns:w14="http://schemas.microsoft.com/office/word/2010/wordml" xmlns:w15="http://schemas.microsoft.com/office/word/2012/wordml" xmlns:w16cid="http://schemas.microsoft.com/office/word/2016/wordml/cid" xmlns:w16se="http://schemas.microsoft.com/office/word/2015/wordml/symex" xmlns:wpg="http://schemas.microsoft.com/office/word/2010/wordprocessingGroup" xmlns:wpi="http://schemas.microsoft.com/office/word/2010/wordprocessingInk" xmlns:wps="http://schemas.microsoft.com/office/word/2010/wordprocessingShape" xmlns:a14="http://schemas.microsoft.com/office/drawing/2010/main" val="0"/>
+                          <a14:useLocalDpi xmlns:a14="http://schemas.microsoft.com/office/drawing/2010/main" xmlns:wps="http://schemas.microsoft.com/office/word/2010/wordprocessingShape" xmlns:wpi="http://schemas.microsoft.com/office/word/2010/wordprocessingInk" xmlns:wpg="http://schemas.microsoft.com/office/word/2010/wordprocessingGroup" xmlns:w16se="http://schemas.microsoft.com/office/word/2015/wordml/symex" xmlns:w16cid="http://schemas.microsoft.com/office/word/2016/wordml/cid" xmlns:w15="http://schemas.microsoft.com/office/word/2012/wordml" xmlns:w14="http://schemas.microsoft.com/office/word/2010/wordml" xmlns:w="http://schemas.openxmlformats.org/wordprocessingml/2006/main" xmlns:w10="urn:schemas-microsoft-com:office:word" xmlns:wp14="http://schemas.microsoft.com/office/word/2010/wordprocessingDrawing" xmlns:v="urn:schemas-microsoft-com:vml" xmlns:o="urn:schemas-microsoft-com:office:office" xmlns:am3d="http://schemas.microsoft.com/office/drawing/2017/model3d" xmlns:aink="http://schemas.microsoft.com/office/drawing/2016/ink" xmlns:mc="http://schemas.openxmlformats.org/markup-compatibility/2006" xmlns:cx8="http://schemas.microsoft.com/office/drawing/2016/5/14/chartex" xmlns:cx7="http://schemas.microsoft.com/office/drawing/2016/5/13/chartex" xmlns:cx6="http://schemas.microsoft.com/office/drawing/2016/5/12/chartex" xmlns:cx5="http://schemas.microsoft.com/office/drawing/2016/5/11/chartex" xmlns:cx4="http://schemas.microsoft.com/office/drawing/2016/5/10/chartex" xmlns:cx3="http://schemas.microsoft.com/office/drawing/2016/5/9/chartex" xmlns:cx2="http://schemas.microsoft.com/office/drawing/2015/10/21/chartex" xmlns:cx1="http://schemas.microsoft.com/office/drawing/2015/9/8/chartex" xmlns:cx="http://schemas.microsoft.com/office/drawing/2014/chartex" xmlns:wpc="http://schemas.microsoft.com/office/word/2010/wordprocessingCanvas" xmlns="" val="0"/>
                         </a:ext>
                       </a:extLst>
                     </a:blip>
@@ -3928,7 +4183,7 @@
                     <a:blip r:embed="rId23" cstate="print">
                       <a:extLst>
                         <a:ext uri="{28A0092B-C50C-407E-A947-70E740481C1C}">
-                          <a14:useLocalDpi xmlns="" xmlns:wpc="http://schemas.microsoft.com/office/word/2010/wordprocessingCanvas" xmlns:cx="http://schemas.microsoft.com/office/drawing/2014/chartex" xmlns:cx1="http://schemas.microsoft.com/office/drawing/2015/9/8/chartex" xmlns:cx2="http://schemas.microsoft.com/office/drawing/2015/10/21/chartex" xmlns:cx3="http://schemas.microsoft.com/office/drawing/2016/5/9/chartex" xmlns:cx4="http://schemas.microsoft.com/office/drawing/2016/5/10/chartex" xmlns:cx5="http://schemas.microsoft.com/office/drawing/2016/5/11/chartex" xmlns:cx6="http://schemas.microsoft.com/office/drawing/2016/5/12/chartex" xmlns:cx7="http://schemas.microsoft.com/office/drawing/2016/5/13/chartex" xmlns:cx8="http://schemas.microsoft.com/office/drawing/2016/5/14/chartex" xmlns:mc="http://schemas.openxmlformats.org/markup-compatibility/2006" xmlns:aink="http://schemas.microsoft.com/office/drawing/2016/ink" xmlns:am3d="http://schemas.microsoft.com/office/drawing/2017/model3d" xmlns:o="urn:schemas-microsoft-com:office:office" xmlns:v="urn:schemas-microsoft-com:vml" xmlns:wp14="http://schemas.microsoft.com/office/word/2010/wordprocessingDrawing" xmlns:w10="urn:schemas-microsoft-com:office:word" xmlns:w="http://schemas.openxmlformats.org/wordprocessingml/2006/main" xmlns:w14="http://schemas.microsoft.com/office/word/2010/wordml" xmlns:w15="http://schemas.microsoft.com/office/word/2012/wordml" xmlns:w16cid="http://schemas.microsoft.com/office/word/2016/wordml/cid" xmlns:w16se="http://schemas.microsoft.com/office/word/2015/wordml/symex" xmlns:wpg="http://schemas.microsoft.com/office/word/2010/wordprocessingGroup" xmlns:wpi="http://schemas.microsoft.com/office/word/2010/wordprocessingInk" xmlns:wps="http://schemas.microsoft.com/office/word/2010/wordprocessingShape" xmlns:a14="http://schemas.microsoft.com/office/drawing/2010/main" val="0"/>
+                          <a14:useLocalDpi xmlns:a14="http://schemas.microsoft.com/office/drawing/2010/main" xmlns:wps="http://schemas.microsoft.com/office/word/2010/wordprocessingShape" xmlns:wpi="http://schemas.microsoft.com/office/word/2010/wordprocessingInk" xmlns:wpg="http://schemas.microsoft.com/office/word/2010/wordprocessingGroup" xmlns:w16se="http://schemas.microsoft.com/office/word/2015/wordml/symex" xmlns:w16cid="http://schemas.microsoft.com/office/word/2016/wordml/cid" xmlns:w15="http://schemas.microsoft.com/office/word/2012/wordml" xmlns:w14="http://schemas.microsoft.com/office/word/2010/wordml" xmlns:w="http://schemas.openxmlformats.org/wordprocessingml/2006/main" xmlns:w10="urn:schemas-microsoft-com:office:word" xmlns:wp14="http://schemas.microsoft.com/office/word/2010/wordprocessingDrawing" xmlns:v="urn:schemas-microsoft-com:vml" xmlns:o="urn:schemas-microsoft-com:office:office" xmlns:am3d="http://schemas.microsoft.com/office/drawing/2017/model3d" xmlns:aink="http://schemas.microsoft.com/office/drawing/2016/ink" xmlns:mc="http://schemas.openxmlformats.org/markup-compatibility/2006" xmlns:cx8="http://schemas.microsoft.com/office/drawing/2016/5/14/chartex" xmlns:cx7="http://schemas.microsoft.com/office/drawing/2016/5/13/chartex" xmlns:cx6="http://schemas.microsoft.com/office/drawing/2016/5/12/chartex" xmlns:cx5="http://schemas.microsoft.com/office/drawing/2016/5/11/chartex" xmlns:cx4="http://schemas.microsoft.com/office/drawing/2016/5/10/chartex" xmlns:cx3="http://schemas.microsoft.com/office/drawing/2016/5/9/chartex" xmlns:cx2="http://schemas.microsoft.com/office/drawing/2015/10/21/chartex" xmlns:cx1="http://schemas.microsoft.com/office/drawing/2015/9/8/chartex" xmlns:cx="http://schemas.microsoft.com/office/drawing/2014/chartex" xmlns:wpc="http://schemas.microsoft.com/office/word/2010/wordprocessingCanvas" xmlns="" val="0"/>
                         </a:ext>
                       </a:extLst>
                     </a:blip>
@@ -4057,7 +4312,7 @@
                     <a:blip r:embed="rId24" cstate="print">
                       <a:extLst>
                         <a:ext uri="{28A0092B-C50C-407E-A947-70E740481C1C}">
-                          <a14:useLocalDpi xmlns="" xmlns:wpc="http://schemas.microsoft.com/office/word/2010/wordprocessingCanvas" xmlns:cx="http://schemas.microsoft.com/office/drawing/2014/chartex" xmlns:cx1="http://schemas.microsoft.com/office/drawing/2015/9/8/chartex" xmlns:cx2="http://schemas.microsoft.com/office/drawing/2015/10/21/chartex" xmlns:cx3="http://schemas.microsoft.com/office/drawing/2016/5/9/chartex" xmlns:cx4="http://schemas.microsoft.com/office/drawing/2016/5/10/chartex" xmlns:cx5="http://schemas.microsoft.com/office/drawing/2016/5/11/chartex" xmlns:cx6="http://schemas.microsoft.com/office/drawing/2016/5/12/chartex" xmlns:cx7="http://schemas.microsoft.com/office/drawing/2016/5/13/chartex" xmlns:cx8="http://schemas.microsoft.com/office/drawing/2016/5/14/chartex" xmlns:mc="http://schemas.openxmlformats.org/markup-compatibility/2006" xmlns:aink="http://schemas.microsoft.com/office/drawing/2016/ink" xmlns:am3d="http://schemas.microsoft.com/office/drawing/2017/model3d" xmlns:o="urn:schemas-microsoft-com:office:office" xmlns:v="urn:schemas-microsoft-com:vml" xmlns:wp14="http://schemas.microsoft.com/office/word/2010/wordprocessingDrawing" xmlns:w10="urn:schemas-microsoft-com:office:word" xmlns:w="http://schemas.openxmlformats.org/wordprocessingml/2006/main" xmlns:w14="http://schemas.microsoft.com/office/word/2010/wordml" xmlns:w15="http://schemas.microsoft.com/office/word/2012/wordml" xmlns:w16cid="http://schemas.microsoft.com/office/word/2016/wordml/cid" xmlns:w16se="http://schemas.microsoft.com/office/word/2015/wordml/symex" xmlns:wpg="http://schemas.microsoft.com/office/word/2010/wordprocessingGroup" xmlns:wpi="http://schemas.microsoft.com/office/word/2010/wordprocessingInk" xmlns:wps="http://schemas.microsoft.com/office/word/2010/wordprocessingShape" xmlns:a14="http://schemas.microsoft.com/office/drawing/2010/main" val="0"/>
+                          <a14:useLocalDpi xmlns:a14="http://schemas.microsoft.com/office/drawing/2010/main" xmlns:wps="http://schemas.microsoft.com/office/word/2010/wordprocessingShape" xmlns:wpi="http://schemas.microsoft.com/office/word/2010/wordprocessingInk" xmlns:wpg="http://schemas.microsoft.com/office/word/2010/wordprocessingGroup" xmlns:w16se="http://schemas.microsoft.com/office/word/2015/wordml/symex" xmlns:w16cid="http://schemas.microsoft.com/office/word/2016/wordml/cid" xmlns:w15="http://schemas.microsoft.com/office/word/2012/wordml" xmlns:w14="http://schemas.microsoft.com/office/word/2010/wordml" xmlns:w="http://schemas.openxmlformats.org/wordprocessingml/2006/main" xmlns:w10="urn:schemas-microsoft-com:office:word" xmlns:wp14="http://schemas.microsoft.com/office/word/2010/wordprocessingDrawing" xmlns:v="urn:schemas-microsoft-com:vml" xmlns:o="urn:schemas-microsoft-com:office:office" xmlns:am3d="http://schemas.microsoft.com/office/drawing/2017/model3d" xmlns:aink="http://schemas.microsoft.com/office/drawing/2016/ink" xmlns:mc="http://schemas.openxmlformats.org/markup-compatibility/2006" xmlns:cx8="http://schemas.microsoft.com/office/drawing/2016/5/14/chartex" xmlns:cx7="http://schemas.microsoft.com/office/drawing/2016/5/13/chartex" xmlns:cx6="http://schemas.microsoft.com/office/drawing/2016/5/12/chartex" xmlns:cx5="http://schemas.microsoft.com/office/drawing/2016/5/11/chartex" xmlns:cx4="http://schemas.microsoft.com/office/drawing/2016/5/10/chartex" xmlns:cx3="http://schemas.microsoft.com/office/drawing/2016/5/9/chartex" xmlns:cx2="http://schemas.microsoft.com/office/drawing/2015/10/21/chartex" xmlns:cx1="http://schemas.microsoft.com/office/drawing/2015/9/8/chartex" xmlns:cx="http://schemas.microsoft.com/office/drawing/2014/chartex" xmlns:wpc="http://schemas.microsoft.com/office/word/2010/wordprocessingCanvas" xmlns="" val="0"/>
                         </a:ext>
                       </a:extLst>
                     </a:blip>
@@ -4187,7 +4442,7 @@
                     <a:blip r:embed="rId25" cstate="print">
                       <a:extLst>
                         <a:ext uri="{28A0092B-C50C-407E-A947-70E740481C1C}">
-                          <a14:useLocalDpi xmlns="" xmlns:wpc="http://schemas.microsoft.com/office/word/2010/wordprocessingCanvas" xmlns:cx="http://schemas.microsoft.com/office/drawing/2014/chartex" xmlns:cx1="http://schemas.microsoft.com/office/drawing/2015/9/8/chartex" xmlns:cx2="http://schemas.microsoft.com/office/drawing/2015/10/21/chartex" xmlns:cx3="http://schemas.microsoft.com/office/drawing/2016/5/9/chartex" xmlns:cx4="http://schemas.microsoft.com/office/drawing/2016/5/10/chartex" xmlns:cx5="http://schemas.microsoft.com/office/drawing/2016/5/11/chartex" xmlns:cx6="http://schemas.microsoft.com/office/drawing/2016/5/12/chartex" xmlns:cx7="http://schemas.microsoft.com/office/drawing/2016/5/13/chartex" xmlns:cx8="http://schemas.microsoft.com/office/drawing/2016/5/14/chartex" xmlns:mc="http://schemas.openxmlformats.org/markup-compatibility/2006" xmlns:aink="http://schemas.microsoft.com/office/drawing/2016/ink" xmlns:am3d="http://schemas.microsoft.com/office/drawing/2017/model3d" xmlns:o="urn:schemas-microsoft-com:office:office" xmlns:v="urn:schemas-microsoft-com:vml" xmlns:wp14="http://schemas.microsoft.com/office/word/2010/wordprocessingDrawing" xmlns:w10="urn:schemas-microsoft-com:office:word" xmlns:w="http://schemas.openxmlformats.org/wordprocessingml/2006/main" xmlns:w14="http://schemas.microsoft.com/office/word/2010/wordml" xmlns:w15="http://schemas.microsoft.com/office/word/2012/wordml" xmlns:w16cid="http://schemas.microsoft.com/office/word/2016/wordml/cid" xmlns:w16se="http://schemas.microsoft.com/office/word/2015/wordml/symex" xmlns:wpg="http://schemas.microsoft.com/office/word/2010/wordprocessingGroup" xmlns:wpi="http://schemas.microsoft.com/office/word/2010/wordprocessingInk" xmlns:wps="http://schemas.microsoft.com/office/word/2010/wordprocessingShape" xmlns:a14="http://schemas.microsoft.com/office/drawing/2010/main" val="0"/>
+                          <a14:useLocalDpi xmlns:a14="http://schemas.microsoft.com/office/drawing/2010/main" xmlns:wps="http://schemas.microsoft.com/office/word/2010/wordprocessingShape" xmlns:wpi="http://schemas.microsoft.com/office/word/2010/wordprocessingInk" xmlns:wpg="http://schemas.microsoft.com/office/word/2010/wordprocessingGroup" xmlns:w16se="http://schemas.microsoft.com/office/word/2015/wordml/symex" xmlns:w16cid="http://schemas.microsoft.com/office/word/2016/wordml/cid" xmlns:w15="http://schemas.microsoft.com/office/word/2012/wordml" xmlns:w14="http://schemas.microsoft.com/office/word/2010/wordml" xmlns:w="http://schemas.openxmlformats.org/wordprocessingml/2006/main" xmlns:w10="urn:schemas-microsoft-com:office:word" xmlns:wp14="http://schemas.microsoft.com/office/word/2010/wordprocessingDrawing" xmlns:v="urn:schemas-microsoft-com:vml" xmlns:o="urn:schemas-microsoft-com:office:office" xmlns:am3d="http://schemas.microsoft.com/office/drawing/2017/model3d" xmlns:aink="http://schemas.microsoft.com/office/drawing/2016/ink" xmlns:mc="http://schemas.openxmlformats.org/markup-compatibility/2006" xmlns:cx8="http://schemas.microsoft.com/office/drawing/2016/5/14/chartex" xmlns:cx7="http://schemas.microsoft.com/office/drawing/2016/5/13/chartex" xmlns:cx6="http://schemas.microsoft.com/office/drawing/2016/5/12/chartex" xmlns:cx5="http://schemas.microsoft.com/office/drawing/2016/5/11/chartex" xmlns:cx4="http://schemas.microsoft.com/office/drawing/2016/5/10/chartex" xmlns:cx3="http://schemas.microsoft.com/office/drawing/2016/5/9/chartex" xmlns:cx2="http://schemas.microsoft.com/office/drawing/2015/10/21/chartex" xmlns:cx1="http://schemas.microsoft.com/office/drawing/2015/9/8/chartex" xmlns:cx="http://schemas.microsoft.com/office/drawing/2014/chartex" xmlns:wpc="http://schemas.microsoft.com/office/word/2010/wordprocessingCanvas" xmlns="" val="0"/>
                         </a:ext>
                       </a:extLst>
                     </a:blip>
@@ -4295,7 +4550,7 @@
                     <a:blip r:embed="rId26" cstate="print">
                       <a:extLst>
                         <a:ext uri="{28A0092B-C50C-407E-A947-70E740481C1C}">
-                          <a14:useLocalDpi xmlns="" xmlns:wpc="http://schemas.microsoft.com/office/word/2010/wordprocessingCanvas" xmlns:cx="http://schemas.microsoft.com/office/drawing/2014/chartex" xmlns:cx1="http://schemas.microsoft.com/office/drawing/2015/9/8/chartex" xmlns:cx2="http://schemas.microsoft.com/office/drawing/2015/10/21/chartex" xmlns:cx3="http://schemas.microsoft.com/office/drawing/2016/5/9/chartex" xmlns:cx4="http://schemas.microsoft.com/office/drawing/2016/5/10/chartex" xmlns:cx5="http://schemas.microsoft.com/office/drawing/2016/5/11/chartex" xmlns:cx6="http://schemas.microsoft.com/office/drawing/2016/5/12/chartex" xmlns:cx7="http://schemas.microsoft.com/office/drawing/2016/5/13/chartex" xmlns:cx8="http://schemas.microsoft.com/office/drawing/2016/5/14/chartex" xmlns:mc="http://schemas.openxmlformats.org/markup-compatibility/2006" xmlns:aink="http://schemas.microsoft.com/office/drawing/2016/ink" xmlns:am3d="http://schemas.microsoft.com/office/drawing/2017/model3d" xmlns:o="urn:schemas-microsoft-com:office:office" xmlns:v="urn:schemas-microsoft-com:vml" xmlns:wp14="http://schemas.microsoft.com/office/word/2010/wordprocessingDrawing" xmlns:w10="urn:schemas-microsoft-com:office:word" xmlns:w="http://schemas.openxmlformats.org/wordprocessingml/2006/main" xmlns:w14="http://schemas.microsoft.com/office/word/2010/wordml" xmlns:w15="http://schemas.microsoft.com/office/word/2012/wordml" xmlns:w16cid="http://schemas.microsoft.com/office/word/2016/wordml/cid" xmlns:w16se="http://schemas.microsoft.com/office/word/2015/wordml/symex" xmlns:wpg="http://schemas.microsoft.com/office/word/2010/wordprocessingGroup" xmlns:wpi="http://schemas.microsoft.com/office/word/2010/wordprocessingInk" xmlns:wps="http://schemas.microsoft.com/office/word/2010/wordprocessingShape" xmlns:a14="http://schemas.microsoft.com/office/drawing/2010/main" val="0"/>
+                          <a14:useLocalDpi xmlns:a14="http://schemas.microsoft.com/office/drawing/2010/main" xmlns:wps="http://schemas.microsoft.com/office/word/2010/wordprocessingShape" xmlns:wpi="http://schemas.microsoft.com/office/word/2010/wordprocessingInk" xmlns:wpg="http://schemas.microsoft.com/office/word/2010/wordprocessingGroup" xmlns:w16se="http://schemas.microsoft.com/office/word/2015/wordml/symex" xmlns:w16cid="http://schemas.microsoft.com/office/word/2016/wordml/cid" xmlns:w15="http://schemas.microsoft.com/office/word/2012/wordml" xmlns:w14="http://schemas.microsoft.com/office/word/2010/wordml" xmlns:w="http://schemas.openxmlformats.org/wordprocessingml/2006/main" xmlns:w10="urn:schemas-microsoft-com:office:word" xmlns:wp14="http://schemas.microsoft.com/office/word/2010/wordprocessingDrawing" xmlns:v="urn:schemas-microsoft-com:vml" xmlns:o="urn:schemas-microsoft-com:office:office" xmlns:am3d="http://schemas.microsoft.com/office/drawing/2017/model3d" xmlns:aink="http://schemas.microsoft.com/office/drawing/2016/ink" xmlns:mc="http://schemas.openxmlformats.org/markup-compatibility/2006" xmlns:cx8="http://schemas.microsoft.com/office/drawing/2016/5/14/chartex" xmlns:cx7="http://schemas.microsoft.com/office/drawing/2016/5/13/chartex" xmlns:cx6="http://schemas.microsoft.com/office/drawing/2016/5/12/chartex" xmlns:cx5="http://schemas.microsoft.com/office/drawing/2016/5/11/chartex" xmlns:cx4="http://schemas.microsoft.com/office/drawing/2016/5/10/chartex" xmlns:cx3="http://schemas.microsoft.com/office/drawing/2016/5/9/chartex" xmlns:cx2="http://schemas.microsoft.com/office/drawing/2015/10/21/chartex" xmlns:cx1="http://schemas.microsoft.com/office/drawing/2015/9/8/chartex" xmlns:cx="http://schemas.microsoft.com/office/drawing/2014/chartex" xmlns:wpc="http://schemas.microsoft.com/office/word/2010/wordprocessingCanvas" xmlns="" val="0"/>
                         </a:ext>
                       </a:extLst>
                     </a:blip>
@@ -5499,7 +5754,7 @@
                     <a:blip r:embed="rId27" cstate="print">
                       <a:extLst>
                         <a:ext uri="{28A0092B-C50C-407E-A947-70E740481C1C}">
-                          <a14:useLocalDpi xmlns="" xmlns:wpc="http://schemas.microsoft.com/office/word/2010/wordprocessingCanvas" xmlns:cx="http://schemas.microsoft.com/office/drawing/2014/chartex" xmlns:cx1="http://schemas.microsoft.com/office/drawing/2015/9/8/chartex" xmlns:cx2="http://schemas.microsoft.com/office/drawing/2015/10/21/chartex" xmlns:cx3="http://schemas.microsoft.com/office/drawing/2016/5/9/chartex" xmlns:cx4="http://schemas.microsoft.com/office/drawing/2016/5/10/chartex" xmlns:cx5="http://schemas.microsoft.com/office/drawing/2016/5/11/chartex" xmlns:cx6="http://schemas.microsoft.com/office/drawing/2016/5/12/chartex" xmlns:cx7="http://schemas.microsoft.com/office/drawing/2016/5/13/chartex" xmlns:cx8="http://schemas.microsoft.com/office/drawing/2016/5/14/chartex" xmlns:mc="http://schemas.openxmlformats.org/markup-compatibility/2006" xmlns:aink="http://schemas.microsoft.com/office/drawing/2016/ink" xmlns:am3d="http://schemas.microsoft.com/office/drawing/2017/model3d" xmlns:o="urn:schemas-microsoft-com:office:office" xmlns:v="urn:schemas-microsoft-com:vml" xmlns:wp14="http://schemas.microsoft.com/office/word/2010/wordprocessingDrawing" xmlns:w10="urn:schemas-microsoft-com:office:word" xmlns:w="http://schemas.openxmlformats.org/wordprocessingml/2006/main" xmlns:w14="http://schemas.microsoft.com/office/word/2010/wordml" xmlns:w15="http://schemas.microsoft.com/office/word/2012/wordml" xmlns:w16cid="http://schemas.microsoft.com/office/word/2016/wordml/cid" xmlns:w16se="http://schemas.microsoft.com/office/word/2015/wordml/symex" xmlns:wpg="http://schemas.microsoft.com/office/word/2010/wordprocessingGroup" xmlns:wpi="http://schemas.microsoft.com/office/word/2010/wordprocessingInk" xmlns:wps="http://schemas.microsoft.com/office/word/2010/wordprocessingShape" xmlns:a14="http://schemas.microsoft.com/office/drawing/2010/main" val="0"/>
+                          <a14:useLocalDpi xmlns:a14="http://schemas.microsoft.com/office/drawing/2010/main" xmlns:wps="http://schemas.microsoft.com/office/word/2010/wordprocessingShape" xmlns:wpi="http://schemas.microsoft.com/office/word/2010/wordprocessingInk" xmlns:wpg="http://schemas.microsoft.com/office/word/2010/wordprocessingGroup" xmlns:w16se="http://schemas.microsoft.com/office/word/2015/wordml/symex" xmlns:w16cid="http://schemas.microsoft.com/office/word/2016/wordml/cid" xmlns:w15="http://schemas.microsoft.com/office/word/2012/wordml" xmlns:w14="http://schemas.microsoft.com/office/word/2010/wordml" xmlns:w="http://schemas.openxmlformats.org/wordprocessingml/2006/main" xmlns:w10="urn:schemas-microsoft-com:office:word" xmlns:wp14="http://schemas.microsoft.com/office/word/2010/wordprocessingDrawing" xmlns:v="urn:schemas-microsoft-com:vml" xmlns:o="urn:schemas-microsoft-com:office:office" xmlns:am3d="http://schemas.microsoft.com/office/drawing/2017/model3d" xmlns:aink="http://schemas.microsoft.com/office/drawing/2016/ink" xmlns:mc="http://schemas.openxmlformats.org/markup-compatibility/2006" xmlns:cx8="http://schemas.microsoft.com/office/drawing/2016/5/14/chartex" xmlns:cx7="http://schemas.microsoft.com/office/drawing/2016/5/13/chartex" xmlns:cx6="http://schemas.microsoft.com/office/drawing/2016/5/12/chartex" xmlns:cx5="http://schemas.microsoft.com/office/drawing/2016/5/11/chartex" xmlns:cx4="http://schemas.microsoft.com/office/drawing/2016/5/10/chartex" xmlns:cx3="http://schemas.microsoft.com/office/drawing/2016/5/9/chartex" xmlns:cx2="http://schemas.microsoft.com/office/drawing/2015/10/21/chartex" xmlns:cx1="http://schemas.microsoft.com/office/drawing/2015/9/8/chartex" xmlns:cx="http://schemas.microsoft.com/office/drawing/2014/chartex" xmlns:wpc="http://schemas.microsoft.com/office/word/2010/wordprocessingCanvas" xmlns="" val="0"/>
                         </a:ext>
                       </a:extLst>
                     </a:blip>
@@ -5621,7 +5876,7 @@
                     <a:blip r:embed="rId28" cstate="print">
                       <a:extLst>
                         <a:ext uri="{28A0092B-C50C-407E-A947-70E740481C1C}">
-                          <a14:useLocalDpi xmlns="" xmlns:wpc="http://schemas.microsoft.com/office/word/2010/wordprocessingCanvas" xmlns:cx="http://schemas.microsoft.com/office/drawing/2014/chartex" xmlns:cx1="http://schemas.microsoft.com/office/drawing/2015/9/8/chartex" xmlns:cx2="http://schemas.microsoft.com/office/drawing/2015/10/21/chartex" xmlns:cx3="http://schemas.microsoft.com/office/drawing/2016/5/9/chartex" xmlns:cx4="http://schemas.microsoft.com/office/drawing/2016/5/10/chartex" xmlns:cx5="http://schemas.microsoft.com/office/drawing/2016/5/11/chartex" xmlns:cx6="http://schemas.microsoft.com/office/drawing/2016/5/12/chartex" xmlns:cx7="http://schemas.microsoft.com/office/drawing/2016/5/13/chartex" xmlns:cx8="http://schemas.microsoft.com/office/drawing/2016/5/14/chartex" xmlns:mc="http://schemas.openxmlformats.org/markup-compatibility/2006" xmlns:aink="http://schemas.microsoft.com/office/drawing/2016/ink" xmlns:am3d="http://schemas.microsoft.com/office/drawing/2017/model3d" xmlns:o="urn:schemas-microsoft-com:office:office" xmlns:v="urn:schemas-microsoft-com:vml" xmlns:wp14="http://schemas.microsoft.com/office/word/2010/wordprocessingDrawing" xmlns:w10="urn:schemas-microsoft-com:office:word" xmlns:w="http://schemas.openxmlformats.org/wordprocessingml/2006/main" xmlns:w14="http://schemas.microsoft.com/office/word/2010/wordml" xmlns:w15="http://schemas.microsoft.com/office/word/2012/wordml" xmlns:w16cid="http://schemas.microsoft.com/office/word/2016/wordml/cid" xmlns:w16se="http://schemas.microsoft.com/office/word/2015/wordml/symex" xmlns:wpg="http://schemas.microsoft.com/office/word/2010/wordprocessingGroup" xmlns:wpi="http://schemas.microsoft.com/office/word/2010/wordprocessingInk" xmlns:wps="http://schemas.microsoft.com/office/word/2010/wordprocessingShape" xmlns:a14="http://schemas.microsoft.com/office/drawing/2010/main" val="0"/>
+                          <a14:useLocalDpi xmlns:a14="http://schemas.microsoft.com/office/drawing/2010/main" xmlns:wps="http://schemas.microsoft.com/office/word/2010/wordprocessingShape" xmlns:wpi="http://schemas.microsoft.com/office/word/2010/wordprocessingInk" xmlns:wpg="http://schemas.microsoft.com/office/word/2010/wordprocessingGroup" xmlns:w16se="http://schemas.microsoft.com/office/word/2015/wordml/symex" xmlns:w16cid="http://schemas.microsoft.com/office/word/2016/wordml/cid" xmlns:w15="http://schemas.microsoft.com/office/word/2012/wordml" xmlns:w14="http://schemas.microsoft.com/office/word/2010/wordml" xmlns:w="http://schemas.openxmlformats.org/wordprocessingml/2006/main" xmlns:w10="urn:schemas-microsoft-com:office:word" xmlns:wp14="http://schemas.microsoft.com/office/word/2010/wordprocessingDrawing" xmlns:v="urn:schemas-microsoft-com:vml" xmlns:o="urn:schemas-microsoft-com:office:office" xmlns:am3d="http://schemas.microsoft.com/office/drawing/2017/model3d" xmlns:aink="http://schemas.microsoft.com/office/drawing/2016/ink" xmlns:mc="http://schemas.openxmlformats.org/markup-compatibility/2006" xmlns:cx8="http://schemas.microsoft.com/office/drawing/2016/5/14/chartex" xmlns:cx7="http://schemas.microsoft.com/office/drawing/2016/5/13/chartex" xmlns:cx6="http://schemas.microsoft.com/office/drawing/2016/5/12/chartex" xmlns:cx5="http://schemas.microsoft.com/office/drawing/2016/5/11/chartex" xmlns:cx4="http://schemas.microsoft.com/office/drawing/2016/5/10/chartex" xmlns:cx3="http://schemas.microsoft.com/office/drawing/2016/5/9/chartex" xmlns:cx2="http://schemas.microsoft.com/office/drawing/2015/10/21/chartex" xmlns:cx1="http://schemas.microsoft.com/office/drawing/2015/9/8/chartex" xmlns:cx="http://schemas.microsoft.com/office/drawing/2014/chartex" xmlns:wpc="http://schemas.microsoft.com/office/word/2010/wordprocessingCanvas" xmlns="" val="0"/>
                         </a:ext>
                       </a:extLst>
                     </a:blip>
@@ -5698,7 +5953,7 @@
                     <a:blip r:embed="rId29" cstate="print">
                       <a:extLst>
                         <a:ext uri="{28A0092B-C50C-407E-A947-70E740481C1C}">
-                          <a14:useLocalDpi xmlns="" xmlns:wpc="http://schemas.microsoft.com/office/word/2010/wordprocessingCanvas" xmlns:cx="http://schemas.microsoft.com/office/drawing/2014/chartex" xmlns:cx1="http://schemas.microsoft.com/office/drawing/2015/9/8/chartex" xmlns:cx2="http://schemas.microsoft.com/office/drawing/2015/10/21/chartex" xmlns:cx3="http://schemas.microsoft.com/office/drawing/2016/5/9/chartex" xmlns:cx4="http://schemas.microsoft.com/office/drawing/2016/5/10/chartex" xmlns:cx5="http://schemas.microsoft.com/office/drawing/2016/5/11/chartex" xmlns:cx6="http://schemas.microsoft.com/office/drawing/2016/5/12/chartex" xmlns:cx7="http://schemas.microsoft.com/office/drawing/2016/5/13/chartex" xmlns:cx8="http://schemas.microsoft.com/office/drawing/2016/5/14/chartex" xmlns:mc="http://schemas.openxmlformats.org/markup-compatibility/2006" xmlns:aink="http://schemas.microsoft.com/office/drawing/2016/ink" xmlns:am3d="http://schemas.microsoft.com/office/drawing/2017/model3d" xmlns:o="urn:schemas-microsoft-com:office:office" xmlns:v="urn:schemas-microsoft-com:vml" xmlns:wp14="http://schemas.microsoft.com/office/word/2010/wordprocessingDrawing" xmlns:w10="urn:schemas-microsoft-com:office:word" xmlns:w="http://schemas.openxmlformats.org/wordprocessingml/2006/main" xmlns:w14="http://schemas.microsoft.com/office/word/2010/wordml" xmlns:w15="http://schemas.microsoft.com/office/word/2012/wordml" xmlns:w16cid="http://schemas.microsoft.com/office/word/2016/wordml/cid" xmlns:w16se="http://schemas.microsoft.com/office/word/2015/wordml/symex" xmlns:wpg="http://schemas.microsoft.com/office/word/2010/wordprocessingGroup" xmlns:wpi="http://schemas.microsoft.com/office/word/2010/wordprocessingInk" xmlns:wps="http://schemas.microsoft.com/office/word/2010/wordprocessingShape" xmlns:a14="http://schemas.microsoft.com/office/drawing/2010/main" val="0"/>
+                          <a14:useLocalDpi xmlns:a14="http://schemas.microsoft.com/office/drawing/2010/main" xmlns:wps="http://schemas.microsoft.com/office/word/2010/wordprocessingShape" xmlns:wpi="http://schemas.microsoft.com/office/word/2010/wordprocessingInk" xmlns:wpg="http://schemas.microsoft.com/office/word/2010/wordprocessingGroup" xmlns:w16se="http://schemas.microsoft.com/office/word/2015/wordml/symex" xmlns:w16cid="http://schemas.microsoft.com/office/word/2016/wordml/cid" xmlns:w15="http://schemas.microsoft.com/office/word/2012/wordml" xmlns:w14="http://schemas.microsoft.com/office/word/2010/wordml" xmlns:w="http://schemas.openxmlformats.org/wordprocessingml/2006/main" xmlns:w10="urn:schemas-microsoft-com:office:word" xmlns:wp14="http://schemas.microsoft.com/office/word/2010/wordprocessingDrawing" xmlns:v="urn:schemas-microsoft-com:vml" xmlns:o="urn:schemas-microsoft-com:office:office" xmlns:am3d="http://schemas.microsoft.com/office/drawing/2017/model3d" xmlns:aink="http://schemas.microsoft.com/office/drawing/2016/ink" xmlns:mc="http://schemas.openxmlformats.org/markup-compatibility/2006" xmlns:cx8="http://schemas.microsoft.com/office/drawing/2016/5/14/chartex" xmlns:cx7="http://schemas.microsoft.com/office/drawing/2016/5/13/chartex" xmlns:cx6="http://schemas.microsoft.com/office/drawing/2016/5/12/chartex" xmlns:cx5="http://schemas.microsoft.com/office/drawing/2016/5/11/chartex" xmlns:cx4="http://schemas.microsoft.com/office/drawing/2016/5/10/chartex" xmlns:cx3="http://schemas.microsoft.com/office/drawing/2016/5/9/chartex" xmlns:cx2="http://schemas.microsoft.com/office/drawing/2015/10/21/chartex" xmlns:cx1="http://schemas.microsoft.com/office/drawing/2015/9/8/chartex" xmlns:cx="http://schemas.microsoft.com/office/drawing/2014/chartex" xmlns:wpc="http://schemas.microsoft.com/office/word/2010/wordprocessingCanvas" xmlns="" val="0"/>
                         </a:ext>
                       </a:extLst>
                     </a:blip>
@@ -6867,28 +7122,7 @@
           <w:sz w:val="24"/>
           <w:szCs w:val="24"/>
         </w:rPr>
-        <w:t xml:space="preserve">Dodanie pierwszego Biomu. Przygotowanie generatora poziomu. Stworzenie więcej klas postaci.  Graficzne udoskonalenie gry. Dodanie podstawowego Bossa. Dodanie kilku mechanik rozgrywki. </w:t>
-      </w:r>
-      <w:r>
-        <w:rPr>
-          <w:sz w:val="24"/>
-          <w:szCs w:val="24"/>
-        </w:rPr>
-        <w:t>U</w:t>
-      </w:r>
-      <w:r>
-        <w:rPr>
-          <w:sz w:val="24"/>
-          <w:szCs w:val="24"/>
-        </w:rPr>
-        <w:t>lepszenie hubu, pierwszej klasy postaci oraz broni i przedmiotów pasywnych/aktywnych. Dodanie większej ilości broni i przedmiotów</w:t>
-      </w:r>
-      <w:r>
-        <w:rPr>
-          <w:sz w:val="24"/>
-          <w:szCs w:val="24"/>
-        </w:rPr>
-        <w:t>.</w:t>
+        <w:t xml:space="preserve">Przerwa świąteczna </w:t>
       </w:r>
     </w:p>
     <w:p>
@@ -6933,7 +7167,7 @@
           <w:sz w:val="24"/>
           <w:szCs w:val="24"/>
         </w:rPr>
-        <w:t xml:space="preserve">Wprowadzenie sklepów i walut. </w:t>
+        <w:t xml:space="preserve">Dodanie pierwszego Biomu. Przygotowanie generatora poziomu. </w:t>
       </w:r>
     </w:p>
     <w:p>
@@ -6972,6 +7206,13 @@
           <w:szCs w:val="24"/>
         </w:rPr>
         <w:t xml:space="preserve"> </w:t>
+      </w:r>
+      <w:r>
+        <w:rPr>
+          <w:sz w:val="24"/>
+          <w:szCs w:val="24"/>
+        </w:rPr>
+        <w:t xml:space="preserve">Stworzenie więcej klas postaci.  Graficzne udoskonalenie gry. Dodanie podstawowego Bossa. Dodanie kilku mechanik rozgrywki. Ulepszenie hubu, pierwszej klasy postaci oraz broni i przedmiotów pasywnych/aktywnych. Dodanie większej ilości broni i przedmiotów.Wprowadzenie sklepów i walut. </w:t>
       </w:r>
       <w:r>
         <w:rPr>
@@ -9890,7 +10131,7 @@
   <a:extraClrSchemeLst/>
   <a:extLst>
     <a:ext uri="{05A4C25C-085E-4340-85A3-A5531E510DB2}">
-      <thm15:themeFamily xmlns="" xmlns:thm15="http://schemas.microsoft.com/office/thememl/2012/main" name="Office Theme" id="{62F939B6-93AF-4DB8-9C6B-D6C7DFDC589F}" vid="{4A3C46E8-61CC-4603-A589-7422A47A8E4A}"/>
+      <thm15:themeFamily xmlns:thm15="http://schemas.microsoft.com/office/thememl/2012/main" xmlns="" name="Office Theme" id="{62F939B6-93AF-4DB8-9C6B-D6C7DFDC589F}" vid="{4A3C46E8-61CC-4603-A589-7422A47A8E4A}"/>
     </a:ext>
   </a:extLst>
 </a:theme>
@@ -9901,7 +10142,7 @@
 </file>
 
 <file path=customXml/itemProps1.xml><?xml version="1.0" encoding="utf-8"?>
-<ds:datastoreItem xmlns:ds="http://schemas.openxmlformats.org/officeDocument/2006/customXml" ds:itemID="{8EE34C99-293E-408C-9756-4C4951E257C6}">
+<ds:datastoreItem xmlns:ds="http://schemas.openxmlformats.org/officeDocument/2006/customXml" ds:itemID="{F47F2544-23DE-40BB-84C8-3B84D9C92436}">
   <ds:schemaRefs>
     <ds:schemaRef ds:uri="http://schemas.openxmlformats.org/officeDocument/2006/bibliography"/>
   </ds:schemaRefs>

</xml_diff>

<commit_message>
dodanie grafii monety. dodano licznik monet w enemies.cpp. dodano ladowanie sklepu w generator poziomu.cpp
</commit_message>
<xml_diff>
--- a/Specyfikacja Gry Plane Shooter.docx
+++ b/Specyfikacja Gry Plane Shooter.docx
@@ -141,38 +141,20 @@
               <w:b/>
             </w:rPr>
           </w:pPr>
-          <w:proofErr w:type="spellStart"/>
           <w:r>
             <w:rPr>
               <w:b/>
             </w:rPr>
-            <w:t>Spis</w:t>
+            <w:t>Spis treści</w:t>
           </w:r>
-          <w:proofErr w:type="spellEnd"/>
-          <w:r>
-            <w:rPr>
-              <w:b/>
-            </w:rPr>
-            <w:t xml:space="preserve"> </w:t>
-          </w:r>
-          <w:proofErr w:type="spellStart"/>
-          <w:r>
-            <w:rPr>
-              <w:b/>
-            </w:rPr>
-            <w:t>treści</w:t>
-          </w:r>
-          <w:proofErr w:type="spellEnd"/>
         </w:p>
         <w:p>
           <w:pPr>
             <w:pStyle w:val="TOC1"/>
           </w:pPr>
-          <w:proofErr w:type="spellStart"/>
           <w:r>
             <w:t>Wprowadzenie</w:t>
           </w:r>
-          <w:proofErr w:type="spellEnd"/>
           <w:r>
             <w:ptab w:relativeTo="margin" w:alignment="right" w:leader="dot"/>
           </w:r>
@@ -188,11 +170,9 @@
               <w:numId w:val="5"/>
             </w:numPr>
           </w:pPr>
-          <w:proofErr w:type="spellStart"/>
           <w:r>
             <w:t>Cel</w:t>
           </w:r>
-          <w:proofErr w:type="spellEnd"/>
           <w:r>
             <w:ptab w:relativeTo="margin" w:alignment="right" w:leader="dot"/>
           </w:r>
@@ -208,19 +188,9 @@
               <w:numId w:val="5"/>
             </w:numPr>
           </w:pPr>
-          <w:proofErr w:type="spellStart"/>
           <w:r>
-            <w:t>Zakres</w:t>
+            <w:t>Zakres projektu</w:t>
           </w:r>
-          <w:proofErr w:type="spellEnd"/>
-          <w:r>
-            <w:t xml:space="preserve"> </w:t>
-          </w:r>
-          <w:proofErr w:type="spellStart"/>
-          <w:r>
-            <w:t>projektu</w:t>
-          </w:r>
-          <w:proofErr w:type="spellEnd"/>
           <w:r>
             <w:ptab w:relativeTo="margin" w:alignment="right" w:leader="dot"/>
           </w:r>
@@ -236,27 +206,9 @@
               <w:numId w:val="5"/>
             </w:numPr>
           </w:pPr>
-          <w:proofErr w:type="spellStart"/>
           <w:r>
-            <w:t>Definicje</w:t>
+            <w:t>Definicje, akronimy I skróty</w:t>
           </w:r>
-          <w:proofErr w:type="spellEnd"/>
-          <w:r>
-            <w:t xml:space="preserve">, </w:t>
-          </w:r>
-          <w:proofErr w:type="spellStart"/>
-          <w:r>
-            <w:t>akronimy</w:t>
-          </w:r>
-          <w:proofErr w:type="spellEnd"/>
-          <w:r>
-            <w:t xml:space="preserve"> I </w:t>
-          </w:r>
-          <w:proofErr w:type="spellStart"/>
-          <w:r>
-            <w:t>skróty</w:t>
-          </w:r>
-          <w:proofErr w:type="spellEnd"/>
           <w:r>
             <w:ptab w:relativeTo="margin" w:alignment="right" w:leader="dot"/>
           </w:r>
@@ -272,11 +224,9 @@
               <w:numId w:val="5"/>
             </w:numPr>
           </w:pPr>
-          <w:proofErr w:type="spellStart"/>
           <w:r>
             <w:t>Odniesienia</w:t>
           </w:r>
-          <w:proofErr w:type="spellEnd"/>
           <w:r>
             <w:ptab w:relativeTo="margin" w:alignment="right" w:leader="dot"/>
           </w:r>
@@ -288,19 +238,9 @@
           <w:pPr>
             <w:pStyle w:val="TOC1"/>
           </w:pPr>
-          <w:proofErr w:type="spellStart"/>
           <w:r>
-            <w:t>Ogólny</w:t>
+            <w:t>Ogólny opis</w:t>
           </w:r>
-          <w:proofErr w:type="spellEnd"/>
-          <w:r>
-            <w:t xml:space="preserve"> </w:t>
-          </w:r>
-          <w:proofErr w:type="spellStart"/>
-          <w:r>
-            <w:t>opis</w:t>
-          </w:r>
-          <w:proofErr w:type="spellEnd"/>
           <w:r>
             <w:ptab w:relativeTo="margin" w:alignment="right" w:leader="dot"/>
           </w:r>
@@ -392,27 +332,12 @@
           <w:pPr>
             <w:pStyle w:val="TOC2"/>
           </w:pPr>
-          <w:proofErr w:type="spellStart"/>
           <w:r>
-            <w:t>Przydatność</w:t>
+            <w:t>Przydatność projektowanego</w:t>
           </w:r>
-          <w:proofErr w:type="spellEnd"/>
           <w:r>
-            <w:t xml:space="preserve"> </w:t>
+            <w:t xml:space="preserve"> produktu</w:t>
           </w:r>
-          <w:proofErr w:type="spellStart"/>
-          <w:r>
-            <w:t>projektowanego</w:t>
-          </w:r>
-          <w:proofErr w:type="spellEnd"/>
-          <w:r>
-            <w:t xml:space="preserve"> </w:t>
-          </w:r>
-          <w:proofErr w:type="spellStart"/>
-          <w:r>
-            <w:t>produktu</w:t>
-          </w:r>
-          <w:proofErr w:type="spellEnd"/>
           <w:r>
             <w:ptab w:relativeTo="margin" w:alignment="right" w:leader="dot"/>
           </w:r>
@@ -424,19 +349,12 @@
           <w:pPr>
             <w:pStyle w:val="TOC2"/>
           </w:pPr>
-          <w:proofErr w:type="spellStart"/>
           <w:r>
-            <w:t>Możliwości</w:t>
+            <w:t xml:space="preserve">Możliwości </w:t>
           </w:r>
-          <w:proofErr w:type="spellEnd"/>
-          <w:r>
-            <w:t xml:space="preserve"> </w:t>
-          </w:r>
-          <w:proofErr w:type="spellStart"/>
           <w:r>
             <w:t>produktu</w:t>
           </w:r>
-          <w:proofErr w:type="spellEnd"/>
           <w:r>
             <w:ptab w:relativeTo="margin" w:alignment="right" w:leader="dot"/>
           </w:r>
@@ -448,19 +366,9 @@
           <w:pPr>
             <w:pStyle w:val="TOC2"/>
           </w:pPr>
-          <w:proofErr w:type="spellStart"/>
           <w:r>
-            <w:t>Charakterystyka</w:t>
+            <w:t>Charakterystyka użytkowników</w:t>
           </w:r>
-          <w:proofErr w:type="spellEnd"/>
-          <w:r>
-            <w:t xml:space="preserve"> </w:t>
-          </w:r>
-          <w:proofErr w:type="spellStart"/>
-          <w:r>
-            <w:t>użytkowników</w:t>
-          </w:r>
-          <w:proofErr w:type="spellEnd"/>
           <w:r>
             <w:ptab w:relativeTo="margin" w:alignment="right" w:leader="dot"/>
           </w:r>
@@ -472,11 +380,9 @@
           <w:pPr>
             <w:pStyle w:val="TOC2"/>
           </w:pPr>
-          <w:proofErr w:type="spellStart"/>
           <w:r>
             <w:t>Ograniczenia</w:t>
           </w:r>
-          <w:proofErr w:type="spellEnd"/>
           <w:r>
             <w:ptab w:relativeTo="margin" w:alignment="right" w:leader="dot"/>
           </w:r>
@@ -488,19 +394,9 @@
           <w:pPr>
             <w:pStyle w:val="TOC2"/>
           </w:pPr>
-          <w:proofErr w:type="spellStart"/>
           <w:r>
-            <w:t>Założenia</w:t>
+            <w:t>Założenia I zależności</w:t>
           </w:r>
-          <w:proofErr w:type="spellEnd"/>
-          <w:r>
-            <w:t xml:space="preserve"> I </w:t>
-          </w:r>
-          <w:proofErr w:type="spellStart"/>
-          <w:r>
-            <w:t>zależności</w:t>
-          </w:r>
-          <w:proofErr w:type="spellEnd"/>
           <w:r>
             <w:ptab w:relativeTo="margin" w:alignment="right" w:leader="dot"/>
           </w:r>
@@ -512,19 +408,9 @@
           <w:pPr>
             <w:pStyle w:val="TOC1"/>
           </w:pPr>
-          <w:proofErr w:type="spellStart"/>
           <w:r>
-            <w:t>Specyfikacja</w:t>
+            <w:t>Specyfikacja wymagań</w:t>
           </w:r>
-          <w:proofErr w:type="spellEnd"/>
-          <w:r>
-            <w:t xml:space="preserve"> </w:t>
-          </w:r>
-          <w:proofErr w:type="spellStart"/>
-          <w:r>
-            <w:t>wymagań</w:t>
-          </w:r>
-          <w:proofErr w:type="spellEnd"/>
           <w:r>
             <w:ptab w:relativeTo="margin" w:alignment="right" w:leader="dot"/>
           </w:r>
@@ -620,27 +506,9 @@
               <w:numId w:val="8"/>
             </w:numPr>
           </w:pPr>
-          <w:proofErr w:type="spellStart"/>
           <w:r>
-            <w:t>Wymagania</w:t>
+            <w:t>Wymagania zewnętrznego interfejsu</w:t>
           </w:r>
-          <w:proofErr w:type="spellEnd"/>
-          <w:r>
-            <w:t xml:space="preserve"> </w:t>
-          </w:r>
-          <w:proofErr w:type="spellStart"/>
-          <w:r>
-            <w:t>zewnętrznego</w:t>
-          </w:r>
-          <w:proofErr w:type="spellEnd"/>
-          <w:r>
-            <w:t xml:space="preserve"> </w:t>
-          </w:r>
-          <w:proofErr w:type="spellStart"/>
-          <w:r>
-            <w:t>interfejsu</w:t>
-          </w:r>
-          <w:proofErr w:type="spellEnd"/>
           <w:r>
             <w:ptab w:relativeTo="margin" w:alignment="right" w:leader="dot"/>
           </w:r>
@@ -720,139 +588,9 @@
               <w:numId w:val="3"/>
             </w:numPr>
           </w:pPr>
-          <w:proofErr w:type="spellStart"/>
           <w:r>
-            <w:t>interfejs</w:t>
+            <w:t>interfejs użytkownika</w:t>
           </w:r>
-          <w:proofErr w:type="spellEnd"/>
-          <w:r>
-            <w:t xml:space="preserve"> </w:t>
-          </w:r>
-          <w:proofErr w:type="spellStart"/>
-          <w:r>
-            <w:t>użytkownika</w:t>
-          </w:r>
-          <w:proofErr w:type="spellEnd"/>
-          <w:r>
-            <w:ptab w:relativeTo="margin" w:alignment="right" w:leader="dot"/>
-          </w:r>
-          <w:r>
-            <w:t>7</w:t>
-          </w:r>
-        </w:p>
-        <w:p>
-          <w:pPr>
-            <w:pStyle w:val="TOC2"/>
-            <w:numPr>
-              <w:ilvl w:val="2"/>
-              <w:numId w:val="3"/>
-            </w:numPr>
-          </w:pPr>
-          <w:proofErr w:type="spellStart"/>
-          <w:r>
-            <w:t>Obsługiwany</w:t>
-          </w:r>
-          <w:proofErr w:type="spellEnd"/>
-          <w:r>
-            <w:t xml:space="preserve"> </w:t>
-          </w:r>
-          <w:proofErr w:type="spellStart"/>
-          <w:r>
-            <w:t>sprzęt</w:t>
-          </w:r>
-          <w:proofErr w:type="spellEnd"/>
-          <w:r>
-            <w:ptab w:relativeTo="margin" w:alignment="right" w:leader="dot"/>
-          </w:r>
-          <w:r>
-            <w:t>7</w:t>
-          </w:r>
-        </w:p>
-        <w:p>
-          <w:pPr>
-            <w:pStyle w:val="TOC2"/>
-            <w:numPr>
-              <w:ilvl w:val="2"/>
-              <w:numId w:val="3"/>
-            </w:numPr>
-          </w:pPr>
-          <w:proofErr w:type="spellStart"/>
-          <w:r>
-            <w:t>Wymagania</w:t>
-          </w:r>
-          <w:proofErr w:type="spellEnd"/>
-          <w:r>
-            <w:t xml:space="preserve"> </w:t>
-          </w:r>
-          <w:proofErr w:type="spellStart"/>
-          <w:r>
-            <w:t>dotyczące</w:t>
-          </w:r>
-          <w:proofErr w:type="spellEnd"/>
-          <w:r>
-            <w:t xml:space="preserve"> </w:t>
-          </w:r>
-          <w:proofErr w:type="spellStart"/>
-          <w:r>
-            <w:t>oprogramowania</w:t>
-          </w:r>
-          <w:proofErr w:type="spellEnd"/>
-          <w:r>
-            <w:ptab w:relativeTo="margin" w:alignment="right" w:leader="dot"/>
-          </w:r>
-          <w:r>
-            <w:t>7</w:t>
-          </w:r>
-        </w:p>
-        <w:p>
-          <w:pPr>
-            <w:pStyle w:val="TOC2"/>
-            <w:numPr>
-              <w:ilvl w:val="2"/>
-              <w:numId w:val="3"/>
-            </w:numPr>
-          </w:pPr>
-          <w:proofErr w:type="spellStart"/>
-          <w:r>
-            <w:t>Interfejs</w:t>
-          </w:r>
-          <w:proofErr w:type="spellEnd"/>
-          <w:r>
-            <w:t xml:space="preserve"> </w:t>
-          </w:r>
-          <w:proofErr w:type="spellStart"/>
-          <w:r>
-            <w:t>komumikacyjny</w:t>
-          </w:r>
-          <w:proofErr w:type="spellEnd"/>
-          <w:r>
-            <w:ptab w:relativeTo="margin" w:alignment="right" w:leader="dot"/>
-          </w:r>
-          <w:r>
-            <w:t>7</w:t>
-          </w:r>
-        </w:p>
-        <w:p>
-          <w:pPr>
-            <w:pStyle w:val="TOC2"/>
-            <w:numPr>
-              <w:ilvl w:val="1"/>
-              <w:numId w:val="3"/>
-            </w:numPr>
-          </w:pPr>
-          <w:proofErr w:type="spellStart"/>
-          <w:r>
-            <w:t>Wymagania</w:t>
-          </w:r>
-          <w:proofErr w:type="spellEnd"/>
-          <w:r>
-            <w:t xml:space="preserve"> </w:t>
-          </w:r>
-          <w:proofErr w:type="spellStart"/>
-          <w:r>
-            <w:t>funkcjonalne</w:t>
-          </w:r>
-          <w:proofErr w:type="spellEnd"/>
           <w:r>
             <w:ptab w:relativeTo="margin" w:alignment="right" w:leader="dot"/>
           </w:r>
@@ -869,13 +607,8 @@
             </w:numPr>
           </w:pPr>
           <w:r>
-            <w:t xml:space="preserve">Generator </w:t>
+            <w:t>Obsługiwany sprzęt</w:t>
           </w:r>
-          <w:proofErr w:type="spellStart"/>
-          <w:r>
-            <w:t>poziomu</w:t>
-          </w:r>
-          <w:proofErr w:type="spellEnd"/>
           <w:r>
             <w:ptab w:relativeTo="margin" w:alignment="right" w:leader="dot"/>
           </w:r>
@@ -891,11 +624,81 @@
               <w:numId w:val="3"/>
             </w:numPr>
           </w:pPr>
-          <w:proofErr w:type="spellStart"/>
+          <w:r>
+            <w:t>Wymagania dotyczące oprogramowania</w:t>
+          </w:r>
+          <w:r>
+            <w:ptab w:relativeTo="margin" w:alignment="right" w:leader="dot"/>
+          </w:r>
+          <w:r>
+            <w:t>7</w:t>
+          </w:r>
+        </w:p>
+        <w:p>
+          <w:pPr>
+            <w:pStyle w:val="TOC2"/>
+            <w:numPr>
+              <w:ilvl w:val="2"/>
+              <w:numId w:val="3"/>
+            </w:numPr>
+          </w:pPr>
+          <w:r>
+            <w:t>Interfejs komumikacyjny</w:t>
+          </w:r>
+          <w:r>
+            <w:ptab w:relativeTo="margin" w:alignment="right" w:leader="dot"/>
+          </w:r>
+          <w:r>
+            <w:t>7</w:t>
+          </w:r>
+        </w:p>
+        <w:p>
+          <w:pPr>
+            <w:pStyle w:val="TOC2"/>
+            <w:numPr>
+              <w:ilvl w:val="1"/>
+              <w:numId w:val="3"/>
+            </w:numPr>
+          </w:pPr>
+          <w:r>
+            <w:t>Wymagania funkcjonalne</w:t>
+          </w:r>
+          <w:r>
+            <w:ptab w:relativeTo="margin" w:alignment="right" w:leader="dot"/>
+          </w:r>
+          <w:r>
+            <w:t>7</w:t>
+          </w:r>
+        </w:p>
+        <w:p>
+          <w:pPr>
+            <w:pStyle w:val="TOC2"/>
+            <w:numPr>
+              <w:ilvl w:val="2"/>
+              <w:numId w:val="3"/>
+            </w:numPr>
+          </w:pPr>
+          <w:r>
+            <w:t>Generator poziomu</w:t>
+          </w:r>
+          <w:r>
+            <w:ptab w:relativeTo="margin" w:alignment="right" w:leader="dot"/>
+          </w:r>
+          <w:r>
+            <w:t>7</w:t>
+          </w:r>
+        </w:p>
+        <w:p>
+          <w:pPr>
+            <w:pStyle w:val="TOC2"/>
+            <w:numPr>
+              <w:ilvl w:val="2"/>
+              <w:numId w:val="3"/>
+            </w:numPr>
+          </w:pPr>
           <w:r>
             <w:t>Rozgrywka</w:t>
           </w:r>
-          <w:proofErr w:type="spellEnd"/>
           <w:r>
             <w:ptab w:relativeTo="margin" w:alignment="right" w:leader="dot"/>
           </w:r>
@@ -911,11 +714,9 @@
               <w:numId w:val="3"/>
             </w:numPr>
           </w:pPr>
-          <w:proofErr w:type="spellStart"/>
           <w:r>
             <w:t>Inne</w:t>
           </w:r>
-          <w:proofErr w:type="spellEnd"/>
           <w:r>
             <w:ptab w:relativeTo="margin" w:alignment="right" w:leader="dot"/>
           </w:r>
@@ -927,11 +728,9 @@
           <w:pPr>
             <w:pStyle w:val="TOC1"/>
           </w:pPr>
-          <w:proofErr w:type="spellStart"/>
           <w:r>
             <w:t>Dodatki</w:t>
           </w:r>
-          <w:proofErr w:type="spellEnd"/>
           <w:r>
             <w:ptab w:relativeTo="margin" w:alignment="right" w:leader="dot"/>
           </w:r>
@@ -1078,35 +877,9 @@
               <w:numId w:val="9"/>
             </w:numPr>
           </w:pPr>
-          <w:proofErr w:type="spellStart"/>
           <w:r>
-            <w:t>Harmonogram</w:t>
+            <w:t>Harmonogram prac nad projektem</w:t>
           </w:r>
-          <w:proofErr w:type="spellEnd"/>
-          <w:r>
-            <w:t xml:space="preserve"> </w:t>
-          </w:r>
-          <w:proofErr w:type="spellStart"/>
-          <w:r>
-            <w:t>prac</w:t>
-          </w:r>
-          <w:proofErr w:type="spellEnd"/>
-          <w:r>
-            <w:t xml:space="preserve"> </w:t>
-          </w:r>
-          <w:proofErr w:type="spellStart"/>
-          <w:r>
-            <w:t>nad</w:t>
-          </w:r>
-          <w:proofErr w:type="spellEnd"/>
-          <w:r>
-            <w:t xml:space="preserve"> </w:t>
-          </w:r>
-          <w:proofErr w:type="spellStart"/>
-          <w:r>
-            <w:t>projektem</w:t>
-          </w:r>
-          <w:proofErr w:type="spellEnd"/>
           <w:r>
             <w:ptab w:relativeTo="margin" w:alignment="right" w:leader="dot"/>
           </w:r>
@@ -1149,7 +922,6 @@
         </w:rPr>
         <w:br w:type="page"/>
       </w:r>
-      <w:proofErr w:type="spellStart"/>
       <w:r>
         <w:rPr>
           <w:b/>
@@ -1160,7 +932,6 @@
         <w:lastRenderedPageBreak/>
         <w:t>Wprowadzenie</w:t>
       </w:r>
-      <w:proofErr w:type="spellEnd"/>
     </w:p>
     <w:p>
       <w:pPr>
@@ -1177,7 +948,6 @@
           <w:lang w:val="en-US"/>
         </w:rPr>
       </w:pPr>
-      <w:proofErr w:type="spellStart"/>
       <w:r>
         <w:rPr>
           <w:b/>
@@ -1188,7 +958,6 @@
         </w:rPr>
         <w:t>Cel</w:t>
       </w:r>
-      <w:proofErr w:type="spellEnd"/>
     </w:p>
     <w:p>
       <w:pPr>
@@ -1332,7 +1101,6 @@
           <w:lang w:val="en-US"/>
         </w:rPr>
       </w:pPr>
-      <w:proofErr w:type="spellStart"/>
       <w:r>
         <w:rPr>
           <w:b/>
@@ -1341,31 +1109,8 @@
           <w:u w:val="single"/>
           <w:lang w:val="en-US"/>
         </w:rPr>
-        <w:t>Zakres</w:t>
-      </w:r>
-      <w:proofErr w:type="spellEnd"/>
-      <w:r>
-        <w:rPr>
-          <w:b/>
-          <w:sz w:val="32"/>
-          <w:szCs w:val="32"/>
-          <w:u w:val="single"/>
-          <w:lang w:val="en-US"/>
-        </w:rPr>
-        <w:t xml:space="preserve"> </w:t>
-      </w:r>
-      <w:proofErr w:type="spellStart"/>
-      <w:r>
-        <w:rPr>
-          <w:b/>
-          <w:sz w:val="32"/>
-          <w:szCs w:val="32"/>
-          <w:u w:val="single"/>
-          <w:lang w:val="en-US"/>
-        </w:rPr>
-        <w:t>projektu</w:t>
-      </w:r>
-      <w:proofErr w:type="spellEnd"/>
+        <w:t>Zakres projektu</w:t>
+      </w:r>
     </w:p>
     <w:p>
       <w:pPr>
@@ -1725,7 +1470,7 @@
                     <a:blip r:embed="rId8" cstate="print">
                       <a:extLst>
                         <a:ext uri="{28A0092B-C50C-407E-A947-70E740481C1C}">
-                          <a14:useLocalDpi xmlns:a14="http://schemas.microsoft.com/office/drawing/2010/main" xmlns:wps="http://schemas.microsoft.com/office/word/2010/wordprocessingShape" xmlns:wpi="http://schemas.microsoft.com/office/word/2010/wordprocessingInk" xmlns:wpg="http://schemas.microsoft.com/office/word/2010/wordprocessingGroup" xmlns:w16se="http://schemas.microsoft.com/office/word/2015/wordml/symex" xmlns:w16cid="http://schemas.microsoft.com/office/word/2016/wordml/cid" xmlns:w15="http://schemas.microsoft.com/office/word/2012/wordml" xmlns:w14="http://schemas.microsoft.com/office/word/2010/wordml" xmlns:w="http://schemas.openxmlformats.org/wordprocessingml/2006/main" xmlns:w10="urn:schemas-microsoft-com:office:word" xmlns:wp14="http://schemas.microsoft.com/office/word/2010/wordprocessingDrawing" xmlns:v="urn:schemas-microsoft-com:vml" xmlns:o="urn:schemas-microsoft-com:office:office" xmlns:am3d="http://schemas.microsoft.com/office/drawing/2017/model3d" xmlns:aink="http://schemas.microsoft.com/office/drawing/2016/ink" xmlns:mc="http://schemas.openxmlformats.org/markup-compatibility/2006" xmlns:cx8="http://schemas.microsoft.com/office/drawing/2016/5/14/chartex" xmlns:cx7="http://schemas.microsoft.com/office/drawing/2016/5/13/chartex" xmlns:cx6="http://schemas.microsoft.com/office/drawing/2016/5/12/chartex" xmlns:cx5="http://schemas.microsoft.com/office/drawing/2016/5/11/chartex" xmlns:cx4="http://schemas.microsoft.com/office/drawing/2016/5/10/chartex" xmlns:cx3="http://schemas.microsoft.com/office/drawing/2016/5/9/chartex" xmlns:cx2="http://schemas.microsoft.com/office/drawing/2015/10/21/chartex" xmlns:cx1="http://schemas.microsoft.com/office/drawing/2015/9/8/chartex" xmlns:cx="http://schemas.microsoft.com/office/drawing/2014/chartex" xmlns:wpc="http://schemas.microsoft.com/office/word/2010/wordprocessingCanvas" xmlns="" val="0"/>
+                          <a14:useLocalDpi xmlns="" xmlns:wpc="http://schemas.microsoft.com/office/word/2010/wordprocessingCanvas" xmlns:cx="http://schemas.microsoft.com/office/drawing/2014/chartex" xmlns:cx1="http://schemas.microsoft.com/office/drawing/2015/9/8/chartex" xmlns:cx2="http://schemas.microsoft.com/office/drawing/2015/10/21/chartex" xmlns:cx3="http://schemas.microsoft.com/office/drawing/2016/5/9/chartex" xmlns:cx4="http://schemas.microsoft.com/office/drawing/2016/5/10/chartex" xmlns:cx5="http://schemas.microsoft.com/office/drawing/2016/5/11/chartex" xmlns:cx6="http://schemas.microsoft.com/office/drawing/2016/5/12/chartex" xmlns:cx7="http://schemas.microsoft.com/office/drawing/2016/5/13/chartex" xmlns:cx8="http://schemas.microsoft.com/office/drawing/2016/5/14/chartex" xmlns:mc="http://schemas.openxmlformats.org/markup-compatibility/2006" xmlns:aink="http://schemas.microsoft.com/office/drawing/2016/ink" xmlns:am3d="http://schemas.microsoft.com/office/drawing/2017/model3d" xmlns:o="urn:schemas-microsoft-com:office:office" xmlns:v="urn:schemas-microsoft-com:vml" xmlns:wp14="http://schemas.microsoft.com/office/word/2010/wordprocessingDrawing" xmlns:w10="urn:schemas-microsoft-com:office:word" xmlns:w="http://schemas.openxmlformats.org/wordprocessingml/2006/main" xmlns:w14="http://schemas.microsoft.com/office/word/2010/wordml" xmlns:w15="http://schemas.microsoft.com/office/word/2012/wordml" xmlns:w16cid="http://schemas.microsoft.com/office/word/2016/wordml/cid" xmlns:w16se="http://schemas.microsoft.com/office/word/2015/wordml/symex" xmlns:wpg="http://schemas.microsoft.com/office/word/2010/wordprocessingGroup" xmlns:wpi="http://schemas.microsoft.com/office/word/2010/wordprocessingInk" xmlns:wps="http://schemas.microsoft.com/office/word/2010/wordprocessingShape" xmlns:a14="http://schemas.microsoft.com/office/drawing/2010/main" val="0"/>
                         </a:ext>
                       </a:extLst>
                     </a:blip>
@@ -1842,7 +1587,7 @@
                     <a:blip r:embed="rId9" cstate="print">
                       <a:extLst>
                         <a:ext uri="{28A0092B-C50C-407E-A947-70E740481C1C}">
-                          <a14:useLocalDpi xmlns:a14="http://schemas.microsoft.com/office/drawing/2010/main" xmlns:wps="http://schemas.microsoft.com/office/word/2010/wordprocessingShape" xmlns:wpi="http://schemas.microsoft.com/office/word/2010/wordprocessingInk" xmlns:wpg="http://schemas.microsoft.com/office/word/2010/wordprocessingGroup" xmlns:w16se="http://schemas.microsoft.com/office/word/2015/wordml/symex" xmlns:w16cid="http://schemas.microsoft.com/office/word/2016/wordml/cid" xmlns:w15="http://schemas.microsoft.com/office/word/2012/wordml" xmlns:w14="http://schemas.microsoft.com/office/word/2010/wordml" xmlns:w="http://schemas.openxmlformats.org/wordprocessingml/2006/main" xmlns:w10="urn:schemas-microsoft-com:office:word" xmlns:wp14="http://schemas.microsoft.com/office/word/2010/wordprocessingDrawing" xmlns:v="urn:schemas-microsoft-com:vml" xmlns:o="urn:schemas-microsoft-com:office:office" xmlns:am3d="http://schemas.microsoft.com/office/drawing/2017/model3d" xmlns:aink="http://schemas.microsoft.com/office/drawing/2016/ink" xmlns:mc="http://schemas.openxmlformats.org/markup-compatibility/2006" xmlns:cx8="http://schemas.microsoft.com/office/drawing/2016/5/14/chartex" xmlns:cx7="http://schemas.microsoft.com/office/drawing/2016/5/13/chartex" xmlns:cx6="http://schemas.microsoft.com/office/drawing/2016/5/12/chartex" xmlns:cx5="http://schemas.microsoft.com/office/drawing/2016/5/11/chartex" xmlns:cx4="http://schemas.microsoft.com/office/drawing/2016/5/10/chartex" xmlns:cx3="http://schemas.microsoft.com/office/drawing/2016/5/9/chartex" xmlns:cx2="http://schemas.microsoft.com/office/drawing/2015/10/21/chartex" xmlns:cx1="http://schemas.microsoft.com/office/drawing/2015/9/8/chartex" xmlns:cx="http://schemas.microsoft.com/office/drawing/2014/chartex" xmlns:wpc="http://schemas.microsoft.com/office/word/2010/wordprocessingCanvas" xmlns="" val="0"/>
+                          <a14:useLocalDpi xmlns="" xmlns:wpc="http://schemas.microsoft.com/office/word/2010/wordprocessingCanvas" xmlns:cx="http://schemas.microsoft.com/office/drawing/2014/chartex" xmlns:cx1="http://schemas.microsoft.com/office/drawing/2015/9/8/chartex" xmlns:cx2="http://schemas.microsoft.com/office/drawing/2015/10/21/chartex" xmlns:cx3="http://schemas.microsoft.com/office/drawing/2016/5/9/chartex" xmlns:cx4="http://schemas.microsoft.com/office/drawing/2016/5/10/chartex" xmlns:cx5="http://schemas.microsoft.com/office/drawing/2016/5/11/chartex" xmlns:cx6="http://schemas.microsoft.com/office/drawing/2016/5/12/chartex" xmlns:cx7="http://schemas.microsoft.com/office/drawing/2016/5/13/chartex" xmlns:cx8="http://schemas.microsoft.com/office/drawing/2016/5/14/chartex" xmlns:mc="http://schemas.openxmlformats.org/markup-compatibility/2006" xmlns:aink="http://schemas.microsoft.com/office/drawing/2016/ink" xmlns:am3d="http://schemas.microsoft.com/office/drawing/2017/model3d" xmlns:o="urn:schemas-microsoft-com:office:office" xmlns:v="urn:schemas-microsoft-com:vml" xmlns:wp14="http://schemas.microsoft.com/office/word/2010/wordprocessingDrawing" xmlns:w10="urn:schemas-microsoft-com:office:word" xmlns:w="http://schemas.openxmlformats.org/wordprocessingml/2006/main" xmlns:w14="http://schemas.microsoft.com/office/word/2010/wordml" xmlns:w15="http://schemas.microsoft.com/office/word/2012/wordml" xmlns:w16cid="http://schemas.microsoft.com/office/word/2016/wordml/cid" xmlns:w16se="http://schemas.microsoft.com/office/word/2015/wordml/symex" xmlns:wpg="http://schemas.microsoft.com/office/word/2010/wordprocessingGroup" xmlns:wpi="http://schemas.microsoft.com/office/word/2010/wordprocessingInk" xmlns:wps="http://schemas.microsoft.com/office/word/2010/wordprocessingShape" xmlns:a14="http://schemas.microsoft.com/office/drawing/2010/main" val="0"/>
                         </a:ext>
                       </a:extLst>
                     </a:blip>
@@ -1996,7 +1741,7 @@
                     <a:blip r:embed="rId10" cstate="print">
                       <a:extLst>
                         <a:ext uri="{28A0092B-C50C-407E-A947-70E740481C1C}">
-                          <a14:useLocalDpi xmlns:a14="http://schemas.microsoft.com/office/drawing/2010/main" xmlns:wps="http://schemas.microsoft.com/office/word/2010/wordprocessingShape" xmlns:wpi="http://schemas.microsoft.com/office/word/2010/wordprocessingInk" xmlns:wpg="http://schemas.microsoft.com/office/word/2010/wordprocessingGroup" xmlns:w16se="http://schemas.microsoft.com/office/word/2015/wordml/symex" xmlns:w16cid="http://schemas.microsoft.com/office/word/2016/wordml/cid" xmlns:w15="http://schemas.microsoft.com/office/word/2012/wordml" xmlns:w14="http://schemas.microsoft.com/office/word/2010/wordml" xmlns:w="http://schemas.openxmlformats.org/wordprocessingml/2006/main" xmlns:w10="urn:schemas-microsoft-com:office:word" xmlns:wp14="http://schemas.microsoft.com/office/word/2010/wordprocessingDrawing" xmlns:v="urn:schemas-microsoft-com:vml" xmlns:o="urn:schemas-microsoft-com:office:office" xmlns:am3d="http://schemas.microsoft.com/office/drawing/2017/model3d" xmlns:aink="http://schemas.microsoft.com/office/drawing/2016/ink" xmlns:mc="http://schemas.openxmlformats.org/markup-compatibility/2006" xmlns:cx8="http://schemas.microsoft.com/office/drawing/2016/5/14/chartex" xmlns:cx7="http://schemas.microsoft.com/office/drawing/2016/5/13/chartex" xmlns:cx6="http://schemas.microsoft.com/office/drawing/2016/5/12/chartex" xmlns:cx5="http://schemas.microsoft.com/office/drawing/2016/5/11/chartex" xmlns:cx4="http://schemas.microsoft.com/office/drawing/2016/5/10/chartex" xmlns:cx3="http://schemas.microsoft.com/office/drawing/2016/5/9/chartex" xmlns:cx2="http://schemas.microsoft.com/office/drawing/2015/10/21/chartex" xmlns:cx1="http://schemas.microsoft.com/office/drawing/2015/9/8/chartex" xmlns:cx="http://schemas.microsoft.com/office/drawing/2014/chartex" xmlns:wpc="http://schemas.microsoft.com/office/word/2010/wordprocessingCanvas" xmlns="" val="0"/>
+                          <a14:useLocalDpi xmlns="" xmlns:wpc="http://schemas.microsoft.com/office/word/2010/wordprocessingCanvas" xmlns:cx="http://schemas.microsoft.com/office/drawing/2014/chartex" xmlns:cx1="http://schemas.microsoft.com/office/drawing/2015/9/8/chartex" xmlns:cx2="http://schemas.microsoft.com/office/drawing/2015/10/21/chartex" xmlns:cx3="http://schemas.microsoft.com/office/drawing/2016/5/9/chartex" xmlns:cx4="http://schemas.microsoft.com/office/drawing/2016/5/10/chartex" xmlns:cx5="http://schemas.microsoft.com/office/drawing/2016/5/11/chartex" xmlns:cx6="http://schemas.microsoft.com/office/drawing/2016/5/12/chartex" xmlns:cx7="http://schemas.microsoft.com/office/drawing/2016/5/13/chartex" xmlns:cx8="http://schemas.microsoft.com/office/drawing/2016/5/14/chartex" xmlns:mc="http://schemas.openxmlformats.org/markup-compatibility/2006" xmlns:aink="http://schemas.microsoft.com/office/drawing/2016/ink" xmlns:am3d="http://schemas.microsoft.com/office/drawing/2017/model3d" xmlns:o="urn:schemas-microsoft-com:office:office" xmlns:v="urn:schemas-microsoft-com:vml" xmlns:wp14="http://schemas.microsoft.com/office/word/2010/wordprocessingDrawing" xmlns:w10="urn:schemas-microsoft-com:office:word" xmlns:w="http://schemas.openxmlformats.org/wordprocessingml/2006/main" xmlns:w14="http://schemas.microsoft.com/office/word/2010/wordml" xmlns:w15="http://schemas.microsoft.com/office/word/2012/wordml" xmlns:w16cid="http://schemas.microsoft.com/office/word/2016/wordml/cid" xmlns:w16se="http://schemas.microsoft.com/office/word/2015/wordml/symex" xmlns:wpg="http://schemas.microsoft.com/office/word/2010/wordprocessingGroup" xmlns:wpi="http://schemas.microsoft.com/office/word/2010/wordprocessingInk" xmlns:wps="http://schemas.microsoft.com/office/word/2010/wordprocessingShape" xmlns:a14="http://schemas.microsoft.com/office/drawing/2010/main" val="0"/>
                         </a:ext>
                       </a:extLst>
                     </a:blip>
@@ -2284,7 +2029,7 @@
                     <a:blip r:embed="rId11" cstate="print">
                       <a:extLst>
                         <a:ext uri="{28A0092B-C50C-407E-A947-70E740481C1C}">
-                          <a14:useLocalDpi xmlns:a14="http://schemas.microsoft.com/office/drawing/2010/main" xmlns:wps="http://schemas.microsoft.com/office/word/2010/wordprocessingShape" xmlns:wpi="http://schemas.microsoft.com/office/word/2010/wordprocessingInk" xmlns:wpg="http://schemas.microsoft.com/office/word/2010/wordprocessingGroup" xmlns:w16se="http://schemas.microsoft.com/office/word/2015/wordml/symex" xmlns:w16cid="http://schemas.microsoft.com/office/word/2016/wordml/cid" xmlns:w15="http://schemas.microsoft.com/office/word/2012/wordml" xmlns:w14="http://schemas.microsoft.com/office/word/2010/wordml" xmlns:w="http://schemas.openxmlformats.org/wordprocessingml/2006/main" xmlns:w10="urn:schemas-microsoft-com:office:word" xmlns:wp14="http://schemas.microsoft.com/office/word/2010/wordprocessingDrawing" xmlns:v="urn:schemas-microsoft-com:vml" xmlns:o="urn:schemas-microsoft-com:office:office" xmlns:am3d="http://schemas.microsoft.com/office/drawing/2017/model3d" xmlns:aink="http://schemas.microsoft.com/office/drawing/2016/ink" xmlns:mc="http://schemas.openxmlformats.org/markup-compatibility/2006" xmlns:cx8="http://schemas.microsoft.com/office/drawing/2016/5/14/chartex" xmlns:cx7="http://schemas.microsoft.com/office/drawing/2016/5/13/chartex" xmlns:cx6="http://schemas.microsoft.com/office/drawing/2016/5/12/chartex" xmlns:cx5="http://schemas.microsoft.com/office/drawing/2016/5/11/chartex" xmlns:cx4="http://schemas.microsoft.com/office/drawing/2016/5/10/chartex" xmlns:cx3="http://schemas.microsoft.com/office/drawing/2016/5/9/chartex" xmlns:cx2="http://schemas.microsoft.com/office/drawing/2015/10/21/chartex" xmlns:cx1="http://schemas.microsoft.com/office/drawing/2015/9/8/chartex" xmlns:cx="http://schemas.microsoft.com/office/drawing/2014/chartex" xmlns:wpc="http://schemas.microsoft.com/office/word/2010/wordprocessingCanvas" xmlns="" val="0"/>
+                          <a14:useLocalDpi xmlns="" xmlns:wpc="http://schemas.microsoft.com/office/word/2010/wordprocessingCanvas" xmlns:cx="http://schemas.microsoft.com/office/drawing/2014/chartex" xmlns:cx1="http://schemas.microsoft.com/office/drawing/2015/9/8/chartex" xmlns:cx2="http://schemas.microsoft.com/office/drawing/2015/10/21/chartex" xmlns:cx3="http://schemas.microsoft.com/office/drawing/2016/5/9/chartex" xmlns:cx4="http://schemas.microsoft.com/office/drawing/2016/5/10/chartex" xmlns:cx5="http://schemas.microsoft.com/office/drawing/2016/5/11/chartex" xmlns:cx6="http://schemas.microsoft.com/office/drawing/2016/5/12/chartex" xmlns:cx7="http://schemas.microsoft.com/office/drawing/2016/5/13/chartex" xmlns:cx8="http://schemas.microsoft.com/office/drawing/2016/5/14/chartex" xmlns:mc="http://schemas.openxmlformats.org/markup-compatibility/2006" xmlns:aink="http://schemas.microsoft.com/office/drawing/2016/ink" xmlns:am3d="http://schemas.microsoft.com/office/drawing/2017/model3d" xmlns:o="urn:schemas-microsoft-com:office:office" xmlns:v="urn:schemas-microsoft-com:vml" xmlns:wp14="http://schemas.microsoft.com/office/word/2010/wordprocessingDrawing" xmlns:w10="urn:schemas-microsoft-com:office:word" xmlns:w="http://schemas.openxmlformats.org/wordprocessingml/2006/main" xmlns:w14="http://schemas.microsoft.com/office/word/2010/wordml" xmlns:w15="http://schemas.microsoft.com/office/word/2012/wordml" xmlns:w16cid="http://schemas.microsoft.com/office/word/2016/wordml/cid" xmlns:w16se="http://schemas.microsoft.com/office/word/2015/wordml/symex" xmlns:wpg="http://schemas.microsoft.com/office/word/2010/wordprocessingGroup" xmlns:wpi="http://schemas.microsoft.com/office/word/2010/wordprocessingInk" xmlns:wps="http://schemas.microsoft.com/office/word/2010/wordprocessingShape" xmlns:a14="http://schemas.microsoft.com/office/drawing/2010/main" val="0"/>
                         </a:ext>
                       </a:extLst>
                     </a:blip>
@@ -2465,7 +2210,7 @@
                     <a:blip r:embed="rId12" cstate="print">
                       <a:extLst>
                         <a:ext uri="{28A0092B-C50C-407E-A947-70E740481C1C}">
-                          <a14:useLocalDpi xmlns:a14="http://schemas.microsoft.com/office/drawing/2010/main" xmlns:wps="http://schemas.microsoft.com/office/word/2010/wordprocessingShape" xmlns:wpi="http://schemas.microsoft.com/office/word/2010/wordprocessingInk" xmlns:wpg="http://schemas.microsoft.com/office/word/2010/wordprocessingGroup" xmlns:w16se="http://schemas.microsoft.com/office/word/2015/wordml/symex" xmlns:w16cid="http://schemas.microsoft.com/office/word/2016/wordml/cid" xmlns:w15="http://schemas.microsoft.com/office/word/2012/wordml" xmlns:w14="http://schemas.microsoft.com/office/word/2010/wordml" xmlns:w="http://schemas.openxmlformats.org/wordprocessingml/2006/main" xmlns:w10="urn:schemas-microsoft-com:office:word" xmlns:wp14="http://schemas.microsoft.com/office/word/2010/wordprocessingDrawing" xmlns:v="urn:schemas-microsoft-com:vml" xmlns:o="urn:schemas-microsoft-com:office:office" xmlns:am3d="http://schemas.microsoft.com/office/drawing/2017/model3d" xmlns:aink="http://schemas.microsoft.com/office/drawing/2016/ink" xmlns:mc="http://schemas.openxmlformats.org/markup-compatibility/2006" xmlns:cx8="http://schemas.microsoft.com/office/drawing/2016/5/14/chartex" xmlns:cx7="http://schemas.microsoft.com/office/drawing/2016/5/13/chartex" xmlns:cx6="http://schemas.microsoft.com/office/drawing/2016/5/12/chartex" xmlns:cx5="http://schemas.microsoft.com/office/drawing/2016/5/11/chartex" xmlns:cx4="http://schemas.microsoft.com/office/drawing/2016/5/10/chartex" xmlns:cx3="http://schemas.microsoft.com/office/drawing/2016/5/9/chartex" xmlns:cx2="http://schemas.microsoft.com/office/drawing/2015/10/21/chartex" xmlns:cx1="http://schemas.microsoft.com/office/drawing/2015/9/8/chartex" xmlns:cx="http://schemas.microsoft.com/office/drawing/2014/chartex" xmlns:wpc="http://schemas.microsoft.com/office/word/2010/wordprocessingCanvas" xmlns="" val="0"/>
+                          <a14:useLocalDpi xmlns="" xmlns:wpc="http://schemas.microsoft.com/office/word/2010/wordprocessingCanvas" xmlns:cx="http://schemas.microsoft.com/office/drawing/2014/chartex" xmlns:cx1="http://schemas.microsoft.com/office/drawing/2015/9/8/chartex" xmlns:cx2="http://schemas.microsoft.com/office/drawing/2015/10/21/chartex" xmlns:cx3="http://schemas.microsoft.com/office/drawing/2016/5/9/chartex" xmlns:cx4="http://schemas.microsoft.com/office/drawing/2016/5/10/chartex" xmlns:cx5="http://schemas.microsoft.com/office/drawing/2016/5/11/chartex" xmlns:cx6="http://schemas.microsoft.com/office/drawing/2016/5/12/chartex" xmlns:cx7="http://schemas.microsoft.com/office/drawing/2016/5/13/chartex" xmlns:cx8="http://schemas.microsoft.com/office/drawing/2016/5/14/chartex" xmlns:mc="http://schemas.openxmlformats.org/markup-compatibility/2006" xmlns:aink="http://schemas.microsoft.com/office/drawing/2016/ink" xmlns:am3d="http://schemas.microsoft.com/office/drawing/2017/model3d" xmlns:o="urn:schemas-microsoft-com:office:office" xmlns:v="urn:schemas-microsoft-com:vml" xmlns:wp14="http://schemas.microsoft.com/office/word/2010/wordprocessingDrawing" xmlns:w10="urn:schemas-microsoft-com:office:word" xmlns:w="http://schemas.openxmlformats.org/wordprocessingml/2006/main" xmlns:w14="http://schemas.microsoft.com/office/word/2010/wordml" xmlns:w15="http://schemas.microsoft.com/office/word/2012/wordml" xmlns:w16cid="http://schemas.microsoft.com/office/word/2016/wordml/cid" xmlns:w16se="http://schemas.microsoft.com/office/word/2015/wordml/symex" xmlns:wpg="http://schemas.microsoft.com/office/word/2010/wordprocessingGroup" xmlns:wpi="http://schemas.microsoft.com/office/word/2010/wordprocessingInk" xmlns:wps="http://schemas.microsoft.com/office/word/2010/wordprocessingShape" xmlns:a14="http://schemas.microsoft.com/office/drawing/2010/main" val="0"/>
                         </a:ext>
                       </a:extLst>
                     </a:blip>
@@ -2623,7 +2368,7 @@
                     <a:blip r:embed="rId13" cstate="print">
                       <a:extLst>
                         <a:ext uri="{28A0092B-C50C-407E-A947-70E740481C1C}">
-                          <a14:useLocalDpi xmlns:a14="http://schemas.microsoft.com/office/drawing/2010/main" xmlns:wps="http://schemas.microsoft.com/office/word/2010/wordprocessingShape" xmlns:wpi="http://schemas.microsoft.com/office/word/2010/wordprocessingInk" xmlns:wpg="http://schemas.microsoft.com/office/word/2010/wordprocessingGroup" xmlns:w16se="http://schemas.microsoft.com/office/word/2015/wordml/symex" xmlns:w16cid="http://schemas.microsoft.com/office/word/2016/wordml/cid" xmlns:w15="http://schemas.microsoft.com/office/word/2012/wordml" xmlns:w14="http://schemas.microsoft.com/office/word/2010/wordml" xmlns:w="http://schemas.openxmlformats.org/wordprocessingml/2006/main" xmlns:w10="urn:schemas-microsoft-com:office:word" xmlns:wp14="http://schemas.microsoft.com/office/word/2010/wordprocessingDrawing" xmlns:v="urn:schemas-microsoft-com:vml" xmlns:o="urn:schemas-microsoft-com:office:office" xmlns:am3d="http://schemas.microsoft.com/office/drawing/2017/model3d" xmlns:aink="http://schemas.microsoft.com/office/drawing/2016/ink" xmlns:mc="http://schemas.openxmlformats.org/markup-compatibility/2006" xmlns:cx8="http://schemas.microsoft.com/office/drawing/2016/5/14/chartex" xmlns:cx7="http://schemas.microsoft.com/office/drawing/2016/5/13/chartex" xmlns:cx6="http://schemas.microsoft.com/office/drawing/2016/5/12/chartex" xmlns:cx5="http://schemas.microsoft.com/office/drawing/2016/5/11/chartex" xmlns:cx4="http://schemas.microsoft.com/office/drawing/2016/5/10/chartex" xmlns:cx3="http://schemas.microsoft.com/office/drawing/2016/5/9/chartex" xmlns:cx2="http://schemas.microsoft.com/office/drawing/2015/10/21/chartex" xmlns:cx1="http://schemas.microsoft.com/office/drawing/2015/9/8/chartex" xmlns:cx="http://schemas.microsoft.com/office/drawing/2014/chartex" xmlns:wpc="http://schemas.microsoft.com/office/word/2010/wordprocessingCanvas" xmlns="" val="0"/>
+                          <a14:useLocalDpi xmlns="" xmlns:wpc="http://schemas.microsoft.com/office/word/2010/wordprocessingCanvas" xmlns:cx="http://schemas.microsoft.com/office/drawing/2014/chartex" xmlns:cx1="http://schemas.microsoft.com/office/drawing/2015/9/8/chartex" xmlns:cx2="http://schemas.microsoft.com/office/drawing/2015/10/21/chartex" xmlns:cx3="http://schemas.microsoft.com/office/drawing/2016/5/9/chartex" xmlns:cx4="http://schemas.microsoft.com/office/drawing/2016/5/10/chartex" xmlns:cx5="http://schemas.microsoft.com/office/drawing/2016/5/11/chartex" xmlns:cx6="http://schemas.microsoft.com/office/drawing/2016/5/12/chartex" xmlns:cx7="http://schemas.microsoft.com/office/drawing/2016/5/13/chartex" xmlns:cx8="http://schemas.microsoft.com/office/drawing/2016/5/14/chartex" xmlns:mc="http://schemas.openxmlformats.org/markup-compatibility/2006" xmlns:aink="http://schemas.microsoft.com/office/drawing/2016/ink" xmlns:am3d="http://schemas.microsoft.com/office/drawing/2017/model3d" xmlns:o="urn:schemas-microsoft-com:office:office" xmlns:v="urn:schemas-microsoft-com:vml" xmlns:wp14="http://schemas.microsoft.com/office/word/2010/wordprocessingDrawing" xmlns:w10="urn:schemas-microsoft-com:office:word" xmlns:w="http://schemas.openxmlformats.org/wordprocessingml/2006/main" xmlns:w14="http://schemas.microsoft.com/office/word/2010/wordml" xmlns:w15="http://schemas.microsoft.com/office/word/2012/wordml" xmlns:w16cid="http://schemas.microsoft.com/office/word/2016/wordml/cid" xmlns:w16se="http://schemas.microsoft.com/office/word/2015/wordml/symex" xmlns:wpg="http://schemas.microsoft.com/office/word/2010/wordprocessingGroup" xmlns:wpi="http://schemas.microsoft.com/office/word/2010/wordprocessingInk" xmlns:wps="http://schemas.microsoft.com/office/word/2010/wordprocessingShape" xmlns:a14="http://schemas.microsoft.com/office/drawing/2010/main" val="0"/>
                         </a:ext>
                       </a:extLst>
                     </a:blip>
@@ -2740,7 +2485,7 @@
                     <a:blip r:embed="rId14" cstate="print">
                       <a:extLst>
                         <a:ext uri="{28A0092B-C50C-407E-A947-70E740481C1C}">
-                          <a14:useLocalDpi xmlns:a14="http://schemas.microsoft.com/office/drawing/2010/main" xmlns:wps="http://schemas.microsoft.com/office/word/2010/wordprocessingShape" xmlns:wpi="http://schemas.microsoft.com/office/word/2010/wordprocessingInk" xmlns:wpg="http://schemas.microsoft.com/office/word/2010/wordprocessingGroup" xmlns:w16se="http://schemas.microsoft.com/office/word/2015/wordml/symex" xmlns:w16cid="http://schemas.microsoft.com/office/word/2016/wordml/cid" xmlns:w15="http://schemas.microsoft.com/office/word/2012/wordml" xmlns:w14="http://schemas.microsoft.com/office/word/2010/wordml" xmlns:w="http://schemas.openxmlformats.org/wordprocessingml/2006/main" xmlns:w10="urn:schemas-microsoft-com:office:word" xmlns:wp14="http://schemas.microsoft.com/office/word/2010/wordprocessingDrawing" xmlns:v="urn:schemas-microsoft-com:vml" xmlns:o="urn:schemas-microsoft-com:office:office" xmlns:am3d="http://schemas.microsoft.com/office/drawing/2017/model3d" xmlns:aink="http://schemas.microsoft.com/office/drawing/2016/ink" xmlns:mc="http://schemas.openxmlformats.org/markup-compatibility/2006" xmlns:cx8="http://schemas.microsoft.com/office/drawing/2016/5/14/chartex" xmlns:cx7="http://schemas.microsoft.com/office/drawing/2016/5/13/chartex" xmlns:cx6="http://schemas.microsoft.com/office/drawing/2016/5/12/chartex" xmlns:cx5="http://schemas.microsoft.com/office/drawing/2016/5/11/chartex" xmlns:cx4="http://schemas.microsoft.com/office/drawing/2016/5/10/chartex" xmlns:cx3="http://schemas.microsoft.com/office/drawing/2016/5/9/chartex" xmlns:cx2="http://schemas.microsoft.com/office/drawing/2015/10/21/chartex" xmlns:cx1="http://schemas.microsoft.com/office/drawing/2015/9/8/chartex" xmlns:cx="http://schemas.microsoft.com/office/drawing/2014/chartex" xmlns:wpc="http://schemas.microsoft.com/office/word/2010/wordprocessingCanvas" xmlns="" val="0"/>
+                          <a14:useLocalDpi xmlns="" xmlns:wpc="http://schemas.microsoft.com/office/word/2010/wordprocessingCanvas" xmlns:cx="http://schemas.microsoft.com/office/drawing/2014/chartex" xmlns:cx1="http://schemas.microsoft.com/office/drawing/2015/9/8/chartex" xmlns:cx2="http://schemas.microsoft.com/office/drawing/2015/10/21/chartex" xmlns:cx3="http://schemas.microsoft.com/office/drawing/2016/5/9/chartex" xmlns:cx4="http://schemas.microsoft.com/office/drawing/2016/5/10/chartex" xmlns:cx5="http://schemas.microsoft.com/office/drawing/2016/5/11/chartex" xmlns:cx6="http://schemas.microsoft.com/office/drawing/2016/5/12/chartex" xmlns:cx7="http://schemas.microsoft.com/office/drawing/2016/5/13/chartex" xmlns:cx8="http://schemas.microsoft.com/office/drawing/2016/5/14/chartex" xmlns:mc="http://schemas.openxmlformats.org/markup-compatibility/2006" xmlns:aink="http://schemas.microsoft.com/office/drawing/2016/ink" xmlns:am3d="http://schemas.microsoft.com/office/drawing/2017/model3d" xmlns:o="urn:schemas-microsoft-com:office:office" xmlns:v="urn:schemas-microsoft-com:vml" xmlns:wp14="http://schemas.microsoft.com/office/word/2010/wordprocessingDrawing" xmlns:w10="urn:schemas-microsoft-com:office:word" xmlns:w="http://schemas.openxmlformats.org/wordprocessingml/2006/main" xmlns:w14="http://schemas.microsoft.com/office/word/2010/wordml" xmlns:w15="http://schemas.microsoft.com/office/word/2012/wordml" xmlns:w16cid="http://schemas.microsoft.com/office/word/2016/wordml/cid" xmlns:w16se="http://schemas.microsoft.com/office/word/2015/wordml/symex" xmlns:wpg="http://schemas.microsoft.com/office/word/2010/wordprocessingGroup" xmlns:wpi="http://schemas.microsoft.com/office/word/2010/wordprocessingInk" xmlns:wps="http://schemas.microsoft.com/office/word/2010/wordprocessingShape" xmlns:a14="http://schemas.microsoft.com/office/drawing/2010/main" val="0"/>
                         </a:ext>
                       </a:extLst>
                     </a:blip>
@@ -2858,7 +2603,7 @@
                     <a:blip r:embed="rId15" cstate="print">
                       <a:extLst>
                         <a:ext uri="{28A0092B-C50C-407E-A947-70E740481C1C}">
-                          <a14:useLocalDpi xmlns:a14="http://schemas.microsoft.com/office/drawing/2010/main" xmlns:wps="http://schemas.microsoft.com/office/word/2010/wordprocessingShape" xmlns:wpi="http://schemas.microsoft.com/office/word/2010/wordprocessingInk" xmlns:wpg="http://schemas.microsoft.com/office/word/2010/wordprocessingGroup" xmlns:w16se="http://schemas.microsoft.com/office/word/2015/wordml/symex" xmlns:w16cid="http://schemas.microsoft.com/office/word/2016/wordml/cid" xmlns:w15="http://schemas.microsoft.com/office/word/2012/wordml" xmlns:w14="http://schemas.microsoft.com/office/word/2010/wordml" xmlns:w="http://schemas.openxmlformats.org/wordprocessingml/2006/main" xmlns:w10="urn:schemas-microsoft-com:office:word" xmlns:wp14="http://schemas.microsoft.com/office/word/2010/wordprocessingDrawing" xmlns:v="urn:schemas-microsoft-com:vml" xmlns:o="urn:schemas-microsoft-com:office:office" xmlns:am3d="http://schemas.microsoft.com/office/drawing/2017/model3d" xmlns:aink="http://schemas.microsoft.com/office/drawing/2016/ink" xmlns:mc="http://schemas.openxmlformats.org/markup-compatibility/2006" xmlns:cx8="http://schemas.microsoft.com/office/drawing/2016/5/14/chartex" xmlns:cx7="http://schemas.microsoft.com/office/drawing/2016/5/13/chartex" xmlns:cx6="http://schemas.microsoft.com/office/drawing/2016/5/12/chartex" xmlns:cx5="http://schemas.microsoft.com/office/drawing/2016/5/11/chartex" xmlns:cx4="http://schemas.microsoft.com/office/drawing/2016/5/10/chartex" xmlns:cx3="http://schemas.microsoft.com/office/drawing/2016/5/9/chartex" xmlns:cx2="http://schemas.microsoft.com/office/drawing/2015/10/21/chartex" xmlns:cx1="http://schemas.microsoft.com/office/drawing/2015/9/8/chartex" xmlns:cx="http://schemas.microsoft.com/office/drawing/2014/chartex" xmlns:wpc="http://schemas.microsoft.com/office/word/2010/wordprocessingCanvas" xmlns="" val="0"/>
+                          <a14:useLocalDpi xmlns="" xmlns:wpc="http://schemas.microsoft.com/office/word/2010/wordprocessingCanvas" xmlns:cx="http://schemas.microsoft.com/office/drawing/2014/chartex" xmlns:cx1="http://schemas.microsoft.com/office/drawing/2015/9/8/chartex" xmlns:cx2="http://schemas.microsoft.com/office/drawing/2015/10/21/chartex" xmlns:cx3="http://schemas.microsoft.com/office/drawing/2016/5/9/chartex" xmlns:cx4="http://schemas.microsoft.com/office/drawing/2016/5/10/chartex" xmlns:cx5="http://schemas.microsoft.com/office/drawing/2016/5/11/chartex" xmlns:cx6="http://schemas.microsoft.com/office/drawing/2016/5/12/chartex" xmlns:cx7="http://schemas.microsoft.com/office/drawing/2016/5/13/chartex" xmlns:cx8="http://schemas.microsoft.com/office/drawing/2016/5/14/chartex" xmlns:mc="http://schemas.openxmlformats.org/markup-compatibility/2006" xmlns:aink="http://schemas.microsoft.com/office/drawing/2016/ink" xmlns:am3d="http://schemas.microsoft.com/office/drawing/2017/model3d" xmlns:o="urn:schemas-microsoft-com:office:office" xmlns:v="urn:schemas-microsoft-com:vml" xmlns:wp14="http://schemas.microsoft.com/office/word/2010/wordprocessingDrawing" xmlns:w10="urn:schemas-microsoft-com:office:word" xmlns:w="http://schemas.openxmlformats.org/wordprocessingml/2006/main" xmlns:w14="http://schemas.microsoft.com/office/word/2010/wordml" xmlns:w15="http://schemas.microsoft.com/office/word/2012/wordml" xmlns:w16cid="http://schemas.microsoft.com/office/word/2016/wordml/cid" xmlns:w16se="http://schemas.microsoft.com/office/word/2015/wordml/symex" xmlns:wpg="http://schemas.microsoft.com/office/word/2010/wordprocessingGroup" xmlns:wpi="http://schemas.microsoft.com/office/word/2010/wordprocessingInk" xmlns:wps="http://schemas.microsoft.com/office/word/2010/wordprocessingShape" xmlns:a14="http://schemas.microsoft.com/office/drawing/2010/main" val="0"/>
                         </a:ext>
                       </a:extLst>
                     </a:blip>
@@ -2914,7 +2659,7 @@
                     <a:blip r:embed="rId16" cstate="print">
                       <a:extLst>
                         <a:ext uri="{28A0092B-C50C-407E-A947-70E740481C1C}">
-                          <a14:useLocalDpi xmlns:a14="http://schemas.microsoft.com/office/drawing/2010/main" xmlns:wps="http://schemas.microsoft.com/office/word/2010/wordprocessingShape" xmlns:wpi="http://schemas.microsoft.com/office/word/2010/wordprocessingInk" xmlns:wpg="http://schemas.microsoft.com/office/word/2010/wordprocessingGroup" xmlns:w16se="http://schemas.microsoft.com/office/word/2015/wordml/symex" xmlns:w16cid="http://schemas.microsoft.com/office/word/2016/wordml/cid" xmlns:w15="http://schemas.microsoft.com/office/word/2012/wordml" xmlns:w14="http://schemas.microsoft.com/office/word/2010/wordml" xmlns:w="http://schemas.openxmlformats.org/wordprocessingml/2006/main" xmlns:w10="urn:schemas-microsoft-com:office:word" xmlns:wp14="http://schemas.microsoft.com/office/word/2010/wordprocessingDrawing" xmlns:v="urn:schemas-microsoft-com:vml" xmlns:o="urn:schemas-microsoft-com:office:office" xmlns:am3d="http://schemas.microsoft.com/office/drawing/2017/model3d" xmlns:aink="http://schemas.microsoft.com/office/drawing/2016/ink" xmlns:mc="http://schemas.openxmlformats.org/markup-compatibility/2006" xmlns:cx8="http://schemas.microsoft.com/office/drawing/2016/5/14/chartex" xmlns:cx7="http://schemas.microsoft.com/office/drawing/2016/5/13/chartex" xmlns:cx6="http://schemas.microsoft.com/office/drawing/2016/5/12/chartex" xmlns:cx5="http://schemas.microsoft.com/office/drawing/2016/5/11/chartex" xmlns:cx4="http://schemas.microsoft.com/office/drawing/2016/5/10/chartex" xmlns:cx3="http://schemas.microsoft.com/office/drawing/2016/5/9/chartex" xmlns:cx2="http://schemas.microsoft.com/office/drawing/2015/10/21/chartex" xmlns:cx1="http://schemas.microsoft.com/office/drawing/2015/9/8/chartex" xmlns:cx="http://schemas.microsoft.com/office/drawing/2014/chartex" xmlns:wpc="http://schemas.microsoft.com/office/word/2010/wordprocessingCanvas" xmlns="" val="0"/>
+                          <a14:useLocalDpi xmlns="" xmlns:wpc="http://schemas.microsoft.com/office/word/2010/wordprocessingCanvas" xmlns:cx="http://schemas.microsoft.com/office/drawing/2014/chartex" xmlns:cx1="http://schemas.microsoft.com/office/drawing/2015/9/8/chartex" xmlns:cx2="http://schemas.microsoft.com/office/drawing/2015/10/21/chartex" xmlns:cx3="http://schemas.microsoft.com/office/drawing/2016/5/9/chartex" xmlns:cx4="http://schemas.microsoft.com/office/drawing/2016/5/10/chartex" xmlns:cx5="http://schemas.microsoft.com/office/drawing/2016/5/11/chartex" xmlns:cx6="http://schemas.microsoft.com/office/drawing/2016/5/12/chartex" xmlns:cx7="http://schemas.microsoft.com/office/drawing/2016/5/13/chartex" xmlns:cx8="http://schemas.microsoft.com/office/drawing/2016/5/14/chartex" xmlns:mc="http://schemas.openxmlformats.org/markup-compatibility/2006" xmlns:aink="http://schemas.microsoft.com/office/drawing/2016/ink" xmlns:am3d="http://schemas.microsoft.com/office/drawing/2017/model3d" xmlns:o="urn:schemas-microsoft-com:office:office" xmlns:v="urn:schemas-microsoft-com:vml" xmlns:wp14="http://schemas.microsoft.com/office/word/2010/wordprocessingDrawing" xmlns:w10="urn:schemas-microsoft-com:office:word" xmlns:w="http://schemas.openxmlformats.org/wordprocessingml/2006/main" xmlns:w14="http://schemas.microsoft.com/office/word/2010/wordml" xmlns:w15="http://schemas.microsoft.com/office/word/2012/wordml" xmlns:w16cid="http://schemas.microsoft.com/office/word/2016/wordml/cid" xmlns:w16se="http://schemas.microsoft.com/office/word/2015/wordml/symex" xmlns:wpg="http://schemas.microsoft.com/office/word/2010/wordprocessingGroup" xmlns:wpi="http://schemas.microsoft.com/office/word/2010/wordprocessingInk" xmlns:wps="http://schemas.microsoft.com/office/word/2010/wordprocessingShape" xmlns:a14="http://schemas.microsoft.com/office/drawing/2010/main" val="0"/>
                         </a:ext>
                       </a:extLst>
                     </a:blip>
@@ -2970,7 +2715,7 @@
                     <a:blip r:embed="rId17" cstate="print">
                       <a:extLst>
                         <a:ext uri="{28A0092B-C50C-407E-A947-70E740481C1C}">
-                          <a14:useLocalDpi xmlns:a14="http://schemas.microsoft.com/office/drawing/2010/main" xmlns:wps="http://schemas.microsoft.com/office/word/2010/wordprocessingShape" xmlns:wpi="http://schemas.microsoft.com/office/word/2010/wordprocessingInk" xmlns:wpg="http://schemas.microsoft.com/office/word/2010/wordprocessingGroup" xmlns:w16se="http://schemas.microsoft.com/office/word/2015/wordml/symex" xmlns:w16cid="http://schemas.microsoft.com/office/word/2016/wordml/cid" xmlns:w15="http://schemas.microsoft.com/office/word/2012/wordml" xmlns:w14="http://schemas.microsoft.com/office/word/2010/wordml" xmlns:w="http://schemas.openxmlformats.org/wordprocessingml/2006/main" xmlns:w10="urn:schemas-microsoft-com:office:word" xmlns:wp14="http://schemas.microsoft.com/office/word/2010/wordprocessingDrawing" xmlns:v="urn:schemas-microsoft-com:vml" xmlns:o="urn:schemas-microsoft-com:office:office" xmlns:am3d="http://schemas.microsoft.com/office/drawing/2017/model3d" xmlns:aink="http://schemas.microsoft.com/office/drawing/2016/ink" xmlns:mc="http://schemas.openxmlformats.org/markup-compatibility/2006" xmlns:cx8="http://schemas.microsoft.com/office/drawing/2016/5/14/chartex" xmlns:cx7="http://schemas.microsoft.com/office/drawing/2016/5/13/chartex" xmlns:cx6="http://schemas.microsoft.com/office/drawing/2016/5/12/chartex" xmlns:cx5="http://schemas.microsoft.com/office/drawing/2016/5/11/chartex" xmlns:cx4="http://schemas.microsoft.com/office/drawing/2016/5/10/chartex" xmlns:cx3="http://schemas.microsoft.com/office/drawing/2016/5/9/chartex" xmlns:cx2="http://schemas.microsoft.com/office/drawing/2015/10/21/chartex" xmlns:cx1="http://schemas.microsoft.com/office/drawing/2015/9/8/chartex" xmlns:cx="http://schemas.microsoft.com/office/drawing/2014/chartex" xmlns:wpc="http://schemas.microsoft.com/office/word/2010/wordprocessingCanvas" xmlns="" val="0"/>
+                          <a14:useLocalDpi xmlns="" xmlns:wpc="http://schemas.microsoft.com/office/word/2010/wordprocessingCanvas" xmlns:cx="http://schemas.microsoft.com/office/drawing/2014/chartex" xmlns:cx1="http://schemas.microsoft.com/office/drawing/2015/9/8/chartex" xmlns:cx2="http://schemas.microsoft.com/office/drawing/2015/10/21/chartex" xmlns:cx3="http://schemas.microsoft.com/office/drawing/2016/5/9/chartex" xmlns:cx4="http://schemas.microsoft.com/office/drawing/2016/5/10/chartex" xmlns:cx5="http://schemas.microsoft.com/office/drawing/2016/5/11/chartex" xmlns:cx6="http://schemas.microsoft.com/office/drawing/2016/5/12/chartex" xmlns:cx7="http://schemas.microsoft.com/office/drawing/2016/5/13/chartex" xmlns:cx8="http://schemas.microsoft.com/office/drawing/2016/5/14/chartex" xmlns:mc="http://schemas.openxmlformats.org/markup-compatibility/2006" xmlns:aink="http://schemas.microsoft.com/office/drawing/2016/ink" xmlns:am3d="http://schemas.microsoft.com/office/drawing/2017/model3d" xmlns:o="urn:schemas-microsoft-com:office:office" xmlns:v="urn:schemas-microsoft-com:vml" xmlns:wp14="http://schemas.microsoft.com/office/word/2010/wordprocessingDrawing" xmlns:w10="urn:schemas-microsoft-com:office:word" xmlns:w="http://schemas.openxmlformats.org/wordprocessingml/2006/main" xmlns:w14="http://schemas.microsoft.com/office/word/2010/wordml" xmlns:w15="http://schemas.microsoft.com/office/word/2012/wordml" xmlns:w16cid="http://schemas.microsoft.com/office/word/2016/wordml/cid" xmlns:w16se="http://schemas.microsoft.com/office/word/2015/wordml/symex" xmlns:wpg="http://schemas.microsoft.com/office/word/2010/wordprocessingGroup" xmlns:wpi="http://schemas.microsoft.com/office/word/2010/wordprocessingInk" xmlns:wps="http://schemas.microsoft.com/office/word/2010/wordprocessingShape" xmlns:a14="http://schemas.microsoft.com/office/drawing/2010/main" val="0"/>
                         </a:ext>
                       </a:extLst>
                     </a:blip>
@@ -3100,7 +2845,7 @@
                     <a:blip r:embed="rId18" cstate="print">
                       <a:extLst>
                         <a:ext uri="{28A0092B-C50C-407E-A947-70E740481C1C}">
-                          <a14:useLocalDpi xmlns:a14="http://schemas.microsoft.com/office/drawing/2010/main" xmlns:wps="http://schemas.microsoft.com/office/word/2010/wordprocessingShape" xmlns:wpi="http://schemas.microsoft.com/office/word/2010/wordprocessingInk" xmlns:wpg="http://schemas.microsoft.com/office/word/2010/wordprocessingGroup" xmlns:w16se="http://schemas.microsoft.com/office/word/2015/wordml/symex" xmlns:w16cid="http://schemas.microsoft.com/office/word/2016/wordml/cid" xmlns:w15="http://schemas.microsoft.com/office/word/2012/wordml" xmlns:w14="http://schemas.microsoft.com/office/word/2010/wordml" xmlns:w="http://schemas.openxmlformats.org/wordprocessingml/2006/main" xmlns:w10="urn:schemas-microsoft-com:office:word" xmlns:wp14="http://schemas.microsoft.com/office/word/2010/wordprocessingDrawing" xmlns:v="urn:schemas-microsoft-com:vml" xmlns:o="urn:schemas-microsoft-com:office:office" xmlns:am3d="http://schemas.microsoft.com/office/drawing/2017/model3d" xmlns:aink="http://schemas.microsoft.com/office/drawing/2016/ink" xmlns:mc="http://schemas.openxmlformats.org/markup-compatibility/2006" xmlns:cx8="http://schemas.microsoft.com/office/drawing/2016/5/14/chartex" xmlns:cx7="http://schemas.microsoft.com/office/drawing/2016/5/13/chartex" xmlns:cx6="http://schemas.microsoft.com/office/drawing/2016/5/12/chartex" xmlns:cx5="http://schemas.microsoft.com/office/drawing/2016/5/11/chartex" xmlns:cx4="http://schemas.microsoft.com/office/drawing/2016/5/10/chartex" xmlns:cx3="http://schemas.microsoft.com/office/drawing/2016/5/9/chartex" xmlns:cx2="http://schemas.microsoft.com/office/drawing/2015/10/21/chartex" xmlns:cx1="http://schemas.microsoft.com/office/drawing/2015/9/8/chartex" xmlns:cx="http://schemas.microsoft.com/office/drawing/2014/chartex" xmlns:wpc="http://schemas.microsoft.com/office/word/2010/wordprocessingCanvas" xmlns="" val="0"/>
+                          <a14:useLocalDpi xmlns="" xmlns:wpc="http://schemas.microsoft.com/office/word/2010/wordprocessingCanvas" xmlns:cx="http://schemas.microsoft.com/office/drawing/2014/chartex" xmlns:cx1="http://schemas.microsoft.com/office/drawing/2015/9/8/chartex" xmlns:cx2="http://schemas.microsoft.com/office/drawing/2015/10/21/chartex" xmlns:cx3="http://schemas.microsoft.com/office/drawing/2016/5/9/chartex" xmlns:cx4="http://schemas.microsoft.com/office/drawing/2016/5/10/chartex" xmlns:cx5="http://schemas.microsoft.com/office/drawing/2016/5/11/chartex" xmlns:cx6="http://schemas.microsoft.com/office/drawing/2016/5/12/chartex" xmlns:cx7="http://schemas.microsoft.com/office/drawing/2016/5/13/chartex" xmlns:cx8="http://schemas.microsoft.com/office/drawing/2016/5/14/chartex" xmlns:mc="http://schemas.openxmlformats.org/markup-compatibility/2006" xmlns:aink="http://schemas.microsoft.com/office/drawing/2016/ink" xmlns:am3d="http://schemas.microsoft.com/office/drawing/2017/model3d" xmlns:o="urn:schemas-microsoft-com:office:office" xmlns:v="urn:schemas-microsoft-com:vml" xmlns:wp14="http://schemas.microsoft.com/office/word/2010/wordprocessingDrawing" xmlns:w10="urn:schemas-microsoft-com:office:word" xmlns:w="http://schemas.openxmlformats.org/wordprocessingml/2006/main" xmlns:w14="http://schemas.microsoft.com/office/word/2010/wordml" xmlns:w15="http://schemas.microsoft.com/office/word/2012/wordml" xmlns:w16cid="http://schemas.microsoft.com/office/word/2016/wordml/cid" xmlns:w16se="http://schemas.microsoft.com/office/word/2015/wordml/symex" xmlns:wpg="http://schemas.microsoft.com/office/word/2010/wordprocessingGroup" xmlns:wpi="http://schemas.microsoft.com/office/word/2010/wordprocessingInk" xmlns:wps="http://schemas.microsoft.com/office/word/2010/wordprocessingShape" xmlns:a14="http://schemas.microsoft.com/office/drawing/2010/main" val="0"/>
                         </a:ext>
                       </a:extLst>
                     </a:blip>
@@ -3210,7 +2955,7 @@
                     <a:blip r:embed="rId19" cstate="print">
                       <a:extLst>
                         <a:ext uri="{28A0092B-C50C-407E-A947-70E740481C1C}">
-                          <a14:useLocalDpi xmlns:a14="http://schemas.microsoft.com/office/drawing/2010/main" xmlns:wps="http://schemas.microsoft.com/office/word/2010/wordprocessingShape" xmlns:wpi="http://schemas.microsoft.com/office/word/2010/wordprocessingInk" xmlns:wpg="http://schemas.microsoft.com/office/word/2010/wordprocessingGroup" xmlns:w16se="http://schemas.microsoft.com/office/word/2015/wordml/symex" xmlns:w16cid="http://schemas.microsoft.com/office/word/2016/wordml/cid" xmlns:w15="http://schemas.microsoft.com/office/word/2012/wordml" xmlns:w14="http://schemas.microsoft.com/office/word/2010/wordml" xmlns:w="http://schemas.openxmlformats.org/wordprocessingml/2006/main" xmlns:w10="urn:schemas-microsoft-com:office:word" xmlns:wp14="http://schemas.microsoft.com/office/word/2010/wordprocessingDrawing" xmlns:v="urn:schemas-microsoft-com:vml" xmlns:o="urn:schemas-microsoft-com:office:office" xmlns:am3d="http://schemas.microsoft.com/office/drawing/2017/model3d" xmlns:aink="http://schemas.microsoft.com/office/drawing/2016/ink" xmlns:mc="http://schemas.openxmlformats.org/markup-compatibility/2006" xmlns:cx8="http://schemas.microsoft.com/office/drawing/2016/5/14/chartex" xmlns:cx7="http://schemas.microsoft.com/office/drawing/2016/5/13/chartex" xmlns:cx6="http://schemas.microsoft.com/office/drawing/2016/5/12/chartex" xmlns:cx5="http://schemas.microsoft.com/office/drawing/2016/5/11/chartex" xmlns:cx4="http://schemas.microsoft.com/office/drawing/2016/5/10/chartex" xmlns:cx3="http://schemas.microsoft.com/office/drawing/2016/5/9/chartex" xmlns:cx2="http://schemas.microsoft.com/office/drawing/2015/10/21/chartex" xmlns:cx1="http://schemas.microsoft.com/office/drawing/2015/9/8/chartex" xmlns:cx="http://schemas.microsoft.com/office/drawing/2014/chartex" xmlns:wpc="http://schemas.microsoft.com/office/word/2010/wordprocessingCanvas" xmlns="" val="0"/>
+                          <a14:useLocalDpi xmlns="" xmlns:wpc="http://schemas.microsoft.com/office/word/2010/wordprocessingCanvas" xmlns:cx="http://schemas.microsoft.com/office/drawing/2014/chartex" xmlns:cx1="http://schemas.microsoft.com/office/drawing/2015/9/8/chartex" xmlns:cx2="http://schemas.microsoft.com/office/drawing/2015/10/21/chartex" xmlns:cx3="http://schemas.microsoft.com/office/drawing/2016/5/9/chartex" xmlns:cx4="http://schemas.microsoft.com/office/drawing/2016/5/10/chartex" xmlns:cx5="http://schemas.microsoft.com/office/drawing/2016/5/11/chartex" xmlns:cx6="http://schemas.microsoft.com/office/drawing/2016/5/12/chartex" xmlns:cx7="http://schemas.microsoft.com/office/drawing/2016/5/13/chartex" xmlns:cx8="http://schemas.microsoft.com/office/drawing/2016/5/14/chartex" xmlns:mc="http://schemas.openxmlformats.org/markup-compatibility/2006" xmlns:aink="http://schemas.microsoft.com/office/drawing/2016/ink" xmlns:am3d="http://schemas.microsoft.com/office/drawing/2017/model3d" xmlns:o="urn:schemas-microsoft-com:office:office" xmlns:v="urn:schemas-microsoft-com:vml" xmlns:wp14="http://schemas.microsoft.com/office/word/2010/wordprocessingDrawing" xmlns:w10="urn:schemas-microsoft-com:office:word" xmlns:w="http://schemas.openxmlformats.org/wordprocessingml/2006/main" xmlns:w14="http://schemas.microsoft.com/office/word/2010/wordml" xmlns:w15="http://schemas.microsoft.com/office/word/2012/wordml" xmlns:w16cid="http://schemas.microsoft.com/office/word/2016/wordml/cid" xmlns:w16se="http://schemas.microsoft.com/office/word/2015/wordml/symex" xmlns:wpg="http://schemas.microsoft.com/office/word/2010/wordprocessingGroup" xmlns:wpi="http://schemas.microsoft.com/office/word/2010/wordprocessingInk" xmlns:wps="http://schemas.microsoft.com/office/word/2010/wordprocessingShape" xmlns:a14="http://schemas.microsoft.com/office/drawing/2010/main" val="0"/>
                         </a:ext>
                       </a:extLst>
                     </a:blip>
@@ -3347,7 +3092,7 @@
                     <a:blip r:embed="rId20" cstate="print">
                       <a:extLst>
                         <a:ext uri="{28A0092B-C50C-407E-A947-70E740481C1C}">
-                          <a14:useLocalDpi xmlns:a14="http://schemas.microsoft.com/office/drawing/2010/main" xmlns:wps="http://schemas.microsoft.com/office/word/2010/wordprocessingShape" xmlns:wpi="http://schemas.microsoft.com/office/word/2010/wordprocessingInk" xmlns:wpg="http://schemas.microsoft.com/office/word/2010/wordprocessingGroup" xmlns:w16se="http://schemas.microsoft.com/office/word/2015/wordml/symex" xmlns:w16cid="http://schemas.microsoft.com/office/word/2016/wordml/cid" xmlns:w15="http://schemas.microsoft.com/office/word/2012/wordml" xmlns:w14="http://schemas.microsoft.com/office/word/2010/wordml" xmlns:w="http://schemas.openxmlformats.org/wordprocessingml/2006/main" xmlns:w10="urn:schemas-microsoft-com:office:word" xmlns:wp14="http://schemas.microsoft.com/office/word/2010/wordprocessingDrawing" xmlns:v="urn:schemas-microsoft-com:vml" xmlns:o="urn:schemas-microsoft-com:office:office" xmlns:am3d="http://schemas.microsoft.com/office/drawing/2017/model3d" xmlns:aink="http://schemas.microsoft.com/office/drawing/2016/ink" xmlns:mc="http://schemas.openxmlformats.org/markup-compatibility/2006" xmlns:cx8="http://schemas.microsoft.com/office/drawing/2016/5/14/chartex" xmlns:cx7="http://schemas.microsoft.com/office/drawing/2016/5/13/chartex" xmlns:cx6="http://schemas.microsoft.com/office/drawing/2016/5/12/chartex" xmlns:cx5="http://schemas.microsoft.com/office/drawing/2016/5/11/chartex" xmlns:cx4="http://schemas.microsoft.com/office/drawing/2016/5/10/chartex" xmlns:cx3="http://schemas.microsoft.com/office/drawing/2016/5/9/chartex" xmlns:cx2="http://schemas.microsoft.com/office/drawing/2015/10/21/chartex" xmlns:cx1="http://schemas.microsoft.com/office/drawing/2015/9/8/chartex" xmlns:cx="http://schemas.microsoft.com/office/drawing/2014/chartex" xmlns:wpc="http://schemas.microsoft.com/office/word/2010/wordprocessingCanvas" xmlns="" val="0"/>
+                          <a14:useLocalDpi xmlns="" xmlns:wpc="http://schemas.microsoft.com/office/word/2010/wordprocessingCanvas" xmlns:cx="http://schemas.microsoft.com/office/drawing/2014/chartex" xmlns:cx1="http://schemas.microsoft.com/office/drawing/2015/9/8/chartex" xmlns:cx2="http://schemas.microsoft.com/office/drawing/2015/10/21/chartex" xmlns:cx3="http://schemas.microsoft.com/office/drawing/2016/5/9/chartex" xmlns:cx4="http://schemas.microsoft.com/office/drawing/2016/5/10/chartex" xmlns:cx5="http://schemas.microsoft.com/office/drawing/2016/5/11/chartex" xmlns:cx6="http://schemas.microsoft.com/office/drawing/2016/5/12/chartex" xmlns:cx7="http://schemas.microsoft.com/office/drawing/2016/5/13/chartex" xmlns:cx8="http://schemas.microsoft.com/office/drawing/2016/5/14/chartex" xmlns:mc="http://schemas.openxmlformats.org/markup-compatibility/2006" xmlns:aink="http://schemas.microsoft.com/office/drawing/2016/ink" xmlns:am3d="http://schemas.microsoft.com/office/drawing/2017/model3d" xmlns:o="urn:schemas-microsoft-com:office:office" xmlns:v="urn:schemas-microsoft-com:vml" xmlns:wp14="http://schemas.microsoft.com/office/word/2010/wordprocessingDrawing" xmlns:w10="urn:schemas-microsoft-com:office:word" xmlns:w="http://schemas.openxmlformats.org/wordprocessingml/2006/main" xmlns:w14="http://schemas.microsoft.com/office/word/2010/wordml" xmlns:w15="http://schemas.microsoft.com/office/word/2012/wordml" xmlns:w16cid="http://schemas.microsoft.com/office/word/2016/wordml/cid" xmlns:w16se="http://schemas.microsoft.com/office/word/2015/wordml/symex" xmlns:wpg="http://schemas.microsoft.com/office/word/2010/wordprocessingGroup" xmlns:wpi="http://schemas.microsoft.com/office/word/2010/wordprocessingInk" xmlns:wps="http://schemas.microsoft.com/office/word/2010/wordprocessingShape" xmlns:a14="http://schemas.microsoft.com/office/drawing/2010/main" val="0"/>
                         </a:ext>
                       </a:extLst>
                     </a:blip>
@@ -3890,7 +3635,7 @@
                     <a:blip r:embed="rId21" cstate="print">
                       <a:extLst>
                         <a:ext uri="{28A0092B-C50C-407E-A947-70E740481C1C}">
-                          <a14:useLocalDpi xmlns:a14="http://schemas.microsoft.com/office/drawing/2010/main" xmlns:wps="http://schemas.microsoft.com/office/word/2010/wordprocessingShape" xmlns:wpi="http://schemas.microsoft.com/office/word/2010/wordprocessingInk" xmlns:wpg="http://schemas.microsoft.com/office/word/2010/wordprocessingGroup" xmlns:w16se="http://schemas.microsoft.com/office/word/2015/wordml/symex" xmlns:w16cid="http://schemas.microsoft.com/office/word/2016/wordml/cid" xmlns:w15="http://schemas.microsoft.com/office/word/2012/wordml" xmlns:w14="http://schemas.microsoft.com/office/word/2010/wordml" xmlns:w="http://schemas.openxmlformats.org/wordprocessingml/2006/main" xmlns:w10="urn:schemas-microsoft-com:office:word" xmlns:wp14="http://schemas.microsoft.com/office/word/2010/wordprocessingDrawing" xmlns:v="urn:schemas-microsoft-com:vml" xmlns:o="urn:schemas-microsoft-com:office:office" xmlns:am3d="http://schemas.microsoft.com/office/drawing/2017/model3d" xmlns:aink="http://schemas.microsoft.com/office/drawing/2016/ink" xmlns:mc="http://schemas.openxmlformats.org/markup-compatibility/2006" xmlns:cx8="http://schemas.microsoft.com/office/drawing/2016/5/14/chartex" xmlns:cx7="http://schemas.microsoft.com/office/drawing/2016/5/13/chartex" xmlns:cx6="http://schemas.microsoft.com/office/drawing/2016/5/12/chartex" xmlns:cx5="http://schemas.microsoft.com/office/drawing/2016/5/11/chartex" xmlns:cx4="http://schemas.microsoft.com/office/drawing/2016/5/10/chartex" xmlns:cx3="http://schemas.microsoft.com/office/drawing/2016/5/9/chartex" xmlns:cx2="http://schemas.microsoft.com/office/drawing/2015/10/21/chartex" xmlns:cx1="http://schemas.microsoft.com/office/drawing/2015/9/8/chartex" xmlns:cx="http://schemas.microsoft.com/office/drawing/2014/chartex" xmlns:wpc="http://schemas.microsoft.com/office/word/2010/wordprocessingCanvas" xmlns="" val="0"/>
+                          <a14:useLocalDpi xmlns="" xmlns:wpc="http://schemas.microsoft.com/office/word/2010/wordprocessingCanvas" xmlns:cx="http://schemas.microsoft.com/office/drawing/2014/chartex" xmlns:cx1="http://schemas.microsoft.com/office/drawing/2015/9/8/chartex" xmlns:cx2="http://schemas.microsoft.com/office/drawing/2015/10/21/chartex" xmlns:cx3="http://schemas.microsoft.com/office/drawing/2016/5/9/chartex" xmlns:cx4="http://schemas.microsoft.com/office/drawing/2016/5/10/chartex" xmlns:cx5="http://schemas.microsoft.com/office/drawing/2016/5/11/chartex" xmlns:cx6="http://schemas.microsoft.com/office/drawing/2016/5/12/chartex" xmlns:cx7="http://schemas.microsoft.com/office/drawing/2016/5/13/chartex" xmlns:cx8="http://schemas.microsoft.com/office/drawing/2016/5/14/chartex" xmlns:mc="http://schemas.openxmlformats.org/markup-compatibility/2006" xmlns:aink="http://schemas.microsoft.com/office/drawing/2016/ink" xmlns:am3d="http://schemas.microsoft.com/office/drawing/2017/model3d" xmlns:o="urn:schemas-microsoft-com:office:office" xmlns:v="urn:schemas-microsoft-com:vml" xmlns:wp14="http://schemas.microsoft.com/office/word/2010/wordprocessingDrawing" xmlns:w10="urn:schemas-microsoft-com:office:word" xmlns:w="http://schemas.openxmlformats.org/wordprocessingml/2006/main" xmlns:w14="http://schemas.microsoft.com/office/word/2010/wordml" xmlns:w15="http://schemas.microsoft.com/office/word/2012/wordml" xmlns:w16cid="http://schemas.microsoft.com/office/word/2016/wordml/cid" xmlns:w16se="http://schemas.microsoft.com/office/word/2015/wordml/symex" xmlns:wpg="http://schemas.microsoft.com/office/word/2010/wordprocessingGroup" xmlns:wpi="http://schemas.microsoft.com/office/word/2010/wordprocessingInk" xmlns:wps="http://schemas.microsoft.com/office/word/2010/wordprocessingShape" xmlns:a14="http://schemas.microsoft.com/office/drawing/2010/main" val="0"/>
                         </a:ext>
                       </a:extLst>
                     </a:blip>
@@ -4068,7 +3813,7 @@
                     <a:blip r:embed="rId22" cstate="print">
                       <a:extLst>
                         <a:ext uri="{28A0092B-C50C-407E-A947-70E740481C1C}">
-                          <a14:useLocalDpi xmlns:a14="http://schemas.microsoft.com/office/drawing/2010/main" xmlns:wps="http://schemas.microsoft.com/office/word/2010/wordprocessingShape" xmlns:wpi="http://schemas.microsoft.com/office/word/2010/wordprocessingInk" xmlns:wpg="http://schemas.microsoft.com/office/word/2010/wordprocessingGroup" xmlns:w16se="http://schemas.microsoft.com/office/word/2015/wordml/symex" xmlns:w16cid="http://schemas.microsoft.com/office/word/2016/wordml/cid" xmlns:w15="http://schemas.microsoft.com/office/word/2012/wordml" xmlns:w14="http://schemas.microsoft.com/office/word/2010/wordml" xmlns:w="http://schemas.openxmlformats.org/wordprocessingml/2006/main" xmlns:w10="urn:schemas-microsoft-com:office:word" xmlns:wp14="http://schemas.microsoft.com/office/word/2010/wordprocessingDrawing" xmlns:v="urn:schemas-microsoft-com:vml" xmlns:o="urn:schemas-microsoft-com:office:office" xmlns:am3d="http://schemas.microsoft.com/office/drawing/2017/model3d" xmlns:aink="http://schemas.microsoft.com/office/drawing/2016/ink" xmlns:mc="http://schemas.openxmlformats.org/markup-compatibility/2006" xmlns:cx8="http://schemas.microsoft.com/office/drawing/2016/5/14/chartex" xmlns:cx7="http://schemas.microsoft.com/office/drawing/2016/5/13/chartex" xmlns:cx6="http://schemas.microsoft.com/office/drawing/2016/5/12/chartex" xmlns:cx5="http://schemas.microsoft.com/office/drawing/2016/5/11/chartex" xmlns:cx4="http://schemas.microsoft.com/office/drawing/2016/5/10/chartex" xmlns:cx3="http://schemas.microsoft.com/office/drawing/2016/5/9/chartex" xmlns:cx2="http://schemas.microsoft.com/office/drawing/2015/10/21/chartex" xmlns:cx1="http://schemas.microsoft.com/office/drawing/2015/9/8/chartex" xmlns:cx="http://schemas.microsoft.com/office/drawing/2014/chartex" xmlns:wpc="http://schemas.microsoft.com/office/word/2010/wordprocessingCanvas" xmlns="" val="0"/>
+                          <a14:useLocalDpi xmlns="" xmlns:wpc="http://schemas.microsoft.com/office/word/2010/wordprocessingCanvas" xmlns:cx="http://schemas.microsoft.com/office/drawing/2014/chartex" xmlns:cx1="http://schemas.microsoft.com/office/drawing/2015/9/8/chartex" xmlns:cx2="http://schemas.microsoft.com/office/drawing/2015/10/21/chartex" xmlns:cx3="http://schemas.microsoft.com/office/drawing/2016/5/9/chartex" xmlns:cx4="http://schemas.microsoft.com/office/drawing/2016/5/10/chartex" xmlns:cx5="http://schemas.microsoft.com/office/drawing/2016/5/11/chartex" xmlns:cx6="http://schemas.microsoft.com/office/drawing/2016/5/12/chartex" xmlns:cx7="http://schemas.microsoft.com/office/drawing/2016/5/13/chartex" xmlns:cx8="http://schemas.microsoft.com/office/drawing/2016/5/14/chartex" xmlns:mc="http://schemas.openxmlformats.org/markup-compatibility/2006" xmlns:aink="http://schemas.microsoft.com/office/drawing/2016/ink" xmlns:am3d="http://schemas.microsoft.com/office/drawing/2017/model3d" xmlns:o="urn:schemas-microsoft-com:office:office" xmlns:v="urn:schemas-microsoft-com:vml" xmlns:wp14="http://schemas.microsoft.com/office/word/2010/wordprocessingDrawing" xmlns:w10="urn:schemas-microsoft-com:office:word" xmlns:w="http://schemas.openxmlformats.org/wordprocessingml/2006/main" xmlns:w14="http://schemas.microsoft.com/office/word/2010/wordml" xmlns:w15="http://schemas.microsoft.com/office/word/2012/wordml" xmlns:w16cid="http://schemas.microsoft.com/office/word/2016/wordml/cid" xmlns:w16se="http://schemas.microsoft.com/office/word/2015/wordml/symex" xmlns:wpg="http://schemas.microsoft.com/office/word/2010/wordprocessingGroup" xmlns:wpi="http://schemas.microsoft.com/office/word/2010/wordprocessingInk" xmlns:wps="http://schemas.microsoft.com/office/word/2010/wordprocessingShape" xmlns:a14="http://schemas.microsoft.com/office/drawing/2010/main" val="0"/>
                         </a:ext>
                       </a:extLst>
                     </a:blip>
@@ -4183,7 +3928,7 @@
                     <a:blip r:embed="rId23" cstate="print">
                       <a:extLst>
                         <a:ext uri="{28A0092B-C50C-407E-A947-70E740481C1C}">
-                          <a14:useLocalDpi xmlns:a14="http://schemas.microsoft.com/office/drawing/2010/main" xmlns:wps="http://schemas.microsoft.com/office/word/2010/wordprocessingShape" xmlns:wpi="http://schemas.microsoft.com/office/word/2010/wordprocessingInk" xmlns:wpg="http://schemas.microsoft.com/office/word/2010/wordprocessingGroup" xmlns:w16se="http://schemas.microsoft.com/office/word/2015/wordml/symex" xmlns:w16cid="http://schemas.microsoft.com/office/word/2016/wordml/cid" xmlns:w15="http://schemas.microsoft.com/office/word/2012/wordml" xmlns:w14="http://schemas.microsoft.com/office/word/2010/wordml" xmlns:w="http://schemas.openxmlformats.org/wordprocessingml/2006/main" xmlns:w10="urn:schemas-microsoft-com:office:word" xmlns:wp14="http://schemas.microsoft.com/office/word/2010/wordprocessingDrawing" xmlns:v="urn:schemas-microsoft-com:vml" xmlns:o="urn:schemas-microsoft-com:office:office" xmlns:am3d="http://schemas.microsoft.com/office/drawing/2017/model3d" xmlns:aink="http://schemas.microsoft.com/office/drawing/2016/ink" xmlns:mc="http://schemas.openxmlformats.org/markup-compatibility/2006" xmlns:cx8="http://schemas.microsoft.com/office/drawing/2016/5/14/chartex" xmlns:cx7="http://schemas.microsoft.com/office/drawing/2016/5/13/chartex" xmlns:cx6="http://schemas.microsoft.com/office/drawing/2016/5/12/chartex" xmlns:cx5="http://schemas.microsoft.com/office/drawing/2016/5/11/chartex" xmlns:cx4="http://schemas.microsoft.com/office/drawing/2016/5/10/chartex" xmlns:cx3="http://schemas.microsoft.com/office/drawing/2016/5/9/chartex" xmlns:cx2="http://schemas.microsoft.com/office/drawing/2015/10/21/chartex" xmlns:cx1="http://schemas.microsoft.com/office/drawing/2015/9/8/chartex" xmlns:cx="http://schemas.microsoft.com/office/drawing/2014/chartex" xmlns:wpc="http://schemas.microsoft.com/office/word/2010/wordprocessingCanvas" xmlns="" val="0"/>
+                          <a14:useLocalDpi xmlns="" xmlns:wpc="http://schemas.microsoft.com/office/word/2010/wordprocessingCanvas" xmlns:cx="http://schemas.microsoft.com/office/drawing/2014/chartex" xmlns:cx1="http://schemas.microsoft.com/office/drawing/2015/9/8/chartex" xmlns:cx2="http://schemas.microsoft.com/office/drawing/2015/10/21/chartex" xmlns:cx3="http://schemas.microsoft.com/office/drawing/2016/5/9/chartex" xmlns:cx4="http://schemas.microsoft.com/office/drawing/2016/5/10/chartex" xmlns:cx5="http://schemas.microsoft.com/office/drawing/2016/5/11/chartex" xmlns:cx6="http://schemas.microsoft.com/office/drawing/2016/5/12/chartex" xmlns:cx7="http://schemas.microsoft.com/office/drawing/2016/5/13/chartex" xmlns:cx8="http://schemas.microsoft.com/office/drawing/2016/5/14/chartex" xmlns:mc="http://schemas.openxmlformats.org/markup-compatibility/2006" xmlns:aink="http://schemas.microsoft.com/office/drawing/2016/ink" xmlns:am3d="http://schemas.microsoft.com/office/drawing/2017/model3d" xmlns:o="urn:schemas-microsoft-com:office:office" xmlns:v="urn:schemas-microsoft-com:vml" xmlns:wp14="http://schemas.microsoft.com/office/word/2010/wordprocessingDrawing" xmlns:w10="urn:schemas-microsoft-com:office:word" xmlns:w="http://schemas.openxmlformats.org/wordprocessingml/2006/main" xmlns:w14="http://schemas.microsoft.com/office/word/2010/wordml" xmlns:w15="http://schemas.microsoft.com/office/word/2012/wordml" xmlns:w16cid="http://schemas.microsoft.com/office/word/2016/wordml/cid" xmlns:w16se="http://schemas.microsoft.com/office/word/2015/wordml/symex" xmlns:wpg="http://schemas.microsoft.com/office/word/2010/wordprocessingGroup" xmlns:wpi="http://schemas.microsoft.com/office/word/2010/wordprocessingInk" xmlns:wps="http://schemas.microsoft.com/office/word/2010/wordprocessingShape" xmlns:a14="http://schemas.microsoft.com/office/drawing/2010/main" val="0"/>
                         </a:ext>
                       </a:extLst>
                     </a:blip>
@@ -4312,7 +4057,7 @@
                     <a:blip r:embed="rId24" cstate="print">
                       <a:extLst>
                         <a:ext uri="{28A0092B-C50C-407E-A947-70E740481C1C}">
-                          <a14:useLocalDpi xmlns:a14="http://schemas.microsoft.com/office/drawing/2010/main" xmlns:wps="http://schemas.microsoft.com/office/word/2010/wordprocessingShape" xmlns:wpi="http://schemas.microsoft.com/office/word/2010/wordprocessingInk" xmlns:wpg="http://schemas.microsoft.com/office/word/2010/wordprocessingGroup" xmlns:w16se="http://schemas.microsoft.com/office/word/2015/wordml/symex" xmlns:w16cid="http://schemas.microsoft.com/office/word/2016/wordml/cid" xmlns:w15="http://schemas.microsoft.com/office/word/2012/wordml" xmlns:w14="http://schemas.microsoft.com/office/word/2010/wordml" xmlns:w="http://schemas.openxmlformats.org/wordprocessingml/2006/main" xmlns:w10="urn:schemas-microsoft-com:office:word" xmlns:wp14="http://schemas.microsoft.com/office/word/2010/wordprocessingDrawing" xmlns:v="urn:schemas-microsoft-com:vml" xmlns:o="urn:schemas-microsoft-com:office:office" xmlns:am3d="http://schemas.microsoft.com/office/drawing/2017/model3d" xmlns:aink="http://schemas.microsoft.com/office/drawing/2016/ink" xmlns:mc="http://schemas.openxmlformats.org/markup-compatibility/2006" xmlns:cx8="http://schemas.microsoft.com/office/drawing/2016/5/14/chartex" xmlns:cx7="http://schemas.microsoft.com/office/drawing/2016/5/13/chartex" xmlns:cx6="http://schemas.microsoft.com/office/drawing/2016/5/12/chartex" xmlns:cx5="http://schemas.microsoft.com/office/drawing/2016/5/11/chartex" xmlns:cx4="http://schemas.microsoft.com/office/drawing/2016/5/10/chartex" xmlns:cx3="http://schemas.microsoft.com/office/drawing/2016/5/9/chartex" xmlns:cx2="http://schemas.microsoft.com/office/drawing/2015/10/21/chartex" xmlns:cx1="http://schemas.microsoft.com/office/drawing/2015/9/8/chartex" xmlns:cx="http://schemas.microsoft.com/office/drawing/2014/chartex" xmlns:wpc="http://schemas.microsoft.com/office/word/2010/wordprocessingCanvas" xmlns="" val="0"/>
+                          <a14:useLocalDpi xmlns="" xmlns:wpc="http://schemas.microsoft.com/office/word/2010/wordprocessingCanvas" xmlns:cx="http://schemas.microsoft.com/office/drawing/2014/chartex" xmlns:cx1="http://schemas.microsoft.com/office/drawing/2015/9/8/chartex" xmlns:cx2="http://schemas.microsoft.com/office/drawing/2015/10/21/chartex" xmlns:cx3="http://schemas.microsoft.com/office/drawing/2016/5/9/chartex" xmlns:cx4="http://schemas.microsoft.com/office/drawing/2016/5/10/chartex" xmlns:cx5="http://schemas.microsoft.com/office/drawing/2016/5/11/chartex" xmlns:cx6="http://schemas.microsoft.com/office/drawing/2016/5/12/chartex" xmlns:cx7="http://schemas.microsoft.com/office/drawing/2016/5/13/chartex" xmlns:cx8="http://schemas.microsoft.com/office/drawing/2016/5/14/chartex" xmlns:mc="http://schemas.openxmlformats.org/markup-compatibility/2006" xmlns:aink="http://schemas.microsoft.com/office/drawing/2016/ink" xmlns:am3d="http://schemas.microsoft.com/office/drawing/2017/model3d" xmlns:o="urn:schemas-microsoft-com:office:office" xmlns:v="urn:schemas-microsoft-com:vml" xmlns:wp14="http://schemas.microsoft.com/office/word/2010/wordprocessingDrawing" xmlns:w10="urn:schemas-microsoft-com:office:word" xmlns:w="http://schemas.openxmlformats.org/wordprocessingml/2006/main" xmlns:w14="http://schemas.microsoft.com/office/word/2010/wordml" xmlns:w15="http://schemas.microsoft.com/office/word/2012/wordml" xmlns:w16cid="http://schemas.microsoft.com/office/word/2016/wordml/cid" xmlns:w16se="http://schemas.microsoft.com/office/word/2015/wordml/symex" xmlns:wpg="http://schemas.microsoft.com/office/word/2010/wordprocessingGroup" xmlns:wpi="http://schemas.microsoft.com/office/word/2010/wordprocessingInk" xmlns:wps="http://schemas.microsoft.com/office/word/2010/wordprocessingShape" xmlns:a14="http://schemas.microsoft.com/office/drawing/2010/main" val="0"/>
                         </a:ext>
                       </a:extLst>
                     </a:blip>
@@ -4442,7 +4187,7 @@
                     <a:blip r:embed="rId25" cstate="print">
                       <a:extLst>
                         <a:ext uri="{28A0092B-C50C-407E-A947-70E740481C1C}">
-                          <a14:useLocalDpi xmlns:a14="http://schemas.microsoft.com/office/drawing/2010/main" xmlns:wps="http://schemas.microsoft.com/office/word/2010/wordprocessingShape" xmlns:wpi="http://schemas.microsoft.com/office/word/2010/wordprocessingInk" xmlns:wpg="http://schemas.microsoft.com/office/word/2010/wordprocessingGroup" xmlns:w16se="http://schemas.microsoft.com/office/word/2015/wordml/symex" xmlns:w16cid="http://schemas.microsoft.com/office/word/2016/wordml/cid" xmlns:w15="http://schemas.microsoft.com/office/word/2012/wordml" xmlns:w14="http://schemas.microsoft.com/office/word/2010/wordml" xmlns:w="http://schemas.openxmlformats.org/wordprocessingml/2006/main" xmlns:w10="urn:schemas-microsoft-com:office:word" xmlns:wp14="http://schemas.microsoft.com/office/word/2010/wordprocessingDrawing" xmlns:v="urn:schemas-microsoft-com:vml" xmlns:o="urn:schemas-microsoft-com:office:office" xmlns:am3d="http://schemas.microsoft.com/office/drawing/2017/model3d" xmlns:aink="http://schemas.microsoft.com/office/drawing/2016/ink" xmlns:mc="http://schemas.openxmlformats.org/markup-compatibility/2006" xmlns:cx8="http://schemas.microsoft.com/office/drawing/2016/5/14/chartex" xmlns:cx7="http://schemas.microsoft.com/office/drawing/2016/5/13/chartex" xmlns:cx6="http://schemas.microsoft.com/office/drawing/2016/5/12/chartex" xmlns:cx5="http://schemas.microsoft.com/office/drawing/2016/5/11/chartex" xmlns:cx4="http://schemas.microsoft.com/office/drawing/2016/5/10/chartex" xmlns:cx3="http://schemas.microsoft.com/office/drawing/2016/5/9/chartex" xmlns:cx2="http://schemas.microsoft.com/office/drawing/2015/10/21/chartex" xmlns:cx1="http://schemas.microsoft.com/office/drawing/2015/9/8/chartex" xmlns:cx="http://schemas.microsoft.com/office/drawing/2014/chartex" xmlns:wpc="http://schemas.microsoft.com/office/word/2010/wordprocessingCanvas" xmlns="" val="0"/>
+                          <a14:useLocalDpi xmlns="" xmlns:wpc="http://schemas.microsoft.com/office/word/2010/wordprocessingCanvas" xmlns:cx="http://schemas.microsoft.com/office/drawing/2014/chartex" xmlns:cx1="http://schemas.microsoft.com/office/drawing/2015/9/8/chartex" xmlns:cx2="http://schemas.microsoft.com/office/drawing/2015/10/21/chartex" xmlns:cx3="http://schemas.microsoft.com/office/drawing/2016/5/9/chartex" xmlns:cx4="http://schemas.microsoft.com/office/drawing/2016/5/10/chartex" xmlns:cx5="http://schemas.microsoft.com/office/drawing/2016/5/11/chartex" xmlns:cx6="http://schemas.microsoft.com/office/drawing/2016/5/12/chartex" xmlns:cx7="http://schemas.microsoft.com/office/drawing/2016/5/13/chartex" xmlns:cx8="http://schemas.microsoft.com/office/drawing/2016/5/14/chartex" xmlns:mc="http://schemas.openxmlformats.org/markup-compatibility/2006" xmlns:aink="http://schemas.microsoft.com/office/drawing/2016/ink" xmlns:am3d="http://schemas.microsoft.com/office/drawing/2017/model3d" xmlns:o="urn:schemas-microsoft-com:office:office" xmlns:v="urn:schemas-microsoft-com:vml" xmlns:wp14="http://schemas.microsoft.com/office/word/2010/wordprocessingDrawing" xmlns:w10="urn:schemas-microsoft-com:office:word" xmlns:w="http://schemas.openxmlformats.org/wordprocessingml/2006/main" xmlns:w14="http://schemas.microsoft.com/office/word/2010/wordml" xmlns:w15="http://schemas.microsoft.com/office/word/2012/wordml" xmlns:w16cid="http://schemas.microsoft.com/office/word/2016/wordml/cid" xmlns:w16se="http://schemas.microsoft.com/office/word/2015/wordml/symex" xmlns:wpg="http://schemas.microsoft.com/office/word/2010/wordprocessingGroup" xmlns:wpi="http://schemas.microsoft.com/office/word/2010/wordprocessingInk" xmlns:wps="http://schemas.microsoft.com/office/word/2010/wordprocessingShape" xmlns:a14="http://schemas.microsoft.com/office/drawing/2010/main" val="0"/>
                         </a:ext>
                       </a:extLst>
                     </a:blip>
@@ -4550,7 +4295,7 @@
                     <a:blip r:embed="rId26" cstate="print">
                       <a:extLst>
                         <a:ext uri="{28A0092B-C50C-407E-A947-70E740481C1C}">
-                          <a14:useLocalDpi xmlns:a14="http://schemas.microsoft.com/office/drawing/2010/main" xmlns:wps="http://schemas.microsoft.com/office/word/2010/wordprocessingShape" xmlns:wpi="http://schemas.microsoft.com/office/word/2010/wordprocessingInk" xmlns:wpg="http://schemas.microsoft.com/office/word/2010/wordprocessingGroup" xmlns:w16se="http://schemas.microsoft.com/office/word/2015/wordml/symex" xmlns:w16cid="http://schemas.microsoft.com/office/word/2016/wordml/cid" xmlns:w15="http://schemas.microsoft.com/office/word/2012/wordml" xmlns:w14="http://schemas.microsoft.com/office/word/2010/wordml" xmlns:w="http://schemas.openxmlformats.org/wordprocessingml/2006/main" xmlns:w10="urn:schemas-microsoft-com:office:word" xmlns:wp14="http://schemas.microsoft.com/office/word/2010/wordprocessingDrawing" xmlns:v="urn:schemas-microsoft-com:vml" xmlns:o="urn:schemas-microsoft-com:office:office" xmlns:am3d="http://schemas.microsoft.com/office/drawing/2017/model3d" xmlns:aink="http://schemas.microsoft.com/office/drawing/2016/ink" xmlns:mc="http://schemas.openxmlformats.org/markup-compatibility/2006" xmlns:cx8="http://schemas.microsoft.com/office/drawing/2016/5/14/chartex" xmlns:cx7="http://schemas.microsoft.com/office/drawing/2016/5/13/chartex" xmlns:cx6="http://schemas.microsoft.com/office/drawing/2016/5/12/chartex" xmlns:cx5="http://schemas.microsoft.com/office/drawing/2016/5/11/chartex" xmlns:cx4="http://schemas.microsoft.com/office/drawing/2016/5/10/chartex" xmlns:cx3="http://schemas.microsoft.com/office/drawing/2016/5/9/chartex" xmlns:cx2="http://schemas.microsoft.com/office/drawing/2015/10/21/chartex" xmlns:cx1="http://schemas.microsoft.com/office/drawing/2015/9/8/chartex" xmlns:cx="http://schemas.microsoft.com/office/drawing/2014/chartex" xmlns:wpc="http://schemas.microsoft.com/office/word/2010/wordprocessingCanvas" xmlns="" val="0"/>
+                          <a14:useLocalDpi xmlns="" xmlns:wpc="http://schemas.microsoft.com/office/word/2010/wordprocessingCanvas" xmlns:cx="http://schemas.microsoft.com/office/drawing/2014/chartex" xmlns:cx1="http://schemas.microsoft.com/office/drawing/2015/9/8/chartex" xmlns:cx2="http://schemas.microsoft.com/office/drawing/2015/10/21/chartex" xmlns:cx3="http://schemas.microsoft.com/office/drawing/2016/5/9/chartex" xmlns:cx4="http://schemas.microsoft.com/office/drawing/2016/5/10/chartex" xmlns:cx5="http://schemas.microsoft.com/office/drawing/2016/5/11/chartex" xmlns:cx6="http://schemas.microsoft.com/office/drawing/2016/5/12/chartex" xmlns:cx7="http://schemas.microsoft.com/office/drawing/2016/5/13/chartex" xmlns:cx8="http://schemas.microsoft.com/office/drawing/2016/5/14/chartex" xmlns:mc="http://schemas.openxmlformats.org/markup-compatibility/2006" xmlns:aink="http://schemas.microsoft.com/office/drawing/2016/ink" xmlns:am3d="http://schemas.microsoft.com/office/drawing/2017/model3d" xmlns:o="urn:schemas-microsoft-com:office:office" xmlns:v="urn:schemas-microsoft-com:vml" xmlns:wp14="http://schemas.microsoft.com/office/word/2010/wordprocessingDrawing" xmlns:w10="urn:schemas-microsoft-com:office:word" xmlns:w="http://schemas.openxmlformats.org/wordprocessingml/2006/main" xmlns:w14="http://schemas.microsoft.com/office/word/2010/wordml" xmlns:w15="http://schemas.microsoft.com/office/word/2012/wordml" xmlns:w16cid="http://schemas.microsoft.com/office/word/2016/wordml/cid" xmlns:w16se="http://schemas.microsoft.com/office/word/2015/wordml/symex" xmlns:wpg="http://schemas.microsoft.com/office/word/2010/wordprocessingGroup" xmlns:wpi="http://schemas.microsoft.com/office/word/2010/wordprocessingInk" xmlns:wps="http://schemas.microsoft.com/office/word/2010/wordprocessingShape" xmlns:a14="http://schemas.microsoft.com/office/drawing/2010/main" val="0"/>
                         </a:ext>
                       </a:extLst>
                     </a:blip>
@@ -5754,7 +5499,7 @@
                     <a:blip r:embed="rId27" cstate="print">
                       <a:extLst>
                         <a:ext uri="{28A0092B-C50C-407E-A947-70E740481C1C}">
-                          <a14:useLocalDpi xmlns:a14="http://schemas.microsoft.com/office/drawing/2010/main" xmlns:wps="http://schemas.microsoft.com/office/word/2010/wordprocessingShape" xmlns:wpi="http://schemas.microsoft.com/office/word/2010/wordprocessingInk" xmlns:wpg="http://schemas.microsoft.com/office/word/2010/wordprocessingGroup" xmlns:w16se="http://schemas.microsoft.com/office/word/2015/wordml/symex" xmlns:w16cid="http://schemas.microsoft.com/office/word/2016/wordml/cid" xmlns:w15="http://schemas.microsoft.com/office/word/2012/wordml" xmlns:w14="http://schemas.microsoft.com/office/word/2010/wordml" xmlns:w="http://schemas.openxmlformats.org/wordprocessingml/2006/main" xmlns:w10="urn:schemas-microsoft-com:office:word" xmlns:wp14="http://schemas.microsoft.com/office/word/2010/wordprocessingDrawing" xmlns:v="urn:schemas-microsoft-com:vml" xmlns:o="urn:schemas-microsoft-com:office:office" xmlns:am3d="http://schemas.microsoft.com/office/drawing/2017/model3d" xmlns:aink="http://schemas.microsoft.com/office/drawing/2016/ink" xmlns:mc="http://schemas.openxmlformats.org/markup-compatibility/2006" xmlns:cx8="http://schemas.microsoft.com/office/drawing/2016/5/14/chartex" xmlns:cx7="http://schemas.microsoft.com/office/drawing/2016/5/13/chartex" xmlns:cx6="http://schemas.microsoft.com/office/drawing/2016/5/12/chartex" xmlns:cx5="http://schemas.microsoft.com/office/drawing/2016/5/11/chartex" xmlns:cx4="http://schemas.microsoft.com/office/drawing/2016/5/10/chartex" xmlns:cx3="http://schemas.microsoft.com/office/drawing/2016/5/9/chartex" xmlns:cx2="http://schemas.microsoft.com/office/drawing/2015/10/21/chartex" xmlns:cx1="http://schemas.microsoft.com/office/drawing/2015/9/8/chartex" xmlns:cx="http://schemas.microsoft.com/office/drawing/2014/chartex" xmlns:wpc="http://schemas.microsoft.com/office/word/2010/wordprocessingCanvas" xmlns="" val="0"/>
+                          <a14:useLocalDpi xmlns="" xmlns:wpc="http://schemas.microsoft.com/office/word/2010/wordprocessingCanvas" xmlns:cx="http://schemas.microsoft.com/office/drawing/2014/chartex" xmlns:cx1="http://schemas.microsoft.com/office/drawing/2015/9/8/chartex" xmlns:cx2="http://schemas.microsoft.com/office/drawing/2015/10/21/chartex" xmlns:cx3="http://schemas.microsoft.com/office/drawing/2016/5/9/chartex" xmlns:cx4="http://schemas.microsoft.com/office/drawing/2016/5/10/chartex" xmlns:cx5="http://schemas.microsoft.com/office/drawing/2016/5/11/chartex" xmlns:cx6="http://schemas.microsoft.com/office/drawing/2016/5/12/chartex" xmlns:cx7="http://schemas.microsoft.com/office/drawing/2016/5/13/chartex" xmlns:cx8="http://schemas.microsoft.com/office/drawing/2016/5/14/chartex" xmlns:mc="http://schemas.openxmlformats.org/markup-compatibility/2006" xmlns:aink="http://schemas.microsoft.com/office/drawing/2016/ink" xmlns:am3d="http://schemas.microsoft.com/office/drawing/2017/model3d" xmlns:o="urn:schemas-microsoft-com:office:office" xmlns:v="urn:schemas-microsoft-com:vml" xmlns:wp14="http://schemas.microsoft.com/office/word/2010/wordprocessingDrawing" xmlns:w10="urn:schemas-microsoft-com:office:word" xmlns:w="http://schemas.openxmlformats.org/wordprocessingml/2006/main" xmlns:w14="http://schemas.microsoft.com/office/word/2010/wordml" xmlns:w15="http://schemas.microsoft.com/office/word/2012/wordml" xmlns:w16cid="http://schemas.microsoft.com/office/word/2016/wordml/cid" xmlns:w16se="http://schemas.microsoft.com/office/word/2015/wordml/symex" xmlns:wpg="http://schemas.microsoft.com/office/word/2010/wordprocessingGroup" xmlns:wpi="http://schemas.microsoft.com/office/word/2010/wordprocessingInk" xmlns:wps="http://schemas.microsoft.com/office/word/2010/wordprocessingShape" xmlns:a14="http://schemas.microsoft.com/office/drawing/2010/main" val="0"/>
                         </a:ext>
                       </a:extLst>
                     </a:blip>
@@ -5876,7 +5621,7 @@
                     <a:blip r:embed="rId28" cstate="print">
                       <a:extLst>
                         <a:ext uri="{28A0092B-C50C-407E-A947-70E740481C1C}">
-                          <a14:useLocalDpi xmlns:a14="http://schemas.microsoft.com/office/drawing/2010/main" xmlns:wps="http://schemas.microsoft.com/office/word/2010/wordprocessingShape" xmlns:wpi="http://schemas.microsoft.com/office/word/2010/wordprocessingInk" xmlns:wpg="http://schemas.microsoft.com/office/word/2010/wordprocessingGroup" xmlns:w16se="http://schemas.microsoft.com/office/word/2015/wordml/symex" xmlns:w16cid="http://schemas.microsoft.com/office/word/2016/wordml/cid" xmlns:w15="http://schemas.microsoft.com/office/word/2012/wordml" xmlns:w14="http://schemas.microsoft.com/office/word/2010/wordml" xmlns:w="http://schemas.openxmlformats.org/wordprocessingml/2006/main" xmlns:w10="urn:schemas-microsoft-com:office:word" xmlns:wp14="http://schemas.microsoft.com/office/word/2010/wordprocessingDrawing" xmlns:v="urn:schemas-microsoft-com:vml" xmlns:o="urn:schemas-microsoft-com:office:office" xmlns:am3d="http://schemas.microsoft.com/office/drawing/2017/model3d" xmlns:aink="http://schemas.microsoft.com/office/drawing/2016/ink" xmlns:mc="http://schemas.openxmlformats.org/markup-compatibility/2006" xmlns:cx8="http://schemas.microsoft.com/office/drawing/2016/5/14/chartex" xmlns:cx7="http://schemas.microsoft.com/office/drawing/2016/5/13/chartex" xmlns:cx6="http://schemas.microsoft.com/office/drawing/2016/5/12/chartex" xmlns:cx5="http://schemas.microsoft.com/office/drawing/2016/5/11/chartex" xmlns:cx4="http://schemas.microsoft.com/office/drawing/2016/5/10/chartex" xmlns:cx3="http://schemas.microsoft.com/office/drawing/2016/5/9/chartex" xmlns:cx2="http://schemas.microsoft.com/office/drawing/2015/10/21/chartex" xmlns:cx1="http://schemas.microsoft.com/office/drawing/2015/9/8/chartex" xmlns:cx="http://schemas.microsoft.com/office/drawing/2014/chartex" xmlns:wpc="http://schemas.microsoft.com/office/word/2010/wordprocessingCanvas" xmlns="" val="0"/>
+                          <a14:useLocalDpi xmlns="" xmlns:wpc="http://schemas.microsoft.com/office/word/2010/wordprocessingCanvas" xmlns:cx="http://schemas.microsoft.com/office/drawing/2014/chartex" xmlns:cx1="http://schemas.microsoft.com/office/drawing/2015/9/8/chartex" xmlns:cx2="http://schemas.microsoft.com/office/drawing/2015/10/21/chartex" xmlns:cx3="http://schemas.microsoft.com/office/drawing/2016/5/9/chartex" xmlns:cx4="http://schemas.microsoft.com/office/drawing/2016/5/10/chartex" xmlns:cx5="http://schemas.microsoft.com/office/drawing/2016/5/11/chartex" xmlns:cx6="http://schemas.microsoft.com/office/drawing/2016/5/12/chartex" xmlns:cx7="http://schemas.microsoft.com/office/drawing/2016/5/13/chartex" xmlns:cx8="http://schemas.microsoft.com/office/drawing/2016/5/14/chartex" xmlns:mc="http://schemas.openxmlformats.org/markup-compatibility/2006" xmlns:aink="http://schemas.microsoft.com/office/drawing/2016/ink" xmlns:am3d="http://schemas.microsoft.com/office/drawing/2017/model3d" xmlns:o="urn:schemas-microsoft-com:office:office" xmlns:v="urn:schemas-microsoft-com:vml" xmlns:wp14="http://schemas.microsoft.com/office/word/2010/wordprocessingDrawing" xmlns:w10="urn:schemas-microsoft-com:office:word" xmlns:w="http://schemas.openxmlformats.org/wordprocessingml/2006/main" xmlns:w14="http://schemas.microsoft.com/office/word/2010/wordml" xmlns:w15="http://schemas.microsoft.com/office/word/2012/wordml" xmlns:w16cid="http://schemas.microsoft.com/office/word/2016/wordml/cid" xmlns:w16se="http://schemas.microsoft.com/office/word/2015/wordml/symex" xmlns:wpg="http://schemas.microsoft.com/office/word/2010/wordprocessingGroup" xmlns:wpi="http://schemas.microsoft.com/office/word/2010/wordprocessingInk" xmlns:wps="http://schemas.microsoft.com/office/word/2010/wordprocessingShape" xmlns:a14="http://schemas.microsoft.com/office/drawing/2010/main" val="0"/>
                         </a:ext>
                       </a:extLst>
                     </a:blip>
@@ -5953,7 +5698,7 @@
                     <a:blip r:embed="rId29" cstate="print">
                       <a:extLst>
                         <a:ext uri="{28A0092B-C50C-407E-A947-70E740481C1C}">
-                          <a14:useLocalDpi xmlns:a14="http://schemas.microsoft.com/office/drawing/2010/main" xmlns:wps="http://schemas.microsoft.com/office/word/2010/wordprocessingShape" xmlns:wpi="http://schemas.microsoft.com/office/word/2010/wordprocessingInk" xmlns:wpg="http://schemas.microsoft.com/office/word/2010/wordprocessingGroup" xmlns:w16se="http://schemas.microsoft.com/office/word/2015/wordml/symex" xmlns:w16cid="http://schemas.microsoft.com/office/word/2016/wordml/cid" xmlns:w15="http://schemas.microsoft.com/office/word/2012/wordml" xmlns:w14="http://schemas.microsoft.com/office/word/2010/wordml" xmlns:w="http://schemas.openxmlformats.org/wordprocessingml/2006/main" xmlns:w10="urn:schemas-microsoft-com:office:word" xmlns:wp14="http://schemas.microsoft.com/office/word/2010/wordprocessingDrawing" xmlns:v="urn:schemas-microsoft-com:vml" xmlns:o="urn:schemas-microsoft-com:office:office" xmlns:am3d="http://schemas.microsoft.com/office/drawing/2017/model3d" xmlns:aink="http://schemas.microsoft.com/office/drawing/2016/ink" xmlns:mc="http://schemas.openxmlformats.org/markup-compatibility/2006" xmlns:cx8="http://schemas.microsoft.com/office/drawing/2016/5/14/chartex" xmlns:cx7="http://schemas.microsoft.com/office/drawing/2016/5/13/chartex" xmlns:cx6="http://schemas.microsoft.com/office/drawing/2016/5/12/chartex" xmlns:cx5="http://schemas.microsoft.com/office/drawing/2016/5/11/chartex" xmlns:cx4="http://schemas.microsoft.com/office/drawing/2016/5/10/chartex" xmlns:cx3="http://schemas.microsoft.com/office/drawing/2016/5/9/chartex" xmlns:cx2="http://schemas.microsoft.com/office/drawing/2015/10/21/chartex" xmlns:cx1="http://schemas.microsoft.com/office/drawing/2015/9/8/chartex" xmlns:cx="http://schemas.microsoft.com/office/drawing/2014/chartex" xmlns:wpc="http://schemas.microsoft.com/office/word/2010/wordprocessingCanvas" xmlns="" val="0"/>
+                          <a14:useLocalDpi xmlns="" xmlns:wpc="http://schemas.microsoft.com/office/word/2010/wordprocessingCanvas" xmlns:cx="http://schemas.microsoft.com/office/drawing/2014/chartex" xmlns:cx1="http://schemas.microsoft.com/office/drawing/2015/9/8/chartex" xmlns:cx2="http://schemas.microsoft.com/office/drawing/2015/10/21/chartex" xmlns:cx3="http://schemas.microsoft.com/office/drawing/2016/5/9/chartex" xmlns:cx4="http://schemas.microsoft.com/office/drawing/2016/5/10/chartex" xmlns:cx5="http://schemas.microsoft.com/office/drawing/2016/5/11/chartex" xmlns:cx6="http://schemas.microsoft.com/office/drawing/2016/5/12/chartex" xmlns:cx7="http://schemas.microsoft.com/office/drawing/2016/5/13/chartex" xmlns:cx8="http://schemas.microsoft.com/office/drawing/2016/5/14/chartex" xmlns:mc="http://schemas.openxmlformats.org/markup-compatibility/2006" xmlns:aink="http://schemas.microsoft.com/office/drawing/2016/ink" xmlns:am3d="http://schemas.microsoft.com/office/drawing/2017/model3d" xmlns:o="urn:schemas-microsoft-com:office:office" xmlns:v="urn:schemas-microsoft-com:vml" xmlns:wp14="http://schemas.microsoft.com/office/word/2010/wordprocessingDrawing" xmlns:w10="urn:schemas-microsoft-com:office:word" xmlns:w="http://schemas.openxmlformats.org/wordprocessingml/2006/main" xmlns:w14="http://schemas.microsoft.com/office/word/2010/wordml" xmlns:w15="http://schemas.microsoft.com/office/word/2012/wordml" xmlns:w16cid="http://schemas.microsoft.com/office/word/2016/wordml/cid" xmlns:w16se="http://schemas.microsoft.com/office/word/2015/wordml/symex" xmlns:wpg="http://schemas.microsoft.com/office/word/2010/wordprocessingGroup" xmlns:wpi="http://schemas.microsoft.com/office/word/2010/wordprocessingInk" xmlns:wps="http://schemas.microsoft.com/office/word/2010/wordprocessingShape" xmlns:a14="http://schemas.microsoft.com/office/drawing/2010/main" val="0"/>
                         </a:ext>
                       </a:extLst>
                     </a:blip>
@@ -7205,6 +6950,34 @@
           <w:sz w:val="24"/>
           <w:szCs w:val="24"/>
         </w:rPr>
+        <w:t>Graficzne udoskonalenie gry</w:t>
+      </w:r>
+      <w:r>
+        <w:rPr>
+          <w:sz w:val="24"/>
+          <w:szCs w:val="24"/>
+        </w:rPr>
+        <w:t xml:space="preserve">. </w:t>
+      </w:r>
+      <w:r>
+        <w:rPr>
+          <w:sz w:val="24"/>
+          <w:szCs w:val="24"/>
+        </w:rPr>
+        <w:t>Wprowadzenie</w:t>
+      </w:r>
+      <w:r>
+        <w:rPr>
+          <w:sz w:val="24"/>
+          <w:szCs w:val="24"/>
+        </w:rPr>
+        <w:t xml:space="preserve"> HUD-u.</w:t>
+      </w:r>
+      <w:r>
+        <w:rPr>
+          <w:sz w:val="24"/>
+          <w:szCs w:val="24"/>
+        </w:rPr>
         <w:t xml:space="preserve"> </w:t>
       </w:r>
       <w:r>
@@ -7212,14 +6985,7 @@
           <w:sz w:val="24"/>
           <w:szCs w:val="24"/>
         </w:rPr>
-        <w:t xml:space="preserve">Stworzenie więcej klas postaci.  Graficzne udoskonalenie gry. Dodanie podstawowego Bossa. Dodanie kilku mechanik rozgrywki. Ulepszenie hubu, pierwszej klasy postaci oraz broni i przedmiotów pasywnych/aktywnych. Dodanie większej ilości broni i przedmiotów.Wprowadzenie sklepów i walut. </w:t>
-      </w:r>
-      <w:r>
-        <w:rPr>
-          <w:sz w:val="24"/>
-          <w:szCs w:val="24"/>
-        </w:rPr>
-        <w:t>Dodanie więcej biomów oraz bossów.</w:t>
+        <w:t>Stworzenie sektora sklepu.</w:t>
       </w:r>
     </w:p>
     <w:p>
@@ -7258,6 +7024,13 @@
           <w:szCs w:val="24"/>
         </w:rPr>
         <w:t xml:space="preserve"> </w:t>
+      </w:r>
+      <w:r>
+        <w:rPr>
+          <w:sz w:val="24"/>
+          <w:szCs w:val="24"/>
+        </w:rPr>
+        <w:t xml:space="preserve">Stworzenie więcej klas postaci. . Dodanie podstawowego Bossa. Dodanie kilku mechanik rozgrywki. Ulepszenie hubu, pierwszej klasy postaci oraz broni i przedmiotów pasywnych/aktywnych. Dodanie większej ilości broni i przedmiotów.Wprowadzenie sklepów i walut. Dodanie więcej biomów oraz bossów. </w:t>
       </w:r>
       <w:r>
         <w:rPr>
@@ -10131,7 +9904,7 @@
   <a:extraClrSchemeLst/>
   <a:extLst>
     <a:ext uri="{05A4C25C-085E-4340-85A3-A5531E510DB2}">
-      <thm15:themeFamily xmlns:thm15="http://schemas.microsoft.com/office/thememl/2012/main" xmlns="" name="Office Theme" id="{62F939B6-93AF-4DB8-9C6B-D6C7DFDC589F}" vid="{4A3C46E8-61CC-4603-A589-7422A47A8E4A}"/>
+      <thm15:themeFamily xmlns="" xmlns:thm15="http://schemas.microsoft.com/office/thememl/2012/main" name="Office Theme" id="{62F939B6-93AF-4DB8-9C6B-D6C7DFDC589F}" vid="{4A3C46E8-61CC-4603-A589-7422A47A8E4A}"/>
     </a:ext>
   </a:extLst>
 </a:theme>
@@ -10142,7 +9915,7 @@
 </file>
 
 <file path=customXml/itemProps1.xml><?xml version="1.0" encoding="utf-8"?>
-<ds:datastoreItem xmlns:ds="http://schemas.openxmlformats.org/officeDocument/2006/customXml" ds:itemID="{F47F2544-23DE-40BB-84C8-3B84D9C92436}">
+<ds:datastoreItem xmlns:ds="http://schemas.openxmlformats.org/officeDocument/2006/customXml" ds:itemID="{12C04BFE-B022-4AE2-A727-211E7F258E50}">
   <ds:schemaRefs>
     <ds:schemaRef ds:uri="http://schemas.openxmlformats.org/officeDocument/2006/bibliography"/>
   </ds:schemaRefs>

</xml_diff>

<commit_message>
dodano: MiniMape, sklep, szczątkową kolizje,. Poprawiono Generrator poziomu
</commit_message>
<xml_diff>
--- a/Specyfikacja Gry Plane Shooter.docx
+++ b/Specyfikacja Gry Plane Shooter.docx
@@ -1,6 +1,6 @@
 
 <file path=word/document.xml><?xml version="1.0" encoding="utf-8"?>
-<w:document xmlns:ve="http://schemas.openxmlformats.org/markup-compatibility/2006" xmlns:o="urn:schemas-microsoft-com:office:office" xmlns:r="http://schemas.openxmlformats.org/officeDocument/2006/relationships" xmlns:m="http://schemas.openxmlformats.org/officeDocument/2006/math" xmlns:v="urn:schemas-microsoft-com:vml" xmlns:wp="http://schemas.openxmlformats.org/drawingml/2006/wordprocessingDrawing" xmlns:w10="urn:schemas-microsoft-com:office:word" xmlns:w="http://schemas.openxmlformats.org/wordprocessingml/2006/main" xmlns:wne="http://schemas.microsoft.com/office/word/2006/wordml">
+<w:document xmlns:wpc="http://schemas.microsoft.com/office/word/2010/wordprocessingCanvas" xmlns:cx="http://schemas.microsoft.com/office/drawing/2014/chartex" xmlns:cx1="http://schemas.microsoft.com/office/drawing/2015/9/8/chartex" xmlns:cx2="http://schemas.microsoft.com/office/drawing/2015/10/21/chartex" xmlns:cx3="http://schemas.microsoft.com/office/drawing/2016/5/9/chartex" xmlns:cx4="http://schemas.microsoft.com/office/drawing/2016/5/10/chartex" xmlns:cx5="http://schemas.microsoft.com/office/drawing/2016/5/11/chartex" xmlns:cx6="http://schemas.microsoft.com/office/drawing/2016/5/12/chartex" xmlns:cx7="http://schemas.microsoft.com/office/drawing/2016/5/13/chartex" xmlns:cx8="http://schemas.microsoft.com/office/drawing/2016/5/14/chartex" xmlns:mc="http://schemas.openxmlformats.org/markup-compatibility/2006" xmlns:aink="http://schemas.microsoft.com/office/drawing/2016/ink" xmlns:am3d="http://schemas.microsoft.com/office/drawing/2017/model3d" xmlns:o="urn:schemas-microsoft-com:office:office" xmlns:r="http://schemas.openxmlformats.org/officeDocument/2006/relationships" xmlns:m="http://schemas.openxmlformats.org/officeDocument/2006/math" xmlns:v="urn:schemas-microsoft-com:vml" xmlns:wp14="http://schemas.microsoft.com/office/word/2010/wordprocessingDrawing" xmlns:wp="http://schemas.openxmlformats.org/drawingml/2006/wordprocessingDrawing" xmlns:w10="urn:schemas-microsoft-com:office:word" xmlns:w="http://schemas.openxmlformats.org/wordprocessingml/2006/main" xmlns:w14="http://schemas.microsoft.com/office/word/2010/wordml" xmlns:w15="http://schemas.microsoft.com/office/word/2012/wordml" xmlns:w16cid="http://schemas.microsoft.com/office/word/2016/wordml/cid" xmlns:w16se="http://schemas.microsoft.com/office/word/2015/wordml/symex" xmlns:wpg="http://schemas.microsoft.com/office/word/2010/wordprocessingGroup" xmlns:wpi="http://schemas.microsoft.com/office/word/2010/wordprocessingInk" xmlns:wne="http://schemas.microsoft.com/office/word/2006/wordml" xmlns:wps="http://schemas.microsoft.com/office/word/2010/wordprocessingShape" mc:Ignorable="w14 w15 w16se w16cid wp14">
   <w:body>
     <w:sdt>
       <w:sdtPr>
@@ -41,7 +41,7 @@
     </w:sdt>
     <w:p>
       <w:pPr>
-        <w:pStyle w:val="Title"/>
+        <w:pStyle w:val="Tytu"/>
         <w:spacing w:before="4560"/>
         <w:jc w:val="center"/>
         <w:rPr>
@@ -57,7 +57,7 @@
     </w:p>
     <w:p>
       <w:pPr>
-        <w:pStyle w:val="Title"/>
+        <w:pStyle w:val="Tytu"/>
         <w:jc w:val="center"/>
         <w:rPr>
           <w:b/>
@@ -69,7 +69,39 @@
           <w:b/>
           <w:i/>
         </w:rPr>
-        <w:t>„Plane Shooter”</w:t>
+        <w:t>„</w:t>
+      </w:r>
+      <w:proofErr w:type="spellStart"/>
+      <w:r>
+        <w:rPr>
+          <w:b/>
+          <w:i/>
+        </w:rPr>
+        <w:t>Plane</w:t>
+      </w:r>
+      <w:proofErr w:type="spellEnd"/>
+      <w:r>
+        <w:rPr>
+          <w:b/>
+          <w:i/>
+        </w:rPr>
+        <w:t xml:space="preserve"> </w:t>
+      </w:r>
+      <w:proofErr w:type="spellStart"/>
+      <w:r>
+        <w:rPr>
+          <w:b/>
+          <w:i/>
+        </w:rPr>
+        <w:t>Shooter</w:t>
+      </w:r>
+      <w:proofErr w:type="spellEnd"/>
+      <w:r>
+        <w:rPr>
+          <w:b/>
+          <w:i/>
+        </w:rPr>
+        <w:t>”</w:t>
       </w:r>
     </w:p>
     <w:p/>
@@ -132,29 +164,48 @@
           <w:docPartUnique/>
         </w:docPartObj>
       </w:sdtPr>
+      <w:sdtEndPr/>
       <w:sdtContent>
         <w:p>
           <w:pPr>
-            <w:pStyle w:val="TOCHeading"/>
+            <w:pStyle w:val="Nagwekspisutreci"/>
             <w:jc w:val="center"/>
             <w:rPr>
               <w:b/>
             </w:rPr>
           </w:pPr>
+          <w:proofErr w:type="spellStart"/>
           <w:r>
             <w:rPr>
               <w:b/>
             </w:rPr>
-            <w:t>Spis treści</w:t>
-          </w:r>
+            <w:t>Spis</w:t>
+          </w:r>
+          <w:proofErr w:type="spellEnd"/>
+          <w:r>
+            <w:rPr>
+              <w:b/>
+            </w:rPr>
+            <w:t xml:space="preserve"> </w:t>
+          </w:r>
+          <w:proofErr w:type="spellStart"/>
+          <w:r>
+            <w:rPr>
+              <w:b/>
+            </w:rPr>
+            <w:t>treści</w:t>
+          </w:r>
+          <w:proofErr w:type="spellEnd"/>
         </w:p>
         <w:p>
           <w:pPr>
-            <w:pStyle w:val="TOC1"/>
+            <w:pStyle w:val="Spistreci1"/>
           </w:pPr>
+          <w:proofErr w:type="spellStart"/>
           <w:r>
             <w:t>Wprowadzenie</w:t>
           </w:r>
+          <w:proofErr w:type="spellEnd"/>
           <w:r>
             <w:ptab w:relativeTo="margin" w:alignment="right" w:leader="dot"/>
           </w:r>
@@ -164,15 +215,17 @@
         </w:p>
         <w:p>
           <w:pPr>
-            <w:pStyle w:val="TOC2"/>
+            <w:pStyle w:val="Spistreci2"/>
             <w:numPr>
               <w:ilvl w:val="1"/>
               <w:numId w:val="5"/>
             </w:numPr>
           </w:pPr>
+          <w:proofErr w:type="spellStart"/>
           <w:r>
             <w:t>Cel</w:t>
           </w:r>
+          <w:proofErr w:type="spellEnd"/>
           <w:r>
             <w:ptab w:relativeTo="margin" w:alignment="right" w:leader="dot"/>
           </w:r>
@@ -182,15 +235,25 @@
         </w:p>
         <w:p>
           <w:pPr>
-            <w:pStyle w:val="TOC2"/>
+            <w:pStyle w:val="Spistreci2"/>
             <w:numPr>
               <w:ilvl w:val="1"/>
               <w:numId w:val="5"/>
             </w:numPr>
           </w:pPr>
-          <w:r>
-            <w:t>Zakres projektu</w:t>
-          </w:r>
+          <w:proofErr w:type="spellStart"/>
+          <w:r>
+            <w:t>Zakres</w:t>
+          </w:r>
+          <w:proofErr w:type="spellEnd"/>
+          <w:r>
+            <w:t xml:space="preserve"> </w:t>
+          </w:r>
+          <w:proofErr w:type="spellStart"/>
+          <w:r>
+            <w:t>projektu</w:t>
+          </w:r>
+          <w:proofErr w:type="spellEnd"/>
           <w:r>
             <w:ptab w:relativeTo="margin" w:alignment="right" w:leader="dot"/>
           </w:r>
@@ -200,14 +263,27 @@
         </w:p>
         <w:p>
           <w:pPr>
-            <w:pStyle w:val="TOC2"/>
+            <w:pStyle w:val="Spistreci2"/>
             <w:numPr>
               <w:ilvl w:val="1"/>
               <w:numId w:val="5"/>
             </w:numPr>
           </w:pPr>
-          <w:r>
-            <w:t>Definicje, akronimy I skróty</w:t>
+          <w:proofErr w:type="spellStart"/>
+          <w:r>
+            <w:t>Definicje</w:t>
+          </w:r>
+          <w:proofErr w:type="spellEnd"/>
+          <w:r>
+            <w:t xml:space="preserve">, </w:t>
+          </w:r>
+          <w:proofErr w:type="spellStart"/>
+          <w:r>
+            <w:t>akronimy</w:t>
+          </w:r>
+          <w:proofErr w:type="spellEnd"/>
+          <w:r>
+            <w:t xml:space="preserve"> I skróty</w:t>
           </w:r>
           <w:r>
             <w:ptab w:relativeTo="margin" w:alignment="right" w:leader="dot"/>
@@ -218,15 +294,17 @@
         </w:p>
         <w:p>
           <w:pPr>
-            <w:pStyle w:val="TOC2"/>
+            <w:pStyle w:val="Spistreci2"/>
             <w:numPr>
               <w:ilvl w:val="1"/>
               <w:numId w:val="5"/>
             </w:numPr>
           </w:pPr>
+          <w:proofErr w:type="spellStart"/>
           <w:r>
             <w:t>Odniesienia</w:t>
           </w:r>
+          <w:proofErr w:type="spellEnd"/>
           <w:r>
             <w:ptab w:relativeTo="margin" w:alignment="right" w:leader="dot"/>
           </w:r>
@@ -236,11 +314,21 @@
         </w:p>
         <w:p>
           <w:pPr>
-            <w:pStyle w:val="TOC1"/>
+            <w:pStyle w:val="Spistreci1"/>
           </w:pPr>
-          <w:r>
-            <w:t>Ogólny opis</w:t>
-          </w:r>
+          <w:proofErr w:type="spellStart"/>
+          <w:r>
+            <w:t>Ogólny</w:t>
+          </w:r>
+          <w:proofErr w:type="spellEnd"/>
+          <w:r>
+            <w:t xml:space="preserve"> </w:t>
+          </w:r>
+          <w:proofErr w:type="spellStart"/>
+          <w:r>
+            <w:t>opis</w:t>
+          </w:r>
+          <w:proofErr w:type="spellEnd"/>
           <w:r>
             <w:ptab w:relativeTo="margin" w:alignment="right" w:leader="dot"/>
           </w:r>
@@ -250,7 +338,7 @@
         </w:p>
         <w:p>
           <w:pPr>
-            <w:pStyle w:val="ListParagraph"/>
+            <w:pStyle w:val="Akapitzlist"/>
             <w:numPr>
               <w:ilvl w:val="0"/>
               <w:numId w:val="2"/>
@@ -266,7 +354,7 @@
         </w:p>
         <w:p>
           <w:pPr>
-            <w:pStyle w:val="ListParagraph"/>
+            <w:pStyle w:val="Akapitzlist"/>
             <w:numPr>
               <w:ilvl w:val="0"/>
               <w:numId w:val="6"/>
@@ -282,7 +370,7 @@
         </w:p>
         <w:p>
           <w:pPr>
-            <w:pStyle w:val="ListParagraph"/>
+            <w:pStyle w:val="Akapitzlist"/>
             <w:numPr>
               <w:ilvl w:val="0"/>
               <w:numId w:val="6"/>
@@ -298,7 +386,7 @@
         </w:p>
         <w:p>
           <w:pPr>
-            <w:pStyle w:val="ListParagraph"/>
+            <w:pStyle w:val="Akapitzlist"/>
             <w:numPr>
               <w:ilvl w:val="0"/>
               <w:numId w:val="7"/>
@@ -314,7 +402,7 @@
         </w:p>
         <w:p>
           <w:pPr>
-            <w:pStyle w:val="ListParagraph"/>
+            <w:pStyle w:val="Akapitzlist"/>
             <w:numPr>
               <w:ilvl w:val="0"/>
               <w:numId w:val="7"/>
@@ -330,14 +418,29 @@
         </w:p>
         <w:p>
           <w:pPr>
-            <w:pStyle w:val="TOC2"/>
+            <w:pStyle w:val="Spistreci2"/>
           </w:pPr>
-          <w:r>
-            <w:t>Przydatność projektowanego</w:t>
-          </w:r>
-          <w:r>
-            <w:t xml:space="preserve"> produktu</w:t>
-          </w:r>
+          <w:proofErr w:type="spellStart"/>
+          <w:r>
+            <w:t>Przydatność</w:t>
+          </w:r>
+          <w:proofErr w:type="spellEnd"/>
+          <w:r>
+            <w:t xml:space="preserve"> </w:t>
+          </w:r>
+          <w:proofErr w:type="spellStart"/>
+          <w:r>
+            <w:t>projektowanego</w:t>
+          </w:r>
+          <w:proofErr w:type="spellEnd"/>
+          <w:r>
+            <w:t xml:space="preserve"> </w:t>
+          </w:r>
+          <w:proofErr w:type="spellStart"/>
+          <w:r>
+            <w:t>produktu</w:t>
+          </w:r>
+          <w:proofErr w:type="spellEnd"/>
           <w:r>
             <w:ptab w:relativeTo="margin" w:alignment="right" w:leader="dot"/>
           </w:r>
@@ -347,14 +450,21 @@
         </w:p>
         <w:p>
           <w:pPr>
-            <w:pStyle w:val="TOC2"/>
+            <w:pStyle w:val="Spistreci2"/>
           </w:pPr>
-          <w:r>
-            <w:t xml:space="preserve">Możliwości </w:t>
-          </w:r>
+          <w:proofErr w:type="spellStart"/>
+          <w:r>
+            <w:t>Możliwości</w:t>
+          </w:r>
+          <w:proofErr w:type="spellEnd"/>
+          <w:r>
+            <w:t xml:space="preserve"> </w:t>
+          </w:r>
+          <w:proofErr w:type="spellStart"/>
           <w:r>
             <w:t>produktu</w:t>
           </w:r>
+          <w:proofErr w:type="spellEnd"/>
           <w:r>
             <w:ptab w:relativeTo="margin" w:alignment="right" w:leader="dot"/>
           </w:r>
@@ -364,11 +474,21 @@
         </w:p>
         <w:p>
           <w:pPr>
-            <w:pStyle w:val="TOC2"/>
+            <w:pStyle w:val="Spistreci2"/>
           </w:pPr>
-          <w:r>
-            <w:t>Charakterystyka użytkowników</w:t>
-          </w:r>
+          <w:proofErr w:type="spellStart"/>
+          <w:r>
+            <w:t>Charakterystyka</w:t>
+          </w:r>
+          <w:proofErr w:type="spellEnd"/>
+          <w:r>
+            <w:t xml:space="preserve"> </w:t>
+          </w:r>
+          <w:proofErr w:type="spellStart"/>
+          <w:r>
+            <w:t>użytkowników</w:t>
+          </w:r>
+          <w:proofErr w:type="spellEnd"/>
           <w:r>
             <w:ptab w:relativeTo="margin" w:alignment="right" w:leader="dot"/>
           </w:r>
@@ -378,11 +498,13 @@
         </w:p>
         <w:p>
           <w:pPr>
-            <w:pStyle w:val="TOC2"/>
+            <w:pStyle w:val="Spistreci2"/>
           </w:pPr>
+          <w:proofErr w:type="spellStart"/>
           <w:r>
             <w:t>Ograniczenia</w:t>
           </w:r>
+          <w:proofErr w:type="spellEnd"/>
           <w:r>
             <w:ptab w:relativeTo="margin" w:alignment="right" w:leader="dot"/>
           </w:r>
@@ -392,11 +514,21 @@
         </w:p>
         <w:p>
           <w:pPr>
-            <w:pStyle w:val="TOC2"/>
+            <w:pStyle w:val="Spistreci2"/>
           </w:pPr>
-          <w:r>
-            <w:t>Założenia I zależności</w:t>
-          </w:r>
+          <w:proofErr w:type="spellStart"/>
+          <w:r>
+            <w:t>Założenia</w:t>
+          </w:r>
+          <w:proofErr w:type="spellEnd"/>
+          <w:r>
+            <w:t xml:space="preserve"> I </w:t>
+          </w:r>
+          <w:proofErr w:type="spellStart"/>
+          <w:r>
+            <w:t>zależności</w:t>
+          </w:r>
+          <w:proofErr w:type="spellEnd"/>
           <w:r>
             <w:ptab w:relativeTo="margin" w:alignment="right" w:leader="dot"/>
           </w:r>
@@ -406,11 +538,21 @@
         </w:p>
         <w:p>
           <w:pPr>
-            <w:pStyle w:val="TOC1"/>
+            <w:pStyle w:val="Spistreci1"/>
           </w:pPr>
-          <w:r>
-            <w:t>Specyfikacja wymagań</w:t>
-          </w:r>
+          <w:proofErr w:type="spellStart"/>
+          <w:r>
+            <w:t>Specyfikacja</w:t>
+          </w:r>
+          <w:proofErr w:type="spellEnd"/>
+          <w:r>
+            <w:t xml:space="preserve"> </w:t>
+          </w:r>
+          <w:proofErr w:type="spellStart"/>
+          <w:r>
+            <w:t>wymagań</w:t>
+          </w:r>
+          <w:proofErr w:type="spellEnd"/>
           <w:r>
             <w:ptab w:relativeTo="margin" w:alignment="right" w:leader="dot"/>
           </w:r>
@@ -420,7 +562,7 @@
         </w:p>
         <w:p>
           <w:pPr>
-            <w:pStyle w:val="ListParagraph"/>
+            <w:pStyle w:val="Akapitzlist"/>
             <w:numPr>
               <w:ilvl w:val="0"/>
               <w:numId w:val="7"/>
@@ -436,7 +578,7 @@
         </w:p>
         <w:p>
           <w:pPr>
-            <w:pStyle w:val="ListParagraph"/>
+            <w:pStyle w:val="Akapitzlist"/>
             <w:numPr>
               <w:ilvl w:val="0"/>
               <w:numId w:val="7"/>
@@ -452,7 +594,7 @@
         </w:p>
         <w:p>
           <w:pPr>
-            <w:pStyle w:val="ListParagraph"/>
+            <w:pStyle w:val="Akapitzlist"/>
             <w:numPr>
               <w:ilvl w:val="0"/>
               <w:numId w:val="8"/>
@@ -468,7 +610,7 @@
         </w:p>
         <w:p>
           <w:pPr>
-            <w:pStyle w:val="ListParagraph"/>
+            <w:pStyle w:val="Akapitzlist"/>
             <w:numPr>
               <w:ilvl w:val="0"/>
               <w:numId w:val="8"/>
@@ -484,7 +626,7 @@
         </w:p>
         <w:p>
           <w:pPr>
-            <w:pStyle w:val="ListParagraph"/>
+            <w:pStyle w:val="Akapitzlist"/>
             <w:numPr>
               <w:ilvl w:val="0"/>
               <w:numId w:val="8"/>
@@ -500,15 +642,33 @@
         </w:p>
         <w:p>
           <w:pPr>
-            <w:pStyle w:val="TOC2"/>
+            <w:pStyle w:val="Spistreci2"/>
             <w:numPr>
               <w:ilvl w:val="1"/>
               <w:numId w:val="8"/>
             </w:numPr>
           </w:pPr>
-          <w:r>
-            <w:t>Wymagania zewnętrznego interfejsu</w:t>
-          </w:r>
+          <w:proofErr w:type="spellStart"/>
+          <w:r>
+            <w:t>Wymagania</w:t>
+          </w:r>
+          <w:proofErr w:type="spellEnd"/>
+          <w:r>
+            <w:t xml:space="preserve"> </w:t>
+          </w:r>
+          <w:proofErr w:type="spellStart"/>
+          <w:r>
+            <w:t>zewnętrznego</w:t>
+          </w:r>
+          <w:proofErr w:type="spellEnd"/>
+          <w:r>
+            <w:t xml:space="preserve"> </w:t>
+          </w:r>
+          <w:proofErr w:type="spellStart"/>
+          <w:r>
+            <w:t>interfejsu</w:t>
+          </w:r>
+          <w:proofErr w:type="spellEnd"/>
           <w:r>
             <w:ptab w:relativeTo="margin" w:alignment="right" w:leader="dot"/>
           </w:r>
@@ -518,7 +678,7 @@
         </w:p>
         <w:p>
           <w:pPr>
-            <w:pStyle w:val="ListParagraph"/>
+            <w:pStyle w:val="Akapitzlist"/>
             <w:numPr>
               <w:ilvl w:val="0"/>
               <w:numId w:val="3"/>
@@ -534,7 +694,7 @@
         </w:p>
         <w:p>
           <w:pPr>
-            <w:pStyle w:val="ListParagraph"/>
+            <w:pStyle w:val="Akapitzlist"/>
             <w:numPr>
               <w:ilvl w:val="0"/>
               <w:numId w:val="3"/>
@@ -550,7 +710,7 @@
         </w:p>
         <w:p>
           <w:pPr>
-            <w:pStyle w:val="ListParagraph"/>
+            <w:pStyle w:val="Akapitzlist"/>
             <w:numPr>
               <w:ilvl w:val="0"/>
               <w:numId w:val="3"/>
@@ -566,7 +726,7 @@
         </w:p>
         <w:p>
           <w:pPr>
-            <w:pStyle w:val="ListParagraph"/>
+            <w:pStyle w:val="Akapitzlist"/>
             <w:numPr>
               <w:ilvl w:val="1"/>
               <w:numId w:val="3"/>
@@ -582,15 +742,25 @@
         </w:p>
         <w:p>
           <w:pPr>
-            <w:pStyle w:val="TOC2"/>
+            <w:pStyle w:val="Spistreci2"/>
             <w:numPr>
               <w:ilvl w:val="2"/>
               <w:numId w:val="3"/>
             </w:numPr>
           </w:pPr>
-          <w:r>
-            <w:t>interfejs użytkownika</w:t>
-          </w:r>
+          <w:proofErr w:type="spellStart"/>
+          <w:r>
+            <w:t>interfejs</w:t>
+          </w:r>
+          <w:proofErr w:type="spellEnd"/>
+          <w:r>
+            <w:t xml:space="preserve"> </w:t>
+          </w:r>
+          <w:proofErr w:type="spellStart"/>
+          <w:r>
+            <w:t>użytkownika</w:t>
+          </w:r>
+          <w:proofErr w:type="spellEnd"/>
           <w:r>
             <w:ptab w:relativeTo="margin" w:alignment="right" w:leader="dot"/>
           </w:r>
@@ -600,15 +770,25 @@
         </w:p>
         <w:p>
           <w:pPr>
-            <w:pStyle w:val="TOC2"/>
+            <w:pStyle w:val="Spistreci2"/>
             <w:numPr>
               <w:ilvl w:val="2"/>
               <w:numId w:val="3"/>
             </w:numPr>
           </w:pPr>
-          <w:r>
-            <w:t>Obsługiwany sprzęt</w:t>
-          </w:r>
+          <w:proofErr w:type="spellStart"/>
+          <w:r>
+            <w:t>Obsługiwany</w:t>
+          </w:r>
+          <w:proofErr w:type="spellEnd"/>
+          <w:r>
+            <w:t xml:space="preserve"> </w:t>
+          </w:r>
+          <w:proofErr w:type="spellStart"/>
+          <w:r>
+            <w:t>sprzęt</w:t>
+          </w:r>
+          <w:proofErr w:type="spellEnd"/>
           <w:r>
             <w:ptab w:relativeTo="margin" w:alignment="right" w:leader="dot"/>
           </w:r>
@@ -618,15 +798,33 @@
         </w:p>
         <w:p>
           <w:pPr>
-            <w:pStyle w:val="TOC2"/>
+            <w:pStyle w:val="Spistreci2"/>
             <w:numPr>
               <w:ilvl w:val="2"/>
               <w:numId w:val="3"/>
             </w:numPr>
           </w:pPr>
-          <w:r>
-            <w:t>Wymagania dotyczące oprogramowania</w:t>
-          </w:r>
+          <w:proofErr w:type="spellStart"/>
+          <w:r>
+            <w:t>Wymagania</w:t>
+          </w:r>
+          <w:proofErr w:type="spellEnd"/>
+          <w:r>
+            <w:t xml:space="preserve"> </w:t>
+          </w:r>
+          <w:proofErr w:type="spellStart"/>
+          <w:r>
+            <w:t>dotyczące</w:t>
+          </w:r>
+          <w:proofErr w:type="spellEnd"/>
+          <w:r>
+            <w:t xml:space="preserve"> </w:t>
+          </w:r>
+          <w:proofErr w:type="spellStart"/>
+          <w:r>
+            <w:t>oprogramowania</w:t>
+          </w:r>
+          <w:proofErr w:type="spellEnd"/>
           <w:r>
             <w:ptab w:relativeTo="margin" w:alignment="right" w:leader="dot"/>
           </w:r>
@@ -636,15 +834,25 @@
         </w:p>
         <w:p>
           <w:pPr>
-            <w:pStyle w:val="TOC2"/>
+            <w:pStyle w:val="Spistreci2"/>
             <w:numPr>
               <w:ilvl w:val="2"/>
               <w:numId w:val="3"/>
             </w:numPr>
           </w:pPr>
-          <w:r>
-            <w:t>Interfejs komumikacyjny</w:t>
-          </w:r>
+          <w:proofErr w:type="spellStart"/>
+          <w:r>
+            <w:t>Interfejs</w:t>
+          </w:r>
+          <w:proofErr w:type="spellEnd"/>
+          <w:r>
+            <w:t xml:space="preserve"> </w:t>
+          </w:r>
+          <w:proofErr w:type="spellStart"/>
+          <w:r>
+            <w:t>komumikacyjny</w:t>
+          </w:r>
+          <w:proofErr w:type="spellEnd"/>
           <w:r>
             <w:ptab w:relativeTo="margin" w:alignment="right" w:leader="dot"/>
           </w:r>
@@ -654,15 +862,25 @@
         </w:p>
         <w:p>
           <w:pPr>
-            <w:pStyle w:val="TOC2"/>
+            <w:pStyle w:val="Spistreci2"/>
             <w:numPr>
               <w:ilvl w:val="1"/>
               <w:numId w:val="3"/>
             </w:numPr>
           </w:pPr>
-          <w:r>
-            <w:t>Wymagania funkcjonalne</w:t>
-          </w:r>
+          <w:proofErr w:type="spellStart"/>
+          <w:r>
+            <w:t>Wymagania</w:t>
+          </w:r>
+          <w:proofErr w:type="spellEnd"/>
+          <w:r>
+            <w:t xml:space="preserve"> </w:t>
+          </w:r>
+          <w:proofErr w:type="spellStart"/>
+          <w:r>
+            <w:t>funkcjonalne</w:t>
+          </w:r>
+          <w:proofErr w:type="spellEnd"/>
           <w:r>
             <w:ptab w:relativeTo="margin" w:alignment="right" w:leader="dot"/>
           </w:r>
@@ -672,15 +890,20 @@
         </w:p>
         <w:p>
           <w:pPr>
-            <w:pStyle w:val="TOC2"/>
+            <w:pStyle w:val="Spistreci2"/>
             <w:numPr>
               <w:ilvl w:val="2"/>
               <w:numId w:val="3"/>
             </w:numPr>
           </w:pPr>
           <w:r>
-            <w:t>Generator poziomu</w:t>
-          </w:r>
+            <w:t xml:space="preserve">Generator </w:t>
+          </w:r>
+          <w:proofErr w:type="spellStart"/>
+          <w:r>
+            <w:t>poziomu</w:t>
+          </w:r>
+          <w:proofErr w:type="spellEnd"/>
           <w:r>
             <w:ptab w:relativeTo="margin" w:alignment="right" w:leader="dot"/>
           </w:r>
@@ -690,15 +913,17 @@
         </w:p>
         <w:p>
           <w:pPr>
-            <w:pStyle w:val="TOC2"/>
+            <w:pStyle w:val="Spistreci2"/>
             <w:numPr>
               <w:ilvl w:val="2"/>
               <w:numId w:val="3"/>
             </w:numPr>
           </w:pPr>
+          <w:proofErr w:type="spellStart"/>
           <w:r>
             <w:t>Rozgrywka</w:t>
           </w:r>
+          <w:proofErr w:type="spellEnd"/>
           <w:r>
             <w:ptab w:relativeTo="margin" w:alignment="right" w:leader="dot"/>
           </w:r>
@@ -708,15 +933,17 @@
         </w:p>
         <w:p>
           <w:pPr>
-            <w:pStyle w:val="TOC2"/>
+            <w:pStyle w:val="Spistreci2"/>
             <w:numPr>
               <w:ilvl w:val="2"/>
               <w:numId w:val="3"/>
             </w:numPr>
           </w:pPr>
+          <w:proofErr w:type="spellStart"/>
           <w:r>
             <w:t>Inne</w:t>
           </w:r>
+          <w:proofErr w:type="spellEnd"/>
           <w:r>
             <w:ptab w:relativeTo="margin" w:alignment="right" w:leader="dot"/>
           </w:r>
@@ -726,11 +953,13 @@
         </w:p>
         <w:p>
           <w:pPr>
-            <w:pStyle w:val="TOC1"/>
+            <w:pStyle w:val="Spistreci1"/>
           </w:pPr>
+          <w:proofErr w:type="spellStart"/>
           <w:r>
             <w:t>Dodatki</w:t>
           </w:r>
+          <w:proofErr w:type="spellEnd"/>
           <w:r>
             <w:ptab w:relativeTo="margin" w:alignment="right" w:leader="dot"/>
           </w:r>
@@ -743,7 +972,7 @@
         </w:p>
         <w:p>
           <w:pPr>
-            <w:pStyle w:val="ListParagraph"/>
+            <w:pStyle w:val="Akapitzlist"/>
             <w:numPr>
               <w:ilvl w:val="0"/>
               <w:numId w:val="4"/>
@@ -759,7 +988,7 @@
         </w:p>
         <w:p>
           <w:pPr>
-            <w:pStyle w:val="ListParagraph"/>
+            <w:pStyle w:val="Akapitzlist"/>
             <w:numPr>
               <w:ilvl w:val="0"/>
               <w:numId w:val="4"/>
@@ -775,7 +1004,7 @@
         </w:p>
         <w:p>
           <w:pPr>
-            <w:pStyle w:val="ListParagraph"/>
+            <w:pStyle w:val="Akapitzlist"/>
             <w:numPr>
               <w:ilvl w:val="0"/>
               <w:numId w:val="4"/>
@@ -791,7 +1020,7 @@
         </w:p>
         <w:p>
           <w:pPr>
-            <w:pStyle w:val="ListParagraph"/>
+            <w:pStyle w:val="Akapitzlist"/>
             <w:numPr>
               <w:ilvl w:val="0"/>
               <w:numId w:val="4"/>
@@ -807,7 +1036,7 @@
         </w:p>
         <w:p>
           <w:pPr>
-            <w:pStyle w:val="ListParagraph"/>
+            <w:pStyle w:val="Akapitzlist"/>
             <w:numPr>
               <w:ilvl w:val="0"/>
               <w:numId w:val="9"/>
@@ -823,7 +1052,7 @@
         </w:p>
         <w:p>
           <w:pPr>
-            <w:pStyle w:val="ListParagraph"/>
+            <w:pStyle w:val="Akapitzlist"/>
             <w:numPr>
               <w:ilvl w:val="0"/>
               <w:numId w:val="9"/>
@@ -839,7 +1068,7 @@
         </w:p>
         <w:p>
           <w:pPr>
-            <w:pStyle w:val="ListParagraph"/>
+            <w:pStyle w:val="Akapitzlist"/>
             <w:numPr>
               <w:ilvl w:val="0"/>
               <w:numId w:val="9"/>
@@ -855,7 +1084,7 @@
         </w:p>
         <w:p>
           <w:pPr>
-            <w:pStyle w:val="ListParagraph"/>
+            <w:pStyle w:val="Akapitzlist"/>
             <w:numPr>
               <w:ilvl w:val="0"/>
               <w:numId w:val="9"/>
@@ -871,15 +1100,41 @@
         </w:p>
         <w:p>
           <w:pPr>
-            <w:pStyle w:val="TOC2"/>
+            <w:pStyle w:val="Spistreci2"/>
             <w:numPr>
               <w:ilvl w:val="1"/>
               <w:numId w:val="9"/>
             </w:numPr>
           </w:pPr>
-          <w:r>
-            <w:t>Harmonogram prac nad projektem</w:t>
-          </w:r>
+          <w:proofErr w:type="spellStart"/>
+          <w:r>
+            <w:t>Harmonogram</w:t>
+          </w:r>
+          <w:proofErr w:type="spellEnd"/>
+          <w:r>
+            <w:t xml:space="preserve"> </w:t>
+          </w:r>
+          <w:proofErr w:type="spellStart"/>
+          <w:r>
+            <w:t>prac</w:t>
+          </w:r>
+          <w:proofErr w:type="spellEnd"/>
+          <w:r>
+            <w:t xml:space="preserve"> </w:t>
+          </w:r>
+          <w:proofErr w:type="spellStart"/>
+          <w:r>
+            <w:t>nad</w:t>
+          </w:r>
+          <w:proofErr w:type="spellEnd"/>
+          <w:r>
+            <w:t xml:space="preserve"> </w:t>
+          </w:r>
+          <w:proofErr w:type="spellStart"/>
+          <w:r>
+            <w:t>projektem</w:t>
+          </w:r>
+          <w:proofErr w:type="spellEnd"/>
           <w:r>
             <w:ptab w:relativeTo="margin" w:alignment="right" w:leader="dot"/>
           </w:r>
@@ -903,7 +1158,7 @@
     </w:p>
     <w:p>
       <w:pPr>
-        <w:pStyle w:val="ListParagraph"/>
+        <w:pStyle w:val="Akapitzlist"/>
         <w:numPr>
           <w:ilvl w:val="0"/>
           <w:numId w:val="10"/>
@@ -922,6 +1177,7 @@
         </w:rPr>
         <w:br w:type="page"/>
       </w:r>
+      <w:proofErr w:type="spellStart"/>
       <w:r>
         <w:rPr>
           <w:b/>
@@ -932,10 +1188,11 @@
         <w:lastRenderedPageBreak/>
         <w:t>Wprowadzenie</w:t>
       </w:r>
-    </w:p>
-    <w:p>
-      <w:pPr>
-        <w:pStyle w:val="ListParagraph"/>
+      <w:proofErr w:type="spellEnd"/>
+    </w:p>
+    <w:p>
+      <w:pPr>
+        <w:pStyle w:val="Akapitzlist"/>
         <w:numPr>
           <w:ilvl w:val="1"/>
           <w:numId w:val="10"/>
@@ -948,6 +1205,7 @@
           <w:lang w:val="en-US"/>
         </w:rPr>
       </w:pPr>
+      <w:proofErr w:type="spellStart"/>
       <w:r>
         <w:rPr>
           <w:b/>
@@ -958,6 +1216,7 @@
         </w:rPr>
         <w:t>Cel</w:t>
       </w:r>
+      <w:proofErr w:type="spellEnd"/>
     </w:p>
     <w:p>
       <w:pPr>
@@ -1088,7 +1347,7 @@
     </w:p>
     <w:p>
       <w:pPr>
-        <w:pStyle w:val="ListParagraph"/>
+        <w:pStyle w:val="Akapitzlist"/>
         <w:numPr>
           <w:ilvl w:val="1"/>
           <w:numId w:val="10"/>
@@ -1101,6 +1360,7 @@
           <w:lang w:val="en-US"/>
         </w:rPr>
       </w:pPr>
+      <w:proofErr w:type="spellStart"/>
       <w:r>
         <w:rPr>
           <w:b/>
@@ -1109,8 +1369,31 @@
           <w:u w:val="single"/>
           <w:lang w:val="en-US"/>
         </w:rPr>
-        <w:t>Zakres projektu</w:t>
-      </w:r>
+        <w:t>Zakres</w:t>
+      </w:r>
+      <w:proofErr w:type="spellEnd"/>
+      <w:r>
+        <w:rPr>
+          <w:b/>
+          <w:sz w:val="32"/>
+          <w:szCs w:val="32"/>
+          <w:u w:val="single"/>
+          <w:lang w:val="en-US"/>
+        </w:rPr>
+        <w:t xml:space="preserve"> </w:t>
+      </w:r>
+      <w:proofErr w:type="spellStart"/>
+      <w:r>
+        <w:rPr>
+          <w:b/>
+          <w:sz w:val="32"/>
+          <w:szCs w:val="32"/>
+          <w:u w:val="single"/>
+          <w:lang w:val="en-US"/>
+        </w:rPr>
+        <w:t>projektu</w:t>
+      </w:r>
+      <w:proofErr w:type="spellEnd"/>
     </w:p>
     <w:p>
       <w:pPr>
@@ -1192,7 +1475,7 @@
     </w:p>
     <w:p>
       <w:pPr>
-        <w:pStyle w:val="ListParagraph"/>
+        <w:pStyle w:val="Akapitzlist"/>
         <w:numPr>
           <w:ilvl w:val="1"/>
           <w:numId w:val="10"/>
@@ -1216,7 +1499,7 @@
     </w:p>
     <w:p>
       <w:pPr>
-        <w:pStyle w:val="ListParagraph"/>
+        <w:pStyle w:val="Akapitzlist"/>
         <w:numPr>
           <w:ilvl w:val="0"/>
           <w:numId w:val="11"/>
@@ -1328,7 +1611,7 @@
     </w:p>
     <w:p>
       <w:pPr>
-        <w:pStyle w:val="ListParagraph"/>
+        <w:pStyle w:val="Akapitzlist"/>
         <w:numPr>
           <w:ilvl w:val="0"/>
           <w:numId w:val="11"/>
@@ -1470,7 +1753,7 @@
                     <a:blip r:embed="rId8" cstate="print">
                       <a:extLst>
                         <a:ext uri="{28A0092B-C50C-407E-A947-70E740481C1C}">
-                          <a14:useLocalDpi xmlns="" xmlns:wpc="http://schemas.microsoft.com/office/word/2010/wordprocessingCanvas" xmlns:cx="http://schemas.microsoft.com/office/drawing/2014/chartex" xmlns:cx1="http://schemas.microsoft.com/office/drawing/2015/9/8/chartex" xmlns:cx2="http://schemas.microsoft.com/office/drawing/2015/10/21/chartex" xmlns:cx3="http://schemas.microsoft.com/office/drawing/2016/5/9/chartex" xmlns:cx4="http://schemas.microsoft.com/office/drawing/2016/5/10/chartex" xmlns:cx5="http://schemas.microsoft.com/office/drawing/2016/5/11/chartex" xmlns:cx6="http://schemas.microsoft.com/office/drawing/2016/5/12/chartex" xmlns:cx7="http://schemas.microsoft.com/office/drawing/2016/5/13/chartex" xmlns:cx8="http://schemas.microsoft.com/office/drawing/2016/5/14/chartex" xmlns:mc="http://schemas.openxmlformats.org/markup-compatibility/2006" xmlns:aink="http://schemas.microsoft.com/office/drawing/2016/ink" xmlns:am3d="http://schemas.microsoft.com/office/drawing/2017/model3d" xmlns:o="urn:schemas-microsoft-com:office:office" xmlns:v="urn:schemas-microsoft-com:vml" xmlns:wp14="http://schemas.microsoft.com/office/word/2010/wordprocessingDrawing" xmlns:w10="urn:schemas-microsoft-com:office:word" xmlns:w="http://schemas.openxmlformats.org/wordprocessingml/2006/main" xmlns:w14="http://schemas.microsoft.com/office/word/2010/wordml" xmlns:w15="http://schemas.microsoft.com/office/word/2012/wordml" xmlns:w16cid="http://schemas.microsoft.com/office/word/2016/wordml/cid" xmlns:w16se="http://schemas.microsoft.com/office/word/2015/wordml/symex" xmlns:wpg="http://schemas.microsoft.com/office/word/2010/wordprocessingGroup" xmlns:wpi="http://schemas.microsoft.com/office/word/2010/wordprocessingInk" xmlns:wps="http://schemas.microsoft.com/office/word/2010/wordprocessingShape" xmlns:a14="http://schemas.microsoft.com/office/drawing/2010/main" val="0"/>
+                          <a14:useLocalDpi xmlns:a14="http://schemas.microsoft.com/office/drawing/2010/main" val="0"/>
                         </a:ext>
                       </a:extLst>
                     </a:blip>
@@ -1508,7 +1791,7 @@
     </w:p>
     <w:p>
       <w:pPr>
-        <w:pStyle w:val="ListParagraph"/>
+        <w:pStyle w:val="Akapitzlist"/>
         <w:numPr>
           <w:ilvl w:val="0"/>
           <w:numId w:val="11"/>
@@ -1587,7 +1870,7 @@
                     <a:blip r:embed="rId9" cstate="print">
                       <a:extLst>
                         <a:ext uri="{28A0092B-C50C-407E-A947-70E740481C1C}">
-                          <a14:useLocalDpi xmlns="" xmlns:wpc="http://schemas.microsoft.com/office/word/2010/wordprocessingCanvas" xmlns:cx="http://schemas.microsoft.com/office/drawing/2014/chartex" xmlns:cx1="http://schemas.microsoft.com/office/drawing/2015/9/8/chartex" xmlns:cx2="http://schemas.microsoft.com/office/drawing/2015/10/21/chartex" xmlns:cx3="http://schemas.microsoft.com/office/drawing/2016/5/9/chartex" xmlns:cx4="http://schemas.microsoft.com/office/drawing/2016/5/10/chartex" xmlns:cx5="http://schemas.microsoft.com/office/drawing/2016/5/11/chartex" xmlns:cx6="http://schemas.microsoft.com/office/drawing/2016/5/12/chartex" xmlns:cx7="http://schemas.microsoft.com/office/drawing/2016/5/13/chartex" xmlns:cx8="http://schemas.microsoft.com/office/drawing/2016/5/14/chartex" xmlns:mc="http://schemas.openxmlformats.org/markup-compatibility/2006" xmlns:aink="http://schemas.microsoft.com/office/drawing/2016/ink" xmlns:am3d="http://schemas.microsoft.com/office/drawing/2017/model3d" xmlns:o="urn:schemas-microsoft-com:office:office" xmlns:v="urn:schemas-microsoft-com:vml" xmlns:wp14="http://schemas.microsoft.com/office/word/2010/wordprocessingDrawing" xmlns:w10="urn:schemas-microsoft-com:office:word" xmlns:w="http://schemas.openxmlformats.org/wordprocessingml/2006/main" xmlns:w14="http://schemas.microsoft.com/office/word/2010/wordml" xmlns:w15="http://schemas.microsoft.com/office/word/2012/wordml" xmlns:w16cid="http://schemas.microsoft.com/office/word/2016/wordml/cid" xmlns:w16se="http://schemas.microsoft.com/office/word/2015/wordml/symex" xmlns:wpg="http://schemas.microsoft.com/office/word/2010/wordprocessingGroup" xmlns:wpi="http://schemas.microsoft.com/office/word/2010/wordprocessingInk" xmlns:wps="http://schemas.microsoft.com/office/word/2010/wordprocessingShape" xmlns:a14="http://schemas.microsoft.com/office/drawing/2010/main" val="0"/>
+                          <a14:useLocalDpi xmlns:a14="http://schemas.microsoft.com/office/drawing/2010/main" val="0"/>
                         </a:ext>
                       </a:extLst>
                     </a:blip>
@@ -1618,7 +1901,7 @@
     </w:p>
     <w:p>
       <w:pPr>
-        <w:pStyle w:val="ListParagraph"/>
+        <w:pStyle w:val="Akapitzlist"/>
         <w:numPr>
           <w:ilvl w:val="0"/>
           <w:numId w:val="11"/>
@@ -1741,7 +2024,7 @@
                     <a:blip r:embed="rId10" cstate="print">
                       <a:extLst>
                         <a:ext uri="{28A0092B-C50C-407E-A947-70E740481C1C}">
-                          <a14:useLocalDpi xmlns="" xmlns:wpc="http://schemas.microsoft.com/office/word/2010/wordprocessingCanvas" xmlns:cx="http://schemas.microsoft.com/office/drawing/2014/chartex" xmlns:cx1="http://schemas.microsoft.com/office/drawing/2015/9/8/chartex" xmlns:cx2="http://schemas.microsoft.com/office/drawing/2015/10/21/chartex" xmlns:cx3="http://schemas.microsoft.com/office/drawing/2016/5/9/chartex" xmlns:cx4="http://schemas.microsoft.com/office/drawing/2016/5/10/chartex" xmlns:cx5="http://schemas.microsoft.com/office/drawing/2016/5/11/chartex" xmlns:cx6="http://schemas.microsoft.com/office/drawing/2016/5/12/chartex" xmlns:cx7="http://schemas.microsoft.com/office/drawing/2016/5/13/chartex" xmlns:cx8="http://schemas.microsoft.com/office/drawing/2016/5/14/chartex" xmlns:mc="http://schemas.openxmlformats.org/markup-compatibility/2006" xmlns:aink="http://schemas.microsoft.com/office/drawing/2016/ink" xmlns:am3d="http://schemas.microsoft.com/office/drawing/2017/model3d" xmlns:o="urn:schemas-microsoft-com:office:office" xmlns:v="urn:schemas-microsoft-com:vml" xmlns:wp14="http://schemas.microsoft.com/office/word/2010/wordprocessingDrawing" xmlns:w10="urn:schemas-microsoft-com:office:word" xmlns:w="http://schemas.openxmlformats.org/wordprocessingml/2006/main" xmlns:w14="http://schemas.microsoft.com/office/word/2010/wordml" xmlns:w15="http://schemas.microsoft.com/office/word/2012/wordml" xmlns:w16cid="http://schemas.microsoft.com/office/word/2016/wordml/cid" xmlns:w16se="http://schemas.microsoft.com/office/word/2015/wordml/symex" xmlns:wpg="http://schemas.microsoft.com/office/word/2010/wordprocessingGroup" xmlns:wpi="http://schemas.microsoft.com/office/word/2010/wordprocessingInk" xmlns:wps="http://schemas.microsoft.com/office/word/2010/wordprocessingShape" xmlns:a14="http://schemas.microsoft.com/office/drawing/2010/main" val="0"/>
+                          <a14:useLocalDpi xmlns:a14="http://schemas.microsoft.com/office/drawing/2010/main" val="0"/>
                         </a:ext>
                       </a:extLst>
                     </a:blip>
@@ -1772,7 +2055,7 @@
     </w:p>
     <w:p>
       <w:pPr>
-        <w:pStyle w:val="ListParagraph"/>
+        <w:pStyle w:val="Akapitzlist"/>
         <w:numPr>
           <w:ilvl w:val="0"/>
           <w:numId w:val="11"/>
@@ -1838,7 +2121,7 @@
     </w:p>
     <w:p>
       <w:pPr>
-        <w:pStyle w:val="ListParagraph"/>
+        <w:pStyle w:val="Akapitzlist"/>
         <w:numPr>
           <w:ilvl w:val="0"/>
           <w:numId w:val="11"/>
@@ -1883,7 +2166,7 @@
     </w:p>
     <w:p>
       <w:pPr>
-        <w:pStyle w:val="ListParagraph"/>
+        <w:pStyle w:val="Akapitzlist"/>
         <w:numPr>
           <w:ilvl w:val="0"/>
           <w:numId w:val="11"/>
@@ -1942,7 +2225,7 @@
     </w:p>
     <w:p>
       <w:pPr>
-        <w:pStyle w:val="ListParagraph"/>
+        <w:pStyle w:val="Akapitzlist"/>
         <w:numPr>
           <w:ilvl w:val="0"/>
           <w:numId w:val="11"/>
@@ -2029,7 +2312,7 @@
                     <a:blip r:embed="rId11" cstate="print">
                       <a:extLst>
                         <a:ext uri="{28A0092B-C50C-407E-A947-70E740481C1C}">
-                          <a14:useLocalDpi xmlns="" xmlns:wpc="http://schemas.microsoft.com/office/word/2010/wordprocessingCanvas" xmlns:cx="http://schemas.microsoft.com/office/drawing/2014/chartex" xmlns:cx1="http://schemas.microsoft.com/office/drawing/2015/9/8/chartex" xmlns:cx2="http://schemas.microsoft.com/office/drawing/2015/10/21/chartex" xmlns:cx3="http://schemas.microsoft.com/office/drawing/2016/5/9/chartex" xmlns:cx4="http://schemas.microsoft.com/office/drawing/2016/5/10/chartex" xmlns:cx5="http://schemas.microsoft.com/office/drawing/2016/5/11/chartex" xmlns:cx6="http://schemas.microsoft.com/office/drawing/2016/5/12/chartex" xmlns:cx7="http://schemas.microsoft.com/office/drawing/2016/5/13/chartex" xmlns:cx8="http://schemas.microsoft.com/office/drawing/2016/5/14/chartex" xmlns:mc="http://schemas.openxmlformats.org/markup-compatibility/2006" xmlns:aink="http://schemas.microsoft.com/office/drawing/2016/ink" xmlns:am3d="http://schemas.microsoft.com/office/drawing/2017/model3d" xmlns:o="urn:schemas-microsoft-com:office:office" xmlns:v="urn:schemas-microsoft-com:vml" xmlns:wp14="http://schemas.microsoft.com/office/word/2010/wordprocessingDrawing" xmlns:w10="urn:schemas-microsoft-com:office:word" xmlns:w="http://schemas.openxmlformats.org/wordprocessingml/2006/main" xmlns:w14="http://schemas.microsoft.com/office/word/2010/wordml" xmlns:w15="http://schemas.microsoft.com/office/word/2012/wordml" xmlns:w16cid="http://schemas.microsoft.com/office/word/2016/wordml/cid" xmlns:w16se="http://schemas.microsoft.com/office/word/2015/wordml/symex" xmlns:wpg="http://schemas.microsoft.com/office/word/2010/wordprocessingGroup" xmlns:wpi="http://schemas.microsoft.com/office/word/2010/wordprocessingInk" xmlns:wps="http://schemas.microsoft.com/office/word/2010/wordprocessingShape" xmlns:a14="http://schemas.microsoft.com/office/drawing/2010/main" val="0"/>
+                          <a14:useLocalDpi xmlns:a14="http://schemas.microsoft.com/office/drawing/2010/main" val="0"/>
                         </a:ext>
                       </a:extLst>
                     </a:blip>
@@ -2060,7 +2343,7 @@
     </w:p>
     <w:p>
       <w:pPr>
-        <w:pStyle w:val="ListParagraph"/>
+        <w:pStyle w:val="Akapitzlist"/>
         <w:numPr>
           <w:ilvl w:val="0"/>
           <w:numId w:val="11"/>
@@ -2210,7 +2493,7 @@
                     <a:blip r:embed="rId12" cstate="print">
                       <a:extLst>
                         <a:ext uri="{28A0092B-C50C-407E-A947-70E740481C1C}">
-                          <a14:useLocalDpi xmlns="" xmlns:wpc="http://schemas.microsoft.com/office/word/2010/wordprocessingCanvas" xmlns:cx="http://schemas.microsoft.com/office/drawing/2014/chartex" xmlns:cx1="http://schemas.microsoft.com/office/drawing/2015/9/8/chartex" xmlns:cx2="http://schemas.microsoft.com/office/drawing/2015/10/21/chartex" xmlns:cx3="http://schemas.microsoft.com/office/drawing/2016/5/9/chartex" xmlns:cx4="http://schemas.microsoft.com/office/drawing/2016/5/10/chartex" xmlns:cx5="http://schemas.microsoft.com/office/drawing/2016/5/11/chartex" xmlns:cx6="http://schemas.microsoft.com/office/drawing/2016/5/12/chartex" xmlns:cx7="http://schemas.microsoft.com/office/drawing/2016/5/13/chartex" xmlns:cx8="http://schemas.microsoft.com/office/drawing/2016/5/14/chartex" xmlns:mc="http://schemas.openxmlformats.org/markup-compatibility/2006" xmlns:aink="http://schemas.microsoft.com/office/drawing/2016/ink" xmlns:am3d="http://schemas.microsoft.com/office/drawing/2017/model3d" xmlns:o="urn:schemas-microsoft-com:office:office" xmlns:v="urn:schemas-microsoft-com:vml" xmlns:wp14="http://schemas.microsoft.com/office/word/2010/wordprocessingDrawing" xmlns:w10="urn:schemas-microsoft-com:office:word" xmlns:w="http://schemas.openxmlformats.org/wordprocessingml/2006/main" xmlns:w14="http://schemas.microsoft.com/office/word/2010/wordml" xmlns:w15="http://schemas.microsoft.com/office/word/2012/wordml" xmlns:w16cid="http://schemas.microsoft.com/office/word/2016/wordml/cid" xmlns:w16se="http://schemas.microsoft.com/office/word/2015/wordml/symex" xmlns:wpg="http://schemas.microsoft.com/office/word/2010/wordprocessingGroup" xmlns:wpi="http://schemas.microsoft.com/office/word/2010/wordprocessingInk" xmlns:wps="http://schemas.microsoft.com/office/word/2010/wordprocessingShape" xmlns:a14="http://schemas.microsoft.com/office/drawing/2010/main" val="0"/>
+                          <a14:useLocalDpi xmlns:a14="http://schemas.microsoft.com/office/drawing/2010/main" val="0"/>
                         </a:ext>
                       </a:extLst>
                     </a:blip>
@@ -2241,7 +2524,7 @@
     </w:p>
     <w:p>
       <w:pPr>
-        <w:pStyle w:val="ListParagraph"/>
+        <w:pStyle w:val="Akapitzlist"/>
         <w:numPr>
           <w:ilvl w:val="0"/>
           <w:numId w:val="11"/>
@@ -2368,7 +2651,7 @@
                     <a:blip r:embed="rId13" cstate="print">
                       <a:extLst>
                         <a:ext uri="{28A0092B-C50C-407E-A947-70E740481C1C}">
-                          <a14:useLocalDpi xmlns="" xmlns:wpc="http://schemas.microsoft.com/office/word/2010/wordprocessingCanvas" xmlns:cx="http://schemas.microsoft.com/office/drawing/2014/chartex" xmlns:cx1="http://schemas.microsoft.com/office/drawing/2015/9/8/chartex" xmlns:cx2="http://schemas.microsoft.com/office/drawing/2015/10/21/chartex" xmlns:cx3="http://schemas.microsoft.com/office/drawing/2016/5/9/chartex" xmlns:cx4="http://schemas.microsoft.com/office/drawing/2016/5/10/chartex" xmlns:cx5="http://schemas.microsoft.com/office/drawing/2016/5/11/chartex" xmlns:cx6="http://schemas.microsoft.com/office/drawing/2016/5/12/chartex" xmlns:cx7="http://schemas.microsoft.com/office/drawing/2016/5/13/chartex" xmlns:cx8="http://schemas.microsoft.com/office/drawing/2016/5/14/chartex" xmlns:mc="http://schemas.openxmlformats.org/markup-compatibility/2006" xmlns:aink="http://schemas.microsoft.com/office/drawing/2016/ink" xmlns:am3d="http://schemas.microsoft.com/office/drawing/2017/model3d" xmlns:o="urn:schemas-microsoft-com:office:office" xmlns:v="urn:schemas-microsoft-com:vml" xmlns:wp14="http://schemas.microsoft.com/office/word/2010/wordprocessingDrawing" xmlns:w10="urn:schemas-microsoft-com:office:word" xmlns:w="http://schemas.openxmlformats.org/wordprocessingml/2006/main" xmlns:w14="http://schemas.microsoft.com/office/word/2010/wordml" xmlns:w15="http://schemas.microsoft.com/office/word/2012/wordml" xmlns:w16cid="http://schemas.microsoft.com/office/word/2016/wordml/cid" xmlns:w16se="http://schemas.microsoft.com/office/word/2015/wordml/symex" xmlns:wpg="http://schemas.microsoft.com/office/word/2010/wordprocessingGroup" xmlns:wpi="http://schemas.microsoft.com/office/word/2010/wordprocessingInk" xmlns:wps="http://schemas.microsoft.com/office/word/2010/wordprocessingShape" xmlns:a14="http://schemas.microsoft.com/office/drawing/2010/main" val="0"/>
+                          <a14:useLocalDpi xmlns:a14="http://schemas.microsoft.com/office/drawing/2010/main" val="0"/>
                         </a:ext>
                       </a:extLst>
                     </a:blip>
@@ -2399,7 +2682,7 @@
     </w:p>
     <w:p>
       <w:pPr>
-        <w:pStyle w:val="ListParagraph"/>
+        <w:pStyle w:val="Akapitzlist"/>
         <w:numPr>
           <w:ilvl w:val="0"/>
           <w:numId w:val="11"/>
@@ -2412,13 +2695,23 @@
           <w:u w:val="single"/>
         </w:rPr>
       </w:pPr>
-      <w:r>
-        <w:rPr>
-          <w:b/>
-          <w:sz w:val="24"/>
-          <w:szCs w:val="24"/>
-        </w:rPr>
-        <w:t xml:space="preserve">Spawner </w:t>
+      <w:proofErr w:type="spellStart"/>
+      <w:r>
+        <w:rPr>
+          <w:b/>
+          <w:sz w:val="24"/>
+          <w:szCs w:val="24"/>
+        </w:rPr>
+        <w:t>Spawner</w:t>
+      </w:r>
+      <w:proofErr w:type="spellEnd"/>
+      <w:r>
+        <w:rPr>
+          <w:b/>
+          <w:sz w:val="24"/>
+          <w:szCs w:val="24"/>
+        </w:rPr>
+        <w:t xml:space="preserve"> </w:t>
       </w:r>
       <w:r>
         <w:rPr>
@@ -2485,7 +2778,7 @@
                     <a:blip r:embed="rId14" cstate="print">
                       <a:extLst>
                         <a:ext uri="{28A0092B-C50C-407E-A947-70E740481C1C}">
-                          <a14:useLocalDpi xmlns="" xmlns:wpc="http://schemas.microsoft.com/office/word/2010/wordprocessingCanvas" xmlns:cx="http://schemas.microsoft.com/office/drawing/2014/chartex" xmlns:cx1="http://schemas.microsoft.com/office/drawing/2015/9/8/chartex" xmlns:cx2="http://schemas.microsoft.com/office/drawing/2015/10/21/chartex" xmlns:cx3="http://schemas.microsoft.com/office/drawing/2016/5/9/chartex" xmlns:cx4="http://schemas.microsoft.com/office/drawing/2016/5/10/chartex" xmlns:cx5="http://schemas.microsoft.com/office/drawing/2016/5/11/chartex" xmlns:cx6="http://schemas.microsoft.com/office/drawing/2016/5/12/chartex" xmlns:cx7="http://schemas.microsoft.com/office/drawing/2016/5/13/chartex" xmlns:cx8="http://schemas.microsoft.com/office/drawing/2016/5/14/chartex" xmlns:mc="http://schemas.openxmlformats.org/markup-compatibility/2006" xmlns:aink="http://schemas.microsoft.com/office/drawing/2016/ink" xmlns:am3d="http://schemas.microsoft.com/office/drawing/2017/model3d" xmlns:o="urn:schemas-microsoft-com:office:office" xmlns:v="urn:schemas-microsoft-com:vml" xmlns:wp14="http://schemas.microsoft.com/office/word/2010/wordprocessingDrawing" xmlns:w10="urn:schemas-microsoft-com:office:word" xmlns:w="http://schemas.openxmlformats.org/wordprocessingml/2006/main" xmlns:w14="http://schemas.microsoft.com/office/word/2010/wordml" xmlns:w15="http://schemas.microsoft.com/office/word/2012/wordml" xmlns:w16cid="http://schemas.microsoft.com/office/word/2016/wordml/cid" xmlns:w16se="http://schemas.microsoft.com/office/word/2015/wordml/symex" xmlns:wpg="http://schemas.microsoft.com/office/word/2010/wordprocessingGroup" xmlns:wpi="http://schemas.microsoft.com/office/word/2010/wordprocessingInk" xmlns:wps="http://schemas.microsoft.com/office/word/2010/wordprocessingShape" xmlns:a14="http://schemas.microsoft.com/office/drawing/2010/main" val="0"/>
+                          <a14:useLocalDpi xmlns:a14="http://schemas.microsoft.com/office/drawing/2010/main" val="0"/>
                         </a:ext>
                       </a:extLst>
                     </a:blip>
@@ -2516,7 +2809,7 @@
     </w:p>
     <w:p>
       <w:pPr>
-        <w:pStyle w:val="ListParagraph"/>
+        <w:pStyle w:val="Akapitzlist"/>
         <w:numPr>
           <w:ilvl w:val="0"/>
           <w:numId w:val="11"/>
@@ -2603,7 +2896,7 @@
                     <a:blip r:embed="rId15" cstate="print">
                       <a:extLst>
                         <a:ext uri="{28A0092B-C50C-407E-A947-70E740481C1C}">
-                          <a14:useLocalDpi xmlns="" xmlns:wpc="http://schemas.microsoft.com/office/word/2010/wordprocessingCanvas" xmlns:cx="http://schemas.microsoft.com/office/drawing/2014/chartex" xmlns:cx1="http://schemas.microsoft.com/office/drawing/2015/9/8/chartex" xmlns:cx2="http://schemas.microsoft.com/office/drawing/2015/10/21/chartex" xmlns:cx3="http://schemas.microsoft.com/office/drawing/2016/5/9/chartex" xmlns:cx4="http://schemas.microsoft.com/office/drawing/2016/5/10/chartex" xmlns:cx5="http://schemas.microsoft.com/office/drawing/2016/5/11/chartex" xmlns:cx6="http://schemas.microsoft.com/office/drawing/2016/5/12/chartex" xmlns:cx7="http://schemas.microsoft.com/office/drawing/2016/5/13/chartex" xmlns:cx8="http://schemas.microsoft.com/office/drawing/2016/5/14/chartex" xmlns:mc="http://schemas.openxmlformats.org/markup-compatibility/2006" xmlns:aink="http://schemas.microsoft.com/office/drawing/2016/ink" xmlns:am3d="http://schemas.microsoft.com/office/drawing/2017/model3d" xmlns:o="urn:schemas-microsoft-com:office:office" xmlns:v="urn:schemas-microsoft-com:vml" xmlns:wp14="http://schemas.microsoft.com/office/word/2010/wordprocessingDrawing" xmlns:w10="urn:schemas-microsoft-com:office:word" xmlns:w="http://schemas.openxmlformats.org/wordprocessingml/2006/main" xmlns:w14="http://schemas.microsoft.com/office/word/2010/wordml" xmlns:w15="http://schemas.microsoft.com/office/word/2012/wordml" xmlns:w16cid="http://schemas.microsoft.com/office/word/2016/wordml/cid" xmlns:w16se="http://schemas.microsoft.com/office/word/2015/wordml/symex" xmlns:wpg="http://schemas.microsoft.com/office/word/2010/wordprocessingGroup" xmlns:wpi="http://schemas.microsoft.com/office/word/2010/wordprocessingInk" xmlns:wps="http://schemas.microsoft.com/office/word/2010/wordprocessingShape" xmlns:a14="http://schemas.microsoft.com/office/drawing/2010/main" val="0"/>
+                          <a14:useLocalDpi xmlns:a14="http://schemas.microsoft.com/office/drawing/2010/main" val="0"/>
                         </a:ext>
                       </a:extLst>
                     </a:blip>
@@ -2659,7 +2952,7 @@
                     <a:blip r:embed="rId16" cstate="print">
                       <a:extLst>
                         <a:ext uri="{28A0092B-C50C-407E-A947-70E740481C1C}">
-                          <a14:useLocalDpi xmlns="" xmlns:wpc="http://schemas.microsoft.com/office/word/2010/wordprocessingCanvas" xmlns:cx="http://schemas.microsoft.com/office/drawing/2014/chartex" xmlns:cx1="http://schemas.microsoft.com/office/drawing/2015/9/8/chartex" xmlns:cx2="http://schemas.microsoft.com/office/drawing/2015/10/21/chartex" xmlns:cx3="http://schemas.microsoft.com/office/drawing/2016/5/9/chartex" xmlns:cx4="http://schemas.microsoft.com/office/drawing/2016/5/10/chartex" xmlns:cx5="http://schemas.microsoft.com/office/drawing/2016/5/11/chartex" xmlns:cx6="http://schemas.microsoft.com/office/drawing/2016/5/12/chartex" xmlns:cx7="http://schemas.microsoft.com/office/drawing/2016/5/13/chartex" xmlns:cx8="http://schemas.microsoft.com/office/drawing/2016/5/14/chartex" xmlns:mc="http://schemas.openxmlformats.org/markup-compatibility/2006" xmlns:aink="http://schemas.microsoft.com/office/drawing/2016/ink" xmlns:am3d="http://schemas.microsoft.com/office/drawing/2017/model3d" xmlns:o="urn:schemas-microsoft-com:office:office" xmlns:v="urn:schemas-microsoft-com:vml" xmlns:wp14="http://schemas.microsoft.com/office/word/2010/wordprocessingDrawing" xmlns:w10="urn:schemas-microsoft-com:office:word" xmlns:w="http://schemas.openxmlformats.org/wordprocessingml/2006/main" xmlns:w14="http://schemas.microsoft.com/office/word/2010/wordml" xmlns:w15="http://schemas.microsoft.com/office/word/2012/wordml" xmlns:w16cid="http://schemas.microsoft.com/office/word/2016/wordml/cid" xmlns:w16se="http://schemas.microsoft.com/office/word/2015/wordml/symex" xmlns:wpg="http://schemas.microsoft.com/office/word/2010/wordprocessingGroup" xmlns:wpi="http://schemas.microsoft.com/office/word/2010/wordprocessingInk" xmlns:wps="http://schemas.microsoft.com/office/word/2010/wordprocessingShape" xmlns:a14="http://schemas.microsoft.com/office/drawing/2010/main" val="0"/>
+                          <a14:useLocalDpi xmlns:a14="http://schemas.microsoft.com/office/drawing/2010/main" val="0"/>
                         </a:ext>
                       </a:extLst>
                     </a:blip>
@@ -2715,7 +3008,7 @@
                     <a:blip r:embed="rId17" cstate="print">
                       <a:extLst>
                         <a:ext uri="{28A0092B-C50C-407E-A947-70E740481C1C}">
-                          <a14:useLocalDpi xmlns="" xmlns:wpc="http://schemas.microsoft.com/office/word/2010/wordprocessingCanvas" xmlns:cx="http://schemas.microsoft.com/office/drawing/2014/chartex" xmlns:cx1="http://schemas.microsoft.com/office/drawing/2015/9/8/chartex" xmlns:cx2="http://schemas.microsoft.com/office/drawing/2015/10/21/chartex" xmlns:cx3="http://schemas.microsoft.com/office/drawing/2016/5/9/chartex" xmlns:cx4="http://schemas.microsoft.com/office/drawing/2016/5/10/chartex" xmlns:cx5="http://schemas.microsoft.com/office/drawing/2016/5/11/chartex" xmlns:cx6="http://schemas.microsoft.com/office/drawing/2016/5/12/chartex" xmlns:cx7="http://schemas.microsoft.com/office/drawing/2016/5/13/chartex" xmlns:cx8="http://schemas.microsoft.com/office/drawing/2016/5/14/chartex" xmlns:mc="http://schemas.openxmlformats.org/markup-compatibility/2006" xmlns:aink="http://schemas.microsoft.com/office/drawing/2016/ink" xmlns:am3d="http://schemas.microsoft.com/office/drawing/2017/model3d" xmlns:o="urn:schemas-microsoft-com:office:office" xmlns:v="urn:schemas-microsoft-com:vml" xmlns:wp14="http://schemas.microsoft.com/office/word/2010/wordprocessingDrawing" xmlns:w10="urn:schemas-microsoft-com:office:word" xmlns:w="http://schemas.openxmlformats.org/wordprocessingml/2006/main" xmlns:w14="http://schemas.microsoft.com/office/word/2010/wordml" xmlns:w15="http://schemas.microsoft.com/office/word/2012/wordml" xmlns:w16cid="http://schemas.microsoft.com/office/word/2016/wordml/cid" xmlns:w16se="http://schemas.microsoft.com/office/word/2015/wordml/symex" xmlns:wpg="http://schemas.microsoft.com/office/word/2010/wordprocessingGroup" xmlns:wpi="http://schemas.microsoft.com/office/word/2010/wordprocessingInk" xmlns:wps="http://schemas.microsoft.com/office/word/2010/wordprocessingShape" xmlns:a14="http://schemas.microsoft.com/office/drawing/2010/main" val="0"/>
+                          <a14:useLocalDpi xmlns:a14="http://schemas.microsoft.com/office/drawing/2010/main" val="0"/>
                         </a:ext>
                       </a:extLst>
                     </a:blip>
@@ -2746,7 +3039,7 @@
     </w:p>
     <w:p>
       <w:pPr>
-        <w:pStyle w:val="ListParagraph"/>
+        <w:pStyle w:val="Akapitzlist"/>
         <w:numPr>
           <w:ilvl w:val="0"/>
           <w:numId w:val="11"/>
@@ -2845,7 +3138,7 @@
                     <a:blip r:embed="rId18" cstate="print">
                       <a:extLst>
                         <a:ext uri="{28A0092B-C50C-407E-A947-70E740481C1C}">
-                          <a14:useLocalDpi xmlns="" xmlns:wpc="http://schemas.microsoft.com/office/word/2010/wordprocessingCanvas" xmlns:cx="http://schemas.microsoft.com/office/drawing/2014/chartex" xmlns:cx1="http://schemas.microsoft.com/office/drawing/2015/9/8/chartex" xmlns:cx2="http://schemas.microsoft.com/office/drawing/2015/10/21/chartex" xmlns:cx3="http://schemas.microsoft.com/office/drawing/2016/5/9/chartex" xmlns:cx4="http://schemas.microsoft.com/office/drawing/2016/5/10/chartex" xmlns:cx5="http://schemas.microsoft.com/office/drawing/2016/5/11/chartex" xmlns:cx6="http://schemas.microsoft.com/office/drawing/2016/5/12/chartex" xmlns:cx7="http://schemas.microsoft.com/office/drawing/2016/5/13/chartex" xmlns:cx8="http://schemas.microsoft.com/office/drawing/2016/5/14/chartex" xmlns:mc="http://schemas.openxmlformats.org/markup-compatibility/2006" xmlns:aink="http://schemas.microsoft.com/office/drawing/2016/ink" xmlns:am3d="http://schemas.microsoft.com/office/drawing/2017/model3d" xmlns:o="urn:schemas-microsoft-com:office:office" xmlns:v="urn:schemas-microsoft-com:vml" xmlns:wp14="http://schemas.microsoft.com/office/word/2010/wordprocessingDrawing" xmlns:w10="urn:schemas-microsoft-com:office:word" xmlns:w="http://schemas.openxmlformats.org/wordprocessingml/2006/main" xmlns:w14="http://schemas.microsoft.com/office/word/2010/wordml" xmlns:w15="http://schemas.microsoft.com/office/word/2012/wordml" xmlns:w16cid="http://schemas.microsoft.com/office/word/2016/wordml/cid" xmlns:w16se="http://schemas.microsoft.com/office/word/2015/wordml/symex" xmlns:wpg="http://schemas.microsoft.com/office/word/2010/wordprocessingGroup" xmlns:wpi="http://schemas.microsoft.com/office/word/2010/wordprocessingInk" xmlns:wps="http://schemas.microsoft.com/office/word/2010/wordprocessingShape" xmlns:a14="http://schemas.microsoft.com/office/drawing/2010/main" val="0"/>
+                          <a14:useLocalDpi xmlns:a14="http://schemas.microsoft.com/office/drawing/2010/main" val="0"/>
                         </a:ext>
                       </a:extLst>
                     </a:blip>
@@ -2876,7 +3169,7 @@
     </w:p>
     <w:p>
       <w:pPr>
-        <w:pStyle w:val="ListParagraph"/>
+        <w:pStyle w:val="Akapitzlist"/>
         <w:numPr>
           <w:ilvl w:val="0"/>
           <w:numId w:val="11"/>
@@ -2955,7 +3248,7 @@
                     <a:blip r:embed="rId19" cstate="print">
                       <a:extLst>
                         <a:ext uri="{28A0092B-C50C-407E-A947-70E740481C1C}">
-                          <a14:useLocalDpi xmlns="" xmlns:wpc="http://schemas.microsoft.com/office/word/2010/wordprocessingCanvas" xmlns:cx="http://schemas.microsoft.com/office/drawing/2014/chartex" xmlns:cx1="http://schemas.microsoft.com/office/drawing/2015/9/8/chartex" xmlns:cx2="http://schemas.microsoft.com/office/drawing/2015/10/21/chartex" xmlns:cx3="http://schemas.microsoft.com/office/drawing/2016/5/9/chartex" xmlns:cx4="http://schemas.microsoft.com/office/drawing/2016/5/10/chartex" xmlns:cx5="http://schemas.microsoft.com/office/drawing/2016/5/11/chartex" xmlns:cx6="http://schemas.microsoft.com/office/drawing/2016/5/12/chartex" xmlns:cx7="http://schemas.microsoft.com/office/drawing/2016/5/13/chartex" xmlns:cx8="http://schemas.microsoft.com/office/drawing/2016/5/14/chartex" xmlns:mc="http://schemas.openxmlformats.org/markup-compatibility/2006" xmlns:aink="http://schemas.microsoft.com/office/drawing/2016/ink" xmlns:am3d="http://schemas.microsoft.com/office/drawing/2017/model3d" xmlns:o="urn:schemas-microsoft-com:office:office" xmlns:v="urn:schemas-microsoft-com:vml" xmlns:wp14="http://schemas.microsoft.com/office/word/2010/wordprocessingDrawing" xmlns:w10="urn:schemas-microsoft-com:office:word" xmlns:w="http://schemas.openxmlformats.org/wordprocessingml/2006/main" xmlns:w14="http://schemas.microsoft.com/office/word/2010/wordml" xmlns:w15="http://schemas.microsoft.com/office/word/2012/wordml" xmlns:w16cid="http://schemas.microsoft.com/office/word/2016/wordml/cid" xmlns:w16se="http://schemas.microsoft.com/office/word/2015/wordml/symex" xmlns:wpg="http://schemas.microsoft.com/office/word/2010/wordprocessingGroup" xmlns:wpi="http://schemas.microsoft.com/office/word/2010/wordprocessingInk" xmlns:wps="http://schemas.microsoft.com/office/word/2010/wordprocessingShape" xmlns:a14="http://schemas.microsoft.com/office/drawing/2010/main" val="0"/>
+                          <a14:useLocalDpi xmlns:a14="http://schemas.microsoft.com/office/drawing/2010/main" val="0"/>
                         </a:ext>
                       </a:extLst>
                     </a:blip>
@@ -2986,7 +3279,7 @@
     </w:p>
     <w:p>
       <w:pPr>
-        <w:pStyle w:val="ListParagraph"/>
+        <w:pStyle w:val="Akapitzlist"/>
         <w:numPr>
           <w:ilvl w:val="0"/>
           <w:numId w:val="11"/>
@@ -3092,7 +3385,7 @@
                     <a:blip r:embed="rId20" cstate="print">
                       <a:extLst>
                         <a:ext uri="{28A0092B-C50C-407E-A947-70E740481C1C}">
-                          <a14:useLocalDpi xmlns="" xmlns:wpc="http://schemas.microsoft.com/office/word/2010/wordprocessingCanvas" xmlns:cx="http://schemas.microsoft.com/office/drawing/2014/chartex" xmlns:cx1="http://schemas.microsoft.com/office/drawing/2015/9/8/chartex" xmlns:cx2="http://schemas.microsoft.com/office/drawing/2015/10/21/chartex" xmlns:cx3="http://schemas.microsoft.com/office/drawing/2016/5/9/chartex" xmlns:cx4="http://schemas.microsoft.com/office/drawing/2016/5/10/chartex" xmlns:cx5="http://schemas.microsoft.com/office/drawing/2016/5/11/chartex" xmlns:cx6="http://schemas.microsoft.com/office/drawing/2016/5/12/chartex" xmlns:cx7="http://schemas.microsoft.com/office/drawing/2016/5/13/chartex" xmlns:cx8="http://schemas.microsoft.com/office/drawing/2016/5/14/chartex" xmlns:mc="http://schemas.openxmlformats.org/markup-compatibility/2006" xmlns:aink="http://schemas.microsoft.com/office/drawing/2016/ink" xmlns:am3d="http://schemas.microsoft.com/office/drawing/2017/model3d" xmlns:o="urn:schemas-microsoft-com:office:office" xmlns:v="urn:schemas-microsoft-com:vml" xmlns:wp14="http://schemas.microsoft.com/office/word/2010/wordprocessingDrawing" xmlns:w10="urn:schemas-microsoft-com:office:word" xmlns:w="http://schemas.openxmlformats.org/wordprocessingml/2006/main" xmlns:w14="http://schemas.microsoft.com/office/word/2010/wordml" xmlns:w15="http://schemas.microsoft.com/office/word/2012/wordml" xmlns:w16cid="http://schemas.microsoft.com/office/word/2016/wordml/cid" xmlns:w16se="http://schemas.microsoft.com/office/word/2015/wordml/symex" xmlns:wpg="http://schemas.microsoft.com/office/word/2010/wordprocessingGroup" xmlns:wpi="http://schemas.microsoft.com/office/word/2010/wordprocessingInk" xmlns:wps="http://schemas.microsoft.com/office/word/2010/wordprocessingShape" xmlns:a14="http://schemas.microsoft.com/office/drawing/2010/main" val="0"/>
+                          <a14:useLocalDpi xmlns:a14="http://schemas.microsoft.com/office/drawing/2010/main" val="0"/>
                         </a:ext>
                       </a:extLst>
                     </a:blip>
@@ -3123,7 +3416,7 @@
     </w:p>
     <w:p>
       <w:pPr>
-        <w:pStyle w:val="ListParagraph"/>
+        <w:pStyle w:val="Akapitzlist"/>
         <w:numPr>
           <w:ilvl w:val="0"/>
           <w:numId w:val="11"/>
@@ -3175,7 +3468,7 @@
     </w:p>
     <w:p>
       <w:pPr>
-        <w:pStyle w:val="ListParagraph"/>
+        <w:pStyle w:val="Akapitzlist"/>
         <w:numPr>
           <w:ilvl w:val="0"/>
           <w:numId w:val="11"/>
@@ -3206,7 +3499,7 @@
     </w:p>
     <w:p>
       <w:pPr>
-        <w:pStyle w:val="ListParagraph"/>
+        <w:pStyle w:val="Akapitzlist"/>
         <w:numPr>
           <w:ilvl w:val="0"/>
           <w:numId w:val="11"/>
@@ -3265,7 +3558,7 @@
     </w:p>
     <w:p>
       <w:pPr>
-        <w:pStyle w:val="ListParagraph"/>
+        <w:pStyle w:val="Akapitzlist"/>
         <w:numPr>
           <w:ilvl w:val="0"/>
           <w:numId w:val="11"/>
@@ -3367,7 +3660,7 @@
     </w:p>
     <w:p>
       <w:pPr>
-        <w:pStyle w:val="ListParagraph"/>
+        <w:pStyle w:val="Akapitzlist"/>
         <w:numPr>
           <w:ilvl w:val="0"/>
           <w:numId w:val="11"/>
@@ -3405,7 +3698,7 @@
     </w:p>
     <w:p>
       <w:pPr>
-        <w:pStyle w:val="ListParagraph"/>
+        <w:pStyle w:val="Akapitzlist"/>
         <w:numPr>
           <w:ilvl w:val="0"/>
           <w:numId w:val="11"/>
@@ -3492,7 +3785,7 @@
     </w:p>
     <w:p>
       <w:pPr>
-        <w:pStyle w:val="ListParagraph"/>
+        <w:pStyle w:val="Akapitzlist"/>
         <w:numPr>
           <w:ilvl w:val="0"/>
           <w:numId w:val="11"/>
@@ -3551,7 +3844,7 @@
     </w:p>
     <w:p>
       <w:pPr>
-        <w:pStyle w:val="ListParagraph"/>
+        <w:pStyle w:val="Akapitzlist"/>
         <w:numPr>
           <w:ilvl w:val="0"/>
           <w:numId w:val="11"/>
@@ -3635,7 +3928,7 @@
                     <a:blip r:embed="rId21" cstate="print">
                       <a:extLst>
                         <a:ext uri="{28A0092B-C50C-407E-A947-70E740481C1C}">
-                          <a14:useLocalDpi xmlns="" xmlns:wpc="http://schemas.microsoft.com/office/word/2010/wordprocessingCanvas" xmlns:cx="http://schemas.microsoft.com/office/drawing/2014/chartex" xmlns:cx1="http://schemas.microsoft.com/office/drawing/2015/9/8/chartex" xmlns:cx2="http://schemas.microsoft.com/office/drawing/2015/10/21/chartex" xmlns:cx3="http://schemas.microsoft.com/office/drawing/2016/5/9/chartex" xmlns:cx4="http://schemas.microsoft.com/office/drawing/2016/5/10/chartex" xmlns:cx5="http://schemas.microsoft.com/office/drawing/2016/5/11/chartex" xmlns:cx6="http://schemas.microsoft.com/office/drawing/2016/5/12/chartex" xmlns:cx7="http://schemas.microsoft.com/office/drawing/2016/5/13/chartex" xmlns:cx8="http://schemas.microsoft.com/office/drawing/2016/5/14/chartex" xmlns:mc="http://schemas.openxmlformats.org/markup-compatibility/2006" xmlns:aink="http://schemas.microsoft.com/office/drawing/2016/ink" xmlns:am3d="http://schemas.microsoft.com/office/drawing/2017/model3d" xmlns:o="urn:schemas-microsoft-com:office:office" xmlns:v="urn:schemas-microsoft-com:vml" xmlns:wp14="http://schemas.microsoft.com/office/word/2010/wordprocessingDrawing" xmlns:w10="urn:schemas-microsoft-com:office:word" xmlns:w="http://schemas.openxmlformats.org/wordprocessingml/2006/main" xmlns:w14="http://schemas.microsoft.com/office/word/2010/wordml" xmlns:w15="http://schemas.microsoft.com/office/word/2012/wordml" xmlns:w16cid="http://schemas.microsoft.com/office/word/2016/wordml/cid" xmlns:w16se="http://schemas.microsoft.com/office/word/2015/wordml/symex" xmlns:wpg="http://schemas.microsoft.com/office/word/2010/wordprocessingGroup" xmlns:wpi="http://schemas.microsoft.com/office/word/2010/wordprocessingInk" xmlns:wps="http://schemas.microsoft.com/office/word/2010/wordprocessingShape" xmlns:a14="http://schemas.microsoft.com/office/drawing/2010/main" val="0"/>
+                          <a14:useLocalDpi xmlns:a14="http://schemas.microsoft.com/office/drawing/2010/main" val="0"/>
                         </a:ext>
                       </a:extLst>
                     </a:blip>
@@ -3666,7 +3959,7 @@
     </w:p>
     <w:p>
       <w:pPr>
-        <w:pStyle w:val="ListParagraph"/>
+        <w:pStyle w:val="Akapitzlist"/>
         <w:numPr>
           <w:ilvl w:val="0"/>
           <w:numId w:val="11"/>
@@ -3769,7 +4062,23 @@
           <w:sz w:val="24"/>
           <w:szCs w:val="24"/>
         </w:rPr>
-        <w:t>wyjątek stanowi sytuacja, kiedy gracz pokona ostatni poziom trybu fabularnego. Wtedy jest odsyłany do hubu.)</w:t>
+        <w:t xml:space="preserve">wyjątek stanowi sytuacja, kiedy gracz pokona ostatni poziom trybu fabularnego. Wtedy jest odsyłany do </w:t>
+      </w:r>
+      <w:proofErr w:type="spellStart"/>
+      <w:r>
+        <w:rPr>
+          <w:sz w:val="24"/>
+          <w:szCs w:val="24"/>
+        </w:rPr>
+        <w:t>hubu</w:t>
+      </w:r>
+      <w:proofErr w:type="spellEnd"/>
+      <w:r>
+        <w:rPr>
+          <w:sz w:val="24"/>
+          <w:szCs w:val="24"/>
+        </w:rPr>
+        <w:t>.)</w:t>
       </w:r>
       <w:r>
         <w:rPr>
@@ -3813,7 +4122,7 @@
                     <a:blip r:embed="rId22" cstate="print">
                       <a:extLst>
                         <a:ext uri="{28A0092B-C50C-407E-A947-70E740481C1C}">
-                          <a14:useLocalDpi xmlns="" xmlns:wpc="http://schemas.microsoft.com/office/word/2010/wordprocessingCanvas" xmlns:cx="http://schemas.microsoft.com/office/drawing/2014/chartex" xmlns:cx1="http://schemas.microsoft.com/office/drawing/2015/9/8/chartex" xmlns:cx2="http://schemas.microsoft.com/office/drawing/2015/10/21/chartex" xmlns:cx3="http://schemas.microsoft.com/office/drawing/2016/5/9/chartex" xmlns:cx4="http://schemas.microsoft.com/office/drawing/2016/5/10/chartex" xmlns:cx5="http://schemas.microsoft.com/office/drawing/2016/5/11/chartex" xmlns:cx6="http://schemas.microsoft.com/office/drawing/2016/5/12/chartex" xmlns:cx7="http://schemas.microsoft.com/office/drawing/2016/5/13/chartex" xmlns:cx8="http://schemas.microsoft.com/office/drawing/2016/5/14/chartex" xmlns:mc="http://schemas.openxmlformats.org/markup-compatibility/2006" xmlns:aink="http://schemas.microsoft.com/office/drawing/2016/ink" xmlns:am3d="http://schemas.microsoft.com/office/drawing/2017/model3d" xmlns:o="urn:schemas-microsoft-com:office:office" xmlns:v="urn:schemas-microsoft-com:vml" xmlns:wp14="http://schemas.microsoft.com/office/word/2010/wordprocessingDrawing" xmlns:w10="urn:schemas-microsoft-com:office:word" xmlns:w="http://schemas.openxmlformats.org/wordprocessingml/2006/main" xmlns:w14="http://schemas.microsoft.com/office/word/2010/wordml" xmlns:w15="http://schemas.microsoft.com/office/word/2012/wordml" xmlns:w16cid="http://schemas.microsoft.com/office/word/2016/wordml/cid" xmlns:w16se="http://schemas.microsoft.com/office/word/2015/wordml/symex" xmlns:wpg="http://schemas.microsoft.com/office/word/2010/wordprocessingGroup" xmlns:wpi="http://schemas.microsoft.com/office/word/2010/wordprocessingInk" xmlns:wps="http://schemas.microsoft.com/office/word/2010/wordprocessingShape" xmlns:a14="http://schemas.microsoft.com/office/drawing/2010/main" val="0"/>
+                          <a14:useLocalDpi xmlns:a14="http://schemas.microsoft.com/office/drawing/2010/main" val="0"/>
                         </a:ext>
                       </a:extLst>
                     </a:blip>
@@ -3844,7 +4153,7 @@
     </w:p>
     <w:p>
       <w:pPr>
-        <w:pStyle w:val="ListParagraph"/>
+        <w:pStyle w:val="Akapitzlist"/>
         <w:numPr>
           <w:ilvl w:val="0"/>
           <w:numId w:val="11"/>
@@ -3928,7 +4237,7 @@
                     <a:blip r:embed="rId23" cstate="print">
                       <a:extLst>
                         <a:ext uri="{28A0092B-C50C-407E-A947-70E740481C1C}">
-                          <a14:useLocalDpi xmlns="" xmlns:wpc="http://schemas.microsoft.com/office/word/2010/wordprocessingCanvas" xmlns:cx="http://schemas.microsoft.com/office/drawing/2014/chartex" xmlns:cx1="http://schemas.microsoft.com/office/drawing/2015/9/8/chartex" xmlns:cx2="http://schemas.microsoft.com/office/drawing/2015/10/21/chartex" xmlns:cx3="http://schemas.microsoft.com/office/drawing/2016/5/9/chartex" xmlns:cx4="http://schemas.microsoft.com/office/drawing/2016/5/10/chartex" xmlns:cx5="http://schemas.microsoft.com/office/drawing/2016/5/11/chartex" xmlns:cx6="http://schemas.microsoft.com/office/drawing/2016/5/12/chartex" xmlns:cx7="http://schemas.microsoft.com/office/drawing/2016/5/13/chartex" xmlns:cx8="http://schemas.microsoft.com/office/drawing/2016/5/14/chartex" xmlns:mc="http://schemas.openxmlformats.org/markup-compatibility/2006" xmlns:aink="http://schemas.microsoft.com/office/drawing/2016/ink" xmlns:am3d="http://schemas.microsoft.com/office/drawing/2017/model3d" xmlns:o="urn:schemas-microsoft-com:office:office" xmlns:v="urn:schemas-microsoft-com:vml" xmlns:wp14="http://schemas.microsoft.com/office/word/2010/wordprocessingDrawing" xmlns:w10="urn:schemas-microsoft-com:office:word" xmlns:w="http://schemas.openxmlformats.org/wordprocessingml/2006/main" xmlns:w14="http://schemas.microsoft.com/office/word/2010/wordml" xmlns:w15="http://schemas.microsoft.com/office/word/2012/wordml" xmlns:w16cid="http://schemas.microsoft.com/office/word/2016/wordml/cid" xmlns:w16se="http://schemas.microsoft.com/office/word/2015/wordml/symex" xmlns:wpg="http://schemas.microsoft.com/office/word/2010/wordprocessingGroup" xmlns:wpi="http://schemas.microsoft.com/office/word/2010/wordprocessingInk" xmlns:wps="http://schemas.microsoft.com/office/word/2010/wordprocessingShape" xmlns:a14="http://schemas.microsoft.com/office/drawing/2010/main" val="0"/>
+                          <a14:useLocalDpi xmlns:a14="http://schemas.microsoft.com/office/drawing/2010/main" val="0"/>
                         </a:ext>
                       </a:extLst>
                     </a:blip>
@@ -3959,7 +4268,7 @@
     </w:p>
     <w:p>
       <w:pPr>
-        <w:pStyle w:val="ListParagraph"/>
+        <w:pStyle w:val="Akapitzlist"/>
         <w:numPr>
           <w:ilvl w:val="0"/>
           <w:numId w:val="11"/>
@@ -4057,7 +4366,7 @@
                     <a:blip r:embed="rId24" cstate="print">
                       <a:extLst>
                         <a:ext uri="{28A0092B-C50C-407E-A947-70E740481C1C}">
-                          <a14:useLocalDpi xmlns="" xmlns:wpc="http://schemas.microsoft.com/office/word/2010/wordprocessingCanvas" xmlns:cx="http://schemas.microsoft.com/office/drawing/2014/chartex" xmlns:cx1="http://schemas.microsoft.com/office/drawing/2015/9/8/chartex" xmlns:cx2="http://schemas.microsoft.com/office/drawing/2015/10/21/chartex" xmlns:cx3="http://schemas.microsoft.com/office/drawing/2016/5/9/chartex" xmlns:cx4="http://schemas.microsoft.com/office/drawing/2016/5/10/chartex" xmlns:cx5="http://schemas.microsoft.com/office/drawing/2016/5/11/chartex" xmlns:cx6="http://schemas.microsoft.com/office/drawing/2016/5/12/chartex" xmlns:cx7="http://schemas.microsoft.com/office/drawing/2016/5/13/chartex" xmlns:cx8="http://schemas.microsoft.com/office/drawing/2016/5/14/chartex" xmlns:mc="http://schemas.openxmlformats.org/markup-compatibility/2006" xmlns:aink="http://schemas.microsoft.com/office/drawing/2016/ink" xmlns:am3d="http://schemas.microsoft.com/office/drawing/2017/model3d" xmlns:o="urn:schemas-microsoft-com:office:office" xmlns:v="urn:schemas-microsoft-com:vml" xmlns:wp14="http://schemas.microsoft.com/office/word/2010/wordprocessingDrawing" xmlns:w10="urn:schemas-microsoft-com:office:word" xmlns:w="http://schemas.openxmlformats.org/wordprocessingml/2006/main" xmlns:w14="http://schemas.microsoft.com/office/word/2010/wordml" xmlns:w15="http://schemas.microsoft.com/office/word/2012/wordml" xmlns:w16cid="http://schemas.microsoft.com/office/word/2016/wordml/cid" xmlns:w16se="http://schemas.microsoft.com/office/word/2015/wordml/symex" xmlns:wpg="http://schemas.microsoft.com/office/word/2010/wordprocessingGroup" xmlns:wpi="http://schemas.microsoft.com/office/word/2010/wordprocessingInk" xmlns:wps="http://schemas.microsoft.com/office/word/2010/wordprocessingShape" xmlns:a14="http://schemas.microsoft.com/office/drawing/2010/main" val="0"/>
+                          <a14:useLocalDpi xmlns:a14="http://schemas.microsoft.com/office/drawing/2010/main" val="0"/>
                         </a:ext>
                       </a:extLst>
                     </a:blip>
@@ -4088,7 +4397,7 @@
     </w:p>
     <w:p>
       <w:pPr>
-        <w:pStyle w:val="ListParagraph"/>
+        <w:pStyle w:val="Akapitzlist"/>
         <w:numPr>
           <w:ilvl w:val="0"/>
           <w:numId w:val="11"/>
@@ -4187,7 +4496,7 @@
                     <a:blip r:embed="rId25" cstate="print">
                       <a:extLst>
                         <a:ext uri="{28A0092B-C50C-407E-A947-70E740481C1C}">
-                          <a14:useLocalDpi xmlns="" xmlns:wpc="http://schemas.microsoft.com/office/word/2010/wordprocessingCanvas" xmlns:cx="http://schemas.microsoft.com/office/drawing/2014/chartex" xmlns:cx1="http://schemas.microsoft.com/office/drawing/2015/9/8/chartex" xmlns:cx2="http://schemas.microsoft.com/office/drawing/2015/10/21/chartex" xmlns:cx3="http://schemas.microsoft.com/office/drawing/2016/5/9/chartex" xmlns:cx4="http://schemas.microsoft.com/office/drawing/2016/5/10/chartex" xmlns:cx5="http://schemas.microsoft.com/office/drawing/2016/5/11/chartex" xmlns:cx6="http://schemas.microsoft.com/office/drawing/2016/5/12/chartex" xmlns:cx7="http://schemas.microsoft.com/office/drawing/2016/5/13/chartex" xmlns:cx8="http://schemas.microsoft.com/office/drawing/2016/5/14/chartex" xmlns:mc="http://schemas.openxmlformats.org/markup-compatibility/2006" xmlns:aink="http://schemas.microsoft.com/office/drawing/2016/ink" xmlns:am3d="http://schemas.microsoft.com/office/drawing/2017/model3d" xmlns:o="urn:schemas-microsoft-com:office:office" xmlns:v="urn:schemas-microsoft-com:vml" xmlns:wp14="http://schemas.microsoft.com/office/word/2010/wordprocessingDrawing" xmlns:w10="urn:schemas-microsoft-com:office:word" xmlns:w="http://schemas.openxmlformats.org/wordprocessingml/2006/main" xmlns:w14="http://schemas.microsoft.com/office/word/2010/wordml" xmlns:w15="http://schemas.microsoft.com/office/word/2012/wordml" xmlns:w16cid="http://schemas.microsoft.com/office/word/2016/wordml/cid" xmlns:w16se="http://schemas.microsoft.com/office/word/2015/wordml/symex" xmlns:wpg="http://schemas.microsoft.com/office/word/2010/wordprocessingGroup" xmlns:wpi="http://schemas.microsoft.com/office/word/2010/wordprocessingInk" xmlns:wps="http://schemas.microsoft.com/office/word/2010/wordprocessingShape" xmlns:a14="http://schemas.microsoft.com/office/drawing/2010/main" val="0"/>
+                          <a14:useLocalDpi xmlns:a14="http://schemas.microsoft.com/office/drawing/2010/main" val="0"/>
                         </a:ext>
                       </a:extLst>
                     </a:blip>
@@ -4218,7 +4527,7 @@
     </w:p>
     <w:p>
       <w:pPr>
-        <w:pStyle w:val="ListParagraph"/>
+        <w:pStyle w:val="Akapitzlist"/>
         <w:numPr>
           <w:ilvl w:val="0"/>
           <w:numId w:val="11"/>
@@ -4295,7 +4604,7 @@
                     <a:blip r:embed="rId26" cstate="print">
                       <a:extLst>
                         <a:ext uri="{28A0092B-C50C-407E-A947-70E740481C1C}">
-                          <a14:useLocalDpi xmlns="" xmlns:wpc="http://schemas.microsoft.com/office/word/2010/wordprocessingCanvas" xmlns:cx="http://schemas.microsoft.com/office/drawing/2014/chartex" xmlns:cx1="http://schemas.microsoft.com/office/drawing/2015/9/8/chartex" xmlns:cx2="http://schemas.microsoft.com/office/drawing/2015/10/21/chartex" xmlns:cx3="http://schemas.microsoft.com/office/drawing/2016/5/9/chartex" xmlns:cx4="http://schemas.microsoft.com/office/drawing/2016/5/10/chartex" xmlns:cx5="http://schemas.microsoft.com/office/drawing/2016/5/11/chartex" xmlns:cx6="http://schemas.microsoft.com/office/drawing/2016/5/12/chartex" xmlns:cx7="http://schemas.microsoft.com/office/drawing/2016/5/13/chartex" xmlns:cx8="http://schemas.microsoft.com/office/drawing/2016/5/14/chartex" xmlns:mc="http://schemas.openxmlformats.org/markup-compatibility/2006" xmlns:aink="http://schemas.microsoft.com/office/drawing/2016/ink" xmlns:am3d="http://schemas.microsoft.com/office/drawing/2017/model3d" xmlns:o="urn:schemas-microsoft-com:office:office" xmlns:v="urn:schemas-microsoft-com:vml" xmlns:wp14="http://schemas.microsoft.com/office/word/2010/wordprocessingDrawing" xmlns:w10="urn:schemas-microsoft-com:office:word" xmlns:w="http://schemas.openxmlformats.org/wordprocessingml/2006/main" xmlns:w14="http://schemas.microsoft.com/office/word/2010/wordml" xmlns:w15="http://schemas.microsoft.com/office/word/2012/wordml" xmlns:w16cid="http://schemas.microsoft.com/office/word/2016/wordml/cid" xmlns:w16se="http://schemas.microsoft.com/office/word/2015/wordml/symex" xmlns:wpg="http://schemas.microsoft.com/office/word/2010/wordprocessingGroup" xmlns:wpi="http://schemas.microsoft.com/office/word/2010/wordprocessingInk" xmlns:wps="http://schemas.microsoft.com/office/word/2010/wordprocessingShape" xmlns:a14="http://schemas.microsoft.com/office/drawing/2010/main" val="0"/>
+                          <a14:useLocalDpi xmlns:a14="http://schemas.microsoft.com/office/drawing/2010/main" val="0"/>
                         </a:ext>
                       </a:extLst>
                     </a:blip>
@@ -4326,7 +4635,7 @@
     </w:p>
     <w:p>
       <w:pPr>
-        <w:pStyle w:val="ListParagraph"/>
+        <w:pStyle w:val="Akapitzlist"/>
         <w:numPr>
           <w:ilvl w:val="1"/>
           <w:numId w:val="10"/>
@@ -4380,7 +4689,7 @@
     </w:p>
     <w:p>
       <w:pPr>
-        <w:pStyle w:val="ListParagraph"/>
+        <w:pStyle w:val="Akapitzlist"/>
         <w:numPr>
           <w:ilvl w:val="0"/>
           <w:numId w:val="10"/>
@@ -4403,7 +4712,7 @@
     </w:p>
     <w:p>
       <w:pPr>
-        <w:pStyle w:val="ListParagraph"/>
+        <w:pStyle w:val="Akapitzlist"/>
         <w:numPr>
           <w:ilvl w:val="1"/>
           <w:numId w:val="10"/>
@@ -4497,7 +4806,7 @@
     </w:p>
     <w:p>
       <w:pPr>
-        <w:pStyle w:val="ListParagraph"/>
+        <w:pStyle w:val="Akapitzlist"/>
         <w:numPr>
           <w:ilvl w:val="1"/>
           <w:numId w:val="10"/>
@@ -4579,8 +4888,17 @@
           <w:sz w:val="24"/>
           <w:szCs w:val="24"/>
         </w:rPr>
-        <w:t>ostać gracza z powrotem do hubu</w:t>
-      </w:r>
+        <w:t xml:space="preserve">ostać gracza z powrotem do </w:t>
+      </w:r>
+      <w:proofErr w:type="spellStart"/>
+      <w:r>
+        <w:rPr>
+          <w:sz w:val="24"/>
+          <w:szCs w:val="24"/>
+        </w:rPr>
+        <w:t>hubu</w:t>
+      </w:r>
+      <w:proofErr w:type="spellEnd"/>
       <w:r>
         <w:rPr>
           <w:sz w:val="24"/>
@@ -4619,7 +4937,7 @@
     </w:p>
     <w:p>
       <w:pPr>
-        <w:pStyle w:val="ListParagraph"/>
+        <w:pStyle w:val="Akapitzlist"/>
         <w:numPr>
           <w:ilvl w:val="1"/>
           <w:numId w:val="10"/>
@@ -4682,13 +5000,47 @@
         </w:rPr>
         <w:t xml:space="preserve"> </w:t>
       </w:r>
-      <w:r>
-        <w:rPr>
-          <w:sz w:val="24"/>
-          <w:szCs w:val="24"/>
-        </w:rPr>
-        <w:t>rougelik (lub rougelite) i/lub top-down shooter</w:t>
-      </w:r>
+      <w:proofErr w:type="spellStart"/>
+      <w:r>
+        <w:rPr>
+          <w:sz w:val="24"/>
+          <w:szCs w:val="24"/>
+        </w:rPr>
+        <w:t>rougelik</w:t>
+      </w:r>
+      <w:proofErr w:type="spellEnd"/>
+      <w:r>
+        <w:rPr>
+          <w:sz w:val="24"/>
+          <w:szCs w:val="24"/>
+        </w:rPr>
+        <w:t xml:space="preserve"> (lub </w:t>
+      </w:r>
+      <w:proofErr w:type="spellStart"/>
+      <w:r>
+        <w:rPr>
+          <w:sz w:val="24"/>
+          <w:szCs w:val="24"/>
+        </w:rPr>
+        <w:t>rougelite</w:t>
+      </w:r>
+      <w:proofErr w:type="spellEnd"/>
+      <w:r>
+        <w:rPr>
+          <w:sz w:val="24"/>
+          <w:szCs w:val="24"/>
+        </w:rPr>
+        <w:t xml:space="preserve">) i/lub top-down </w:t>
+      </w:r>
+      <w:proofErr w:type="spellStart"/>
+      <w:r>
+        <w:rPr>
+          <w:sz w:val="24"/>
+          <w:szCs w:val="24"/>
+        </w:rPr>
+        <w:t>shooter</w:t>
+      </w:r>
+      <w:proofErr w:type="spellEnd"/>
       <w:r>
         <w:rPr>
           <w:sz w:val="24"/>
@@ -4715,7 +5067,39 @@
           <w:sz w:val="24"/>
           <w:szCs w:val="24"/>
         </w:rPr>
-        <w:t>chciałby rozpocząć rozgrywkę w „Plane Shooter”</w:t>
+        <w:t>chciałby rozpocząć rozgrywkę w „</w:t>
+      </w:r>
+      <w:proofErr w:type="spellStart"/>
+      <w:r>
+        <w:rPr>
+          <w:sz w:val="24"/>
+          <w:szCs w:val="24"/>
+        </w:rPr>
+        <w:t>Plane</w:t>
+      </w:r>
+      <w:proofErr w:type="spellEnd"/>
+      <w:r>
+        <w:rPr>
+          <w:sz w:val="24"/>
+          <w:szCs w:val="24"/>
+        </w:rPr>
+        <w:t xml:space="preserve"> </w:t>
+      </w:r>
+      <w:proofErr w:type="spellStart"/>
+      <w:r>
+        <w:rPr>
+          <w:sz w:val="24"/>
+          <w:szCs w:val="24"/>
+        </w:rPr>
+        <w:t>Shooter</w:t>
+      </w:r>
+      <w:proofErr w:type="spellEnd"/>
+      <w:r>
+        <w:rPr>
+          <w:sz w:val="24"/>
+          <w:szCs w:val="24"/>
+        </w:rPr>
+        <w:t>”</w:t>
       </w:r>
       <w:r>
         <w:rPr>
@@ -4727,7 +5111,7 @@
     </w:p>
     <w:p>
       <w:pPr>
-        <w:pStyle w:val="ListParagraph"/>
+        <w:pStyle w:val="Akapitzlist"/>
         <w:numPr>
           <w:ilvl w:val="1"/>
           <w:numId w:val="10"/>
@@ -4814,7 +5198,7 @@
     </w:p>
     <w:p>
       <w:pPr>
-        <w:pStyle w:val="ListParagraph"/>
+        <w:pStyle w:val="Akapitzlist"/>
         <w:numPr>
           <w:ilvl w:val="1"/>
           <w:numId w:val="10"/>
@@ -4862,7 +5246,7 @@
     </w:p>
     <w:p>
       <w:pPr>
-        <w:pStyle w:val="ListParagraph"/>
+        <w:pStyle w:val="Akapitzlist"/>
         <w:numPr>
           <w:ilvl w:val="0"/>
           <w:numId w:val="12"/>
@@ -4883,7 +5267,7 @@
     </w:p>
     <w:p>
       <w:pPr>
-        <w:pStyle w:val="ListParagraph"/>
+        <w:pStyle w:val="Akapitzlist"/>
         <w:numPr>
           <w:ilvl w:val="0"/>
           <w:numId w:val="12"/>
@@ -4904,7 +5288,7 @@
     </w:p>
     <w:p>
       <w:pPr>
-        <w:pStyle w:val="ListParagraph"/>
+        <w:pStyle w:val="Akapitzlist"/>
         <w:numPr>
           <w:ilvl w:val="0"/>
           <w:numId w:val="12"/>
@@ -4942,7 +5326,7 @@
     </w:p>
     <w:p>
       <w:pPr>
-        <w:pStyle w:val="ListParagraph"/>
+        <w:pStyle w:val="Akapitzlist"/>
         <w:numPr>
           <w:ilvl w:val="0"/>
           <w:numId w:val="13"/>
@@ -4963,7 +5347,7 @@
     </w:p>
     <w:p>
       <w:pPr>
-        <w:pStyle w:val="ListParagraph"/>
+        <w:pStyle w:val="Akapitzlist"/>
         <w:numPr>
           <w:ilvl w:val="0"/>
           <w:numId w:val="13"/>
@@ -4998,7 +5382,7 @@
     </w:p>
     <w:p>
       <w:pPr>
-        <w:pStyle w:val="ListParagraph"/>
+        <w:pStyle w:val="Akapitzlist"/>
         <w:numPr>
           <w:ilvl w:val="0"/>
           <w:numId w:val="10"/>
@@ -5021,7 +5405,7 @@
     </w:p>
     <w:p>
       <w:pPr>
-        <w:pStyle w:val="ListParagraph"/>
+        <w:pStyle w:val="Akapitzlist"/>
         <w:numPr>
           <w:ilvl w:val="1"/>
           <w:numId w:val="10"/>
@@ -5044,7 +5428,7 @@
     </w:p>
     <w:p>
       <w:pPr>
-        <w:pStyle w:val="ListParagraph"/>
+        <w:pStyle w:val="Akapitzlist"/>
         <w:numPr>
           <w:ilvl w:val="2"/>
           <w:numId w:val="10"/>
@@ -5066,7 +5450,7 @@
     </w:p>
     <w:p>
       <w:pPr>
-        <w:pStyle w:val="ListParagraph"/>
+        <w:pStyle w:val="Akapitzlist"/>
         <w:ind w:left="1224"/>
         <w:rPr>
           <w:sz w:val="24"/>
@@ -5083,7 +5467,7 @@
     </w:p>
     <w:p>
       <w:pPr>
-        <w:pStyle w:val="ListParagraph"/>
+        <w:pStyle w:val="Akapitzlist"/>
         <w:numPr>
           <w:ilvl w:val="0"/>
           <w:numId w:val="14"/>
@@ -5103,7 +5487,7 @@
     </w:p>
     <w:p>
       <w:pPr>
-        <w:pStyle w:val="ListParagraph"/>
+        <w:pStyle w:val="Akapitzlist"/>
         <w:numPr>
           <w:ilvl w:val="0"/>
           <w:numId w:val="14"/>
@@ -5146,7 +5530,7 @@
     </w:p>
     <w:p>
       <w:pPr>
-        <w:pStyle w:val="ListParagraph"/>
+        <w:pStyle w:val="Akapitzlist"/>
         <w:numPr>
           <w:ilvl w:val="0"/>
           <w:numId w:val="14"/>
@@ -5166,7 +5550,7 @@
     </w:p>
     <w:p>
       <w:pPr>
-        <w:pStyle w:val="ListParagraph"/>
+        <w:pStyle w:val="Akapitzlist"/>
         <w:numPr>
           <w:ilvl w:val="2"/>
           <w:numId w:val="10"/>
@@ -5187,7 +5571,7 @@
     </w:p>
     <w:p>
       <w:pPr>
-        <w:pStyle w:val="ListParagraph"/>
+        <w:pStyle w:val="Akapitzlist"/>
         <w:numPr>
           <w:ilvl w:val="0"/>
           <w:numId w:val="14"/>
@@ -5207,7 +5591,7 @@
     </w:p>
     <w:p>
       <w:pPr>
-        <w:pStyle w:val="ListParagraph"/>
+        <w:pStyle w:val="Akapitzlist"/>
         <w:numPr>
           <w:ilvl w:val="0"/>
           <w:numId w:val="14"/>
@@ -5227,7 +5611,7 @@
     </w:p>
     <w:p>
       <w:pPr>
-        <w:pStyle w:val="ListParagraph"/>
+        <w:pStyle w:val="Akapitzlist"/>
         <w:numPr>
           <w:ilvl w:val="0"/>
           <w:numId w:val="14"/>
@@ -5247,7 +5631,7 @@
     </w:p>
     <w:p>
       <w:pPr>
-        <w:pStyle w:val="ListParagraph"/>
+        <w:pStyle w:val="Akapitzlist"/>
         <w:numPr>
           <w:ilvl w:val="2"/>
           <w:numId w:val="10"/>
@@ -5268,7 +5652,7 @@
     </w:p>
     <w:p>
       <w:pPr>
-        <w:pStyle w:val="ListParagraph"/>
+        <w:pStyle w:val="Akapitzlist"/>
         <w:numPr>
           <w:ilvl w:val="0"/>
           <w:numId w:val="15"/>
@@ -5295,7 +5679,7 @@
     </w:p>
     <w:p>
       <w:pPr>
-        <w:pStyle w:val="ListParagraph"/>
+        <w:pStyle w:val="Akapitzlist"/>
         <w:numPr>
           <w:ilvl w:val="2"/>
           <w:numId w:val="10"/>
@@ -5325,7 +5709,7 @@
     </w:p>
     <w:p>
       <w:pPr>
-        <w:pStyle w:val="ListParagraph"/>
+        <w:pStyle w:val="Akapitzlist"/>
         <w:ind w:left="1416"/>
         <w:rPr>
           <w:sz w:val="24"/>
@@ -5342,7 +5726,7 @@
     </w:p>
     <w:p>
       <w:pPr>
-        <w:pStyle w:val="ListParagraph"/>
+        <w:pStyle w:val="Akapitzlist"/>
         <w:ind w:left="360"/>
         <w:rPr>
           <w:sz w:val="24"/>
@@ -5352,7 +5736,7 @@
     </w:p>
     <w:p>
       <w:pPr>
-        <w:pStyle w:val="ListParagraph"/>
+        <w:pStyle w:val="Akapitzlist"/>
         <w:ind w:left="360"/>
         <w:rPr>
           <w:sz w:val="24"/>
@@ -5362,7 +5746,7 @@
     </w:p>
     <w:p>
       <w:pPr>
-        <w:pStyle w:val="ListParagraph"/>
+        <w:pStyle w:val="Akapitzlist"/>
         <w:numPr>
           <w:ilvl w:val="1"/>
           <w:numId w:val="10"/>
@@ -5386,7 +5770,7 @@
     </w:p>
     <w:p>
       <w:pPr>
-        <w:pStyle w:val="ListParagraph"/>
+        <w:pStyle w:val="Akapitzlist"/>
         <w:numPr>
           <w:ilvl w:val="2"/>
           <w:numId w:val="10"/>
@@ -5409,7 +5793,7 @@
     </w:p>
     <w:p>
       <w:pPr>
-        <w:pStyle w:val="ListParagraph"/>
+        <w:pStyle w:val="Akapitzlist"/>
         <w:numPr>
           <w:ilvl w:val="0"/>
           <w:numId w:val="16"/>
@@ -5466,7 +5850,7 @@
     </w:p>
     <w:p>
       <w:pPr>
-        <w:pStyle w:val="ListParagraph"/>
+        <w:pStyle w:val="Akapitzlist"/>
         <w:keepNext/>
         <w:numPr>
           <w:ilvl w:val="0"/>
@@ -5499,7 +5883,7 @@
                     <a:blip r:embed="rId27" cstate="print">
                       <a:extLst>
                         <a:ext uri="{28A0092B-C50C-407E-A947-70E740481C1C}">
-                          <a14:useLocalDpi xmlns="" xmlns:wpc="http://schemas.microsoft.com/office/word/2010/wordprocessingCanvas" xmlns:cx="http://schemas.microsoft.com/office/drawing/2014/chartex" xmlns:cx1="http://schemas.microsoft.com/office/drawing/2015/9/8/chartex" xmlns:cx2="http://schemas.microsoft.com/office/drawing/2015/10/21/chartex" xmlns:cx3="http://schemas.microsoft.com/office/drawing/2016/5/9/chartex" xmlns:cx4="http://schemas.microsoft.com/office/drawing/2016/5/10/chartex" xmlns:cx5="http://schemas.microsoft.com/office/drawing/2016/5/11/chartex" xmlns:cx6="http://schemas.microsoft.com/office/drawing/2016/5/12/chartex" xmlns:cx7="http://schemas.microsoft.com/office/drawing/2016/5/13/chartex" xmlns:cx8="http://schemas.microsoft.com/office/drawing/2016/5/14/chartex" xmlns:mc="http://schemas.openxmlformats.org/markup-compatibility/2006" xmlns:aink="http://schemas.microsoft.com/office/drawing/2016/ink" xmlns:am3d="http://schemas.microsoft.com/office/drawing/2017/model3d" xmlns:o="urn:schemas-microsoft-com:office:office" xmlns:v="urn:schemas-microsoft-com:vml" xmlns:wp14="http://schemas.microsoft.com/office/word/2010/wordprocessingDrawing" xmlns:w10="urn:schemas-microsoft-com:office:word" xmlns:w="http://schemas.openxmlformats.org/wordprocessingml/2006/main" xmlns:w14="http://schemas.microsoft.com/office/word/2010/wordml" xmlns:w15="http://schemas.microsoft.com/office/word/2012/wordml" xmlns:w16cid="http://schemas.microsoft.com/office/word/2016/wordml/cid" xmlns:w16se="http://schemas.microsoft.com/office/word/2015/wordml/symex" xmlns:wpg="http://schemas.microsoft.com/office/word/2010/wordprocessingGroup" xmlns:wpi="http://schemas.microsoft.com/office/word/2010/wordprocessingInk" xmlns:wps="http://schemas.microsoft.com/office/word/2010/wordprocessingShape" xmlns:a14="http://schemas.microsoft.com/office/drawing/2010/main" val="0"/>
+                          <a14:useLocalDpi xmlns:a14="http://schemas.microsoft.com/office/drawing/2010/main" val="0"/>
                         </a:ext>
                       </a:extLst>
                     </a:blip>
@@ -5529,7 +5913,7 @@
     </w:p>
     <w:p>
       <w:pPr>
-        <w:pStyle w:val="Caption"/>
+        <w:pStyle w:val="Legenda"/>
         <w:jc w:val="center"/>
       </w:pPr>
       <w:r>
@@ -5544,7 +5928,7 @@
     </w:p>
     <w:p>
       <w:pPr>
-        <w:pStyle w:val="ListParagraph"/>
+        <w:pStyle w:val="Akapitzlist"/>
         <w:numPr>
           <w:ilvl w:val="0"/>
           <w:numId w:val="16"/>
@@ -5557,7 +5941,7 @@
     </w:p>
     <w:p>
       <w:pPr>
-        <w:pStyle w:val="ListParagraph"/>
+        <w:pStyle w:val="Akapitzlist"/>
         <w:numPr>
           <w:ilvl w:val="0"/>
           <w:numId w:val="16"/>
@@ -5569,7 +5953,7 @@
     </w:p>
     <w:p>
       <w:pPr>
-        <w:pStyle w:val="ListParagraph"/>
+        <w:pStyle w:val="Akapitzlist"/>
         <w:keepNext/>
         <w:numPr>
           <w:ilvl w:val="0"/>
@@ -5582,7 +5966,7 @@
     </w:p>
     <w:p>
       <w:pPr>
-        <w:pStyle w:val="ListParagraph"/>
+        <w:pStyle w:val="Akapitzlist"/>
         <w:keepNext/>
         <w:numPr>
           <w:ilvl w:val="0"/>
@@ -5621,7 +6005,7 @@
                     <a:blip r:embed="rId28" cstate="print">
                       <a:extLst>
                         <a:ext uri="{28A0092B-C50C-407E-A947-70E740481C1C}">
-                          <a14:useLocalDpi xmlns="" xmlns:wpc="http://schemas.microsoft.com/office/word/2010/wordprocessingCanvas" xmlns:cx="http://schemas.microsoft.com/office/drawing/2014/chartex" xmlns:cx1="http://schemas.microsoft.com/office/drawing/2015/9/8/chartex" xmlns:cx2="http://schemas.microsoft.com/office/drawing/2015/10/21/chartex" xmlns:cx3="http://schemas.microsoft.com/office/drawing/2016/5/9/chartex" xmlns:cx4="http://schemas.microsoft.com/office/drawing/2016/5/10/chartex" xmlns:cx5="http://schemas.microsoft.com/office/drawing/2016/5/11/chartex" xmlns:cx6="http://schemas.microsoft.com/office/drawing/2016/5/12/chartex" xmlns:cx7="http://schemas.microsoft.com/office/drawing/2016/5/13/chartex" xmlns:cx8="http://schemas.microsoft.com/office/drawing/2016/5/14/chartex" xmlns:mc="http://schemas.openxmlformats.org/markup-compatibility/2006" xmlns:aink="http://schemas.microsoft.com/office/drawing/2016/ink" xmlns:am3d="http://schemas.microsoft.com/office/drawing/2017/model3d" xmlns:o="urn:schemas-microsoft-com:office:office" xmlns:v="urn:schemas-microsoft-com:vml" xmlns:wp14="http://schemas.microsoft.com/office/word/2010/wordprocessingDrawing" xmlns:w10="urn:schemas-microsoft-com:office:word" xmlns:w="http://schemas.openxmlformats.org/wordprocessingml/2006/main" xmlns:w14="http://schemas.microsoft.com/office/word/2010/wordml" xmlns:w15="http://schemas.microsoft.com/office/word/2012/wordml" xmlns:w16cid="http://schemas.microsoft.com/office/word/2016/wordml/cid" xmlns:w16se="http://schemas.microsoft.com/office/word/2015/wordml/symex" xmlns:wpg="http://schemas.microsoft.com/office/word/2010/wordprocessingGroup" xmlns:wpi="http://schemas.microsoft.com/office/word/2010/wordprocessingInk" xmlns:wps="http://schemas.microsoft.com/office/word/2010/wordprocessingShape" xmlns:a14="http://schemas.microsoft.com/office/drawing/2010/main" val="0"/>
+                          <a14:useLocalDpi xmlns:a14="http://schemas.microsoft.com/office/drawing/2010/main" val="0"/>
                         </a:ext>
                       </a:extLst>
                     </a:blip>
@@ -5652,7 +6036,7 @@
     </w:p>
     <w:p>
       <w:pPr>
-        <w:pStyle w:val="Caption"/>
+        <w:pStyle w:val="Legenda"/>
         <w:jc w:val="center"/>
       </w:pPr>
       <w:r>
@@ -5661,7 +6045,7 @@
     </w:p>
     <w:p>
       <w:pPr>
-        <w:pStyle w:val="ListParagraph"/>
+        <w:pStyle w:val="Akapitzlist"/>
         <w:keepNext/>
         <w:numPr>
           <w:ilvl w:val="0"/>
@@ -5698,7 +6082,7 @@
                     <a:blip r:embed="rId29" cstate="print">
                       <a:extLst>
                         <a:ext uri="{28A0092B-C50C-407E-A947-70E740481C1C}">
-                          <a14:useLocalDpi xmlns="" xmlns:wpc="http://schemas.microsoft.com/office/word/2010/wordprocessingCanvas" xmlns:cx="http://schemas.microsoft.com/office/drawing/2014/chartex" xmlns:cx1="http://schemas.microsoft.com/office/drawing/2015/9/8/chartex" xmlns:cx2="http://schemas.microsoft.com/office/drawing/2015/10/21/chartex" xmlns:cx3="http://schemas.microsoft.com/office/drawing/2016/5/9/chartex" xmlns:cx4="http://schemas.microsoft.com/office/drawing/2016/5/10/chartex" xmlns:cx5="http://schemas.microsoft.com/office/drawing/2016/5/11/chartex" xmlns:cx6="http://schemas.microsoft.com/office/drawing/2016/5/12/chartex" xmlns:cx7="http://schemas.microsoft.com/office/drawing/2016/5/13/chartex" xmlns:cx8="http://schemas.microsoft.com/office/drawing/2016/5/14/chartex" xmlns:mc="http://schemas.openxmlformats.org/markup-compatibility/2006" xmlns:aink="http://schemas.microsoft.com/office/drawing/2016/ink" xmlns:am3d="http://schemas.microsoft.com/office/drawing/2017/model3d" xmlns:o="urn:schemas-microsoft-com:office:office" xmlns:v="urn:schemas-microsoft-com:vml" xmlns:wp14="http://schemas.microsoft.com/office/word/2010/wordprocessingDrawing" xmlns:w10="urn:schemas-microsoft-com:office:word" xmlns:w="http://schemas.openxmlformats.org/wordprocessingml/2006/main" xmlns:w14="http://schemas.microsoft.com/office/word/2010/wordml" xmlns:w15="http://schemas.microsoft.com/office/word/2012/wordml" xmlns:w16cid="http://schemas.microsoft.com/office/word/2016/wordml/cid" xmlns:w16se="http://schemas.microsoft.com/office/word/2015/wordml/symex" xmlns:wpg="http://schemas.microsoft.com/office/word/2010/wordprocessingGroup" xmlns:wpi="http://schemas.microsoft.com/office/word/2010/wordprocessingInk" xmlns:wps="http://schemas.microsoft.com/office/word/2010/wordprocessingShape" xmlns:a14="http://schemas.microsoft.com/office/drawing/2010/main" val="0"/>
+                          <a14:useLocalDpi xmlns:a14="http://schemas.microsoft.com/office/drawing/2010/main" val="0"/>
                         </a:ext>
                       </a:extLst>
                     </a:blip>
@@ -5729,7 +6113,7 @@
     </w:p>
     <w:p>
       <w:pPr>
-        <w:pStyle w:val="Caption"/>
+        <w:pStyle w:val="Legenda"/>
         <w:jc w:val="center"/>
       </w:pPr>
       <w:r>
@@ -5741,7 +6125,7 @@
     </w:p>
     <w:p>
       <w:pPr>
-        <w:pStyle w:val="ListParagraph"/>
+        <w:pStyle w:val="Akapitzlist"/>
         <w:numPr>
           <w:ilvl w:val="2"/>
           <w:numId w:val="10"/>
@@ -5763,7 +6147,7 @@
     </w:p>
     <w:p>
       <w:pPr>
-        <w:pStyle w:val="ListParagraph"/>
+        <w:pStyle w:val="Akapitzlist"/>
         <w:numPr>
           <w:ilvl w:val="3"/>
           <w:numId w:val="10"/>
@@ -5798,7 +6182,7 @@
     </w:p>
     <w:p>
       <w:pPr>
-        <w:pStyle w:val="ListParagraph"/>
+        <w:pStyle w:val="Akapitzlist"/>
         <w:numPr>
           <w:ilvl w:val="0"/>
           <w:numId w:val="17"/>
@@ -5832,7 +6216,7 @@
     </w:p>
     <w:p>
       <w:pPr>
-        <w:pStyle w:val="ListParagraph"/>
+        <w:pStyle w:val="Akapitzlist"/>
         <w:numPr>
           <w:ilvl w:val="0"/>
           <w:numId w:val="17"/>
@@ -5852,7 +6236,7 @@
     </w:p>
     <w:p>
       <w:pPr>
-        <w:pStyle w:val="ListParagraph"/>
+        <w:pStyle w:val="Akapitzlist"/>
         <w:numPr>
           <w:ilvl w:val="0"/>
           <w:numId w:val="17"/>
@@ -5872,7 +6256,7 @@
     </w:p>
     <w:p>
       <w:pPr>
-        <w:pStyle w:val="ListParagraph"/>
+        <w:pStyle w:val="Akapitzlist"/>
         <w:numPr>
           <w:ilvl w:val="0"/>
           <w:numId w:val="17"/>
@@ -5920,7 +6304,7 @@
     </w:p>
     <w:p>
       <w:pPr>
-        <w:pStyle w:val="ListParagraph"/>
+        <w:pStyle w:val="Akapitzlist"/>
         <w:numPr>
           <w:ilvl w:val="3"/>
           <w:numId w:val="10"/>
@@ -5940,7 +6324,7 @@
     </w:p>
     <w:p>
       <w:pPr>
-        <w:pStyle w:val="ListParagraph"/>
+        <w:pStyle w:val="Akapitzlist"/>
         <w:numPr>
           <w:ilvl w:val="0"/>
           <w:numId w:val="17"/>
@@ -5960,7 +6344,7 @@
     </w:p>
     <w:p>
       <w:pPr>
-        <w:pStyle w:val="ListParagraph"/>
+        <w:pStyle w:val="Akapitzlist"/>
         <w:numPr>
           <w:ilvl w:val="0"/>
           <w:numId w:val="17"/>
@@ -5994,7 +6378,7 @@
     </w:p>
     <w:p>
       <w:pPr>
-        <w:pStyle w:val="ListParagraph"/>
+        <w:pStyle w:val="Akapitzlist"/>
         <w:numPr>
           <w:ilvl w:val="0"/>
           <w:numId w:val="17"/>
@@ -6014,7 +6398,7 @@
     </w:p>
     <w:p>
       <w:pPr>
-        <w:pStyle w:val="ListParagraph"/>
+        <w:pStyle w:val="Akapitzlist"/>
         <w:numPr>
           <w:ilvl w:val="0"/>
           <w:numId w:val="17"/>
@@ -6048,7 +6432,7 @@
     </w:p>
     <w:p>
       <w:pPr>
-        <w:pStyle w:val="ListParagraph"/>
+        <w:pStyle w:val="Akapitzlist"/>
         <w:numPr>
           <w:ilvl w:val="0"/>
           <w:numId w:val="17"/>
@@ -6117,7 +6501,7 @@
     </w:p>
     <w:p>
       <w:pPr>
-        <w:pStyle w:val="ListParagraph"/>
+        <w:pStyle w:val="Akapitzlist"/>
         <w:numPr>
           <w:ilvl w:val="0"/>
           <w:numId w:val="17"/>
@@ -6152,7 +6536,7 @@
     </w:p>
     <w:p>
       <w:pPr>
-        <w:pStyle w:val="ListParagraph"/>
+        <w:pStyle w:val="Akapitzlist"/>
         <w:numPr>
           <w:ilvl w:val="0"/>
           <w:numId w:val="17"/>
@@ -6167,12 +6551,28 @@
           <w:sz w:val="24"/>
           <w:szCs w:val="24"/>
         </w:rPr>
-        <w:t>Po śmierci postaci gracza poziom zostaje usunięty, wszystkie przedmioty odnalezione przez gracze zostają zapisane w dzienniku i postać samego gracza zostaje odesłana z powrotem do hubu. (Pewne przedmioty mogą pozwolić graczowi na kontynuowanie rozgrywki od momentu, w którym jego postać zginęła.)</w:t>
-      </w:r>
-    </w:p>
-    <w:p>
-      <w:pPr>
-        <w:pStyle w:val="ListParagraph"/>
+        <w:t xml:space="preserve">Po śmierci postaci gracza poziom zostaje usunięty, wszystkie przedmioty odnalezione przez gracze zostają zapisane w dzienniku i postać samego gracza zostaje odesłana z powrotem do </w:t>
+      </w:r>
+      <w:proofErr w:type="spellStart"/>
+      <w:r>
+        <w:rPr>
+          <w:sz w:val="24"/>
+          <w:szCs w:val="24"/>
+        </w:rPr>
+        <w:t>hubu</w:t>
+      </w:r>
+      <w:proofErr w:type="spellEnd"/>
+      <w:r>
+        <w:rPr>
+          <w:sz w:val="24"/>
+          <w:szCs w:val="24"/>
+        </w:rPr>
+        <w:t>. (Pewne przedmioty mogą pozwolić graczowi na kontynuowanie rozgrywki od momentu, w którym jego postać zginęła.)</w:t>
+      </w:r>
+    </w:p>
+    <w:p>
+      <w:pPr>
+        <w:pStyle w:val="Akapitzlist"/>
         <w:numPr>
           <w:ilvl w:val="3"/>
           <w:numId w:val="10"/>
@@ -6192,7 +6592,7 @@
     </w:p>
     <w:p>
       <w:pPr>
-        <w:pStyle w:val="ListParagraph"/>
+        <w:pStyle w:val="Akapitzlist"/>
         <w:numPr>
           <w:ilvl w:val="0"/>
           <w:numId w:val="17"/>
@@ -6226,7 +6626,7 @@
     </w:p>
     <w:p>
       <w:pPr>
-        <w:pStyle w:val="ListParagraph"/>
+        <w:pStyle w:val="Akapitzlist"/>
         <w:numPr>
           <w:ilvl w:val="0"/>
           <w:numId w:val="17"/>
@@ -6260,7 +6660,7 @@
     </w:p>
     <w:p>
       <w:pPr>
-        <w:pStyle w:val="ListParagraph"/>
+        <w:pStyle w:val="Akapitzlist"/>
         <w:numPr>
           <w:ilvl w:val="0"/>
           <w:numId w:val="17"/>
@@ -6280,7 +6680,7 @@
     </w:p>
     <w:p>
       <w:pPr>
-        <w:pStyle w:val="ListParagraph"/>
+        <w:pStyle w:val="Akapitzlist"/>
         <w:numPr>
           <w:ilvl w:val="2"/>
           <w:numId w:val="10"/>
@@ -6302,7 +6702,7 @@
     </w:p>
     <w:p>
       <w:pPr>
-        <w:pStyle w:val="ListParagraph"/>
+        <w:pStyle w:val="Akapitzlist"/>
         <w:numPr>
           <w:ilvl w:val="0"/>
           <w:numId w:val="17"/>
@@ -6360,7 +6760,23 @@
           <w:sz w:val="24"/>
           <w:szCs w:val="24"/>
         </w:rPr>
-        <w:t xml:space="preserve">, jeżeli gracz tego sobie zażyczy. Wtedy gra przenosi postać gracza do hubu, skąd gracz może kontynuować rozgrywkę </w:t>
+        <w:t xml:space="preserve">, jeżeli gracz tego sobie zażyczy. Wtedy gra przenosi postać gracza do </w:t>
+      </w:r>
+      <w:proofErr w:type="spellStart"/>
+      <w:r>
+        <w:rPr>
+          <w:sz w:val="24"/>
+          <w:szCs w:val="24"/>
+        </w:rPr>
+        <w:t>hubu</w:t>
+      </w:r>
+      <w:proofErr w:type="spellEnd"/>
+      <w:r>
+        <w:rPr>
+          <w:sz w:val="24"/>
+          <w:szCs w:val="24"/>
+        </w:rPr>
+        <w:t xml:space="preserve">, skąd gracz może kontynuować rozgrywkę </w:t>
       </w:r>
       <w:r>
         <w:rPr>
@@ -6372,7 +6788,7 @@
     </w:p>
     <w:p>
       <w:pPr>
-        <w:pStyle w:val="ListParagraph"/>
+        <w:pStyle w:val="Akapitzlist"/>
         <w:numPr>
           <w:ilvl w:val="0"/>
           <w:numId w:val="17"/>
@@ -6400,7 +6816,7 @@
     </w:p>
     <w:p>
       <w:pPr>
-        <w:pStyle w:val="ListParagraph"/>
+        <w:pStyle w:val="Akapitzlist"/>
         <w:numPr>
           <w:ilvl w:val="0"/>
           <w:numId w:val="17"/>
@@ -6421,7 +6837,7 @@
     </w:p>
     <w:p>
       <w:pPr>
-        <w:pStyle w:val="ListParagraph"/>
+        <w:pStyle w:val="Akapitzlist"/>
         <w:numPr>
           <w:ilvl w:val="0"/>
           <w:numId w:val="17"/>
@@ -6437,7 +6853,23 @@
           <w:sz w:val="24"/>
           <w:szCs w:val="24"/>
         </w:rPr>
-        <w:t>Przy pierwszym uruchomieniu gra będzie wymagała od gracza wyboru profilu. Kiedy gracz wybierze profil, zostanie automatycznie przeniesiony do hubu. Przy każdym kolejnym</w:t>
+        <w:t xml:space="preserve">Przy pierwszym uruchomieniu gra będzie wymagała od gracza wyboru profilu. Kiedy gracz wybierze profil, zostanie automatycznie przeniesiony do </w:t>
+      </w:r>
+      <w:proofErr w:type="spellStart"/>
+      <w:r>
+        <w:rPr>
+          <w:sz w:val="24"/>
+          <w:szCs w:val="24"/>
+        </w:rPr>
+        <w:t>hubu</w:t>
+      </w:r>
+      <w:proofErr w:type="spellEnd"/>
+      <w:r>
+        <w:rPr>
+          <w:sz w:val="24"/>
+          <w:szCs w:val="24"/>
+        </w:rPr>
+        <w:t>. Przy każdym kolejnym</w:t>
       </w:r>
       <w:r>
         <w:rPr>
@@ -6456,7 +6888,7 @@
     </w:p>
     <w:p>
       <w:pPr>
-        <w:pStyle w:val="ListParagraph"/>
+        <w:pStyle w:val="Akapitzlist"/>
         <w:numPr>
           <w:ilvl w:val="0"/>
           <w:numId w:val="17"/>
@@ -6505,7 +6937,7 @@
     </w:p>
     <w:p>
       <w:pPr>
-        <w:pStyle w:val="ListParagraph"/>
+        <w:pStyle w:val="Akapitzlist"/>
         <w:numPr>
           <w:ilvl w:val="0"/>
           <w:numId w:val="10"/>
@@ -6528,7 +6960,7 @@
     </w:p>
     <w:p>
       <w:pPr>
-        <w:pStyle w:val="ListParagraph"/>
+        <w:pStyle w:val="Akapitzlist"/>
         <w:numPr>
           <w:ilvl w:val="1"/>
           <w:numId w:val="10"/>
@@ -6552,7 +6984,7 @@
     </w:p>
     <w:p>
       <w:pPr>
-        <w:pStyle w:val="ListParagraph"/>
+        <w:pStyle w:val="Akapitzlist"/>
         <w:numPr>
           <w:ilvl w:val="0"/>
           <w:numId w:val="17"/>
@@ -6598,7 +7030,7 @@
     </w:p>
     <w:p>
       <w:pPr>
-        <w:pStyle w:val="ListParagraph"/>
+        <w:pStyle w:val="Akapitzlist"/>
         <w:numPr>
           <w:ilvl w:val="0"/>
           <w:numId w:val="17"/>
@@ -6658,7 +7090,7 @@
     </w:p>
     <w:p>
       <w:pPr>
-        <w:pStyle w:val="ListParagraph"/>
+        <w:pStyle w:val="Akapitzlist"/>
         <w:numPr>
           <w:ilvl w:val="0"/>
           <w:numId w:val="17"/>
@@ -6698,8 +7130,17 @@
           <w:sz w:val="24"/>
           <w:szCs w:val="24"/>
         </w:rPr>
-        <w:t>Przygotowanie parę broni i przedmiotów pasywnych/aktywnych. Przygotowanie jednej klasy postaci. Przygotowanie podstawowego hubu</w:t>
-      </w:r>
+        <w:t xml:space="preserve">Przygotowanie parę broni i przedmiotów pasywnych/aktywnych. Przygotowanie jednej klasy postaci. Przygotowanie podstawowego </w:t>
+      </w:r>
+      <w:proofErr w:type="spellStart"/>
+      <w:r>
+        <w:rPr>
+          <w:sz w:val="24"/>
+          <w:szCs w:val="24"/>
+        </w:rPr>
+        <w:t>hubu</w:t>
+      </w:r>
+      <w:proofErr w:type="spellEnd"/>
       <w:r>
         <w:rPr>
           <w:sz w:val="24"/>
@@ -6707,8 +7148,6 @@
         </w:rPr>
         <w:t>.</w:t>
       </w:r>
-      <w:bookmarkStart w:id="0" w:name="_GoBack"/>
-      <w:bookmarkEnd w:id="0"/>
       <w:r>
         <w:rPr>
           <w:sz w:val="24"/>
@@ -6733,7 +7172,7 @@
     </w:p>
     <w:p>
       <w:pPr>
-        <w:pStyle w:val="ListParagraph"/>
+        <w:pStyle w:val="Akapitzlist"/>
         <w:ind w:left="1777"/>
         <w:rPr>
           <w:b/>
@@ -6775,7 +7214,7 @@
     </w:p>
     <w:p>
       <w:pPr>
-        <w:pStyle w:val="ListParagraph"/>
+        <w:pStyle w:val="Akapitzlist"/>
         <w:numPr>
           <w:ilvl w:val="0"/>
           <w:numId w:val="17"/>
@@ -6822,12 +7261,44 @@
           <w:sz w:val="24"/>
           <w:szCs w:val="24"/>
         </w:rPr>
-        <w:t xml:space="preserve"> Dodanie możliwości zapisu i wczytu pojedyńczych sektorów w edytorze. Dodanie Kamery śledzącej ruchy postaci gracza.</w:t>
-      </w:r>
-    </w:p>
-    <w:p>
-      <w:pPr>
-        <w:pStyle w:val="ListParagraph"/>
+        <w:t xml:space="preserve"> Dodanie możliwości zapisu i </w:t>
+      </w:r>
+      <w:proofErr w:type="spellStart"/>
+      <w:r>
+        <w:rPr>
+          <w:sz w:val="24"/>
+          <w:szCs w:val="24"/>
+        </w:rPr>
+        <w:t>wczytu</w:t>
+      </w:r>
+      <w:proofErr w:type="spellEnd"/>
+      <w:r>
+        <w:rPr>
+          <w:sz w:val="24"/>
+          <w:szCs w:val="24"/>
+        </w:rPr>
+        <w:t xml:space="preserve"> </w:t>
+      </w:r>
+      <w:proofErr w:type="spellStart"/>
+      <w:r>
+        <w:rPr>
+          <w:sz w:val="24"/>
+          <w:szCs w:val="24"/>
+        </w:rPr>
+        <w:t>pojedyńczych</w:t>
+      </w:r>
+      <w:proofErr w:type="spellEnd"/>
+      <w:r>
+        <w:rPr>
+          <w:sz w:val="24"/>
+          <w:szCs w:val="24"/>
+        </w:rPr>
+        <w:t xml:space="preserve"> sektorów w edytorze. Dodanie Kamery śledzącej ruchy postaci gracza.</w:t>
+      </w:r>
+    </w:p>
+    <w:p>
+      <w:pPr>
+        <w:pStyle w:val="Akapitzlist"/>
         <w:numPr>
           <w:ilvl w:val="0"/>
           <w:numId w:val="17"/>
@@ -6872,7 +7343,7 @@
     </w:p>
     <w:p>
       <w:pPr>
-        <w:pStyle w:val="ListParagraph"/>
+        <w:pStyle w:val="Akapitzlist"/>
         <w:numPr>
           <w:ilvl w:val="0"/>
           <w:numId w:val="17"/>
@@ -6917,7 +7388,7 @@
     </w:p>
     <w:p>
       <w:pPr>
-        <w:pStyle w:val="ListParagraph"/>
+        <w:pStyle w:val="Akapitzlist"/>
         <w:numPr>
           <w:ilvl w:val="0"/>
           <w:numId w:val="17"/>
@@ -6990,7 +7461,7 @@
     </w:p>
     <w:p>
       <w:pPr>
-        <w:pStyle w:val="ListParagraph"/>
+        <w:pStyle w:val="Akapitzlist"/>
         <w:numPr>
           <w:ilvl w:val="0"/>
           <w:numId w:val="17"/>
@@ -7030,7 +7501,55 @@
           <w:sz w:val="24"/>
           <w:szCs w:val="24"/>
         </w:rPr>
-        <w:t xml:space="preserve">Stworzenie więcej klas postaci. . Dodanie podstawowego Bossa. Dodanie kilku mechanik rozgrywki. Ulepszenie hubu, pierwszej klasy postaci oraz broni i przedmiotów pasywnych/aktywnych. Dodanie większej ilości broni i przedmiotów.Wprowadzenie sklepów i walut. Dodanie więcej biomów oraz bossów. </w:t>
+        <w:t xml:space="preserve">Stworzenie więcej klas postaci. Dodanie podstawowego Bossa. Dodanie kilku mechanik rozgrywki. Ulepszenie </w:t>
+      </w:r>
+      <w:proofErr w:type="spellStart"/>
+      <w:r>
+        <w:rPr>
+          <w:sz w:val="24"/>
+          <w:szCs w:val="24"/>
+        </w:rPr>
+        <w:t>hubu</w:t>
+      </w:r>
+      <w:proofErr w:type="spellEnd"/>
+      <w:r>
+        <w:rPr>
+          <w:sz w:val="24"/>
+          <w:szCs w:val="24"/>
+        </w:rPr>
+        <w:t>, pierwszej klasy postaci oraz broni i przedmiotów pasywnych/aktywnych. Dodanie większej ilości broni i przedmiotów.</w:t>
+      </w:r>
+      <w:r>
+        <w:rPr>
+          <w:sz w:val="24"/>
+          <w:szCs w:val="24"/>
+        </w:rPr>
+        <w:t xml:space="preserve"> </w:t>
+      </w:r>
+      <w:proofErr w:type="gramStart"/>
+      <w:r>
+        <w:rPr>
+          <w:sz w:val="24"/>
+          <w:szCs w:val="24"/>
+        </w:rPr>
+        <w:t>Wprowadzenie</w:t>
+      </w:r>
+      <w:proofErr w:type="gramEnd"/>
+      <w:r>
+        <w:rPr>
+          <w:sz w:val="24"/>
+          <w:szCs w:val="24"/>
+        </w:rPr>
+        <w:t xml:space="preserve"> sklepów i walut. </w:t>
+      </w:r>
+      <w:bookmarkStart w:id="0" w:name="_GoBack"/>
+      <w:bookmarkEnd w:id="0"/>
+      <w:r>
+        <w:rPr>
+          <w:sz w:val="24"/>
+          <w:szCs w:val="24"/>
+        </w:rPr>
+        <w:t xml:space="preserve">Dodanie więcej biomów oraz bossów. </w:t>
       </w:r>
       <w:r>
         <w:rPr>
@@ -7042,7 +7561,7 @@
     </w:p>
     <w:p>
       <w:pPr>
-        <w:pStyle w:val="ListParagraph"/>
+        <w:pStyle w:val="Akapitzlist"/>
         <w:numPr>
           <w:ilvl w:val="0"/>
           <w:numId w:val="17"/>
@@ -7087,7 +7606,7 @@
     </w:p>
     <w:p>
       <w:pPr>
-        <w:pStyle w:val="ListParagraph"/>
+        <w:pStyle w:val="Akapitzlist"/>
         <w:numPr>
           <w:ilvl w:val="0"/>
           <w:numId w:val="17"/>
@@ -7128,7 +7647,7 @@
 </file>
 
 <file path=word/endnotes.xml><?xml version="1.0" encoding="utf-8"?>
-<w:endnotes xmlns:ve="http://schemas.openxmlformats.org/markup-compatibility/2006" xmlns:o="urn:schemas-microsoft-com:office:office" xmlns:r="http://schemas.openxmlformats.org/officeDocument/2006/relationships" xmlns:m="http://schemas.openxmlformats.org/officeDocument/2006/math" xmlns:v="urn:schemas-microsoft-com:vml" xmlns:wp="http://schemas.openxmlformats.org/drawingml/2006/wordprocessingDrawing" xmlns:w10="urn:schemas-microsoft-com:office:word" xmlns:w="http://schemas.openxmlformats.org/wordprocessingml/2006/main" xmlns:wne="http://schemas.microsoft.com/office/word/2006/wordml">
+<w:endnotes xmlns:wpc="http://schemas.microsoft.com/office/word/2010/wordprocessingCanvas" xmlns:cx="http://schemas.microsoft.com/office/drawing/2014/chartex" xmlns:cx1="http://schemas.microsoft.com/office/drawing/2015/9/8/chartex" xmlns:cx2="http://schemas.microsoft.com/office/drawing/2015/10/21/chartex" xmlns:cx3="http://schemas.microsoft.com/office/drawing/2016/5/9/chartex" xmlns:cx4="http://schemas.microsoft.com/office/drawing/2016/5/10/chartex" xmlns:cx5="http://schemas.microsoft.com/office/drawing/2016/5/11/chartex" xmlns:cx6="http://schemas.microsoft.com/office/drawing/2016/5/12/chartex" xmlns:cx7="http://schemas.microsoft.com/office/drawing/2016/5/13/chartex" xmlns:cx8="http://schemas.microsoft.com/office/drawing/2016/5/14/chartex" xmlns:mc="http://schemas.openxmlformats.org/markup-compatibility/2006" xmlns:aink="http://schemas.microsoft.com/office/drawing/2016/ink" xmlns:am3d="http://schemas.microsoft.com/office/drawing/2017/model3d" xmlns:o="urn:schemas-microsoft-com:office:office" xmlns:r="http://schemas.openxmlformats.org/officeDocument/2006/relationships" xmlns:m="http://schemas.openxmlformats.org/officeDocument/2006/math" xmlns:v="urn:schemas-microsoft-com:vml" xmlns:wp14="http://schemas.microsoft.com/office/word/2010/wordprocessingDrawing" xmlns:wp="http://schemas.openxmlformats.org/drawingml/2006/wordprocessingDrawing" xmlns:w10="urn:schemas-microsoft-com:office:word" xmlns:w="http://schemas.openxmlformats.org/wordprocessingml/2006/main" xmlns:w14="http://schemas.microsoft.com/office/word/2010/wordml" xmlns:w15="http://schemas.microsoft.com/office/word/2012/wordml" xmlns:w16cid="http://schemas.microsoft.com/office/word/2016/wordml/cid" xmlns:w16se="http://schemas.microsoft.com/office/word/2015/wordml/symex" xmlns:wpg="http://schemas.microsoft.com/office/word/2010/wordprocessingGroup" xmlns:wpi="http://schemas.microsoft.com/office/word/2010/wordprocessingInk" xmlns:wne="http://schemas.microsoft.com/office/word/2006/wordml" xmlns:wps="http://schemas.microsoft.com/office/word/2010/wordprocessingShape" mc:Ignorable="w14 w15 w16se w16cid wp14">
   <w:endnote w:type="separator" w:id="-1">
     <w:p>
       <w:pPr>
@@ -7153,7 +7672,7 @@
 </file>
 
 <file path=word/footer1.xml><?xml version="1.0" encoding="utf-8"?>
-<w:ftr xmlns:ve="http://schemas.openxmlformats.org/markup-compatibility/2006" xmlns:o="urn:schemas-microsoft-com:office:office" xmlns:r="http://schemas.openxmlformats.org/officeDocument/2006/relationships" xmlns:m="http://schemas.openxmlformats.org/officeDocument/2006/math" xmlns:v="urn:schemas-microsoft-com:vml" xmlns:wp="http://schemas.openxmlformats.org/drawingml/2006/wordprocessingDrawing" xmlns:w10="urn:schemas-microsoft-com:office:word" xmlns:w="http://schemas.openxmlformats.org/wordprocessingml/2006/main" xmlns:wne="http://schemas.microsoft.com/office/word/2006/wordml">
+<w:ftr xmlns:wpc="http://schemas.microsoft.com/office/word/2010/wordprocessingCanvas" xmlns:cx="http://schemas.microsoft.com/office/drawing/2014/chartex" xmlns:cx1="http://schemas.microsoft.com/office/drawing/2015/9/8/chartex" xmlns:cx2="http://schemas.microsoft.com/office/drawing/2015/10/21/chartex" xmlns:cx3="http://schemas.microsoft.com/office/drawing/2016/5/9/chartex" xmlns:cx4="http://schemas.microsoft.com/office/drawing/2016/5/10/chartex" xmlns:cx5="http://schemas.microsoft.com/office/drawing/2016/5/11/chartex" xmlns:cx6="http://schemas.microsoft.com/office/drawing/2016/5/12/chartex" xmlns:cx7="http://schemas.microsoft.com/office/drawing/2016/5/13/chartex" xmlns:cx8="http://schemas.microsoft.com/office/drawing/2016/5/14/chartex" xmlns:mc="http://schemas.openxmlformats.org/markup-compatibility/2006" xmlns:aink="http://schemas.microsoft.com/office/drawing/2016/ink" xmlns:am3d="http://schemas.microsoft.com/office/drawing/2017/model3d" xmlns:o="urn:schemas-microsoft-com:office:office" xmlns:r="http://schemas.openxmlformats.org/officeDocument/2006/relationships" xmlns:m="http://schemas.openxmlformats.org/officeDocument/2006/math" xmlns:v="urn:schemas-microsoft-com:vml" xmlns:wp14="http://schemas.microsoft.com/office/word/2010/wordprocessingDrawing" xmlns:wp="http://schemas.openxmlformats.org/drawingml/2006/wordprocessingDrawing" xmlns:w10="urn:schemas-microsoft-com:office:word" xmlns:w="http://schemas.openxmlformats.org/wordprocessingml/2006/main" xmlns:w14="http://schemas.microsoft.com/office/word/2010/wordml" xmlns:w15="http://schemas.microsoft.com/office/word/2012/wordml" xmlns:w16cid="http://schemas.microsoft.com/office/word/2016/wordml/cid" xmlns:w16se="http://schemas.microsoft.com/office/word/2015/wordml/symex" xmlns:wpg="http://schemas.microsoft.com/office/word/2010/wordprocessingGroup" xmlns:wpi="http://schemas.microsoft.com/office/word/2010/wordprocessingInk" xmlns:wne="http://schemas.microsoft.com/office/word/2006/wordml" xmlns:wps="http://schemas.microsoft.com/office/word/2010/wordprocessingShape" mc:Ignorable="w14 w15 w16se w16cid wp14">
   <w:sdt>
     <w:sdtPr>
       <w:id w:val="1368871023"/>
@@ -7162,10 +7681,11 @@
         <w:docPartUnique/>
       </w:docPartObj>
     </w:sdtPr>
+    <w:sdtEndPr/>
     <w:sdtContent>
       <w:p>
         <w:pPr>
-          <w:pStyle w:val="Footer"/>
+          <w:pStyle w:val="Stopka"/>
         </w:pPr>
         <w:r>
           <w:rPr>
@@ -7190,7 +7710,7 @@
                 <v:h position="#0,topLeft" switch="" xrange="0,10800"/>
               </v:handles>
             </v:shapetype>
-            <v:shape id="Double Bracket 3" o:spid="_x0000_s4098" type="#_x0000_t185" style="position:absolute;margin-left:0;margin-top:0;width:43.45pt;height:18.8pt;z-index:251660288;visibility:visible;mso-width-percent:100;mso-position-horizontal:center;mso-position-horizontal-relative:margin;mso-position-vertical:center;mso-position-vertical-relative:bottom-margin-area;mso-width-percent:100;mso-width-relative:margin;mso-height-relative:bottom-margin-area" o:gfxdata="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" filled="t" strokecolor="gray" strokeweight="2.25pt">
+            <v:shape id="Double Bracket 3" o:spid="_x0000_s2050" type="#_x0000_t185" style="position:absolute;margin-left:0;margin-top:0;width:43.45pt;height:18.8pt;z-index:251660288;visibility:visible;mso-width-percent:100;mso-position-horizontal:center;mso-position-horizontal-relative:margin;mso-position-vertical:center;mso-position-vertical-relative:bottom-margin-area;mso-width-percent:100;mso-width-relative:margin;mso-height-relative:bottom-margin-area" o:gfxdata="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" filled="t" strokecolor="gray" strokeweight="2.25pt">
               <v:textbox inset=",0,,0">
                 <w:txbxContent>
                   <w:p>
@@ -7210,7 +7730,7 @@
                       <w:rPr>
                         <w:noProof/>
                       </w:rPr>
-                      <w:t>11</w:t>
+                      <w:t>10</w:t>
                     </w:r>
                     <w:r>
                       <w:rPr>
@@ -7234,7 +7754,7 @@
               <v:path arrowok="t" fillok="f" o:connecttype="none"/>
               <o:lock v:ext="edit" shapetype="t"/>
             </v:shapetype>
-            <v:shape id="Straight Arrow Connector 2" o:spid="_x0000_s4097" type="#_x0000_t32" style="position:absolute;margin-left:0;margin-top:0;width:434.5pt;height:0;z-index:251659264;visibility:visible;mso-position-horizontal:center;mso-position-horizontal-relative:margin;mso-position-vertical:center;mso-position-vertical-relative:bottom-margin-area;mso-height-relative:bottom-margin-area" o:gfxdata="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" strokecolor="gray" strokeweight="1pt">
+            <v:shape id="Straight Arrow Connector 2" o:spid="_x0000_s2049" type="#_x0000_t32" style="position:absolute;margin-left:0;margin-top:0;width:434.5pt;height:0;z-index:251659264;visibility:visible;mso-position-horizontal:center;mso-position-horizontal-relative:margin;mso-position-vertical:center;mso-position-vertical-relative:bottom-margin-area;mso-height-relative:bottom-margin-area" o:gfxdata="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" strokecolor="gray" strokeweight="1pt">
               <w10:wrap anchorx="margin" anchory="margin"/>
             </v:shape>
           </w:pict>
@@ -7246,7 +7766,7 @@
 </file>
 
 <file path=word/footnotes.xml><?xml version="1.0" encoding="utf-8"?>
-<w:footnotes xmlns:ve="http://schemas.openxmlformats.org/markup-compatibility/2006" xmlns:o="urn:schemas-microsoft-com:office:office" xmlns:r="http://schemas.openxmlformats.org/officeDocument/2006/relationships" xmlns:m="http://schemas.openxmlformats.org/officeDocument/2006/math" xmlns:v="urn:schemas-microsoft-com:vml" xmlns:wp="http://schemas.openxmlformats.org/drawingml/2006/wordprocessingDrawing" xmlns:w10="urn:schemas-microsoft-com:office:word" xmlns:w="http://schemas.openxmlformats.org/wordprocessingml/2006/main" xmlns:wne="http://schemas.microsoft.com/office/word/2006/wordml">
+<w:footnotes xmlns:wpc="http://schemas.microsoft.com/office/word/2010/wordprocessingCanvas" xmlns:cx="http://schemas.microsoft.com/office/drawing/2014/chartex" xmlns:cx1="http://schemas.microsoft.com/office/drawing/2015/9/8/chartex" xmlns:cx2="http://schemas.microsoft.com/office/drawing/2015/10/21/chartex" xmlns:cx3="http://schemas.microsoft.com/office/drawing/2016/5/9/chartex" xmlns:cx4="http://schemas.microsoft.com/office/drawing/2016/5/10/chartex" xmlns:cx5="http://schemas.microsoft.com/office/drawing/2016/5/11/chartex" xmlns:cx6="http://schemas.microsoft.com/office/drawing/2016/5/12/chartex" xmlns:cx7="http://schemas.microsoft.com/office/drawing/2016/5/13/chartex" xmlns:cx8="http://schemas.microsoft.com/office/drawing/2016/5/14/chartex" xmlns:mc="http://schemas.openxmlformats.org/markup-compatibility/2006" xmlns:aink="http://schemas.microsoft.com/office/drawing/2016/ink" xmlns:am3d="http://schemas.microsoft.com/office/drawing/2017/model3d" xmlns:o="urn:schemas-microsoft-com:office:office" xmlns:r="http://schemas.openxmlformats.org/officeDocument/2006/relationships" xmlns:m="http://schemas.openxmlformats.org/officeDocument/2006/math" xmlns:v="urn:schemas-microsoft-com:vml" xmlns:wp14="http://schemas.microsoft.com/office/word/2010/wordprocessingDrawing" xmlns:wp="http://schemas.openxmlformats.org/drawingml/2006/wordprocessingDrawing" xmlns:w10="urn:schemas-microsoft-com:office:word" xmlns:w="http://schemas.openxmlformats.org/wordprocessingml/2006/main" xmlns:w14="http://schemas.microsoft.com/office/word/2010/wordml" xmlns:w15="http://schemas.microsoft.com/office/word/2012/wordml" xmlns:w16cid="http://schemas.microsoft.com/office/word/2016/wordml/cid" xmlns:w16se="http://schemas.microsoft.com/office/word/2015/wordml/symex" xmlns:wpg="http://schemas.microsoft.com/office/word/2010/wordprocessingGroup" xmlns:wpi="http://schemas.microsoft.com/office/word/2010/wordprocessingInk" xmlns:wne="http://schemas.microsoft.com/office/word/2006/wordml" xmlns:wps="http://schemas.microsoft.com/office/word/2010/wordprocessingShape" mc:Ignorable="w14 w15 w16se w16cid wp14">
   <w:footnote w:type="separator" w:id="-1">
     <w:p>
       <w:pPr>
@@ -7271,22 +7791,38 @@
 </file>
 
 <file path=word/header1.xml><?xml version="1.0" encoding="utf-8"?>
-<w:hdr xmlns:ve="http://schemas.openxmlformats.org/markup-compatibility/2006" xmlns:o="urn:schemas-microsoft-com:office:office" xmlns:r="http://schemas.openxmlformats.org/officeDocument/2006/relationships" xmlns:m="http://schemas.openxmlformats.org/officeDocument/2006/math" xmlns:v="urn:schemas-microsoft-com:vml" xmlns:wp="http://schemas.openxmlformats.org/drawingml/2006/wordprocessingDrawing" xmlns:w10="urn:schemas-microsoft-com:office:word" xmlns:w="http://schemas.openxmlformats.org/wordprocessingml/2006/main" xmlns:wne="http://schemas.microsoft.com/office/word/2006/wordml">
+<w:hdr xmlns:wpc="http://schemas.microsoft.com/office/word/2010/wordprocessingCanvas" xmlns:cx="http://schemas.microsoft.com/office/drawing/2014/chartex" xmlns:cx1="http://schemas.microsoft.com/office/drawing/2015/9/8/chartex" xmlns:cx2="http://schemas.microsoft.com/office/drawing/2015/10/21/chartex" xmlns:cx3="http://schemas.microsoft.com/office/drawing/2016/5/9/chartex" xmlns:cx4="http://schemas.microsoft.com/office/drawing/2016/5/10/chartex" xmlns:cx5="http://schemas.microsoft.com/office/drawing/2016/5/11/chartex" xmlns:cx6="http://schemas.microsoft.com/office/drawing/2016/5/12/chartex" xmlns:cx7="http://schemas.microsoft.com/office/drawing/2016/5/13/chartex" xmlns:cx8="http://schemas.microsoft.com/office/drawing/2016/5/14/chartex" xmlns:mc="http://schemas.openxmlformats.org/markup-compatibility/2006" xmlns:aink="http://schemas.microsoft.com/office/drawing/2016/ink" xmlns:am3d="http://schemas.microsoft.com/office/drawing/2017/model3d" xmlns:o="urn:schemas-microsoft-com:office:office" xmlns:r="http://schemas.openxmlformats.org/officeDocument/2006/relationships" xmlns:m="http://schemas.openxmlformats.org/officeDocument/2006/math" xmlns:v="urn:schemas-microsoft-com:vml" xmlns:wp14="http://schemas.microsoft.com/office/word/2010/wordprocessingDrawing" xmlns:wp="http://schemas.openxmlformats.org/drawingml/2006/wordprocessingDrawing" xmlns:w10="urn:schemas-microsoft-com:office:word" xmlns:w="http://schemas.openxmlformats.org/wordprocessingml/2006/main" xmlns:w14="http://schemas.microsoft.com/office/word/2010/wordml" xmlns:w15="http://schemas.microsoft.com/office/word/2012/wordml" xmlns:w16cid="http://schemas.microsoft.com/office/word/2016/wordml/cid" xmlns:w16se="http://schemas.microsoft.com/office/word/2015/wordml/symex" xmlns:wpg="http://schemas.microsoft.com/office/word/2010/wordprocessingGroup" xmlns:wpi="http://schemas.microsoft.com/office/word/2010/wordprocessingInk" xmlns:wne="http://schemas.microsoft.com/office/word/2006/wordml" xmlns:wps="http://schemas.microsoft.com/office/word/2010/wordprocessingShape" mc:Ignorable="w14 w15 w16se w16cid wp14">
   <w:p>
     <w:pPr>
-      <w:pStyle w:val="Header"/>
+      <w:pStyle w:val="Nagwek"/>
       <w:jc w:val="center"/>
     </w:pPr>
     <w:r>
-      <w:t>Specyfikacja gry komputerowej „Plane Shooter”</w:t>
+      <w:t>Specyfikacja gry komputerowej „</w:t>
+    </w:r>
+    <w:proofErr w:type="spellStart"/>
+    <w:r>
+      <w:t>Plane</w:t>
+    </w:r>
+    <w:proofErr w:type="spellEnd"/>
+    <w:r>
+      <w:t xml:space="preserve"> </w:t>
+    </w:r>
+    <w:proofErr w:type="spellStart"/>
+    <w:r>
+      <w:t>Shooter</w:t>
+    </w:r>
+    <w:proofErr w:type="spellEnd"/>
+    <w:r>
+      <w:t>”</w:t>
     </w:r>
   </w:p>
 </w:hdr>
 </file>
 
 <file path=word/numbering.xml><?xml version="1.0" encoding="utf-8"?>
-<w:numbering xmlns:ve="http://schemas.openxmlformats.org/markup-compatibility/2006" xmlns:o="urn:schemas-microsoft-com:office:office" xmlns:r="http://schemas.openxmlformats.org/officeDocument/2006/relationships" xmlns:m="http://schemas.openxmlformats.org/officeDocument/2006/math" xmlns:v="urn:schemas-microsoft-com:vml" xmlns:wp="http://schemas.openxmlformats.org/drawingml/2006/wordprocessingDrawing" xmlns:w10="urn:schemas-microsoft-com:office:word" xmlns:w="http://schemas.openxmlformats.org/wordprocessingml/2006/main" xmlns:wne="http://schemas.microsoft.com/office/word/2006/wordml">
-  <w:abstractNum w:abstractNumId="0">
+<w:numbering xmlns:wpc="http://schemas.microsoft.com/office/word/2010/wordprocessingCanvas" xmlns:cx="http://schemas.microsoft.com/office/drawing/2014/chartex" xmlns:cx1="http://schemas.microsoft.com/office/drawing/2015/9/8/chartex" xmlns:cx2="http://schemas.microsoft.com/office/drawing/2015/10/21/chartex" xmlns:cx3="http://schemas.microsoft.com/office/drawing/2016/5/9/chartex" xmlns:cx4="http://schemas.microsoft.com/office/drawing/2016/5/10/chartex" xmlns:cx5="http://schemas.microsoft.com/office/drawing/2016/5/11/chartex" xmlns:cx6="http://schemas.microsoft.com/office/drawing/2016/5/12/chartex" xmlns:cx7="http://schemas.microsoft.com/office/drawing/2016/5/13/chartex" xmlns:cx8="http://schemas.microsoft.com/office/drawing/2016/5/14/chartex" xmlns:mc="http://schemas.openxmlformats.org/markup-compatibility/2006" xmlns:aink="http://schemas.microsoft.com/office/drawing/2016/ink" xmlns:am3d="http://schemas.microsoft.com/office/drawing/2017/model3d" xmlns:o="urn:schemas-microsoft-com:office:office" xmlns:r="http://schemas.openxmlformats.org/officeDocument/2006/relationships" xmlns:m="http://schemas.openxmlformats.org/officeDocument/2006/math" xmlns:v="urn:schemas-microsoft-com:vml" xmlns:wp14="http://schemas.microsoft.com/office/word/2010/wordprocessingDrawing" xmlns:wp="http://schemas.openxmlformats.org/drawingml/2006/wordprocessingDrawing" xmlns:w10="urn:schemas-microsoft-com:office:word" xmlns:w="http://schemas.openxmlformats.org/wordprocessingml/2006/main" xmlns:w14="http://schemas.microsoft.com/office/word/2010/wordml" xmlns:w15="http://schemas.microsoft.com/office/word/2012/wordml" xmlns:w16cid="http://schemas.microsoft.com/office/word/2016/wordml/cid" xmlns:w16se="http://schemas.microsoft.com/office/word/2015/wordml/symex" xmlns:wpg="http://schemas.microsoft.com/office/word/2010/wordprocessingGroup" xmlns:wpi="http://schemas.microsoft.com/office/word/2010/wordprocessingInk" xmlns:wne="http://schemas.microsoft.com/office/word/2006/wordml" xmlns:wps="http://schemas.microsoft.com/office/word/2010/wordprocessingShape" mc:Ignorable="w14 w15 w16se w16cid wp14">
+  <w:abstractNum w:abstractNumId="0" w15:restartNumberingAfterBreak="0">
     <w:nsid w:val="0BAD0C81"/>
     <w:multiLevelType w:val="multilevel"/>
     <w:tmpl w:val="0415001F"/>
@@ -7372,7 +7908,7 @@
       </w:pPr>
     </w:lvl>
   </w:abstractNum>
-  <w:abstractNum w:abstractNumId="1">
+  <w:abstractNum w:abstractNumId="1" w15:restartNumberingAfterBreak="0">
     <w:nsid w:val="103A22EA"/>
     <w:multiLevelType w:val="hybridMultilevel"/>
     <w:tmpl w:val="569E4C28"/>
@@ -7487,7 +8023,7 @@
       </w:rPr>
     </w:lvl>
   </w:abstractNum>
-  <w:abstractNum w:abstractNumId="2">
+  <w:abstractNum w:abstractNumId="2" w15:restartNumberingAfterBreak="0">
     <w:nsid w:val="1A1C5612"/>
     <w:multiLevelType w:val="multilevel"/>
     <w:tmpl w:val="D6D8A91C"/>
@@ -7573,7 +8109,7 @@
       </w:pPr>
     </w:lvl>
   </w:abstractNum>
-  <w:abstractNum w:abstractNumId="3">
+  <w:abstractNum w:abstractNumId="3" w15:restartNumberingAfterBreak="0">
     <w:nsid w:val="1B9A29DC"/>
     <w:multiLevelType w:val="hybridMultilevel"/>
     <w:tmpl w:val="81E80310"/>
@@ -7688,7 +8224,7 @@
       </w:rPr>
     </w:lvl>
   </w:abstractNum>
-  <w:abstractNum w:abstractNumId="4">
+  <w:abstractNum w:abstractNumId="4" w15:restartNumberingAfterBreak="0">
     <w:nsid w:val="1D5E44D2"/>
     <w:multiLevelType w:val="multilevel"/>
     <w:tmpl w:val="1D083D7C"/>
@@ -7791,7 +8327,7 @@
       </w:pPr>
     </w:lvl>
   </w:abstractNum>
-  <w:abstractNum w:abstractNumId="5">
+  <w:abstractNum w:abstractNumId="5" w15:restartNumberingAfterBreak="0">
     <w:nsid w:val="212A7E5C"/>
     <w:multiLevelType w:val="hybridMultilevel"/>
     <w:tmpl w:val="8ADC7C42"/>
@@ -7906,7 +8442,7 @@
       </w:rPr>
     </w:lvl>
   </w:abstractNum>
-  <w:abstractNum w:abstractNumId="6">
+  <w:abstractNum w:abstractNumId="6" w15:restartNumberingAfterBreak="0">
     <w:nsid w:val="296D052F"/>
     <w:multiLevelType w:val="hybridMultilevel"/>
     <w:tmpl w:val="18164FEE"/>
@@ -8021,7 +8557,7 @@
       </w:rPr>
     </w:lvl>
   </w:abstractNum>
-  <w:abstractNum w:abstractNumId="7">
+  <w:abstractNum w:abstractNumId="7" w15:restartNumberingAfterBreak="0">
     <w:nsid w:val="345F706E"/>
     <w:multiLevelType w:val="multilevel"/>
     <w:tmpl w:val="0415001F"/>
@@ -8107,7 +8643,7 @@
       </w:pPr>
     </w:lvl>
   </w:abstractNum>
-  <w:abstractNum w:abstractNumId="8">
+  <w:abstractNum w:abstractNumId="8" w15:restartNumberingAfterBreak="0">
     <w:nsid w:val="3FD3542E"/>
     <w:multiLevelType w:val="multilevel"/>
     <w:tmpl w:val="9E26841E"/>
@@ -8220,7 +8756,7 @@
       </w:rPr>
     </w:lvl>
   </w:abstractNum>
-  <w:abstractNum w:abstractNumId="9">
+  <w:abstractNum w:abstractNumId="9" w15:restartNumberingAfterBreak="0">
     <w:nsid w:val="45546AEE"/>
     <w:multiLevelType w:val="multilevel"/>
     <w:tmpl w:val="0415001F"/>
@@ -8306,14 +8842,14 @@
       </w:pPr>
     </w:lvl>
   </w:abstractNum>
-  <w:abstractNum w:abstractNumId="10">
+  <w:abstractNum w:abstractNumId="10" w15:restartNumberingAfterBreak="0">
     <w:nsid w:val="48883CE1"/>
     <w:multiLevelType w:val="hybridMultilevel"/>
     <w:tmpl w:val="FC32C39C"/>
     <w:lvl w:ilvl="0" w:tplc="E38ADA44">
       <w:start w:val="1"/>
       <w:numFmt w:val="decimal"/>
-      <w:pStyle w:val="TOC1"/>
+      <w:pStyle w:val="Spistreci1"/>
       <w:lvlText w:val="%1."/>
       <w:lvlJc w:val="left"/>
       <w:pPr>
@@ -8397,7 +8933,7 @@
       </w:pPr>
     </w:lvl>
   </w:abstractNum>
-  <w:abstractNum w:abstractNumId="11">
+  <w:abstractNum w:abstractNumId="11" w15:restartNumberingAfterBreak="0">
     <w:nsid w:val="54EC1953"/>
     <w:multiLevelType w:val="hybridMultilevel"/>
     <w:tmpl w:val="ECBCA6E4"/>
@@ -8512,7 +9048,7 @@
       </w:rPr>
     </w:lvl>
   </w:abstractNum>
-  <w:abstractNum w:abstractNumId="12">
+  <w:abstractNum w:abstractNumId="12" w15:restartNumberingAfterBreak="0">
     <w:nsid w:val="560B20B7"/>
     <w:multiLevelType w:val="multilevel"/>
     <w:tmpl w:val="0415001F"/>
@@ -8598,7 +9134,7 @@
       </w:pPr>
     </w:lvl>
   </w:abstractNum>
-  <w:abstractNum w:abstractNumId="13">
+  <w:abstractNum w:abstractNumId="13" w15:restartNumberingAfterBreak="0">
     <w:nsid w:val="62452DCE"/>
     <w:multiLevelType w:val="hybridMultilevel"/>
     <w:tmpl w:val="81E80310"/>
@@ -8713,7 +9249,7 @@
       </w:rPr>
     </w:lvl>
   </w:abstractNum>
-  <w:abstractNum w:abstractNumId="14">
+  <w:abstractNum w:abstractNumId="14" w15:restartNumberingAfterBreak="0">
     <w:nsid w:val="654674D0"/>
     <w:multiLevelType w:val="multilevel"/>
     <w:tmpl w:val="7B4C7762"/>
@@ -8729,7 +9265,7 @@
     <w:lvl w:ilvl="1">
       <w:start w:val="1"/>
       <w:numFmt w:val="decimal"/>
-      <w:pStyle w:val="TOC2"/>
+      <w:pStyle w:val="Spistreci2"/>
       <w:lvlText w:val="%1.%2."/>
       <w:lvlJc w:val="left"/>
       <w:pPr>
@@ -8800,7 +9336,7 @@
       </w:pPr>
     </w:lvl>
   </w:abstractNum>
-  <w:abstractNum w:abstractNumId="15">
+  <w:abstractNum w:abstractNumId="15" w15:restartNumberingAfterBreak="0">
     <w:nsid w:val="722D0790"/>
     <w:multiLevelType w:val="multilevel"/>
     <w:tmpl w:val="C254B59A"/>
@@ -8886,7 +9422,7 @@
       </w:pPr>
     </w:lvl>
   </w:abstractNum>
-  <w:abstractNum w:abstractNumId="16">
+  <w:abstractNum w:abstractNumId="16" w15:restartNumberingAfterBreak="0">
     <w:nsid w:val="7C587F47"/>
     <w:multiLevelType w:val="hybridMultilevel"/>
     <w:tmpl w:val="3CA61CA2"/>
@@ -9057,7 +9593,7 @@
 </file>
 
 <file path=word/styles.xml><?xml version="1.0" encoding="utf-8"?>
-<w:styles xmlns:r="http://schemas.openxmlformats.org/officeDocument/2006/relationships" xmlns:w="http://schemas.openxmlformats.org/wordprocessingml/2006/main">
+<w:styles xmlns:mc="http://schemas.openxmlformats.org/markup-compatibility/2006" xmlns:r="http://schemas.openxmlformats.org/officeDocument/2006/relationships" xmlns:w="http://schemas.openxmlformats.org/wordprocessingml/2006/main" xmlns:w14="http://schemas.microsoft.com/office/word/2010/wordml" xmlns:w15="http://schemas.microsoft.com/office/word/2012/wordml" xmlns:w16cid="http://schemas.microsoft.com/office/word/2016/wordml/cid" xmlns:w16se="http://schemas.microsoft.com/office/word/2015/wordml/symex" mc:Ignorable="w14 w15 w16se w16cid">
   <w:docDefaults>
     <w:rPrDefault>
       <w:rPr>
@@ -9073,155 +9609,393 @@
       </w:pPr>
     </w:pPrDefault>
   </w:docDefaults>
-  <w:latentStyles w:defLockedState="0" w:defUIPriority="99" w:defSemiHidden="1" w:defUnhideWhenUsed="1" w:defQFormat="0" w:count="267">
-    <w:lsdException w:name="Normal" w:semiHidden="0" w:uiPriority="0" w:unhideWhenUsed="0" w:qFormat="1"/>
-    <w:lsdException w:name="heading 1" w:semiHidden="0" w:uiPriority="9" w:unhideWhenUsed="0" w:qFormat="1"/>
-    <w:lsdException w:name="heading 2" w:uiPriority="9" w:qFormat="1"/>
-    <w:lsdException w:name="heading 3" w:uiPriority="9" w:qFormat="1"/>
-    <w:lsdException w:name="heading 4" w:uiPriority="9" w:qFormat="1"/>
-    <w:lsdException w:name="heading 5" w:uiPriority="9" w:qFormat="1"/>
-    <w:lsdException w:name="heading 6" w:uiPriority="9" w:qFormat="1"/>
-    <w:lsdException w:name="heading 7" w:uiPriority="9" w:qFormat="1"/>
-    <w:lsdException w:name="heading 8" w:uiPriority="9" w:qFormat="1"/>
-    <w:lsdException w:name="heading 9" w:uiPriority="9" w:qFormat="1"/>
-    <w:lsdException w:name="toc 1" w:uiPriority="39"/>
-    <w:lsdException w:name="toc 2" w:uiPriority="39"/>
-    <w:lsdException w:name="toc 3" w:uiPriority="39"/>
-    <w:lsdException w:name="toc 4" w:uiPriority="39"/>
-    <w:lsdException w:name="toc 5" w:uiPriority="39"/>
-    <w:lsdException w:name="toc 6" w:uiPriority="39"/>
-    <w:lsdException w:name="toc 7" w:uiPriority="39"/>
-    <w:lsdException w:name="toc 8" w:uiPriority="39"/>
-    <w:lsdException w:name="toc 9" w:uiPriority="39"/>
-    <w:lsdException w:name="caption" w:uiPriority="35" w:qFormat="1"/>
-    <w:lsdException w:name="Title" w:semiHidden="0" w:uiPriority="10" w:unhideWhenUsed="0" w:qFormat="1"/>
-    <w:lsdException w:name="Default Paragraph Font" w:uiPriority="1"/>
-    <w:lsdException w:name="Subtitle" w:semiHidden="0" w:uiPriority="11" w:unhideWhenUsed="0" w:qFormat="1"/>
-    <w:lsdException w:name="Strong" w:semiHidden="0" w:uiPriority="22" w:unhideWhenUsed="0" w:qFormat="1"/>
-    <w:lsdException w:name="Emphasis" w:semiHidden="0" w:uiPriority="20" w:unhideWhenUsed="0" w:qFormat="1"/>
-    <w:lsdException w:name="Table Grid" w:semiHidden="0" w:uiPriority="39" w:unhideWhenUsed="0"/>
-    <w:lsdException w:name="Placeholder Text" w:unhideWhenUsed="0"/>
-    <w:lsdException w:name="No Spacing" w:semiHidden="0" w:uiPriority="1" w:unhideWhenUsed="0" w:qFormat="1"/>
-    <w:lsdException w:name="Light Shading" w:semiHidden="0" w:uiPriority="60" w:unhideWhenUsed="0"/>
-    <w:lsdException w:name="Light List" w:semiHidden="0" w:uiPriority="61" w:unhideWhenUsed="0"/>
-    <w:lsdException w:name="Light Grid" w:semiHidden="0" w:uiPriority="62" w:unhideWhenUsed="0"/>
-    <w:lsdException w:name="Medium Shading 1" w:semiHidden="0" w:uiPriority="63" w:unhideWhenUsed="0"/>
-    <w:lsdException w:name="Medium Shading 2" w:semiHidden="0" w:uiPriority="64" w:unhideWhenUsed="0"/>
-    <w:lsdException w:name="Medium List 1" w:semiHidden="0" w:uiPriority="65" w:unhideWhenUsed="0"/>
-    <w:lsdException w:name="Medium List 2" w:semiHidden="0" w:uiPriority="66" w:unhideWhenUsed="0"/>
-    <w:lsdException w:name="Medium Grid 1" w:semiHidden="0" w:uiPriority="67" w:unhideWhenUsed="0"/>
-    <w:lsdException w:name="Medium Grid 2" w:semiHidden="0" w:uiPriority="68" w:unhideWhenUsed="0"/>
-    <w:lsdException w:name="Medium Grid 3" w:semiHidden="0" w:uiPriority="69" w:unhideWhenUsed="0"/>
-    <w:lsdException w:name="Dark List" w:semiHidden="0" w:uiPriority="70" w:unhideWhenUsed="0"/>
-    <w:lsdException w:name="Colorful Shading" w:semiHidden="0" w:uiPriority="71" w:unhideWhenUsed="0"/>
-    <w:lsdException w:name="Colorful List" w:semiHidden="0" w:uiPriority="72" w:unhideWhenUsed="0"/>
-    <w:lsdException w:name="Colorful Grid" w:semiHidden="0" w:uiPriority="73" w:unhideWhenUsed="0"/>
-    <w:lsdException w:name="Light Shading Accent 1" w:semiHidden="0" w:uiPriority="60" w:unhideWhenUsed="0"/>
-    <w:lsdException w:name="Light List Accent 1" w:semiHidden="0" w:uiPriority="61" w:unhideWhenUsed="0"/>
-    <w:lsdException w:name="Light Grid Accent 1" w:semiHidden="0" w:uiPriority="62" w:unhideWhenUsed="0"/>
-    <w:lsdException w:name="Medium Shading 1 Accent 1" w:semiHidden="0" w:uiPriority="63" w:unhideWhenUsed="0"/>
-    <w:lsdException w:name="Medium Shading 2 Accent 1" w:semiHidden="0" w:uiPriority="64" w:unhideWhenUsed="0"/>
-    <w:lsdException w:name="Medium List 1 Accent 1" w:semiHidden="0" w:uiPriority="65" w:unhideWhenUsed="0"/>
-    <w:lsdException w:name="Revision" w:unhideWhenUsed="0"/>
-    <w:lsdException w:name="List Paragraph" w:semiHidden="0" w:uiPriority="34" w:unhideWhenUsed="0" w:qFormat="1"/>
-    <w:lsdException w:name="Quote" w:semiHidden="0" w:uiPriority="29" w:unhideWhenUsed="0" w:qFormat="1"/>
-    <w:lsdException w:name="Intense Quote" w:semiHidden="0" w:uiPriority="30" w:unhideWhenUsed="0" w:qFormat="1"/>
-    <w:lsdException w:name="Medium List 2 Accent 1" w:semiHidden="0" w:uiPriority="66" w:unhideWhenUsed="0"/>
-    <w:lsdException w:name="Medium Grid 1 Accent 1" w:semiHidden="0" w:uiPriority="67" w:unhideWhenUsed="0"/>
-    <w:lsdException w:name="Medium Grid 2 Accent 1" w:semiHidden="0" w:uiPriority="68" w:unhideWhenUsed="0"/>
-    <w:lsdException w:name="Medium Grid 3 Accent 1" w:semiHidden="0" w:uiPriority="69" w:unhideWhenUsed="0"/>
-    <w:lsdException w:name="Dark List Accent 1" w:semiHidden="0" w:uiPriority="70" w:unhideWhenUsed="0"/>
-    <w:lsdException w:name="Colorful Shading Accent 1" w:semiHidden="0" w:uiPriority="71" w:unhideWhenUsed="0"/>
-    <w:lsdException w:name="Colorful List Accent 1" w:semiHidden="0" w:uiPriority="72" w:unhideWhenUsed="0"/>
-    <w:lsdException w:name="Colorful Grid Accent 1" w:semiHidden="0" w:uiPriority="73" w:unhideWhenUsed="0"/>
-    <w:lsdException w:name="Light Shading Accent 2" w:semiHidden="0" w:uiPriority="60" w:unhideWhenUsed="0"/>
-    <w:lsdException w:name="Light List Accent 2" w:semiHidden="0" w:uiPriority="61" w:unhideWhenUsed="0"/>
-    <w:lsdException w:name="Light Grid Accent 2" w:semiHidden="0" w:uiPriority="62" w:unhideWhenUsed="0"/>
-    <w:lsdException w:name="Medium Shading 1 Accent 2" w:semiHidden="0" w:uiPriority="63" w:unhideWhenUsed="0"/>
-    <w:lsdException w:name="Medium Shading 2 Accent 2" w:semiHidden="0" w:uiPriority="64" w:unhideWhenUsed="0"/>
-    <w:lsdException w:name="Medium List 1 Accent 2" w:semiHidden="0" w:uiPriority="65" w:unhideWhenUsed="0"/>
-    <w:lsdException w:name="Medium List 2 Accent 2" w:semiHidden="0" w:uiPriority="66" w:unhideWhenUsed="0"/>
-    <w:lsdException w:name="Medium Grid 1 Accent 2" w:semiHidden="0" w:uiPriority="67" w:unhideWhenUsed="0"/>
-    <w:lsdException w:name="Medium Grid 2 Accent 2" w:semiHidden="0" w:uiPriority="68" w:unhideWhenUsed="0"/>
-    <w:lsdException w:name="Medium Grid 3 Accent 2" w:semiHidden="0" w:uiPriority="69" w:unhideWhenUsed="0"/>
-    <w:lsdException w:name="Dark List Accent 2" w:semiHidden="0" w:uiPriority="70" w:unhideWhenUsed="0"/>
-    <w:lsdException w:name="Colorful Shading Accent 2" w:semiHidden="0" w:uiPriority="71" w:unhideWhenUsed="0"/>
-    <w:lsdException w:name="Colorful List Accent 2" w:semiHidden="0" w:uiPriority="72" w:unhideWhenUsed="0"/>
-    <w:lsdException w:name="Colorful Grid Accent 2" w:semiHidden="0" w:uiPriority="73" w:unhideWhenUsed="0"/>
-    <w:lsdException w:name="Light Shading Accent 3" w:semiHidden="0" w:uiPriority="60" w:unhideWhenUsed="0"/>
-    <w:lsdException w:name="Light List Accent 3" w:semiHidden="0" w:uiPriority="61" w:unhideWhenUsed="0"/>
-    <w:lsdException w:name="Light Grid Accent 3" w:semiHidden="0" w:uiPriority="62" w:unhideWhenUsed="0"/>
-    <w:lsdException w:name="Medium Shading 1 Accent 3" w:semiHidden="0" w:uiPriority="63" w:unhideWhenUsed="0"/>
-    <w:lsdException w:name="Medium Shading 2 Accent 3" w:semiHidden="0" w:uiPriority="64" w:unhideWhenUsed="0"/>
-    <w:lsdException w:name="Medium List 1 Accent 3" w:semiHidden="0" w:uiPriority="65" w:unhideWhenUsed="0"/>
-    <w:lsdException w:name="Medium List 2 Accent 3" w:semiHidden="0" w:uiPriority="66" w:unhideWhenUsed="0"/>
-    <w:lsdException w:name="Medium Grid 1 Accent 3" w:semiHidden="0" w:uiPriority="67" w:unhideWhenUsed="0"/>
-    <w:lsdException w:name="Medium Grid 2 Accent 3" w:semiHidden="0" w:uiPriority="68" w:unhideWhenUsed="0"/>
-    <w:lsdException w:name="Medium Grid 3 Accent 3" w:semiHidden="0" w:uiPriority="69" w:unhideWhenUsed="0"/>
-    <w:lsdException w:name="Dark List Accent 3" w:semiHidden="0" w:uiPriority="70" w:unhideWhenUsed="0"/>
-    <w:lsdException w:name="Colorful Shading Accent 3" w:semiHidden="0" w:uiPriority="71" w:unhideWhenUsed="0"/>
-    <w:lsdException w:name="Colorful List Accent 3" w:semiHidden="0" w:uiPriority="72" w:unhideWhenUsed="0"/>
-    <w:lsdException w:name="Colorful Grid Accent 3" w:semiHidden="0" w:uiPriority="73" w:unhideWhenUsed="0"/>
-    <w:lsdException w:name="Light Shading Accent 4" w:semiHidden="0" w:uiPriority="60" w:unhideWhenUsed="0"/>
-    <w:lsdException w:name="Light List Accent 4" w:semiHidden="0" w:uiPriority="61" w:unhideWhenUsed="0"/>
-    <w:lsdException w:name="Light Grid Accent 4" w:semiHidden="0" w:uiPriority="62" w:unhideWhenUsed="0"/>
-    <w:lsdException w:name="Medium Shading 1 Accent 4" w:semiHidden="0" w:uiPriority="63" w:unhideWhenUsed="0"/>
-    <w:lsdException w:name="Medium Shading 2 Accent 4" w:semiHidden="0" w:uiPriority="64" w:unhideWhenUsed="0"/>
-    <w:lsdException w:name="Medium List 1 Accent 4" w:semiHidden="0" w:uiPriority="65" w:unhideWhenUsed="0"/>
-    <w:lsdException w:name="Medium List 2 Accent 4" w:semiHidden="0" w:uiPriority="66" w:unhideWhenUsed="0"/>
-    <w:lsdException w:name="Medium Grid 1 Accent 4" w:semiHidden="0" w:uiPriority="67" w:unhideWhenUsed="0"/>
-    <w:lsdException w:name="Medium Grid 2 Accent 4" w:semiHidden="0" w:uiPriority="68" w:unhideWhenUsed="0"/>
-    <w:lsdException w:name="Medium Grid 3 Accent 4" w:semiHidden="0" w:uiPriority="69" w:unhideWhenUsed="0"/>
-    <w:lsdException w:name="Dark List Accent 4" w:semiHidden="0" w:uiPriority="70" w:unhideWhenUsed="0"/>
-    <w:lsdException w:name="Colorful Shading Accent 4" w:semiHidden="0" w:uiPriority="71" w:unhideWhenUsed="0"/>
-    <w:lsdException w:name="Colorful List Accent 4" w:semiHidden="0" w:uiPriority="72" w:unhideWhenUsed="0"/>
-    <w:lsdException w:name="Colorful Grid Accent 4" w:semiHidden="0" w:uiPriority="73" w:unhideWhenUsed="0"/>
-    <w:lsdException w:name="Light Shading Accent 5" w:semiHidden="0" w:uiPriority="60" w:unhideWhenUsed="0"/>
-    <w:lsdException w:name="Light List Accent 5" w:semiHidden="0" w:uiPriority="61" w:unhideWhenUsed="0"/>
-    <w:lsdException w:name="Light Grid Accent 5" w:semiHidden="0" w:uiPriority="62" w:unhideWhenUsed="0"/>
-    <w:lsdException w:name="Medium Shading 1 Accent 5" w:semiHidden="0" w:uiPriority="63" w:unhideWhenUsed="0"/>
-    <w:lsdException w:name="Medium Shading 2 Accent 5" w:semiHidden="0" w:uiPriority="64" w:unhideWhenUsed="0"/>
-    <w:lsdException w:name="Medium List 1 Accent 5" w:semiHidden="0" w:uiPriority="65" w:unhideWhenUsed="0"/>
-    <w:lsdException w:name="Medium List 2 Accent 5" w:semiHidden="0" w:uiPriority="66" w:unhideWhenUsed="0"/>
-    <w:lsdException w:name="Medium Grid 1 Accent 5" w:semiHidden="0" w:uiPriority="67" w:unhideWhenUsed="0"/>
-    <w:lsdException w:name="Medium Grid 2 Accent 5" w:semiHidden="0" w:uiPriority="68" w:unhideWhenUsed="0"/>
-    <w:lsdException w:name="Medium Grid 3 Accent 5" w:semiHidden="0" w:uiPriority="69" w:unhideWhenUsed="0"/>
-    <w:lsdException w:name="Dark List Accent 5" w:semiHidden="0" w:uiPriority="70" w:unhideWhenUsed="0"/>
-    <w:lsdException w:name="Colorful Shading Accent 5" w:semiHidden="0" w:uiPriority="71" w:unhideWhenUsed="0"/>
-    <w:lsdException w:name="Colorful List Accent 5" w:semiHidden="0" w:uiPriority="72" w:unhideWhenUsed="0"/>
-    <w:lsdException w:name="Colorful Grid Accent 5" w:semiHidden="0" w:uiPriority="73" w:unhideWhenUsed="0"/>
-    <w:lsdException w:name="Light Shading Accent 6" w:semiHidden="0" w:uiPriority="60" w:unhideWhenUsed="0"/>
-    <w:lsdException w:name="Light List Accent 6" w:semiHidden="0" w:uiPriority="61" w:unhideWhenUsed="0"/>
-    <w:lsdException w:name="Light Grid Accent 6" w:semiHidden="0" w:uiPriority="62" w:unhideWhenUsed="0"/>
-    <w:lsdException w:name="Medium Shading 1 Accent 6" w:semiHidden="0" w:uiPriority="63" w:unhideWhenUsed="0"/>
-    <w:lsdException w:name="Medium Shading 2 Accent 6" w:semiHidden="0" w:uiPriority="64" w:unhideWhenUsed="0"/>
-    <w:lsdException w:name="Medium List 1 Accent 6" w:semiHidden="0" w:uiPriority="65" w:unhideWhenUsed="0"/>
-    <w:lsdException w:name="Medium List 2 Accent 6" w:semiHidden="0" w:uiPriority="66" w:unhideWhenUsed="0"/>
-    <w:lsdException w:name="Medium Grid 1 Accent 6" w:semiHidden="0" w:uiPriority="67" w:unhideWhenUsed="0"/>
-    <w:lsdException w:name="Medium Grid 2 Accent 6" w:semiHidden="0" w:uiPriority="68" w:unhideWhenUsed="0"/>
-    <w:lsdException w:name="Medium Grid 3 Accent 6" w:semiHidden="0" w:uiPriority="69" w:unhideWhenUsed="0"/>
-    <w:lsdException w:name="Dark List Accent 6" w:semiHidden="0" w:uiPriority="70" w:unhideWhenUsed="0"/>
-    <w:lsdException w:name="Colorful Shading Accent 6" w:semiHidden="0" w:uiPriority="71" w:unhideWhenUsed="0"/>
-    <w:lsdException w:name="Colorful List Accent 6" w:semiHidden="0" w:uiPriority="72" w:unhideWhenUsed="0"/>
-    <w:lsdException w:name="Colorful Grid Accent 6" w:semiHidden="0" w:uiPriority="73" w:unhideWhenUsed="0"/>
-    <w:lsdException w:name="Subtle Emphasis" w:semiHidden="0" w:uiPriority="19" w:unhideWhenUsed="0" w:qFormat="1"/>
-    <w:lsdException w:name="Intense Emphasis" w:semiHidden="0" w:uiPriority="21" w:unhideWhenUsed="0" w:qFormat="1"/>
-    <w:lsdException w:name="Subtle Reference" w:semiHidden="0" w:uiPriority="31" w:unhideWhenUsed="0" w:qFormat="1"/>
-    <w:lsdException w:name="Intense Reference" w:semiHidden="0" w:uiPriority="32" w:unhideWhenUsed="0" w:qFormat="1"/>
-    <w:lsdException w:name="Book Title" w:semiHidden="0" w:uiPriority="33" w:unhideWhenUsed="0" w:qFormat="1"/>
-    <w:lsdException w:name="Bibliography" w:uiPriority="37"/>
-    <w:lsdException w:name="TOC Heading" w:uiPriority="39" w:qFormat="1"/>
+  <w:latentStyles w:defLockedState="0" w:defUIPriority="99" w:defSemiHidden="0" w:defUnhideWhenUsed="0" w:defQFormat="0" w:count="375">
+    <w:lsdException w:name="Normal" w:uiPriority="0" w:qFormat="1"/>
+    <w:lsdException w:name="heading 1" w:uiPriority="9" w:qFormat="1"/>
+    <w:lsdException w:name="heading 2" w:semiHidden="1" w:uiPriority="9" w:unhideWhenUsed="1" w:qFormat="1"/>
+    <w:lsdException w:name="heading 3" w:semiHidden="1" w:uiPriority="9" w:unhideWhenUsed="1" w:qFormat="1"/>
+    <w:lsdException w:name="heading 4" w:semiHidden="1" w:uiPriority="9" w:unhideWhenUsed="1" w:qFormat="1"/>
+    <w:lsdException w:name="heading 5" w:semiHidden="1" w:uiPriority="9" w:unhideWhenUsed="1" w:qFormat="1"/>
+    <w:lsdException w:name="heading 6" w:semiHidden="1" w:uiPriority="9" w:unhideWhenUsed="1" w:qFormat="1"/>
+    <w:lsdException w:name="heading 7" w:semiHidden="1" w:uiPriority="9" w:unhideWhenUsed="1" w:qFormat="1"/>
+    <w:lsdException w:name="heading 8" w:semiHidden="1" w:uiPriority="9" w:unhideWhenUsed="1" w:qFormat="1"/>
+    <w:lsdException w:name="heading 9" w:semiHidden="1" w:uiPriority="9" w:unhideWhenUsed="1" w:qFormat="1"/>
+    <w:lsdException w:name="index 1" w:semiHidden="1" w:unhideWhenUsed="1"/>
+    <w:lsdException w:name="index 2" w:semiHidden="1" w:unhideWhenUsed="1"/>
+    <w:lsdException w:name="index 3" w:semiHidden="1" w:unhideWhenUsed="1"/>
+    <w:lsdException w:name="index 4" w:semiHidden="1" w:unhideWhenUsed="1"/>
+    <w:lsdException w:name="index 5" w:semiHidden="1" w:unhideWhenUsed="1"/>
+    <w:lsdException w:name="index 6" w:semiHidden="1" w:unhideWhenUsed="1"/>
+    <w:lsdException w:name="index 7" w:semiHidden="1" w:unhideWhenUsed="1"/>
+    <w:lsdException w:name="index 8" w:semiHidden="1" w:unhideWhenUsed="1"/>
+    <w:lsdException w:name="index 9" w:semiHidden="1" w:unhideWhenUsed="1"/>
+    <w:lsdException w:name="toc 1" w:semiHidden="1" w:uiPriority="39" w:unhideWhenUsed="1"/>
+    <w:lsdException w:name="toc 2" w:semiHidden="1" w:uiPriority="39" w:unhideWhenUsed="1"/>
+    <w:lsdException w:name="toc 3" w:semiHidden="1" w:uiPriority="39" w:unhideWhenUsed="1"/>
+    <w:lsdException w:name="toc 4" w:semiHidden="1" w:uiPriority="39" w:unhideWhenUsed="1"/>
+    <w:lsdException w:name="toc 5" w:semiHidden="1" w:uiPriority="39" w:unhideWhenUsed="1"/>
+    <w:lsdException w:name="toc 6" w:semiHidden="1" w:uiPriority="39" w:unhideWhenUsed="1"/>
+    <w:lsdException w:name="toc 7" w:semiHidden="1" w:uiPriority="39" w:unhideWhenUsed="1"/>
+    <w:lsdException w:name="toc 8" w:semiHidden="1" w:uiPriority="39" w:unhideWhenUsed="1"/>
+    <w:lsdException w:name="toc 9" w:semiHidden="1" w:uiPriority="39" w:unhideWhenUsed="1"/>
+    <w:lsdException w:name="Normal Indent" w:semiHidden="1" w:unhideWhenUsed="1"/>
+    <w:lsdException w:name="footnote text" w:semiHidden="1" w:unhideWhenUsed="1"/>
+    <w:lsdException w:name="annotation text" w:semiHidden="1" w:unhideWhenUsed="1"/>
+    <w:lsdException w:name="header" w:semiHidden="1" w:unhideWhenUsed="1"/>
+    <w:lsdException w:name="footer" w:semiHidden="1" w:unhideWhenUsed="1"/>
+    <w:lsdException w:name="index heading" w:semiHidden="1" w:unhideWhenUsed="1"/>
+    <w:lsdException w:name="caption" w:semiHidden="1" w:uiPriority="35" w:unhideWhenUsed="1" w:qFormat="1"/>
+    <w:lsdException w:name="table of figures" w:semiHidden="1" w:unhideWhenUsed="1"/>
+    <w:lsdException w:name="envelope address" w:semiHidden="1" w:unhideWhenUsed="1"/>
+    <w:lsdException w:name="envelope return" w:semiHidden="1" w:unhideWhenUsed="1"/>
+    <w:lsdException w:name="footnote reference" w:semiHidden="1" w:unhideWhenUsed="1"/>
+    <w:lsdException w:name="annotation reference" w:semiHidden="1" w:unhideWhenUsed="1"/>
+    <w:lsdException w:name="line number" w:semiHidden="1" w:unhideWhenUsed="1"/>
+    <w:lsdException w:name="page number" w:semiHidden="1" w:unhideWhenUsed="1"/>
+    <w:lsdException w:name="endnote reference" w:semiHidden="1" w:unhideWhenUsed="1"/>
+    <w:lsdException w:name="endnote text" w:semiHidden="1" w:unhideWhenUsed="1"/>
+    <w:lsdException w:name="table of authorities" w:semiHidden="1" w:unhideWhenUsed="1"/>
+    <w:lsdException w:name="macro" w:semiHidden="1" w:unhideWhenUsed="1"/>
+    <w:lsdException w:name="toa heading" w:semiHidden="1" w:unhideWhenUsed="1"/>
+    <w:lsdException w:name="List" w:semiHidden="1" w:unhideWhenUsed="1"/>
+    <w:lsdException w:name="List Bullet" w:semiHidden="1" w:unhideWhenUsed="1"/>
+    <w:lsdException w:name="List Number" w:semiHidden="1" w:unhideWhenUsed="1"/>
+    <w:lsdException w:name="List 2" w:semiHidden="1" w:unhideWhenUsed="1"/>
+    <w:lsdException w:name="List 3" w:semiHidden="1" w:unhideWhenUsed="1"/>
+    <w:lsdException w:name="List 4" w:semiHidden="1" w:unhideWhenUsed="1"/>
+    <w:lsdException w:name="List 5" w:semiHidden="1" w:unhideWhenUsed="1"/>
+    <w:lsdException w:name="List Bullet 2" w:semiHidden="1" w:unhideWhenUsed="1"/>
+    <w:lsdException w:name="List Bullet 3" w:semiHidden="1" w:unhideWhenUsed="1"/>
+    <w:lsdException w:name="List Bullet 4" w:semiHidden="1" w:unhideWhenUsed="1"/>
+    <w:lsdException w:name="List Bullet 5" w:semiHidden="1" w:unhideWhenUsed="1"/>
+    <w:lsdException w:name="List Number 2" w:semiHidden="1" w:unhideWhenUsed="1"/>
+    <w:lsdException w:name="List Number 3" w:semiHidden="1" w:unhideWhenUsed="1"/>
+    <w:lsdException w:name="List Number 4" w:semiHidden="1" w:unhideWhenUsed="1"/>
+    <w:lsdException w:name="List Number 5" w:semiHidden="1" w:unhideWhenUsed="1"/>
+    <w:lsdException w:name="Title" w:uiPriority="10" w:qFormat="1"/>
+    <w:lsdException w:name="Closing" w:semiHidden="1" w:unhideWhenUsed="1"/>
+    <w:lsdException w:name="Signature" w:semiHidden="1" w:unhideWhenUsed="1"/>
+    <w:lsdException w:name="Default Paragraph Font" w:semiHidden="1" w:uiPriority="1" w:unhideWhenUsed="1"/>
+    <w:lsdException w:name="Body Text" w:semiHidden="1" w:unhideWhenUsed="1"/>
+    <w:lsdException w:name="Body Text Indent" w:semiHidden="1" w:unhideWhenUsed="1"/>
+    <w:lsdException w:name="List Continue" w:semiHidden="1" w:unhideWhenUsed="1"/>
+    <w:lsdException w:name="List Continue 2" w:semiHidden="1" w:unhideWhenUsed="1"/>
+    <w:lsdException w:name="List Continue 3" w:semiHidden="1" w:unhideWhenUsed="1"/>
+    <w:lsdException w:name="List Continue 4" w:semiHidden="1" w:unhideWhenUsed="1"/>
+    <w:lsdException w:name="List Continue 5" w:semiHidden="1" w:unhideWhenUsed="1"/>
+    <w:lsdException w:name="Message Header" w:semiHidden="1" w:unhideWhenUsed="1"/>
+    <w:lsdException w:name="Subtitle" w:uiPriority="11" w:qFormat="1"/>
+    <w:lsdException w:name="Salutation" w:semiHidden="1" w:unhideWhenUsed="1"/>
+    <w:lsdException w:name="Date" w:semiHidden="1" w:unhideWhenUsed="1"/>
+    <w:lsdException w:name="Body Text First Indent" w:semiHidden="1" w:unhideWhenUsed="1"/>
+    <w:lsdException w:name="Body Text First Indent 2" w:semiHidden="1" w:unhideWhenUsed="1"/>
+    <w:lsdException w:name="Note Heading" w:semiHidden="1" w:unhideWhenUsed="1"/>
+    <w:lsdException w:name="Body Text 2" w:semiHidden="1" w:unhideWhenUsed="1"/>
+    <w:lsdException w:name="Body Text 3" w:semiHidden="1" w:unhideWhenUsed="1"/>
+    <w:lsdException w:name="Body Text Indent 2" w:semiHidden="1" w:unhideWhenUsed="1"/>
+    <w:lsdException w:name="Body Text Indent 3" w:semiHidden="1" w:unhideWhenUsed="1"/>
+    <w:lsdException w:name="Block Text" w:semiHidden="1" w:unhideWhenUsed="1"/>
+    <w:lsdException w:name="Hyperlink" w:semiHidden="1" w:unhideWhenUsed="1"/>
+    <w:lsdException w:name="FollowedHyperlink" w:semiHidden="1" w:unhideWhenUsed="1"/>
+    <w:lsdException w:name="Strong" w:uiPriority="22" w:qFormat="1"/>
+    <w:lsdException w:name="Emphasis" w:uiPriority="20" w:qFormat="1"/>
+    <w:lsdException w:name="Document Map" w:semiHidden="1" w:unhideWhenUsed="1"/>
+    <w:lsdException w:name="Plain Text" w:semiHidden="1" w:unhideWhenUsed="1"/>
+    <w:lsdException w:name="E-mail Signature" w:semiHidden="1" w:unhideWhenUsed="1"/>
+    <w:lsdException w:name="HTML Top of Form" w:semiHidden="1" w:unhideWhenUsed="1"/>
+    <w:lsdException w:name="HTML Bottom of Form" w:semiHidden="1" w:unhideWhenUsed="1"/>
+    <w:lsdException w:name="Normal (Web)" w:semiHidden="1" w:unhideWhenUsed="1"/>
+    <w:lsdException w:name="HTML Acronym" w:semiHidden="1" w:unhideWhenUsed="1"/>
+    <w:lsdException w:name="HTML Address" w:semiHidden="1" w:unhideWhenUsed="1"/>
+    <w:lsdException w:name="HTML Cite" w:semiHidden="1" w:unhideWhenUsed="1"/>
+    <w:lsdException w:name="HTML Code" w:semiHidden="1" w:unhideWhenUsed="1"/>
+    <w:lsdException w:name="HTML Definition" w:semiHidden="1" w:unhideWhenUsed="1"/>
+    <w:lsdException w:name="HTML Keyboard" w:semiHidden="1" w:unhideWhenUsed="1"/>
+    <w:lsdException w:name="HTML Preformatted" w:semiHidden="1" w:unhideWhenUsed="1"/>
+    <w:lsdException w:name="HTML Sample" w:semiHidden="1" w:unhideWhenUsed="1"/>
+    <w:lsdException w:name="HTML Typewriter" w:semiHidden="1" w:unhideWhenUsed="1"/>
+    <w:lsdException w:name="HTML Variable" w:semiHidden="1" w:unhideWhenUsed="1"/>
+    <w:lsdException w:name="Normal Table" w:semiHidden="1" w:unhideWhenUsed="1"/>
+    <w:lsdException w:name="annotation subject" w:semiHidden="1" w:unhideWhenUsed="1"/>
+    <w:lsdException w:name="No List" w:semiHidden="1" w:unhideWhenUsed="1"/>
+    <w:lsdException w:name="Outline List 1" w:semiHidden="1" w:unhideWhenUsed="1"/>
+    <w:lsdException w:name="Outline List 2" w:semiHidden="1" w:unhideWhenUsed="1"/>
+    <w:lsdException w:name="Outline List 3" w:semiHidden="1" w:unhideWhenUsed="1"/>
+    <w:lsdException w:name="Table Simple 1" w:semiHidden="1" w:unhideWhenUsed="1"/>
+    <w:lsdException w:name="Table Simple 2" w:semiHidden="1" w:unhideWhenUsed="1"/>
+    <w:lsdException w:name="Table Simple 3" w:semiHidden="1" w:unhideWhenUsed="1"/>
+    <w:lsdException w:name="Table Classic 1" w:semiHidden="1" w:unhideWhenUsed="1"/>
+    <w:lsdException w:name="Table Classic 2" w:semiHidden="1" w:unhideWhenUsed="1"/>
+    <w:lsdException w:name="Table Classic 3" w:semiHidden="1" w:unhideWhenUsed="1"/>
+    <w:lsdException w:name="Table Classic 4" w:semiHidden="1" w:unhideWhenUsed="1"/>
+    <w:lsdException w:name="Table Colorful 1" w:semiHidden="1" w:unhideWhenUsed="1"/>
+    <w:lsdException w:name="Table Colorful 2" w:semiHidden="1" w:unhideWhenUsed="1"/>
+    <w:lsdException w:name="Table Colorful 3" w:semiHidden="1" w:unhideWhenUsed="1"/>
+    <w:lsdException w:name="Table Columns 1" w:semiHidden="1" w:unhideWhenUsed="1"/>
+    <w:lsdException w:name="Table Columns 2" w:semiHidden="1" w:unhideWhenUsed="1"/>
+    <w:lsdException w:name="Table Columns 3" w:semiHidden="1" w:unhideWhenUsed="1"/>
+    <w:lsdException w:name="Table Columns 4" w:semiHidden="1" w:unhideWhenUsed="1"/>
+    <w:lsdException w:name="Table Columns 5" w:semiHidden="1" w:unhideWhenUsed="1"/>
+    <w:lsdException w:name="Table Grid 1" w:semiHidden="1" w:unhideWhenUsed="1"/>
+    <w:lsdException w:name="Table Grid 2" w:semiHidden="1" w:unhideWhenUsed="1"/>
+    <w:lsdException w:name="Table Grid 3" w:semiHidden="1" w:unhideWhenUsed="1"/>
+    <w:lsdException w:name="Table Grid 4" w:semiHidden="1" w:unhideWhenUsed="1"/>
+    <w:lsdException w:name="Table Grid 5" w:semiHidden="1" w:unhideWhenUsed="1"/>
+    <w:lsdException w:name="Table Grid 6" w:semiHidden="1" w:unhideWhenUsed="1"/>
+    <w:lsdException w:name="Table Grid 7" w:semiHidden="1" w:unhideWhenUsed="1"/>
+    <w:lsdException w:name="Table Grid 8" w:semiHidden="1" w:unhideWhenUsed="1"/>
+    <w:lsdException w:name="Table List 1" w:semiHidden="1" w:unhideWhenUsed="1"/>
+    <w:lsdException w:name="Table List 2" w:semiHidden="1" w:unhideWhenUsed="1"/>
+    <w:lsdException w:name="Table List 3" w:semiHidden="1" w:unhideWhenUsed="1"/>
+    <w:lsdException w:name="Table List 4" w:semiHidden="1" w:unhideWhenUsed="1"/>
+    <w:lsdException w:name="Table List 5" w:semiHidden="1" w:unhideWhenUsed="1"/>
+    <w:lsdException w:name="Table List 6" w:semiHidden="1" w:unhideWhenUsed="1"/>
+    <w:lsdException w:name="Table List 7" w:semiHidden="1" w:unhideWhenUsed="1"/>
+    <w:lsdException w:name="Table List 8" w:semiHidden="1" w:unhideWhenUsed="1"/>
+    <w:lsdException w:name="Table 3D effects 1" w:semiHidden="1" w:unhideWhenUsed="1"/>
+    <w:lsdException w:name="Table 3D effects 2" w:semiHidden="1" w:unhideWhenUsed="1"/>
+    <w:lsdException w:name="Table 3D effects 3" w:semiHidden="1" w:unhideWhenUsed="1"/>
+    <w:lsdException w:name="Table Contemporary" w:semiHidden="1" w:unhideWhenUsed="1"/>
+    <w:lsdException w:name="Table Elegant" w:semiHidden="1" w:unhideWhenUsed="1"/>
+    <w:lsdException w:name="Table Professional" w:semiHidden="1" w:unhideWhenUsed="1"/>
+    <w:lsdException w:name="Table Subtle 1" w:semiHidden="1" w:unhideWhenUsed="1"/>
+    <w:lsdException w:name="Table Subtle 2" w:semiHidden="1" w:unhideWhenUsed="1"/>
+    <w:lsdException w:name="Table Web 1" w:semiHidden="1" w:unhideWhenUsed="1"/>
+    <w:lsdException w:name="Table Web 2" w:semiHidden="1" w:unhideWhenUsed="1"/>
+    <w:lsdException w:name="Table Web 3" w:semiHidden="1" w:unhideWhenUsed="1"/>
+    <w:lsdException w:name="Balloon Text" w:semiHidden="1" w:unhideWhenUsed="1"/>
+    <w:lsdException w:name="Table Grid" w:semiHidden="1" w:uiPriority="39" w:unhideWhenUsed="1"/>
+    <w:lsdException w:name="Table Theme" w:semiHidden="1" w:unhideWhenUsed="1"/>
+    <w:lsdException w:name="Placeholder Text" w:semiHidden="1"/>
+    <w:lsdException w:name="No Spacing" w:uiPriority="1" w:qFormat="1"/>
+    <w:lsdException w:name="Light Shading" w:uiPriority="60"/>
+    <w:lsdException w:name="Light List" w:uiPriority="61"/>
+    <w:lsdException w:name="Light Grid" w:uiPriority="62"/>
+    <w:lsdException w:name="Medium Shading 1" w:uiPriority="63"/>
+    <w:lsdException w:name="Medium Shading 2" w:uiPriority="64"/>
+    <w:lsdException w:name="Medium List 1" w:uiPriority="65"/>
+    <w:lsdException w:name="Medium List 2" w:uiPriority="66"/>
+    <w:lsdException w:name="Medium Grid 1" w:uiPriority="67"/>
+    <w:lsdException w:name="Medium Grid 2" w:uiPriority="68"/>
+    <w:lsdException w:name="Medium Grid 3" w:uiPriority="69"/>
+    <w:lsdException w:name="Dark List" w:uiPriority="70"/>
+    <w:lsdException w:name="Colorful Shading" w:uiPriority="71"/>
+    <w:lsdException w:name="Colorful List" w:uiPriority="72"/>
+    <w:lsdException w:name="Colorful Grid" w:uiPriority="73"/>
+    <w:lsdException w:name="Light Shading Accent 1" w:uiPriority="60"/>
+    <w:lsdException w:name="Light List Accent 1" w:uiPriority="61"/>
+    <w:lsdException w:name="Light Grid Accent 1" w:uiPriority="62"/>
+    <w:lsdException w:name="Medium Shading 1 Accent 1" w:uiPriority="63"/>
+    <w:lsdException w:name="Medium Shading 2 Accent 1" w:uiPriority="64"/>
+    <w:lsdException w:name="Medium List 1 Accent 1" w:uiPriority="65"/>
+    <w:lsdException w:name="Revision" w:semiHidden="1"/>
+    <w:lsdException w:name="List Paragraph" w:uiPriority="34" w:qFormat="1"/>
+    <w:lsdException w:name="Quote" w:uiPriority="29" w:qFormat="1"/>
+    <w:lsdException w:name="Intense Quote" w:uiPriority="30" w:qFormat="1"/>
+    <w:lsdException w:name="Medium List 2 Accent 1" w:uiPriority="66"/>
+    <w:lsdException w:name="Medium Grid 1 Accent 1" w:uiPriority="67"/>
+    <w:lsdException w:name="Medium Grid 2 Accent 1" w:uiPriority="68"/>
+    <w:lsdException w:name="Medium Grid 3 Accent 1" w:uiPriority="69"/>
+    <w:lsdException w:name="Dark List Accent 1" w:uiPriority="70"/>
+    <w:lsdException w:name="Colorful Shading Accent 1" w:uiPriority="71"/>
+    <w:lsdException w:name="Colorful List Accent 1" w:uiPriority="72"/>
+    <w:lsdException w:name="Colorful Grid Accent 1" w:uiPriority="73"/>
+    <w:lsdException w:name="Light Shading Accent 2" w:uiPriority="60"/>
+    <w:lsdException w:name="Light List Accent 2" w:uiPriority="61"/>
+    <w:lsdException w:name="Light Grid Accent 2" w:uiPriority="62"/>
+    <w:lsdException w:name="Medium Shading 1 Accent 2" w:uiPriority="63"/>
+    <w:lsdException w:name="Medium Shading 2 Accent 2" w:uiPriority="64"/>
+    <w:lsdException w:name="Medium List 1 Accent 2" w:uiPriority="65"/>
+    <w:lsdException w:name="Medium List 2 Accent 2" w:uiPriority="66"/>
+    <w:lsdException w:name="Medium Grid 1 Accent 2" w:uiPriority="67"/>
+    <w:lsdException w:name="Medium Grid 2 Accent 2" w:uiPriority="68"/>
+    <w:lsdException w:name="Medium Grid 3 Accent 2" w:uiPriority="69"/>
+    <w:lsdException w:name="Dark List Accent 2" w:uiPriority="70"/>
+    <w:lsdException w:name="Colorful Shading Accent 2" w:uiPriority="71"/>
+    <w:lsdException w:name="Colorful List Accent 2" w:uiPriority="72"/>
+    <w:lsdException w:name="Colorful Grid Accent 2" w:uiPriority="73"/>
+    <w:lsdException w:name="Light Shading Accent 3" w:uiPriority="60"/>
+    <w:lsdException w:name="Light List Accent 3" w:uiPriority="61"/>
+    <w:lsdException w:name="Light Grid Accent 3" w:uiPriority="62"/>
+    <w:lsdException w:name="Medium Shading 1 Accent 3" w:uiPriority="63"/>
+    <w:lsdException w:name="Medium Shading 2 Accent 3" w:uiPriority="64"/>
+    <w:lsdException w:name="Medium List 1 Accent 3" w:uiPriority="65"/>
+    <w:lsdException w:name="Medium List 2 Accent 3" w:uiPriority="66"/>
+    <w:lsdException w:name="Medium Grid 1 Accent 3" w:uiPriority="67"/>
+    <w:lsdException w:name="Medium Grid 2 Accent 3" w:uiPriority="68"/>
+    <w:lsdException w:name="Medium Grid 3 Accent 3" w:uiPriority="69"/>
+    <w:lsdException w:name="Dark List Accent 3" w:uiPriority="70"/>
+    <w:lsdException w:name="Colorful Shading Accent 3" w:uiPriority="71"/>
+    <w:lsdException w:name="Colorful List Accent 3" w:uiPriority="72"/>
+    <w:lsdException w:name="Colorful Grid Accent 3" w:uiPriority="73"/>
+    <w:lsdException w:name="Light Shading Accent 4" w:uiPriority="60"/>
+    <w:lsdException w:name="Light List Accent 4" w:uiPriority="61"/>
+    <w:lsdException w:name="Light Grid Accent 4" w:uiPriority="62"/>
+    <w:lsdException w:name="Medium Shading 1 Accent 4" w:uiPriority="63"/>
+    <w:lsdException w:name="Medium Shading 2 Accent 4" w:uiPriority="64"/>
+    <w:lsdException w:name="Medium List 1 Accent 4" w:uiPriority="65"/>
+    <w:lsdException w:name="Medium List 2 Accent 4" w:uiPriority="66"/>
+    <w:lsdException w:name="Medium Grid 1 Accent 4" w:uiPriority="67"/>
+    <w:lsdException w:name="Medium Grid 2 Accent 4" w:uiPriority="68"/>
+    <w:lsdException w:name="Medium Grid 3 Accent 4" w:uiPriority="69"/>
+    <w:lsdException w:name="Dark List Accent 4" w:uiPriority="70"/>
+    <w:lsdException w:name="Colorful Shading Accent 4" w:uiPriority="71"/>
+    <w:lsdException w:name="Colorful List Accent 4" w:uiPriority="72"/>
+    <w:lsdException w:name="Colorful Grid Accent 4" w:uiPriority="73"/>
+    <w:lsdException w:name="Light Shading Accent 5" w:uiPriority="60"/>
+    <w:lsdException w:name="Light List Accent 5" w:uiPriority="61"/>
+    <w:lsdException w:name="Light Grid Accent 5" w:uiPriority="62"/>
+    <w:lsdException w:name="Medium Shading 1 Accent 5" w:uiPriority="63"/>
+    <w:lsdException w:name="Medium Shading 2 Accent 5" w:uiPriority="64"/>
+    <w:lsdException w:name="Medium List 1 Accent 5" w:uiPriority="65"/>
+    <w:lsdException w:name="Medium List 2 Accent 5" w:uiPriority="66"/>
+    <w:lsdException w:name="Medium Grid 1 Accent 5" w:uiPriority="67"/>
+    <w:lsdException w:name="Medium Grid 2 Accent 5" w:uiPriority="68"/>
+    <w:lsdException w:name="Medium Grid 3 Accent 5" w:uiPriority="69"/>
+    <w:lsdException w:name="Dark List Accent 5" w:uiPriority="70"/>
+    <w:lsdException w:name="Colorful Shading Accent 5" w:uiPriority="71"/>
+    <w:lsdException w:name="Colorful List Accent 5" w:uiPriority="72"/>
+    <w:lsdException w:name="Colorful Grid Accent 5" w:uiPriority="73"/>
+    <w:lsdException w:name="Light Shading Accent 6" w:uiPriority="60"/>
+    <w:lsdException w:name="Light List Accent 6" w:uiPriority="61"/>
+    <w:lsdException w:name="Light Grid Accent 6" w:uiPriority="62"/>
+    <w:lsdException w:name="Medium Shading 1 Accent 6" w:uiPriority="63"/>
+    <w:lsdException w:name="Medium Shading 2 Accent 6" w:uiPriority="64"/>
+    <w:lsdException w:name="Medium List 1 Accent 6" w:uiPriority="65"/>
+    <w:lsdException w:name="Medium List 2 Accent 6" w:uiPriority="66"/>
+    <w:lsdException w:name="Medium Grid 1 Accent 6" w:uiPriority="67"/>
+    <w:lsdException w:name="Medium Grid 2 Accent 6" w:uiPriority="68"/>
+    <w:lsdException w:name="Medium Grid 3 Accent 6" w:uiPriority="69"/>
+    <w:lsdException w:name="Dark List Accent 6" w:uiPriority="70"/>
+    <w:lsdException w:name="Colorful Shading Accent 6" w:uiPriority="71"/>
+    <w:lsdException w:name="Colorful List Accent 6" w:uiPriority="72"/>
+    <w:lsdException w:name="Colorful Grid Accent 6" w:uiPriority="73"/>
+    <w:lsdException w:name="Subtle Emphasis" w:uiPriority="19" w:qFormat="1"/>
+    <w:lsdException w:name="Intense Emphasis" w:uiPriority="21" w:qFormat="1"/>
+    <w:lsdException w:name="Subtle Reference" w:uiPriority="31" w:qFormat="1"/>
+    <w:lsdException w:name="Intense Reference" w:uiPriority="32" w:qFormat="1"/>
+    <w:lsdException w:name="Book Title" w:uiPriority="33" w:qFormat="1"/>
+    <w:lsdException w:name="Bibliography" w:semiHidden="1" w:uiPriority="37" w:unhideWhenUsed="1"/>
+    <w:lsdException w:name="TOC Heading" w:semiHidden="1" w:uiPriority="39" w:unhideWhenUsed="1" w:qFormat="1"/>
+    <w:lsdException w:name="Plain Table 1" w:uiPriority="41"/>
+    <w:lsdException w:name="Plain Table 2" w:uiPriority="42"/>
+    <w:lsdException w:name="Plain Table 3" w:uiPriority="43"/>
+    <w:lsdException w:name="Plain Table 4" w:uiPriority="44"/>
+    <w:lsdException w:name="Plain Table 5" w:uiPriority="45"/>
+    <w:lsdException w:name="Grid Table Light" w:uiPriority="40"/>
+    <w:lsdException w:name="Grid Table 1 Light" w:uiPriority="46"/>
+    <w:lsdException w:name="Grid Table 2" w:uiPriority="47"/>
+    <w:lsdException w:name="Grid Table 3" w:uiPriority="48"/>
+    <w:lsdException w:name="Grid Table 4" w:uiPriority="49"/>
+    <w:lsdException w:name="Grid Table 5 Dark" w:uiPriority="50"/>
+    <w:lsdException w:name="Grid Table 6 Colorful" w:uiPriority="51"/>
+    <w:lsdException w:name="Grid Table 7 Colorful" w:uiPriority="52"/>
+    <w:lsdException w:name="Grid Table 1 Light Accent 1" w:uiPriority="46"/>
+    <w:lsdException w:name="Grid Table 2 Accent 1" w:uiPriority="47"/>
+    <w:lsdException w:name="Grid Table 3 Accent 1" w:uiPriority="48"/>
+    <w:lsdException w:name="Grid Table 4 Accent 1" w:uiPriority="49"/>
+    <w:lsdException w:name="Grid Table 5 Dark Accent 1" w:uiPriority="50"/>
+    <w:lsdException w:name="Grid Table 6 Colorful Accent 1" w:uiPriority="51"/>
+    <w:lsdException w:name="Grid Table 7 Colorful Accent 1" w:uiPriority="52"/>
+    <w:lsdException w:name="Grid Table 1 Light Accent 2" w:uiPriority="46"/>
+    <w:lsdException w:name="Grid Table 2 Accent 2" w:uiPriority="47"/>
+    <w:lsdException w:name="Grid Table 3 Accent 2" w:uiPriority="48"/>
+    <w:lsdException w:name="Grid Table 4 Accent 2" w:uiPriority="49"/>
+    <w:lsdException w:name="Grid Table 5 Dark Accent 2" w:uiPriority="50"/>
+    <w:lsdException w:name="Grid Table 6 Colorful Accent 2" w:uiPriority="51"/>
+    <w:lsdException w:name="Grid Table 7 Colorful Accent 2" w:uiPriority="52"/>
+    <w:lsdException w:name="Grid Table 1 Light Accent 3" w:uiPriority="46"/>
+    <w:lsdException w:name="Grid Table 2 Accent 3" w:uiPriority="47"/>
+    <w:lsdException w:name="Grid Table 3 Accent 3" w:uiPriority="48"/>
+    <w:lsdException w:name="Grid Table 4 Accent 3" w:uiPriority="49"/>
+    <w:lsdException w:name="Grid Table 5 Dark Accent 3" w:uiPriority="50"/>
+    <w:lsdException w:name="Grid Table 6 Colorful Accent 3" w:uiPriority="51"/>
+    <w:lsdException w:name="Grid Table 7 Colorful Accent 3" w:uiPriority="52"/>
+    <w:lsdException w:name="Grid Table 1 Light Accent 4" w:uiPriority="46"/>
+    <w:lsdException w:name="Grid Table 2 Accent 4" w:uiPriority="47"/>
+    <w:lsdException w:name="Grid Table 3 Accent 4" w:uiPriority="48"/>
+    <w:lsdException w:name="Grid Table 4 Accent 4" w:uiPriority="49"/>
+    <w:lsdException w:name="Grid Table 5 Dark Accent 4" w:uiPriority="50"/>
+    <w:lsdException w:name="Grid Table 6 Colorful Accent 4" w:uiPriority="51"/>
+    <w:lsdException w:name="Grid Table 7 Colorful Accent 4" w:uiPriority="52"/>
+    <w:lsdException w:name="Grid Table 1 Light Accent 5" w:uiPriority="46"/>
+    <w:lsdException w:name="Grid Table 2 Accent 5" w:uiPriority="47"/>
+    <w:lsdException w:name="Grid Table 3 Accent 5" w:uiPriority="48"/>
+    <w:lsdException w:name="Grid Table 4 Accent 5" w:uiPriority="49"/>
+    <w:lsdException w:name="Grid Table 5 Dark Accent 5" w:uiPriority="50"/>
+    <w:lsdException w:name="Grid Table 6 Colorful Accent 5" w:uiPriority="51"/>
+    <w:lsdException w:name="Grid Table 7 Colorful Accent 5" w:uiPriority="52"/>
+    <w:lsdException w:name="Grid Table 1 Light Accent 6" w:uiPriority="46"/>
+    <w:lsdException w:name="Grid Table 2 Accent 6" w:uiPriority="47"/>
+    <w:lsdException w:name="Grid Table 3 Accent 6" w:uiPriority="48"/>
+    <w:lsdException w:name="Grid Table 4 Accent 6" w:uiPriority="49"/>
+    <w:lsdException w:name="Grid Table 5 Dark Accent 6" w:uiPriority="50"/>
+    <w:lsdException w:name="Grid Table 6 Colorful Accent 6" w:uiPriority="51"/>
+    <w:lsdException w:name="Grid Table 7 Colorful Accent 6" w:uiPriority="52"/>
+    <w:lsdException w:name="List Table 1 Light" w:uiPriority="46"/>
+    <w:lsdException w:name="List Table 2" w:uiPriority="47"/>
+    <w:lsdException w:name="List Table 3" w:uiPriority="48"/>
+    <w:lsdException w:name="List Table 4" w:uiPriority="49"/>
+    <w:lsdException w:name="List Table 5 Dark" w:uiPriority="50"/>
+    <w:lsdException w:name="List Table 6 Colorful" w:uiPriority="51"/>
+    <w:lsdException w:name="List Table 7 Colorful" w:uiPriority="52"/>
+    <w:lsdException w:name="List Table 1 Light Accent 1" w:uiPriority="46"/>
+    <w:lsdException w:name="List Table 2 Accent 1" w:uiPriority="47"/>
+    <w:lsdException w:name="List Table 3 Accent 1" w:uiPriority="48"/>
+    <w:lsdException w:name="List Table 4 Accent 1" w:uiPriority="49"/>
+    <w:lsdException w:name="List Table 5 Dark Accent 1" w:uiPriority="50"/>
+    <w:lsdException w:name="List Table 6 Colorful Accent 1" w:uiPriority="51"/>
+    <w:lsdException w:name="List Table 7 Colorful Accent 1" w:uiPriority="52"/>
+    <w:lsdException w:name="List Table 1 Light Accent 2" w:uiPriority="46"/>
+    <w:lsdException w:name="List Table 2 Accent 2" w:uiPriority="47"/>
+    <w:lsdException w:name="List Table 3 Accent 2" w:uiPriority="48"/>
+    <w:lsdException w:name="List Table 4 Accent 2" w:uiPriority="49"/>
+    <w:lsdException w:name="List Table 5 Dark Accent 2" w:uiPriority="50"/>
+    <w:lsdException w:name="List Table 6 Colorful Accent 2" w:uiPriority="51"/>
+    <w:lsdException w:name="List Table 7 Colorful Accent 2" w:uiPriority="52"/>
+    <w:lsdException w:name="List Table 1 Light Accent 3" w:uiPriority="46"/>
+    <w:lsdException w:name="List Table 2 Accent 3" w:uiPriority="47"/>
+    <w:lsdException w:name="List Table 3 Accent 3" w:uiPriority="48"/>
+    <w:lsdException w:name="List Table 4 Accent 3" w:uiPriority="49"/>
+    <w:lsdException w:name="List Table 5 Dark Accent 3" w:uiPriority="50"/>
+    <w:lsdException w:name="List Table 6 Colorful Accent 3" w:uiPriority="51"/>
+    <w:lsdException w:name="List Table 7 Colorful Accent 3" w:uiPriority="52"/>
+    <w:lsdException w:name="List Table 1 Light Accent 4" w:uiPriority="46"/>
+    <w:lsdException w:name="List Table 2 Accent 4" w:uiPriority="47"/>
+    <w:lsdException w:name="List Table 3 Accent 4" w:uiPriority="48"/>
+    <w:lsdException w:name="List Table 4 Accent 4" w:uiPriority="49"/>
+    <w:lsdException w:name="List Table 5 Dark Accent 4" w:uiPriority="50"/>
+    <w:lsdException w:name="List Table 6 Colorful Accent 4" w:uiPriority="51"/>
+    <w:lsdException w:name="List Table 7 Colorful Accent 4" w:uiPriority="52"/>
+    <w:lsdException w:name="List Table 1 Light Accent 5" w:uiPriority="46"/>
+    <w:lsdException w:name="List Table 2 Accent 5" w:uiPriority="47"/>
+    <w:lsdException w:name="List Table 3 Accent 5" w:uiPriority="48"/>
+    <w:lsdException w:name="List Table 4 Accent 5" w:uiPriority="49"/>
+    <w:lsdException w:name="List Table 5 Dark Accent 5" w:uiPriority="50"/>
+    <w:lsdException w:name="List Table 6 Colorful Accent 5" w:uiPriority="51"/>
+    <w:lsdException w:name="List Table 7 Colorful Accent 5" w:uiPriority="52"/>
+    <w:lsdException w:name="List Table 1 Light Accent 6" w:uiPriority="46"/>
+    <w:lsdException w:name="List Table 2 Accent 6" w:uiPriority="47"/>
+    <w:lsdException w:name="List Table 3 Accent 6" w:uiPriority="48"/>
+    <w:lsdException w:name="List Table 4 Accent 6" w:uiPriority="49"/>
+    <w:lsdException w:name="List Table 5 Dark Accent 6" w:uiPriority="50"/>
+    <w:lsdException w:name="List Table 6 Colorful Accent 6" w:uiPriority="51"/>
+    <w:lsdException w:name="List Table 7 Colorful Accent 6" w:uiPriority="52"/>
+    <w:lsdException w:name="Mention" w:semiHidden="1" w:unhideWhenUsed="1"/>
+    <w:lsdException w:name="Smart Hyperlink" w:semiHidden="1" w:unhideWhenUsed="1"/>
+    <w:lsdException w:name="Hashtag" w:semiHidden="1" w:unhideWhenUsed="1"/>
+    <w:lsdException w:name="Unresolved Mention" w:semiHidden="1" w:unhideWhenUsed="1"/>
   </w:latentStyles>
-  <w:style w:type="paragraph" w:default="1" w:styleId="Normal">
+  <w:style w:type="paragraph" w:default="1" w:styleId="Normalny">
     <w:name w:val="Normal"/>
     <w:qFormat/>
     <w:rsid w:val="00FA4F60"/>
   </w:style>
-  <w:style w:type="paragraph" w:styleId="Heading1">
+  <w:style w:type="paragraph" w:styleId="Nagwek1">
     <w:name w:val="heading 1"/>
-    <w:basedOn w:val="Normal"/>
-    <w:next w:val="Normal"/>
-    <w:link w:val="Heading1Char"/>
+    <w:basedOn w:val="Normalny"/>
+    <w:next w:val="Normalny"/>
+    <w:link w:val="Nagwek1Znak"/>
     <w:uiPriority w:val="9"/>
     <w:qFormat/>
     <w:rsid w:val="00A71155"/>
@@ -9238,11 +10012,11 @@
       <w:szCs w:val="32"/>
     </w:rPr>
   </w:style>
-  <w:style w:type="paragraph" w:styleId="Heading2">
+  <w:style w:type="paragraph" w:styleId="Nagwek2">
     <w:name w:val="heading 2"/>
-    <w:basedOn w:val="Normal"/>
-    <w:next w:val="Normal"/>
-    <w:link w:val="Heading2Char"/>
+    <w:basedOn w:val="Normalny"/>
+    <w:next w:val="Normalny"/>
+    <w:link w:val="Nagwek2Znak"/>
     <w:uiPriority w:val="9"/>
     <w:semiHidden/>
     <w:unhideWhenUsed/>
@@ -9261,11 +10035,11 @@
       <w:szCs w:val="26"/>
     </w:rPr>
   </w:style>
-  <w:style w:type="paragraph" w:styleId="Heading3">
+  <w:style w:type="paragraph" w:styleId="Nagwek3">
     <w:name w:val="heading 3"/>
-    <w:basedOn w:val="Normal"/>
-    <w:next w:val="Normal"/>
-    <w:link w:val="Heading3Char"/>
+    <w:basedOn w:val="Normalny"/>
+    <w:next w:val="Normalny"/>
+    <w:link w:val="Nagwek3Znak"/>
     <w:uiPriority w:val="9"/>
     <w:semiHidden/>
     <w:unhideWhenUsed/>
@@ -9284,18 +10058,17 @@
       <w:szCs w:val="24"/>
     </w:rPr>
   </w:style>
-  <w:style w:type="character" w:default="1" w:styleId="DefaultParagraphFont">
+  <w:style w:type="character" w:default="1" w:styleId="Domylnaczcionkaakapitu">
     <w:name w:val="Default Paragraph Font"/>
     <w:uiPriority w:val="1"/>
     <w:semiHidden/>
     <w:unhideWhenUsed/>
   </w:style>
-  <w:style w:type="table" w:default="1" w:styleId="TableNormal">
+  <w:style w:type="table" w:default="1" w:styleId="Standardowy">
     <w:name w:val="Normal Table"/>
     <w:uiPriority w:val="99"/>
     <w:semiHidden/>
     <w:unhideWhenUsed/>
-    <w:qFormat/>
     <w:tblPr>
       <w:tblInd w:w="0" w:type="dxa"/>
       <w:tblCellMar>
@@ -9306,17 +10079,17 @@
       </w:tblCellMar>
     </w:tblPr>
   </w:style>
-  <w:style w:type="numbering" w:default="1" w:styleId="NoList">
+  <w:style w:type="numbering" w:default="1" w:styleId="Bezlisty">
     <w:name w:val="No List"/>
     <w:uiPriority w:val="99"/>
     <w:semiHidden/>
     <w:unhideWhenUsed/>
   </w:style>
-  <w:style w:type="paragraph" w:styleId="Title">
+  <w:style w:type="paragraph" w:styleId="Tytu">
     <w:name w:val="Title"/>
-    <w:basedOn w:val="Normal"/>
-    <w:next w:val="Normal"/>
-    <w:link w:val="TitleChar"/>
+    <w:basedOn w:val="Normalny"/>
+    <w:next w:val="Normalny"/>
+    <w:link w:val="TytuZnak"/>
     <w:uiPriority w:val="10"/>
     <w:qFormat/>
     <w:rsid w:val="0069664D"/>
@@ -9332,10 +10105,10 @@
       <w:szCs w:val="56"/>
     </w:rPr>
   </w:style>
-  <w:style w:type="character" w:customStyle="1" w:styleId="TitleChar">
-    <w:name w:val="Title Char"/>
-    <w:basedOn w:val="DefaultParagraphFont"/>
-    <w:link w:val="Title"/>
+  <w:style w:type="character" w:customStyle="1" w:styleId="TytuZnak">
+    <w:name w:val="Tytuł Znak"/>
+    <w:basedOn w:val="Domylnaczcionkaakapitu"/>
+    <w:link w:val="Tytu"/>
     <w:uiPriority w:val="10"/>
     <w:rsid w:val="0069664D"/>
     <w:rPr>
@@ -9346,9 +10119,9 @@
       <w:szCs w:val="56"/>
     </w:rPr>
   </w:style>
-  <w:style w:type="character" w:styleId="BookTitle">
+  <w:style w:type="character" w:styleId="Tytuksiki">
     <w:name w:val="Book Title"/>
-    <w:basedOn w:val="DefaultParagraphFont"/>
+    <w:basedOn w:val="Domylnaczcionkaakapitu"/>
     <w:uiPriority w:val="33"/>
     <w:qFormat/>
     <w:rsid w:val="0069664D"/>
@@ -9360,10 +10133,10 @@
       <w:spacing w:val="5"/>
     </w:rPr>
   </w:style>
-  <w:style w:type="paragraph" w:styleId="Header">
+  <w:style w:type="paragraph" w:styleId="Nagwek">
     <w:name w:val="header"/>
-    <w:basedOn w:val="Normal"/>
-    <w:link w:val="HeaderChar"/>
+    <w:basedOn w:val="Normalny"/>
+    <w:link w:val="NagwekZnak"/>
     <w:uiPriority w:val="99"/>
     <w:unhideWhenUsed/>
     <w:rsid w:val="00410572"/>
@@ -9375,17 +10148,17 @@
       <w:spacing w:after="0" w:line="240" w:lineRule="auto"/>
     </w:pPr>
   </w:style>
-  <w:style w:type="character" w:customStyle="1" w:styleId="HeaderChar">
-    <w:name w:val="Header Char"/>
-    <w:basedOn w:val="DefaultParagraphFont"/>
-    <w:link w:val="Header"/>
+  <w:style w:type="character" w:customStyle="1" w:styleId="NagwekZnak">
+    <w:name w:val="Nagłówek Znak"/>
+    <w:basedOn w:val="Domylnaczcionkaakapitu"/>
+    <w:link w:val="Nagwek"/>
     <w:uiPriority w:val="99"/>
     <w:rsid w:val="00410572"/>
   </w:style>
-  <w:style w:type="paragraph" w:styleId="Footer">
+  <w:style w:type="paragraph" w:styleId="Stopka">
     <w:name w:val="footer"/>
-    <w:basedOn w:val="Normal"/>
-    <w:link w:val="FooterChar"/>
+    <w:basedOn w:val="Normalny"/>
+    <w:link w:val="StopkaZnak"/>
     <w:uiPriority w:val="99"/>
     <w:unhideWhenUsed/>
     <w:rsid w:val="00410572"/>
@@ -9397,14 +10170,14 @@
       <w:spacing w:after="0" w:line="240" w:lineRule="auto"/>
     </w:pPr>
   </w:style>
-  <w:style w:type="character" w:customStyle="1" w:styleId="FooterChar">
-    <w:name w:val="Footer Char"/>
-    <w:basedOn w:val="DefaultParagraphFont"/>
-    <w:link w:val="Footer"/>
+  <w:style w:type="character" w:customStyle="1" w:styleId="StopkaZnak">
+    <w:name w:val="Stopka Znak"/>
+    <w:basedOn w:val="Domylnaczcionkaakapitu"/>
+    <w:link w:val="Stopka"/>
     <w:uiPriority w:val="99"/>
     <w:rsid w:val="00410572"/>
   </w:style>
-  <w:style w:type="paragraph" w:styleId="NoSpacing">
+  <w:style w:type="paragraph" w:styleId="Bezodstpw">
     <w:name w:val="No Spacing"/>
     <w:uiPriority w:val="1"/>
     <w:qFormat/>
@@ -9419,11 +10192,11 @@
       <w:lang w:val="en-US"/>
     </w:rPr>
   </w:style>
-  <w:style w:type="paragraph" w:styleId="Subtitle">
+  <w:style w:type="paragraph" w:styleId="Podtytu">
     <w:name w:val="Subtitle"/>
-    <w:basedOn w:val="Normal"/>
-    <w:next w:val="Normal"/>
-    <w:link w:val="SubtitleChar"/>
+    <w:basedOn w:val="Normalny"/>
+    <w:next w:val="Normalny"/>
+    <w:link w:val="PodtytuZnak"/>
     <w:uiPriority w:val="11"/>
     <w:qFormat/>
     <w:rsid w:val="00A71155"/>
@@ -9438,10 +10211,10 @@
       <w:spacing w:val="15"/>
     </w:rPr>
   </w:style>
-  <w:style w:type="character" w:customStyle="1" w:styleId="SubtitleChar">
-    <w:name w:val="Subtitle Char"/>
-    <w:basedOn w:val="DefaultParagraphFont"/>
-    <w:link w:val="Subtitle"/>
+  <w:style w:type="character" w:customStyle="1" w:styleId="PodtytuZnak">
+    <w:name w:val="Podtytuł Znak"/>
+    <w:basedOn w:val="Domylnaczcionkaakapitu"/>
+    <w:link w:val="Podtytu"/>
     <w:uiPriority w:val="11"/>
     <w:rsid w:val="00A71155"/>
     <w:rPr>
@@ -9450,10 +10223,10 @@
       <w:spacing w:val="15"/>
     </w:rPr>
   </w:style>
-  <w:style w:type="character" w:customStyle="1" w:styleId="Heading1Char">
-    <w:name w:val="Heading 1 Char"/>
-    <w:basedOn w:val="DefaultParagraphFont"/>
-    <w:link w:val="Heading1"/>
+  <w:style w:type="character" w:customStyle="1" w:styleId="Nagwek1Znak">
+    <w:name w:val="Nagłówek 1 Znak"/>
+    <w:basedOn w:val="Domylnaczcionkaakapitu"/>
+    <w:link w:val="Nagwek1"/>
     <w:uiPriority w:val="9"/>
     <w:rsid w:val="00A71155"/>
     <w:rPr>
@@ -9463,10 +10236,10 @@
       <w:szCs w:val="32"/>
     </w:rPr>
   </w:style>
-  <w:style w:type="paragraph" w:styleId="TOCHeading">
+  <w:style w:type="paragraph" w:styleId="Nagwekspisutreci">
     <w:name w:val="TOC Heading"/>
-    <w:basedOn w:val="Heading1"/>
-    <w:next w:val="Normal"/>
+    <w:basedOn w:val="Nagwek1"/>
+    <w:next w:val="Normalny"/>
     <w:uiPriority w:val="39"/>
     <w:unhideWhenUsed/>
     <w:qFormat/>
@@ -9478,10 +10251,10 @@
       <w:lang w:val="en-US"/>
     </w:rPr>
   </w:style>
-  <w:style w:type="paragraph" w:styleId="TOC2">
+  <w:style w:type="paragraph" w:styleId="Spistreci2">
     <w:name w:val="toc 2"/>
-    <w:basedOn w:val="Normal"/>
-    <w:next w:val="Normal"/>
+    <w:basedOn w:val="Normalny"/>
+    <w:next w:val="Normalny"/>
     <w:autoRedefine/>
     <w:uiPriority w:val="39"/>
     <w:unhideWhenUsed/>
@@ -9498,10 +10271,10 @@
       <w:lang w:val="en-US"/>
     </w:rPr>
   </w:style>
-  <w:style w:type="paragraph" w:styleId="TOC1">
+  <w:style w:type="paragraph" w:styleId="Spistreci1">
     <w:name w:val="toc 1"/>
-    <w:basedOn w:val="Normal"/>
-    <w:next w:val="Normal"/>
+    <w:basedOn w:val="Normalny"/>
+    <w:next w:val="Normalny"/>
     <w:autoRedefine/>
     <w:uiPriority w:val="39"/>
     <w:unhideWhenUsed/>
@@ -9518,10 +10291,10 @@
       <w:lang w:val="en-US"/>
     </w:rPr>
   </w:style>
-  <w:style w:type="paragraph" w:styleId="TOC3">
+  <w:style w:type="paragraph" w:styleId="Spistreci3">
     <w:name w:val="toc 3"/>
-    <w:basedOn w:val="Normal"/>
-    <w:next w:val="Normal"/>
+    <w:basedOn w:val="Normalny"/>
+    <w:next w:val="Normalny"/>
     <w:autoRedefine/>
     <w:uiPriority w:val="39"/>
     <w:unhideWhenUsed/>
@@ -9535,10 +10308,10 @@
       <w:lang w:val="en-US"/>
     </w:rPr>
   </w:style>
-  <w:style w:type="paragraph" w:styleId="BalloonText">
+  <w:style w:type="paragraph" w:styleId="Tekstdymka">
     <w:name w:val="Balloon Text"/>
-    <w:basedOn w:val="Normal"/>
-    <w:link w:val="BalloonTextChar"/>
+    <w:basedOn w:val="Normalny"/>
+    <w:link w:val="TekstdymkaZnak"/>
     <w:uiPriority w:val="99"/>
     <w:semiHidden/>
     <w:unhideWhenUsed/>
@@ -9552,10 +10325,10 @@
       <w:szCs w:val="18"/>
     </w:rPr>
   </w:style>
-  <w:style w:type="character" w:customStyle="1" w:styleId="BalloonTextChar">
-    <w:name w:val="Balloon Text Char"/>
-    <w:basedOn w:val="DefaultParagraphFont"/>
-    <w:link w:val="BalloonText"/>
+  <w:style w:type="character" w:customStyle="1" w:styleId="TekstdymkaZnak">
+    <w:name w:val="Tekst dymka Znak"/>
+    <w:basedOn w:val="Domylnaczcionkaakapitu"/>
+    <w:link w:val="Tekstdymka"/>
     <w:uiPriority w:val="99"/>
     <w:semiHidden/>
     <w:rsid w:val="00BD75BD"/>
@@ -9565,10 +10338,10 @@
       <w:szCs w:val="18"/>
     </w:rPr>
   </w:style>
-  <w:style w:type="character" w:customStyle="1" w:styleId="Heading2Char">
-    <w:name w:val="Heading 2 Char"/>
-    <w:basedOn w:val="DefaultParagraphFont"/>
-    <w:link w:val="Heading2"/>
+  <w:style w:type="character" w:customStyle="1" w:styleId="Nagwek2Znak">
+    <w:name w:val="Nagłówek 2 Znak"/>
+    <w:basedOn w:val="Domylnaczcionkaakapitu"/>
+    <w:link w:val="Nagwek2"/>
     <w:uiPriority w:val="9"/>
     <w:semiHidden/>
     <w:rsid w:val="00B36D6E"/>
@@ -9579,9 +10352,9 @@
       <w:szCs w:val="26"/>
     </w:rPr>
   </w:style>
-  <w:style w:type="paragraph" w:styleId="ListParagraph">
+  <w:style w:type="paragraph" w:styleId="Akapitzlist">
     <w:name w:val="List Paragraph"/>
-    <w:basedOn w:val="Normal"/>
+    <w:basedOn w:val="Normalny"/>
     <w:uiPriority w:val="34"/>
     <w:qFormat/>
     <w:rsid w:val="000E2225"/>
@@ -9590,10 +10363,10 @@
       <w:contextualSpacing/>
     </w:pPr>
   </w:style>
-  <w:style w:type="character" w:customStyle="1" w:styleId="Heading3Char">
-    <w:name w:val="Heading 3 Char"/>
-    <w:basedOn w:val="DefaultParagraphFont"/>
-    <w:link w:val="Heading3"/>
+  <w:style w:type="character" w:customStyle="1" w:styleId="Nagwek3Znak">
+    <w:name w:val="Nagłówek 3 Znak"/>
+    <w:basedOn w:val="Domylnaczcionkaakapitu"/>
+    <w:link w:val="Nagwek3"/>
     <w:uiPriority w:val="9"/>
     <w:semiHidden/>
     <w:rsid w:val="00605FAB"/>
@@ -9604,10 +10377,10 @@
       <w:szCs w:val="24"/>
     </w:rPr>
   </w:style>
-  <w:style w:type="paragraph" w:styleId="Caption">
+  <w:style w:type="paragraph" w:styleId="Legenda">
     <w:name w:val="caption"/>
-    <w:basedOn w:val="Normal"/>
-    <w:next w:val="Normal"/>
+    <w:basedOn w:val="Normalny"/>
+    <w:next w:val="Normalny"/>
     <w:uiPriority w:val="35"/>
     <w:unhideWhenUsed/>
     <w:qFormat/>
@@ -9623,9 +10396,9 @@
       <w:szCs w:val="18"/>
     </w:rPr>
   </w:style>
-  <w:style w:type="character" w:styleId="Hyperlink">
+  <w:style w:type="character" w:styleId="Hipercze">
     <w:name w:val="Hyperlink"/>
-    <w:basedOn w:val="DefaultParagraphFont"/>
+    <w:basedOn w:val="Domylnaczcionkaakapitu"/>
     <w:uiPriority w:val="99"/>
     <w:unhideWhenUsed/>
     <w:rsid w:val="00AC71D1"/>
@@ -9634,9 +10407,9 @@
       <w:u w:val="single"/>
     </w:rPr>
   </w:style>
-  <w:style w:type="character" w:customStyle="1" w:styleId="UnresolvedMention">
-    <w:name w:val="Unresolved Mention"/>
-    <w:basedOn w:val="DefaultParagraphFont"/>
+  <w:style w:type="character" w:customStyle="1" w:styleId="Nierozpoznanawzmianka1">
+    <w:name w:val="Nierozpoznana wzmianka1"/>
+    <w:basedOn w:val="Domylnaczcionkaakapitu"/>
     <w:uiPriority w:val="99"/>
     <w:semiHidden/>
     <w:unhideWhenUsed/>
@@ -9904,7 +10677,7 @@
   <a:extraClrSchemeLst/>
   <a:extLst>
     <a:ext uri="{05A4C25C-085E-4340-85A3-A5531E510DB2}">
-      <thm15:themeFamily xmlns="" xmlns:thm15="http://schemas.microsoft.com/office/thememl/2012/main" name="Office Theme" id="{62F939B6-93AF-4DB8-9C6B-D6C7DFDC589F}" vid="{4A3C46E8-61CC-4603-A589-7422A47A8E4A}"/>
+      <thm15:themeFamily xmlns:thm15="http://schemas.microsoft.com/office/thememl/2012/main" name="Office Theme" id="{62F939B6-93AF-4DB8-9C6B-D6C7DFDC589F}" vid="{4A3C46E8-61CC-4603-A589-7422A47A8E4A}"/>
     </a:ext>
   </a:extLst>
 </a:theme>
@@ -9915,7 +10688,7 @@
 </file>
 
 <file path=customXml/itemProps1.xml><?xml version="1.0" encoding="utf-8"?>
-<ds:datastoreItem xmlns:ds="http://schemas.openxmlformats.org/officeDocument/2006/customXml" ds:itemID="{12C04BFE-B022-4AE2-A727-211E7F258E50}">
+<ds:datastoreItem xmlns:ds="http://schemas.openxmlformats.org/officeDocument/2006/customXml" ds:itemID="{7EC114B4-425D-4879-A136-AA12F574B78C}">
   <ds:schemaRefs>
     <ds:schemaRef ds:uri="http://schemas.openxmlformats.org/officeDocument/2006/bibliography"/>
   </ds:schemaRefs>

</xml_diff>

<commit_message>
drobne zmiany w enemies.cpp generator_poziomu.cpp oraz Main.cpp poprawienie bledow w specyfikacji.
</commit_message>
<xml_diff>
--- a/Specyfikacja Gry Plane Shooter.docx
+++ b/Specyfikacja Gry Plane Shooter.docx
@@ -1,6 +1,6 @@
 
 <file path=word/document.xml><?xml version="1.0" encoding="utf-8"?>
-<w:document xmlns:wpc="http://schemas.microsoft.com/office/word/2010/wordprocessingCanvas" xmlns:cx="http://schemas.microsoft.com/office/drawing/2014/chartex" xmlns:cx1="http://schemas.microsoft.com/office/drawing/2015/9/8/chartex" xmlns:cx2="http://schemas.microsoft.com/office/drawing/2015/10/21/chartex" xmlns:cx3="http://schemas.microsoft.com/office/drawing/2016/5/9/chartex" xmlns:cx4="http://schemas.microsoft.com/office/drawing/2016/5/10/chartex" xmlns:cx5="http://schemas.microsoft.com/office/drawing/2016/5/11/chartex" xmlns:cx6="http://schemas.microsoft.com/office/drawing/2016/5/12/chartex" xmlns:cx7="http://schemas.microsoft.com/office/drawing/2016/5/13/chartex" xmlns:cx8="http://schemas.microsoft.com/office/drawing/2016/5/14/chartex" xmlns:mc="http://schemas.openxmlformats.org/markup-compatibility/2006" xmlns:aink="http://schemas.microsoft.com/office/drawing/2016/ink" xmlns:am3d="http://schemas.microsoft.com/office/drawing/2017/model3d" xmlns:o="urn:schemas-microsoft-com:office:office" xmlns:r="http://schemas.openxmlformats.org/officeDocument/2006/relationships" xmlns:m="http://schemas.openxmlformats.org/officeDocument/2006/math" xmlns:v="urn:schemas-microsoft-com:vml" xmlns:wp14="http://schemas.microsoft.com/office/word/2010/wordprocessingDrawing" xmlns:wp="http://schemas.openxmlformats.org/drawingml/2006/wordprocessingDrawing" xmlns:w10="urn:schemas-microsoft-com:office:word" xmlns:w="http://schemas.openxmlformats.org/wordprocessingml/2006/main" xmlns:w14="http://schemas.microsoft.com/office/word/2010/wordml" xmlns:w15="http://schemas.microsoft.com/office/word/2012/wordml" xmlns:w16cid="http://schemas.microsoft.com/office/word/2016/wordml/cid" xmlns:w16se="http://schemas.microsoft.com/office/word/2015/wordml/symex" xmlns:wpg="http://schemas.microsoft.com/office/word/2010/wordprocessingGroup" xmlns:wpi="http://schemas.microsoft.com/office/word/2010/wordprocessingInk" xmlns:wne="http://schemas.microsoft.com/office/word/2006/wordml" xmlns:wps="http://schemas.microsoft.com/office/word/2010/wordprocessingShape" mc:Ignorable="w14 w15 w16se w16cid wp14">
+<w:document xmlns:ve="http://schemas.openxmlformats.org/markup-compatibility/2006" xmlns:o="urn:schemas-microsoft-com:office:office" xmlns:r="http://schemas.openxmlformats.org/officeDocument/2006/relationships" xmlns:m="http://schemas.openxmlformats.org/officeDocument/2006/math" xmlns:v="urn:schemas-microsoft-com:vml" xmlns:wp="http://schemas.openxmlformats.org/drawingml/2006/wordprocessingDrawing" xmlns:w10="urn:schemas-microsoft-com:office:word" xmlns:w="http://schemas.openxmlformats.org/wordprocessingml/2006/main" xmlns:wne="http://schemas.microsoft.com/office/word/2006/wordml">
   <w:body>
     <w:sdt>
       <w:sdtPr>
@@ -41,7 +41,7 @@
     </w:sdt>
     <w:p>
       <w:pPr>
-        <w:pStyle w:val="Tytu"/>
+        <w:pStyle w:val="Title"/>
         <w:spacing w:before="4560"/>
         <w:jc w:val="center"/>
         <w:rPr>
@@ -57,7 +57,7 @@
     </w:p>
     <w:p>
       <w:pPr>
-        <w:pStyle w:val="Tytu"/>
+        <w:pStyle w:val="Title"/>
         <w:jc w:val="center"/>
         <w:rPr>
           <w:b/>
@@ -69,39 +69,7 @@
           <w:b/>
           <w:i/>
         </w:rPr>
-        <w:t>„</w:t>
-      </w:r>
-      <w:proofErr w:type="spellStart"/>
-      <w:r>
-        <w:rPr>
-          <w:b/>
-          <w:i/>
-        </w:rPr>
-        <w:t>Plane</w:t>
-      </w:r>
-      <w:proofErr w:type="spellEnd"/>
-      <w:r>
-        <w:rPr>
-          <w:b/>
-          <w:i/>
-        </w:rPr>
-        <w:t xml:space="preserve"> </w:t>
-      </w:r>
-      <w:proofErr w:type="spellStart"/>
-      <w:r>
-        <w:rPr>
-          <w:b/>
-          <w:i/>
-        </w:rPr>
-        <w:t>Shooter</w:t>
-      </w:r>
-      <w:proofErr w:type="spellEnd"/>
-      <w:r>
-        <w:rPr>
-          <w:b/>
-          <w:i/>
-        </w:rPr>
-        <w:t>”</w:t>
+        <w:t>„Plane Shooter”</w:t>
       </w:r>
     </w:p>
     <w:p/>
@@ -164,126 +132,28 @@
           <w:docPartUnique/>
         </w:docPartObj>
       </w:sdtPr>
-      <w:sdtEndPr/>
       <w:sdtContent>
         <w:p>
           <w:pPr>
-            <w:pStyle w:val="Nagwekspisutreci"/>
+            <w:pStyle w:val="TOCHeading"/>
             <w:jc w:val="center"/>
             <w:rPr>
               <w:b/>
             </w:rPr>
           </w:pPr>
-          <w:proofErr w:type="spellStart"/>
           <w:r>
             <w:rPr>
               <w:b/>
             </w:rPr>
-            <w:t>Spis</w:t>
-          </w:r>
-          <w:proofErr w:type="spellEnd"/>
-          <w:r>
-            <w:rPr>
-              <w:b/>
-            </w:rPr>
-            <w:t xml:space="preserve"> </w:t>
-          </w:r>
-          <w:proofErr w:type="spellStart"/>
-          <w:r>
-            <w:rPr>
-              <w:b/>
-            </w:rPr>
-            <w:t>treści</w:t>
-          </w:r>
-          <w:proofErr w:type="spellEnd"/>
-        </w:p>
-        <w:p>
-          <w:pPr>
-            <w:pStyle w:val="Spistreci1"/>
-          </w:pPr>
-          <w:proofErr w:type="spellStart"/>
-          <w:r>
-            <w:t>Wprowadzenie</w:t>
-          </w:r>
-          <w:proofErr w:type="spellEnd"/>
-          <w:r>
-            <w:ptab w:relativeTo="margin" w:alignment="right" w:leader="dot"/>
-          </w:r>
-          <w:r>
-            <w:t>3</w:t>
+            <w:t>Spis treści</w:t>
           </w:r>
         </w:p>
         <w:p>
           <w:pPr>
-            <w:pStyle w:val="Spistreci2"/>
-            <w:numPr>
-              <w:ilvl w:val="1"/>
-              <w:numId w:val="5"/>
-            </w:numPr>
+            <w:pStyle w:val="TOC1"/>
           </w:pPr>
-          <w:proofErr w:type="spellStart"/>
           <w:r>
-            <w:t>Cel</w:t>
-          </w:r>
-          <w:proofErr w:type="spellEnd"/>
-          <w:r>
-            <w:ptab w:relativeTo="margin" w:alignment="right" w:leader="dot"/>
-          </w:r>
-          <w:r>
-            <w:t>3</w:t>
-          </w:r>
-        </w:p>
-        <w:p>
-          <w:pPr>
-            <w:pStyle w:val="Spistreci2"/>
-            <w:numPr>
-              <w:ilvl w:val="1"/>
-              <w:numId w:val="5"/>
-            </w:numPr>
-          </w:pPr>
-          <w:proofErr w:type="spellStart"/>
-          <w:r>
-            <w:t>Zakres</w:t>
-          </w:r>
-          <w:proofErr w:type="spellEnd"/>
-          <w:r>
-            <w:t xml:space="preserve"> </w:t>
-          </w:r>
-          <w:proofErr w:type="spellStart"/>
-          <w:r>
-            <w:t>projektu</w:t>
-          </w:r>
-          <w:proofErr w:type="spellEnd"/>
-          <w:r>
-            <w:ptab w:relativeTo="margin" w:alignment="right" w:leader="dot"/>
-          </w:r>
-          <w:r>
-            <w:t>3</w:t>
-          </w:r>
-        </w:p>
-        <w:p>
-          <w:pPr>
-            <w:pStyle w:val="Spistreci2"/>
-            <w:numPr>
-              <w:ilvl w:val="1"/>
-              <w:numId w:val="5"/>
-            </w:numPr>
-          </w:pPr>
-          <w:proofErr w:type="spellStart"/>
-          <w:r>
-            <w:t>Definicje</w:t>
-          </w:r>
-          <w:proofErr w:type="spellEnd"/>
-          <w:r>
-            <w:t xml:space="preserve">, </w:t>
-          </w:r>
-          <w:proofErr w:type="spellStart"/>
-          <w:r>
-            <w:t>akronimy</w:t>
-          </w:r>
-          <w:proofErr w:type="spellEnd"/>
-          <w:r>
-            <w:t xml:space="preserve"> I skróty</w:t>
+            <w:t>Wprowadzenie</w:t>
           </w:r>
           <w:r>
             <w:ptab w:relativeTo="margin" w:alignment="right" w:leader="dot"/>
@@ -294,17 +164,69 @@
         </w:p>
         <w:p>
           <w:pPr>
-            <w:pStyle w:val="Spistreci2"/>
+            <w:pStyle w:val="TOC2"/>
             <w:numPr>
               <w:ilvl w:val="1"/>
               <w:numId w:val="5"/>
             </w:numPr>
           </w:pPr>
-          <w:proofErr w:type="spellStart"/>
+          <w:r>
+            <w:t>Cel</w:t>
+          </w:r>
+          <w:r>
+            <w:ptab w:relativeTo="margin" w:alignment="right" w:leader="dot"/>
+          </w:r>
+          <w:r>
+            <w:t>3</w:t>
+          </w:r>
+        </w:p>
+        <w:p>
+          <w:pPr>
+            <w:pStyle w:val="TOC2"/>
+            <w:numPr>
+              <w:ilvl w:val="1"/>
+              <w:numId w:val="5"/>
+            </w:numPr>
+          </w:pPr>
+          <w:r>
+            <w:t>Zakres projektu</w:t>
+          </w:r>
+          <w:r>
+            <w:ptab w:relativeTo="margin" w:alignment="right" w:leader="dot"/>
+          </w:r>
+          <w:r>
+            <w:t>3</w:t>
+          </w:r>
+        </w:p>
+        <w:p>
+          <w:pPr>
+            <w:pStyle w:val="TOC2"/>
+            <w:numPr>
+              <w:ilvl w:val="1"/>
+              <w:numId w:val="5"/>
+            </w:numPr>
+          </w:pPr>
+          <w:r>
+            <w:t>Definicje, akronimy I skróty</w:t>
+          </w:r>
+          <w:r>
+            <w:ptab w:relativeTo="margin" w:alignment="right" w:leader="dot"/>
+          </w:r>
+          <w:r>
+            <w:t>3</w:t>
+          </w:r>
+        </w:p>
+        <w:p>
+          <w:pPr>
+            <w:pStyle w:val="TOC2"/>
+            <w:numPr>
+              <w:ilvl w:val="1"/>
+              <w:numId w:val="5"/>
+            </w:numPr>
+          </w:pPr>
           <w:r>
             <w:t>Odniesienia</w:t>
           </w:r>
-          <w:proofErr w:type="spellEnd"/>
           <w:r>
             <w:ptab w:relativeTo="margin" w:alignment="right" w:leader="dot"/>
           </w:r>
@@ -314,21 +236,11 @@
         </w:p>
         <w:p>
           <w:pPr>
-            <w:pStyle w:val="Spistreci1"/>
+            <w:pStyle w:val="TOC1"/>
           </w:pPr>
-          <w:proofErr w:type="spellStart"/>
           <w:r>
-            <w:t>Ogólny</w:t>
+            <w:t>Ogólny opis</w:t>
           </w:r>
-          <w:proofErr w:type="spellEnd"/>
-          <w:r>
-            <w:t xml:space="preserve"> </w:t>
-          </w:r>
-          <w:proofErr w:type="spellStart"/>
-          <w:r>
-            <w:t>opis</w:t>
-          </w:r>
-          <w:proofErr w:type="spellEnd"/>
           <w:r>
             <w:ptab w:relativeTo="margin" w:alignment="right" w:leader="dot"/>
           </w:r>
@@ -338,7 +250,7 @@
         </w:p>
         <w:p>
           <w:pPr>
-            <w:pStyle w:val="Akapitzlist"/>
+            <w:pStyle w:val="ListParagraph"/>
             <w:numPr>
               <w:ilvl w:val="0"/>
               <w:numId w:val="2"/>
@@ -354,7 +266,7 @@
         </w:p>
         <w:p>
           <w:pPr>
-            <w:pStyle w:val="Akapitzlist"/>
+            <w:pStyle w:val="ListParagraph"/>
             <w:numPr>
               <w:ilvl w:val="0"/>
               <w:numId w:val="6"/>
@@ -370,7 +282,7 @@
         </w:p>
         <w:p>
           <w:pPr>
-            <w:pStyle w:val="Akapitzlist"/>
+            <w:pStyle w:val="ListParagraph"/>
             <w:numPr>
               <w:ilvl w:val="0"/>
               <w:numId w:val="6"/>
@@ -386,7 +298,7 @@
         </w:p>
         <w:p>
           <w:pPr>
-            <w:pStyle w:val="Akapitzlist"/>
+            <w:pStyle w:val="ListParagraph"/>
             <w:numPr>
               <w:ilvl w:val="0"/>
               <w:numId w:val="7"/>
@@ -402,7 +314,7 @@
         </w:p>
         <w:p>
           <w:pPr>
-            <w:pStyle w:val="Akapitzlist"/>
+            <w:pStyle w:val="ListParagraph"/>
             <w:numPr>
               <w:ilvl w:val="0"/>
               <w:numId w:val="7"/>
@@ -418,29 +330,14 @@
         </w:p>
         <w:p>
           <w:pPr>
-            <w:pStyle w:val="Spistreci2"/>
+            <w:pStyle w:val="TOC2"/>
           </w:pPr>
-          <w:proofErr w:type="spellStart"/>
           <w:r>
-            <w:t>Przydatność</w:t>
+            <w:t>Przydatność projektowanego</w:t>
           </w:r>
-          <w:proofErr w:type="spellEnd"/>
           <w:r>
-            <w:t xml:space="preserve"> </w:t>
+            <w:t xml:space="preserve"> produktu</w:t>
           </w:r>
-          <w:proofErr w:type="spellStart"/>
-          <w:r>
-            <w:t>projektowanego</w:t>
-          </w:r>
-          <w:proofErr w:type="spellEnd"/>
-          <w:r>
-            <w:t xml:space="preserve"> </w:t>
-          </w:r>
-          <w:proofErr w:type="spellStart"/>
-          <w:r>
-            <w:t>produktu</w:t>
-          </w:r>
-          <w:proofErr w:type="spellEnd"/>
           <w:r>
             <w:ptab w:relativeTo="margin" w:alignment="right" w:leader="dot"/>
           </w:r>
@@ -450,21 +347,14 @@
         </w:p>
         <w:p>
           <w:pPr>
-            <w:pStyle w:val="Spistreci2"/>
+            <w:pStyle w:val="TOC2"/>
           </w:pPr>
-          <w:proofErr w:type="spellStart"/>
           <w:r>
-            <w:t>Możliwości</w:t>
+            <w:t xml:space="preserve">Możliwości </w:t>
           </w:r>
-          <w:proofErr w:type="spellEnd"/>
-          <w:r>
-            <w:t xml:space="preserve"> </w:t>
-          </w:r>
-          <w:proofErr w:type="spellStart"/>
           <w:r>
             <w:t>produktu</w:t>
           </w:r>
-          <w:proofErr w:type="spellEnd"/>
           <w:r>
             <w:ptab w:relativeTo="margin" w:alignment="right" w:leader="dot"/>
           </w:r>
@@ -474,21 +364,11 @@
         </w:p>
         <w:p>
           <w:pPr>
-            <w:pStyle w:val="Spistreci2"/>
+            <w:pStyle w:val="TOC2"/>
           </w:pPr>
-          <w:proofErr w:type="spellStart"/>
           <w:r>
-            <w:t>Charakterystyka</w:t>
+            <w:t>Charakterystyka użytkowników</w:t>
           </w:r>
-          <w:proofErr w:type="spellEnd"/>
-          <w:r>
-            <w:t xml:space="preserve"> </w:t>
-          </w:r>
-          <w:proofErr w:type="spellStart"/>
-          <w:r>
-            <w:t>użytkowników</w:t>
-          </w:r>
-          <w:proofErr w:type="spellEnd"/>
           <w:r>
             <w:ptab w:relativeTo="margin" w:alignment="right" w:leader="dot"/>
           </w:r>
@@ -498,13 +378,11 @@
         </w:p>
         <w:p>
           <w:pPr>
-            <w:pStyle w:val="Spistreci2"/>
+            <w:pStyle w:val="TOC2"/>
           </w:pPr>
-          <w:proofErr w:type="spellStart"/>
           <w:r>
             <w:t>Ograniczenia</w:t>
           </w:r>
-          <w:proofErr w:type="spellEnd"/>
           <w:r>
             <w:ptab w:relativeTo="margin" w:alignment="right" w:leader="dot"/>
           </w:r>
@@ -514,21 +392,11 @@
         </w:p>
         <w:p>
           <w:pPr>
-            <w:pStyle w:val="Spistreci2"/>
+            <w:pStyle w:val="TOC2"/>
           </w:pPr>
-          <w:proofErr w:type="spellStart"/>
           <w:r>
-            <w:t>Założenia</w:t>
+            <w:t>Założenia I zależności</w:t>
           </w:r>
-          <w:proofErr w:type="spellEnd"/>
-          <w:r>
-            <w:t xml:space="preserve"> I </w:t>
-          </w:r>
-          <w:proofErr w:type="spellStart"/>
-          <w:r>
-            <w:t>zależności</w:t>
-          </w:r>
-          <w:proofErr w:type="spellEnd"/>
           <w:r>
             <w:ptab w:relativeTo="margin" w:alignment="right" w:leader="dot"/>
           </w:r>
@@ -538,21 +406,11 @@
         </w:p>
         <w:p>
           <w:pPr>
-            <w:pStyle w:val="Spistreci1"/>
+            <w:pStyle w:val="TOC1"/>
           </w:pPr>
-          <w:proofErr w:type="spellStart"/>
           <w:r>
-            <w:t>Specyfikacja</w:t>
+            <w:t>Specyfikacja wymagań</w:t>
           </w:r>
-          <w:proofErr w:type="spellEnd"/>
-          <w:r>
-            <w:t xml:space="preserve"> </w:t>
-          </w:r>
-          <w:proofErr w:type="spellStart"/>
-          <w:r>
-            <w:t>wymagań</w:t>
-          </w:r>
-          <w:proofErr w:type="spellEnd"/>
           <w:r>
             <w:ptab w:relativeTo="margin" w:alignment="right" w:leader="dot"/>
           </w:r>
@@ -562,7 +420,7 @@
         </w:p>
         <w:p>
           <w:pPr>
-            <w:pStyle w:val="Akapitzlist"/>
+            <w:pStyle w:val="ListParagraph"/>
             <w:numPr>
               <w:ilvl w:val="0"/>
               <w:numId w:val="7"/>
@@ -578,7 +436,7 @@
         </w:p>
         <w:p>
           <w:pPr>
-            <w:pStyle w:val="Akapitzlist"/>
+            <w:pStyle w:val="ListParagraph"/>
             <w:numPr>
               <w:ilvl w:val="0"/>
               <w:numId w:val="7"/>
@@ -594,7 +452,7 @@
         </w:p>
         <w:p>
           <w:pPr>
-            <w:pStyle w:val="Akapitzlist"/>
+            <w:pStyle w:val="ListParagraph"/>
             <w:numPr>
               <w:ilvl w:val="0"/>
               <w:numId w:val="8"/>
@@ -610,7 +468,7 @@
         </w:p>
         <w:p>
           <w:pPr>
-            <w:pStyle w:val="Akapitzlist"/>
+            <w:pStyle w:val="ListParagraph"/>
             <w:numPr>
               <w:ilvl w:val="0"/>
               <w:numId w:val="8"/>
@@ -626,7 +484,7 @@
         </w:p>
         <w:p>
           <w:pPr>
-            <w:pStyle w:val="Akapitzlist"/>
+            <w:pStyle w:val="ListParagraph"/>
             <w:numPr>
               <w:ilvl w:val="0"/>
               <w:numId w:val="8"/>
@@ -642,33 +500,15 @@
         </w:p>
         <w:p>
           <w:pPr>
-            <w:pStyle w:val="Spistreci2"/>
+            <w:pStyle w:val="TOC2"/>
             <w:numPr>
               <w:ilvl w:val="1"/>
               <w:numId w:val="8"/>
             </w:numPr>
           </w:pPr>
-          <w:proofErr w:type="spellStart"/>
           <w:r>
-            <w:t>Wymagania</w:t>
+            <w:t>Wymagania zewnętrznego interfejsu</w:t>
           </w:r>
-          <w:proofErr w:type="spellEnd"/>
-          <w:r>
-            <w:t xml:space="preserve"> </w:t>
-          </w:r>
-          <w:proofErr w:type="spellStart"/>
-          <w:r>
-            <w:t>zewnętrznego</w:t>
-          </w:r>
-          <w:proofErr w:type="spellEnd"/>
-          <w:r>
-            <w:t xml:space="preserve"> </w:t>
-          </w:r>
-          <w:proofErr w:type="spellStart"/>
-          <w:r>
-            <w:t>interfejsu</w:t>
-          </w:r>
-          <w:proofErr w:type="spellEnd"/>
           <w:r>
             <w:ptab w:relativeTo="margin" w:alignment="right" w:leader="dot"/>
           </w:r>
@@ -678,7 +518,7 @@
         </w:p>
         <w:p>
           <w:pPr>
-            <w:pStyle w:val="Akapitzlist"/>
+            <w:pStyle w:val="ListParagraph"/>
             <w:numPr>
               <w:ilvl w:val="0"/>
               <w:numId w:val="3"/>
@@ -694,7 +534,7 @@
         </w:p>
         <w:p>
           <w:pPr>
-            <w:pStyle w:val="Akapitzlist"/>
+            <w:pStyle w:val="ListParagraph"/>
             <w:numPr>
               <w:ilvl w:val="0"/>
               <w:numId w:val="3"/>
@@ -710,7 +550,7 @@
         </w:p>
         <w:p>
           <w:pPr>
-            <w:pStyle w:val="Akapitzlist"/>
+            <w:pStyle w:val="ListParagraph"/>
             <w:numPr>
               <w:ilvl w:val="0"/>
               <w:numId w:val="3"/>
@@ -726,7 +566,7 @@
         </w:p>
         <w:p>
           <w:pPr>
-            <w:pStyle w:val="Akapitzlist"/>
+            <w:pStyle w:val="ListParagraph"/>
             <w:numPr>
               <w:ilvl w:val="1"/>
               <w:numId w:val="3"/>
@@ -742,25 +582,15 @@
         </w:p>
         <w:p>
           <w:pPr>
-            <w:pStyle w:val="Spistreci2"/>
+            <w:pStyle w:val="TOC2"/>
             <w:numPr>
               <w:ilvl w:val="2"/>
               <w:numId w:val="3"/>
             </w:numPr>
           </w:pPr>
-          <w:proofErr w:type="spellStart"/>
           <w:r>
-            <w:t>interfejs</w:t>
+            <w:t>interfejs użytkownika</w:t>
           </w:r>
-          <w:proofErr w:type="spellEnd"/>
-          <w:r>
-            <w:t xml:space="preserve"> </w:t>
-          </w:r>
-          <w:proofErr w:type="spellStart"/>
-          <w:r>
-            <w:t>użytkownika</w:t>
-          </w:r>
-          <w:proofErr w:type="spellEnd"/>
           <w:r>
             <w:ptab w:relativeTo="margin" w:alignment="right" w:leader="dot"/>
           </w:r>
@@ -770,25 +600,15 @@
         </w:p>
         <w:p>
           <w:pPr>
-            <w:pStyle w:val="Spistreci2"/>
+            <w:pStyle w:val="TOC2"/>
             <w:numPr>
               <w:ilvl w:val="2"/>
               <w:numId w:val="3"/>
             </w:numPr>
           </w:pPr>
-          <w:proofErr w:type="spellStart"/>
           <w:r>
-            <w:t>Obsługiwany</w:t>
+            <w:t>Obsługiwany sprzęt</w:t>
           </w:r>
-          <w:proofErr w:type="spellEnd"/>
-          <w:r>
-            <w:t xml:space="preserve"> </w:t>
-          </w:r>
-          <w:proofErr w:type="spellStart"/>
-          <w:r>
-            <w:t>sprzęt</w:t>
-          </w:r>
-          <w:proofErr w:type="spellEnd"/>
           <w:r>
             <w:ptab w:relativeTo="margin" w:alignment="right" w:leader="dot"/>
           </w:r>
@@ -798,33 +618,15 @@
         </w:p>
         <w:p>
           <w:pPr>
-            <w:pStyle w:val="Spistreci2"/>
+            <w:pStyle w:val="TOC2"/>
             <w:numPr>
               <w:ilvl w:val="2"/>
               <w:numId w:val="3"/>
             </w:numPr>
           </w:pPr>
-          <w:proofErr w:type="spellStart"/>
           <w:r>
-            <w:t>Wymagania</w:t>
+            <w:t>Wymagania dotyczące oprogramowania</w:t>
           </w:r>
-          <w:proofErr w:type="spellEnd"/>
-          <w:r>
-            <w:t xml:space="preserve"> </w:t>
-          </w:r>
-          <w:proofErr w:type="spellStart"/>
-          <w:r>
-            <w:t>dotyczące</w:t>
-          </w:r>
-          <w:proofErr w:type="spellEnd"/>
-          <w:r>
-            <w:t xml:space="preserve"> </w:t>
-          </w:r>
-          <w:proofErr w:type="spellStart"/>
-          <w:r>
-            <w:t>oprogramowania</w:t>
-          </w:r>
-          <w:proofErr w:type="spellEnd"/>
           <w:r>
             <w:ptab w:relativeTo="margin" w:alignment="right" w:leader="dot"/>
           </w:r>
@@ -834,25 +636,15 @@
         </w:p>
         <w:p>
           <w:pPr>
-            <w:pStyle w:val="Spistreci2"/>
+            <w:pStyle w:val="TOC2"/>
             <w:numPr>
               <w:ilvl w:val="2"/>
               <w:numId w:val="3"/>
             </w:numPr>
           </w:pPr>
-          <w:proofErr w:type="spellStart"/>
           <w:r>
-            <w:t>Interfejs</w:t>
+            <w:t>Interfejs komumikacyjny</w:t>
           </w:r>
-          <w:proofErr w:type="spellEnd"/>
-          <w:r>
-            <w:t xml:space="preserve"> </w:t>
-          </w:r>
-          <w:proofErr w:type="spellStart"/>
-          <w:r>
-            <w:t>komumikacyjny</w:t>
-          </w:r>
-          <w:proofErr w:type="spellEnd"/>
           <w:r>
             <w:ptab w:relativeTo="margin" w:alignment="right" w:leader="dot"/>
           </w:r>
@@ -862,25 +654,15 @@
         </w:p>
         <w:p>
           <w:pPr>
-            <w:pStyle w:val="Spistreci2"/>
+            <w:pStyle w:val="TOC2"/>
             <w:numPr>
               <w:ilvl w:val="1"/>
               <w:numId w:val="3"/>
             </w:numPr>
           </w:pPr>
-          <w:proofErr w:type="spellStart"/>
           <w:r>
-            <w:t>Wymagania</w:t>
+            <w:t>Wymagania funkcjonalne</w:t>
           </w:r>
-          <w:proofErr w:type="spellEnd"/>
-          <w:r>
-            <w:t xml:space="preserve"> </w:t>
-          </w:r>
-          <w:proofErr w:type="spellStart"/>
-          <w:r>
-            <w:t>funkcjonalne</w:t>
-          </w:r>
-          <w:proofErr w:type="spellEnd"/>
           <w:r>
             <w:ptab w:relativeTo="margin" w:alignment="right" w:leader="dot"/>
           </w:r>
@@ -890,20 +672,15 @@
         </w:p>
         <w:p>
           <w:pPr>
-            <w:pStyle w:val="Spistreci2"/>
+            <w:pStyle w:val="TOC2"/>
             <w:numPr>
               <w:ilvl w:val="2"/>
               <w:numId w:val="3"/>
             </w:numPr>
           </w:pPr>
           <w:r>
-            <w:t xml:space="preserve">Generator </w:t>
+            <w:t>Generator poziomu</w:t>
           </w:r>
-          <w:proofErr w:type="spellStart"/>
-          <w:r>
-            <w:t>poziomu</w:t>
-          </w:r>
-          <w:proofErr w:type="spellEnd"/>
           <w:r>
             <w:ptab w:relativeTo="margin" w:alignment="right" w:leader="dot"/>
           </w:r>
@@ -913,17 +690,15 @@
         </w:p>
         <w:p>
           <w:pPr>
-            <w:pStyle w:val="Spistreci2"/>
+            <w:pStyle w:val="TOC2"/>
             <w:numPr>
               <w:ilvl w:val="2"/>
               <w:numId w:val="3"/>
             </w:numPr>
           </w:pPr>
-          <w:proofErr w:type="spellStart"/>
           <w:r>
             <w:t>Rozgrywka</w:t>
           </w:r>
-          <w:proofErr w:type="spellEnd"/>
           <w:r>
             <w:ptab w:relativeTo="margin" w:alignment="right" w:leader="dot"/>
           </w:r>
@@ -933,17 +708,15 @@
         </w:p>
         <w:p>
           <w:pPr>
-            <w:pStyle w:val="Spistreci2"/>
+            <w:pStyle w:val="TOC2"/>
             <w:numPr>
               <w:ilvl w:val="2"/>
               <w:numId w:val="3"/>
             </w:numPr>
           </w:pPr>
-          <w:proofErr w:type="spellStart"/>
           <w:r>
             <w:t>Inne</w:t>
           </w:r>
-          <w:proofErr w:type="spellEnd"/>
           <w:r>
             <w:ptab w:relativeTo="margin" w:alignment="right" w:leader="dot"/>
           </w:r>
@@ -953,13 +726,11 @@
         </w:p>
         <w:p>
           <w:pPr>
-            <w:pStyle w:val="Spistreci1"/>
+            <w:pStyle w:val="TOC1"/>
           </w:pPr>
-          <w:proofErr w:type="spellStart"/>
           <w:r>
             <w:t>Dodatki</w:t>
           </w:r>
-          <w:proofErr w:type="spellEnd"/>
           <w:r>
             <w:ptab w:relativeTo="margin" w:alignment="right" w:leader="dot"/>
           </w:r>
@@ -972,7 +743,7 @@
         </w:p>
         <w:p>
           <w:pPr>
-            <w:pStyle w:val="Akapitzlist"/>
+            <w:pStyle w:val="ListParagraph"/>
             <w:numPr>
               <w:ilvl w:val="0"/>
               <w:numId w:val="4"/>
@@ -988,7 +759,7 @@
         </w:p>
         <w:p>
           <w:pPr>
-            <w:pStyle w:val="Akapitzlist"/>
+            <w:pStyle w:val="ListParagraph"/>
             <w:numPr>
               <w:ilvl w:val="0"/>
               <w:numId w:val="4"/>
@@ -1004,7 +775,7 @@
         </w:p>
         <w:p>
           <w:pPr>
-            <w:pStyle w:val="Akapitzlist"/>
+            <w:pStyle w:val="ListParagraph"/>
             <w:numPr>
               <w:ilvl w:val="0"/>
               <w:numId w:val="4"/>
@@ -1020,7 +791,7 @@
         </w:p>
         <w:p>
           <w:pPr>
-            <w:pStyle w:val="Akapitzlist"/>
+            <w:pStyle w:val="ListParagraph"/>
             <w:numPr>
               <w:ilvl w:val="0"/>
               <w:numId w:val="4"/>
@@ -1036,7 +807,7 @@
         </w:p>
         <w:p>
           <w:pPr>
-            <w:pStyle w:val="Akapitzlist"/>
+            <w:pStyle w:val="ListParagraph"/>
             <w:numPr>
               <w:ilvl w:val="0"/>
               <w:numId w:val="9"/>
@@ -1052,7 +823,7 @@
         </w:p>
         <w:p>
           <w:pPr>
-            <w:pStyle w:val="Akapitzlist"/>
+            <w:pStyle w:val="ListParagraph"/>
             <w:numPr>
               <w:ilvl w:val="0"/>
               <w:numId w:val="9"/>
@@ -1068,7 +839,7 @@
         </w:p>
         <w:p>
           <w:pPr>
-            <w:pStyle w:val="Akapitzlist"/>
+            <w:pStyle w:val="ListParagraph"/>
             <w:numPr>
               <w:ilvl w:val="0"/>
               <w:numId w:val="9"/>
@@ -1084,7 +855,7 @@
         </w:p>
         <w:p>
           <w:pPr>
-            <w:pStyle w:val="Akapitzlist"/>
+            <w:pStyle w:val="ListParagraph"/>
             <w:numPr>
               <w:ilvl w:val="0"/>
               <w:numId w:val="9"/>
@@ -1100,41 +871,15 @@
         </w:p>
         <w:p>
           <w:pPr>
-            <w:pStyle w:val="Spistreci2"/>
+            <w:pStyle w:val="TOC2"/>
             <w:numPr>
               <w:ilvl w:val="1"/>
               <w:numId w:val="9"/>
             </w:numPr>
           </w:pPr>
-          <w:proofErr w:type="spellStart"/>
           <w:r>
-            <w:t>Harmonogram</w:t>
+            <w:t>Harmonogram prac nad projektem</w:t>
           </w:r>
-          <w:proofErr w:type="spellEnd"/>
-          <w:r>
-            <w:t xml:space="preserve"> </w:t>
-          </w:r>
-          <w:proofErr w:type="spellStart"/>
-          <w:r>
-            <w:t>prac</w:t>
-          </w:r>
-          <w:proofErr w:type="spellEnd"/>
-          <w:r>
-            <w:t xml:space="preserve"> </w:t>
-          </w:r>
-          <w:proofErr w:type="spellStart"/>
-          <w:r>
-            <w:t>nad</w:t>
-          </w:r>
-          <w:proofErr w:type="spellEnd"/>
-          <w:r>
-            <w:t xml:space="preserve"> </w:t>
-          </w:r>
-          <w:proofErr w:type="spellStart"/>
-          <w:r>
-            <w:t>projektem</w:t>
-          </w:r>
-          <w:proofErr w:type="spellEnd"/>
           <w:r>
             <w:ptab w:relativeTo="margin" w:alignment="right" w:leader="dot"/>
           </w:r>
@@ -1158,7 +903,7 @@
     </w:p>
     <w:p>
       <w:pPr>
-        <w:pStyle w:val="Akapitzlist"/>
+        <w:pStyle w:val="ListParagraph"/>
         <w:numPr>
           <w:ilvl w:val="0"/>
           <w:numId w:val="10"/>
@@ -1177,7 +922,6 @@
         </w:rPr>
         <w:br w:type="page"/>
       </w:r>
-      <w:proofErr w:type="spellStart"/>
       <w:r>
         <w:rPr>
           <w:b/>
@@ -1188,11 +932,10 @@
         <w:lastRenderedPageBreak/>
         <w:t>Wprowadzenie</w:t>
       </w:r>
-      <w:proofErr w:type="spellEnd"/>
-    </w:p>
-    <w:p>
-      <w:pPr>
-        <w:pStyle w:val="Akapitzlist"/>
+    </w:p>
+    <w:p>
+      <w:pPr>
+        <w:pStyle w:val="ListParagraph"/>
         <w:numPr>
           <w:ilvl w:val="1"/>
           <w:numId w:val="10"/>
@@ -1205,7 +948,6 @@
           <w:lang w:val="en-US"/>
         </w:rPr>
       </w:pPr>
-      <w:proofErr w:type="spellStart"/>
       <w:r>
         <w:rPr>
           <w:b/>
@@ -1216,7 +958,6 @@
         </w:rPr>
         <w:t>Cel</w:t>
       </w:r>
-      <w:proofErr w:type="spellEnd"/>
     </w:p>
     <w:p>
       <w:pPr>
@@ -1347,7 +1088,7 @@
     </w:p>
     <w:p>
       <w:pPr>
-        <w:pStyle w:val="Akapitzlist"/>
+        <w:pStyle w:val="ListParagraph"/>
         <w:numPr>
           <w:ilvl w:val="1"/>
           <w:numId w:val="10"/>
@@ -1360,7 +1101,6 @@
           <w:lang w:val="en-US"/>
         </w:rPr>
       </w:pPr>
-      <w:proofErr w:type="spellStart"/>
       <w:r>
         <w:rPr>
           <w:b/>
@@ -1369,117 +1109,119 @@
           <w:u w:val="single"/>
           <w:lang w:val="en-US"/>
         </w:rPr>
-        <w:t>Zakres</w:t>
-      </w:r>
-      <w:proofErr w:type="spellEnd"/>
-      <w:r>
+        <w:t>Zakres projektu</w:t>
+      </w:r>
+    </w:p>
+    <w:p>
+      <w:pPr>
+        <w:rPr>
+          <w:sz w:val="24"/>
+          <w:szCs w:val="24"/>
+        </w:rPr>
+      </w:pPr>
+      <w:r>
+        <w:rPr>
+          <w:sz w:val="24"/>
+          <w:szCs w:val="24"/>
+        </w:rPr>
+        <w:t xml:space="preserve">W ramach </w:t>
+      </w:r>
+      <w:r>
+        <w:rPr>
+          <w:sz w:val="24"/>
+          <w:szCs w:val="24"/>
+        </w:rPr>
+        <w:t xml:space="preserve">nauczaniach </w:t>
+      </w:r>
+      <w:r>
+        <w:rPr>
+          <w:sz w:val="24"/>
+          <w:szCs w:val="24"/>
+        </w:rPr>
+        <w:t>„Proc</w:t>
+      </w:r>
+      <w:r>
+        <w:rPr>
+          <w:sz w:val="24"/>
+          <w:szCs w:val="24"/>
+        </w:rPr>
+        <w:t>eduralnych Języków</w:t>
+      </w:r>
+      <w:r>
+        <w:rPr>
+          <w:sz w:val="24"/>
+          <w:szCs w:val="24"/>
+        </w:rPr>
+        <w:t xml:space="preserve"> Programowania</w:t>
+      </w:r>
+      <w:r>
+        <w:rPr>
+          <w:sz w:val="24"/>
+          <w:szCs w:val="24"/>
+        </w:rPr>
+        <w:t>”</w:t>
+      </w:r>
+      <w:r>
+        <w:rPr>
+          <w:sz w:val="24"/>
+          <w:szCs w:val="24"/>
+        </w:rPr>
+        <w:t xml:space="preserve"> </w:t>
+      </w:r>
+      <w:r>
+        <w:rPr>
+          <w:sz w:val="24"/>
+          <w:szCs w:val="24"/>
+        </w:rPr>
+        <w:t>na Politechnice Gdańskiej</w:t>
+      </w:r>
+      <w:r>
+        <w:rPr>
+          <w:sz w:val="24"/>
+          <w:szCs w:val="24"/>
+        </w:rPr>
+        <w:t xml:space="preserve"> </w:t>
+      </w:r>
+      <w:r>
+        <w:rPr>
+          <w:sz w:val="24"/>
+          <w:szCs w:val="24"/>
+        </w:rPr>
+        <w:t xml:space="preserve">powstaje opisywany tu projekt. </w:t>
+      </w:r>
+    </w:p>
+    <w:p>
+      <w:pPr>
+        <w:pStyle w:val="ListParagraph"/>
+        <w:numPr>
+          <w:ilvl w:val="1"/>
+          <w:numId w:val="10"/>
+        </w:numPr>
         <w:rPr>
           <w:b/>
           <w:sz w:val="32"/>
           <w:szCs w:val="32"/>
           <w:u w:val="single"/>
-          <w:lang w:val="en-US"/>
-        </w:rPr>
-        <w:t xml:space="preserve"> </w:t>
-      </w:r>
-      <w:proofErr w:type="spellStart"/>
+        </w:rPr>
+      </w:pPr>
       <w:r>
         <w:rPr>
           <w:b/>
           <w:sz w:val="32"/>
           <w:szCs w:val="32"/>
           <w:u w:val="single"/>
-          <w:lang w:val="en-US"/>
-        </w:rPr>
-        <w:t>projektu</w:t>
-      </w:r>
-      <w:proofErr w:type="spellEnd"/>
-    </w:p>
-    <w:p>
-      <w:pPr>
-        <w:rPr>
-          <w:sz w:val="24"/>
-          <w:szCs w:val="24"/>
-        </w:rPr>
-      </w:pPr>
-      <w:r>
-        <w:rPr>
-          <w:sz w:val="24"/>
-          <w:szCs w:val="24"/>
-        </w:rPr>
-        <w:t xml:space="preserve">W ramach </w:t>
-      </w:r>
-      <w:r>
-        <w:rPr>
-          <w:sz w:val="24"/>
-          <w:szCs w:val="24"/>
-        </w:rPr>
-        <w:t xml:space="preserve">nauczaniach </w:t>
-      </w:r>
-      <w:r>
-        <w:rPr>
-          <w:sz w:val="24"/>
-          <w:szCs w:val="24"/>
-        </w:rPr>
-        <w:t>„Proc</w:t>
-      </w:r>
-      <w:r>
-        <w:rPr>
-          <w:sz w:val="24"/>
-          <w:szCs w:val="24"/>
-        </w:rPr>
-        <w:t>eduralnych Języków</w:t>
-      </w:r>
-      <w:r>
-        <w:rPr>
-          <w:sz w:val="24"/>
-          <w:szCs w:val="24"/>
-        </w:rPr>
-        <w:t xml:space="preserve"> Programowania</w:t>
-      </w:r>
-      <w:r>
-        <w:rPr>
-          <w:sz w:val="24"/>
-          <w:szCs w:val="24"/>
-        </w:rPr>
-        <w:t>”</w:t>
-      </w:r>
-      <w:r>
-        <w:rPr>
-          <w:sz w:val="24"/>
-          <w:szCs w:val="24"/>
-        </w:rPr>
-        <w:t xml:space="preserve"> </w:t>
-      </w:r>
-      <w:r>
-        <w:rPr>
-          <w:sz w:val="24"/>
-          <w:szCs w:val="24"/>
-        </w:rPr>
-        <w:t>na Politechnice Gdańskiej</w:t>
-      </w:r>
-      <w:r>
-        <w:rPr>
-          <w:sz w:val="24"/>
-          <w:szCs w:val="24"/>
-        </w:rPr>
-        <w:t xml:space="preserve"> </w:t>
-      </w:r>
-      <w:r>
-        <w:rPr>
-          <w:sz w:val="24"/>
-          <w:szCs w:val="24"/>
-        </w:rPr>
-        <w:t xml:space="preserve">powstaje opisywany tu projekt. </w:t>
-      </w:r>
-    </w:p>
-    <w:p>
-      <w:pPr>
-        <w:pStyle w:val="Akapitzlist"/>
-        <w:numPr>
-          <w:ilvl w:val="1"/>
-          <w:numId w:val="10"/>
-        </w:numPr>
+        </w:rPr>
+        <w:t>Definicje, akronimy I skróty</w:t>
+      </w:r>
+    </w:p>
+    <w:p>
+      <w:pPr>
+        <w:pStyle w:val="ListParagraph"/>
+        <w:numPr>
+          <w:ilvl w:val="0"/>
+          <w:numId w:val="11"/>
+        </w:numPr>
+        <w:ind w:left="792"/>
         <w:rPr>
           <w:b/>
           <w:sz w:val="32"/>
@@ -1490,31 +1232,6 @@
       <w:r>
         <w:rPr>
           <w:b/>
-          <w:sz w:val="32"/>
-          <w:szCs w:val="32"/>
-          <w:u w:val="single"/>
-        </w:rPr>
-        <w:t>Definicje, akronimy I skróty</w:t>
-      </w:r>
-    </w:p>
-    <w:p>
-      <w:pPr>
-        <w:pStyle w:val="Akapitzlist"/>
-        <w:numPr>
-          <w:ilvl w:val="0"/>
-          <w:numId w:val="11"/>
-        </w:numPr>
-        <w:ind w:left="792"/>
-        <w:rPr>
-          <w:b/>
-          <w:sz w:val="32"/>
-          <w:szCs w:val="32"/>
-          <w:u w:val="single"/>
-        </w:rPr>
-      </w:pPr>
-      <w:r>
-        <w:rPr>
-          <w:b/>
           <w:sz w:val="24"/>
           <w:szCs w:val="24"/>
         </w:rPr>
@@ -1611,7 +1328,7 @@
     </w:p>
     <w:p>
       <w:pPr>
-        <w:pStyle w:val="Akapitzlist"/>
+        <w:pStyle w:val="ListParagraph"/>
         <w:numPr>
           <w:ilvl w:val="0"/>
           <w:numId w:val="11"/>
@@ -1753,7 +1470,7 @@
                     <a:blip r:embed="rId8" cstate="print">
                       <a:extLst>
                         <a:ext uri="{28A0092B-C50C-407E-A947-70E740481C1C}">
-                          <a14:useLocalDpi xmlns:a14="http://schemas.microsoft.com/office/drawing/2010/main" val="0"/>
+                          <a14:useLocalDpi xmlns:a14="http://schemas.microsoft.com/office/drawing/2010/main" xmlns:wps="http://schemas.microsoft.com/office/word/2010/wordprocessingShape" xmlns:wpi="http://schemas.microsoft.com/office/word/2010/wordprocessingInk" xmlns:wpg="http://schemas.microsoft.com/office/word/2010/wordprocessingGroup" xmlns:w16se="http://schemas.microsoft.com/office/word/2015/wordml/symex" xmlns:w16cid="http://schemas.microsoft.com/office/word/2016/wordml/cid" xmlns:w15="http://schemas.microsoft.com/office/word/2012/wordml" xmlns:w14="http://schemas.microsoft.com/office/word/2010/wordml" xmlns:w="http://schemas.openxmlformats.org/wordprocessingml/2006/main" xmlns:w10="urn:schemas-microsoft-com:office:word" xmlns:wp14="http://schemas.microsoft.com/office/word/2010/wordprocessingDrawing" xmlns:v="urn:schemas-microsoft-com:vml" xmlns:o="urn:schemas-microsoft-com:office:office" xmlns:am3d="http://schemas.microsoft.com/office/drawing/2017/model3d" xmlns:aink="http://schemas.microsoft.com/office/drawing/2016/ink" xmlns:mc="http://schemas.openxmlformats.org/markup-compatibility/2006" xmlns:cx8="http://schemas.microsoft.com/office/drawing/2016/5/14/chartex" xmlns:cx7="http://schemas.microsoft.com/office/drawing/2016/5/13/chartex" xmlns:cx6="http://schemas.microsoft.com/office/drawing/2016/5/12/chartex" xmlns:cx5="http://schemas.microsoft.com/office/drawing/2016/5/11/chartex" xmlns:cx4="http://schemas.microsoft.com/office/drawing/2016/5/10/chartex" xmlns:cx3="http://schemas.microsoft.com/office/drawing/2016/5/9/chartex" xmlns:cx2="http://schemas.microsoft.com/office/drawing/2015/10/21/chartex" xmlns:cx1="http://schemas.microsoft.com/office/drawing/2015/9/8/chartex" xmlns:cx="http://schemas.microsoft.com/office/drawing/2014/chartex" xmlns:wpc="http://schemas.microsoft.com/office/word/2010/wordprocessingCanvas" xmlns="" val="0"/>
                         </a:ext>
                       </a:extLst>
                     </a:blip>
@@ -1791,7 +1508,7 @@
     </w:p>
     <w:p>
       <w:pPr>
-        <w:pStyle w:val="Akapitzlist"/>
+        <w:pStyle w:val="ListParagraph"/>
         <w:numPr>
           <w:ilvl w:val="0"/>
           <w:numId w:val="11"/>
@@ -1870,7 +1587,7 @@
                     <a:blip r:embed="rId9" cstate="print">
                       <a:extLst>
                         <a:ext uri="{28A0092B-C50C-407E-A947-70E740481C1C}">
-                          <a14:useLocalDpi xmlns:a14="http://schemas.microsoft.com/office/drawing/2010/main" val="0"/>
+                          <a14:useLocalDpi xmlns:a14="http://schemas.microsoft.com/office/drawing/2010/main" xmlns:wps="http://schemas.microsoft.com/office/word/2010/wordprocessingShape" xmlns:wpi="http://schemas.microsoft.com/office/word/2010/wordprocessingInk" xmlns:wpg="http://schemas.microsoft.com/office/word/2010/wordprocessingGroup" xmlns:w16se="http://schemas.microsoft.com/office/word/2015/wordml/symex" xmlns:w16cid="http://schemas.microsoft.com/office/word/2016/wordml/cid" xmlns:w15="http://schemas.microsoft.com/office/word/2012/wordml" xmlns:w14="http://schemas.microsoft.com/office/word/2010/wordml" xmlns:w="http://schemas.openxmlformats.org/wordprocessingml/2006/main" xmlns:w10="urn:schemas-microsoft-com:office:word" xmlns:wp14="http://schemas.microsoft.com/office/word/2010/wordprocessingDrawing" xmlns:v="urn:schemas-microsoft-com:vml" xmlns:o="urn:schemas-microsoft-com:office:office" xmlns:am3d="http://schemas.microsoft.com/office/drawing/2017/model3d" xmlns:aink="http://schemas.microsoft.com/office/drawing/2016/ink" xmlns:mc="http://schemas.openxmlformats.org/markup-compatibility/2006" xmlns:cx8="http://schemas.microsoft.com/office/drawing/2016/5/14/chartex" xmlns:cx7="http://schemas.microsoft.com/office/drawing/2016/5/13/chartex" xmlns:cx6="http://schemas.microsoft.com/office/drawing/2016/5/12/chartex" xmlns:cx5="http://schemas.microsoft.com/office/drawing/2016/5/11/chartex" xmlns:cx4="http://schemas.microsoft.com/office/drawing/2016/5/10/chartex" xmlns:cx3="http://schemas.microsoft.com/office/drawing/2016/5/9/chartex" xmlns:cx2="http://schemas.microsoft.com/office/drawing/2015/10/21/chartex" xmlns:cx1="http://schemas.microsoft.com/office/drawing/2015/9/8/chartex" xmlns:cx="http://schemas.microsoft.com/office/drawing/2014/chartex" xmlns:wpc="http://schemas.microsoft.com/office/word/2010/wordprocessingCanvas" xmlns="" val="0"/>
                         </a:ext>
                       </a:extLst>
                     </a:blip>
@@ -1901,7 +1618,7 @@
     </w:p>
     <w:p>
       <w:pPr>
-        <w:pStyle w:val="Akapitzlist"/>
+        <w:pStyle w:val="ListParagraph"/>
         <w:numPr>
           <w:ilvl w:val="0"/>
           <w:numId w:val="11"/>
@@ -2024,7 +1741,7 @@
                     <a:blip r:embed="rId10" cstate="print">
                       <a:extLst>
                         <a:ext uri="{28A0092B-C50C-407E-A947-70E740481C1C}">
-                          <a14:useLocalDpi xmlns:a14="http://schemas.microsoft.com/office/drawing/2010/main" val="0"/>
+                          <a14:useLocalDpi xmlns:a14="http://schemas.microsoft.com/office/drawing/2010/main" xmlns:wps="http://schemas.microsoft.com/office/word/2010/wordprocessingShape" xmlns:wpi="http://schemas.microsoft.com/office/word/2010/wordprocessingInk" xmlns:wpg="http://schemas.microsoft.com/office/word/2010/wordprocessingGroup" xmlns:w16se="http://schemas.microsoft.com/office/word/2015/wordml/symex" xmlns:w16cid="http://schemas.microsoft.com/office/word/2016/wordml/cid" xmlns:w15="http://schemas.microsoft.com/office/word/2012/wordml" xmlns:w14="http://schemas.microsoft.com/office/word/2010/wordml" xmlns:w="http://schemas.openxmlformats.org/wordprocessingml/2006/main" xmlns:w10="urn:schemas-microsoft-com:office:word" xmlns:wp14="http://schemas.microsoft.com/office/word/2010/wordprocessingDrawing" xmlns:v="urn:schemas-microsoft-com:vml" xmlns:o="urn:schemas-microsoft-com:office:office" xmlns:am3d="http://schemas.microsoft.com/office/drawing/2017/model3d" xmlns:aink="http://schemas.microsoft.com/office/drawing/2016/ink" xmlns:mc="http://schemas.openxmlformats.org/markup-compatibility/2006" xmlns:cx8="http://schemas.microsoft.com/office/drawing/2016/5/14/chartex" xmlns:cx7="http://schemas.microsoft.com/office/drawing/2016/5/13/chartex" xmlns:cx6="http://schemas.microsoft.com/office/drawing/2016/5/12/chartex" xmlns:cx5="http://schemas.microsoft.com/office/drawing/2016/5/11/chartex" xmlns:cx4="http://schemas.microsoft.com/office/drawing/2016/5/10/chartex" xmlns:cx3="http://schemas.microsoft.com/office/drawing/2016/5/9/chartex" xmlns:cx2="http://schemas.microsoft.com/office/drawing/2015/10/21/chartex" xmlns:cx1="http://schemas.microsoft.com/office/drawing/2015/9/8/chartex" xmlns:cx="http://schemas.microsoft.com/office/drawing/2014/chartex" xmlns:wpc="http://schemas.microsoft.com/office/word/2010/wordprocessingCanvas" xmlns="" val="0"/>
                         </a:ext>
                       </a:extLst>
                     </a:blip>
@@ -2055,7 +1772,7 @@
     </w:p>
     <w:p>
       <w:pPr>
-        <w:pStyle w:val="Akapitzlist"/>
+        <w:pStyle w:val="ListParagraph"/>
         <w:numPr>
           <w:ilvl w:val="0"/>
           <w:numId w:val="11"/>
@@ -2121,7 +1838,7 @@
     </w:p>
     <w:p>
       <w:pPr>
-        <w:pStyle w:val="Akapitzlist"/>
+        <w:pStyle w:val="ListParagraph"/>
         <w:numPr>
           <w:ilvl w:val="0"/>
           <w:numId w:val="11"/>
@@ -2166,7 +1883,7 @@
     </w:p>
     <w:p>
       <w:pPr>
-        <w:pStyle w:val="Akapitzlist"/>
+        <w:pStyle w:val="ListParagraph"/>
         <w:numPr>
           <w:ilvl w:val="0"/>
           <w:numId w:val="11"/>
@@ -2225,7 +1942,7 @@
     </w:p>
     <w:p>
       <w:pPr>
-        <w:pStyle w:val="Akapitzlist"/>
+        <w:pStyle w:val="ListParagraph"/>
         <w:numPr>
           <w:ilvl w:val="0"/>
           <w:numId w:val="11"/>
@@ -2312,7 +2029,7 @@
                     <a:blip r:embed="rId11" cstate="print">
                       <a:extLst>
                         <a:ext uri="{28A0092B-C50C-407E-A947-70E740481C1C}">
-                          <a14:useLocalDpi xmlns:a14="http://schemas.microsoft.com/office/drawing/2010/main" val="0"/>
+                          <a14:useLocalDpi xmlns:a14="http://schemas.microsoft.com/office/drawing/2010/main" xmlns:wps="http://schemas.microsoft.com/office/word/2010/wordprocessingShape" xmlns:wpi="http://schemas.microsoft.com/office/word/2010/wordprocessingInk" xmlns:wpg="http://schemas.microsoft.com/office/word/2010/wordprocessingGroup" xmlns:w16se="http://schemas.microsoft.com/office/word/2015/wordml/symex" xmlns:w16cid="http://schemas.microsoft.com/office/word/2016/wordml/cid" xmlns:w15="http://schemas.microsoft.com/office/word/2012/wordml" xmlns:w14="http://schemas.microsoft.com/office/word/2010/wordml" xmlns:w="http://schemas.openxmlformats.org/wordprocessingml/2006/main" xmlns:w10="urn:schemas-microsoft-com:office:word" xmlns:wp14="http://schemas.microsoft.com/office/word/2010/wordprocessingDrawing" xmlns:v="urn:schemas-microsoft-com:vml" xmlns:o="urn:schemas-microsoft-com:office:office" xmlns:am3d="http://schemas.microsoft.com/office/drawing/2017/model3d" xmlns:aink="http://schemas.microsoft.com/office/drawing/2016/ink" xmlns:mc="http://schemas.openxmlformats.org/markup-compatibility/2006" xmlns:cx8="http://schemas.microsoft.com/office/drawing/2016/5/14/chartex" xmlns:cx7="http://schemas.microsoft.com/office/drawing/2016/5/13/chartex" xmlns:cx6="http://schemas.microsoft.com/office/drawing/2016/5/12/chartex" xmlns:cx5="http://schemas.microsoft.com/office/drawing/2016/5/11/chartex" xmlns:cx4="http://schemas.microsoft.com/office/drawing/2016/5/10/chartex" xmlns:cx3="http://schemas.microsoft.com/office/drawing/2016/5/9/chartex" xmlns:cx2="http://schemas.microsoft.com/office/drawing/2015/10/21/chartex" xmlns:cx1="http://schemas.microsoft.com/office/drawing/2015/9/8/chartex" xmlns:cx="http://schemas.microsoft.com/office/drawing/2014/chartex" xmlns:wpc="http://schemas.microsoft.com/office/word/2010/wordprocessingCanvas" xmlns="" val="0"/>
                         </a:ext>
                       </a:extLst>
                     </a:blip>
@@ -2343,7 +2060,7 @@
     </w:p>
     <w:p>
       <w:pPr>
-        <w:pStyle w:val="Akapitzlist"/>
+        <w:pStyle w:val="ListParagraph"/>
         <w:numPr>
           <w:ilvl w:val="0"/>
           <w:numId w:val="11"/>
@@ -2493,7 +2210,7 @@
                     <a:blip r:embed="rId12" cstate="print">
                       <a:extLst>
                         <a:ext uri="{28A0092B-C50C-407E-A947-70E740481C1C}">
-                          <a14:useLocalDpi xmlns:a14="http://schemas.microsoft.com/office/drawing/2010/main" val="0"/>
+                          <a14:useLocalDpi xmlns:a14="http://schemas.microsoft.com/office/drawing/2010/main" xmlns:wps="http://schemas.microsoft.com/office/word/2010/wordprocessingShape" xmlns:wpi="http://schemas.microsoft.com/office/word/2010/wordprocessingInk" xmlns:wpg="http://schemas.microsoft.com/office/word/2010/wordprocessingGroup" xmlns:w16se="http://schemas.microsoft.com/office/word/2015/wordml/symex" xmlns:w16cid="http://schemas.microsoft.com/office/word/2016/wordml/cid" xmlns:w15="http://schemas.microsoft.com/office/word/2012/wordml" xmlns:w14="http://schemas.microsoft.com/office/word/2010/wordml" xmlns:w="http://schemas.openxmlformats.org/wordprocessingml/2006/main" xmlns:w10="urn:schemas-microsoft-com:office:word" xmlns:wp14="http://schemas.microsoft.com/office/word/2010/wordprocessingDrawing" xmlns:v="urn:schemas-microsoft-com:vml" xmlns:o="urn:schemas-microsoft-com:office:office" xmlns:am3d="http://schemas.microsoft.com/office/drawing/2017/model3d" xmlns:aink="http://schemas.microsoft.com/office/drawing/2016/ink" xmlns:mc="http://schemas.openxmlformats.org/markup-compatibility/2006" xmlns:cx8="http://schemas.microsoft.com/office/drawing/2016/5/14/chartex" xmlns:cx7="http://schemas.microsoft.com/office/drawing/2016/5/13/chartex" xmlns:cx6="http://schemas.microsoft.com/office/drawing/2016/5/12/chartex" xmlns:cx5="http://schemas.microsoft.com/office/drawing/2016/5/11/chartex" xmlns:cx4="http://schemas.microsoft.com/office/drawing/2016/5/10/chartex" xmlns:cx3="http://schemas.microsoft.com/office/drawing/2016/5/9/chartex" xmlns:cx2="http://schemas.microsoft.com/office/drawing/2015/10/21/chartex" xmlns:cx1="http://schemas.microsoft.com/office/drawing/2015/9/8/chartex" xmlns:cx="http://schemas.microsoft.com/office/drawing/2014/chartex" xmlns:wpc="http://schemas.microsoft.com/office/word/2010/wordprocessingCanvas" xmlns="" val="0"/>
                         </a:ext>
                       </a:extLst>
                     </a:blip>
@@ -2524,7 +2241,7 @@
     </w:p>
     <w:p>
       <w:pPr>
-        <w:pStyle w:val="Akapitzlist"/>
+        <w:pStyle w:val="ListParagraph"/>
         <w:numPr>
           <w:ilvl w:val="0"/>
           <w:numId w:val="11"/>
@@ -2651,7 +2368,7 @@
                     <a:blip r:embed="rId13" cstate="print">
                       <a:extLst>
                         <a:ext uri="{28A0092B-C50C-407E-A947-70E740481C1C}">
-                          <a14:useLocalDpi xmlns:a14="http://schemas.microsoft.com/office/drawing/2010/main" val="0"/>
+                          <a14:useLocalDpi xmlns:a14="http://schemas.microsoft.com/office/drawing/2010/main" xmlns:wps="http://schemas.microsoft.com/office/word/2010/wordprocessingShape" xmlns:wpi="http://schemas.microsoft.com/office/word/2010/wordprocessingInk" xmlns:wpg="http://schemas.microsoft.com/office/word/2010/wordprocessingGroup" xmlns:w16se="http://schemas.microsoft.com/office/word/2015/wordml/symex" xmlns:w16cid="http://schemas.microsoft.com/office/word/2016/wordml/cid" xmlns:w15="http://schemas.microsoft.com/office/word/2012/wordml" xmlns:w14="http://schemas.microsoft.com/office/word/2010/wordml" xmlns:w="http://schemas.openxmlformats.org/wordprocessingml/2006/main" xmlns:w10="urn:schemas-microsoft-com:office:word" xmlns:wp14="http://schemas.microsoft.com/office/word/2010/wordprocessingDrawing" xmlns:v="urn:schemas-microsoft-com:vml" xmlns:o="urn:schemas-microsoft-com:office:office" xmlns:am3d="http://schemas.microsoft.com/office/drawing/2017/model3d" xmlns:aink="http://schemas.microsoft.com/office/drawing/2016/ink" xmlns:mc="http://schemas.openxmlformats.org/markup-compatibility/2006" xmlns:cx8="http://schemas.microsoft.com/office/drawing/2016/5/14/chartex" xmlns:cx7="http://schemas.microsoft.com/office/drawing/2016/5/13/chartex" xmlns:cx6="http://schemas.microsoft.com/office/drawing/2016/5/12/chartex" xmlns:cx5="http://schemas.microsoft.com/office/drawing/2016/5/11/chartex" xmlns:cx4="http://schemas.microsoft.com/office/drawing/2016/5/10/chartex" xmlns:cx3="http://schemas.microsoft.com/office/drawing/2016/5/9/chartex" xmlns:cx2="http://schemas.microsoft.com/office/drawing/2015/10/21/chartex" xmlns:cx1="http://schemas.microsoft.com/office/drawing/2015/9/8/chartex" xmlns:cx="http://schemas.microsoft.com/office/drawing/2014/chartex" xmlns:wpc="http://schemas.microsoft.com/office/word/2010/wordprocessingCanvas" xmlns="" val="0"/>
                         </a:ext>
                       </a:extLst>
                     </a:blip>
@@ -2682,7 +2399,7 @@
     </w:p>
     <w:p>
       <w:pPr>
-        <w:pStyle w:val="Akapitzlist"/>
+        <w:pStyle w:val="ListParagraph"/>
         <w:numPr>
           <w:ilvl w:val="0"/>
           <w:numId w:val="11"/>
@@ -2695,23 +2412,13 @@
           <w:u w:val="single"/>
         </w:rPr>
       </w:pPr>
-      <w:proofErr w:type="spellStart"/>
-      <w:r>
-        <w:rPr>
-          <w:b/>
-          <w:sz w:val="24"/>
-          <w:szCs w:val="24"/>
-        </w:rPr>
-        <w:t>Spawner</w:t>
-      </w:r>
-      <w:proofErr w:type="spellEnd"/>
-      <w:r>
-        <w:rPr>
-          <w:b/>
-          <w:sz w:val="24"/>
-          <w:szCs w:val="24"/>
-        </w:rPr>
-        <w:t xml:space="preserve"> </w:t>
+      <w:r>
+        <w:rPr>
+          <w:b/>
+          <w:sz w:val="24"/>
+          <w:szCs w:val="24"/>
+        </w:rPr>
+        <w:t xml:space="preserve">Spawner </w:t>
       </w:r>
       <w:r>
         <w:rPr>
@@ -2778,7 +2485,7 @@
                     <a:blip r:embed="rId14" cstate="print">
                       <a:extLst>
                         <a:ext uri="{28A0092B-C50C-407E-A947-70E740481C1C}">
-                          <a14:useLocalDpi xmlns:a14="http://schemas.microsoft.com/office/drawing/2010/main" val="0"/>
+                          <a14:useLocalDpi xmlns:a14="http://schemas.microsoft.com/office/drawing/2010/main" xmlns:wps="http://schemas.microsoft.com/office/word/2010/wordprocessingShape" xmlns:wpi="http://schemas.microsoft.com/office/word/2010/wordprocessingInk" xmlns:wpg="http://schemas.microsoft.com/office/word/2010/wordprocessingGroup" xmlns:w16se="http://schemas.microsoft.com/office/word/2015/wordml/symex" xmlns:w16cid="http://schemas.microsoft.com/office/word/2016/wordml/cid" xmlns:w15="http://schemas.microsoft.com/office/word/2012/wordml" xmlns:w14="http://schemas.microsoft.com/office/word/2010/wordml" xmlns:w="http://schemas.openxmlformats.org/wordprocessingml/2006/main" xmlns:w10="urn:schemas-microsoft-com:office:word" xmlns:wp14="http://schemas.microsoft.com/office/word/2010/wordprocessingDrawing" xmlns:v="urn:schemas-microsoft-com:vml" xmlns:o="urn:schemas-microsoft-com:office:office" xmlns:am3d="http://schemas.microsoft.com/office/drawing/2017/model3d" xmlns:aink="http://schemas.microsoft.com/office/drawing/2016/ink" xmlns:mc="http://schemas.openxmlformats.org/markup-compatibility/2006" xmlns:cx8="http://schemas.microsoft.com/office/drawing/2016/5/14/chartex" xmlns:cx7="http://schemas.microsoft.com/office/drawing/2016/5/13/chartex" xmlns:cx6="http://schemas.microsoft.com/office/drawing/2016/5/12/chartex" xmlns:cx5="http://schemas.microsoft.com/office/drawing/2016/5/11/chartex" xmlns:cx4="http://schemas.microsoft.com/office/drawing/2016/5/10/chartex" xmlns:cx3="http://schemas.microsoft.com/office/drawing/2016/5/9/chartex" xmlns:cx2="http://schemas.microsoft.com/office/drawing/2015/10/21/chartex" xmlns:cx1="http://schemas.microsoft.com/office/drawing/2015/9/8/chartex" xmlns:cx="http://schemas.microsoft.com/office/drawing/2014/chartex" xmlns:wpc="http://schemas.microsoft.com/office/word/2010/wordprocessingCanvas" xmlns="" val="0"/>
                         </a:ext>
                       </a:extLst>
                     </a:blip>
@@ -2809,7 +2516,7 @@
     </w:p>
     <w:p>
       <w:pPr>
-        <w:pStyle w:val="Akapitzlist"/>
+        <w:pStyle w:val="ListParagraph"/>
         <w:numPr>
           <w:ilvl w:val="0"/>
           <w:numId w:val="11"/>
@@ -2896,7 +2603,7 @@
                     <a:blip r:embed="rId15" cstate="print">
                       <a:extLst>
                         <a:ext uri="{28A0092B-C50C-407E-A947-70E740481C1C}">
-                          <a14:useLocalDpi xmlns:a14="http://schemas.microsoft.com/office/drawing/2010/main" val="0"/>
+                          <a14:useLocalDpi xmlns:a14="http://schemas.microsoft.com/office/drawing/2010/main" xmlns:wps="http://schemas.microsoft.com/office/word/2010/wordprocessingShape" xmlns:wpi="http://schemas.microsoft.com/office/word/2010/wordprocessingInk" xmlns:wpg="http://schemas.microsoft.com/office/word/2010/wordprocessingGroup" xmlns:w16se="http://schemas.microsoft.com/office/word/2015/wordml/symex" xmlns:w16cid="http://schemas.microsoft.com/office/word/2016/wordml/cid" xmlns:w15="http://schemas.microsoft.com/office/word/2012/wordml" xmlns:w14="http://schemas.microsoft.com/office/word/2010/wordml" xmlns:w="http://schemas.openxmlformats.org/wordprocessingml/2006/main" xmlns:w10="urn:schemas-microsoft-com:office:word" xmlns:wp14="http://schemas.microsoft.com/office/word/2010/wordprocessingDrawing" xmlns:v="urn:schemas-microsoft-com:vml" xmlns:o="urn:schemas-microsoft-com:office:office" xmlns:am3d="http://schemas.microsoft.com/office/drawing/2017/model3d" xmlns:aink="http://schemas.microsoft.com/office/drawing/2016/ink" xmlns:mc="http://schemas.openxmlformats.org/markup-compatibility/2006" xmlns:cx8="http://schemas.microsoft.com/office/drawing/2016/5/14/chartex" xmlns:cx7="http://schemas.microsoft.com/office/drawing/2016/5/13/chartex" xmlns:cx6="http://schemas.microsoft.com/office/drawing/2016/5/12/chartex" xmlns:cx5="http://schemas.microsoft.com/office/drawing/2016/5/11/chartex" xmlns:cx4="http://schemas.microsoft.com/office/drawing/2016/5/10/chartex" xmlns:cx3="http://schemas.microsoft.com/office/drawing/2016/5/9/chartex" xmlns:cx2="http://schemas.microsoft.com/office/drawing/2015/10/21/chartex" xmlns:cx1="http://schemas.microsoft.com/office/drawing/2015/9/8/chartex" xmlns:cx="http://schemas.microsoft.com/office/drawing/2014/chartex" xmlns:wpc="http://schemas.microsoft.com/office/word/2010/wordprocessingCanvas" xmlns="" val="0"/>
                         </a:ext>
                       </a:extLst>
                     </a:blip>
@@ -2952,7 +2659,7 @@
                     <a:blip r:embed="rId16" cstate="print">
                       <a:extLst>
                         <a:ext uri="{28A0092B-C50C-407E-A947-70E740481C1C}">
-                          <a14:useLocalDpi xmlns:a14="http://schemas.microsoft.com/office/drawing/2010/main" val="0"/>
+                          <a14:useLocalDpi xmlns:a14="http://schemas.microsoft.com/office/drawing/2010/main" xmlns:wps="http://schemas.microsoft.com/office/word/2010/wordprocessingShape" xmlns:wpi="http://schemas.microsoft.com/office/word/2010/wordprocessingInk" xmlns:wpg="http://schemas.microsoft.com/office/word/2010/wordprocessingGroup" xmlns:w16se="http://schemas.microsoft.com/office/word/2015/wordml/symex" xmlns:w16cid="http://schemas.microsoft.com/office/word/2016/wordml/cid" xmlns:w15="http://schemas.microsoft.com/office/word/2012/wordml" xmlns:w14="http://schemas.microsoft.com/office/word/2010/wordml" xmlns:w="http://schemas.openxmlformats.org/wordprocessingml/2006/main" xmlns:w10="urn:schemas-microsoft-com:office:word" xmlns:wp14="http://schemas.microsoft.com/office/word/2010/wordprocessingDrawing" xmlns:v="urn:schemas-microsoft-com:vml" xmlns:o="urn:schemas-microsoft-com:office:office" xmlns:am3d="http://schemas.microsoft.com/office/drawing/2017/model3d" xmlns:aink="http://schemas.microsoft.com/office/drawing/2016/ink" xmlns:mc="http://schemas.openxmlformats.org/markup-compatibility/2006" xmlns:cx8="http://schemas.microsoft.com/office/drawing/2016/5/14/chartex" xmlns:cx7="http://schemas.microsoft.com/office/drawing/2016/5/13/chartex" xmlns:cx6="http://schemas.microsoft.com/office/drawing/2016/5/12/chartex" xmlns:cx5="http://schemas.microsoft.com/office/drawing/2016/5/11/chartex" xmlns:cx4="http://schemas.microsoft.com/office/drawing/2016/5/10/chartex" xmlns:cx3="http://schemas.microsoft.com/office/drawing/2016/5/9/chartex" xmlns:cx2="http://schemas.microsoft.com/office/drawing/2015/10/21/chartex" xmlns:cx1="http://schemas.microsoft.com/office/drawing/2015/9/8/chartex" xmlns:cx="http://schemas.microsoft.com/office/drawing/2014/chartex" xmlns:wpc="http://schemas.microsoft.com/office/word/2010/wordprocessingCanvas" xmlns="" val="0"/>
                         </a:ext>
                       </a:extLst>
                     </a:blip>
@@ -3008,7 +2715,7 @@
                     <a:blip r:embed="rId17" cstate="print">
                       <a:extLst>
                         <a:ext uri="{28A0092B-C50C-407E-A947-70E740481C1C}">
-                          <a14:useLocalDpi xmlns:a14="http://schemas.microsoft.com/office/drawing/2010/main" val="0"/>
+                          <a14:useLocalDpi xmlns:a14="http://schemas.microsoft.com/office/drawing/2010/main" xmlns:wps="http://schemas.microsoft.com/office/word/2010/wordprocessingShape" xmlns:wpi="http://schemas.microsoft.com/office/word/2010/wordprocessingInk" xmlns:wpg="http://schemas.microsoft.com/office/word/2010/wordprocessingGroup" xmlns:w16se="http://schemas.microsoft.com/office/word/2015/wordml/symex" xmlns:w16cid="http://schemas.microsoft.com/office/word/2016/wordml/cid" xmlns:w15="http://schemas.microsoft.com/office/word/2012/wordml" xmlns:w14="http://schemas.microsoft.com/office/word/2010/wordml" xmlns:w="http://schemas.openxmlformats.org/wordprocessingml/2006/main" xmlns:w10="urn:schemas-microsoft-com:office:word" xmlns:wp14="http://schemas.microsoft.com/office/word/2010/wordprocessingDrawing" xmlns:v="urn:schemas-microsoft-com:vml" xmlns:o="urn:schemas-microsoft-com:office:office" xmlns:am3d="http://schemas.microsoft.com/office/drawing/2017/model3d" xmlns:aink="http://schemas.microsoft.com/office/drawing/2016/ink" xmlns:mc="http://schemas.openxmlformats.org/markup-compatibility/2006" xmlns:cx8="http://schemas.microsoft.com/office/drawing/2016/5/14/chartex" xmlns:cx7="http://schemas.microsoft.com/office/drawing/2016/5/13/chartex" xmlns:cx6="http://schemas.microsoft.com/office/drawing/2016/5/12/chartex" xmlns:cx5="http://schemas.microsoft.com/office/drawing/2016/5/11/chartex" xmlns:cx4="http://schemas.microsoft.com/office/drawing/2016/5/10/chartex" xmlns:cx3="http://schemas.microsoft.com/office/drawing/2016/5/9/chartex" xmlns:cx2="http://schemas.microsoft.com/office/drawing/2015/10/21/chartex" xmlns:cx1="http://schemas.microsoft.com/office/drawing/2015/9/8/chartex" xmlns:cx="http://schemas.microsoft.com/office/drawing/2014/chartex" xmlns:wpc="http://schemas.microsoft.com/office/word/2010/wordprocessingCanvas" xmlns="" val="0"/>
                         </a:ext>
                       </a:extLst>
                     </a:blip>
@@ -3039,7 +2746,7 @@
     </w:p>
     <w:p>
       <w:pPr>
-        <w:pStyle w:val="Akapitzlist"/>
+        <w:pStyle w:val="ListParagraph"/>
         <w:numPr>
           <w:ilvl w:val="0"/>
           <w:numId w:val="11"/>
@@ -3138,7 +2845,7 @@
                     <a:blip r:embed="rId18" cstate="print">
                       <a:extLst>
                         <a:ext uri="{28A0092B-C50C-407E-A947-70E740481C1C}">
-                          <a14:useLocalDpi xmlns:a14="http://schemas.microsoft.com/office/drawing/2010/main" val="0"/>
+                          <a14:useLocalDpi xmlns:a14="http://schemas.microsoft.com/office/drawing/2010/main" xmlns:wps="http://schemas.microsoft.com/office/word/2010/wordprocessingShape" xmlns:wpi="http://schemas.microsoft.com/office/word/2010/wordprocessingInk" xmlns:wpg="http://schemas.microsoft.com/office/word/2010/wordprocessingGroup" xmlns:w16se="http://schemas.microsoft.com/office/word/2015/wordml/symex" xmlns:w16cid="http://schemas.microsoft.com/office/word/2016/wordml/cid" xmlns:w15="http://schemas.microsoft.com/office/word/2012/wordml" xmlns:w14="http://schemas.microsoft.com/office/word/2010/wordml" xmlns:w="http://schemas.openxmlformats.org/wordprocessingml/2006/main" xmlns:w10="urn:schemas-microsoft-com:office:word" xmlns:wp14="http://schemas.microsoft.com/office/word/2010/wordprocessingDrawing" xmlns:v="urn:schemas-microsoft-com:vml" xmlns:o="urn:schemas-microsoft-com:office:office" xmlns:am3d="http://schemas.microsoft.com/office/drawing/2017/model3d" xmlns:aink="http://schemas.microsoft.com/office/drawing/2016/ink" xmlns:mc="http://schemas.openxmlformats.org/markup-compatibility/2006" xmlns:cx8="http://schemas.microsoft.com/office/drawing/2016/5/14/chartex" xmlns:cx7="http://schemas.microsoft.com/office/drawing/2016/5/13/chartex" xmlns:cx6="http://schemas.microsoft.com/office/drawing/2016/5/12/chartex" xmlns:cx5="http://schemas.microsoft.com/office/drawing/2016/5/11/chartex" xmlns:cx4="http://schemas.microsoft.com/office/drawing/2016/5/10/chartex" xmlns:cx3="http://schemas.microsoft.com/office/drawing/2016/5/9/chartex" xmlns:cx2="http://schemas.microsoft.com/office/drawing/2015/10/21/chartex" xmlns:cx1="http://schemas.microsoft.com/office/drawing/2015/9/8/chartex" xmlns:cx="http://schemas.microsoft.com/office/drawing/2014/chartex" xmlns:wpc="http://schemas.microsoft.com/office/word/2010/wordprocessingCanvas" xmlns="" val="0"/>
                         </a:ext>
                       </a:extLst>
                     </a:blip>
@@ -3169,7 +2876,7 @@
     </w:p>
     <w:p>
       <w:pPr>
-        <w:pStyle w:val="Akapitzlist"/>
+        <w:pStyle w:val="ListParagraph"/>
         <w:numPr>
           <w:ilvl w:val="0"/>
           <w:numId w:val="11"/>
@@ -3248,7 +2955,7 @@
                     <a:blip r:embed="rId19" cstate="print">
                       <a:extLst>
                         <a:ext uri="{28A0092B-C50C-407E-A947-70E740481C1C}">
-                          <a14:useLocalDpi xmlns:a14="http://schemas.microsoft.com/office/drawing/2010/main" val="0"/>
+                          <a14:useLocalDpi xmlns:a14="http://schemas.microsoft.com/office/drawing/2010/main" xmlns:wps="http://schemas.microsoft.com/office/word/2010/wordprocessingShape" xmlns:wpi="http://schemas.microsoft.com/office/word/2010/wordprocessingInk" xmlns:wpg="http://schemas.microsoft.com/office/word/2010/wordprocessingGroup" xmlns:w16se="http://schemas.microsoft.com/office/word/2015/wordml/symex" xmlns:w16cid="http://schemas.microsoft.com/office/word/2016/wordml/cid" xmlns:w15="http://schemas.microsoft.com/office/word/2012/wordml" xmlns:w14="http://schemas.microsoft.com/office/word/2010/wordml" xmlns:w="http://schemas.openxmlformats.org/wordprocessingml/2006/main" xmlns:w10="urn:schemas-microsoft-com:office:word" xmlns:wp14="http://schemas.microsoft.com/office/word/2010/wordprocessingDrawing" xmlns:v="urn:schemas-microsoft-com:vml" xmlns:o="urn:schemas-microsoft-com:office:office" xmlns:am3d="http://schemas.microsoft.com/office/drawing/2017/model3d" xmlns:aink="http://schemas.microsoft.com/office/drawing/2016/ink" xmlns:mc="http://schemas.openxmlformats.org/markup-compatibility/2006" xmlns:cx8="http://schemas.microsoft.com/office/drawing/2016/5/14/chartex" xmlns:cx7="http://schemas.microsoft.com/office/drawing/2016/5/13/chartex" xmlns:cx6="http://schemas.microsoft.com/office/drawing/2016/5/12/chartex" xmlns:cx5="http://schemas.microsoft.com/office/drawing/2016/5/11/chartex" xmlns:cx4="http://schemas.microsoft.com/office/drawing/2016/5/10/chartex" xmlns:cx3="http://schemas.microsoft.com/office/drawing/2016/5/9/chartex" xmlns:cx2="http://schemas.microsoft.com/office/drawing/2015/10/21/chartex" xmlns:cx1="http://schemas.microsoft.com/office/drawing/2015/9/8/chartex" xmlns:cx="http://schemas.microsoft.com/office/drawing/2014/chartex" xmlns:wpc="http://schemas.microsoft.com/office/word/2010/wordprocessingCanvas" xmlns="" val="0"/>
                         </a:ext>
                       </a:extLst>
                     </a:blip>
@@ -3279,7 +2986,7 @@
     </w:p>
     <w:p>
       <w:pPr>
-        <w:pStyle w:val="Akapitzlist"/>
+        <w:pStyle w:val="ListParagraph"/>
         <w:numPr>
           <w:ilvl w:val="0"/>
           <w:numId w:val="11"/>
@@ -3385,7 +3092,7 @@
                     <a:blip r:embed="rId20" cstate="print">
                       <a:extLst>
                         <a:ext uri="{28A0092B-C50C-407E-A947-70E740481C1C}">
-                          <a14:useLocalDpi xmlns:a14="http://schemas.microsoft.com/office/drawing/2010/main" val="0"/>
+                          <a14:useLocalDpi xmlns:a14="http://schemas.microsoft.com/office/drawing/2010/main" xmlns:wps="http://schemas.microsoft.com/office/word/2010/wordprocessingShape" xmlns:wpi="http://schemas.microsoft.com/office/word/2010/wordprocessingInk" xmlns:wpg="http://schemas.microsoft.com/office/word/2010/wordprocessingGroup" xmlns:w16se="http://schemas.microsoft.com/office/word/2015/wordml/symex" xmlns:w16cid="http://schemas.microsoft.com/office/word/2016/wordml/cid" xmlns:w15="http://schemas.microsoft.com/office/word/2012/wordml" xmlns:w14="http://schemas.microsoft.com/office/word/2010/wordml" xmlns:w="http://schemas.openxmlformats.org/wordprocessingml/2006/main" xmlns:w10="urn:schemas-microsoft-com:office:word" xmlns:wp14="http://schemas.microsoft.com/office/word/2010/wordprocessingDrawing" xmlns:v="urn:schemas-microsoft-com:vml" xmlns:o="urn:schemas-microsoft-com:office:office" xmlns:am3d="http://schemas.microsoft.com/office/drawing/2017/model3d" xmlns:aink="http://schemas.microsoft.com/office/drawing/2016/ink" xmlns:mc="http://schemas.openxmlformats.org/markup-compatibility/2006" xmlns:cx8="http://schemas.microsoft.com/office/drawing/2016/5/14/chartex" xmlns:cx7="http://schemas.microsoft.com/office/drawing/2016/5/13/chartex" xmlns:cx6="http://schemas.microsoft.com/office/drawing/2016/5/12/chartex" xmlns:cx5="http://schemas.microsoft.com/office/drawing/2016/5/11/chartex" xmlns:cx4="http://schemas.microsoft.com/office/drawing/2016/5/10/chartex" xmlns:cx3="http://schemas.microsoft.com/office/drawing/2016/5/9/chartex" xmlns:cx2="http://schemas.microsoft.com/office/drawing/2015/10/21/chartex" xmlns:cx1="http://schemas.microsoft.com/office/drawing/2015/9/8/chartex" xmlns:cx="http://schemas.microsoft.com/office/drawing/2014/chartex" xmlns:wpc="http://schemas.microsoft.com/office/word/2010/wordprocessingCanvas" xmlns="" val="0"/>
                         </a:ext>
                       </a:extLst>
                     </a:blip>
@@ -3416,7 +3123,7 @@
     </w:p>
     <w:p>
       <w:pPr>
-        <w:pStyle w:val="Akapitzlist"/>
+        <w:pStyle w:val="ListParagraph"/>
         <w:numPr>
           <w:ilvl w:val="0"/>
           <w:numId w:val="11"/>
@@ -3468,7 +3175,7 @@
     </w:p>
     <w:p>
       <w:pPr>
-        <w:pStyle w:val="Akapitzlist"/>
+        <w:pStyle w:val="ListParagraph"/>
         <w:numPr>
           <w:ilvl w:val="0"/>
           <w:numId w:val="11"/>
@@ -3499,7 +3206,7 @@
     </w:p>
     <w:p>
       <w:pPr>
-        <w:pStyle w:val="Akapitzlist"/>
+        <w:pStyle w:val="ListParagraph"/>
         <w:numPr>
           <w:ilvl w:val="0"/>
           <w:numId w:val="11"/>
@@ -3558,7 +3265,7 @@
     </w:p>
     <w:p>
       <w:pPr>
-        <w:pStyle w:val="Akapitzlist"/>
+        <w:pStyle w:val="ListParagraph"/>
         <w:numPr>
           <w:ilvl w:val="0"/>
           <w:numId w:val="11"/>
@@ -3660,7 +3367,7 @@
     </w:p>
     <w:p>
       <w:pPr>
-        <w:pStyle w:val="Akapitzlist"/>
+        <w:pStyle w:val="ListParagraph"/>
         <w:numPr>
           <w:ilvl w:val="0"/>
           <w:numId w:val="11"/>
@@ -3698,7 +3405,7 @@
     </w:p>
     <w:p>
       <w:pPr>
-        <w:pStyle w:val="Akapitzlist"/>
+        <w:pStyle w:val="ListParagraph"/>
         <w:numPr>
           <w:ilvl w:val="0"/>
           <w:numId w:val="11"/>
@@ -3785,7 +3492,7 @@
     </w:p>
     <w:p>
       <w:pPr>
-        <w:pStyle w:val="Akapitzlist"/>
+        <w:pStyle w:val="ListParagraph"/>
         <w:numPr>
           <w:ilvl w:val="0"/>
           <w:numId w:val="11"/>
@@ -3844,7 +3551,7 @@
     </w:p>
     <w:p>
       <w:pPr>
-        <w:pStyle w:val="Akapitzlist"/>
+        <w:pStyle w:val="ListParagraph"/>
         <w:numPr>
           <w:ilvl w:val="0"/>
           <w:numId w:val="11"/>
@@ -3928,7 +3635,7 @@
                     <a:blip r:embed="rId21" cstate="print">
                       <a:extLst>
                         <a:ext uri="{28A0092B-C50C-407E-A947-70E740481C1C}">
-                          <a14:useLocalDpi xmlns:a14="http://schemas.microsoft.com/office/drawing/2010/main" val="0"/>
+                          <a14:useLocalDpi xmlns:a14="http://schemas.microsoft.com/office/drawing/2010/main" xmlns:wps="http://schemas.microsoft.com/office/word/2010/wordprocessingShape" xmlns:wpi="http://schemas.microsoft.com/office/word/2010/wordprocessingInk" xmlns:wpg="http://schemas.microsoft.com/office/word/2010/wordprocessingGroup" xmlns:w16se="http://schemas.microsoft.com/office/word/2015/wordml/symex" xmlns:w16cid="http://schemas.microsoft.com/office/word/2016/wordml/cid" xmlns:w15="http://schemas.microsoft.com/office/word/2012/wordml" xmlns:w14="http://schemas.microsoft.com/office/word/2010/wordml" xmlns:w="http://schemas.openxmlformats.org/wordprocessingml/2006/main" xmlns:w10="urn:schemas-microsoft-com:office:word" xmlns:wp14="http://schemas.microsoft.com/office/word/2010/wordprocessingDrawing" xmlns:v="urn:schemas-microsoft-com:vml" xmlns:o="urn:schemas-microsoft-com:office:office" xmlns:am3d="http://schemas.microsoft.com/office/drawing/2017/model3d" xmlns:aink="http://schemas.microsoft.com/office/drawing/2016/ink" xmlns:mc="http://schemas.openxmlformats.org/markup-compatibility/2006" xmlns:cx8="http://schemas.microsoft.com/office/drawing/2016/5/14/chartex" xmlns:cx7="http://schemas.microsoft.com/office/drawing/2016/5/13/chartex" xmlns:cx6="http://schemas.microsoft.com/office/drawing/2016/5/12/chartex" xmlns:cx5="http://schemas.microsoft.com/office/drawing/2016/5/11/chartex" xmlns:cx4="http://schemas.microsoft.com/office/drawing/2016/5/10/chartex" xmlns:cx3="http://schemas.microsoft.com/office/drawing/2016/5/9/chartex" xmlns:cx2="http://schemas.microsoft.com/office/drawing/2015/10/21/chartex" xmlns:cx1="http://schemas.microsoft.com/office/drawing/2015/9/8/chartex" xmlns:cx="http://schemas.microsoft.com/office/drawing/2014/chartex" xmlns:wpc="http://schemas.microsoft.com/office/word/2010/wordprocessingCanvas" xmlns="" val="0"/>
                         </a:ext>
                       </a:extLst>
                     </a:blip>
@@ -3959,7 +3666,7 @@
     </w:p>
     <w:p>
       <w:pPr>
-        <w:pStyle w:val="Akapitzlist"/>
+        <w:pStyle w:val="ListParagraph"/>
         <w:numPr>
           <w:ilvl w:val="0"/>
           <w:numId w:val="11"/>
@@ -4062,23 +3769,7 @@
           <w:sz w:val="24"/>
           <w:szCs w:val="24"/>
         </w:rPr>
-        <w:t xml:space="preserve">wyjątek stanowi sytuacja, kiedy gracz pokona ostatni poziom trybu fabularnego. Wtedy jest odsyłany do </w:t>
-      </w:r>
-      <w:proofErr w:type="spellStart"/>
-      <w:r>
-        <w:rPr>
-          <w:sz w:val="24"/>
-          <w:szCs w:val="24"/>
-        </w:rPr>
-        <w:t>hubu</w:t>
-      </w:r>
-      <w:proofErr w:type="spellEnd"/>
-      <w:r>
-        <w:rPr>
-          <w:sz w:val="24"/>
-          <w:szCs w:val="24"/>
-        </w:rPr>
-        <w:t>.)</w:t>
+        <w:t>wyjątek stanowi sytuacja, kiedy gracz pokona ostatni poziom trybu fabularnego. Wtedy jest odsyłany do hubu.)</w:t>
       </w:r>
       <w:r>
         <w:rPr>
@@ -4122,7 +3813,7 @@
                     <a:blip r:embed="rId22" cstate="print">
                       <a:extLst>
                         <a:ext uri="{28A0092B-C50C-407E-A947-70E740481C1C}">
-                          <a14:useLocalDpi xmlns:a14="http://schemas.microsoft.com/office/drawing/2010/main" val="0"/>
+                          <a14:useLocalDpi xmlns:a14="http://schemas.microsoft.com/office/drawing/2010/main" xmlns:wps="http://schemas.microsoft.com/office/word/2010/wordprocessingShape" xmlns:wpi="http://schemas.microsoft.com/office/word/2010/wordprocessingInk" xmlns:wpg="http://schemas.microsoft.com/office/word/2010/wordprocessingGroup" xmlns:w16se="http://schemas.microsoft.com/office/word/2015/wordml/symex" xmlns:w16cid="http://schemas.microsoft.com/office/word/2016/wordml/cid" xmlns:w15="http://schemas.microsoft.com/office/word/2012/wordml" xmlns:w14="http://schemas.microsoft.com/office/word/2010/wordml" xmlns:w="http://schemas.openxmlformats.org/wordprocessingml/2006/main" xmlns:w10="urn:schemas-microsoft-com:office:word" xmlns:wp14="http://schemas.microsoft.com/office/word/2010/wordprocessingDrawing" xmlns:v="urn:schemas-microsoft-com:vml" xmlns:o="urn:schemas-microsoft-com:office:office" xmlns:am3d="http://schemas.microsoft.com/office/drawing/2017/model3d" xmlns:aink="http://schemas.microsoft.com/office/drawing/2016/ink" xmlns:mc="http://schemas.openxmlformats.org/markup-compatibility/2006" xmlns:cx8="http://schemas.microsoft.com/office/drawing/2016/5/14/chartex" xmlns:cx7="http://schemas.microsoft.com/office/drawing/2016/5/13/chartex" xmlns:cx6="http://schemas.microsoft.com/office/drawing/2016/5/12/chartex" xmlns:cx5="http://schemas.microsoft.com/office/drawing/2016/5/11/chartex" xmlns:cx4="http://schemas.microsoft.com/office/drawing/2016/5/10/chartex" xmlns:cx3="http://schemas.microsoft.com/office/drawing/2016/5/9/chartex" xmlns:cx2="http://schemas.microsoft.com/office/drawing/2015/10/21/chartex" xmlns:cx1="http://schemas.microsoft.com/office/drawing/2015/9/8/chartex" xmlns:cx="http://schemas.microsoft.com/office/drawing/2014/chartex" xmlns:wpc="http://schemas.microsoft.com/office/word/2010/wordprocessingCanvas" xmlns="" val="0"/>
                         </a:ext>
                       </a:extLst>
                     </a:blip>
@@ -4153,7 +3844,7 @@
     </w:p>
     <w:p>
       <w:pPr>
-        <w:pStyle w:val="Akapitzlist"/>
+        <w:pStyle w:val="ListParagraph"/>
         <w:numPr>
           <w:ilvl w:val="0"/>
           <w:numId w:val="11"/>
@@ -4237,7 +3928,7 @@
                     <a:blip r:embed="rId23" cstate="print">
                       <a:extLst>
                         <a:ext uri="{28A0092B-C50C-407E-A947-70E740481C1C}">
-                          <a14:useLocalDpi xmlns:a14="http://schemas.microsoft.com/office/drawing/2010/main" val="0"/>
+                          <a14:useLocalDpi xmlns:a14="http://schemas.microsoft.com/office/drawing/2010/main" xmlns:wps="http://schemas.microsoft.com/office/word/2010/wordprocessingShape" xmlns:wpi="http://schemas.microsoft.com/office/word/2010/wordprocessingInk" xmlns:wpg="http://schemas.microsoft.com/office/word/2010/wordprocessingGroup" xmlns:w16se="http://schemas.microsoft.com/office/word/2015/wordml/symex" xmlns:w16cid="http://schemas.microsoft.com/office/word/2016/wordml/cid" xmlns:w15="http://schemas.microsoft.com/office/word/2012/wordml" xmlns:w14="http://schemas.microsoft.com/office/word/2010/wordml" xmlns:w="http://schemas.openxmlformats.org/wordprocessingml/2006/main" xmlns:w10="urn:schemas-microsoft-com:office:word" xmlns:wp14="http://schemas.microsoft.com/office/word/2010/wordprocessingDrawing" xmlns:v="urn:schemas-microsoft-com:vml" xmlns:o="urn:schemas-microsoft-com:office:office" xmlns:am3d="http://schemas.microsoft.com/office/drawing/2017/model3d" xmlns:aink="http://schemas.microsoft.com/office/drawing/2016/ink" xmlns:mc="http://schemas.openxmlformats.org/markup-compatibility/2006" xmlns:cx8="http://schemas.microsoft.com/office/drawing/2016/5/14/chartex" xmlns:cx7="http://schemas.microsoft.com/office/drawing/2016/5/13/chartex" xmlns:cx6="http://schemas.microsoft.com/office/drawing/2016/5/12/chartex" xmlns:cx5="http://schemas.microsoft.com/office/drawing/2016/5/11/chartex" xmlns:cx4="http://schemas.microsoft.com/office/drawing/2016/5/10/chartex" xmlns:cx3="http://schemas.microsoft.com/office/drawing/2016/5/9/chartex" xmlns:cx2="http://schemas.microsoft.com/office/drawing/2015/10/21/chartex" xmlns:cx1="http://schemas.microsoft.com/office/drawing/2015/9/8/chartex" xmlns:cx="http://schemas.microsoft.com/office/drawing/2014/chartex" xmlns:wpc="http://schemas.microsoft.com/office/word/2010/wordprocessingCanvas" xmlns="" val="0"/>
                         </a:ext>
                       </a:extLst>
                     </a:blip>
@@ -4268,7 +3959,7 @@
     </w:p>
     <w:p>
       <w:pPr>
-        <w:pStyle w:val="Akapitzlist"/>
+        <w:pStyle w:val="ListParagraph"/>
         <w:numPr>
           <w:ilvl w:val="0"/>
           <w:numId w:val="11"/>
@@ -4366,7 +4057,7 @@
                     <a:blip r:embed="rId24" cstate="print">
                       <a:extLst>
                         <a:ext uri="{28A0092B-C50C-407E-A947-70E740481C1C}">
-                          <a14:useLocalDpi xmlns:a14="http://schemas.microsoft.com/office/drawing/2010/main" val="0"/>
+                          <a14:useLocalDpi xmlns:a14="http://schemas.microsoft.com/office/drawing/2010/main" xmlns:wps="http://schemas.microsoft.com/office/word/2010/wordprocessingShape" xmlns:wpi="http://schemas.microsoft.com/office/word/2010/wordprocessingInk" xmlns:wpg="http://schemas.microsoft.com/office/word/2010/wordprocessingGroup" xmlns:w16se="http://schemas.microsoft.com/office/word/2015/wordml/symex" xmlns:w16cid="http://schemas.microsoft.com/office/word/2016/wordml/cid" xmlns:w15="http://schemas.microsoft.com/office/word/2012/wordml" xmlns:w14="http://schemas.microsoft.com/office/word/2010/wordml" xmlns:w="http://schemas.openxmlformats.org/wordprocessingml/2006/main" xmlns:w10="urn:schemas-microsoft-com:office:word" xmlns:wp14="http://schemas.microsoft.com/office/word/2010/wordprocessingDrawing" xmlns:v="urn:schemas-microsoft-com:vml" xmlns:o="urn:schemas-microsoft-com:office:office" xmlns:am3d="http://schemas.microsoft.com/office/drawing/2017/model3d" xmlns:aink="http://schemas.microsoft.com/office/drawing/2016/ink" xmlns:mc="http://schemas.openxmlformats.org/markup-compatibility/2006" xmlns:cx8="http://schemas.microsoft.com/office/drawing/2016/5/14/chartex" xmlns:cx7="http://schemas.microsoft.com/office/drawing/2016/5/13/chartex" xmlns:cx6="http://schemas.microsoft.com/office/drawing/2016/5/12/chartex" xmlns:cx5="http://schemas.microsoft.com/office/drawing/2016/5/11/chartex" xmlns:cx4="http://schemas.microsoft.com/office/drawing/2016/5/10/chartex" xmlns:cx3="http://schemas.microsoft.com/office/drawing/2016/5/9/chartex" xmlns:cx2="http://schemas.microsoft.com/office/drawing/2015/10/21/chartex" xmlns:cx1="http://schemas.microsoft.com/office/drawing/2015/9/8/chartex" xmlns:cx="http://schemas.microsoft.com/office/drawing/2014/chartex" xmlns:wpc="http://schemas.microsoft.com/office/word/2010/wordprocessingCanvas" xmlns="" val="0"/>
                         </a:ext>
                       </a:extLst>
                     </a:blip>
@@ -4397,7 +4088,7 @@
     </w:p>
     <w:p>
       <w:pPr>
-        <w:pStyle w:val="Akapitzlist"/>
+        <w:pStyle w:val="ListParagraph"/>
         <w:numPr>
           <w:ilvl w:val="0"/>
           <w:numId w:val="11"/>
@@ -4496,7 +4187,7 @@
                     <a:blip r:embed="rId25" cstate="print">
                       <a:extLst>
                         <a:ext uri="{28A0092B-C50C-407E-A947-70E740481C1C}">
-                          <a14:useLocalDpi xmlns:a14="http://schemas.microsoft.com/office/drawing/2010/main" val="0"/>
+                          <a14:useLocalDpi xmlns:a14="http://schemas.microsoft.com/office/drawing/2010/main" xmlns:wps="http://schemas.microsoft.com/office/word/2010/wordprocessingShape" xmlns:wpi="http://schemas.microsoft.com/office/word/2010/wordprocessingInk" xmlns:wpg="http://schemas.microsoft.com/office/word/2010/wordprocessingGroup" xmlns:w16se="http://schemas.microsoft.com/office/word/2015/wordml/symex" xmlns:w16cid="http://schemas.microsoft.com/office/word/2016/wordml/cid" xmlns:w15="http://schemas.microsoft.com/office/word/2012/wordml" xmlns:w14="http://schemas.microsoft.com/office/word/2010/wordml" xmlns:w="http://schemas.openxmlformats.org/wordprocessingml/2006/main" xmlns:w10="urn:schemas-microsoft-com:office:word" xmlns:wp14="http://schemas.microsoft.com/office/word/2010/wordprocessingDrawing" xmlns:v="urn:schemas-microsoft-com:vml" xmlns:o="urn:schemas-microsoft-com:office:office" xmlns:am3d="http://schemas.microsoft.com/office/drawing/2017/model3d" xmlns:aink="http://schemas.microsoft.com/office/drawing/2016/ink" xmlns:mc="http://schemas.openxmlformats.org/markup-compatibility/2006" xmlns:cx8="http://schemas.microsoft.com/office/drawing/2016/5/14/chartex" xmlns:cx7="http://schemas.microsoft.com/office/drawing/2016/5/13/chartex" xmlns:cx6="http://schemas.microsoft.com/office/drawing/2016/5/12/chartex" xmlns:cx5="http://schemas.microsoft.com/office/drawing/2016/5/11/chartex" xmlns:cx4="http://schemas.microsoft.com/office/drawing/2016/5/10/chartex" xmlns:cx3="http://schemas.microsoft.com/office/drawing/2016/5/9/chartex" xmlns:cx2="http://schemas.microsoft.com/office/drawing/2015/10/21/chartex" xmlns:cx1="http://schemas.microsoft.com/office/drawing/2015/9/8/chartex" xmlns:cx="http://schemas.microsoft.com/office/drawing/2014/chartex" xmlns:wpc="http://schemas.microsoft.com/office/word/2010/wordprocessingCanvas" xmlns="" val="0"/>
                         </a:ext>
                       </a:extLst>
                     </a:blip>
@@ -4527,7 +4218,7 @@
     </w:p>
     <w:p>
       <w:pPr>
-        <w:pStyle w:val="Akapitzlist"/>
+        <w:pStyle w:val="ListParagraph"/>
         <w:numPr>
           <w:ilvl w:val="0"/>
           <w:numId w:val="11"/>
@@ -4604,7 +4295,7 @@
                     <a:blip r:embed="rId26" cstate="print">
                       <a:extLst>
                         <a:ext uri="{28A0092B-C50C-407E-A947-70E740481C1C}">
-                          <a14:useLocalDpi xmlns:a14="http://schemas.microsoft.com/office/drawing/2010/main" val="0"/>
+                          <a14:useLocalDpi xmlns:a14="http://schemas.microsoft.com/office/drawing/2010/main" xmlns:wps="http://schemas.microsoft.com/office/word/2010/wordprocessingShape" xmlns:wpi="http://schemas.microsoft.com/office/word/2010/wordprocessingInk" xmlns:wpg="http://schemas.microsoft.com/office/word/2010/wordprocessingGroup" xmlns:w16se="http://schemas.microsoft.com/office/word/2015/wordml/symex" xmlns:w16cid="http://schemas.microsoft.com/office/word/2016/wordml/cid" xmlns:w15="http://schemas.microsoft.com/office/word/2012/wordml" xmlns:w14="http://schemas.microsoft.com/office/word/2010/wordml" xmlns:w="http://schemas.openxmlformats.org/wordprocessingml/2006/main" xmlns:w10="urn:schemas-microsoft-com:office:word" xmlns:wp14="http://schemas.microsoft.com/office/word/2010/wordprocessingDrawing" xmlns:v="urn:schemas-microsoft-com:vml" xmlns:o="urn:schemas-microsoft-com:office:office" xmlns:am3d="http://schemas.microsoft.com/office/drawing/2017/model3d" xmlns:aink="http://schemas.microsoft.com/office/drawing/2016/ink" xmlns:mc="http://schemas.openxmlformats.org/markup-compatibility/2006" xmlns:cx8="http://schemas.microsoft.com/office/drawing/2016/5/14/chartex" xmlns:cx7="http://schemas.microsoft.com/office/drawing/2016/5/13/chartex" xmlns:cx6="http://schemas.microsoft.com/office/drawing/2016/5/12/chartex" xmlns:cx5="http://schemas.microsoft.com/office/drawing/2016/5/11/chartex" xmlns:cx4="http://schemas.microsoft.com/office/drawing/2016/5/10/chartex" xmlns:cx3="http://schemas.microsoft.com/office/drawing/2016/5/9/chartex" xmlns:cx2="http://schemas.microsoft.com/office/drawing/2015/10/21/chartex" xmlns:cx1="http://schemas.microsoft.com/office/drawing/2015/9/8/chartex" xmlns:cx="http://schemas.microsoft.com/office/drawing/2014/chartex" xmlns:wpc="http://schemas.microsoft.com/office/word/2010/wordprocessingCanvas" xmlns="" val="0"/>
                         </a:ext>
                       </a:extLst>
                     </a:blip>
@@ -4635,7 +4326,7 @@
     </w:p>
     <w:p>
       <w:pPr>
-        <w:pStyle w:val="Akapitzlist"/>
+        <w:pStyle w:val="ListParagraph"/>
         <w:numPr>
           <w:ilvl w:val="1"/>
           <w:numId w:val="10"/>
@@ -4689,7 +4380,7 @@
     </w:p>
     <w:p>
       <w:pPr>
-        <w:pStyle w:val="Akapitzlist"/>
+        <w:pStyle w:val="ListParagraph"/>
         <w:numPr>
           <w:ilvl w:val="0"/>
           <w:numId w:val="10"/>
@@ -4712,7 +4403,7 @@
     </w:p>
     <w:p>
       <w:pPr>
-        <w:pStyle w:val="Akapitzlist"/>
+        <w:pStyle w:val="ListParagraph"/>
         <w:numPr>
           <w:ilvl w:val="1"/>
           <w:numId w:val="10"/>
@@ -4806,7 +4497,7 @@
     </w:p>
     <w:p>
       <w:pPr>
-        <w:pStyle w:val="Akapitzlist"/>
+        <w:pStyle w:val="ListParagraph"/>
         <w:numPr>
           <w:ilvl w:val="1"/>
           <w:numId w:val="10"/>
@@ -4888,17 +4579,8 @@
           <w:sz w:val="24"/>
           <w:szCs w:val="24"/>
         </w:rPr>
-        <w:t xml:space="preserve">ostać gracza z powrotem do </w:t>
-      </w:r>
-      <w:proofErr w:type="spellStart"/>
-      <w:r>
-        <w:rPr>
-          <w:sz w:val="24"/>
-          <w:szCs w:val="24"/>
-        </w:rPr>
-        <w:t>hubu</w:t>
-      </w:r>
-      <w:proofErr w:type="spellEnd"/>
+        <w:t>ostać gracza z powrotem do hubu</w:t>
+      </w:r>
       <w:r>
         <w:rPr>
           <w:sz w:val="24"/>
@@ -4937,7 +4619,7 @@
     </w:p>
     <w:p>
       <w:pPr>
-        <w:pStyle w:val="Akapitzlist"/>
+        <w:pStyle w:val="ListParagraph"/>
         <w:numPr>
           <w:ilvl w:val="1"/>
           <w:numId w:val="10"/>
@@ -5000,47 +4682,13 @@
         </w:rPr>
         <w:t xml:space="preserve"> </w:t>
       </w:r>
-      <w:proofErr w:type="spellStart"/>
-      <w:r>
-        <w:rPr>
-          <w:sz w:val="24"/>
-          <w:szCs w:val="24"/>
-        </w:rPr>
-        <w:t>rougelik</w:t>
-      </w:r>
-      <w:proofErr w:type="spellEnd"/>
-      <w:r>
-        <w:rPr>
-          <w:sz w:val="24"/>
-          <w:szCs w:val="24"/>
-        </w:rPr>
-        <w:t xml:space="preserve"> (lub </w:t>
-      </w:r>
-      <w:proofErr w:type="spellStart"/>
-      <w:r>
-        <w:rPr>
-          <w:sz w:val="24"/>
-          <w:szCs w:val="24"/>
-        </w:rPr>
-        <w:t>rougelite</w:t>
-      </w:r>
-      <w:proofErr w:type="spellEnd"/>
-      <w:r>
-        <w:rPr>
-          <w:sz w:val="24"/>
-          <w:szCs w:val="24"/>
-        </w:rPr>
-        <w:t xml:space="preserve">) i/lub top-down </w:t>
-      </w:r>
-      <w:proofErr w:type="spellStart"/>
-      <w:r>
-        <w:rPr>
-          <w:sz w:val="24"/>
-          <w:szCs w:val="24"/>
-        </w:rPr>
-        <w:t>shooter</w:t>
-      </w:r>
-      <w:proofErr w:type="spellEnd"/>
+      <w:r>
+        <w:rPr>
+          <w:sz w:val="24"/>
+          <w:szCs w:val="24"/>
+        </w:rPr>
+        <w:t>rougelik (lub rougelite) i/lub top-down shooter</w:t>
+      </w:r>
       <w:r>
         <w:rPr>
           <w:sz w:val="24"/>
@@ -5067,39 +4715,7 @@
           <w:sz w:val="24"/>
           <w:szCs w:val="24"/>
         </w:rPr>
-        <w:t>chciałby rozpocząć rozgrywkę w „</w:t>
-      </w:r>
-      <w:proofErr w:type="spellStart"/>
-      <w:r>
-        <w:rPr>
-          <w:sz w:val="24"/>
-          <w:szCs w:val="24"/>
-        </w:rPr>
-        <w:t>Plane</w:t>
-      </w:r>
-      <w:proofErr w:type="spellEnd"/>
-      <w:r>
-        <w:rPr>
-          <w:sz w:val="24"/>
-          <w:szCs w:val="24"/>
-        </w:rPr>
-        <w:t xml:space="preserve"> </w:t>
-      </w:r>
-      <w:proofErr w:type="spellStart"/>
-      <w:r>
-        <w:rPr>
-          <w:sz w:val="24"/>
-          <w:szCs w:val="24"/>
-        </w:rPr>
-        <w:t>Shooter</w:t>
-      </w:r>
-      <w:proofErr w:type="spellEnd"/>
-      <w:r>
-        <w:rPr>
-          <w:sz w:val="24"/>
-          <w:szCs w:val="24"/>
-        </w:rPr>
-        <w:t>”</w:t>
+        <w:t>chciałby rozpocząć rozgrywkę w „Plane Shooter”</w:t>
       </w:r>
       <w:r>
         <w:rPr>
@@ -5111,7 +4727,7 @@
     </w:p>
     <w:p>
       <w:pPr>
-        <w:pStyle w:val="Akapitzlist"/>
+        <w:pStyle w:val="ListParagraph"/>
         <w:numPr>
           <w:ilvl w:val="1"/>
           <w:numId w:val="10"/>
@@ -5198,7 +4814,7 @@
     </w:p>
     <w:p>
       <w:pPr>
-        <w:pStyle w:val="Akapitzlist"/>
+        <w:pStyle w:val="ListParagraph"/>
         <w:numPr>
           <w:ilvl w:val="1"/>
           <w:numId w:val="10"/>
@@ -5246,7 +4862,7 @@
     </w:p>
     <w:p>
       <w:pPr>
-        <w:pStyle w:val="Akapitzlist"/>
+        <w:pStyle w:val="ListParagraph"/>
         <w:numPr>
           <w:ilvl w:val="0"/>
           <w:numId w:val="12"/>
@@ -5267,7 +4883,7 @@
     </w:p>
     <w:p>
       <w:pPr>
-        <w:pStyle w:val="Akapitzlist"/>
+        <w:pStyle w:val="ListParagraph"/>
         <w:numPr>
           <w:ilvl w:val="0"/>
           <w:numId w:val="12"/>
@@ -5288,7 +4904,7 @@
     </w:p>
     <w:p>
       <w:pPr>
-        <w:pStyle w:val="Akapitzlist"/>
+        <w:pStyle w:val="ListParagraph"/>
         <w:numPr>
           <w:ilvl w:val="0"/>
           <w:numId w:val="12"/>
@@ -5326,7 +4942,7 @@
     </w:p>
     <w:p>
       <w:pPr>
-        <w:pStyle w:val="Akapitzlist"/>
+        <w:pStyle w:val="ListParagraph"/>
         <w:numPr>
           <w:ilvl w:val="0"/>
           <w:numId w:val="13"/>
@@ -5347,7 +4963,7 @@
     </w:p>
     <w:p>
       <w:pPr>
-        <w:pStyle w:val="Akapitzlist"/>
+        <w:pStyle w:val="ListParagraph"/>
         <w:numPr>
           <w:ilvl w:val="0"/>
           <w:numId w:val="13"/>
@@ -5382,7 +4998,7 @@
     </w:p>
     <w:p>
       <w:pPr>
-        <w:pStyle w:val="Akapitzlist"/>
+        <w:pStyle w:val="ListParagraph"/>
         <w:numPr>
           <w:ilvl w:val="0"/>
           <w:numId w:val="10"/>
@@ -5405,7 +5021,7 @@
     </w:p>
     <w:p>
       <w:pPr>
-        <w:pStyle w:val="Akapitzlist"/>
+        <w:pStyle w:val="ListParagraph"/>
         <w:numPr>
           <w:ilvl w:val="1"/>
           <w:numId w:val="10"/>
@@ -5428,7 +5044,7 @@
     </w:p>
     <w:p>
       <w:pPr>
-        <w:pStyle w:val="Akapitzlist"/>
+        <w:pStyle w:val="ListParagraph"/>
         <w:numPr>
           <w:ilvl w:val="2"/>
           <w:numId w:val="10"/>
@@ -5450,7 +5066,7 @@
     </w:p>
     <w:p>
       <w:pPr>
-        <w:pStyle w:val="Akapitzlist"/>
+        <w:pStyle w:val="ListParagraph"/>
         <w:ind w:left="1224"/>
         <w:rPr>
           <w:sz w:val="24"/>
@@ -5467,7 +5083,7 @@
     </w:p>
     <w:p>
       <w:pPr>
-        <w:pStyle w:val="Akapitzlist"/>
+        <w:pStyle w:val="ListParagraph"/>
         <w:numPr>
           <w:ilvl w:val="0"/>
           <w:numId w:val="14"/>
@@ -5487,7 +5103,7 @@
     </w:p>
     <w:p>
       <w:pPr>
-        <w:pStyle w:val="Akapitzlist"/>
+        <w:pStyle w:val="ListParagraph"/>
         <w:numPr>
           <w:ilvl w:val="0"/>
           <w:numId w:val="14"/>
@@ -5530,7 +5146,7 @@
     </w:p>
     <w:p>
       <w:pPr>
-        <w:pStyle w:val="Akapitzlist"/>
+        <w:pStyle w:val="ListParagraph"/>
         <w:numPr>
           <w:ilvl w:val="0"/>
           <w:numId w:val="14"/>
@@ -5550,7 +5166,7 @@
     </w:p>
     <w:p>
       <w:pPr>
-        <w:pStyle w:val="Akapitzlist"/>
+        <w:pStyle w:val="ListParagraph"/>
         <w:numPr>
           <w:ilvl w:val="2"/>
           <w:numId w:val="10"/>
@@ -5571,7 +5187,7 @@
     </w:p>
     <w:p>
       <w:pPr>
-        <w:pStyle w:val="Akapitzlist"/>
+        <w:pStyle w:val="ListParagraph"/>
         <w:numPr>
           <w:ilvl w:val="0"/>
           <w:numId w:val="14"/>
@@ -5591,7 +5207,7 @@
     </w:p>
     <w:p>
       <w:pPr>
-        <w:pStyle w:val="Akapitzlist"/>
+        <w:pStyle w:val="ListParagraph"/>
         <w:numPr>
           <w:ilvl w:val="0"/>
           <w:numId w:val="14"/>
@@ -5611,7 +5227,7 @@
     </w:p>
     <w:p>
       <w:pPr>
-        <w:pStyle w:val="Akapitzlist"/>
+        <w:pStyle w:val="ListParagraph"/>
         <w:numPr>
           <w:ilvl w:val="0"/>
           <w:numId w:val="14"/>
@@ -5631,7 +5247,7 @@
     </w:p>
     <w:p>
       <w:pPr>
-        <w:pStyle w:val="Akapitzlist"/>
+        <w:pStyle w:val="ListParagraph"/>
         <w:numPr>
           <w:ilvl w:val="2"/>
           <w:numId w:val="10"/>
@@ -5652,7 +5268,7 @@
     </w:p>
     <w:p>
       <w:pPr>
-        <w:pStyle w:val="Akapitzlist"/>
+        <w:pStyle w:val="ListParagraph"/>
         <w:numPr>
           <w:ilvl w:val="0"/>
           <w:numId w:val="15"/>
@@ -5679,7 +5295,7 @@
     </w:p>
     <w:p>
       <w:pPr>
-        <w:pStyle w:val="Akapitzlist"/>
+        <w:pStyle w:val="ListParagraph"/>
         <w:numPr>
           <w:ilvl w:val="2"/>
           <w:numId w:val="10"/>
@@ -5709,7 +5325,7 @@
     </w:p>
     <w:p>
       <w:pPr>
-        <w:pStyle w:val="Akapitzlist"/>
+        <w:pStyle w:val="ListParagraph"/>
         <w:ind w:left="1416"/>
         <w:rPr>
           <w:sz w:val="24"/>
@@ -5726,7 +5342,7 @@
     </w:p>
     <w:p>
       <w:pPr>
-        <w:pStyle w:val="Akapitzlist"/>
+        <w:pStyle w:val="ListParagraph"/>
         <w:ind w:left="360"/>
         <w:rPr>
           <w:sz w:val="24"/>
@@ -5736,7 +5352,7 @@
     </w:p>
     <w:p>
       <w:pPr>
-        <w:pStyle w:val="Akapitzlist"/>
+        <w:pStyle w:val="ListParagraph"/>
         <w:ind w:left="360"/>
         <w:rPr>
           <w:sz w:val="24"/>
@@ -5746,7 +5362,7 @@
     </w:p>
     <w:p>
       <w:pPr>
-        <w:pStyle w:val="Akapitzlist"/>
+        <w:pStyle w:val="ListParagraph"/>
         <w:numPr>
           <w:ilvl w:val="1"/>
           <w:numId w:val="10"/>
@@ -5770,7 +5386,7 @@
     </w:p>
     <w:p>
       <w:pPr>
-        <w:pStyle w:val="Akapitzlist"/>
+        <w:pStyle w:val="ListParagraph"/>
         <w:numPr>
           <w:ilvl w:val="2"/>
           <w:numId w:val="10"/>
@@ -5793,7 +5409,7 @@
     </w:p>
     <w:p>
       <w:pPr>
-        <w:pStyle w:val="Akapitzlist"/>
+        <w:pStyle w:val="ListParagraph"/>
         <w:numPr>
           <w:ilvl w:val="0"/>
           <w:numId w:val="16"/>
@@ -5850,7 +5466,7 @@
     </w:p>
     <w:p>
       <w:pPr>
-        <w:pStyle w:val="Akapitzlist"/>
+        <w:pStyle w:val="ListParagraph"/>
         <w:keepNext/>
         <w:numPr>
           <w:ilvl w:val="0"/>
@@ -5883,7 +5499,7 @@
                     <a:blip r:embed="rId27" cstate="print">
                       <a:extLst>
                         <a:ext uri="{28A0092B-C50C-407E-A947-70E740481C1C}">
-                          <a14:useLocalDpi xmlns:a14="http://schemas.microsoft.com/office/drawing/2010/main" val="0"/>
+                          <a14:useLocalDpi xmlns:a14="http://schemas.microsoft.com/office/drawing/2010/main" xmlns:wps="http://schemas.microsoft.com/office/word/2010/wordprocessingShape" xmlns:wpi="http://schemas.microsoft.com/office/word/2010/wordprocessingInk" xmlns:wpg="http://schemas.microsoft.com/office/word/2010/wordprocessingGroup" xmlns:w16se="http://schemas.microsoft.com/office/word/2015/wordml/symex" xmlns:w16cid="http://schemas.microsoft.com/office/word/2016/wordml/cid" xmlns:w15="http://schemas.microsoft.com/office/word/2012/wordml" xmlns:w14="http://schemas.microsoft.com/office/word/2010/wordml" xmlns:w="http://schemas.openxmlformats.org/wordprocessingml/2006/main" xmlns:w10="urn:schemas-microsoft-com:office:word" xmlns:wp14="http://schemas.microsoft.com/office/word/2010/wordprocessingDrawing" xmlns:v="urn:schemas-microsoft-com:vml" xmlns:o="urn:schemas-microsoft-com:office:office" xmlns:am3d="http://schemas.microsoft.com/office/drawing/2017/model3d" xmlns:aink="http://schemas.microsoft.com/office/drawing/2016/ink" xmlns:mc="http://schemas.openxmlformats.org/markup-compatibility/2006" xmlns:cx8="http://schemas.microsoft.com/office/drawing/2016/5/14/chartex" xmlns:cx7="http://schemas.microsoft.com/office/drawing/2016/5/13/chartex" xmlns:cx6="http://schemas.microsoft.com/office/drawing/2016/5/12/chartex" xmlns:cx5="http://schemas.microsoft.com/office/drawing/2016/5/11/chartex" xmlns:cx4="http://schemas.microsoft.com/office/drawing/2016/5/10/chartex" xmlns:cx3="http://schemas.microsoft.com/office/drawing/2016/5/9/chartex" xmlns:cx2="http://schemas.microsoft.com/office/drawing/2015/10/21/chartex" xmlns:cx1="http://schemas.microsoft.com/office/drawing/2015/9/8/chartex" xmlns:cx="http://schemas.microsoft.com/office/drawing/2014/chartex" xmlns:wpc="http://schemas.microsoft.com/office/word/2010/wordprocessingCanvas" xmlns="" val="0"/>
                         </a:ext>
                       </a:extLst>
                     </a:blip>
@@ -5913,7 +5529,7 @@
     </w:p>
     <w:p>
       <w:pPr>
-        <w:pStyle w:val="Legenda"/>
+        <w:pStyle w:val="Caption"/>
         <w:jc w:val="center"/>
       </w:pPr>
       <w:r>
@@ -5928,7 +5544,7 @@
     </w:p>
     <w:p>
       <w:pPr>
-        <w:pStyle w:val="Akapitzlist"/>
+        <w:pStyle w:val="ListParagraph"/>
         <w:numPr>
           <w:ilvl w:val="0"/>
           <w:numId w:val="16"/>
@@ -5941,7 +5557,7 @@
     </w:p>
     <w:p>
       <w:pPr>
-        <w:pStyle w:val="Akapitzlist"/>
+        <w:pStyle w:val="ListParagraph"/>
         <w:numPr>
           <w:ilvl w:val="0"/>
           <w:numId w:val="16"/>
@@ -5953,7 +5569,7 @@
     </w:p>
     <w:p>
       <w:pPr>
-        <w:pStyle w:val="Akapitzlist"/>
+        <w:pStyle w:val="ListParagraph"/>
         <w:keepNext/>
         <w:numPr>
           <w:ilvl w:val="0"/>
@@ -5966,7 +5582,7 @@
     </w:p>
     <w:p>
       <w:pPr>
-        <w:pStyle w:val="Akapitzlist"/>
+        <w:pStyle w:val="ListParagraph"/>
         <w:keepNext/>
         <w:numPr>
           <w:ilvl w:val="0"/>
@@ -6005,7 +5621,7 @@
                     <a:blip r:embed="rId28" cstate="print">
                       <a:extLst>
                         <a:ext uri="{28A0092B-C50C-407E-A947-70E740481C1C}">
-                          <a14:useLocalDpi xmlns:a14="http://schemas.microsoft.com/office/drawing/2010/main" val="0"/>
+                          <a14:useLocalDpi xmlns:a14="http://schemas.microsoft.com/office/drawing/2010/main" xmlns:wps="http://schemas.microsoft.com/office/word/2010/wordprocessingShape" xmlns:wpi="http://schemas.microsoft.com/office/word/2010/wordprocessingInk" xmlns:wpg="http://schemas.microsoft.com/office/word/2010/wordprocessingGroup" xmlns:w16se="http://schemas.microsoft.com/office/word/2015/wordml/symex" xmlns:w16cid="http://schemas.microsoft.com/office/word/2016/wordml/cid" xmlns:w15="http://schemas.microsoft.com/office/word/2012/wordml" xmlns:w14="http://schemas.microsoft.com/office/word/2010/wordml" xmlns:w="http://schemas.openxmlformats.org/wordprocessingml/2006/main" xmlns:w10="urn:schemas-microsoft-com:office:word" xmlns:wp14="http://schemas.microsoft.com/office/word/2010/wordprocessingDrawing" xmlns:v="urn:schemas-microsoft-com:vml" xmlns:o="urn:schemas-microsoft-com:office:office" xmlns:am3d="http://schemas.microsoft.com/office/drawing/2017/model3d" xmlns:aink="http://schemas.microsoft.com/office/drawing/2016/ink" xmlns:mc="http://schemas.openxmlformats.org/markup-compatibility/2006" xmlns:cx8="http://schemas.microsoft.com/office/drawing/2016/5/14/chartex" xmlns:cx7="http://schemas.microsoft.com/office/drawing/2016/5/13/chartex" xmlns:cx6="http://schemas.microsoft.com/office/drawing/2016/5/12/chartex" xmlns:cx5="http://schemas.microsoft.com/office/drawing/2016/5/11/chartex" xmlns:cx4="http://schemas.microsoft.com/office/drawing/2016/5/10/chartex" xmlns:cx3="http://schemas.microsoft.com/office/drawing/2016/5/9/chartex" xmlns:cx2="http://schemas.microsoft.com/office/drawing/2015/10/21/chartex" xmlns:cx1="http://schemas.microsoft.com/office/drawing/2015/9/8/chartex" xmlns:cx="http://schemas.microsoft.com/office/drawing/2014/chartex" xmlns:wpc="http://schemas.microsoft.com/office/word/2010/wordprocessingCanvas" xmlns="" val="0"/>
                         </a:ext>
                       </a:extLst>
                     </a:blip>
@@ -6036,7 +5652,7 @@
     </w:p>
     <w:p>
       <w:pPr>
-        <w:pStyle w:val="Legenda"/>
+        <w:pStyle w:val="Caption"/>
         <w:jc w:val="center"/>
       </w:pPr>
       <w:r>
@@ -6045,7 +5661,7 @@
     </w:p>
     <w:p>
       <w:pPr>
-        <w:pStyle w:val="Akapitzlist"/>
+        <w:pStyle w:val="ListParagraph"/>
         <w:keepNext/>
         <w:numPr>
           <w:ilvl w:val="0"/>
@@ -6082,7 +5698,7 @@
                     <a:blip r:embed="rId29" cstate="print">
                       <a:extLst>
                         <a:ext uri="{28A0092B-C50C-407E-A947-70E740481C1C}">
-                          <a14:useLocalDpi xmlns:a14="http://schemas.microsoft.com/office/drawing/2010/main" val="0"/>
+                          <a14:useLocalDpi xmlns:a14="http://schemas.microsoft.com/office/drawing/2010/main" xmlns:wps="http://schemas.microsoft.com/office/word/2010/wordprocessingShape" xmlns:wpi="http://schemas.microsoft.com/office/word/2010/wordprocessingInk" xmlns:wpg="http://schemas.microsoft.com/office/word/2010/wordprocessingGroup" xmlns:w16se="http://schemas.microsoft.com/office/word/2015/wordml/symex" xmlns:w16cid="http://schemas.microsoft.com/office/word/2016/wordml/cid" xmlns:w15="http://schemas.microsoft.com/office/word/2012/wordml" xmlns:w14="http://schemas.microsoft.com/office/word/2010/wordml" xmlns:w="http://schemas.openxmlformats.org/wordprocessingml/2006/main" xmlns:w10="urn:schemas-microsoft-com:office:word" xmlns:wp14="http://schemas.microsoft.com/office/word/2010/wordprocessingDrawing" xmlns:v="urn:schemas-microsoft-com:vml" xmlns:o="urn:schemas-microsoft-com:office:office" xmlns:am3d="http://schemas.microsoft.com/office/drawing/2017/model3d" xmlns:aink="http://schemas.microsoft.com/office/drawing/2016/ink" xmlns:mc="http://schemas.openxmlformats.org/markup-compatibility/2006" xmlns:cx8="http://schemas.microsoft.com/office/drawing/2016/5/14/chartex" xmlns:cx7="http://schemas.microsoft.com/office/drawing/2016/5/13/chartex" xmlns:cx6="http://schemas.microsoft.com/office/drawing/2016/5/12/chartex" xmlns:cx5="http://schemas.microsoft.com/office/drawing/2016/5/11/chartex" xmlns:cx4="http://schemas.microsoft.com/office/drawing/2016/5/10/chartex" xmlns:cx3="http://schemas.microsoft.com/office/drawing/2016/5/9/chartex" xmlns:cx2="http://schemas.microsoft.com/office/drawing/2015/10/21/chartex" xmlns:cx1="http://schemas.microsoft.com/office/drawing/2015/9/8/chartex" xmlns:cx="http://schemas.microsoft.com/office/drawing/2014/chartex" xmlns:wpc="http://schemas.microsoft.com/office/word/2010/wordprocessingCanvas" xmlns="" val="0"/>
                         </a:ext>
                       </a:extLst>
                     </a:blip>
@@ -6113,7 +5729,7 @@
     </w:p>
     <w:p>
       <w:pPr>
-        <w:pStyle w:val="Legenda"/>
+        <w:pStyle w:val="Caption"/>
         <w:jc w:val="center"/>
       </w:pPr>
       <w:r>
@@ -6125,7 +5741,7 @@
     </w:p>
     <w:p>
       <w:pPr>
-        <w:pStyle w:val="Akapitzlist"/>
+        <w:pStyle w:val="ListParagraph"/>
         <w:numPr>
           <w:ilvl w:val="2"/>
           <w:numId w:val="10"/>
@@ -6147,7 +5763,7 @@
     </w:p>
     <w:p>
       <w:pPr>
-        <w:pStyle w:val="Akapitzlist"/>
+        <w:pStyle w:val="ListParagraph"/>
         <w:numPr>
           <w:ilvl w:val="3"/>
           <w:numId w:val="10"/>
@@ -6182,7 +5798,7 @@
     </w:p>
     <w:p>
       <w:pPr>
-        <w:pStyle w:val="Akapitzlist"/>
+        <w:pStyle w:val="ListParagraph"/>
         <w:numPr>
           <w:ilvl w:val="0"/>
           <w:numId w:val="17"/>
@@ -6216,7 +5832,7 @@
     </w:p>
     <w:p>
       <w:pPr>
-        <w:pStyle w:val="Akapitzlist"/>
+        <w:pStyle w:val="ListParagraph"/>
         <w:numPr>
           <w:ilvl w:val="0"/>
           <w:numId w:val="17"/>
@@ -6236,7 +5852,7 @@
     </w:p>
     <w:p>
       <w:pPr>
-        <w:pStyle w:val="Akapitzlist"/>
+        <w:pStyle w:val="ListParagraph"/>
         <w:numPr>
           <w:ilvl w:val="0"/>
           <w:numId w:val="17"/>
@@ -6256,7 +5872,7 @@
     </w:p>
     <w:p>
       <w:pPr>
-        <w:pStyle w:val="Akapitzlist"/>
+        <w:pStyle w:val="ListParagraph"/>
         <w:numPr>
           <w:ilvl w:val="0"/>
           <w:numId w:val="17"/>
@@ -6304,7 +5920,7 @@
     </w:p>
     <w:p>
       <w:pPr>
-        <w:pStyle w:val="Akapitzlist"/>
+        <w:pStyle w:val="ListParagraph"/>
         <w:numPr>
           <w:ilvl w:val="3"/>
           <w:numId w:val="10"/>
@@ -6324,7 +5940,7 @@
     </w:p>
     <w:p>
       <w:pPr>
-        <w:pStyle w:val="Akapitzlist"/>
+        <w:pStyle w:val="ListParagraph"/>
         <w:numPr>
           <w:ilvl w:val="0"/>
           <w:numId w:val="17"/>
@@ -6344,7 +5960,7 @@
     </w:p>
     <w:p>
       <w:pPr>
-        <w:pStyle w:val="Akapitzlist"/>
+        <w:pStyle w:val="ListParagraph"/>
         <w:numPr>
           <w:ilvl w:val="0"/>
           <w:numId w:val="17"/>
@@ -6378,7 +5994,7 @@
     </w:p>
     <w:p>
       <w:pPr>
-        <w:pStyle w:val="Akapitzlist"/>
+        <w:pStyle w:val="ListParagraph"/>
         <w:numPr>
           <w:ilvl w:val="0"/>
           <w:numId w:val="17"/>
@@ -6398,7 +6014,7 @@
     </w:p>
     <w:p>
       <w:pPr>
-        <w:pStyle w:val="Akapitzlist"/>
+        <w:pStyle w:val="ListParagraph"/>
         <w:numPr>
           <w:ilvl w:val="0"/>
           <w:numId w:val="17"/>
@@ -6432,7 +6048,7 @@
     </w:p>
     <w:p>
       <w:pPr>
-        <w:pStyle w:val="Akapitzlist"/>
+        <w:pStyle w:val="ListParagraph"/>
         <w:numPr>
           <w:ilvl w:val="0"/>
           <w:numId w:val="17"/>
@@ -6501,7 +6117,7 @@
     </w:p>
     <w:p>
       <w:pPr>
-        <w:pStyle w:val="Akapitzlist"/>
+        <w:pStyle w:val="ListParagraph"/>
         <w:numPr>
           <w:ilvl w:val="0"/>
           <w:numId w:val="17"/>
@@ -6536,7 +6152,7 @@
     </w:p>
     <w:p>
       <w:pPr>
-        <w:pStyle w:val="Akapitzlist"/>
+        <w:pStyle w:val="ListParagraph"/>
         <w:numPr>
           <w:ilvl w:val="0"/>
           <w:numId w:val="17"/>
@@ -6551,28 +6167,12 @@
           <w:sz w:val="24"/>
           <w:szCs w:val="24"/>
         </w:rPr>
-        <w:t xml:space="preserve">Po śmierci postaci gracza poziom zostaje usunięty, wszystkie przedmioty odnalezione przez gracze zostają zapisane w dzienniku i postać samego gracza zostaje odesłana z powrotem do </w:t>
-      </w:r>
-      <w:proofErr w:type="spellStart"/>
-      <w:r>
-        <w:rPr>
-          <w:sz w:val="24"/>
-          <w:szCs w:val="24"/>
-        </w:rPr>
-        <w:t>hubu</w:t>
-      </w:r>
-      <w:proofErr w:type="spellEnd"/>
-      <w:r>
-        <w:rPr>
-          <w:sz w:val="24"/>
-          <w:szCs w:val="24"/>
-        </w:rPr>
-        <w:t>. (Pewne przedmioty mogą pozwolić graczowi na kontynuowanie rozgrywki od momentu, w którym jego postać zginęła.)</w:t>
-      </w:r>
-    </w:p>
-    <w:p>
-      <w:pPr>
-        <w:pStyle w:val="Akapitzlist"/>
+        <w:t>Po śmierci postaci gracza poziom zostaje usunięty, wszystkie przedmioty odnalezione przez gracze zostają zapisane w dzienniku i postać samego gracza zostaje odesłana z powrotem do hubu. (Pewne przedmioty mogą pozwolić graczowi na kontynuowanie rozgrywki od momentu, w którym jego postać zginęła.)</w:t>
+      </w:r>
+    </w:p>
+    <w:p>
+      <w:pPr>
+        <w:pStyle w:val="ListParagraph"/>
         <w:numPr>
           <w:ilvl w:val="3"/>
           <w:numId w:val="10"/>
@@ -6592,7 +6192,7 @@
     </w:p>
     <w:p>
       <w:pPr>
-        <w:pStyle w:val="Akapitzlist"/>
+        <w:pStyle w:val="ListParagraph"/>
         <w:numPr>
           <w:ilvl w:val="0"/>
           <w:numId w:val="17"/>
@@ -6626,7 +6226,7 @@
     </w:p>
     <w:p>
       <w:pPr>
-        <w:pStyle w:val="Akapitzlist"/>
+        <w:pStyle w:val="ListParagraph"/>
         <w:numPr>
           <w:ilvl w:val="0"/>
           <w:numId w:val="17"/>
@@ -6660,7 +6260,7 @@
     </w:p>
     <w:p>
       <w:pPr>
-        <w:pStyle w:val="Akapitzlist"/>
+        <w:pStyle w:val="ListParagraph"/>
         <w:numPr>
           <w:ilvl w:val="0"/>
           <w:numId w:val="17"/>
@@ -6680,7 +6280,7 @@
     </w:p>
     <w:p>
       <w:pPr>
-        <w:pStyle w:val="Akapitzlist"/>
+        <w:pStyle w:val="ListParagraph"/>
         <w:numPr>
           <w:ilvl w:val="2"/>
           <w:numId w:val="10"/>
@@ -6702,7 +6302,7 @@
     </w:p>
     <w:p>
       <w:pPr>
-        <w:pStyle w:val="Akapitzlist"/>
+        <w:pStyle w:val="ListParagraph"/>
         <w:numPr>
           <w:ilvl w:val="0"/>
           <w:numId w:val="17"/>
@@ -6760,23 +6360,7 @@
           <w:sz w:val="24"/>
           <w:szCs w:val="24"/>
         </w:rPr>
-        <w:t xml:space="preserve">, jeżeli gracz tego sobie zażyczy. Wtedy gra przenosi postać gracza do </w:t>
-      </w:r>
-      <w:proofErr w:type="spellStart"/>
-      <w:r>
-        <w:rPr>
-          <w:sz w:val="24"/>
-          <w:szCs w:val="24"/>
-        </w:rPr>
-        <w:t>hubu</w:t>
-      </w:r>
-      <w:proofErr w:type="spellEnd"/>
-      <w:r>
-        <w:rPr>
-          <w:sz w:val="24"/>
-          <w:szCs w:val="24"/>
-        </w:rPr>
-        <w:t xml:space="preserve">, skąd gracz może kontynuować rozgrywkę </w:t>
+        <w:t xml:space="preserve">, jeżeli gracz tego sobie zażyczy. Wtedy gra przenosi postać gracza do hubu, skąd gracz może kontynuować rozgrywkę </w:t>
       </w:r>
       <w:r>
         <w:rPr>
@@ -6788,7 +6372,7 @@
     </w:p>
     <w:p>
       <w:pPr>
-        <w:pStyle w:val="Akapitzlist"/>
+        <w:pStyle w:val="ListParagraph"/>
         <w:numPr>
           <w:ilvl w:val="0"/>
           <w:numId w:val="17"/>
@@ -6816,7 +6400,7 @@
     </w:p>
     <w:p>
       <w:pPr>
-        <w:pStyle w:val="Akapitzlist"/>
+        <w:pStyle w:val="ListParagraph"/>
         <w:numPr>
           <w:ilvl w:val="0"/>
           <w:numId w:val="17"/>
@@ -6837,7 +6421,7 @@
     </w:p>
     <w:p>
       <w:pPr>
-        <w:pStyle w:val="Akapitzlist"/>
+        <w:pStyle w:val="ListParagraph"/>
         <w:numPr>
           <w:ilvl w:val="0"/>
           <w:numId w:val="17"/>
@@ -6853,23 +6437,7 @@
           <w:sz w:val="24"/>
           <w:szCs w:val="24"/>
         </w:rPr>
-        <w:t xml:space="preserve">Przy pierwszym uruchomieniu gra będzie wymagała od gracza wyboru profilu. Kiedy gracz wybierze profil, zostanie automatycznie przeniesiony do </w:t>
-      </w:r>
-      <w:proofErr w:type="spellStart"/>
-      <w:r>
-        <w:rPr>
-          <w:sz w:val="24"/>
-          <w:szCs w:val="24"/>
-        </w:rPr>
-        <w:t>hubu</w:t>
-      </w:r>
-      <w:proofErr w:type="spellEnd"/>
-      <w:r>
-        <w:rPr>
-          <w:sz w:val="24"/>
-          <w:szCs w:val="24"/>
-        </w:rPr>
-        <w:t>. Przy każdym kolejnym</w:t>
+        <w:t>Przy pierwszym uruchomieniu gra będzie wymagała od gracza wyboru profilu. Kiedy gracz wybierze profil, zostanie automatycznie przeniesiony do hubu. Przy każdym kolejnym</w:t>
       </w:r>
       <w:r>
         <w:rPr>
@@ -6888,7 +6456,7 @@
     </w:p>
     <w:p>
       <w:pPr>
-        <w:pStyle w:val="Akapitzlist"/>
+        <w:pStyle w:val="ListParagraph"/>
         <w:numPr>
           <w:ilvl w:val="0"/>
           <w:numId w:val="17"/>
@@ -6937,7 +6505,7 @@
     </w:p>
     <w:p>
       <w:pPr>
-        <w:pStyle w:val="Akapitzlist"/>
+        <w:pStyle w:val="ListParagraph"/>
         <w:numPr>
           <w:ilvl w:val="0"/>
           <w:numId w:val="10"/>
@@ -6960,7 +6528,7 @@
     </w:p>
     <w:p>
       <w:pPr>
-        <w:pStyle w:val="Akapitzlist"/>
+        <w:pStyle w:val="ListParagraph"/>
         <w:numPr>
           <w:ilvl w:val="1"/>
           <w:numId w:val="10"/>
@@ -6984,7 +6552,7 @@
     </w:p>
     <w:p>
       <w:pPr>
-        <w:pStyle w:val="Akapitzlist"/>
+        <w:pStyle w:val="ListParagraph"/>
         <w:numPr>
           <w:ilvl w:val="0"/>
           <w:numId w:val="17"/>
@@ -7030,7 +6598,7 @@
     </w:p>
     <w:p>
       <w:pPr>
-        <w:pStyle w:val="Akapitzlist"/>
+        <w:pStyle w:val="ListParagraph"/>
         <w:numPr>
           <w:ilvl w:val="0"/>
           <w:numId w:val="17"/>
@@ -7090,7 +6658,7 @@
     </w:p>
     <w:p>
       <w:pPr>
-        <w:pStyle w:val="Akapitzlist"/>
+        <w:pStyle w:val="ListParagraph"/>
         <w:numPr>
           <w:ilvl w:val="0"/>
           <w:numId w:val="17"/>
@@ -7130,17 +6698,8 @@
           <w:sz w:val="24"/>
           <w:szCs w:val="24"/>
         </w:rPr>
-        <w:t xml:space="preserve">Przygotowanie parę broni i przedmiotów pasywnych/aktywnych. Przygotowanie jednej klasy postaci. Przygotowanie podstawowego </w:t>
-      </w:r>
-      <w:proofErr w:type="spellStart"/>
-      <w:r>
-        <w:rPr>
-          <w:sz w:val="24"/>
-          <w:szCs w:val="24"/>
-        </w:rPr>
-        <w:t>hubu</w:t>
-      </w:r>
-      <w:proofErr w:type="spellEnd"/>
+        <w:t>Przygotowanie parę broni i przedmiotów pasywnych/aktywnych. Przygotowanie jednej klasy postaci. Przygotowanie podstawowego hubu</w:t>
+      </w:r>
       <w:r>
         <w:rPr>
           <w:sz w:val="24"/>
@@ -7172,7 +6731,7 @@
     </w:p>
     <w:p>
       <w:pPr>
-        <w:pStyle w:val="Akapitzlist"/>
+        <w:pStyle w:val="ListParagraph"/>
         <w:ind w:left="1777"/>
         <w:rPr>
           <w:b/>
@@ -7214,7 +6773,7 @@
     </w:p>
     <w:p>
       <w:pPr>
-        <w:pStyle w:val="Akapitzlist"/>
+        <w:pStyle w:val="ListParagraph"/>
         <w:numPr>
           <w:ilvl w:val="0"/>
           <w:numId w:val="17"/>
@@ -7261,44 +6820,12 @@
           <w:sz w:val="24"/>
           <w:szCs w:val="24"/>
         </w:rPr>
-        <w:t xml:space="preserve"> Dodanie możliwości zapisu i </w:t>
-      </w:r>
-      <w:proofErr w:type="spellStart"/>
-      <w:r>
-        <w:rPr>
-          <w:sz w:val="24"/>
-          <w:szCs w:val="24"/>
-        </w:rPr>
-        <w:t>wczytu</w:t>
-      </w:r>
-      <w:proofErr w:type="spellEnd"/>
-      <w:r>
-        <w:rPr>
-          <w:sz w:val="24"/>
-          <w:szCs w:val="24"/>
-        </w:rPr>
-        <w:t xml:space="preserve"> </w:t>
-      </w:r>
-      <w:proofErr w:type="spellStart"/>
-      <w:r>
-        <w:rPr>
-          <w:sz w:val="24"/>
-          <w:szCs w:val="24"/>
-        </w:rPr>
-        <w:t>pojedyńczych</w:t>
-      </w:r>
-      <w:proofErr w:type="spellEnd"/>
-      <w:r>
-        <w:rPr>
-          <w:sz w:val="24"/>
-          <w:szCs w:val="24"/>
-        </w:rPr>
-        <w:t xml:space="preserve"> sektorów w edytorze. Dodanie Kamery śledzącej ruchy postaci gracza.</w:t>
-      </w:r>
-    </w:p>
-    <w:p>
-      <w:pPr>
-        <w:pStyle w:val="Akapitzlist"/>
+        <w:t xml:space="preserve"> Dodanie możliwości zapisu i wczytu pojedyńczych sektorów w edytorze. Dodanie Kamery śledzącej ruchy postaci gracza.</w:t>
+      </w:r>
+    </w:p>
+    <w:p>
+      <w:pPr>
+        <w:pStyle w:val="ListParagraph"/>
         <w:numPr>
           <w:ilvl w:val="0"/>
           <w:numId w:val="17"/>
@@ -7343,7 +6870,7 @@
     </w:p>
     <w:p>
       <w:pPr>
-        <w:pStyle w:val="Akapitzlist"/>
+        <w:pStyle w:val="ListParagraph"/>
         <w:numPr>
           <w:ilvl w:val="0"/>
           <w:numId w:val="17"/>
@@ -7361,7 +6888,15 @@
           <w:sz w:val="24"/>
           <w:szCs w:val="24"/>
         </w:rPr>
-        <w:t xml:space="preserve">5.1.2017 </w:t>
+        <w:t>5.1.2018</w:t>
+      </w:r>
+      <w:r>
+        <w:rPr>
+          <w:b/>
+          <w:sz w:val="24"/>
+          <w:szCs w:val="24"/>
+        </w:rPr>
+        <w:t xml:space="preserve"> </w:t>
       </w:r>
       <w:r>
         <w:rPr>
@@ -7388,7 +6923,7 @@
     </w:p>
     <w:p>
       <w:pPr>
-        <w:pStyle w:val="Akapitzlist"/>
+        <w:pStyle w:val="ListParagraph"/>
         <w:numPr>
           <w:ilvl w:val="0"/>
           <w:numId w:val="17"/>
@@ -7406,7 +6941,15 @@
           <w:sz w:val="24"/>
           <w:szCs w:val="24"/>
         </w:rPr>
-        <w:t xml:space="preserve">12.1.2017 </w:t>
+        <w:t>12.1.2018</w:t>
+      </w:r>
+      <w:r>
+        <w:rPr>
+          <w:b/>
+          <w:sz w:val="24"/>
+          <w:szCs w:val="24"/>
+        </w:rPr>
+        <w:t xml:space="preserve"> </w:t>
       </w:r>
       <w:r>
         <w:rPr>
@@ -7461,7 +7004,7 @@
     </w:p>
     <w:p>
       <w:pPr>
-        <w:pStyle w:val="Akapitzlist"/>
+        <w:pStyle w:val="ListParagraph"/>
         <w:numPr>
           <w:ilvl w:val="0"/>
           <w:numId w:val="17"/>
@@ -7479,7 +7022,15 @@
           <w:sz w:val="24"/>
           <w:szCs w:val="24"/>
         </w:rPr>
-        <w:t xml:space="preserve">19.1.2017 </w:t>
+        <w:t>19.1.2018</w:t>
+      </w:r>
+      <w:r>
+        <w:rPr>
+          <w:b/>
+          <w:sz w:val="24"/>
+          <w:szCs w:val="24"/>
+        </w:rPr>
+        <w:t xml:space="preserve"> </w:t>
       </w:r>
       <w:r>
         <w:rPr>
@@ -7501,23 +7052,7 @@
           <w:sz w:val="24"/>
           <w:szCs w:val="24"/>
         </w:rPr>
-        <w:t xml:space="preserve">Stworzenie więcej klas postaci. Dodanie podstawowego Bossa. Dodanie kilku mechanik rozgrywki. Ulepszenie </w:t>
-      </w:r>
-      <w:proofErr w:type="spellStart"/>
-      <w:r>
-        <w:rPr>
-          <w:sz w:val="24"/>
-          <w:szCs w:val="24"/>
-        </w:rPr>
-        <w:t>hubu</w:t>
-      </w:r>
-      <w:proofErr w:type="spellEnd"/>
-      <w:r>
-        <w:rPr>
-          <w:sz w:val="24"/>
-          <w:szCs w:val="24"/>
-        </w:rPr>
-        <w:t>, pierwszej klasy postaci oraz broni i przedmiotów pasywnych/aktywnych. Dodanie większej ilości broni i przedmiotów.</w:t>
+        <w:t>Stworzenie więcej klas postaci. Dodanie podstawowego Bossa. Dodanie kilku mechanik rozgrywki. Ulepszenie hubu, pierwszej klasy postaci oraz broni i przedmiotów pasywnych/aktywnych. Dodanie większej ilości broni i przedmiotów.</w:t>
       </w:r>
       <w:r>
         <w:rPr>
@@ -7526,21 +7061,12 @@
         </w:rPr>
         <w:t xml:space="preserve"> </w:t>
       </w:r>
-      <w:proofErr w:type="gramStart"/>
-      <w:r>
-        <w:rPr>
-          <w:sz w:val="24"/>
-          <w:szCs w:val="24"/>
-        </w:rPr>
-        <w:t>Wprowadzenie</w:t>
-      </w:r>
-      <w:proofErr w:type="gramEnd"/>
-      <w:r>
-        <w:rPr>
-          <w:sz w:val="24"/>
-          <w:szCs w:val="24"/>
-        </w:rPr>
-        <w:t xml:space="preserve"> sklepów i walut. </w:t>
+      <w:r>
+        <w:rPr>
+          <w:sz w:val="24"/>
+          <w:szCs w:val="24"/>
+        </w:rPr>
+        <w:t xml:space="preserve">Wprowadzenie sklepów i walut. </w:t>
       </w:r>
       <w:bookmarkStart w:id="0" w:name="_GoBack"/>
       <w:bookmarkEnd w:id="0"/>
@@ -7561,7 +7087,7 @@
     </w:p>
     <w:p>
       <w:pPr>
-        <w:pStyle w:val="Akapitzlist"/>
+        <w:pStyle w:val="ListParagraph"/>
         <w:numPr>
           <w:ilvl w:val="0"/>
           <w:numId w:val="17"/>
@@ -7579,7 +7105,15 @@
           <w:sz w:val="24"/>
           <w:szCs w:val="24"/>
         </w:rPr>
-        <w:t xml:space="preserve">26.1.2017 </w:t>
+        <w:t>26.1.2018</w:t>
+      </w:r>
+      <w:r>
+        <w:rPr>
+          <w:b/>
+          <w:sz w:val="24"/>
+          <w:szCs w:val="24"/>
+        </w:rPr>
+        <w:t xml:space="preserve"> </w:t>
       </w:r>
       <w:r>
         <w:rPr>
@@ -7606,7 +7140,7 @@
     </w:p>
     <w:p>
       <w:pPr>
-        <w:pStyle w:val="Akapitzlist"/>
+        <w:pStyle w:val="ListParagraph"/>
         <w:numPr>
           <w:ilvl w:val="0"/>
           <w:numId w:val="17"/>
@@ -7647,7 +7181,7 @@
 </file>
 
 <file path=word/endnotes.xml><?xml version="1.0" encoding="utf-8"?>
-<w:endnotes xmlns:wpc="http://schemas.microsoft.com/office/word/2010/wordprocessingCanvas" xmlns:cx="http://schemas.microsoft.com/office/drawing/2014/chartex" xmlns:cx1="http://schemas.microsoft.com/office/drawing/2015/9/8/chartex" xmlns:cx2="http://schemas.microsoft.com/office/drawing/2015/10/21/chartex" xmlns:cx3="http://schemas.microsoft.com/office/drawing/2016/5/9/chartex" xmlns:cx4="http://schemas.microsoft.com/office/drawing/2016/5/10/chartex" xmlns:cx5="http://schemas.microsoft.com/office/drawing/2016/5/11/chartex" xmlns:cx6="http://schemas.microsoft.com/office/drawing/2016/5/12/chartex" xmlns:cx7="http://schemas.microsoft.com/office/drawing/2016/5/13/chartex" xmlns:cx8="http://schemas.microsoft.com/office/drawing/2016/5/14/chartex" xmlns:mc="http://schemas.openxmlformats.org/markup-compatibility/2006" xmlns:aink="http://schemas.microsoft.com/office/drawing/2016/ink" xmlns:am3d="http://schemas.microsoft.com/office/drawing/2017/model3d" xmlns:o="urn:schemas-microsoft-com:office:office" xmlns:r="http://schemas.openxmlformats.org/officeDocument/2006/relationships" xmlns:m="http://schemas.openxmlformats.org/officeDocument/2006/math" xmlns:v="urn:schemas-microsoft-com:vml" xmlns:wp14="http://schemas.microsoft.com/office/word/2010/wordprocessingDrawing" xmlns:wp="http://schemas.openxmlformats.org/drawingml/2006/wordprocessingDrawing" xmlns:w10="urn:schemas-microsoft-com:office:word" xmlns:w="http://schemas.openxmlformats.org/wordprocessingml/2006/main" xmlns:w14="http://schemas.microsoft.com/office/word/2010/wordml" xmlns:w15="http://schemas.microsoft.com/office/word/2012/wordml" xmlns:w16cid="http://schemas.microsoft.com/office/word/2016/wordml/cid" xmlns:w16se="http://schemas.microsoft.com/office/word/2015/wordml/symex" xmlns:wpg="http://schemas.microsoft.com/office/word/2010/wordprocessingGroup" xmlns:wpi="http://schemas.microsoft.com/office/word/2010/wordprocessingInk" xmlns:wne="http://schemas.microsoft.com/office/word/2006/wordml" xmlns:wps="http://schemas.microsoft.com/office/word/2010/wordprocessingShape" mc:Ignorable="w14 w15 w16se w16cid wp14">
+<w:endnotes xmlns:ve="http://schemas.openxmlformats.org/markup-compatibility/2006" xmlns:o="urn:schemas-microsoft-com:office:office" xmlns:r="http://schemas.openxmlformats.org/officeDocument/2006/relationships" xmlns:m="http://schemas.openxmlformats.org/officeDocument/2006/math" xmlns:v="urn:schemas-microsoft-com:vml" xmlns:wp="http://schemas.openxmlformats.org/drawingml/2006/wordprocessingDrawing" xmlns:w10="urn:schemas-microsoft-com:office:word" xmlns:w="http://schemas.openxmlformats.org/wordprocessingml/2006/main" xmlns:wne="http://schemas.microsoft.com/office/word/2006/wordml">
   <w:endnote w:type="separator" w:id="-1">
     <w:p>
       <w:pPr>
@@ -7672,7 +7206,7 @@
 </file>
 
 <file path=word/footer1.xml><?xml version="1.0" encoding="utf-8"?>
-<w:ftr xmlns:wpc="http://schemas.microsoft.com/office/word/2010/wordprocessingCanvas" xmlns:cx="http://schemas.microsoft.com/office/drawing/2014/chartex" xmlns:cx1="http://schemas.microsoft.com/office/drawing/2015/9/8/chartex" xmlns:cx2="http://schemas.microsoft.com/office/drawing/2015/10/21/chartex" xmlns:cx3="http://schemas.microsoft.com/office/drawing/2016/5/9/chartex" xmlns:cx4="http://schemas.microsoft.com/office/drawing/2016/5/10/chartex" xmlns:cx5="http://schemas.microsoft.com/office/drawing/2016/5/11/chartex" xmlns:cx6="http://schemas.microsoft.com/office/drawing/2016/5/12/chartex" xmlns:cx7="http://schemas.microsoft.com/office/drawing/2016/5/13/chartex" xmlns:cx8="http://schemas.microsoft.com/office/drawing/2016/5/14/chartex" xmlns:mc="http://schemas.openxmlformats.org/markup-compatibility/2006" xmlns:aink="http://schemas.microsoft.com/office/drawing/2016/ink" xmlns:am3d="http://schemas.microsoft.com/office/drawing/2017/model3d" xmlns:o="urn:schemas-microsoft-com:office:office" xmlns:r="http://schemas.openxmlformats.org/officeDocument/2006/relationships" xmlns:m="http://schemas.openxmlformats.org/officeDocument/2006/math" xmlns:v="urn:schemas-microsoft-com:vml" xmlns:wp14="http://schemas.microsoft.com/office/word/2010/wordprocessingDrawing" xmlns:wp="http://schemas.openxmlformats.org/drawingml/2006/wordprocessingDrawing" xmlns:w10="urn:schemas-microsoft-com:office:word" xmlns:w="http://schemas.openxmlformats.org/wordprocessingml/2006/main" xmlns:w14="http://schemas.microsoft.com/office/word/2010/wordml" xmlns:w15="http://schemas.microsoft.com/office/word/2012/wordml" xmlns:w16cid="http://schemas.microsoft.com/office/word/2016/wordml/cid" xmlns:w16se="http://schemas.microsoft.com/office/word/2015/wordml/symex" xmlns:wpg="http://schemas.microsoft.com/office/word/2010/wordprocessingGroup" xmlns:wpi="http://schemas.microsoft.com/office/word/2010/wordprocessingInk" xmlns:wne="http://schemas.microsoft.com/office/word/2006/wordml" xmlns:wps="http://schemas.microsoft.com/office/word/2010/wordprocessingShape" mc:Ignorable="w14 w15 w16se w16cid wp14">
+<w:ftr xmlns:ve="http://schemas.openxmlformats.org/markup-compatibility/2006" xmlns:o="urn:schemas-microsoft-com:office:office" xmlns:r="http://schemas.openxmlformats.org/officeDocument/2006/relationships" xmlns:m="http://schemas.openxmlformats.org/officeDocument/2006/math" xmlns:v="urn:schemas-microsoft-com:vml" xmlns:wp="http://schemas.openxmlformats.org/drawingml/2006/wordprocessingDrawing" xmlns:w10="urn:schemas-microsoft-com:office:word" xmlns:w="http://schemas.openxmlformats.org/wordprocessingml/2006/main" xmlns:wne="http://schemas.microsoft.com/office/word/2006/wordml">
   <w:sdt>
     <w:sdtPr>
       <w:id w:val="1368871023"/>
@@ -7681,11 +7215,10 @@
         <w:docPartUnique/>
       </w:docPartObj>
     </w:sdtPr>
-    <w:sdtEndPr/>
     <w:sdtContent>
       <w:p>
         <w:pPr>
-          <w:pStyle w:val="Stopka"/>
+          <w:pStyle w:val="Footer"/>
         </w:pPr>
         <w:r>
           <w:rPr>
@@ -7730,7 +7263,7 @@
                       <w:rPr>
                         <w:noProof/>
                       </w:rPr>
-                      <w:t>10</w:t>
+                      <w:t>11</w:t>
                     </w:r>
                     <w:r>
                       <w:rPr>
@@ -7766,7 +7299,7 @@
 </file>
 
 <file path=word/footnotes.xml><?xml version="1.0" encoding="utf-8"?>
-<w:footnotes xmlns:wpc="http://schemas.microsoft.com/office/word/2010/wordprocessingCanvas" xmlns:cx="http://schemas.microsoft.com/office/drawing/2014/chartex" xmlns:cx1="http://schemas.microsoft.com/office/drawing/2015/9/8/chartex" xmlns:cx2="http://schemas.microsoft.com/office/drawing/2015/10/21/chartex" xmlns:cx3="http://schemas.microsoft.com/office/drawing/2016/5/9/chartex" xmlns:cx4="http://schemas.microsoft.com/office/drawing/2016/5/10/chartex" xmlns:cx5="http://schemas.microsoft.com/office/drawing/2016/5/11/chartex" xmlns:cx6="http://schemas.microsoft.com/office/drawing/2016/5/12/chartex" xmlns:cx7="http://schemas.microsoft.com/office/drawing/2016/5/13/chartex" xmlns:cx8="http://schemas.microsoft.com/office/drawing/2016/5/14/chartex" xmlns:mc="http://schemas.openxmlformats.org/markup-compatibility/2006" xmlns:aink="http://schemas.microsoft.com/office/drawing/2016/ink" xmlns:am3d="http://schemas.microsoft.com/office/drawing/2017/model3d" xmlns:o="urn:schemas-microsoft-com:office:office" xmlns:r="http://schemas.openxmlformats.org/officeDocument/2006/relationships" xmlns:m="http://schemas.openxmlformats.org/officeDocument/2006/math" xmlns:v="urn:schemas-microsoft-com:vml" xmlns:wp14="http://schemas.microsoft.com/office/word/2010/wordprocessingDrawing" xmlns:wp="http://schemas.openxmlformats.org/drawingml/2006/wordprocessingDrawing" xmlns:w10="urn:schemas-microsoft-com:office:word" xmlns:w="http://schemas.openxmlformats.org/wordprocessingml/2006/main" xmlns:w14="http://schemas.microsoft.com/office/word/2010/wordml" xmlns:w15="http://schemas.microsoft.com/office/word/2012/wordml" xmlns:w16cid="http://schemas.microsoft.com/office/word/2016/wordml/cid" xmlns:w16se="http://schemas.microsoft.com/office/word/2015/wordml/symex" xmlns:wpg="http://schemas.microsoft.com/office/word/2010/wordprocessingGroup" xmlns:wpi="http://schemas.microsoft.com/office/word/2010/wordprocessingInk" xmlns:wne="http://schemas.microsoft.com/office/word/2006/wordml" xmlns:wps="http://schemas.microsoft.com/office/word/2010/wordprocessingShape" mc:Ignorable="w14 w15 w16se w16cid wp14">
+<w:footnotes xmlns:ve="http://schemas.openxmlformats.org/markup-compatibility/2006" xmlns:o="urn:schemas-microsoft-com:office:office" xmlns:r="http://schemas.openxmlformats.org/officeDocument/2006/relationships" xmlns:m="http://schemas.openxmlformats.org/officeDocument/2006/math" xmlns:v="urn:schemas-microsoft-com:vml" xmlns:wp="http://schemas.openxmlformats.org/drawingml/2006/wordprocessingDrawing" xmlns:w10="urn:schemas-microsoft-com:office:word" xmlns:w="http://schemas.openxmlformats.org/wordprocessingml/2006/main" xmlns:wne="http://schemas.microsoft.com/office/word/2006/wordml">
   <w:footnote w:type="separator" w:id="-1">
     <w:p>
       <w:pPr>
@@ -7791,38 +7324,22 @@
 </file>
 
 <file path=word/header1.xml><?xml version="1.0" encoding="utf-8"?>
-<w:hdr xmlns:wpc="http://schemas.microsoft.com/office/word/2010/wordprocessingCanvas" xmlns:cx="http://schemas.microsoft.com/office/drawing/2014/chartex" xmlns:cx1="http://schemas.microsoft.com/office/drawing/2015/9/8/chartex" xmlns:cx2="http://schemas.microsoft.com/office/drawing/2015/10/21/chartex" xmlns:cx3="http://schemas.microsoft.com/office/drawing/2016/5/9/chartex" xmlns:cx4="http://schemas.microsoft.com/office/drawing/2016/5/10/chartex" xmlns:cx5="http://schemas.microsoft.com/office/drawing/2016/5/11/chartex" xmlns:cx6="http://schemas.microsoft.com/office/drawing/2016/5/12/chartex" xmlns:cx7="http://schemas.microsoft.com/office/drawing/2016/5/13/chartex" xmlns:cx8="http://schemas.microsoft.com/office/drawing/2016/5/14/chartex" xmlns:mc="http://schemas.openxmlformats.org/markup-compatibility/2006" xmlns:aink="http://schemas.microsoft.com/office/drawing/2016/ink" xmlns:am3d="http://schemas.microsoft.com/office/drawing/2017/model3d" xmlns:o="urn:schemas-microsoft-com:office:office" xmlns:r="http://schemas.openxmlformats.org/officeDocument/2006/relationships" xmlns:m="http://schemas.openxmlformats.org/officeDocument/2006/math" xmlns:v="urn:schemas-microsoft-com:vml" xmlns:wp14="http://schemas.microsoft.com/office/word/2010/wordprocessingDrawing" xmlns:wp="http://schemas.openxmlformats.org/drawingml/2006/wordprocessingDrawing" xmlns:w10="urn:schemas-microsoft-com:office:word" xmlns:w="http://schemas.openxmlformats.org/wordprocessingml/2006/main" xmlns:w14="http://schemas.microsoft.com/office/word/2010/wordml" xmlns:w15="http://schemas.microsoft.com/office/word/2012/wordml" xmlns:w16cid="http://schemas.microsoft.com/office/word/2016/wordml/cid" xmlns:w16se="http://schemas.microsoft.com/office/word/2015/wordml/symex" xmlns:wpg="http://schemas.microsoft.com/office/word/2010/wordprocessingGroup" xmlns:wpi="http://schemas.microsoft.com/office/word/2010/wordprocessingInk" xmlns:wne="http://schemas.microsoft.com/office/word/2006/wordml" xmlns:wps="http://schemas.microsoft.com/office/word/2010/wordprocessingShape" mc:Ignorable="w14 w15 w16se w16cid wp14">
+<w:hdr xmlns:ve="http://schemas.openxmlformats.org/markup-compatibility/2006" xmlns:o="urn:schemas-microsoft-com:office:office" xmlns:r="http://schemas.openxmlformats.org/officeDocument/2006/relationships" xmlns:m="http://schemas.openxmlformats.org/officeDocument/2006/math" xmlns:v="urn:schemas-microsoft-com:vml" xmlns:wp="http://schemas.openxmlformats.org/drawingml/2006/wordprocessingDrawing" xmlns:w10="urn:schemas-microsoft-com:office:word" xmlns:w="http://schemas.openxmlformats.org/wordprocessingml/2006/main" xmlns:wne="http://schemas.microsoft.com/office/word/2006/wordml">
   <w:p>
     <w:pPr>
-      <w:pStyle w:val="Nagwek"/>
+      <w:pStyle w:val="Header"/>
       <w:jc w:val="center"/>
     </w:pPr>
     <w:r>
-      <w:t>Specyfikacja gry komputerowej „</w:t>
-    </w:r>
-    <w:proofErr w:type="spellStart"/>
-    <w:r>
-      <w:t>Plane</w:t>
-    </w:r>
-    <w:proofErr w:type="spellEnd"/>
-    <w:r>
-      <w:t xml:space="preserve"> </w:t>
-    </w:r>
-    <w:proofErr w:type="spellStart"/>
-    <w:r>
-      <w:t>Shooter</w:t>
-    </w:r>
-    <w:proofErr w:type="spellEnd"/>
-    <w:r>
-      <w:t>”</w:t>
+      <w:t>Specyfikacja gry komputerowej „Plane Shooter”</w:t>
     </w:r>
   </w:p>
 </w:hdr>
 </file>
 
 <file path=word/numbering.xml><?xml version="1.0" encoding="utf-8"?>
-<w:numbering xmlns:wpc="http://schemas.microsoft.com/office/word/2010/wordprocessingCanvas" xmlns:cx="http://schemas.microsoft.com/office/drawing/2014/chartex" xmlns:cx1="http://schemas.microsoft.com/office/drawing/2015/9/8/chartex" xmlns:cx2="http://schemas.microsoft.com/office/drawing/2015/10/21/chartex" xmlns:cx3="http://schemas.microsoft.com/office/drawing/2016/5/9/chartex" xmlns:cx4="http://schemas.microsoft.com/office/drawing/2016/5/10/chartex" xmlns:cx5="http://schemas.microsoft.com/office/drawing/2016/5/11/chartex" xmlns:cx6="http://schemas.microsoft.com/office/drawing/2016/5/12/chartex" xmlns:cx7="http://schemas.microsoft.com/office/drawing/2016/5/13/chartex" xmlns:cx8="http://schemas.microsoft.com/office/drawing/2016/5/14/chartex" xmlns:mc="http://schemas.openxmlformats.org/markup-compatibility/2006" xmlns:aink="http://schemas.microsoft.com/office/drawing/2016/ink" xmlns:am3d="http://schemas.microsoft.com/office/drawing/2017/model3d" xmlns:o="urn:schemas-microsoft-com:office:office" xmlns:r="http://schemas.openxmlformats.org/officeDocument/2006/relationships" xmlns:m="http://schemas.openxmlformats.org/officeDocument/2006/math" xmlns:v="urn:schemas-microsoft-com:vml" xmlns:wp14="http://schemas.microsoft.com/office/word/2010/wordprocessingDrawing" xmlns:wp="http://schemas.openxmlformats.org/drawingml/2006/wordprocessingDrawing" xmlns:w10="urn:schemas-microsoft-com:office:word" xmlns:w="http://schemas.openxmlformats.org/wordprocessingml/2006/main" xmlns:w14="http://schemas.microsoft.com/office/word/2010/wordml" xmlns:w15="http://schemas.microsoft.com/office/word/2012/wordml" xmlns:w16cid="http://schemas.microsoft.com/office/word/2016/wordml/cid" xmlns:w16se="http://schemas.microsoft.com/office/word/2015/wordml/symex" xmlns:wpg="http://schemas.microsoft.com/office/word/2010/wordprocessingGroup" xmlns:wpi="http://schemas.microsoft.com/office/word/2010/wordprocessingInk" xmlns:wne="http://schemas.microsoft.com/office/word/2006/wordml" xmlns:wps="http://schemas.microsoft.com/office/word/2010/wordprocessingShape" mc:Ignorable="w14 w15 w16se w16cid wp14">
-  <w:abstractNum w:abstractNumId="0" w15:restartNumberingAfterBreak="0">
+<w:numbering xmlns:ve="http://schemas.openxmlformats.org/markup-compatibility/2006" xmlns:o="urn:schemas-microsoft-com:office:office" xmlns:r="http://schemas.openxmlformats.org/officeDocument/2006/relationships" xmlns:m="http://schemas.openxmlformats.org/officeDocument/2006/math" xmlns:v="urn:schemas-microsoft-com:vml" xmlns:wp="http://schemas.openxmlformats.org/drawingml/2006/wordprocessingDrawing" xmlns:w10="urn:schemas-microsoft-com:office:word" xmlns:w="http://schemas.openxmlformats.org/wordprocessingml/2006/main" xmlns:wne="http://schemas.microsoft.com/office/word/2006/wordml">
+  <w:abstractNum w:abstractNumId="0">
     <w:nsid w:val="0BAD0C81"/>
     <w:multiLevelType w:val="multilevel"/>
     <w:tmpl w:val="0415001F"/>
@@ -7908,7 +7425,7 @@
       </w:pPr>
     </w:lvl>
   </w:abstractNum>
-  <w:abstractNum w:abstractNumId="1" w15:restartNumberingAfterBreak="0">
+  <w:abstractNum w:abstractNumId="1">
     <w:nsid w:val="103A22EA"/>
     <w:multiLevelType w:val="hybridMultilevel"/>
     <w:tmpl w:val="569E4C28"/>
@@ -8023,7 +7540,7 @@
       </w:rPr>
     </w:lvl>
   </w:abstractNum>
-  <w:abstractNum w:abstractNumId="2" w15:restartNumberingAfterBreak="0">
+  <w:abstractNum w:abstractNumId="2">
     <w:nsid w:val="1A1C5612"/>
     <w:multiLevelType w:val="multilevel"/>
     <w:tmpl w:val="D6D8A91C"/>
@@ -8109,7 +7626,7 @@
       </w:pPr>
     </w:lvl>
   </w:abstractNum>
-  <w:abstractNum w:abstractNumId="3" w15:restartNumberingAfterBreak="0">
+  <w:abstractNum w:abstractNumId="3">
     <w:nsid w:val="1B9A29DC"/>
     <w:multiLevelType w:val="hybridMultilevel"/>
     <w:tmpl w:val="81E80310"/>
@@ -8224,7 +7741,7 @@
       </w:rPr>
     </w:lvl>
   </w:abstractNum>
-  <w:abstractNum w:abstractNumId="4" w15:restartNumberingAfterBreak="0">
+  <w:abstractNum w:abstractNumId="4">
     <w:nsid w:val="1D5E44D2"/>
     <w:multiLevelType w:val="multilevel"/>
     <w:tmpl w:val="1D083D7C"/>
@@ -8327,7 +7844,7 @@
       </w:pPr>
     </w:lvl>
   </w:abstractNum>
-  <w:abstractNum w:abstractNumId="5" w15:restartNumberingAfterBreak="0">
+  <w:abstractNum w:abstractNumId="5">
     <w:nsid w:val="212A7E5C"/>
     <w:multiLevelType w:val="hybridMultilevel"/>
     <w:tmpl w:val="8ADC7C42"/>
@@ -8442,7 +7959,7 @@
       </w:rPr>
     </w:lvl>
   </w:abstractNum>
-  <w:abstractNum w:abstractNumId="6" w15:restartNumberingAfterBreak="0">
+  <w:abstractNum w:abstractNumId="6">
     <w:nsid w:val="296D052F"/>
     <w:multiLevelType w:val="hybridMultilevel"/>
     <w:tmpl w:val="18164FEE"/>
@@ -8557,7 +8074,7 @@
       </w:rPr>
     </w:lvl>
   </w:abstractNum>
-  <w:abstractNum w:abstractNumId="7" w15:restartNumberingAfterBreak="0">
+  <w:abstractNum w:abstractNumId="7">
     <w:nsid w:val="345F706E"/>
     <w:multiLevelType w:val="multilevel"/>
     <w:tmpl w:val="0415001F"/>
@@ -8643,7 +8160,7 @@
       </w:pPr>
     </w:lvl>
   </w:abstractNum>
-  <w:abstractNum w:abstractNumId="8" w15:restartNumberingAfterBreak="0">
+  <w:abstractNum w:abstractNumId="8">
     <w:nsid w:val="3FD3542E"/>
     <w:multiLevelType w:val="multilevel"/>
     <w:tmpl w:val="9E26841E"/>
@@ -8756,7 +8273,7 @@
       </w:rPr>
     </w:lvl>
   </w:abstractNum>
-  <w:abstractNum w:abstractNumId="9" w15:restartNumberingAfterBreak="0">
+  <w:abstractNum w:abstractNumId="9">
     <w:nsid w:val="45546AEE"/>
     <w:multiLevelType w:val="multilevel"/>
     <w:tmpl w:val="0415001F"/>
@@ -8842,14 +8359,14 @@
       </w:pPr>
     </w:lvl>
   </w:abstractNum>
-  <w:abstractNum w:abstractNumId="10" w15:restartNumberingAfterBreak="0">
+  <w:abstractNum w:abstractNumId="10">
     <w:nsid w:val="48883CE1"/>
     <w:multiLevelType w:val="hybridMultilevel"/>
     <w:tmpl w:val="FC32C39C"/>
     <w:lvl w:ilvl="0" w:tplc="E38ADA44">
       <w:start w:val="1"/>
       <w:numFmt w:val="decimal"/>
-      <w:pStyle w:val="Spistreci1"/>
+      <w:pStyle w:val="TOC1"/>
       <w:lvlText w:val="%1."/>
       <w:lvlJc w:val="left"/>
       <w:pPr>
@@ -8933,7 +8450,7 @@
       </w:pPr>
     </w:lvl>
   </w:abstractNum>
-  <w:abstractNum w:abstractNumId="11" w15:restartNumberingAfterBreak="0">
+  <w:abstractNum w:abstractNumId="11">
     <w:nsid w:val="54EC1953"/>
     <w:multiLevelType w:val="hybridMultilevel"/>
     <w:tmpl w:val="ECBCA6E4"/>
@@ -9048,7 +8565,7 @@
       </w:rPr>
     </w:lvl>
   </w:abstractNum>
-  <w:abstractNum w:abstractNumId="12" w15:restartNumberingAfterBreak="0">
+  <w:abstractNum w:abstractNumId="12">
     <w:nsid w:val="560B20B7"/>
     <w:multiLevelType w:val="multilevel"/>
     <w:tmpl w:val="0415001F"/>
@@ -9134,7 +8651,7 @@
       </w:pPr>
     </w:lvl>
   </w:abstractNum>
-  <w:abstractNum w:abstractNumId="13" w15:restartNumberingAfterBreak="0">
+  <w:abstractNum w:abstractNumId="13">
     <w:nsid w:val="62452DCE"/>
     <w:multiLevelType w:val="hybridMultilevel"/>
     <w:tmpl w:val="81E80310"/>
@@ -9249,7 +8766,7 @@
       </w:rPr>
     </w:lvl>
   </w:abstractNum>
-  <w:abstractNum w:abstractNumId="14" w15:restartNumberingAfterBreak="0">
+  <w:abstractNum w:abstractNumId="14">
     <w:nsid w:val="654674D0"/>
     <w:multiLevelType w:val="multilevel"/>
     <w:tmpl w:val="7B4C7762"/>
@@ -9265,7 +8782,7 @@
     <w:lvl w:ilvl="1">
       <w:start w:val="1"/>
       <w:numFmt w:val="decimal"/>
-      <w:pStyle w:val="Spistreci2"/>
+      <w:pStyle w:val="TOC2"/>
       <w:lvlText w:val="%1.%2."/>
       <w:lvlJc w:val="left"/>
       <w:pPr>
@@ -9336,7 +8853,7 @@
       </w:pPr>
     </w:lvl>
   </w:abstractNum>
-  <w:abstractNum w:abstractNumId="15" w15:restartNumberingAfterBreak="0">
+  <w:abstractNum w:abstractNumId="15">
     <w:nsid w:val="722D0790"/>
     <w:multiLevelType w:val="multilevel"/>
     <w:tmpl w:val="C254B59A"/>
@@ -9422,7 +8939,7 @@
       </w:pPr>
     </w:lvl>
   </w:abstractNum>
-  <w:abstractNum w:abstractNumId="16" w15:restartNumberingAfterBreak="0">
+  <w:abstractNum w:abstractNumId="16">
     <w:nsid w:val="7C587F47"/>
     <w:multiLevelType w:val="hybridMultilevel"/>
     <w:tmpl w:val="3CA61CA2"/>
@@ -9593,7 +9110,7 @@
 </file>
 
 <file path=word/styles.xml><?xml version="1.0" encoding="utf-8"?>
-<w:styles xmlns:mc="http://schemas.openxmlformats.org/markup-compatibility/2006" xmlns:r="http://schemas.openxmlformats.org/officeDocument/2006/relationships" xmlns:w="http://schemas.openxmlformats.org/wordprocessingml/2006/main" xmlns:w14="http://schemas.microsoft.com/office/word/2010/wordml" xmlns:w15="http://schemas.microsoft.com/office/word/2012/wordml" xmlns:w16cid="http://schemas.microsoft.com/office/word/2016/wordml/cid" xmlns:w16se="http://schemas.microsoft.com/office/word/2015/wordml/symex" mc:Ignorable="w14 w15 w16se w16cid">
+<w:styles xmlns:r="http://schemas.openxmlformats.org/officeDocument/2006/relationships" xmlns:w="http://schemas.openxmlformats.org/wordprocessingml/2006/main">
   <w:docDefaults>
     <w:rPrDefault>
       <w:rPr>
@@ -9609,393 +9126,155 @@
       </w:pPr>
     </w:pPrDefault>
   </w:docDefaults>
-  <w:latentStyles w:defLockedState="0" w:defUIPriority="99" w:defSemiHidden="0" w:defUnhideWhenUsed="0" w:defQFormat="0" w:count="375">
-    <w:lsdException w:name="Normal" w:uiPriority="0" w:qFormat="1"/>
-    <w:lsdException w:name="heading 1" w:uiPriority="9" w:qFormat="1"/>
-    <w:lsdException w:name="heading 2" w:semiHidden="1" w:uiPriority="9" w:unhideWhenUsed="1" w:qFormat="1"/>
-    <w:lsdException w:name="heading 3" w:semiHidden="1" w:uiPriority="9" w:unhideWhenUsed="1" w:qFormat="1"/>
-    <w:lsdException w:name="heading 4" w:semiHidden="1" w:uiPriority="9" w:unhideWhenUsed="1" w:qFormat="1"/>
-    <w:lsdException w:name="heading 5" w:semiHidden="1" w:uiPriority="9" w:unhideWhenUsed="1" w:qFormat="1"/>
-    <w:lsdException w:name="heading 6" w:semiHidden="1" w:uiPriority="9" w:unhideWhenUsed="1" w:qFormat="1"/>
-    <w:lsdException w:name="heading 7" w:semiHidden="1" w:uiPriority="9" w:unhideWhenUsed="1" w:qFormat="1"/>
-    <w:lsdException w:name="heading 8" w:semiHidden="1" w:uiPriority="9" w:unhideWhenUsed="1" w:qFormat="1"/>
-    <w:lsdException w:name="heading 9" w:semiHidden="1" w:uiPriority="9" w:unhideWhenUsed="1" w:qFormat="1"/>
-    <w:lsdException w:name="index 1" w:semiHidden="1" w:unhideWhenUsed="1"/>
-    <w:lsdException w:name="index 2" w:semiHidden="1" w:unhideWhenUsed="1"/>
-    <w:lsdException w:name="index 3" w:semiHidden="1" w:unhideWhenUsed="1"/>
-    <w:lsdException w:name="index 4" w:semiHidden="1" w:unhideWhenUsed="1"/>
-    <w:lsdException w:name="index 5" w:semiHidden="1" w:unhideWhenUsed="1"/>
-    <w:lsdException w:name="index 6" w:semiHidden="1" w:unhideWhenUsed="1"/>
-    <w:lsdException w:name="index 7" w:semiHidden="1" w:unhideWhenUsed="1"/>
-    <w:lsdException w:name="index 8" w:semiHidden="1" w:unhideWhenUsed="1"/>
-    <w:lsdException w:name="index 9" w:semiHidden="1" w:unhideWhenUsed="1"/>
-    <w:lsdException w:name="toc 1" w:semiHidden="1" w:uiPriority="39" w:unhideWhenUsed="1"/>
-    <w:lsdException w:name="toc 2" w:semiHidden="1" w:uiPriority="39" w:unhideWhenUsed="1"/>
-    <w:lsdException w:name="toc 3" w:semiHidden="1" w:uiPriority="39" w:unhideWhenUsed="1"/>
-    <w:lsdException w:name="toc 4" w:semiHidden="1" w:uiPriority="39" w:unhideWhenUsed="1"/>
-    <w:lsdException w:name="toc 5" w:semiHidden="1" w:uiPriority="39" w:unhideWhenUsed="1"/>
-    <w:lsdException w:name="toc 6" w:semiHidden="1" w:uiPriority="39" w:unhideWhenUsed="1"/>
-    <w:lsdException w:name="toc 7" w:semiHidden="1" w:uiPriority="39" w:unhideWhenUsed="1"/>
-    <w:lsdException w:name="toc 8" w:semiHidden="1" w:uiPriority="39" w:unhideWhenUsed="1"/>
-    <w:lsdException w:name="toc 9" w:semiHidden="1" w:uiPriority="39" w:unhideWhenUsed="1"/>
-    <w:lsdException w:name="Normal Indent" w:semiHidden="1" w:unhideWhenUsed="1"/>
-    <w:lsdException w:name="footnote text" w:semiHidden="1" w:unhideWhenUsed="1"/>
-    <w:lsdException w:name="annotation text" w:semiHidden="1" w:unhideWhenUsed="1"/>
-    <w:lsdException w:name="header" w:semiHidden="1" w:unhideWhenUsed="1"/>
-    <w:lsdException w:name="footer" w:semiHidden="1" w:unhideWhenUsed="1"/>
-    <w:lsdException w:name="index heading" w:semiHidden="1" w:unhideWhenUsed="1"/>
-    <w:lsdException w:name="caption" w:semiHidden="1" w:uiPriority="35" w:unhideWhenUsed="1" w:qFormat="1"/>
-    <w:lsdException w:name="table of figures" w:semiHidden="1" w:unhideWhenUsed="1"/>
-    <w:lsdException w:name="envelope address" w:semiHidden="1" w:unhideWhenUsed="1"/>
-    <w:lsdException w:name="envelope return" w:semiHidden="1" w:unhideWhenUsed="1"/>
-    <w:lsdException w:name="footnote reference" w:semiHidden="1" w:unhideWhenUsed="1"/>
-    <w:lsdException w:name="annotation reference" w:semiHidden="1" w:unhideWhenUsed="1"/>
-    <w:lsdException w:name="line number" w:semiHidden="1" w:unhideWhenUsed="1"/>
-    <w:lsdException w:name="page number" w:semiHidden="1" w:unhideWhenUsed="1"/>
-    <w:lsdException w:name="endnote reference" w:semiHidden="1" w:unhideWhenUsed="1"/>
-    <w:lsdException w:name="endnote text" w:semiHidden="1" w:unhideWhenUsed="1"/>
-    <w:lsdException w:name="table of authorities" w:semiHidden="1" w:unhideWhenUsed="1"/>
-    <w:lsdException w:name="macro" w:semiHidden="1" w:unhideWhenUsed="1"/>
-    <w:lsdException w:name="toa heading" w:semiHidden="1" w:unhideWhenUsed="1"/>
-    <w:lsdException w:name="List" w:semiHidden="1" w:unhideWhenUsed="1"/>
-    <w:lsdException w:name="List Bullet" w:semiHidden="1" w:unhideWhenUsed="1"/>
-    <w:lsdException w:name="List Number" w:semiHidden="1" w:unhideWhenUsed="1"/>
-    <w:lsdException w:name="List 2" w:semiHidden="1" w:unhideWhenUsed="1"/>
-    <w:lsdException w:name="List 3" w:semiHidden="1" w:unhideWhenUsed="1"/>
-    <w:lsdException w:name="List 4" w:semiHidden="1" w:unhideWhenUsed="1"/>
-    <w:lsdException w:name="List 5" w:semiHidden="1" w:unhideWhenUsed="1"/>
-    <w:lsdException w:name="List Bullet 2" w:semiHidden="1" w:unhideWhenUsed="1"/>
-    <w:lsdException w:name="List Bullet 3" w:semiHidden="1" w:unhideWhenUsed="1"/>
-    <w:lsdException w:name="List Bullet 4" w:semiHidden="1" w:unhideWhenUsed="1"/>
-    <w:lsdException w:name="List Bullet 5" w:semiHidden="1" w:unhideWhenUsed="1"/>
-    <w:lsdException w:name="List Number 2" w:semiHidden="1" w:unhideWhenUsed="1"/>
-    <w:lsdException w:name="List Number 3" w:semiHidden="1" w:unhideWhenUsed="1"/>
-    <w:lsdException w:name="List Number 4" w:semiHidden="1" w:unhideWhenUsed="1"/>
-    <w:lsdException w:name="List Number 5" w:semiHidden="1" w:unhideWhenUsed="1"/>
-    <w:lsdException w:name="Title" w:uiPriority="10" w:qFormat="1"/>
-    <w:lsdException w:name="Closing" w:semiHidden="1" w:unhideWhenUsed="1"/>
-    <w:lsdException w:name="Signature" w:semiHidden="1" w:unhideWhenUsed="1"/>
-    <w:lsdException w:name="Default Paragraph Font" w:semiHidden="1" w:uiPriority="1" w:unhideWhenUsed="1"/>
-    <w:lsdException w:name="Body Text" w:semiHidden="1" w:unhideWhenUsed="1"/>
-    <w:lsdException w:name="Body Text Indent" w:semiHidden="1" w:unhideWhenUsed="1"/>
-    <w:lsdException w:name="List Continue" w:semiHidden="1" w:unhideWhenUsed="1"/>
-    <w:lsdException w:name="List Continue 2" w:semiHidden="1" w:unhideWhenUsed="1"/>
-    <w:lsdException w:name="List Continue 3" w:semiHidden="1" w:unhideWhenUsed="1"/>
-    <w:lsdException w:name="List Continue 4" w:semiHidden="1" w:unhideWhenUsed="1"/>
-    <w:lsdException w:name="List Continue 5" w:semiHidden="1" w:unhideWhenUsed="1"/>
-    <w:lsdException w:name="Message Header" w:semiHidden="1" w:unhideWhenUsed="1"/>
-    <w:lsdException w:name="Subtitle" w:uiPriority="11" w:qFormat="1"/>
-    <w:lsdException w:name="Salutation" w:semiHidden="1" w:unhideWhenUsed="1"/>
-    <w:lsdException w:name="Date" w:semiHidden="1" w:unhideWhenUsed="1"/>
-    <w:lsdException w:name="Body Text First Indent" w:semiHidden="1" w:unhideWhenUsed="1"/>
-    <w:lsdException w:name="Body Text First Indent 2" w:semiHidden="1" w:unhideWhenUsed="1"/>
-    <w:lsdException w:name="Note Heading" w:semiHidden="1" w:unhideWhenUsed="1"/>
-    <w:lsdException w:name="Body Text 2" w:semiHidden="1" w:unhideWhenUsed="1"/>
-    <w:lsdException w:name="Body Text 3" w:semiHidden="1" w:unhideWhenUsed="1"/>
-    <w:lsdException w:name="Body Text Indent 2" w:semiHidden="1" w:unhideWhenUsed="1"/>
-    <w:lsdException w:name="Body Text Indent 3" w:semiHidden="1" w:unhideWhenUsed="1"/>
-    <w:lsdException w:name="Block Text" w:semiHidden="1" w:unhideWhenUsed="1"/>
-    <w:lsdException w:name="Hyperlink" w:semiHidden="1" w:unhideWhenUsed="1"/>
-    <w:lsdException w:name="FollowedHyperlink" w:semiHidden="1" w:unhideWhenUsed="1"/>
-    <w:lsdException w:name="Strong" w:uiPriority="22" w:qFormat="1"/>
-    <w:lsdException w:name="Emphasis" w:uiPriority="20" w:qFormat="1"/>
-    <w:lsdException w:name="Document Map" w:semiHidden="1" w:unhideWhenUsed="1"/>
-    <w:lsdException w:name="Plain Text" w:semiHidden="1" w:unhideWhenUsed="1"/>
-    <w:lsdException w:name="E-mail Signature" w:semiHidden="1" w:unhideWhenUsed="1"/>
-    <w:lsdException w:name="HTML Top of Form" w:semiHidden="1" w:unhideWhenUsed="1"/>
-    <w:lsdException w:name="HTML Bottom of Form" w:semiHidden="1" w:unhideWhenUsed="1"/>
-    <w:lsdException w:name="Normal (Web)" w:semiHidden="1" w:unhideWhenUsed="1"/>
-    <w:lsdException w:name="HTML Acronym" w:semiHidden="1" w:unhideWhenUsed="1"/>
-    <w:lsdException w:name="HTML Address" w:semiHidden="1" w:unhideWhenUsed="1"/>
-    <w:lsdException w:name="HTML Cite" w:semiHidden="1" w:unhideWhenUsed="1"/>
-    <w:lsdException w:name="HTML Code" w:semiHidden="1" w:unhideWhenUsed="1"/>
-    <w:lsdException w:name="HTML Definition" w:semiHidden="1" w:unhideWhenUsed="1"/>
-    <w:lsdException w:name="HTML Keyboard" w:semiHidden="1" w:unhideWhenUsed="1"/>
-    <w:lsdException w:name="HTML Preformatted" w:semiHidden="1" w:unhideWhenUsed="1"/>
-    <w:lsdException w:name="HTML Sample" w:semiHidden="1" w:unhideWhenUsed="1"/>
-    <w:lsdException w:name="HTML Typewriter" w:semiHidden="1" w:unhideWhenUsed="1"/>
-    <w:lsdException w:name="HTML Variable" w:semiHidden="1" w:unhideWhenUsed="1"/>
-    <w:lsdException w:name="Normal Table" w:semiHidden="1" w:unhideWhenUsed="1"/>
-    <w:lsdException w:name="annotation subject" w:semiHidden="1" w:unhideWhenUsed="1"/>
-    <w:lsdException w:name="No List" w:semiHidden="1" w:unhideWhenUsed="1"/>
-    <w:lsdException w:name="Outline List 1" w:semiHidden="1" w:unhideWhenUsed="1"/>
-    <w:lsdException w:name="Outline List 2" w:semiHidden="1" w:unhideWhenUsed="1"/>
-    <w:lsdException w:name="Outline List 3" w:semiHidden="1" w:unhideWhenUsed="1"/>
-    <w:lsdException w:name="Table Simple 1" w:semiHidden="1" w:unhideWhenUsed="1"/>
-    <w:lsdException w:name="Table Simple 2" w:semiHidden="1" w:unhideWhenUsed="1"/>
-    <w:lsdException w:name="Table Simple 3" w:semiHidden="1" w:unhideWhenUsed="1"/>
-    <w:lsdException w:name="Table Classic 1" w:semiHidden="1" w:unhideWhenUsed="1"/>
-    <w:lsdException w:name="Table Classic 2" w:semiHidden="1" w:unhideWhenUsed="1"/>
-    <w:lsdException w:name="Table Classic 3" w:semiHidden="1" w:unhideWhenUsed="1"/>
-    <w:lsdException w:name="Table Classic 4" w:semiHidden="1" w:unhideWhenUsed="1"/>
-    <w:lsdException w:name="Table Colorful 1" w:semiHidden="1" w:unhideWhenUsed="1"/>
-    <w:lsdException w:name="Table Colorful 2" w:semiHidden="1" w:unhideWhenUsed="1"/>
-    <w:lsdException w:name="Table Colorful 3" w:semiHidden="1" w:unhideWhenUsed="1"/>
-    <w:lsdException w:name="Table Columns 1" w:semiHidden="1" w:unhideWhenUsed="1"/>
-    <w:lsdException w:name="Table Columns 2" w:semiHidden="1" w:unhideWhenUsed="1"/>
-    <w:lsdException w:name="Table Columns 3" w:semiHidden="1" w:unhideWhenUsed="1"/>
-    <w:lsdException w:name="Table Columns 4" w:semiHidden="1" w:unhideWhenUsed="1"/>
-    <w:lsdException w:name="Table Columns 5" w:semiHidden="1" w:unhideWhenUsed="1"/>
-    <w:lsdException w:name="Table Grid 1" w:semiHidden="1" w:unhideWhenUsed="1"/>
-    <w:lsdException w:name="Table Grid 2" w:semiHidden="1" w:unhideWhenUsed="1"/>
-    <w:lsdException w:name="Table Grid 3" w:semiHidden="1" w:unhideWhenUsed="1"/>
-    <w:lsdException w:name="Table Grid 4" w:semiHidden="1" w:unhideWhenUsed="1"/>
-    <w:lsdException w:name="Table Grid 5" w:semiHidden="1" w:unhideWhenUsed="1"/>
-    <w:lsdException w:name="Table Grid 6" w:semiHidden="1" w:unhideWhenUsed="1"/>
-    <w:lsdException w:name="Table Grid 7" w:semiHidden="1" w:unhideWhenUsed="1"/>
-    <w:lsdException w:name="Table Grid 8" w:semiHidden="1" w:unhideWhenUsed="1"/>
-    <w:lsdException w:name="Table List 1" w:semiHidden="1" w:unhideWhenUsed="1"/>
-    <w:lsdException w:name="Table List 2" w:semiHidden="1" w:unhideWhenUsed="1"/>
-    <w:lsdException w:name="Table List 3" w:semiHidden="1" w:unhideWhenUsed="1"/>
-    <w:lsdException w:name="Table List 4" w:semiHidden="1" w:unhideWhenUsed="1"/>
-    <w:lsdException w:name="Table List 5" w:semiHidden="1" w:unhideWhenUsed="1"/>
-    <w:lsdException w:name="Table List 6" w:semiHidden="1" w:unhideWhenUsed="1"/>
-    <w:lsdException w:name="Table List 7" w:semiHidden="1" w:unhideWhenUsed="1"/>
-    <w:lsdException w:name="Table List 8" w:semiHidden="1" w:unhideWhenUsed="1"/>
-    <w:lsdException w:name="Table 3D effects 1" w:semiHidden="1" w:unhideWhenUsed="1"/>
-    <w:lsdException w:name="Table 3D effects 2" w:semiHidden="1" w:unhideWhenUsed="1"/>
-    <w:lsdException w:name="Table 3D effects 3" w:semiHidden="1" w:unhideWhenUsed="1"/>
-    <w:lsdException w:name="Table Contemporary" w:semiHidden="1" w:unhideWhenUsed="1"/>
-    <w:lsdException w:name="Table Elegant" w:semiHidden="1" w:unhideWhenUsed="1"/>
-    <w:lsdException w:name="Table Professional" w:semiHidden="1" w:unhideWhenUsed="1"/>
-    <w:lsdException w:name="Table Subtle 1" w:semiHidden="1" w:unhideWhenUsed="1"/>
-    <w:lsdException w:name="Table Subtle 2" w:semiHidden="1" w:unhideWhenUsed="1"/>
-    <w:lsdException w:name="Table Web 1" w:semiHidden="1" w:unhideWhenUsed="1"/>
-    <w:lsdException w:name="Table Web 2" w:semiHidden="1" w:unhideWhenUsed="1"/>
-    <w:lsdException w:name="Table Web 3" w:semiHidden="1" w:unhideWhenUsed="1"/>
-    <w:lsdException w:name="Balloon Text" w:semiHidden="1" w:unhideWhenUsed="1"/>
-    <w:lsdException w:name="Table Grid" w:semiHidden="1" w:uiPriority="39" w:unhideWhenUsed="1"/>
-    <w:lsdException w:name="Table Theme" w:semiHidden="1" w:unhideWhenUsed="1"/>
-    <w:lsdException w:name="Placeholder Text" w:semiHidden="1"/>
-    <w:lsdException w:name="No Spacing" w:uiPriority="1" w:qFormat="1"/>
-    <w:lsdException w:name="Light Shading" w:uiPriority="60"/>
-    <w:lsdException w:name="Light List" w:uiPriority="61"/>
-    <w:lsdException w:name="Light Grid" w:uiPriority="62"/>
-    <w:lsdException w:name="Medium Shading 1" w:uiPriority="63"/>
-    <w:lsdException w:name="Medium Shading 2" w:uiPriority="64"/>
-    <w:lsdException w:name="Medium List 1" w:uiPriority="65"/>
-    <w:lsdException w:name="Medium List 2" w:uiPriority="66"/>
-    <w:lsdException w:name="Medium Grid 1" w:uiPriority="67"/>
-    <w:lsdException w:name="Medium Grid 2" w:uiPriority="68"/>
-    <w:lsdException w:name="Medium Grid 3" w:uiPriority="69"/>
-    <w:lsdException w:name="Dark List" w:uiPriority="70"/>
-    <w:lsdException w:name="Colorful Shading" w:uiPriority="71"/>
-    <w:lsdException w:name="Colorful List" w:uiPriority="72"/>
-    <w:lsdException w:name="Colorful Grid" w:uiPriority="73"/>
-    <w:lsdException w:name="Light Shading Accent 1" w:uiPriority="60"/>
-    <w:lsdException w:name="Light List Accent 1" w:uiPriority="61"/>
-    <w:lsdException w:name="Light Grid Accent 1" w:uiPriority="62"/>
-    <w:lsdException w:name="Medium Shading 1 Accent 1" w:uiPriority="63"/>
-    <w:lsdException w:name="Medium Shading 2 Accent 1" w:uiPriority="64"/>
-    <w:lsdException w:name="Medium List 1 Accent 1" w:uiPriority="65"/>
-    <w:lsdException w:name="Revision" w:semiHidden="1"/>
-    <w:lsdException w:name="List Paragraph" w:uiPriority="34" w:qFormat="1"/>
-    <w:lsdException w:name="Quote" w:uiPriority="29" w:qFormat="1"/>
-    <w:lsdException w:name="Intense Quote" w:uiPriority="30" w:qFormat="1"/>
-    <w:lsdException w:name="Medium List 2 Accent 1" w:uiPriority="66"/>
-    <w:lsdException w:name="Medium Grid 1 Accent 1" w:uiPriority="67"/>
-    <w:lsdException w:name="Medium Grid 2 Accent 1" w:uiPriority="68"/>
-    <w:lsdException w:name="Medium Grid 3 Accent 1" w:uiPriority="69"/>
-    <w:lsdException w:name="Dark List Accent 1" w:uiPriority="70"/>
-    <w:lsdException w:name="Colorful Shading Accent 1" w:uiPriority="71"/>
-    <w:lsdException w:name="Colorful List Accent 1" w:uiPriority="72"/>
-    <w:lsdException w:name="Colorful Grid Accent 1" w:uiPriority="73"/>
-    <w:lsdException w:name="Light Shading Accent 2" w:uiPriority="60"/>
-    <w:lsdException w:name="Light List Accent 2" w:uiPriority="61"/>
-    <w:lsdException w:name="Light Grid Accent 2" w:uiPriority="62"/>
-    <w:lsdException w:name="Medium Shading 1 Accent 2" w:uiPriority="63"/>
-    <w:lsdException w:name="Medium Shading 2 Accent 2" w:uiPriority="64"/>
-    <w:lsdException w:name="Medium List 1 Accent 2" w:uiPriority="65"/>
-    <w:lsdException w:name="Medium List 2 Accent 2" w:uiPriority="66"/>
-    <w:lsdException w:name="Medium Grid 1 Accent 2" w:uiPriority="67"/>
-    <w:lsdException w:name="Medium Grid 2 Accent 2" w:uiPriority="68"/>
-    <w:lsdException w:name="Medium Grid 3 Accent 2" w:uiPriority="69"/>
-    <w:lsdException w:name="Dark List Accent 2" w:uiPriority="70"/>
-    <w:lsdException w:name="Colorful Shading Accent 2" w:uiPriority="71"/>
-    <w:lsdException w:name="Colorful List Accent 2" w:uiPriority="72"/>
-    <w:lsdException w:name="Colorful Grid Accent 2" w:uiPriority="73"/>
-    <w:lsdException w:name="Light Shading Accent 3" w:uiPriority="60"/>
-    <w:lsdException w:name="Light List Accent 3" w:uiPriority="61"/>
-    <w:lsdException w:name="Light Grid Accent 3" w:uiPriority="62"/>
-    <w:lsdException w:name="Medium Shading 1 Accent 3" w:uiPriority="63"/>
-    <w:lsdException w:name="Medium Shading 2 Accent 3" w:uiPriority="64"/>
-    <w:lsdException w:name="Medium List 1 Accent 3" w:uiPriority="65"/>
-    <w:lsdException w:name="Medium List 2 Accent 3" w:uiPriority="66"/>
-    <w:lsdException w:name="Medium Grid 1 Accent 3" w:uiPriority="67"/>
-    <w:lsdException w:name="Medium Grid 2 Accent 3" w:uiPriority="68"/>
-    <w:lsdException w:name="Medium Grid 3 Accent 3" w:uiPriority="69"/>
-    <w:lsdException w:name="Dark List Accent 3" w:uiPriority="70"/>
-    <w:lsdException w:name="Colorful Shading Accent 3" w:uiPriority="71"/>
-    <w:lsdException w:name="Colorful List Accent 3" w:uiPriority="72"/>
-    <w:lsdException w:name="Colorful Grid Accent 3" w:uiPriority="73"/>
-    <w:lsdException w:name="Light Shading Accent 4" w:uiPriority="60"/>
-    <w:lsdException w:name="Light List Accent 4" w:uiPriority="61"/>
-    <w:lsdException w:name="Light Grid Accent 4" w:uiPriority="62"/>
-    <w:lsdException w:name="Medium Shading 1 Accent 4" w:uiPriority="63"/>
-    <w:lsdException w:name="Medium Shading 2 Accent 4" w:uiPriority="64"/>
-    <w:lsdException w:name="Medium List 1 Accent 4" w:uiPriority="65"/>
-    <w:lsdException w:name="Medium List 2 Accent 4" w:uiPriority="66"/>
-    <w:lsdException w:name="Medium Grid 1 Accent 4" w:uiPriority="67"/>
-    <w:lsdException w:name="Medium Grid 2 Accent 4" w:uiPriority="68"/>
-    <w:lsdException w:name="Medium Grid 3 Accent 4" w:uiPriority="69"/>
-    <w:lsdException w:name="Dark List Accent 4" w:uiPriority="70"/>
-    <w:lsdException w:name="Colorful Shading Accent 4" w:uiPriority="71"/>
-    <w:lsdException w:name="Colorful List Accent 4" w:uiPriority="72"/>
-    <w:lsdException w:name="Colorful Grid Accent 4" w:uiPriority="73"/>
-    <w:lsdException w:name="Light Shading Accent 5" w:uiPriority="60"/>
-    <w:lsdException w:name="Light List Accent 5" w:uiPriority="61"/>
-    <w:lsdException w:name="Light Grid Accent 5" w:uiPriority="62"/>
-    <w:lsdException w:name="Medium Shading 1 Accent 5" w:uiPriority="63"/>
-    <w:lsdException w:name="Medium Shading 2 Accent 5" w:uiPriority="64"/>
-    <w:lsdException w:name="Medium List 1 Accent 5" w:uiPriority="65"/>
-    <w:lsdException w:name="Medium List 2 Accent 5" w:uiPriority="66"/>
-    <w:lsdException w:name="Medium Grid 1 Accent 5" w:uiPriority="67"/>
-    <w:lsdException w:name="Medium Grid 2 Accent 5" w:uiPriority="68"/>
-    <w:lsdException w:name="Medium Grid 3 Accent 5" w:uiPriority="69"/>
-    <w:lsdException w:name="Dark List Accent 5" w:uiPriority="70"/>
-    <w:lsdException w:name="Colorful Shading Accent 5" w:uiPriority="71"/>
-    <w:lsdException w:name="Colorful List Accent 5" w:uiPriority="72"/>
-    <w:lsdException w:name="Colorful Grid Accent 5" w:uiPriority="73"/>
-    <w:lsdException w:name="Light Shading Accent 6" w:uiPriority="60"/>
-    <w:lsdException w:name="Light List Accent 6" w:uiPriority="61"/>
-    <w:lsdException w:name="Light Grid Accent 6" w:uiPriority="62"/>
-    <w:lsdException w:name="Medium Shading 1 Accent 6" w:uiPriority="63"/>
-    <w:lsdException w:name="Medium Shading 2 Accent 6" w:uiPriority="64"/>
-    <w:lsdException w:name="Medium List 1 Accent 6" w:uiPriority="65"/>
-    <w:lsdException w:name="Medium List 2 Accent 6" w:uiPriority="66"/>
-    <w:lsdException w:name="Medium Grid 1 Accent 6" w:uiPriority="67"/>
-    <w:lsdException w:name="Medium Grid 2 Accent 6" w:uiPriority="68"/>
-    <w:lsdException w:name="Medium Grid 3 Accent 6" w:uiPriority="69"/>
-    <w:lsdException w:name="Dark List Accent 6" w:uiPriority="70"/>
-    <w:lsdException w:name="Colorful Shading Accent 6" w:uiPriority="71"/>
-    <w:lsdException w:name="Colorful List Accent 6" w:uiPriority="72"/>
-    <w:lsdException w:name="Colorful Grid Accent 6" w:uiPriority="73"/>
-    <w:lsdException w:name="Subtle Emphasis" w:uiPriority="19" w:qFormat="1"/>
-    <w:lsdException w:name="Intense Emphasis" w:uiPriority="21" w:qFormat="1"/>
-    <w:lsdException w:name="Subtle Reference" w:uiPriority="31" w:qFormat="1"/>
-    <w:lsdException w:name="Intense Reference" w:uiPriority="32" w:qFormat="1"/>
-    <w:lsdException w:name="Book Title" w:uiPriority="33" w:qFormat="1"/>
-    <w:lsdException w:name="Bibliography" w:semiHidden="1" w:uiPriority="37" w:unhideWhenUsed="1"/>
-    <w:lsdException w:name="TOC Heading" w:semiHidden="1" w:uiPriority="39" w:unhideWhenUsed="1" w:qFormat="1"/>
-    <w:lsdException w:name="Plain Table 1" w:uiPriority="41"/>
-    <w:lsdException w:name="Plain Table 2" w:uiPriority="42"/>
-    <w:lsdException w:name="Plain Table 3" w:uiPriority="43"/>
-    <w:lsdException w:name="Plain Table 4" w:uiPriority="44"/>
-    <w:lsdException w:name="Plain Table 5" w:uiPriority="45"/>
-    <w:lsdException w:name="Grid Table Light" w:uiPriority="40"/>
-    <w:lsdException w:name="Grid Table 1 Light" w:uiPriority="46"/>
-    <w:lsdException w:name="Grid Table 2" w:uiPriority="47"/>
-    <w:lsdException w:name="Grid Table 3" w:uiPriority="48"/>
-    <w:lsdException w:name="Grid Table 4" w:uiPriority="49"/>
-    <w:lsdException w:name="Grid Table 5 Dark" w:uiPriority="50"/>
-    <w:lsdException w:name="Grid Table 6 Colorful" w:uiPriority="51"/>
-    <w:lsdException w:name="Grid Table 7 Colorful" w:uiPriority="52"/>
-    <w:lsdException w:name="Grid Table 1 Light Accent 1" w:uiPriority="46"/>
-    <w:lsdException w:name="Grid Table 2 Accent 1" w:uiPriority="47"/>
-    <w:lsdException w:name="Grid Table 3 Accent 1" w:uiPriority="48"/>
-    <w:lsdException w:name="Grid Table 4 Accent 1" w:uiPriority="49"/>
-    <w:lsdException w:name="Grid Table 5 Dark Accent 1" w:uiPriority="50"/>
-    <w:lsdException w:name="Grid Table 6 Colorful Accent 1" w:uiPriority="51"/>
-    <w:lsdException w:name="Grid Table 7 Colorful Accent 1" w:uiPriority="52"/>
-    <w:lsdException w:name="Grid Table 1 Light Accent 2" w:uiPriority="46"/>
-    <w:lsdException w:name="Grid Table 2 Accent 2" w:uiPriority="47"/>
-    <w:lsdException w:name="Grid Table 3 Accent 2" w:uiPriority="48"/>
-    <w:lsdException w:name="Grid Table 4 Accent 2" w:uiPriority="49"/>
-    <w:lsdException w:name="Grid Table 5 Dark Accent 2" w:uiPriority="50"/>
-    <w:lsdException w:name="Grid Table 6 Colorful Accent 2" w:uiPriority="51"/>
-    <w:lsdException w:name="Grid Table 7 Colorful Accent 2" w:uiPriority="52"/>
-    <w:lsdException w:name="Grid Table 1 Light Accent 3" w:uiPriority="46"/>
-    <w:lsdException w:name="Grid Table 2 Accent 3" w:uiPriority="47"/>
-    <w:lsdException w:name="Grid Table 3 Accent 3" w:uiPriority="48"/>
-    <w:lsdException w:name="Grid Table 4 Accent 3" w:uiPriority="49"/>
-    <w:lsdException w:name="Grid Table 5 Dark Accent 3" w:uiPriority="50"/>
-    <w:lsdException w:name="Grid Table 6 Colorful Accent 3" w:uiPriority="51"/>
-    <w:lsdException w:name="Grid Table 7 Colorful Accent 3" w:uiPriority="52"/>
-    <w:lsdException w:name="Grid Table 1 Light Accent 4" w:uiPriority="46"/>
-    <w:lsdException w:name="Grid Table 2 Accent 4" w:uiPriority="47"/>
-    <w:lsdException w:name="Grid Table 3 Accent 4" w:uiPriority="48"/>
-    <w:lsdException w:name="Grid Table 4 Accent 4" w:uiPriority="49"/>
-    <w:lsdException w:name="Grid Table 5 Dark Accent 4" w:uiPriority="50"/>
-    <w:lsdException w:name="Grid Table 6 Colorful Accent 4" w:uiPriority="51"/>
-    <w:lsdException w:name="Grid Table 7 Colorful Accent 4" w:uiPriority="52"/>
-    <w:lsdException w:name="Grid Table 1 Light Accent 5" w:uiPriority="46"/>
-    <w:lsdException w:name="Grid Table 2 Accent 5" w:uiPriority="47"/>
-    <w:lsdException w:name="Grid Table 3 Accent 5" w:uiPriority="48"/>
-    <w:lsdException w:name="Grid Table 4 Accent 5" w:uiPriority="49"/>
-    <w:lsdException w:name="Grid Table 5 Dark Accent 5" w:uiPriority="50"/>
-    <w:lsdException w:name="Grid Table 6 Colorful Accent 5" w:uiPriority="51"/>
-    <w:lsdException w:name="Grid Table 7 Colorful Accent 5" w:uiPriority="52"/>
-    <w:lsdException w:name="Grid Table 1 Light Accent 6" w:uiPriority="46"/>
-    <w:lsdException w:name="Grid Table 2 Accent 6" w:uiPriority="47"/>
-    <w:lsdException w:name="Grid Table 3 Accent 6" w:uiPriority="48"/>
-    <w:lsdException w:name="Grid Table 4 Accent 6" w:uiPriority="49"/>
-    <w:lsdException w:name="Grid Table 5 Dark Accent 6" w:uiPriority="50"/>
-    <w:lsdException w:name="Grid Table 6 Colorful Accent 6" w:uiPriority="51"/>
-    <w:lsdException w:name="Grid Table 7 Colorful Accent 6" w:uiPriority="52"/>
-    <w:lsdException w:name="List Table 1 Light" w:uiPriority="46"/>
-    <w:lsdException w:name="List Table 2" w:uiPriority="47"/>
-    <w:lsdException w:name="List Table 3" w:uiPriority="48"/>
-    <w:lsdException w:name="List Table 4" w:uiPriority="49"/>
-    <w:lsdException w:name="List Table 5 Dark" w:uiPriority="50"/>
-    <w:lsdException w:name="List Table 6 Colorful" w:uiPriority="51"/>
-    <w:lsdException w:name="List Table 7 Colorful" w:uiPriority="52"/>
-    <w:lsdException w:name="List Table 1 Light Accent 1" w:uiPriority="46"/>
-    <w:lsdException w:name="List Table 2 Accent 1" w:uiPriority="47"/>
-    <w:lsdException w:name="List Table 3 Accent 1" w:uiPriority="48"/>
-    <w:lsdException w:name="List Table 4 Accent 1" w:uiPriority="49"/>
-    <w:lsdException w:name="List Table 5 Dark Accent 1" w:uiPriority="50"/>
-    <w:lsdException w:name="List Table 6 Colorful Accent 1" w:uiPriority="51"/>
-    <w:lsdException w:name="List Table 7 Colorful Accent 1" w:uiPriority="52"/>
-    <w:lsdException w:name="List Table 1 Light Accent 2" w:uiPriority="46"/>
-    <w:lsdException w:name="List Table 2 Accent 2" w:uiPriority="47"/>
-    <w:lsdException w:name="List Table 3 Accent 2" w:uiPriority="48"/>
-    <w:lsdException w:name="List Table 4 Accent 2" w:uiPriority="49"/>
-    <w:lsdException w:name="List Table 5 Dark Accent 2" w:uiPriority="50"/>
-    <w:lsdException w:name="List Table 6 Colorful Accent 2" w:uiPriority="51"/>
-    <w:lsdException w:name="List Table 7 Colorful Accent 2" w:uiPriority="52"/>
-    <w:lsdException w:name="List Table 1 Light Accent 3" w:uiPriority="46"/>
-    <w:lsdException w:name="List Table 2 Accent 3" w:uiPriority="47"/>
-    <w:lsdException w:name="List Table 3 Accent 3" w:uiPriority="48"/>
-    <w:lsdException w:name="List Table 4 Accent 3" w:uiPriority="49"/>
-    <w:lsdException w:name="List Table 5 Dark Accent 3" w:uiPriority="50"/>
-    <w:lsdException w:name="List Table 6 Colorful Accent 3" w:uiPriority="51"/>
-    <w:lsdException w:name="List Table 7 Colorful Accent 3" w:uiPriority="52"/>
-    <w:lsdException w:name="List Table 1 Light Accent 4" w:uiPriority="46"/>
-    <w:lsdException w:name="List Table 2 Accent 4" w:uiPriority="47"/>
-    <w:lsdException w:name="List Table 3 Accent 4" w:uiPriority="48"/>
-    <w:lsdException w:name="List Table 4 Accent 4" w:uiPriority="49"/>
-    <w:lsdException w:name="List Table 5 Dark Accent 4" w:uiPriority="50"/>
-    <w:lsdException w:name="List Table 6 Colorful Accent 4" w:uiPriority="51"/>
-    <w:lsdException w:name="List Table 7 Colorful Accent 4" w:uiPriority="52"/>
-    <w:lsdException w:name="List Table 1 Light Accent 5" w:uiPriority="46"/>
-    <w:lsdException w:name="List Table 2 Accent 5" w:uiPriority="47"/>
-    <w:lsdException w:name="List Table 3 Accent 5" w:uiPriority="48"/>
-    <w:lsdException w:name="List Table 4 Accent 5" w:uiPriority="49"/>
-    <w:lsdException w:name="List Table 5 Dark Accent 5" w:uiPriority="50"/>
-    <w:lsdException w:name="List Table 6 Colorful Accent 5" w:uiPriority="51"/>
-    <w:lsdException w:name="List Table 7 Colorful Accent 5" w:uiPriority="52"/>
-    <w:lsdException w:name="List Table 1 Light Accent 6" w:uiPriority="46"/>
-    <w:lsdException w:name="List Table 2 Accent 6" w:uiPriority="47"/>
-    <w:lsdException w:name="List Table 3 Accent 6" w:uiPriority="48"/>
-    <w:lsdException w:name="List Table 4 Accent 6" w:uiPriority="49"/>
-    <w:lsdException w:name="List Table 5 Dark Accent 6" w:uiPriority="50"/>
-    <w:lsdException w:name="List Table 6 Colorful Accent 6" w:uiPriority="51"/>
-    <w:lsdException w:name="List Table 7 Colorful Accent 6" w:uiPriority="52"/>
-    <w:lsdException w:name="Mention" w:semiHidden="1" w:unhideWhenUsed="1"/>
-    <w:lsdException w:name="Smart Hyperlink" w:semiHidden="1" w:unhideWhenUsed="1"/>
-    <w:lsdException w:name="Hashtag" w:semiHidden="1" w:unhideWhenUsed="1"/>
-    <w:lsdException w:name="Unresolved Mention" w:semiHidden="1" w:unhideWhenUsed="1"/>
+  <w:latentStyles w:defLockedState="0" w:defUIPriority="99" w:defSemiHidden="1" w:defUnhideWhenUsed="1" w:defQFormat="0" w:count="267">
+    <w:lsdException w:name="Normal" w:semiHidden="0" w:uiPriority="0" w:unhideWhenUsed="0" w:qFormat="1"/>
+    <w:lsdException w:name="heading 1" w:semiHidden="0" w:uiPriority="9" w:unhideWhenUsed="0" w:qFormat="1"/>
+    <w:lsdException w:name="heading 2" w:uiPriority="9" w:qFormat="1"/>
+    <w:lsdException w:name="heading 3" w:uiPriority="9" w:qFormat="1"/>
+    <w:lsdException w:name="heading 4" w:uiPriority="9" w:qFormat="1"/>
+    <w:lsdException w:name="heading 5" w:uiPriority="9" w:qFormat="1"/>
+    <w:lsdException w:name="heading 6" w:uiPriority="9" w:qFormat="1"/>
+    <w:lsdException w:name="heading 7" w:uiPriority="9" w:qFormat="1"/>
+    <w:lsdException w:name="heading 8" w:uiPriority="9" w:qFormat="1"/>
+    <w:lsdException w:name="heading 9" w:uiPriority="9" w:qFormat="1"/>
+    <w:lsdException w:name="toc 1" w:uiPriority="39"/>
+    <w:lsdException w:name="toc 2" w:uiPriority="39"/>
+    <w:lsdException w:name="toc 3" w:uiPriority="39"/>
+    <w:lsdException w:name="toc 4" w:uiPriority="39"/>
+    <w:lsdException w:name="toc 5" w:uiPriority="39"/>
+    <w:lsdException w:name="toc 6" w:uiPriority="39"/>
+    <w:lsdException w:name="toc 7" w:uiPriority="39"/>
+    <w:lsdException w:name="toc 8" w:uiPriority="39"/>
+    <w:lsdException w:name="toc 9" w:uiPriority="39"/>
+    <w:lsdException w:name="caption" w:uiPriority="35" w:qFormat="1"/>
+    <w:lsdException w:name="Title" w:semiHidden="0" w:uiPriority="10" w:unhideWhenUsed="0" w:qFormat="1"/>
+    <w:lsdException w:name="Default Paragraph Font" w:uiPriority="1"/>
+    <w:lsdException w:name="Subtitle" w:semiHidden="0" w:uiPriority="11" w:unhideWhenUsed="0" w:qFormat="1"/>
+    <w:lsdException w:name="Strong" w:semiHidden="0" w:uiPriority="22" w:unhideWhenUsed="0" w:qFormat="1"/>
+    <w:lsdException w:name="Emphasis" w:semiHidden="0" w:uiPriority="20" w:unhideWhenUsed="0" w:qFormat="1"/>
+    <w:lsdException w:name="Table Grid" w:uiPriority="39"/>
+    <w:lsdException w:name="Placeholder Text" w:unhideWhenUsed="0"/>
+    <w:lsdException w:name="No Spacing" w:semiHidden="0" w:uiPriority="1" w:unhideWhenUsed="0" w:qFormat="1"/>
+    <w:lsdException w:name="Light Shading" w:semiHidden="0" w:uiPriority="60" w:unhideWhenUsed="0"/>
+    <w:lsdException w:name="Light List" w:semiHidden="0" w:uiPriority="61" w:unhideWhenUsed="0"/>
+    <w:lsdException w:name="Light Grid" w:semiHidden="0" w:uiPriority="62" w:unhideWhenUsed="0"/>
+    <w:lsdException w:name="Medium Shading 1" w:semiHidden="0" w:uiPriority="63" w:unhideWhenUsed="0"/>
+    <w:lsdException w:name="Medium Shading 2" w:semiHidden="0" w:uiPriority="64" w:unhideWhenUsed="0"/>
+    <w:lsdException w:name="Medium List 1" w:semiHidden="0" w:uiPriority="65" w:unhideWhenUsed="0"/>
+    <w:lsdException w:name="Medium List 2" w:semiHidden="0" w:uiPriority="66" w:unhideWhenUsed="0"/>
+    <w:lsdException w:name="Medium Grid 1" w:semiHidden="0" w:uiPriority="67" w:unhideWhenUsed="0"/>
+    <w:lsdException w:name="Medium Grid 2" w:semiHidden="0" w:uiPriority="68" w:unhideWhenUsed="0"/>
+    <w:lsdException w:name="Medium Grid 3" w:semiHidden="0" w:uiPriority="69" w:unhideWhenUsed="0"/>
+    <w:lsdException w:name="Dark List" w:semiHidden="0" w:uiPriority="70" w:unhideWhenUsed="0"/>
+    <w:lsdException w:name="Colorful Shading" w:semiHidden="0" w:uiPriority="71" w:unhideWhenUsed="0"/>
+    <w:lsdException w:name="Colorful List" w:semiHidden="0" w:uiPriority="72" w:unhideWhenUsed="0"/>
+    <w:lsdException w:name="Colorful Grid" w:semiHidden="0" w:uiPriority="73" w:unhideWhenUsed="0"/>
+    <w:lsdException w:name="Light Shading Accent 1" w:semiHidden="0" w:uiPriority="60" w:unhideWhenUsed="0"/>
+    <w:lsdException w:name="Light List Accent 1" w:semiHidden="0" w:uiPriority="61" w:unhideWhenUsed="0"/>
+    <w:lsdException w:name="Light Grid Accent 1" w:semiHidden="0" w:uiPriority="62" w:unhideWhenUsed="0"/>
+    <w:lsdException w:name="Medium Shading 1 Accent 1" w:semiHidden="0" w:uiPriority="63" w:unhideWhenUsed="0"/>
+    <w:lsdException w:name="Medium Shading 2 Accent 1" w:semiHidden="0" w:uiPriority="64" w:unhideWhenUsed="0"/>
+    <w:lsdException w:name="Medium List 1 Accent 1" w:semiHidden="0" w:uiPriority="65" w:unhideWhenUsed="0"/>
+    <w:lsdException w:name="Revision" w:unhideWhenUsed="0"/>
+    <w:lsdException w:name="List Paragraph" w:semiHidden="0" w:uiPriority="34" w:unhideWhenUsed="0" w:qFormat="1"/>
+    <w:lsdException w:name="Quote" w:semiHidden="0" w:uiPriority="29" w:unhideWhenUsed="0" w:qFormat="1"/>
+    <w:lsdException w:name="Intense Quote" w:semiHidden="0" w:uiPriority="30" w:unhideWhenUsed="0" w:qFormat="1"/>
+    <w:lsdException w:name="Medium List 2 Accent 1" w:semiHidden="0" w:uiPriority="66" w:unhideWhenUsed="0"/>
+    <w:lsdException w:name="Medium Grid 1 Accent 1" w:semiHidden="0" w:uiPriority="67" w:unhideWhenUsed="0"/>
+    <w:lsdException w:name="Medium Grid 2 Accent 1" w:semiHidden="0" w:uiPriority="68" w:unhideWhenUsed="0"/>
+    <w:lsdException w:name="Medium Grid 3 Accent 1" w:semiHidden="0" w:uiPriority="69" w:unhideWhenUsed="0"/>
+    <w:lsdException w:name="Dark List Accent 1" w:semiHidden="0" w:uiPriority="70" w:unhideWhenUsed="0"/>
+    <w:lsdException w:name="Colorful Shading Accent 1" w:semiHidden="0" w:uiPriority="71" w:unhideWhenUsed="0"/>
+    <w:lsdException w:name="Colorful List Accent 1" w:semiHidden="0" w:uiPriority="72" w:unhideWhenUsed="0"/>
+    <w:lsdException w:name="Colorful Grid Accent 1" w:semiHidden="0" w:uiPriority="73" w:unhideWhenUsed="0"/>
+    <w:lsdException w:name="Light Shading Accent 2" w:semiHidden="0" w:uiPriority="60" w:unhideWhenUsed="0"/>
+    <w:lsdException w:name="Light List Accent 2" w:semiHidden="0" w:uiPriority="61" w:unhideWhenUsed="0"/>
+    <w:lsdException w:name="Light Grid Accent 2" w:semiHidden="0" w:uiPriority="62" w:unhideWhenUsed="0"/>
+    <w:lsdException w:name="Medium Shading 1 Accent 2" w:semiHidden="0" w:uiPriority="63" w:unhideWhenUsed="0"/>
+    <w:lsdException w:name="Medium Shading 2 Accent 2" w:semiHidden="0" w:uiPriority="64" w:unhideWhenUsed="0"/>
+    <w:lsdException w:name="Medium List 1 Accent 2" w:semiHidden="0" w:uiPriority="65" w:unhideWhenUsed="0"/>
+    <w:lsdException w:name="Medium List 2 Accent 2" w:semiHidden="0" w:uiPriority="66" w:unhideWhenUsed="0"/>
+    <w:lsdException w:name="Medium Grid 1 Accent 2" w:semiHidden="0" w:uiPriority="67" w:unhideWhenUsed="0"/>
+    <w:lsdException w:name="Medium Grid 2 Accent 2" w:semiHidden="0" w:uiPriority="68" w:unhideWhenUsed="0"/>
+    <w:lsdException w:name="Medium Grid 3 Accent 2" w:semiHidden="0" w:uiPriority="69" w:unhideWhenUsed="0"/>
+    <w:lsdException w:name="Dark List Accent 2" w:semiHidden="0" w:uiPriority="70" w:unhideWhenUsed="0"/>
+    <w:lsdException w:name="Colorful Shading Accent 2" w:semiHidden="0" w:uiPriority="71" w:unhideWhenUsed="0"/>
+    <w:lsdException w:name="Colorful List Accent 2" w:semiHidden="0" w:uiPriority="72" w:unhideWhenUsed="0"/>
+    <w:lsdException w:name="Colorful Grid Accent 2" w:semiHidden="0" w:uiPriority="73" w:unhideWhenUsed="0"/>
+    <w:lsdException w:name="Light Shading Accent 3" w:semiHidden="0" w:uiPriority="60" w:unhideWhenUsed="0"/>
+    <w:lsdException w:name="Light List Accent 3" w:semiHidden="0" w:uiPriority="61" w:unhideWhenUsed="0"/>
+    <w:lsdException w:name="Light Grid Accent 3" w:semiHidden="0" w:uiPriority="62" w:unhideWhenUsed="0"/>
+    <w:lsdException w:name="Medium Shading 1 Accent 3" w:semiHidden="0" w:uiPriority="63" w:unhideWhenUsed="0"/>
+    <w:lsdException w:name="Medium Shading 2 Accent 3" w:semiHidden="0" w:uiPriority="64" w:unhideWhenUsed="0"/>
+    <w:lsdException w:name="Medium List 1 Accent 3" w:semiHidden="0" w:uiPriority="65" w:unhideWhenUsed="0"/>
+    <w:lsdException w:name="Medium List 2 Accent 3" w:semiHidden="0" w:uiPriority="66" w:unhideWhenUsed="0"/>
+    <w:lsdException w:name="Medium Grid 1 Accent 3" w:semiHidden="0" w:uiPriority="67" w:unhideWhenUsed="0"/>
+    <w:lsdException w:name="Medium Grid 2 Accent 3" w:semiHidden="0" w:uiPriority="68" w:unhideWhenUsed="0"/>
+    <w:lsdException w:name="Medium Grid 3 Accent 3" w:semiHidden="0" w:uiPriority="69" w:unhideWhenUsed="0"/>
+    <w:lsdException w:name="Dark List Accent 3" w:semiHidden="0" w:uiPriority="70" w:unhideWhenUsed="0"/>
+    <w:lsdException w:name="Colorful Shading Accent 3" w:semiHidden="0" w:uiPriority="71" w:unhideWhenUsed="0"/>
+    <w:lsdException w:name="Colorful List Accent 3" w:semiHidden="0" w:uiPriority="72" w:unhideWhenUsed="0"/>
+    <w:lsdException w:name="Colorful Grid Accent 3" w:semiHidden="0" w:uiPriority="73" w:unhideWhenUsed="0"/>
+    <w:lsdException w:name="Light Shading Accent 4" w:semiHidden="0" w:uiPriority="60" w:unhideWhenUsed="0"/>
+    <w:lsdException w:name="Light List Accent 4" w:semiHidden="0" w:uiPriority="61" w:unhideWhenUsed="0"/>
+    <w:lsdException w:name="Light Grid Accent 4" w:semiHidden="0" w:uiPriority="62" w:unhideWhenUsed="0"/>
+    <w:lsdException w:name="Medium Shading 1 Accent 4" w:semiHidden="0" w:uiPriority="63" w:unhideWhenUsed="0"/>
+    <w:lsdException w:name="Medium Shading 2 Accent 4" w:semiHidden="0" w:uiPriority="64" w:unhideWhenUsed="0"/>
+    <w:lsdException w:name="Medium List 1 Accent 4" w:semiHidden="0" w:uiPriority="65" w:unhideWhenUsed="0"/>
+    <w:lsdException w:name="Medium List 2 Accent 4" w:semiHidden="0" w:uiPriority="66" w:unhideWhenUsed="0"/>
+    <w:lsdException w:name="Medium Grid 1 Accent 4" w:semiHidden="0" w:uiPriority="67" w:unhideWhenUsed="0"/>
+    <w:lsdException w:name="Medium Grid 2 Accent 4" w:semiHidden="0" w:uiPriority="68" w:unhideWhenUsed="0"/>
+    <w:lsdException w:name="Medium Grid 3 Accent 4" w:semiHidden="0" w:uiPriority="69" w:unhideWhenUsed="0"/>
+    <w:lsdException w:name="Dark List Accent 4" w:semiHidden="0" w:uiPriority="70" w:unhideWhenUsed="0"/>
+    <w:lsdException w:name="Colorful Shading Accent 4" w:semiHidden="0" w:uiPriority="71" w:unhideWhenUsed="0"/>
+    <w:lsdException w:name="Colorful List Accent 4" w:semiHidden="0" w:uiPriority="72" w:unhideWhenUsed="0"/>
+    <w:lsdException w:name="Colorful Grid Accent 4" w:semiHidden="0" w:uiPriority="73" w:unhideWhenUsed="0"/>
+    <w:lsdException w:name="Light Shading Accent 5" w:semiHidden="0" w:uiPriority="60" w:unhideWhenUsed="0"/>
+    <w:lsdException w:name="Light List Accent 5" w:semiHidden="0" w:uiPriority="61" w:unhideWhenUsed="0"/>
+    <w:lsdException w:name="Light Grid Accent 5" w:semiHidden="0" w:uiPriority="62" w:unhideWhenUsed="0"/>
+    <w:lsdException w:name="Medium Shading 1 Accent 5" w:semiHidden="0" w:uiPriority="63" w:unhideWhenUsed="0"/>
+    <w:lsdException w:name="Medium Shading 2 Accent 5" w:semiHidden="0" w:uiPriority="64" w:unhideWhenUsed="0"/>
+    <w:lsdException w:name="Medium List 1 Accent 5" w:semiHidden="0" w:uiPriority="65" w:unhideWhenUsed="0"/>
+    <w:lsdException w:name="Medium List 2 Accent 5" w:semiHidden="0" w:uiPriority="66" w:unhideWhenUsed="0"/>
+    <w:lsdException w:name="Medium Grid 1 Accent 5" w:semiHidden="0" w:uiPriority="67" w:unhideWhenUsed="0"/>
+    <w:lsdException w:name="Medium Grid 2 Accent 5" w:semiHidden="0" w:uiPriority="68" w:unhideWhenUsed="0"/>
+    <w:lsdException w:name="Medium Grid 3 Accent 5" w:semiHidden="0" w:uiPriority="69" w:unhideWhenUsed="0"/>
+    <w:lsdException w:name="Dark List Accent 5" w:semiHidden="0" w:uiPriority="70" w:unhideWhenUsed="0"/>
+    <w:lsdException w:name="Colorful Shading Accent 5" w:semiHidden="0" w:uiPriority="71" w:unhideWhenUsed="0"/>
+    <w:lsdException w:name="Colorful List Accent 5" w:semiHidden="0" w:uiPriority="72" w:unhideWhenUsed="0"/>
+    <w:lsdException w:name="Colorful Grid Accent 5" w:semiHidden="0" w:uiPriority="73" w:unhideWhenUsed="0"/>
+    <w:lsdException w:name="Light Shading Accent 6" w:semiHidden="0" w:uiPriority="60" w:unhideWhenUsed="0"/>
+    <w:lsdException w:name="Light List Accent 6" w:semiHidden="0" w:uiPriority="61" w:unhideWhenUsed="0"/>
+    <w:lsdException w:name="Light Grid Accent 6" w:semiHidden="0" w:uiPriority="62" w:unhideWhenUsed="0"/>
+    <w:lsdException w:name="Medium Shading 1 Accent 6" w:semiHidden="0" w:uiPriority="63" w:unhideWhenUsed="0"/>
+    <w:lsdException w:name="Medium Shading 2 Accent 6" w:semiHidden="0" w:uiPriority="64" w:unhideWhenUsed="0"/>
+    <w:lsdException w:name="Medium List 1 Accent 6" w:semiHidden="0" w:uiPriority="65" w:unhideWhenUsed="0"/>
+    <w:lsdException w:name="Medium List 2 Accent 6" w:semiHidden="0" w:uiPriority="66" w:unhideWhenUsed="0"/>
+    <w:lsdException w:name="Medium Grid 1 Accent 6" w:semiHidden="0" w:uiPriority="67" w:unhideWhenUsed="0"/>
+    <w:lsdException w:name="Medium Grid 2 Accent 6" w:semiHidden="0" w:uiPriority="68" w:unhideWhenUsed="0"/>
+    <w:lsdException w:name="Medium Grid 3 Accent 6" w:semiHidden="0" w:uiPriority="69" w:unhideWhenUsed="0"/>
+    <w:lsdException w:name="Dark List Accent 6" w:semiHidden="0" w:uiPriority="70" w:unhideWhenUsed="0"/>
+    <w:lsdException w:name="Colorful Shading Accent 6" w:semiHidden="0" w:uiPriority="71" w:unhideWhenUsed="0"/>
+    <w:lsdException w:name="Colorful List Accent 6" w:semiHidden="0" w:uiPriority="72" w:unhideWhenUsed="0"/>
+    <w:lsdException w:name="Colorful Grid Accent 6" w:semiHidden="0" w:uiPriority="73" w:unhideWhenUsed="0"/>
+    <w:lsdException w:name="Subtle Emphasis" w:semiHidden="0" w:uiPriority="19" w:unhideWhenUsed="0" w:qFormat="1"/>
+    <w:lsdException w:name="Intense Emphasis" w:semiHidden="0" w:uiPriority="21" w:unhideWhenUsed="0" w:qFormat="1"/>
+    <w:lsdException w:name="Subtle Reference" w:semiHidden="0" w:uiPriority="31" w:unhideWhenUsed="0" w:qFormat="1"/>
+    <w:lsdException w:name="Intense Reference" w:semiHidden="0" w:uiPriority="32" w:unhideWhenUsed="0" w:qFormat="1"/>
+    <w:lsdException w:name="Book Title" w:semiHidden="0" w:uiPriority="33" w:unhideWhenUsed="0" w:qFormat="1"/>
+    <w:lsdException w:name="Bibliography" w:uiPriority="37"/>
+    <w:lsdException w:name="TOC Heading" w:uiPriority="39" w:qFormat="1"/>
   </w:latentStyles>
-  <w:style w:type="paragraph" w:default="1" w:styleId="Normalny">
+  <w:style w:type="paragraph" w:default="1" w:styleId="Normal">
     <w:name w:val="Normal"/>
     <w:qFormat/>
     <w:rsid w:val="00FA4F60"/>
   </w:style>
-  <w:style w:type="paragraph" w:styleId="Nagwek1">
+  <w:style w:type="paragraph" w:styleId="Heading1">
     <w:name w:val="heading 1"/>
-    <w:basedOn w:val="Normalny"/>
-    <w:next w:val="Normalny"/>
-    <w:link w:val="Nagwek1Znak"/>
+    <w:basedOn w:val="Normal"/>
+    <w:next w:val="Normal"/>
+    <w:link w:val="Heading1Char"/>
     <w:uiPriority w:val="9"/>
     <w:qFormat/>
     <w:rsid w:val="00A71155"/>
@@ -10012,11 +9291,11 @@
       <w:szCs w:val="32"/>
     </w:rPr>
   </w:style>
-  <w:style w:type="paragraph" w:styleId="Nagwek2">
+  <w:style w:type="paragraph" w:styleId="Heading2">
     <w:name w:val="heading 2"/>
-    <w:basedOn w:val="Normalny"/>
-    <w:next w:val="Normalny"/>
-    <w:link w:val="Nagwek2Znak"/>
+    <w:basedOn w:val="Normal"/>
+    <w:next w:val="Normal"/>
+    <w:link w:val="Heading2Char"/>
     <w:uiPriority w:val="9"/>
     <w:semiHidden/>
     <w:unhideWhenUsed/>
@@ -10035,11 +9314,11 @@
       <w:szCs w:val="26"/>
     </w:rPr>
   </w:style>
-  <w:style w:type="paragraph" w:styleId="Nagwek3">
+  <w:style w:type="paragraph" w:styleId="Heading3">
     <w:name w:val="heading 3"/>
-    <w:basedOn w:val="Normalny"/>
-    <w:next w:val="Normalny"/>
-    <w:link w:val="Nagwek3Znak"/>
+    <w:basedOn w:val="Normal"/>
+    <w:next w:val="Normal"/>
+    <w:link w:val="Heading3Char"/>
     <w:uiPriority w:val="9"/>
     <w:semiHidden/>
     <w:unhideWhenUsed/>
@@ -10058,17 +9337,18 @@
       <w:szCs w:val="24"/>
     </w:rPr>
   </w:style>
-  <w:style w:type="character" w:default="1" w:styleId="Domylnaczcionkaakapitu">
+  <w:style w:type="character" w:default="1" w:styleId="DefaultParagraphFont">
     <w:name w:val="Default Paragraph Font"/>
     <w:uiPriority w:val="1"/>
     <w:semiHidden/>
     <w:unhideWhenUsed/>
   </w:style>
-  <w:style w:type="table" w:default="1" w:styleId="Standardowy">
+  <w:style w:type="table" w:default="1" w:styleId="TableNormal">
     <w:name w:val="Normal Table"/>
     <w:uiPriority w:val="99"/>
     <w:semiHidden/>
     <w:unhideWhenUsed/>
+    <w:qFormat/>
     <w:tblPr>
       <w:tblInd w:w="0" w:type="dxa"/>
       <w:tblCellMar>
@@ -10079,17 +9359,17 @@
       </w:tblCellMar>
     </w:tblPr>
   </w:style>
-  <w:style w:type="numbering" w:default="1" w:styleId="Bezlisty">
+  <w:style w:type="numbering" w:default="1" w:styleId="NoList">
     <w:name w:val="No List"/>
     <w:uiPriority w:val="99"/>
     <w:semiHidden/>
     <w:unhideWhenUsed/>
   </w:style>
-  <w:style w:type="paragraph" w:styleId="Tytu">
+  <w:style w:type="paragraph" w:styleId="Title">
     <w:name w:val="Title"/>
-    <w:basedOn w:val="Normalny"/>
-    <w:next w:val="Normalny"/>
-    <w:link w:val="TytuZnak"/>
+    <w:basedOn w:val="Normal"/>
+    <w:next w:val="Normal"/>
+    <w:link w:val="TitleChar"/>
     <w:uiPriority w:val="10"/>
     <w:qFormat/>
     <w:rsid w:val="0069664D"/>
@@ -10105,10 +9385,10 @@
       <w:szCs w:val="56"/>
     </w:rPr>
   </w:style>
-  <w:style w:type="character" w:customStyle="1" w:styleId="TytuZnak">
-    <w:name w:val="Tytuł Znak"/>
-    <w:basedOn w:val="Domylnaczcionkaakapitu"/>
-    <w:link w:val="Tytu"/>
+  <w:style w:type="character" w:customStyle="1" w:styleId="TitleChar">
+    <w:name w:val="Title Char"/>
+    <w:basedOn w:val="DefaultParagraphFont"/>
+    <w:link w:val="Title"/>
     <w:uiPriority w:val="10"/>
     <w:rsid w:val="0069664D"/>
     <w:rPr>
@@ -10119,9 +9399,9 @@
       <w:szCs w:val="56"/>
     </w:rPr>
   </w:style>
-  <w:style w:type="character" w:styleId="Tytuksiki">
+  <w:style w:type="character" w:styleId="BookTitle">
     <w:name w:val="Book Title"/>
-    <w:basedOn w:val="Domylnaczcionkaakapitu"/>
+    <w:basedOn w:val="DefaultParagraphFont"/>
     <w:uiPriority w:val="33"/>
     <w:qFormat/>
     <w:rsid w:val="0069664D"/>
@@ -10133,10 +9413,10 @@
       <w:spacing w:val="5"/>
     </w:rPr>
   </w:style>
-  <w:style w:type="paragraph" w:styleId="Nagwek">
+  <w:style w:type="paragraph" w:styleId="Header">
     <w:name w:val="header"/>
-    <w:basedOn w:val="Normalny"/>
-    <w:link w:val="NagwekZnak"/>
+    <w:basedOn w:val="Normal"/>
+    <w:link w:val="HeaderChar"/>
     <w:uiPriority w:val="99"/>
     <w:unhideWhenUsed/>
     <w:rsid w:val="00410572"/>
@@ -10148,17 +9428,17 @@
       <w:spacing w:after="0" w:line="240" w:lineRule="auto"/>
     </w:pPr>
   </w:style>
-  <w:style w:type="character" w:customStyle="1" w:styleId="NagwekZnak">
-    <w:name w:val="Nagłówek Znak"/>
-    <w:basedOn w:val="Domylnaczcionkaakapitu"/>
-    <w:link w:val="Nagwek"/>
+  <w:style w:type="character" w:customStyle="1" w:styleId="HeaderChar">
+    <w:name w:val="Header Char"/>
+    <w:basedOn w:val="DefaultParagraphFont"/>
+    <w:link w:val="Header"/>
     <w:uiPriority w:val="99"/>
     <w:rsid w:val="00410572"/>
   </w:style>
-  <w:style w:type="paragraph" w:styleId="Stopka">
+  <w:style w:type="paragraph" w:styleId="Footer">
     <w:name w:val="footer"/>
-    <w:basedOn w:val="Normalny"/>
-    <w:link w:val="StopkaZnak"/>
+    <w:basedOn w:val="Normal"/>
+    <w:link w:val="FooterChar"/>
     <w:uiPriority w:val="99"/>
     <w:unhideWhenUsed/>
     <w:rsid w:val="00410572"/>
@@ -10170,14 +9450,14 @@
       <w:spacing w:after="0" w:line="240" w:lineRule="auto"/>
     </w:pPr>
   </w:style>
-  <w:style w:type="character" w:customStyle="1" w:styleId="StopkaZnak">
-    <w:name w:val="Stopka Znak"/>
-    <w:basedOn w:val="Domylnaczcionkaakapitu"/>
-    <w:link w:val="Stopka"/>
+  <w:style w:type="character" w:customStyle="1" w:styleId="FooterChar">
+    <w:name w:val="Footer Char"/>
+    <w:basedOn w:val="DefaultParagraphFont"/>
+    <w:link w:val="Footer"/>
     <w:uiPriority w:val="99"/>
     <w:rsid w:val="00410572"/>
   </w:style>
-  <w:style w:type="paragraph" w:styleId="Bezodstpw">
+  <w:style w:type="paragraph" w:styleId="NoSpacing">
     <w:name w:val="No Spacing"/>
     <w:uiPriority w:val="1"/>
     <w:qFormat/>
@@ -10192,11 +9472,11 @@
       <w:lang w:val="en-US"/>
     </w:rPr>
   </w:style>
-  <w:style w:type="paragraph" w:styleId="Podtytu">
+  <w:style w:type="paragraph" w:styleId="Subtitle">
     <w:name w:val="Subtitle"/>
-    <w:basedOn w:val="Normalny"/>
-    <w:next w:val="Normalny"/>
-    <w:link w:val="PodtytuZnak"/>
+    <w:basedOn w:val="Normal"/>
+    <w:next w:val="Normal"/>
+    <w:link w:val="SubtitleChar"/>
     <w:uiPriority w:val="11"/>
     <w:qFormat/>
     <w:rsid w:val="00A71155"/>
@@ -10211,10 +9491,10 @@
       <w:spacing w:val="15"/>
     </w:rPr>
   </w:style>
-  <w:style w:type="character" w:customStyle="1" w:styleId="PodtytuZnak">
-    <w:name w:val="Podtytuł Znak"/>
-    <w:basedOn w:val="Domylnaczcionkaakapitu"/>
-    <w:link w:val="Podtytu"/>
+  <w:style w:type="character" w:customStyle="1" w:styleId="SubtitleChar">
+    <w:name w:val="Subtitle Char"/>
+    <w:basedOn w:val="DefaultParagraphFont"/>
+    <w:link w:val="Subtitle"/>
     <w:uiPriority w:val="11"/>
     <w:rsid w:val="00A71155"/>
     <w:rPr>
@@ -10223,10 +9503,10 @@
       <w:spacing w:val="15"/>
     </w:rPr>
   </w:style>
-  <w:style w:type="character" w:customStyle="1" w:styleId="Nagwek1Znak">
-    <w:name w:val="Nagłówek 1 Znak"/>
-    <w:basedOn w:val="Domylnaczcionkaakapitu"/>
-    <w:link w:val="Nagwek1"/>
+  <w:style w:type="character" w:customStyle="1" w:styleId="Heading1Char">
+    <w:name w:val="Heading 1 Char"/>
+    <w:basedOn w:val="DefaultParagraphFont"/>
+    <w:link w:val="Heading1"/>
     <w:uiPriority w:val="9"/>
     <w:rsid w:val="00A71155"/>
     <w:rPr>
@@ -10236,10 +9516,10 @@
       <w:szCs w:val="32"/>
     </w:rPr>
   </w:style>
-  <w:style w:type="paragraph" w:styleId="Nagwekspisutreci">
+  <w:style w:type="paragraph" w:styleId="TOCHeading">
     <w:name w:val="TOC Heading"/>
-    <w:basedOn w:val="Nagwek1"/>
-    <w:next w:val="Normalny"/>
+    <w:basedOn w:val="Heading1"/>
+    <w:next w:val="Normal"/>
     <w:uiPriority w:val="39"/>
     <w:unhideWhenUsed/>
     <w:qFormat/>
@@ -10251,10 +9531,10 @@
       <w:lang w:val="en-US"/>
     </w:rPr>
   </w:style>
-  <w:style w:type="paragraph" w:styleId="Spistreci2">
+  <w:style w:type="paragraph" w:styleId="TOC2">
     <w:name w:val="toc 2"/>
-    <w:basedOn w:val="Normalny"/>
-    <w:next w:val="Normalny"/>
+    <w:basedOn w:val="Normal"/>
+    <w:next w:val="Normal"/>
     <w:autoRedefine/>
     <w:uiPriority w:val="39"/>
     <w:unhideWhenUsed/>
@@ -10271,10 +9551,10 @@
       <w:lang w:val="en-US"/>
     </w:rPr>
   </w:style>
-  <w:style w:type="paragraph" w:styleId="Spistreci1">
+  <w:style w:type="paragraph" w:styleId="TOC1">
     <w:name w:val="toc 1"/>
-    <w:basedOn w:val="Normalny"/>
-    <w:next w:val="Normalny"/>
+    <w:basedOn w:val="Normal"/>
+    <w:next w:val="Normal"/>
     <w:autoRedefine/>
     <w:uiPriority w:val="39"/>
     <w:unhideWhenUsed/>
@@ -10291,10 +9571,10 @@
       <w:lang w:val="en-US"/>
     </w:rPr>
   </w:style>
-  <w:style w:type="paragraph" w:styleId="Spistreci3">
+  <w:style w:type="paragraph" w:styleId="TOC3">
     <w:name w:val="toc 3"/>
-    <w:basedOn w:val="Normalny"/>
-    <w:next w:val="Normalny"/>
+    <w:basedOn w:val="Normal"/>
+    <w:next w:val="Normal"/>
     <w:autoRedefine/>
     <w:uiPriority w:val="39"/>
     <w:unhideWhenUsed/>
@@ -10308,10 +9588,10 @@
       <w:lang w:val="en-US"/>
     </w:rPr>
   </w:style>
-  <w:style w:type="paragraph" w:styleId="Tekstdymka">
+  <w:style w:type="paragraph" w:styleId="BalloonText">
     <w:name w:val="Balloon Text"/>
-    <w:basedOn w:val="Normalny"/>
-    <w:link w:val="TekstdymkaZnak"/>
+    <w:basedOn w:val="Normal"/>
+    <w:link w:val="BalloonTextChar"/>
     <w:uiPriority w:val="99"/>
     <w:semiHidden/>
     <w:unhideWhenUsed/>
@@ -10325,10 +9605,10 @@
       <w:szCs w:val="18"/>
     </w:rPr>
   </w:style>
-  <w:style w:type="character" w:customStyle="1" w:styleId="TekstdymkaZnak">
-    <w:name w:val="Tekst dymka Znak"/>
-    <w:basedOn w:val="Domylnaczcionkaakapitu"/>
-    <w:link w:val="Tekstdymka"/>
+  <w:style w:type="character" w:customStyle="1" w:styleId="BalloonTextChar">
+    <w:name w:val="Balloon Text Char"/>
+    <w:basedOn w:val="DefaultParagraphFont"/>
+    <w:link w:val="BalloonText"/>
     <w:uiPriority w:val="99"/>
     <w:semiHidden/>
     <w:rsid w:val="00BD75BD"/>
@@ -10338,10 +9618,10 @@
       <w:szCs w:val="18"/>
     </w:rPr>
   </w:style>
-  <w:style w:type="character" w:customStyle="1" w:styleId="Nagwek2Znak">
-    <w:name w:val="Nagłówek 2 Znak"/>
-    <w:basedOn w:val="Domylnaczcionkaakapitu"/>
-    <w:link w:val="Nagwek2"/>
+  <w:style w:type="character" w:customStyle="1" w:styleId="Heading2Char">
+    <w:name w:val="Heading 2 Char"/>
+    <w:basedOn w:val="DefaultParagraphFont"/>
+    <w:link w:val="Heading2"/>
     <w:uiPriority w:val="9"/>
     <w:semiHidden/>
     <w:rsid w:val="00B36D6E"/>
@@ -10352,9 +9632,9 @@
       <w:szCs w:val="26"/>
     </w:rPr>
   </w:style>
-  <w:style w:type="paragraph" w:styleId="Akapitzlist">
+  <w:style w:type="paragraph" w:styleId="ListParagraph">
     <w:name w:val="List Paragraph"/>
-    <w:basedOn w:val="Normalny"/>
+    <w:basedOn w:val="Normal"/>
     <w:uiPriority w:val="34"/>
     <w:qFormat/>
     <w:rsid w:val="000E2225"/>
@@ -10363,10 +9643,10 @@
       <w:contextualSpacing/>
     </w:pPr>
   </w:style>
-  <w:style w:type="character" w:customStyle="1" w:styleId="Nagwek3Znak">
-    <w:name w:val="Nagłówek 3 Znak"/>
-    <w:basedOn w:val="Domylnaczcionkaakapitu"/>
-    <w:link w:val="Nagwek3"/>
+  <w:style w:type="character" w:customStyle="1" w:styleId="Heading3Char">
+    <w:name w:val="Heading 3 Char"/>
+    <w:basedOn w:val="DefaultParagraphFont"/>
+    <w:link w:val="Heading3"/>
     <w:uiPriority w:val="9"/>
     <w:semiHidden/>
     <w:rsid w:val="00605FAB"/>
@@ -10377,10 +9657,10 @@
       <w:szCs w:val="24"/>
     </w:rPr>
   </w:style>
-  <w:style w:type="paragraph" w:styleId="Legenda">
+  <w:style w:type="paragraph" w:styleId="Caption">
     <w:name w:val="caption"/>
-    <w:basedOn w:val="Normalny"/>
-    <w:next w:val="Normalny"/>
+    <w:basedOn w:val="Normal"/>
+    <w:next w:val="Normal"/>
     <w:uiPriority w:val="35"/>
     <w:unhideWhenUsed/>
     <w:qFormat/>
@@ -10396,9 +9676,9 @@
       <w:szCs w:val="18"/>
     </w:rPr>
   </w:style>
-  <w:style w:type="character" w:styleId="Hipercze">
+  <w:style w:type="character" w:styleId="Hyperlink">
     <w:name w:val="Hyperlink"/>
-    <w:basedOn w:val="Domylnaczcionkaakapitu"/>
+    <w:basedOn w:val="DefaultParagraphFont"/>
     <w:uiPriority w:val="99"/>
     <w:unhideWhenUsed/>
     <w:rsid w:val="00AC71D1"/>
@@ -10409,7 +9689,7 @@
   </w:style>
   <w:style w:type="character" w:customStyle="1" w:styleId="Nierozpoznanawzmianka1">
     <w:name w:val="Nierozpoznana wzmianka1"/>
-    <w:basedOn w:val="Domylnaczcionkaakapitu"/>
+    <w:basedOn w:val="DefaultParagraphFont"/>
     <w:uiPriority w:val="99"/>
     <w:semiHidden/>
     <w:unhideWhenUsed/>
@@ -10677,7 +9957,7 @@
   <a:extraClrSchemeLst/>
   <a:extLst>
     <a:ext uri="{05A4C25C-085E-4340-85A3-A5531E510DB2}">
-      <thm15:themeFamily xmlns:thm15="http://schemas.microsoft.com/office/thememl/2012/main" name="Office Theme" id="{62F939B6-93AF-4DB8-9C6B-D6C7DFDC589F}" vid="{4A3C46E8-61CC-4603-A589-7422A47A8E4A}"/>
+      <thm15:themeFamily xmlns:thm15="http://schemas.microsoft.com/office/thememl/2012/main" xmlns="" name="Office Theme" id="{62F939B6-93AF-4DB8-9C6B-D6C7DFDC589F}" vid="{4A3C46E8-61CC-4603-A589-7422A47A8E4A}"/>
     </a:ext>
   </a:extLst>
 </a:theme>
@@ -10688,7 +9968,7 @@
 </file>
 
 <file path=customXml/itemProps1.xml><?xml version="1.0" encoding="utf-8"?>
-<ds:datastoreItem xmlns:ds="http://schemas.openxmlformats.org/officeDocument/2006/customXml" ds:itemID="{7EC114B4-425D-4879-A136-AA12F574B78C}">
+<ds:datastoreItem xmlns:ds="http://schemas.openxmlformats.org/officeDocument/2006/customXml" ds:itemID="{0A50FD32-18B0-4E98-9255-65A3CE5AD3A4}">
   <ds:schemaRefs>
     <ds:schemaRef ds:uri="http://schemas.openxmlformats.org/officeDocument/2006/bibliography"/>
   </ds:schemaRefs>

</xml_diff>